<commit_message>
started working on the aims paper, alvaro/amit have opinions need to add in
</commit_message>
<xml_diff>
--- a/1_specific-aims.docx
+++ b/1_specific-aims.docx
@@ -3,29 +3,583 @@
 <w:document xmlns:wpc="http://schemas.microsoft.com/office/word/2010/wordprocessingCanvas" xmlns:cx="http://schemas.microsoft.com/office/drawing/2014/chartex" xmlns:cx1="http://schemas.microsoft.com/office/drawing/2015/9/8/chartex" xmlns:cx2="http://schemas.microsoft.com/office/drawing/2015/10/21/chartex" xmlns:cx3="http://schemas.microsoft.com/office/drawing/2016/5/9/chartex" xmlns:cx4="http://schemas.microsoft.com/office/drawing/2016/5/10/chartex" xmlns:cx5="http://schemas.microsoft.com/office/drawing/2016/5/11/chartex" xmlns:cx6="http://schemas.microsoft.com/office/drawing/2016/5/12/chartex" xmlns:cx7="http://schemas.microsoft.com/office/drawing/2016/5/13/chartex" xmlns:cx8="http://schemas.microsoft.com/office/drawing/2016/5/14/chartex" xmlns:mc="http://schemas.openxmlformats.org/markup-compatibility/2006" xmlns:aink="http://schemas.microsoft.com/office/drawing/2016/ink" xmlns:am3d="http://schemas.microsoft.com/office/drawing/2017/model3d" xmlns:o="urn:schemas-microsoft-com:office:office" xmlns:r="http://schemas.openxmlformats.org/officeDocument/2006/relationships" xmlns:m="http://schemas.openxmlformats.org/officeDocument/2006/math" xmlns:v="urn:schemas-microsoft-com:vml" xmlns:wp14="http://schemas.microsoft.com/office/word/2010/wordprocessingDrawing" xmlns:wp="http://schemas.openxmlformats.org/drawingml/2006/wordprocessingDrawing" xmlns:w10="urn:schemas-microsoft-com:office:word" xmlns:w="http://schemas.openxmlformats.org/wordprocessingml/2006/main" xmlns:w14="http://schemas.microsoft.com/office/word/2010/wordml" xmlns:w15="http://schemas.microsoft.com/office/word/2012/wordml" xmlns:w16cid="http://schemas.microsoft.com/office/word/2016/wordml/cid" xmlns:w16se="http://schemas.microsoft.com/office/word/2015/wordml/symex" xmlns:wpg="http://schemas.microsoft.com/office/word/2010/wordprocessingGroup" xmlns:wpi="http://schemas.microsoft.com/office/word/2010/wordprocessingInk" xmlns:wne="http://schemas.microsoft.com/office/word/2006/wordml" xmlns:wps="http://schemas.microsoft.com/office/word/2010/wordprocessingShape" mc:Ignorable="w14 w15 w16se w16cid wp14">
   <w:body>
     <w:p>
-      <w:r>
-        <w:t>Brainstorming of specific aims</w:t>
-      </w:r>
-    </w:p>
-    <w:p/>
-    <w:p>
-      <w:r>
-        <w:t>Overall career goal is…</w:t>
-      </w:r>
-    </w:p>
-    <w:p/>
-    <w:p>
+      <w:pPr>
+        <w:rPr>
+          <w:b/>
+          <w:bCs/>
+          <w:sz w:val="22"/>
+          <w:szCs w:val="22"/>
+        </w:rPr>
+      </w:pPr>
+      <w:r>
+        <w:rPr>
+          <w:b/>
+          <w:bCs/>
+          <w:sz w:val="22"/>
+          <w:szCs w:val="22"/>
+        </w:rPr>
+        <w:t>SPECIFIC AIMS</w:t>
+      </w:r>
+    </w:p>
+    <w:p>
+      <w:pPr>
+        <w:rPr>
+          <w:sz w:val="22"/>
+          <w:szCs w:val="22"/>
+        </w:rPr>
+      </w:pPr>
+    </w:p>
+    <w:p>
+      <w:pPr>
+        <w:rPr>
+          <w:sz w:val="22"/>
+          <w:szCs w:val="22"/>
+        </w:rPr>
+      </w:pPr>
+      <w:r>
+        <w:rPr>
+          <w:sz w:val="22"/>
+          <w:szCs w:val="22"/>
+        </w:rPr>
+        <w:t>Psychological stress is bad.</w:t>
+      </w:r>
+    </w:p>
+    <w:p>
+      <w:pPr>
+        <w:rPr>
+          <w:sz w:val="22"/>
+          <w:szCs w:val="22"/>
+        </w:rPr>
+      </w:pPr>
+      <w:r>
+        <w:rPr>
+          <w:sz w:val="22"/>
+          <w:szCs w:val="22"/>
+        </w:rPr>
+        <w:t>Likely due to changes in sympathetic tone.</w:t>
+      </w:r>
+    </w:p>
+    <w:p>
+      <w:pPr>
+        <w:rPr>
+          <w:sz w:val="22"/>
+          <w:szCs w:val="22"/>
+        </w:rPr>
+      </w:pPr>
+      <w:r>
+        <w:rPr>
+          <w:sz w:val="22"/>
+          <w:szCs w:val="22"/>
+        </w:rPr>
+        <w:t>Measuring sympathetic tone, and its surrogates, allows quantification of ANS function.</w:t>
+      </w:r>
+    </w:p>
+    <w:p>
+      <w:pPr>
+        <w:rPr>
+          <w:sz w:val="22"/>
+          <w:szCs w:val="22"/>
+        </w:rPr>
+      </w:pPr>
+      <w:r>
+        <w:rPr>
+          <w:sz w:val="22"/>
+          <w:szCs w:val="22"/>
+        </w:rPr>
+        <w:t>Detecting changes in ANS tone can identify at-risk individuals and treatment/intervention success.</w:t>
+      </w:r>
+    </w:p>
+    <w:p>
+      <w:pPr>
+        <w:rPr>
+          <w:sz w:val="22"/>
+          <w:szCs w:val="22"/>
+        </w:rPr>
+      </w:pPr>
+    </w:p>
+    <w:p>
+      <w:pPr>
+        <w:rPr>
+          <w:sz w:val="22"/>
+          <w:szCs w:val="22"/>
+        </w:rPr>
+      </w:pPr>
+      <w:r>
+        <w:rPr>
+          <w:sz w:val="22"/>
+          <w:szCs w:val="22"/>
+        </w:rPr>
+        <w:t>Few studies look at MSNA and ECG find</w:t>
+      </w:r>
+      <w:r>
+        <w:rPr>
+          <w:sz w:val="22"/>
+          <w:szCs w:val="22"/>
+        </w:rPr>
+        <w:t xml:space="preserve">ings in real-time. </w:t>
+      </w:r>
+    </w:p>
+    <w:p>
+      <w:pPr>
+        <w:rPr>
+          <w:sz w:val="22"/>
+          <w:szCs w:val="22"/>
+        </w:rPr>
+      </w:pPr>
+      <w:r>
+        <w:rPr>
+          <w:sz w:val="22"/>
+          <w:szCs w:val="22"/>
+        </w:rPr>
+        <w:t>HRV studies and only moderate correlation, mainly since those influences are long-term.</w:t>
+      </w:r>
+    </w:p>
+    <w:p>
+      <w:pPr>
+        <w:rPr>
+          <w:sz w:val="22"/>
+          <w:szCs w:val="22"/>
+        </w:rPr>
+      </w:pPr>
+    </w:p>
+    <w:p>
+      <w:pPr>
+        <w:pStyle w:val="ListParagraph"/>
+        <w:numPr>
+          <w:ilvl w:val="0"/>
+          <w:numId w:val="2"/>
+        </w:numPr>
+        <w:rPr>
+          <w:sz w:val="22"/>
+          <w:szCs w:val="22"/>
+        </w:rPr>
+      </w:pPr>
+      <w:r>
+        <w:rPr>
+          <w:sz w:val="22"/>
+          <w:szCs w:val="22"/>
+        </w:rPr>
+        <w:t>Determine relationship between MSNA and ECG findings during mental stress</w:t>
+      </w:r>
+      <w:r>
+        <w:rPr>
+          <w:sz w:val="22"/>
+          <w:szCs w:val="22"/>
+        </w:rPr>
+        <w:t>.</w:t>
+      </w:r>
+    </w:p>
+    <w:p>
+      <w:pPr>
+        <w:pStyle w:val="ListParagraph"/>
+        <w:numPr>
+          <w:ilvl w:val="1"/>
+          <w:numId w:val="2"/>
+        </w:numPr>
+        <w:rPr>
+          <w:sz w:val="22"/>
+          <w:szCs w:val="22"/>
+        </w:rPr>
+      </w:pPr>
+      <w:r>
+        <w:rPr>
+          <w:sz w:val="22"/>
+          <w:szCs w:val="22"/>
+        </w:rPr>
+        <w:t>P-wave morphology</w:t>
+      </w:r>
+    </w:p>
+    <w:p>
+      <w:pPr>
+        <w:pStyle w:val="ListParagraph"/>
+        <w:numPr>
+          <w:ilvl w:val="1"/>
+          <w:numId w:val="2"/>
+        </w:numPr>
+        <w:rPr>
+          <w:sz w:val="22"/>
+          <w:szCs w:val="22"/>
+        </w:rPr>
+      </w:pPr>
+      <w:r>
+        <w:rPr>
+          <w:sz w:val="22"/>
+          <w:szCs w:val="22"/>
+        </w:rPr>
+        <w:t>GEH</w:t>
+      </w:r>
+    </w:p>
+    <w:p>
+      <w:pPr>
+        <w:pStyle w:val="ListParagraph"/>
+        <w:numPr>
+          <w:ilvl w:val="1"/>
+          <w:numId w:val="2"/>
+        </w:numPr>
+        <w:rPr>
+          <w:sz w:val="22"/>
+          <w:szCs w:val="22"/>
+        </w:rPr>
+      </w:pPr>
+      <w:r>
+        <w:rPr>
+          <w:sz w:val="22"/>
+          <w:szCs w:val="22"/>
+        </w:rPr>
+        <w:t>TWA</w:t>
+      </w:r>
+    </w:p>
+    <w:p>
+      <w:pPr>
+        <w:pStyle w:val="ListParagraph"/>
+        <w:numPr>
+          <w:ilvl w:val="1"/>
+          <w:numId w:val="2"/>
+        </w:numPr>
+        <w:rPr>
+          <w:sz w:val="22"/>
+          <w:szCs w:val="22"/>
+        </w:rPr>
+      </w:pPr>
+      <w:r>
+        <w:rPr>
+          <w:sz w:val="22"/>
+          <w:szCs w:val="22"/>
+        </w:rPr>
+        <w:t>E</w:t>
+      </w:r>
+      <w:r>
+        <w:rPr>
+          <w:sz w:val="22"/>
+          <w:szCs w:val="22"/>
+        </w:rPr>
+        <w:t>ffect of medications</w:t>
+      </w:r>
+    </w:p>
+    <w:p>
+      <w:pPr>
+        <w:pStyle w:val="ListParagraph"/>
+        <w:numPr>
+          <w:ilvl w:val="0"/>
+          <w:numId w:val="2"/>
+        </w:numPr>
+        <w:rPr>
+          <w:sz w:val="22"/>
+          <w:szCs w:val="22"/>
+        </w:rPr>
+      </w:pPr>
+      <w:r>
+        <w:rPr>
+          <w:sz w:val="22"/>
+          <w:szCs w:val="22"/>
+        </w:rPr>
+        <w:t xml:space="preserve"> </w:t>
+      </w:r>
+      <w:r>
+        <w:rPr>
+          <w:sz w:val="22"/>
+          <w:szCs w:val="22"/>
+        </w:rPr>
+        <w:t>Measure correlation of MSNA with other non-invasive measures of autonomic tone.</w:t>
+      </w:r>
+    </w:p>
+    <w:p>
+      <w:pPr>
+        <w:pStyle w:val="ListParagraph"/>
+        <w:numPr>
+          <w:ilvl w:val="1"/>
+          <w:numId w:val="2"/>
+        </w:numPr>
+        <w:rPr>
+          <w:sz w:val="22"/>
+          <w:szCs w:val="22"/>
+        </w:rPr>
+      </w:pPr>
+      <w:r>
+        <w:rPr>
+          <w:sz w:val="22"/>
+          <w:szCs w:val="22"/>
+        </w:rPr>
+        <w:t>SKNA</w:t>
+      </w:r>
+    </w:p>
+    <w:p>
+      <w:pPr>
+        <w:pStyle w:val="ListParagraph"/>
+        <w:numPr>
+          <w:ilvl w:val="1"/>
+          <w:numId w:val="2"/>
+        </w:numPr>
+        <w:rPr>
+          <w:sz w:val="22"/>
+          <w:szCs w:val="22"/>
+        </w:rPr>
+      </w:pPr>
+      <w:r>
+        <w:rPr>
+          <w:sz w:val="22"/>
+          <w:szCs w:val="22"/>
+        </w:rPr>
+        <w:t>VOP</w:t>
+      </w:r>
+    </w:p>
+    <w:p>
+      <w:pPr>
+        <w:pStyle w:val="ListParagraph"/>
+        <w:numPr>
+          <w:ilvl w:val="1"/>
+          <w:numId w:val="2"/>
+        </w:numPr>
+        <w:rPr>
+          <w:sz w:val="22"/>
+          <w:szCs w:val="22"/>
+        </w:rPr>
+      </w:pPr>
+      <w:r>
+        <w:rPr>
+          <w:sz w:val="22"/>
+          <w:szCs w:val="22"/>
+        </w:rPr>
+        <w:t>ML to detect ECG features that associate with MSNA</w:t>
+      </w:r>
       <w:bookmarkStart w:id="0" w:name="_GoBack"/>
       <w:bookmarkEnd w:id="0"/>
     </w:p>
     <w:sectPr>
       <w:pgSz w:w="12240" w:h="15840"/>
-      <w:pgMar w:top="1440" w:right="1440" w:bottom="1440" w:left="1440" w:header="720" w:footer="720" w:gutter="0"/>
+      <w:pgMar w:top="720" w:right="720" w:bottom="720" w:left="720" w:header="720" w:footer="720" w:gutter="0"/>
       <w:cols w:space="720"/>
       <w:docGrid w:linePitch="360"/>
     </w:sectPr>
   </w:body>
 </w:document>
+</file>
+
+<file path=word/endnotes.xml><?xml version="1.0" encoding="utf-8"?>
+<w:endnotes xmlns:wpc="http://schemas.microsoft.com/office/word/2010/wordprocessingCanvas" xmlns:cx="http://schemas.microsoft.com/office/drawing/2014/chartex" xmlns:cx1="http://schemas.microsoft.com/office/drawing/2015/9/8/chartex" xmlns:cx2="http://schemas.microsoft.com/office/drawing/2015/10/21/chartex" xmlns:cx3="http://schemas.microsoft.com/office/drawing/2016/5/9/chartex" xmlns:cx4="http://schemas.microsoft.com/office/drawing/2016/5/10/chartex" xmlns:cx5="http://schemas.microsoft.com/office/drawing/2016/5/11/chartex" xmlns:cx6="http://schemas.microsoft.com/office/drawing/2016/5/12/chartex" xmlns:cx7="http://schemas.microsoft.com/office/drawing/2016/5/13/chartex" xmlns:cx8="http://schemas.microsoft.com/office/drawing/2016/5/14/chartex" xmlns:mc="http://schemas.openxmlformats.org/markup-compatibility/2006" xmlns:aink="http://schemas.microsoft.com/office/drawing/2016/ink" xmlns:am3d="http://schemas.microsoft.com/office/drawing/2017/model3d" xmlns:o="urn:schemas-microsoft-com:office:office" xmlns:r="http://schemas.openxmlformats.org/officeDocument/2006/relationships" xmlns:m="http://schemas.openxmlformats.org/officeDocument/2006/math" xmlns:v="urn:schemas-microsoft-com:vml" xmlns:wp14="http://schemas.microsoft.com/office/word/2010/wordprocessingDrawing" xmlns:wp="http://schemas.openxmlformats.org/drawingml/2006/wordprocessingDrawing" xmlns:w10="urn:schemas-microsoft-com:office:word" xmlns:w="http://schemas.openxmlformats.org/wordprocessingml/2006/main" xmlns:w14="http://schemas.microsoft.com/office/word/2010/wordml" xmlns:w15="http://schemas.microsoft.com/office/word/2012/wordml" xmlns:w16cid="http://schemas.microsoft.com/office/word/2016/wordml/cid" xmlns:w16se="http://schemas.microsoft.com/office/word/2015/wordml/symex" xmlns:wpg="http://schemas.microsoft.com/office/word/2010/wordprocessingGroup" xmlns:wpi="http://schemas.microsoft.com/office/word/2010/wordprocessingInk" xmlns:wne="http://schemas.microsoft.com/office/word/2006/wordml" xmlns:wps="http://schemas.microsoft.com/office/word/2010/wordprocessingShape" mc:Ignorable="w14 w15 w16se w16cid wp14">
+  <w:endnote w:type="separator" w:id="-1">
+    <w:p>
+      <w:r>
+        <w:separator/>
+      </w:r>
+    </w:p>
+  </w:endnote>
+  <w:endnote w:type="continuationSeparator" w:id="0">
+    <w:p>
+      <w:r>
+        <w:continuationSeparator/>
+      </w:r>
+    </w:p>
+  </w:endnote>
+</w:endnotes>
+</file>
+
+<file path=word/footnotes.xml><?xml version="1.0" encoding="utf-8"?>
+<w:footnotes xmlns:wpc="http://schemas.microsoft.com/office/word/2010/wordprocessingCanvas" xmlns:cx="http://schemas.microsoft.com/office/drawing/2014/chartex" xmlns:cx1="http://schemas.microsoft.com/office/drawing/2015/9/8/chartex" xmlns:cx2="http://schemas.microsoft.com/office/drawing/2015/10/21/chartex" xmlns:cx3="http://schemas.microsoft.com/office/drawing/2016/5/9/chartex" xmlns:cx4="http://schemas.microsoft.com/office/drawing/2016/5/10/chartex" xmlns:cx5="http://schemas.microsoft.com/office/drawing/2016/5/11/chartex" xmlns:cx6="http://schemas.microsoft.com/office/drawing/2016/5/12/chartex" xmlns:cx7="http://schemas.microsoft.com/office/drawing/2016/5/13/chartex" xmlns:cx8="http://schemas.microsoft.com/office/drawing/2016/5/14/chartex" xmlns:mc="http://schemas.openxmlformats.org/markup-compatibility/2006" xmlns:aink="http://schemas.microsoft.com/office/drawing/2016/ink" xmlns:am3d="http://schemas.microsoft.com/office/drawing/2017/model3d" xmlns:o="urn:schemas-microsoft-com:office:office" xmlns:r="http://schemas.openxmlformats.org/officeDocument/2006/relationships" xmlns:m="http://schemas.openxmlformats.org/officeDocument/2006/math" xmlns:v="urn:schemas-microsoft-com:vml" xmlns:wp14="http://schemas.microsoft.com/office/word/2010/wordprocessingDrawing" xmlns:wp="http://schemas.openxmlformats.org/drawingml/2006/wordprocessingDrawing" xmlns:w10="urn:schemas-microsoft-com:office:word" xmlns:w="http://schemas.openxmlformats.org/wordprocessingml/2006/main" xmlns:w14="http://schemas.microsoft.com/office/word/2010/wordml" xmlns:w15="http://schemas.microsoft.com/office/word/2012/wordml" xmlns:w16cid="http://schemas.microsoft.com/office/word/2016/wordml/cid" xmlns:w16se="http://schemas.microsoft.com/office/word/2015/wordml/symex" xmlns:wpg="http://schemas.microsoft.com/office/word/2010/wordprocessingGroup" xmlns:wpi="http://schemas.microsoft.com/office/word/2010/wordprocessingInk" xmlns:wne="http://schemas.microsoft.com/office/word/2006/wordml" xmlns:wps="http://schemas.microsoft.com/office/word/2010/wordprocessingShape" mc:Ignorable="w14 w15 w16se w16cid wp14">
+  <w:footnote w:type="separator" w:id="-1">
+    <w:p>
+      <w:r>
+        <w:separator/>
+      </w:r>
+    </w:p>
+  </w:footnote>
+  <w:footnote w:type="continuationSeparator" w:id="0">
+    <w:p>
+      <w:r>
+        <w:continuationSeparator/>
+      </w:r>
+    </w:p>
+  </w:footnote>
+</w:footnotes>
+</file>
+
+<file path=word/numbering.xml><?xml version="1.0" encoding="utf-8"?>
+<w:numbering xmlns:wpc="http://schemas.microsoft.com/office/word/2010/wordprocessingCanvas" xmlns:cx="http://schemas.microsoft.com/office/drawing/2014/chartex" xmlns:cx1="http://schemas.microsoft.com/office/drawing/2015/9/8/chartex" xmlns:cx2="http://schemas.microsoft.com/office/drawing/2015/10/21/chartex" xmlns:cx3="http://schemas.microsoft.com/office/drawing/2016/5/9/chartex" xmlns:cx4="http://schemas.microsoft.com/office/drawing/2016/5/10/chartex" xmlns:cx5="http://schemas.microsoft.com/office/drawing/2016/5/11/chartex" xmlns:cx6="http://schemas.microsoft.com/office/drawing/2016/5/12/chartex" xmlns:cx7="http://schemas.microsoft.com/office/drawing/2016/5/13/chartex" xmlns:cx8="http://schemas.microsoft.com/office/drawing/2016/5/14/chartex" xmlns:mc="http://schemas.openxmlformats.org/markup-compatibility/2006" xmlns:aink="http://schemas.microsoft.com/office/drawing/2016/ink" xmlns:am3d="http://schemas.microsoft.com/office/drawing/2017/model3d" xmlns:o="urn:schemas-microsoft-com:office:office" xmlns:r="http://schemas.openxmlformats.org/officeDocument/2006/relationships" xmlns:m="http://schemas.openxmlformats.org/officeDocument/2006/math" xmlns:v="urn:schemas-microsoft-com:vml" xmlns:wp14="http://schemas.microsoft.com/office/word/2010/wordprocessingDrawing" xmlns:wp="http://schemas.openxmlformats.org/drawingml/2006/wordprocessingDrawing" xmlns:w10="urn:schemas-microsoft-com:office:word" xmlns:w="http://schemas.openxmlformats.org/wordprocessingml/2006/main" xmlns:w14="http://schemas.microsoft.com/office/word/2010/wordml" xmlns:w15="http://schemas.microsoft.com/office/word/2012/wordml" xmlns:w16cid="http://schemas.microsoft.com/office/word/2016/wordml/cid" xmlns:w16se="http://schemas.microsoft.com/office/word/2015/wordml/symex" xmlns:wpg="http://schemas.microsoft.com/office/word/2010/wordprocessingGroup" xmlns:wpi="http://schemas.microsoft.com/office/word/2010/wordprocessingInk" xmlns:wne="http://schemas.microsoft.com/office/word/2006/wordml" xmlns:wps="http://schemas.microsoft.com/office/word/2010/wordprocessingShape" mc:Ignorable="w14 w15 w16se w16cid wp14">
+  <w:abstractNum w:abstractNumId="0" w15:restartNumberingAfterBreak="0">
+    <w:nsid w:val="0A4C2D27"/>
+    <w:multiLevelType w:val="hybridMultilevel"/>
+    <w:tmpl w:val="BDF264EC"/>
+    <w:lvl w:ilvl="0" w:tplc="0409000F">
+      <w:start w:val="1"/>
+      <w:numFmt w:val="decimal"/>
+      <w:lvlText w:val="%1."/>
+      <w:lvlJc w:val="left"/>
+      <w:pPr>
+        <w:ind w:left="720" w:hanging="360"/>
+      </w:pPr>
+      <w:rPr>
+        <w:rFonts w:hint="default"/>
+      </w:rPr>
+    </w:lvl>
+    <w:lvl w:ilvl="1" w:tplc="04090019">
+      <w:start w:val="1"/>
+      <w:numFmt w:val="lowerLetter"/>
+      <w:lvlText w:val="%2."/>
+      <w:lvlJc w:val="left"/>
+      <w:pPr>
+        <w:ind w:left="1440" w:hanging="360"/>
+      </w:pPr>
+    </w:lvl>
+    <w:lvl w:ilvl="2" w:tplc="0409001B" w:tentative="1">
+      <w:start w:val="1"/>
+      <w:numFmt w:val="lowerRoman"/>
+      <w:lvlText w:val="%3."/>
+      <w:lvlJc w:val="right"/>
+      <w:pPr>
+        <w:ind w:left="2160" w:hanging="180"/>
+      </w:pPr>
+    </w:lvl>
+    <w:lvl w:ilvl="3" w:tplc="0409000F" w:tentative="1">
+      <w:start w:val="1"/>
+      <w:numFmt w:val="decimal"/>
+      <w:lvlText w:val="%4."/>
+      <w:lvlJc w:val="left"/>
+      <w:pPr>
+        <w:ind w:left="2880" w:hanging="360"/>
+      </w:pPr>
+    </w:lvl>
+    <w:lvl w:ilvl="4" w:tplc="04090019" w:tentative="1">
+      <w:start w:val="1"/>
+      <w:numFmt w:val="lowerLetter"/>
+      <w:lvlText w:val="%5."/>
+      <w:lvlJc w:val="left"/>
+      <w:pPr>
+        <w:ind w:left="3600" w:hanging="360"/>
+      </w:pPr>
+    </w:lvl>
+    <w:lvl w:ilvl="5" w:tplc="0409001B" w:tentative="1">
+      <w:start w:val="1"/>
+      <w:numFmt w:val="lowerRoman"/>
+      <w:lvlText w:val="%6."/>
+      <w:lvlJc w:val="right"/>
+      <w:pPr>
+        <w:ind w:left="4320" w:hanging="180"/>
+      </w:pPr>
+    </w:lvl>
+    <w:lvl w:ilvl="6" w:tplc="0409000F" w:tentative="1">
+      <w:start w:val="1"/>
+      <w:numFmt w:val="decimal"/>
+      <w:lvlText w:val="%7."/>
+      <w:lvlJc w:val="left"/>
+      <w:pPr>
+        <w:ind w:left="5040" w:hanging="360"/>
+      </w:pPr>
+    </w:lvl>
+    <w:lvl w:ilvl="7" w:tplc="04090019" w:tentative="1">
+      <w:start w:val="1"/>
+      <w:numFmt w:val="lowerLetter"/>
+      <w:lvlText w:val="%8."/>
+      <w:lvlJc w:val="left"/>
+      <w:pPr>
+        <w:ind w:left="5760" w:hanging="360"/>
+      </w:pPr>
+    </w:lvl>
+    <w:lvl w:ilvl="8" w:tplc="0409001B" w:tentative="1">
+      <w:start w:val="1"/>
+      <w:numFmt w:val="lowerRoman"/>
+      <w:lvlText w:val="%9."/>
+      <w:lvlJc w:val="right"/>
+      <w:pPr>
+        <w:ind w:left="6480" w:hanging="180"/>
+      </w:pPr>
+    </w:lvl>
+  </w:abstractNum>
+  <w:abstractNum w:abstractNumId="1" w15:restartNumberingAfterBreak="0">
+    <w:nsid w:val="3E132C9C"/>
+    <w:multiLevelType w:val="hybridMultilevel"/>
+    <w:tmpl w:val="629A1DF4"/>
+    <w:lvl w:ilvl="0" w:tplc="0409000F">
+      <w:start w:val="1"/>
+      <w:numFmt w:val="decimal"/>
+      <w:lvlText w:val="%1."/>
+      <w:lvlJc w:val="left"/>
+      <w:pPr>
+        <w:ind w:left="720" w:hanging="360"/>
+      </w:pPr>
+      <w:rPr>
+        <w:rFonts w:hint="default"/>
+      </w:rPr>
+    </w:lvl>
+    <w:lvl w:ilvl="1" w:tplc="04090019" w:tentative="1">
+      <w:start w:val="1"/>
+      <w:numFmt w:val="lowerLetter"/>
+      <w:lvlText w:val="%2."/>
+      <w:lvlJc w:val="left"/>
+      <w:pPr>
+        <w:ind w:left="1440" w:hanging="360"/>
+      </w:pPr>
+    </w:lvl>
+    <w:lvl w:ilvl="2" w:tplc="0409001B" w:tentative="1">
+      <w:start w:val="1"/>
+      <w:numFmt w:val="lowerRoman"/>
+      <w:lvlText w:val="%3."/>
+      <w:lvlJc w:val="right"/>
+      <w:pPr>
+        <w:ind w:left="2160" w:hanging="180"/>
+      </w:pPr>
+    </w:lvl>
+    <w:lvl w:ilvl="3" w:tplc="0409000F" w:tentative="1">
+      <w:start w:val="1"/>
+      <w:numFmt w:val="decimal"/>
+      <w:lvlText w:val="%4."/>
+      <w:lvlJc w:val="left"/>
+      <w:pPr>
+        <w:ind w:left="2880" w:hanging="360"/>
+      </w:pPr>
+    </w:lvl>
+    <w:lvl w:ilvl="4" w:tplc="04090019" w:tentative="1">
+      <w:start w:val="1"/>
+      <w:numFmt w:val="lowerLetter"/>
+      <w:lvlText w:val="%5."/>
+      <w:lvlJc w:val="left"/>
+      <w:pPr>
+        <w:ind w:left="3600" w:hanging="360"/>
+      </w:pPr>
+    </w:lvl>
+    <w:lvl w:ilvl="5" w:tplc="0409001B" w:tentative="1">
+      <w:start w:val="1"/>
+      <w:numFmt w:val="lowerRoman"/>
+      <w:lvlText w:val="%6."/>
+      <w:lvlJc w:val="right"/>
+      <w:pPr>
+        <w:ind w:left="4320" w:hanging="180"/>
+      </w:pPr>
+    </w:lvl>
+    <w:lvl w:ilvl="6" w:tplc="0409000F" w:tentative="1">
+      <w:start w:val="1"/>
+      <w:numFmt w:val="decimal"/>
+      <w:lvlText w:val="%7."/>
+      <w:lvlJc w:val="left"/>
+      <w:pPr>
+        <w:ind w:left="5040" w:hanging="360"/>
+      </w:pPr>
+    </w:lvl>
+    <w:lvl w:ilvl="7" w:tplc="04090019" w:tentative="1">
+      <w:start w:val="1"/>
+      <w:numFmt w:val="lowerLetter"/>
+      <w:lvlText w:val="%8."/>
+      <w:lvlJc w:val="left"/>
+      <w:pPr>
+        <w:ind w:left="5760" w:hanging="360"/>
+      </w:pPr>
+    </w:lvl>
+    <w:lvl w:ilvl="8" w:tplc="0409001B" w:tentative="1">
+      <w:start w:val="1"/>
+      <w:numFmt w:val="lowerRoman"/>
+      <w:lvlText w:val="%9."/>
+      <w:lvlJc w:val="right"/>
+      <w:pPr>
+        <w:ind w:left="6480" w:hanging="180"/>
+      </w:pPr>
+    </w:lvl>
+  </w:abstractNum>
+  <w:num w:numId="1">
+    <w:abstractNumId w:val="1"/>
+  </w:num>
+  <w:num w:numId="2">
+    <w:abstractNumId w:val="0"/>
+  </w:num>
+</w:numbering>
 </file>
 
 <file path=word/styles.xml><?xml version="1.0" encoding="utf-8"?>
@@ -452,6 +1006,59 @@
     <w:semiHidden/>
     <w:unhideWhenUsed/>
   </w:style>
+  <w:style w:type="paragraph" w:styleId="Header">
+    <w:name w:val="header"/>
+    <w:basedOn w:val="Normal"/>
+    <w:link w:val="HeaderChar"/>
+    <w:uiPriority w:val="99"/>
+    <w:unhideWhenUsed/>
+    <w:rsid w:val="00532702"/>
+    <w:pPr>
+      <w:tabs>
+        <w:tab w:val="center" w:pos="4680"/>
+        <w:tab w:val="right" w:pos="9360"/>
+      </w:tabs>
+    </w:pPr>
+  </w:style>
+  <w:style w:type="character" w:customStyle="1" w:styleId="HeaderChar">
+    <w:name w:val="Header Char"/>
+    <w:basedOn w:val="DefaultParagraphFont"/>
+    <w:link w:val="Header"/>
+    <w:uiPriority w:val="99"/>
+    <w:rsid w:val="00532702"/>
+  </w:style>
+  <w:style w:type="paragraph" w:styleId="Footer">
+    <w:name w:val="footer"/>
+    <w:basedOn w:val="Normal"/>
+    <w:link w:val="FooterChar"/>
+    <w:uiPriority w:val="99"/>
+    <w:unhideWhenUsed/>
+    <w:rsid w:val="00532702"/>
+    <w:pPr>
+      <w:tabs>
+        <w:tab w:val="center" w:pos="4680"/>
+        <w:tab w:val="right" w:pos="9360"/>
+      </w:tabs>
+    </w:pPr>
+  </w:style>
+  <w:style w:type="character" w:customStyle="1" w:styleId="FooterChar">
+    <w:name w:val="Footer Char"/>
+    <w:basedOn w:val="DefaultParagraphFont"/>
+    <w:link w:val="Footer"/>
+    <w:uiPriority w:val="99"/>
+    <w:rsid w:val="00532702"/>
+  </w:style>
+  <w:style w:type="paragraph" w:styleId="ListParagraph">
+    <w:name w:val="List Paragraph"/>
+    <w:basedOn w:val="Normal"/>
+    <w:uiPriority w:val="34"/>
+    <w:qFormat/>
+    <w:rsid w:val="00E64302"/>
+    <w:pPr>
+      <w:ind w:left="720"/>
+      <w:contextualSpacing/>
+    </w:pPr>
+  </w:style>
 </w:styles>
 </file>
 

</xml_diff>

<commit_message>
working on aims still
</commit_message>
<xml_diff>
--- a/1_specific-aims.docx
+++ b/1_specific-aims.docx
@@ -28,14 +28,6 @@
           <w:szCs w:val="22"/>
         </w:rPr>
       </w:pPr>
-    </w:p>
-    <w:p>
-      <w:pPr>
-        <w:rPr>
-          <w:sz w:val="22"/>
-          <w:szCs w:val="22"/>
-        </w:rPr>
-      </w:pPr>
       <w:r>
         <w:rPr>
           <w:sz w:val="22"/>
@@ -109,14 +101,7 @@
           <w:sz w:val="22"/>
           <w:szCs w:val="22"/>
         </w:rPr>
-        <w:t>Few studies look at MSNA and ECG find</w:t>
-      </w:r>
-      <w:r>
-        <w:rPr>
-          <w:sz w:val="22"/>
-          <w:szCs w:val="22"/>
-        </w:rPr>
-        <w:t xml:space="preserve">ings in real-time. </w:t>
+        <w:t xml:space="preserve">Few studies look at MSNA and ECG findings in real-time. </w:t>
       </w:r>
     </w:p>
     <w:p>
@@ -159,14 +144,7 @@
           <w:sz w:val="22"/>
           <w:szCs w:val="22"/>
         </w:rPr>
-        <w:t>Determine relationship between MSNA and ECG findings during mental stress</w:t>
-      </w:r>
-      <w:r>
-        <w:rPr>
-          <w:sz w:val="22"/>
-          <w:szCs w:val="22"/>
-        </w:rPr>
-        <w:t>.</w:t>
+        <w:t>Determine relationship between MSNA and ECG findings during mental stress.</w:t>
       </w:r>
     </w:p>
     <w:p>
@@ -246,14 +224,7 @@
           <w:sz w:val="22"/>
           <w:szCs w:val="22"/>
         </w:rPr>
-        <w:t>E</w:t>
-      </w:r>
-      <w:r>
-        <w:rPr>
-          <w:sz w:val="22"/>
-          <w:szCs w:val="22"/>
-        </w:rPr>
-        <w:t>ffect of medications</w:t>
+        <w:t>Effect of medications</w:t>
       </w:r>
     </w:p>
     <w:p>
@@ -273,14 +244,7 @@
           <w:sz w:val="22"/>
           <w:szCs w:val="22"/>
         </w:rPr>
-        <w:t xml:space="preserve"> </w:t>
-      </w:r>
-      <w:r>
-        <w:rPr>
-          <w:sz w:val="22"/>
-          <w:szCs w:val="22"/>
-        </w:rPr>
-        <w:t>Measure correlation of MSNA with other non-invasive measures of autonomic tone.</w:t>
+        <w:t xml:space="preserve"> Measure correlation of MSNA with other non-invasive measures of autonomic tone.</w:t>
       </w:r>
     </w:p>
     <w:p>
@@ -342,6 +306,14 @@
         </w:rPr>
         <w:t>ML to detect ECG features that associate with MSNA</w:t>
       </w:r>
+    </w:p>
+    <w:p>
+      <w:pPr>
+        <w:rPr>
+          <w:sz w:val="22"/>
+          <w:szCs w:val="22"/>
+        </w:rPr>
+      </w:pPr>
       <w:bookmarkStart w:id="0" w:name="_GoBack"/>
       <w:bookmarkEnd w:id="0"/>
     </w:p>
@@ -1059,6 +1031,33 @@
       <w:contextualSpacing/>
     </w:pPr>
   </w:style>
+  <w:style w:type="paragraph" w:styleId="BalloonText">
+    <w:name w:val="Balloon Text"/>
+    <w:basedOn w:val="Normal"/>
+    <w:link w:val="BalloonTextChar"/>
+    <w:uiPriority w:val="99"/>
+    <w:semiHidden/>
+    <w:unhideWhenUsed/>
+    <w:rsid w:val="00602A27"/>
+    <w:rPr>
+      <w:rFonts w:ascii="Times New Roman" w:hAnsi="Times New Roman" w:cs="Times New Roman"/>
+      <w:sz w:val="18"/>
+      <w:szCs w:val="18"/>
+    </w:rPr>
+  </w:style>
+  <w:style w:type="character" w:customStyle="1" w:styleId="BalloonTextChar">
+    <w:name w:val="Balloon Text Char"/>
+    <w:basedOn w:val="DefaultParagraphFont"/>
+    <w:link w:val="BalloonText"/>
+    <w:uiPriority w:val="99"/>
+    <w:semiHidden/>
+    <w:rsid w:val="00602A27"/>
+    <w:rPr>
+      <w:rFonts w:ascii="Times New Roman" w:hAnsi="Times New Roman" w:cs="Times New Roman"/>
+      <w:sz w:val="18"/>
+      <w:szCs w:val="18"/>
+    </w:rPr>
+  </w:style>
 </w:styles>
 </file>
 

</xml_diff>

<commit_message>
completed first draft of SA
</commit_message>
<xml_diff>
--- a/1_specific-aims.docx
+++ b/1_specific-aims.docx
@@ -5,658 +5,1069 @@
     <w:p>
       <w:pPr>
         <w:pStyle w:val="Heading1"/>
+        <w:rPr>
+          <w:color w:val="000000" w:themeColor="text1"/>
+        </w:rPr>
       </w:pPr>
       <w:commentRangeStart w:id="0"/>
       <w:r>
+        <w:rPr>
+          <w:color w:val="000000" w:themeColor="text1"/>
+        </w:rPr>
         <w:t>SPECIFIC AIMS</w:t>
       </w:r>
       <w:commentRangeEnd w:id="0"/>
       <w:r>
         <w:rPr>
           <w:rStyle w:val="CommentReference"/>
+          <w:color w:val="000000" w:themeColor="text1"/>
           <w:sz w:val="22"/>
           <w:szCs w:val="22"/>
         </w:rPr>
         <w:commentReference w:id="0"/>
       </w:r>
     </w:p>
-    <w:p/>
-    <w:p>
-      <w:pPr>
-        <w:rPr>
-          <w:color w:val="4472C4" w:themeColor="accent1"/>
-        </w:rPr>
-      </w:pPr>
-      <w:r>
-        <w:rPr>
-          <w:color w:val="4472C4" w:themeColor="accent1"/>
-        </w:rPr>
-        <w:t>The day of the Northridge earthquake of 1994, there was a 5-fold increase in c</w:t>
-      </w:r>
-      <w:r>
-        <w:rPr>
-          <w:color w:val="4472C4" w:themeColor="accent1"/>
+    <w:p>
+      <w:pPr>
+        <w:rPr>
+          <w:color w:val="000000" w:themeColor="text1"/>
+          <w:sz w:val="8"/>
+          <w:szCs w:val="8"/>
+        </w:rPr>
+      </w:pPr>
+    </w:p>
+    <w:p>
+      <w:pPr>
+        <w:rPr>
+          <w:color w:val="000000" w:themeColor="text1"/>
+        </w:rPr>
+      </w:pPr>
+      <w:r>
+        <w:rPr>
+          <w:color w:val="000000" w:themeColor="text1"/>
+        </w:rPr>
+        <w:t>The Northridge earthquake of 1994</w:t>
+      </w:r>
+      <w:r>
+        <w:rPr>
+          <w:color w:val="000000" w:themeColor="text1"/>
+        </w:rPr>
+        <w:t xml:space="preserve"> led to an abrupt</w:t>
+      </w:r>
+      <w:r>
+        <w:rPr>
+          <w:color w:val="000000" w:themeColor="text1"/>
+        </w:rPr>
+        <w:t xml:space="preserve"> 5-fold increase in c</w:t>
+      </w:r>
+      <w:r>
+        <w:rPr>
+          <w:color w:val="000000" w:themeColor="text1"/>
         </w:rPr>
         <w:t>ardiac deaths</w:t>
       </w:r>
       <w:r>
         <w:rPr>
-          <w:color w:val="4472C4" w:themeColor="accent1"/>
+          <w:color w:val="000000" w:themeColor="text1"/>
         </w:rPr>
         <w:t xml:space="preserve"> unaccounted for by physical stress</w:t>
       </w:r>
       <w:r>
         <w:rPr>
-          <w:color w:val="4472C4" w:themeColor="accent1"/>
+          <w:color w:val="000000" w:themeColor="text1"/>
         </w:rPr>
         <w:t>,</w:t>
       </w:r>
       <w:r>
         <w:rPr>
-          <w:color w:val="4472C4" w:themeColor="accent1"/>
+          <w:color w:val="000000" w:themeColor="text1"/>
         </w:rPr>
         <w:fldChar w:fldCharType="begin" w:fldLock="1"/>
       </w:r>
       <w:r>
         <w:rPr>
-          <w:color w:val="4472C4" w:themeColor="accent1"/>
+          <w:color w:val="000000" w:themeColor="text1"/>
         </w:rPr>
         <w:instrText>ADDIN CSL_CITATION {"citationItems":[{"id":"ITEM-1","itemData":{"DOI":"10.1056/NEJM199602153340701","ISBN":"0028-4793 (Print)\\r0028-4793 (Linking)","ISSN":"0028-4793","PMID":"8552142","abstract":"Background The earthquake that struck the Los Angeles area at 4:31 a.m. on January 17, 1994, was one of the strongest earthquakes ever recorded in a major city in North America. Once the life-threatening situation was over, the Northridge earthquake, so called because its epicenter was near Northridge, California, just north of Los Angeles, provided investigators an unusual opportunity to examine the relation between emotional stress and sudden cardiac death. Methods We reviewed the records of the Department of Coroner of Los Angeles County for the week before the earthquake, the day of the earthquake, the six days after the earthquake, and corresponding control periods in 1991, 1992, and 1993. Results On the day of the earthquake, there was a sharp increase in the number of sudden deaths from cardiac causes that were related to atherosclerotic cardiovascular disease, from a daily average (±SD) of 4.6±2.1 in the preceding week to 24 on the day of the earthquake (z = 4.41, P&lt;0.001). Sixteen victims of sudd...","author":[{"dropping-particle":"","family":"Leor","given":"Jonathan","non-dropping-particle":"","parse-names":false,"suffix":""},{"dropping-particle":"","family":"Poole","given":"W. Kenneth","non-dropping-particle":"","parse-names":false,"suffix":""},{"dropping-particle":"","family":"Kloner","given":"Robert A.","non-dropping-particle":"","parse-names":false,"suffix":""}],"container-title":"New England Journal of Medicine","id":"ITEM-1","issue":"7","issued":{"date-parts":[["1996","2","15"]]},"page":"413-419","title":"Sudden Cardiac Death Triggered by an Earthquake","type":"article-journal","volume":"334"},"uris":["http://www.mendeley.com/documents/?uuid=e18c42d4-1467-4d96-a361-bb00ccd1e74b"]}],"mendeley":{"formattedCitation":"&lt;sup&gt;1&lt;/sup&gt;","plainTextFormattedCitation":"1","previouslyFormattedCitation":"&lt;sup&gt;1&lt;/sup&gt;"},"properties":{"noteIndex":0},"schema":"https://github.com/citation-style-language/schema/raw/master/csl-citation.json"}</w:instrText>
       </w:r>
       <w:r>
         <w:rPr>
-          <w:color w:val="4472C4" w:themeColor="accent1"/>
+          <w:color w:val="000000" w:themeColor="text1"/>
         </w:rPr>
         <w:fldChar w:fldCharType="separate"/>
       </w:r>
       <w:r>
         <w:rPr>
           <w:noProof/>
-          <w:color w:val="4472C4" w:themeColor="accent1"/>
+          <w:color w:val="000000" w:themeColor="text1"/>
           <w:vertAlign w:val="superscript"/>
         </w:rPr>
         <w:t>1</w:t>
       </w:r>
       <w:r>
         <w:rPr>
-          <w:color w:val="4472C4" w:themeColor="accent1"/>
+          <w:color w:val="000000" w:themeColor="text1"/>
         </w:rPr>
         <w:fldChar w:fldCharType="end"/>
       </w:r>
       <w:r>
         <w:rPr>
-          <w:color w:val="4472C4" w:themeColor="accent1"/>
+          <w:color w:val="000000" w:themeColor="text1"/>
         </w:rPr>
         <w:t xml:space="preserve"> </w:t>
       </w:r>
       <w:r>
         <w:rPr>
-          <w:color w:val="4472C4" w:themeColor="accent1"/>
-        </w:rPr>
-        <w:t xml:space="preserve">highlighting the importance of </w:t>
-      </w:r>
-      <w:r>
-        <w:rPr>
-          <w:color w:val="4472C4" w:themeColor="accent1"/>
+          <w:color w:val="000000" w:themeColor="text1"/>
+        </w:rPr>
+        <w:t>which highlights</w:t>
+      </w:r>
+      <w:r>
+        <w:rPr>
+          <w:color w:val="000000" w:themeColor="text1"/>
+        </w:rPr>
+        <w:t xml:space="preserve"> the importance of </w:t>
+      </w:r>
+      <w:r>
+        <w:rPr>
+          <w:color w:val="000000" w:themeColor="text1"/>
         </w:rPr>
         <w:t>psychological distress</w:t>
       </w:r>
       <w:r>
         <w:rPr>
-          <w:color w:val="4472C4" w:themeColor="accent1"/>
+          <w:color w:val="000000" w:themeColor="text1"/>
         </w:rPr>
         <w:t xml:space="preserve"> in the </w:t>
       </w:r>
       <w:r>
         <w:rPr>
-          <w:color w:val="4472C4" w:themeColor="accent1"/>
+          <w:color w:val="000000" w:themeColor="text1"/>
         </w:rPr>
         <w:t>natural history</w:t>
       </w:r>
       <w:r>
         <w:rPr>
-          <w:color w:val="4472C4" w:themeColor="accent1"/>
+          <w:color w:val="000000" w:themeColor="text1"/>
         </w:rPr>
         <w:t xml:space="preserve"> of coronary artery disease (CAD).</w:t>
       </w:r>
       <w:r>
         <w:rPr>
-          <w:color w:val="4472C4" w:themeColor="accent1"/>
-        </w:rPr>
-        <w:t xml:space="preserve"> Regardless of overall severity of atherosclerosis, up to one-half of patients with CAD develop ischemia due to mental stress,</w:t>
-      </w:r>
-      <w:r>
-        <w:rPr>
-          <w:color w:val="4472C4" w:themeColor="accent1"/>
+          <w:color w:val="000000" w:themeColor="text1"/>
+        </w:rPr>
+        <w:t xml:space="preserve"> Regardless of severity of </w:t>
+      </w:r>
+      <w:r>
+        <w:rPr>
+          <w:color w:val="000000" w:themeColor="text1"/>
+        </w:rPr>
+        <w:t>disease</w:t>
+      </w:r>
+      <w:r>
+        <w:rPr>
+          <w:color w:val="000000" w:themeColor="text1"/>
+        </w:rPr>
+        <w:t xml:space="preserve">, </w:t>
+      </w:r>
+      <w:r>
+        <w:rPr>
+          <w:color w:val="000000" w:themeColor="text1"/>
+        </w:rPr>
+        <w:t>one-h</w:t>
+      </w:r>
+      <w:r>
+        <w:rPr>
+          <w:color w:val="000000" w:themeColor="text1"/>
+        </w:rPr>
+        <w:t>alf of patients with CAD develop ischemia due to mental stress,</w:t>
+      </w:r>
+      <w:r>
+        <w:rPr>
+          <w:color w:val="000000" w:themeColor="text1"/>
         </w:rPr>
         <w:fldChar w:fldCharType="begin" w:fldLock="1"/>
       </w:r>
       <w:r>
         <w:rPr>
-          <w:color w:val="4472C4" w:themeColor="accent1"/>
-        </w:rPr>
-        <w:instrText>ADDIN CSL_CITATION {"citationItems":[{"id":"ITEM-1","itemData":{"DOI":"10.1371/journal.pone.0102986","ISBN":"0009-7322","ISSN":"19326203","PMID":"25061993","abstract":"OBJECTIVES: Depression is an adverse prognostic factor after an acute myocardial infarction (MI), and an increased propensity toward emotionally-driven myocardial ischemia may play a role. We aimed to examine the association between depressive symptoms and mental stress-induced myocardial ischemia in young survivors of an MI.\\n\\nMETHODS: We studied 98 patients (49 women and 49 men) age 38-60 years who were hospitalized for acute MI in the previous 6 months. Patients underwent myocardial perfusion imaging at rest, after mental stress (speech task), and after exercise or pharmacological stress. A summed difference score (SDS), obtained with observer-independent software, was used to quantify myocardial ischemia under both stress conditions. The Beck Depression Inventory-II (BDI-II) was used to measure depressive symptoms, which were analyzed as overall score, and as separate somatic and cognitive depressive symptom scores.\\n\\nRESULTS: There was a significant positive association between depressive symptoms and SDS with mental stress, denoting more ischemia. After adjustment for demographic and lifestyle factors, disease severity and medications, each incremental depressive symptom was associated with 0.14 points higher SDS. When somatic and cognitive depressive symptoms were examined separately, both somatic [β = 0.17, 95% CI: (0.04, 0.30), p = 0.01] and cognitive symptoms [β = 0.31, 95% CI: (0.07, 0.56), p = 0.01] were significantly associated with mental stress-induced ischemia. Depressive symptoms were not associated with ischemia induced by exercise or pharmacological stress.\\n\\nCONCLUSION: Among young post-MI patients, higher levels of both cognitive and somatic depressive symptoms are associated with a higher propensity to develop myocardial ischemia with mental stress, but not with physical (exercise or pharmacological) stress.","author":[{"dropping-particle":"","family":"Wei","given":"Jingkai","non-dropping-particle":"","parse-names":false,"suffix":""},{"dropping-particle":"","family":"Pimple","given":"Pratik","non-dropping-particle":"","parse-names":false,"suffix":""},{"dropping-particle":"","family":"Shah","given":"Amit J.","non-dropping-particle":"","parse-names":false,"suffix":""},{"dropping-particle":"","family":"Rooks","given":"Cherie","non-dropping-particle":"","parse-names":false,"suffix":""},{"dropping-particle":"","family":"Bremner","given":"J. Douglas","non-dropping-particle":"","parse-names":false,"suffix":""},{"dropping-particle":"","family":"Nye","given":"Jonathon A.","non-dropping-particle":"","parse-names":false,"suffix":""},{"dropping-particle":"","family":"Ibeanu","given":"Ijeoma","non-dropping-particle":"","parse-names":false,"suffix":""},{"dropping-particle":"","family":"Murrah","given":"Nancy","non-dropping-particle":"","parse-names":false,"suffix":""},{"dropping-particle":"","family":"Shallenberger","given":"Lucy","non-dropping-particle":"","parse-names":false,"suffix":""},{"dropping-particle":"","family":"Raggi","given":"Paolo","non-dropping-particle":"","parse-names":false,"suffix":""},{"dropping-particle":"","family":"Vaccarino","given":"Viola","non-dropping-particle":"","parse-names":false,"suffix":""}],"container-title":"PLoS ONE","editor":[{"dropping-particle":"","family":"Hayley","given":"Shawn","non-dropping-particle":"","parse-names":false,"suffix":""}],"id":"ITEM-1","issue":"7","issued":{"date-parts":[["2014","7","25"]]},"page":"e102986","title":"Depressive symptoms are associated with mental stress-induced myocardial ischemia after acute myocardial infarction","type":"article-journal","volume":"9"},"uris":["http://www.mendeley.com/documents/?uuid=57d15a7a-76f7-4a43-8485-4d338ecd4a29"]},{"id":"ITEM-2","itemData":{"DOI":"10.1016/j.nuclcard.2008.05.003","ISBN":"1993;22:4408","ISSN":"10713581","author":[{"dropping-particle":"","family":"Jain","given":"Diwakar","non-dropping-particle":"","parse-names":false,"suffix":""}],"container-title":"Journal of Nuclear Cardiology","id":"ITEM-2","issue":"4","issued":{"date-parts":[["2008"]]},"page":"491-493","title":"Mental stress, a powerful provocateur of myocardial ischemia: Diagnostic, prognostic, and therapeutic implications","type":"article-magazine","volume":"15"},"uris":["http://www.mendeley.com/documents/?uuid=d7b115f5-e39f-32dc-9b81-afe4a75256fc"]},{"id":"ITEM-3","itemData":{"DOI":"10.1016/S0195-668X(02)00615-2","ISSN":"0195668X","abstract":"There is growing evidence that psychosocial stress can influence the natural history of coronary heart disease.1 Epidemiological studies indicate that psychosocial factors both contribute to the development of coronary artery disease (CAD), and increase risk of cardiac dysfunction and the likelihood of cardiac events in susceptible patients with established disease.2,3 An important method of assessing effects on cardiac function is by measuring transient ischaemic responses to standardized mental stress tests. Mental stress-induced myocardial ischaemia (MSIMI) is analogous to exercise stress ischaemia, except that the stimulus is psychological rather than physical. MSIMI has been studied with a number of different imaging techniques and with a range of stressful stimuli. But several investigations have involved small numbers of patients, and the medication status of patients has been variable. This has resulted in diverse findings concerning the prevalence of MSIMI, the conditions in which it is elicited, the type of patients who are most susceptible, the mechanisms underlying the phenomenon, and its clinical significance. In an effort to clarify these issues, we have conducted a systematic review of studies in which myocardial ischaemic responses have been measured in response to standardized mental stressors in the laboratory and clinic. Relevant articles were identified from searches of PubMed (http://www.ncbi.nlm.nih.gov/PubMed)between 1980 and 2002. Only articles in English language peer-reviewed publications were examined. We included studies that examined the link between standardized mental stress tests and myocardial ischaemic responses. Studies involving patients with CAD and healthy volunteers or patients without CAD were included. To ensure comprehensive data location, further searches were made for authors published in this field and review articles were used as sources. The bibliographies of all papers retrieved were hand searched to ensure as many articles as possible were obtained. A number of studies in this field have resulted in multiple publications, …","author":[{"dropping-particle":"","family":"Strike","given":"P C","non-dropping-particle":"","parse-names":false,"suffix":""},{"dropping-particle":"","family":"Steptoe","given":"A","non-dropping-particle":"","parse-names":false,"suffix":""}],"container-title":"European Heart Journal","id":"ITEM-3","issue":"8","issued":{"date-parts":[["2003"]]},"page":"690-703","title":"Systematic review of mental stress-induced myocardial ischaemia","type":"article","volume":"24"},"uris":["http://www.mendeley.com/documents/?uuid=29dbc93b-dcea-32f8-a4b5-2fa048c97ebf"]}],"mendeley":{"formattedCitation":"&lt;sup&gt;2–4&lt;/sup&gt;","plainTextFormattedCitation":"2–4","previouslyFormattedCitation":"&lt;sup&gt;2–4&lt;/sup&gt;"},"properties":{"noteIndex":0},"schema":"https://github.com/citation-style-language/schema/raw/master/csl-citation.json"}</w:instrText>
-      </w:r>
-      <w:r>
-        <w:rPr>
-          <w:color w:val="4472C4" w:themeColor="accent1"/>
+          <w:color w:val="000000" w:themeColor="text1"/>
+        </w:rPr>
+        <w:instrText>ADDIN CSL_CITATION {"citationItems":[{"id":"ITEM-1","itemData":{"DOI":"10.1016/j.amjcard.2014.04.022","ISBN":"doi:10.1016/j.amjcard.2014.04.022","ISSN":"18791913","PMID":"24856319","abstract":"Mental stress-induced myocardial ischemia (MSIMI) has been associated with adverse prognosis in patients with coronary artery disease (CAD), but whether this is a uniform finding across different studies has not been described. We conducted a systematic review and meta-analysis of prospective studies examining the association between MSIMI and adverse outcome events in patients with stable CAD. We searched PubMed, EMBASE, Web of Science, and PsycINFO databases for English language prospective studies of patients with CAD who underwent standardized mental stress testing to determine presence of MSIMI and were followed up for subsequent cardiac events or total mortality. Our outcomes of interest were CAD recurrence, CAD mortality, or total mortality. A summary effect estimate was derived using a fixed-effects meta-analysis model. Only 5 studies, each with a sample size of &lt;200 patients and fewer than 50 outcome events, met the inclusion criteria. The pooled samples comprised 555 patients with CAD (85% male) and 117 events with a range of follow-up from 35 days to 8.8 years. Pooled analysis showed that MSIMI was associated with a twofold increased risk of a combined end point of cardiac events or total mortality (relative risk 2.24, 95% confidence interval 1.59 to 3.15). No heterogeneity was detected among the studies (Q = 0.39, I2= 0.0%, p = 0.98). In conclusion, although few selected studies have examined the association between MSIMI and adverse events in patients with CAD, all existing investigations point to approximately a doubling of risk. Whether this increased risk is generalizable to the CAD population at large and varies in patient subgroups warrant further investigation. © 2014 Elsevier Inc. All rights reserved.","author":[{"dropping-particle":"","family":"Wei","given":"Jingkai","non-dropping-particle":"","parse-names":false,"suffix":""},{"dropping-particle":"","family":"Rooks","given":"Cherie","non-dropping-particle":"","parse-names":false,"suffix":""},{"dropping-particle":"","family":"Ramadan","given":"Ronnie","non-dropping-particle":"","parse-names":false,"suffix":""},{"dropping-particle":"","family":"Shah","given":"Amit J","non-dropping-particle":"","parse-names":false,"suffix":""},{"dropping-particle":"","family":"Bremner","given":"J. Douglas","non-dropping-particle":"","parse-names":false,"suffix":""},{"dropping-particle":"","family":"Quyyumi","given":"Arshed A","non-dropping-particle":"","parse-names":false,"suffix":""},{"dropping-particle":"","family":"Kutner","given":"Michael","non-dropping-particle":"","parse-names":false,"suffix":""},{"dropping-particle":"","family":"Vaccarino","given":"Viola","non-dropping-particle":"","parse-names":false,"suffix":""}],"container-title":"American Journal of Cardiology","id":"ITEM-1","issue":"2","issued":{"date-parts":[["2014"]]},"page":"187-192","title":"Meta-analysis of mental stress-induced myocardial ischemia and subsequent cardiac events in patients with coronary artery disease","type":"paper-conference","volume":"114"},"uris":["http://www.mendeley.com/documents/?uuid=3942d9b2-2d0b-4ad8-8582-3aaaea8e61bf"]},{"id":"ITEM-2","itemData":{"DOI":"10.1016/j.nuclcard.2008.05.003","ISBN":"1993;22:4408","ISSN":"10713581","author":[{"dropping-particle":"","family":"Jain","given":"Diwakar","non-dropping-particle":"","parse-names":false,"suffix":""}],"container-title":"Journal of Nuclear Cardiology","id":"ITEM-2","issue":"4","issued":{"date-parts":[["2008"]]},"page":"491-493","title":"Mental stress, a powerful provocateur of myocardial ischemia: Diagnostic, prognostic, and therapeutic implications","type":"article-magazine","volume":"15"},"uris":["http://www.mendeley.com/documents/?uuid=d7b115f5-e39f-32dc-9b81-afe4a75256fc"]},{"id":"ITEM-3","itemData":{"DOI":"10.1016/S0195-668X(02)00615-2","ISSN":"0195668X","abstract":"There is growing evidence that psychosocial stress can influence the natural history of coronary heart disease.1 Epidemiological studies indicate that psychosocial factors both contribute to the development of coronary artery disease (CAD), and increase risk of cardiac dysfunction and the likelihood of cardiac events in susceptible patients with established disease.2,3 An important method of assessing effects on cardiac function is by measuring transient ischaemic responses to standardized mental stress tests. Mental stress-induced myocardial ischaemia (MSIMI) is analogous to exercise stress ischaemia, except that the stimulus is psychological rather than physical. MSIMI has been studied with a number of different imaging techniques and with a range of stressful stimuli. But several investigations have involved small numbers of patients, and the medication status of patients has been variable. This has resulted in diverse findings concerning the prevalence of MSIMI, the conditions in which it is elicited, the type of patients who are most susceptible, the mechanisms underlying the phenomenon, and its clinical significance. In an effort to clarify these issues, we have conducted a systematic review of studies in which myocardial ischaemic responses have been measured in response to standardized mental stressors in the laboratory and clinic. Relevant articles were identified from searches of PubMed (http://www.ncbi.nlm.nih.gov/PubMed)between 1980 and 2002. Only articles in English language peer-reviewed publications were examined. We included studies that examined the link between standardized mental stress tests and myocardial ischaemic responses. Studies involving patients with CAD and healthy volunteers or patients without CAD were included. To ensure comprehensive data location, further searches were made for authors published in this field and review articles were used as sources. The bibliographies of all papers retrieved were hand searched to ensure as many articles as possible were obtained. A number of studies in this field have resulted in multiple publications, …","author":[{"dropping-particle":"","family":"Strike","given":"P C","non-dropping-particle":"","parse-names":false,"suffix":""},{"dropping-particle":"","family":"Steptoe","given":"A","non-dropping-particle":"","parse-names":false,"suffix":""}],"container-title":"European Heart Journal","id":"ITEM-3","issue":"8","issued":{"date-parts":[["2003"]]},"page":"690-703","title":"Systematic review of mental stress-induced myocardial ischaemia","type":"article","volume":"24"},"uris":["http://www.mendeley.com/documents/?uuid=29dbc93b-dcea-32f8-a4b5-2fa048c97ebf"]}],"mendeley":{"formattedCitation":"&lt;sup&gt;2–4&lt;/sup&gt;","plainTextFormattedCitation":"2–4","previouslyFormattedCitation":"&lt;sup&gt;2–4&lt;/sup&gt;"},"properties":{"noteIndex":0},"schema":"https://github.com/citation-style-language/schema/raw/master/csl-citation.json"}</w:instrText>
+      </w:r>
+      <w:r>
+        <w:rPr>
+          <w:color w:val="000000" w:themeColor="text1"/>
         </w:rPr>
         <w:fldChar w:fldCharType="separate"/>
       </w:r>
       <w:r>
         <w:rPr>
           <w:noProof/>
-          <w:color w:val="4472C4" w:themeColor="accent1"/>
+          <w:color w:val="000000" w:themeColor="text1"/>
           <w:vertAlign w:val="superscript"/>
         </w:rPr>
         <w:t>2–4</w:t>
       </w:r>
       <w:r>
         <w:rPr>
-          <w:color w:val="4472C4" w:themeColor="accent1"/>
+          <w:color w:val="000000" w:themeColor="text1"/>
         </w:rPr>
         <w:fldChar w:fldCharType="end"/>
       </w:r>
       <w:r>
         <w:rPr>
-          <w:color w:val="4472C4" w:themeColor="accent1"/>
-        </w:rPr>
-        <w:t xml:space="preserve"> </w:t>
-      </w:r>
-      <w:r>
-        <w:rPr>
-          <w:color w:val="4472C4" w:themeColor="accent1"/>
-        </w:rPr>
-        <w:t xml:space="preserve">which may in part </w:t>
-      </w:r>
-      <w:r>
-        <w:rPr>
-          <w:color w:val="4472C4" w:themeColor="accent1"/>
-        </w:rPr>
-        <w:t>be</w:t>
-      </w:r>
-      <w:r>
-        <w:rPr>
-          <w:color w:val="4472C4" w:themeColor="accent1"/>
-        </w:rPr>
-        <w:t xml:space="preserve"> a result of abnormal vasomotor control secondary to autonomic nervous system (ANS) dysfunction.</w:t>
-      </w:r>
-      <w:r>
-        <w:rPr>
-          <w:color w:val="4472C4" w:themeColor="accent1"/>
-        </w:rPr>
-        <w:fldChar w:fldCharType="begin" w:fldLock="1"/>
-      </w:r>
-      <w:r>
-        <w:rPr>
-          <w:color w:val="4472C4" w:themeColor="accent1"/>
-        </w:rPr>
-        <w:instrText>ADDIN CSL_CITATION {"citationItems":[{"id":"ITEM-1","itemData":{"DOI":"10.1161/JAHA.118.008532","ISSN":"20479980","PMID":"29728013","abstract":"BACKGROUND Coronary microvascular dysfunction may contribute to myocardial ischemia during mental stress (MS). However, the role of coronary epicardial and microvascular function in regulating coronary blood flow (CBF) responses during MS remains understudied. We hypothesized that coronary vasomotion during MS is dependent on the coronary microvascular endothelial function and will be reflected in the peripheral microvascular circulation. METHODS AND RESULTS In 38 patients aged 59±8 years undergoing coronary angiography, endothelium-dependent and endothelium-independent coronary epicardial and microvascular responses were measured using intracoronary acetylcholine and nitroprusside, respectively, and after MS induced by mental arithmetic testing. Peripheral microvascular tone during MS was measured using peripheral arterial tonometry (Itamar Inc, Caesarea, Israel) as the ratio of digital pulse wave amplitude compared to rest (peripheral arterial tonometry ratio). MS increased the rate-pressure product by 22% (±23%) and constricted epicardial coronary arteries by -5.9% (-10.5%, -2.6%) (median [interquartile range]), P=0.001, without changing CBF. Acetylcholine increased CBF by 38.5% (8.1%, 91.3%), P=0.001, without epicardial coronary diameter change (0.1% [-10.9%, 8.2%], P=not significant). The MS-induced CBF response correlated with endothelium-dependent CBF changes with acetylcholine (r=0.38, P=0.03) but not with the response to nitroprusside. The peripheral arterial tonometry ratio also correlated with the demand-adjusted change in CBF during MS (r=-0.60, P=0.004), indicating similarity between the microcirculatory responses to MS in the coronary and peripheral microcirculation. CONCLUSIONS The coronary microvascular response to MS is determined by endothelium-dependent, but not endothelium-independent, coronary microvascular function. Moreover, the coronary microvascular responses to MS are reflected in the peripheral microvascular circulation.","author":[{"dropping-particle":"","family":"Hammadah","given":"Muhammad","non-dropping-particle":"","parse-names":false,"suffix":""},{"dropping-particle":"","family":"Kim","given":"Jeong Hwan","non-dropping-particle":"","parse-names":false,"suffix":""},{"dropping-particle":"","family":"Mheid","given":"Ibhar","non-dropping-particle":"Al","parse-names":false,"suffix":""},{"dropping-particle":"","family":"Tahhan","given":"Ayman Samman","non-dropping-particle":"","parse-names":false,"suffix":""},{"dropping-particle":"","family":"Wilmot","given":"Kobina","non-dropping-particle":"","parse-names":false,"suffix":""},{"dropping-particle":"","family":"Ramadan","given":"Ronnie","non-dropping-particle":"","parse-names":false,"suffix":""},{"dropping-particle":"","family":"Alkhoder","given":"Ayman","non-dropping-particle":"","parse-names":false,"suffix":""},{"dropping-particle":"","family":"Khayata","given":"Mohamed","non-dropping-particle":"","parse-names":false,"suffix":""},{"dropping-particle":"","family":"Mekonnen","given":"Girum","non-dropping-particle":"","parse-names":false,"suffix":""},{"dropping-particle":"","family":"Levantsevych","given":"Oleksiy","non-dropping-particle":"","parse-names":false,"suffix":""},{"dropping-particle":"","family":"Bouchi","given":"Yasir","non-dropping-particle":"","parse-names":false,"suffix":""},{"dropping-particle":"","family":"Kaseer","given":"Belal","non-dropping-particle":"","parse-names":false,"suffix":""},{"dropping-particle":"","family":"Choudhary","given":"Fahad","non-dropping-particle":"","parse-names":false,"suffix":""},{"dropping-particle":"","family":"Gafeer","given":"Mohamad M","non-dropping-particle":"","parse-names":false,"suffix":""},{"dropping-particle":"","family":"Corrigan","given":"Frank E","non-dropping-particle":"","parse-names":false,"suffix":""},{"dropping-particle":"","family":"Shah","given":"Amit J","non-dropping-particle":"","parse-names":false,"suffix":""},{"dropping-particle":"","family":"Ward","given":"Laura","non-dropping-particle":"","parse-names":false,"suffix":""},{"dropping-particle":"","family":"Kutner","given":"Michael","non-dropping-particle":"","parse-names":false,"suffix":""},{"dropping-particle":"","family":"Bremner","given":"J. Douglas","non-dropping-particle":"","parse-names":false,"suffix":""},{"dropping-particle":"","family":"Sheps","given":"David S","non-dropping-particle":"","parse-names":false,"suffix":""},{"dropping-particle":"","family":"Raggi","given":"Paolo","non-dropping-particle":"","parse-names":false,"suffix":""},{"dropping-particle":"","family":"Vaccarino","given":"Viola","non-dropping-particle":"","parse-names":false,"suffix":""},{"dropping-particle":"","family":"Samady","given":"Habib","non-dropping-particle":"","parse-names":false,"suffix":""},{"dropping-particle":"","family":"Mavromatis","given":"Kreton","non-dropping-particle":"","parse-names":false,"suffix":""},{"dropping-particle":"","family":"Quyyumi","given":"Arshed A","non-dropping-particle":"","parse-names":false,"suffix":""}],"container-title":"Journal of the American Heart Association","id":"ITEM-1","issue":"10","issued":{"date-parts":[["2018"]]},"title":"Coronary and peripheral vasomotor responses to mental stress","type":"article-journal","volume":"7"},"uris":["http://www.mendeley.com/documents/?uuid=81866d6f-110c-4dc3-ab3b-f90164bfc5df"]},{"id":"ITEM-2","itemData":{"DOI":"10.1161/JAHA.113.000321","ISSN":"20479980","abstract":"Background--Mental stress-induced myocardial ischemia (MSIMI) is associated with adverse prognosis in patients with coronary artery disease (CAD), yet the mechanisms underlying this phenomenon remain unclear. We hypothesized that compared with exercise/pharmacological stress-induced myocardial ischemia (PSIMI) that is secondary to the atherosclerotic burden of CAD, MSIMI is primarily due to vasomotor changes. Methods and Results--Patients with angiographically documented CAD underwent 99mTc-sestamibi myocardial perfusion imaging at rest and following both mental and physical stress testing, performed on separate days. The severity and extent of CAD were quantified using the Gensini and Sullivan scores. Peripheral arterial tonometry (Itamar Inc) was used to assess the digital microvascular tone during mental stress as a ratio of pulse wave amplitude during speech compared with baseline. Measurements were made in a discovery sample (n=225) and verified in a replication sample (n=159). In the pooled (n=384) sample, CAD severity and extent scores were not significantly different between those with and without MSIMI, whereas they were greater in those with compared with those without PSIMI (P &lt; 0.04 for all). The peripheral arterial tonometry ratio was lower in those with compared with those without MSIMI (0.55±0.36 versus 0.76±0.52, P=0.009). In a multivariable analysis, the peripheral arterial tonometry ratio was the only independent predictor of MSIMI (P=0.009), whereas angiographic severity and extent of CAD independently predicted PSIMI. Conclusions--The degree of digital microvascular constriction, and not the angiographic burden of CAD, is associated with MSIMI. Varying causes of MSIMI compared with PSIMI may require different therapeutic interventions that require further study.","author":[{"dropping-particle":"","family":"Ramadan","given":"Ronnie","non-dropping-particle":"","parse-names":false,"suffix":""},{"dropping-particle":"","family":"Sheps","given":"David","non-dropping-particle":"","parse-names":false,"suffix":""},{"dropping-particle":"","family":"Esteves","given":"Fabio","non-dropping-particle":"","parse-names":false,"suffix":""},{"dropping-particle":"","family":"Zafari","given":"A. Maziar","non-dropping-particle":"","parse-names":false,"suffix":""},{"dropping-particle":"","family":"Bremner","given":"J. Douglas","non-dropping-particle":"","parse-names":false,"suffix":""},{"dropping-particle":"","family":"Vaccarino","given":"Viola","non-dropping-particle":"","parse-names":false,"suffix":""},{"dropping-particle":"","family":"Quyyumi","given":"Arshed A","non-dropping-particle":"","parse-names":false,"suffix":""}],"container-title":"Journal of the American Heart Association","id":"ITEM-2","issue":"5","issued":{"date-parts":[["2013"]]},"title":"Myocardial ischemia during mental stress: Role of coronary artery disease burden and vasomotion","type":"article-journal","volume":"2"},"uris":["http://www.mendeley.com/documents/?uuid=252b3bc4-2905-3843-8ce1-0c1e5b21b0ac"]}],"mendeley":{"formattedCitation":"&lt;sup&gt;5,6&lt;/sup&gt;","plainTextFormattedCitation":"5,6","previouslyFormattedCitation":"&lt;sup&gt;5,6&lt;/sup&gt;"},"properties":{"noteIndex":0},"schema":"https://github.com/citation-style-language/schema/raw/master/csl-citation.json"}</w:instrText>
-      </w:r>
-      <w:r>
-        <w:rPr>
-          <w:color w:val="4472C4" w:themeColor="accent1"/>
-        </w:rPr>
-        <w:fldChar w:fldCharType="separate"/>
-      </w:r>
-      <w:r>
-        <w:rPr>
-          <w:noProof/>
-          <w:color w:val="4472C4" w:themeColor="accent1"/>
-          <w:vertAlign w:val="superscript"/>
-        </w:rPr>
-        <w:t>5,6</w:t>
-      </w:r>
-      <w:r>
-        <w:rPr>
-          <w:color w:val="4472C4" w:themeColor="accent1"/>
-        </w:rPr>
-        <w:fldChar w:fldCharType="end"/>
-      </w:r>
-      <w:r>
-        <w:rPr>
-          <w:color w:val="4472C4" w:themeColor="accent1"/>
-        </w:rPr>
-        <w:t xml:space="preserve"> </w:t>
-      </w:r>
-      <w:r>
-        <w:rPr>
-          <w:color w:val="4472C4" w:themeColor="accent1"/>
-        </w:rPr>
-        <w:t xml:space="preserve">Depression, a form of </w:t>
-      </w:r>
-      <w:r>
-        <w:rPr>
-          <w:color w:val="4472C4" w:themeColor="accent1"/>
-        </w:rPr>
-        <w:t>chronic mental</w:t>
-      </w:r>
-      <w:r>
-        <w:rPr>
-          <w:color w:val="4472C4" w:themeColor="accent1"/>
-        </w:rPr>
-        <w:t xml:space="preserve"> stress, </w:t>
-      </w:r>
-      <w:r>
-        <w:rPr>
-          <w:color w:val="4472C4" w:themeColor="accent1"/>
-        </w:rPr>
-        <w:t>affects 20% of patients with acute coronary syndrome and leads to a 3-fold increase in cardiovascular mortality</w:t>
-      </w:r>
-      <w:r>
-        <w:rPr>
-          <w:color w:val="4472C4" w:themeColor="accent1"/>
-        </w:rPr>
-        <w:t>,</w:t>
-      </w:r>
-      <w:r>
-        <w:rPr>
-          <w:color w:val="4472C4" w:themeColor="accent1"/>
-        </w:rPr>
-        <w:fldChar w:fldCharType="begin" w:fldLock="1"/>
-      </w:r>
-      <w:r>
-        <w:rPr>
-          <w:color w:val="4472C4" w:themeColor="accent1"/>
-        </w:rPr>
-        <w:instrText>ADDIN CSL_CITATION {"citationItems":[{"id":"ITEM-1","itemData":{"DOI":"10.1016/j.jacc.2019.01.041","ISSN":"15583597","PMID":"30975301","abstract":"Depression is a common problem in patients with cardiovascular disease (CVD) and is associated with increased mortality, excess disability, greater health care expenditures, and reduced quality of life. Depression is present in 1 of 5 patients with coronary artery disease, peripheral artery disease, and heart failure. Depression complicates the optimal management of CVD by worsening cardiovascular risk factors and decreasing adherence to healthy lifestyles and evidence-based medical therapies. As such, standardized screening pathways for depression in patients with CVD offer the potential for early identification and optimal management of depression to improve health outcomes. Unfortunately, the burden of depression in patients with CVD is under-recognized; as a result, screening and management strategies targeting depression have been poorly implemented in patients with CVD. In this review, the authors discuss a practical approach for the screening and management of depression in patients with CVD.","author":[{"dropping-particle":"","family":"Jha","given":"Manish K","non-dropping-particle":"","parse-names":false,"suffix":""},{"dropping-particle":"","family":"Qamar","given":"Arman","non-dropping-particle":"","parse-names":false,"suffix":""},{"dropping-particle":"","family":"Vaduganathan","given":"Muthiah","non-dropping-particle":"","parse-names":false,"suffix":""},{"dropping-particle":"","family":"Charney","given":"Dennis S","non-dropping-particle":"","parse-names":false,"suffix":""},{"dropping-particle":"","family":"Murrough","given":"James W","non-dropping-particle":"","parse-names":false,"suffix":""}],"container-title":"Journal of the American College of Cardiology","id":"ITEM-1","issue":"14","issued":{"date-parts":[["2019","4","16"]]},"page":"1827-1845","title":"Screening and Management of Depression in Patients With Cardiovascular Disease: JACC State-of-the-Art Review","type":"article","volume":"73"},"uris":["http://www.mendeley.com/documents/?uuid=586fbcad-6c28-329f-9d28-125750b64357"]},{"id":"ITEM-2","itemData":{"DOI":"10.1161/CIR.0000000000000019","ISSN":"15244539","abstract":"BACKGROUND - : Although prospective studies, systematic reviews, and meta-analyses have documented an association between depression and increased morbidity and mortality in a variety of cardiac populations, depression has not yet achieved formal recognition as a risk factor for poor prognosis in patients with acute coronary syndrome by the American Heart Association and other health organizations. The purpose of this scientific statement is to review available evidence and recommend whether depression should be elevated to the status of a risk factor for patients with acute coronary syndrome. METHODS AND RESULTS - : Writing group members were approved by the American Heart Association's Scientific Statement and Manuscript Oversight Committees. A systematic literature review on depression and adverse medical outcomes after acute coronary syndrome was conducted that included all-cause mortality, cardiac mortality, and composite outcomes for mortality and nonfatal events. The review assessed the strength, consistency, independence, and generalizability of the published studies. A total of 53 individual studies (32 reported on associations with all-cause mortality, 12 on cardiac mortality, and 22 on composite outcomes) and 4 meta-analyses met inclusion criteria. There was heterogeneity across studies in terms of the demographic composition of study samples, definition and measurement of depression, length of follow-up, and covariates included in the multivariable models. Despite limitations in some individual studies, our review identified generally consistent associations between depression and adverse outcomes. CONCLUSIONS - : Despite the heterogeneity of published studies included in this review, the preponderance of evidence supports the recommendation that the American Heart Association should elevate depression to the status of a risk factor for adverse medical outcomes in patients with acute coronary syndrome. © 2014 American Heart Association, Inc.","author":[{"dropping-particle":"","family":"Lichtman","given":"Judith H.","non-dropping-particle":"","parse-names":false,"suffix":""},{"dropping-particle":"","family":"Froelicher","given":"Erika S.","non-dropping-particle":"","parse-names":false,"suffix":""},{"dropping-particle":"","family":"Blumenthal","given":"James A.","non-dropping-particle":"","parse-names":false,"suffix":""},{"dropping-particle":"","family":"Carney","given":"Robert M.","non-dropping-particle":"","parse-names":false,"suffix":""},{"dropping-particle":"V.","family":"Doering","given":"Lynn","non-dropping-particle":"","parse-names":false,"suffix":""},{"dropping-particle":"","family":"Frasure-Smith","given":"Nancy","non-dropping-particle":"","parse-names":false,"suffix":""},{"dropping-particle":"","family":"Freedland","given":"Kenneth E.","non-dropping-particle":"","parse-names":false,"suffix":""},{"dropping-particle":"","family":"Jaffe","given":"Allan S.","non-dropping-particle":"","parse-names":false,"suffix":""},{"dropping-particle":"","family":"Leifheit-Limson","given":"Erica C.","non-dropping-particle":"","parse-names":false,"suffix":""},{"dropping-particle":"","family":"Sheps","given":"David S.","non-dropping-particle":"","parse-names":false,"suffix":""},{"dropping-particle":"","family":"Vaccarino","given":"Viola","non-dropping-particle":"","parse-names":false,"suffix":""},{"dropping-particle":"","family":"Wulsin","given":"Lawson","non-dropping-particle":"","parse-names":false,"suffix":""}],"container-title":"Circulation","id":"ITEM-2","issue":"12","issued":{"date-parts":[["2014","3","25"]]},"page":"1350-1369","publisher":"Lippincott Williams and Wilkins","title":"Depression as a risk factor for poor prognosis among patients with acute coronary syndrome: Systematic review and recommendations: A scientific statement from the american heart association","type":"article","volume":"129"},"uris":["http://www.mendeley.com/documents/?uuid=f03e4939-63e2-3e28-a5c3-48c868a287da"]},{"id":"ITEM-3","itemData":{"DOI":"10.1016/j.genhosppsych.2011.02.007","ISSN":"01638343","abstract":"Objective: A meta-analysis of over 25 years of research into the relationship between post-myocardial infarction (MI) depression and cardiac prognosis was conducted to investigate changes in this association over time and to investigate subgroup effects. Method: A systematic literature search was performed (Medline, Embase and PsycINFO; 1975-2011) without language restrictions. Studies investigating the impact of post-MI depression on cardiovascular outcome, defined as all-cause mortality, cardiac mortality and cardiac events within 24 months after the index MI, were identified. Depression had to be assessed within 3 months after MI using established instruments. Pooled odds ratios (ORs) were calculated using a random effects model. Results: A total of 29 studies were identified, resulting in 41 comparisons. Follow-up (on average 16 months) was described for 16,889 MI patients. Post-MI depression was associated with an increased risk of all-cause mortality [(OR), 2.25; 95% confidence interval [CI], 1.73-2.93; P&lt;.001], cardiac mortality (OR, 2.71; 95% CI, 1.68-4.36; P&lt;.001) and cardiac events (OR, 1.59; 95% CI, 1.37-1.85; P&lt;.001). ORs proved robust in subgroup analyses but declined over the years for cardiac events. Conclusions: Post-MI depression is associated with a 1.6- to 2.7-fold increased risk of impaired outcomes within 24 months. This association has been relatively stable over the past 25 years. © 2011 Elsevier Inc.","author":[{"dropping-particle":"","family":"Meijer","given":"Anna","non-dropping-particle":"","parse-names":false,"suffix":""},{"dropping-particle":"","family":"Conradi","given":"Henk Jan","non-dropping-particle":"","parse-names":false,"suffix":""},{"dropping-particle":"","family":"Bos","given":"Elisabeth H.","non-dropping-particle":"","parse-names":false,"suffix":""},{"dropping-particle":"","family":"Thombs","given":"Brett D.","non-dropping-particle":"","parse-names":false,"suffix":""},{"dropping-particle":"","family":"Melle","given":"Joost P.","non-dropping-particle":"van","parse-names":false,"suffix":""},{"dropping-particle":"","family":"Jonge","given":"Peter","non-dropping-particle":"de","parse-names":false,"suffix":""}],"container-title":"General Hospital Psychiatry","id":"ITEM-3","issue":"3","issued":{"date-parts":[["2011","5"]]},"page":"203-216","title":"Prognostic association of depression following myocardial infarction with mortality and cardiovascular events: A meta-analysis of 25 years of research","type":"article-journal","volume":"33"},"uris":["http://www.mendeley.com/documents/?uuid=66cbc225-7c90-3b5d-88e8-3b3a288ce73b"]}],"mendeley":{"formattedCitation":"&lt;sup&gt;7–9&lt;/sup&gt;","plainTextFormattedCitation":"7–9","previouslyFormattedCitation":"&lt;sup&gt;7–9&lt;/sup&gt;"},"properties":{"noteIndex":0},"schema":"https://github.com/citation-style-language/schema/raw/master/csl-citation.json"}</w:instrText>
-      </w:r>
-      <w:r>
-        <w:rPr>
-          <w:color w:val="4472C4" w:themeColor="accent1"/>
-        </w:rPr>
-        <w:fldChar w:fldCharType="separate"/>
-      </w:r>
-      <w:r>
-        <w:rPr>
-          <w:noProof/>
-          <w:color w:val="4472C4" w:themeColor="accent1"/>
-          <w:vertAlign w:val="superscript"/>
-        </w:rPr>
-        <w:t>7–9</w:t>
-      </w:r>
-      <w:r>
-        <w:rPr>
-          <w:color w:val="4472C4" w:themeColor="accent1"/>
-        </w:rPr>
-        <w:fldChar w:fldCharType="end"/>
-      </w:r>
-      <w:r>
-        <w:rPr>
-          <w:color w:val="4472C4" w:themeColor="accent1"/>
-        </w:rPr>
-        <w:t xml:space="preserve"> yet there remains contrasting evidence on interventions that decrease mortality</w:t>
-      </w:r>
-      <w:r>
-        <w:rPr>
-          <w:color w:val="4472C4" w:themeColor="accent1"/>
-        </w:rPr>
-        <w:t>.</w:t>
-      </w:r>
-      <w:r>
-        <w:rPr>
-          <w:color w:val="4472C4" w:themeColor="accent1"/>
-        </w:rPr>
-        <w:fldChar w:fldCharType="begin" w:fldLock="1"/>
-      </w:r>
-      <w:r>
-        <w:rPr>
-          <w:color w:val="4472C4" w:themeColor="accent1"/>
-        </w:rPr>
-        <w:instrText>ADDIN CSL_CITATION {"citationItems":[{"id":"ITEM-1","itemData":{"DOI":"10.1161/CIRCULATIONAHA.116.025140","ISBN":"8169325846","ISSN":"15244539","PMID":"28209727","abstract":"BACKGROUND Depression among patients with acute myocardial infarction (AMI) is prevalent and associated with an adverse quality of life and prognosis. Despite recommendations from some national organizations to screen for depression, it is unclear whether treatment of depression in patients with AMI is associated with better outcomes. We aimed to determine whether the prognosis of patients with treated versus untreated depression differs. METHODS The TRIUMPH study (Translational Research Investigating Underlying Disparities in Acute Myocardial Infarction Patients' Health Status) is an observational multicenter cohort study that enrolled 4062 patients aged ≥18 years with AMI between April 11, 2005, and December 31, 2008, from 24 US hospitals. Research coordinators administered the Patient Health Questionnaire-9 (PHQ-9) during the index AMI admission. Depression was defined by a PHQ-9 score of ≥10. Depression was categorized as treated if there was documentation of a discharge diagnosis, medication prescribed for depression, or referral for counseling, and as untreated if none of these 3 criteria was documented in the medical records despite a PHQ score ≥10. One-year mortality was compared between patients with AMI having: (1) no depression (PHQ-9&lt;10; reference); (2) treated depression; and (3) untreated depression adjusting for demographics, AMI severity, and clinical factors. RESULTS Overall, 759 (18.7%) patients met PHQ-9 criteria for depression and 231 (30.4%) were treated. In comparison with 3303 patients without depression, the 231 patients with treated depression had 1-year mortality rates that were not different (6.1% versus 6.7%; adjusted hazard ratio, 1.12; 95% confidence interval, 0.63-1.99). In contrast, the 528 patients with untreated depression had higher 1-year mortality in comparison with patients without depression (10.8% versus 6.1%; adjusted hazard ratio, 1.91; 95% confidence interval, 1.39-2.62). CONCLUSIONS Although depression in patients with AMI is associated with increased long-term mortality, this association may be confined to patients with untreated depression.","author":[{"dropping-particle":"","family":"Smolderen","given":"Kim G.","non-dropping-particle":"","parse-names":false,"suffix":""},{"dropping-particle":"","family":"Buchanan","given":"Donna M.","non-dropping-particle":"","parse-names":false,"suffix":""},{"dropping-particle":"","family":"Gosch","given":"Kensey","non-dropping-particle":"","parse-names":false,"suffix":""},{"dropping-particle":"","family":"Whooley","given":"Mary","non-dropping-particle":"","parse-names":false,"suffix":""},{"dropping-particle":"","family":"Chan","given":"Paul S.","non-dropping-particle":"","parse-names":false,"suffix":""},{"dropping-particle":"","family":"Vaccarino","given":"Viola","non-dropping-particle":"","parse-names":false,"suffix":""},{"dropping-particle":"","family":"Parashar","given":"Susmita","non-dropping-particle":"","parse-names":false,"suffix":""},{"dropping-particle":"","family":"Shah","given":"Amit J.","non-dropping-particle":"","parse-names":false,"suffix":""},{"dropping-particle":"","family":"Ho","given":"P. Michael","non-dropping-particle":"","parse-names":false,"suffix":""},{"dropping-particle":"","family":"Spertus","given":"John A.","non-dropping-particle":"","parse-names":false,"suffix":""}],"container-title":"Circulation","id":"ITEM-1","issue":"18","issued":{"date-parts":[["2017"]]},"page":"1681-1689","title":"Depression Treatment and 1-Year Mortality after Acute Myocardial Infarction: Insights from the TRIUMPH Registry (Translational Research Investigating Underlying Disparities in Acute Myocardial Infarction Patients' Health Status)","type":"article-journal","volume":"135"},"uris":["http://www.mendeley.com/documents/?uuid=32f7f8f3-ea58-437a-8cf9-52bc23d68ec7"]},{"id":"ITEM-2","itemData":{"DOI":"10.1192/bjp.bp.106.028647","ISSN":"00071250","PMID":"17541103","abstract":"Background: Depression following myocardial infarction is associated with poor cardiac prognosis. It is unclear whether antidepressant treatment improves long-term depression status and cardiac prognosis. Aims: To evaluate the effects of antidepressant treatment compared with usual care in an effectiveness study. Method: In a multicentre randomised controlled trial, 2177 myocardial infarction patients were evaluated for ICD-10 depression and randomised to intervention (n=209) or care as usual (n=122). Both arms were evaluated at 18 months post-myocardial infarction for long-term depression status and new cardiac events. Results: No differences were observed between intervention and control groups in mean scores on the Beck Depression Inventory (11.0, s.d.=7.5 v. 10.2, s.d.=5.1, P=0.45) or presence of ICD-10 depression (30.5 v. 32.1%, P=0.68).The cardiac event rate was 14% among the intervention group and 13% among controls (OR=1.07,95% CI 0.57-2.00). Conclusions: Antidepressant treatment did not alter long-term depression post-myocardial infarction status or improve cardiac prognosis.","author":[{"dropping-particle":"","family":"Melle","given":"Joost P.","non-dropping-particle":"Van","parse-names":false,"suffix":""},{"dropping-particle":"","family":"Jonge","given":"Peter","non-dropping-particle":"De","parse-names":false,"suffix":""},{"dropping-particle":"","family":"Honig","given":"Adriaan","non-dropping-particle":"","parse-names":false,"suffix":""},{"dropping-particle":"","family":"Schene","given":"Aart H","non-dropping-particle":"","parse-names":false,"suffix":""},{"dropping-particle":"","family":"Kuyper","given":"Astrid M.G.","non-dropping-particle":"","parse-names":false,"suffix":""},{"dropping-particle":"","family":"Crijns","given":"Harry J.G.M.","non-dropping-particle":"","parse-names":false,"suffix":""},{"dropping-particle":"","family":"Schins","given":"Annique","non-dropping-particle":"","parse-names":false,"suffix":""},{"dropping-particle":"","family":"Tulner","given":"Dorien","non-dropping-particle":"","parse-names":false,"suffix":""},{"dropping-particle":"","family":"Berg","given":"Maarten P.","non-dropping-particle":"Van Den","parse-names":false,"suffix":""},{"dropping-particle":"","family":"Ormel","given":"Johan","non-dropping-particle":"","parse-names":false,"suffix":""}],"container-title":"British Journal of Psychiatry","id":"ITEM-2","issue":"JUNE","issued":{"date-parts":[["2007","6"]]},"page":"460-466","title":"Effects of antidepressant treatment following myocardial infarction","type":"article-journal","volume":"190"},"uris":["http://www.mendeley.com/documents/?uuid=028953fb-3ca6-3c80-b598-61849e51576d"]},{"id":"ITEM-3","itemData":{"DOI":"10.1001/jama.289.23.3106","ISSN":"00987484","abstract":"Context: Depression and low perceived social support (LPSS) after myocardial infarction (MI) are associated with higher morbidity and mortality, but little is known about whether this excess risk can be reduced through treatment. Objective: To determine whether mortality and recurrent infarction are reduced by treatment of depression and LPSS with cognitive behavior therapy (CBT), supplemented with a selective serotonin reuptake inhibitor (SSRI) antidepressant when indicated, in patients enrolled within 28 days after MI. Design, Setting, and Patients: Randomized clinical trial conducted from October 1996 to April 2001 in 2481 MI patients (1084 women, 1397 men) enrolled from 8 clinical centers. Major or minor depression was diagnosed by modified Diagnostic and Statistical Manual of Mental Disorders, Fourth Edition criteria and severity by the 17-item Hamilton Rating Scale for Depression (HRSD); LPSS was determined by the Enhancing Recovery in Coronary Heart Disease Patients (ENRICHD) Social Support Instrument (ESSI). Random allocation was to usual medical care or CBT-based psychosocial intervention. Intervention: Cognitive behavior therapy was initiated at a median of 17 days after the index MI for a median of 11 individual sessions throughout 6 months, plus group therapy when feasible, with SSRIs for patients scoring higher than 24 on the HRSD or having a less than 50% reduction in Beck Depression Inventory scores after 5 weeks. Main Outcome Measures: Composite primary end point of death or recurrent MI; secondary outcomes included change in HRSD (for depression) or ESSI scores (for LPSS) at 6 months. Results: Improvement in psychosocial outcomes at 6 months favored treatment: mean (SD) change in HRSD score, -10.1 (7.8) in the depression and psychosocial intervention group vs -8.4 (7.7) in the depression and usual care group (P&lt;.001); mean (SD) change in ESSI score, 5.1 (5.9) in the LPSS and psychosocial intervention group vs 3.4 (6.0) in the LPSS and usual care group (P&lt;.001). After an average follow-up of 29 months, there was no significant difference in event-free survival between usual care (75.9%) and psychosocial intervention (75.8%). There were also no differences in survival between the psychosocial intervention and usual care arms in any of the 3 psychosocial risk groups (depression, LPSS, and depression and LPSS patients). Conclusions: The intervention did not increase event-free survival. The intervention improved depression and social isolat…","author":[{"dropping-particle":"","family":"Berkman","given":"Lisa F.","non-dropping-particle":"","parse-names":false,"suffix":""},{"dropping-particle":"","family":"Blumenthal","given":"James","non-dropping-particle":"","parse-names":false,"suffix":""},{"dropping-particle":"","family":"Burg","given":"Matthew","non-dropping-particle":"","parse-names":false,"suffix":""},{"dropping-particle":"","family":"Carney","given":"Robert M.","non-dropping-particle":"","parse-names":false,"suffix":""},{"dropping-particle":"","family":"Catellier","given":"Diane","non-dropping-particle":"","parse-names":false,"suffix":""},{"dropping-particle":"","family":"Cowan","given":"Marie J.","non-dropping-particle":"","parse-names":false,"suffix":""},{"dropping-particle":"","family":"Czajkowski","given":"Susan M.","non-dropping-particle":"","parse-names":false,"suffix":""},{"dropping-particle":"","family":"Busk","given":"Robert","non-dropping-particle":"De","parse-names":false,"suffix":""},{"dropping-particle":"","family":"Hosking","given":"James","non-dropping-particle":"","parse-names":false,"suffix":""},{"dropping-particle":"","family":"Jaffe","given":"Allan","non-dropping-particle":"","parse-names":false,"suffix":""},{"dropping-particle":"","family":"Kaufmann","given":"Peter G.","non-dropping-particle":"","parse-names":false,"suffix":""},{"dropping-particle":"","family":"Mitchell","given":"Pamela","non-dropping-particle":"","parse-names":false,"suffix":""},{"dropping-particle":"","family":"Norman","given":"James","non-dropping-particle":"","parse-names":false,"suffix":""},{"dropping-particle":"","family":"Powell","given":"Lynda H.","non-dropping-particle":"","parse-names":false,"suffix":""},{"dropping-particle":"","family":"Raczynski","given":"James M.","non-dropping-particle":"","parse-names":false,"suffix":""},{"dropping-particle":"","family":"Schneiderman","given":"Neil","non-dropping-particle":"","parse-names":false,"suffix":""},{"dropping-particle":"","family":"Raczynski","given":"","non-dropping-particle":"","parse-names":false,"suffix":""}],"container-title":"Journal of the American Medical Association","id":"ITEM-3","issue":"23","issued":{"date-parts":[["2003","6","18"]]},"page":"3106-3116","publisher":"American Medical Association","title":"Effects of Treating Depression and Low Perceived Social Support on Clinical Events after Myocardial Infarction: The Enhancing Recovery in Coronary Heart Disease Patients (ENRICHD) Randomized Trial","type":"article-journal","volume":"289"},"uris":["http://www.mendeley.com/documents/?uuid=f85f9a8f-d19b-335b-8cde-a7e783424af2"]}],"mendeley":{"formattedCitation":"&lt;sup&gt;10–12&lt;/sup&gt;","plainTextFormattedCitation":"10–12","previouslyFormattedCitation":"&lt;sup&gt;10–12&lt;/sup&gt;"},"properties":{"noteIndex":0},"schema":"https://github.com/citation-style-language/schema/raw/master/csl-citation.json"}</w:instrText>
-      </w:r>
-      <w:r>
-        <w:rPr>
-          <w:color w:val="4472C4" w:themeColor="accent1"/>
-        </w:rPr>
-        <w:fldChar w:fldCharType="separate"/>
-      </w:r>
-      <w:r>
-        <w:rPr>
-          <w:noProof/>
-          <w:color w:val="4472C4" w:themeColor="accent1"/>
-          <w:vertAlign w:val="superscript"/>
-        </w:rPr>
-        <w:t>10–12</w:t>
-      </w:r>
-      <w:r>
-        <w:rPr>
-          <w:color w:val="4472C4" w:themeColor="accent1"/>
-        </w:rPr>
-        <w:fldChar w:fldCharType="end"/>
-      </w:r>
-      <w:r>
-        <w:rPr>
-          <w:color w:val="4472C4" w:themeColor="accent1"/>
-        </w:rPr>
-        <w:t xml:space="preserve"> Current efforts are being made to understand potential pathways, including altered ANS functioning</w:t>
-      </w:r>
-      <w:r>
-        <w:rPr>
-          <w:color w:val="4472C4" w:themeColor="accent1"/>
-        </w:rPr>
-        <w:t>.</w:t>
-      </w:r>
-      <w:r>
-        <w:rPr>
-          <w:color w:val="4472C4" w:themeColor="accent1"/>
-        </w:rPr>
-        <w:fldChar w:fldCharType="begin" w:fldLock="1"/>
-      </w:r>
-      <w:r>
-        <w:rPr>
-          <w:color w:val="4472C4" w:themeColor="accent1"/>
-        </w:rPr>
-        <w:instrText>ADDIN CSL_CITATION {"citationItems":[{"id":"ITEM-1","itemData":{"DOI":"10.1038/nrcardio.2016.181","ISBN":"9780123739476","ISSN":"17595010","PMID":"20425245","abstract":"Depression often coexists with coronary heart disease and increases the risk of poor cardiac prognosis. The physiopathology of depression resembles that of chronic, severe stress. Because little research has evaluated the impact of depression treatment on cardiac events, there is no currently recommended depression-specific treatment to reduce cardiac risk. © 2007 Copyright © 2007 Elsevier Inc. All rights reserved.","author":[{"dropping-particle":"","family":"Carney","given":"Robert M.","non-dropping-particle":"","parse-names":false,"suffix":""},{"dropping-particle":"","family":"Freedland","given":"Kenneth E.","non-dropping-particle":"","parse-names":false,"suffix":""}],"container-title":"Nature Reviews Cardiology","id":"ITEM-1","issue":"3","issued":{"date-parts":[["2017","3","17"]]},"page":"145-155","title":"Depression and coronary heart disease","type":"article","volume":"14"},"uris":["http://www.mendeley.com/documents/?uuid=88cf80d2-ea65-4118-a6ce-41f627c6502b"]}],"mendeley":{"formattedCitation":"&lt;sup&gt;13&lt;/sup&gt;","plainTextFormattedCitation":"13","previouslyFormattedCitation":"&lt;sup&gt;13&lt;/sup&gt;"},"properties":{"noteIndex":0},"schema":"https://github.com/citation-style-language/schema/raw/master/csl-citation.json"}</w:instrText>
-      </w:r>
-      <w:r>
-        <w:rPr>
-          <w:color w:val="4472C4" w:themeColor="accent1"/>
-        </w:rPr>
-        <w:fldChar w:fldCharType="separate"/>
-      </w:r>
-      <w:r>
-        <w:rPr>
-          <w:noProof/>
-          <w:color w:val="4472C4" w:themeColor="accent1"/>
-          <w:vertAlign w:val="superscript"/>
-        </w:rPr>
-        <w:t>13</w:t>
-      </w:r>
-      <w:r>
-        <w:rPr>
-          <w:color w:val="4472C4" w:themeColor="accent1"/>
-        </w:rPr>
-        <w:fldChar w:fldCharType="end"/>
-      </w:r>
-      <w:r>
-        <w:rPr>
-          <w:color w:val="4472C4" w:themeColor="accent1"/>
-        </w:rPr>
-        <w:t xml:space="preserve"> </w:t>
-      </w:r>
-    </w:p>
-    <w:p>
-      <w:pPr>
-        <w:rPr>
-          <w:color w:val="4472C4" w:themeColor="accent1"/>
-        </w:rPr>
-      </w:pPr>
-    </w:p>
-    <w:p>
-      <w:r>
-        <w:t xml:space="preserve">A critical hurdle in understanding the </w:t>
-      </w:r>
-      <w:r>
-        <w:t>mechanism</w:t>
-      </w:r>
-      <w:r>
-        <w:t xml:space="preserve"> of depression in cardiovascular mortality is a lack of understanding of </w:t>
-      </w:r>
-      <w:r>
-        <w:t xml:space="preserve">the </w:t>
-      </w:r>
-      <w:r>
-        <w:t xml:space="preserve">contributions of ANS dysfunction. </w:t>
-      </w:r>
-      <w:r>
-        <w:t xml:space="preserve">Low heart rate variability (HRV), a </w:t>
-      </w:r>
-      <w:r>
-        <w:t>measurement of ANS dysfunction at the sinoatrial node</w:t>
-      </w:r>
-      <w:r>
-        <w:t>, is strongly associated with both depressive symptoms and overall cardiovascular mortality.</w:t>
-      </w:r>
-      <w:r>
-        <w:fldChar w:fldCharType="begin" w:fldLock="1"/>
-      </w:r>
-      <w:r>
-        <w:instrText>ADDIN CSL_CITATION {"citationItems":[{"id":"ITEM-1","itemData":{"DOI":"10.3949/ccjm.76.s2.03","ISBN":"3143627344","ISSN":"08911150","PMID":"19376975","abstract":"Depression is common in patients with coronary heart disease (CHD) and is a risk factor for cardiac morbidity and mortality in these patients. Depression is associated with autonomic nervous system dysfunction, which may at least partially explain this increased risk. Low heart rate variability (HRV), which reflects excessive sympathetic and/or inadequate parasympathetic modulation of heart rate, is a strong predictor of mortality in patients with CHD. Most studies-both in patients with stable CHD and in patients with a recent acute coronary event-have found HRV to be lower in depressed patients than in their nondepressed counterparts. This manuscript provides an overview of this literature and concludes that HRV may account for a substantial part of the risk associated with depression in CHD.","author":[{"dropping-particle":"","family":"Carney","given":"Robert M.","non-dropping-particle":"","parse-names":false,"suffix":""},{"dropping-particle":"","family":"Freedland","given":"Kenneth E.","non-dropping-particle":"","parse-names":false,"suffix":""}],"container-title":"Cleveland Clinic Journal of Medicine","id":"ITEM-1","issue":"SUPPL.2","issued":{"date-parts":[["2009"]]},"title":"Depression and heart rate variability in patients with coronary heart disease","type":"article-journal","volume":"76"},"uris":["http://www.mendeley.com/documents/?uuid=fba43147-4c4f-4d08-a30a-b0262929c484"]},{"id":"ITEM-2","itemData":{"DOI":"10.1097/01.psy.0000162254.61556.d5","ISBN":"1534-7796 (Electronic)\\r1534-7796 (Linking)","ISSN":"00333174","PMID":"15953797","abstract":"Depression is a risk factor for medical morbidity and mortality in patients with coronary heart disease (CHD). Dysregulation of the autonomic nervous system (ANS) may explain why depressed patients are at increased risk. Studies of medically well, depressed psychiatric patients have found elevated levels of plasma catecholamines and other markers of altered ANS function compared with controls. Studies of depressed patients with CHD have also uncovered evidence of ANS dysfunction, including elevated heart rate, low heart rate variability, exaggerated heart rate responses to physical stressors, high variability in ventricular repolarization, and low baroreceptor sensitivity. All of these indicators of ANS dysfunction have been associated with increased risks of mortality and cardiac morbidity in patients with CHD. Further research is needed to determine whether ANS dysfunction mediates the effects of depression on the course and outcome of CHD, and to develop clinical interventions that improve cardiovascular autonomic regulation while relieving depression in patients with CHD.","author":[{"dropping-particle":"","family":"Carney","given":"Robert M.","non-dropping-particle":"","parse-names":false,"suffix":""},{"dropping-particle":"","family":"Freedland","given":"Kenneth E.","non-dropping-particle":"","parse-names":false,"suffix":""},{"dropping-particle":"","family":"Veith","given":"Richard C.","non-dropping-particle":"","parse-names":false,"suffix":""}],"container-title":"Psychosomatic Medicine","id":"ITEM-2","issue":"SUPPL. 1","issued":{"date-parts":[["2005","5"]]},"page":"S29-S33","title":"Depression, the autonomic nervous system, and coronary heart disease","type":"article","volume":"67"},"uris":["http://www.mendeley.com/documents/?uuid=270731d4-6af5-421c-b6b3-7a669671ede2"]},{"id":"ITEM-3","itemData":{"DOI":"10.3109/10253890.2015.1045868","ISBN":"1607-8888 (Electronic)\\r1025-3890 (Linking)","ISSN":"16078888","PMID":"26004818","abstract":"Depression occurs in people of all ages across all world regions; it is the second leading cause of disability and its global burden increased by 37.5% between 1990 and 2010. Autonomic changes are often found in altered mood states and appear to be a central biological substrate linking depression to a number of physical dysfunctions. Alterations of autonomic nervous system functioning that promotes vagal withdrawal are reflected in reductions of heart rate variability (HRV) indexes. Reduced HRV characterizes emotional dysregulation, decreased psychological flexibility and defective social engagement, which in turn are linked to prefrontal cortex hypoactivity. Altogether, these pieces of evidence support the idea that HRV might represent a useful endophenotype for psychological/physical comorbidities, and its routine application should be advised to assess the efficacy of prevention/intervention therapies in a number of psychosomatic and psychiatric dysfunctions. Further research, also making use of appropriate animal models, could provide a significant support to this point of view and possibly help to identify appropriate antidepressant therapies that do not interefere with physical health.","author":[{"dropping-particle":"","family":"Sgoifo","given":"Andrea","non-dropping-particle":"","parse-names":false,"suffix":""},{"dropping-particle":"","family":"Carnevali","given":"Luca","non-dropping-particle":"","parse-names":false,"suffix":""},{"dropping-particle":"","family":"Pico Alfonso","given":"Maria de los Angeles","non-dropping-particle":"","parse-names":false,"suffix":""},{"dropping-particle":"","family":"Amore","given":"Mario","non-dropping-particle":"","parse-names":false,"suffix":""}],"container-title":"Stress","id":"ITEM-3","issue":"3","issued":{"date-parts":[["2015","5","4"]]},"page":"343-352","title":"Autonomic dysfunction and heart rate variability in depression","type":"article","volume":"18"},"uris":["http://www.mendeley.com/documents/?uuid=3e1bdb93-9de2-4b17-84f6-bc327945a026"]}],"mendeley":{"formattedCitation":"&lt;sup&gt;14–16&lt;/sup&gt;","plainTextFormattedCitation":"14–16","previouslyFormattedCitation":"&lt;sup&gt;14–16&lt;/sup&gt;"},"properties":{"noteIndex":0},"schema":"https://github.com/citation-style-language/schema/raw/master/csl-citation.json"}</w:instrText>
-      </w:r>
-      <w:r>
-        <w:fldChar w:fldCharType="separate"/>
-      </w:r>
-      <w:r>
-        <w:rPr>
-          <w:noProof/>
-          <w:vertAlign w:val="superscript"/>
-        </w:rPr>
-        <w:t>14–16</w:t>
-      </w:r>
-      <w:r>
-        <w:fldChar w:fldCharType="end"/>
-      </w:r>
-      <w:r>
-        <w:t xml:space="preserve"> </w:t>
-      </w:r>
-      <w:r>
-        <w:t>Low HRV is also suggestive of obstructive CAD independently and in depression</w:t>
-      </w:r>
-      <w:r>
-        <w:t xml:space="preserve">, </w:t>
-      </w:r>
-      <w:r>
-        <w:t>however studies are limited to time-independent measures, do not account for c</w:t>
-      </w:r>
-      <w:r>
-        <w:t>hanges in the intrinsic cardiac nervous system, and do not assess the mediating effect of ANS dysfunction.</w:t>
-      </w:r>
-      <w:r>
-        <w:fldChar w:fldCharType="begin" w:fldLock="1"/>
-      </w:r>
-      <w:r>
-        <w:instrText>ADDIN CSL_CITATION {"citationItems":[{"id":"ITEM-1","itemData":{"DOI":"10.1016/S0002-9149(99)80155-6","ISBN":"0002-9149","ISSN":"00029149","PMID":"7677077","abstract":"Decreased heart rate (HR) variability is an independent risk factor for mortality in cardiac populations. Clinical depression has also been associated with adverse outcomes in patients with coronary artery disease (CAD). This study tests the hypothesis that depressed patients with CAD have decreased HR variability compared with nondepressed CAD patients. Nineteen patients with angiographically documented CAD and either major or minor depression were compared with a sample of nondepressed CAD patients according to age, sex, and smoking status. All patients underwent 24-hour Holter monitoring, and the standard deviation of all normal-to-normal intervals was used as the primary index of HR variability. HR variability was significantly lower in depressed than nondepressed patients (90 ± 35 vs 117 ± 26 ms; p &lt; 0.01), even after adjusting for relevant covariates. Thus, decreased HR variability may help explain the increased risk for cardiac mortality and morbidity in depressed CAD patients. © 1995.","author":[{"dropping-particle":"","family":"Carney","given":"Robert M.","non-dropping-particle":"","parse-names":false,"suffix":""},{"dropping-particle":"","family":"Saunders","given":"Roger D.","non-dropping-particle":"","parse-names":false,"suffix":""},{"dropping-particle":"","family":"Freedland","given":"Kenneth E.","non-dropping-particle":"","parse-names":false,"suffix":""},{"dropping-particle":"","family":"Stein","given":"Phyllis","non-dropping-particle":"","parse-names":false,"suffix":""},{"dropping-particle":"","family":"Rich","given":"Michael W.","non-dropping-particle":"","parse-names":false,"suffix":""},{"dropping-particle":"","family":"Jaffe","given":"Allan S.","non-dropping-particle":"","parse-names":false,"suffix":""}],"container-title":"The American Journal of Cardiology","id":"ITEM-1","issue":"8","issued":{"date-parts":[["1995"]]},"page":"562-564","title":"Association of depression witk reduced heart rate variability in coronary artery disease","type":"article-journal","volume":"76"},"uris":["http://www.mendeley.com/documents/?uuid=af32276b-b369-4dad-a8d5-7043bf3278ff"]},{"id":"ITEM-2","itemData":{"DOI":"10.1097/01.psy.0000249733.33811.00","ISBN":"0033-3174","ISSN":"00333174","PMID":"17167127","abstract":"OBJECTIVE Depression is a risk factor for mortality after acute myocardial infarction (AMI), possibly as a result of altered autonomic nervous system (ANS) modulation of heart rate (HR) and rhythm. The purposes of this study were to determine: a) whether depressed patients are more likely to have an abnormal HR response (i.e., abnormal turbulence) to premature ventricular contractions (VPCs), and b) whether abnormal HR turbulence accounts for the effect of depression on increased mortality after AMI. METHODS Ambulatory electrocardiographic data were obtained from 666 (316 depressed, 350 nondepressed) patients with a recent AMI; 498 had VPCs with measurable HR turbulence. Of these, 260 had normal, 152 had equivocal, and 86 had abnormal HR turbulence. Patients were followed for up to 30 (median = 24) months. RESULTS Depressed patients were more likely to have abnormal HR turbulence (risk factor adjusted odds ratio = 1.8; 95% confidence interval [CI] = 1.0-3.0; p = .03) and have worse survival (odds ratio = 2.4; 95% CI = 1.2-4.6; p = .02) than nondepressed patients. When HR turbulence was added to the model, the adjusted hazard ratio for depression decreased to 1.9 (95% CI = 0.9-3.8; p = .08), and to 1.6 (95% CI = 0.8-3.4; p = .18) when a measure of HR variability (LnVLF) was added. The hazard was found to differ over time with depression posing little risk for mortality in year 1 but greater risk in years 2 and 3 of the follow up. CONCLUSION ANS dysregulation may partially mediate the increased risk for mortality in depressed patients with frequent VPCs after an AMI.","author":[{"dropping-particle":"","family":"Carney","given":"Robert M.","non-dropping-particle":"","parse-names":false,"suffix":""},{"dropping-particle":"","family":"Howells","given":"William B.","non-dropping-particle":"","parse-names":false,"suffix":""},{"dropping-particle":"","family":"Blumenthal","given":"James A.","non-dropping-particle":"","parse-names":false,"suffix":""},{"dropping-particle":"","family":"Freedland","given":"Kenneth E.","non-dropping-particle":"","parse-names":false,"suffix":""},{"dropping-particle":"","family":"Stein","given":"Phyllis K.","non-dropping-particle":"","parse-names":false,"suffix":""},{"dropping-particle":"","family":"Berkman","given":"Lisa F.","non-dropping-particle":"","parse-names":false,"suffix":""},{"dropping-particle":"","family":"Watkins","given":"Lana L.","non-dropping-particle":"","parse-names":false,"suffix":""},{"dropping-particle":"","family":"Czajkowski","given":"Susan M.","non-dropping-particle":"","parse-names":false,"suffix":""},{"dropping-particle":"","family":"Steinmeyer","given":"Brian","non-dropping-particle":"","parse-names":false,"suffix":""},{"dropping-particle":"","family":"Hayano","given":"Junichiro","non-dropping-particle":"","parse-names":false,"suffix":""},{"dropping-particle":"","family":"Domitrovich","given":"Peter P.","non-dropping-particle":"","parse-names":false,"suffix":""},{"dropping-particle":"","family":"Burg","given":"Matthew M.","non-dropping-particle":"","parse-names":false,"suffix":""},{"dropping-particle":"","family":"Jaffe","given":"Allan S.","non-dropping-particle":"","parse-names":false,"suffix":""}],"container-title":"Psychosomatic Medicine","id":"ITEM-2","issue":"1","issued":{"date-parts":[["2007"]]},"page":"4-9","title":"Heart rate turbulence, depression, and survival after acute myocardial infarction","type":"article-journal","volume":"69"},"uris":["http://www.mendeley.com/documents/?uuid=93753746-50be-41fd-be29-1544dba6a66d"]},{"id":"ITEM-3","itemData":{"DOI":"10.1136/heartjnl-2011-300033","ISSN":"13556037","abstract":"OBJECTIVE: Obstructive coronary artery disease (CAD) is evident in only half of patients referred for diagnostic angiography. Five-minute heart rate variability (HRV) is a non-invasive marker for autonomic control of the vasculature, which this study hypothesised could risk-stratify cardiac patients and reduce unnecessary angiograms.\\n\\nDESIGN: A prospective observational study (the Alternative Risk Markers in Coronary Artery Disease (ARM-CAD) study).\\n\\nSETTING: Three cardiac centres in Melbourne, Australia.\\n\\nPATIENTS: 470 consecutive patients undergoing elective angiography (with predominantly normal cardiac rhythm), regardless of co-morbidity.\\n\\nMAIN OUTCOME MEASURES: The presence of obstructive CAD (≥50% stenosis) on angiography.\\n\\nRESULTS: Patients with obstructive CAD had significantly reduced HRV, particularly in the low frequency (LF) range (median 180 vs 267 ms(2) without CAD; p&lt;0.001). There was a linear trend with the severity of CAD; median LF power (IQR) in patients with normal coronaries was 275 (612), with minor coronary irregularities 255 (400), single-vessel CAD 212 (396) and more severe disease 170 (327) ms(2); p value for trend 0.003. There was a similar reduction in LF power regardless of the anatomical location of coronary stenoses. Comparing patients with LF less than 250 and 250 ms(2) or greater, the adjusted OR for obstructive CAD using multivariate regression was 2.42, 95% CI 1.33 to 4.38 (p=0.004). No interactions were noted in subgroup analysis and HRV added to risk prediction irrespective of the baseline Framingham risk (p&lt;0.0001).\\n\\nCONCLUSION: Low HRV is strongly predictive of angiographic coronary disease regardless of other co-morbidities and is clinically useful as a risk predictor in patients with sinus rhythm.\\n\\nCLINICAL TRIAL REGISTRATION INFORMATION: http://clinicaltrials.gov/ct2/show/NCT00403351 www.armcad.com.","author":[{"dropping-particle":"","family":"Kotecha","given":"Dipak","non-dropping-particle":"","parse-names":false,"suffix":""},{"dropping-particle":"","family":"New","given":"G","non-dropping-particle":"","parse-names":false,"suffix":""},{"dropping-particle":"","family":"Flather","given":"M D","non-dropping-particle":"","parse-names":false,"suffix":""},{"dropping-particle":"","family":"Eccleston","given":"D","non-dropping-particle":"","parse-names":false,"suffix":""},{"dropping-particle":"","family":"Pepper","given":"J","non-dropping-particle":"","parse-names":false,"suffix":""},{"dropping-particle":"","family":"Krum","given":"H","non-dropping-particle":"","parse-names":false,"suffix":""}],"container-title":"Heart","id":"ITEM-3","issue":"5","issued":{"date-parts":[["2012"]]},"page":"395-401","title":"Five-minute heart rate variability can predict obstructive angiographic coronary disease","type":"article-journal","volume":"98"},"uris":["http://www.mendeley.com/documents/?uuid=3a51f41f-999f-49da-8d88-5aeee5a88265"]},{"id":"ITEM-4","itemData":{"DOI":"10.1016/0022-3999(88)90050-5","ISBN":"0022-3999","ISSN":"00223999","PMID":"3404497","abstract":"Seventy-seven patients undergoing elective cardiac catheterization were administered a diagnostic psychiatric interview and their mean heart rates and heart rate variability were determined from the results of a 24 hr ambulatory ECG. The mean heart rate for depressed patients with coronary artery disease (CAD) was significantly higher than for nondepressed CAD patients, independent of the patient's age, smoking status, and beta blocker therapy. Heart rate variability was lower in depressed patients but did not achieve significance. With the exception of smoking, which was more common in depressed patients, there were no significant differences between the depressed and nondepressed patients on any other medical or demographic variable assessed. It is concluded that elevated heart rate may represent increased sympathetic tone in depressed CAD patients, and may help to explain the increased morbidity and mortality reported in these patients. © 1988.","author":[{"dropping-particle":"","family":"Carney","given":"Robert M.","non-dropping-particle":"","parse-names":false,"suffix":""},{"dropping-particle":"","family":"Rich","given":"Michael W.","non-dropping-particle":"","parse-names":false,"suffix":""},{"dropping-particle":"","family":"TeVelde","given":"Adriaantje","non-dropping-particle":"","parse-names":false,"suffix":""},{"dropping-particle":"","family":"Saini","given":"Jasbir","non-dropping-particle":"","parse-names":false,"suffix":""},{"dropping-particle":"","family":"Clark","given":"Karen","non-dropping-particle":"","parse-names":false,"suffix":""},{"dropping-particle":"","family":"Freedland","given":"Kenneth E.","non-dropping-particle":"","parse-names":false,"suffix":""}],"container-title":"Journal of Psychosomatic Research","id":"ITEM-4","issue":"2","issued":{"date-parts":[["1988"]]},"number-of-pages":"159-164","title":"The relationship between heart rate, heart rate variability and depression in patients with coronary artery disease","type":"report","volume":"32"},"uris":["http://www.mendeley.com/documents/?uuid=64aff1fc-0fbc-44fd-b4e4-b82b4b3034a2"]}],"mendeley":{"formattedCitation":"&lt;sup&gt;17–20&lt;/sup&gt;","plainTextFormattedCitation":"17–20"},"properties":{"noteIndex":0},"schema":"https://github.com/citation-style-language/schema/raw/master/csl-citation.json"}</w:instrText>
-      </w:r>
-      <w:r>
-        <w:fldChar w:fldCharType="separate"/>
-      </w:r>
-      <w:r>
-        <w:rPr>
-          <w:noProof/>
-          <w:vertAlign w:val="superscript"/>
-        </w:rPr>
-        <w:t>17–20</w:t>
-      </w:r>
-      <w:r>
-        <w:fldChar w:fldCharType="end"/>
-      </w:r>
-      <w:r>
-        <w:t xml:space="preserve"> Studying the dose-dependent effect of both depression and CAD on ANS dysfunction, using non-invasive markers of HRV and electrocardiographic (ECG) morphology, the contribution of </w:t>
-      </w:r>
-      <w:r>
-        <w:t xml:space="preserve">the ANS can be better characterized. </w:t>
-      </w:r>
-    </w:p>
-    <w:p>
+          <w:color w:val="000000" w:themeColor="text1"/>
+        </w:rPr>
+        <w:t xml:space="preserve"> which may be a result of abnormal vasomotor control </w:t>
+      </w:r>
+      <w:r>
+        <w:rPr>
+          <w:color w:val="000000" w:themeColor="text1"/>
+        </w:rPr>
+        <w:t>from</w:t>
+      </w:r>
       <w:bookmarkStart w:id="1" w:name="_GoBack"/>
       <w:bookmarkEnd w:id="1"/>
-    </w:p>
-    <w:p/>
-    <w:p>
-      <w:r>
-        <w:t xml:space="preserve">The most critical hurdle in </w:t>
-      </w:r>
-      <w:r>
-        <w:t xml:space="preserve">Identifying at-risk individuals before major adverse cardiovascular events occur is </w:t>
-      </w:r>
-      <w:r>
-        <w:t xml:space="preserve">the lack of </w:t>
-      </w:r>
-      <w:r>
-        <w:t>non-invasive marker</w:t>
-      </w:r>
-      <w:r>
-        <w:t xml:space="preserve">s of sympathovagal balance. </w:t>
-      </w:r>
-      <w:r>
-        <w:t xml:space="preserve">The ideal candidate disorders to study would be both </w:t>
-      </w:r>
-      <w:proofErr w:type="gramStart"/>
-      <w:r>
-        <w:t>component</w:t>
-      </w:r>
-      <w:proofErr w:type="gramEnd"/>
-      <w:r>
-        <w:t xml:space="preserve"> causes of SCD, and have known associations with autonomic dysfunction</w:t>
-      </w:r>
-      <w:r>
+      <w:r>
+        <w:rPr>
+          <w:color w:val="000000" w:themeColor="text1"/>
+        </w:rPr>
+        <w:t xml:space="preserve"> to autonomic nervous system (ANS) dysfunction.</w:t>
+      </w:r>
+      <w:r>
+        <w:rPr>
+          <w:color w:val="000000" w:themeColor="text1"/>
+        </w:rPr>
+        <w:fldChar w:fldCharType="begin" w:fldLock="1"/>
+      </w:r>
+      <w:r>
+        <w:rPr>
+          <w:color w:val="000000" w:themeColor="text1"/>
+        </w:rPr>
+        <w:instrText>ADDIN CSL_CITATION {"citationItems":[{"id":"ITEM-1","itemData":{"DOI":"10.1161/JAHA.118.008532","ISSN":"20479980","PMID":"29728013","abstract":"BACKGROUND Coronary microvascular dysfunction may contribute to myocardial ischemia during mental stress (MS). However, the role of coronary epicardial and microvascular function in regulating coronary blood flow (CBF) responses during MS remains understudied. We hypothesized that coronary vasomotion during MS is dependent on the coronary microvascular endothelial function and will be reflected in the peripheral microvascular circulation. METHODS AND RESULTS In 38 patients aged 59±8 years undergoing coronary angiography, endothelium-dependent and endothelium-independent coronary epicardial and microvascular responses were measured using intracoronary acetylcholine and nitroprusside, respectively, and after MS induced by mental arithmetic testing. Peripheral microvascular tone during MS was measured using peripheral arterial tonometry (Itamar Inc, Caesarea, Israel) as the ratio of digital pulse wave amplitude compared to rest (peripheral arterial tonometry ratio). MS increased the rate-pressure product by 22% (±23%) and constricted epicardial coronary arteries by -5.9% (-10.5%, -2.6%) (median [interquartile range]), P=0.001, without changing CBF. Acetylcholine increased CBF by 38.5% (8.1%, 91.3%), P=0.001, without epicardial coronary diameter change (0.1% [-10.9%, 8.2%], P=not significant). The MS-induced CBF response correlated with endothelium-dependent CBF changes with acetylcholine (r=0.38, P=0.03) but not with the response to nitroprusside. The peripheral arterial tonometry ratio also correlated with the demand-adjusted change in CBF during MS (r=-0.60, P=0.004), indicating similarity between the microcirculatory responses to MS in the coronary and peripheral microcirculation. CONCLUSIONS The coronary microvascular response to MS is determined by endothelium-dependent, but not endothelium-independent, coronary microvascular function. Moreover, the coronary microvascular responses to MS are reflected in the peripheral microvascular circulation.","author":[{"dropping-particle":"","family":"Hammadah","given":"Muhammad","non-dropping-particle":"","parse-names":false,"suffix":""},{"dropping-particle":"","family":"Kim","given":"Jeong Hwan","non-dropping-particle":"","parse-names":false,"suffix":""},{"dropping-particle":"","family":"Mheid","given":"Ibhar","non-dropping-particle":"Al","parse-names":false,"suffix":""},{"dropping-particle":"","family":"Tahhan","given":"Ayman Samman","non-dropping-particle":"","parse-names":false,"suffix":""},{"dropping-particle":"","family":"Wilmot","given":"Kobina","non-dropping-particle":"","parse-names":false,"suffix":""},{"dropping-particle":"","family":"Ramadan","given":"Ronnie","non-dropping-particle":"","parse-names":false,"suffix":""},{"dropping-particle":"","family":"Alkhoder","given":"Ayman","non-dropping-particle":"","parse-names":false,"suffix":""},{"dropping-particle":"","family":"Khayata","given":"Mohamed","non-dropping-particle":"","parse-names":false,"suffix":""},{"dropping-particle":"","family":"Mekonnen","given":"Girum","non-dropping-particle":"","parse-names":false,"suffix":""},{"dropping-particle":"","family":"Levantsevych","given":"Oleksiy","non-dropping-particle":"","parse-names":false,"suffix":""},{"dropping-particle":"","family":"Bouchi","given":"Yasir","non-dropping-particle":"","parse-names":false,"suffix":""},{"dropping-particle":"","family":"Kaseer","given":"Belal","non-dropping-particle":"","parse-names":false,"suffix":""},{"dropping-particle":"","family":"Choudhary","given":"Fahad","non-dropping-particle":"","parse-names":false,"suffix":""},{"dropping-particle":"","family":"Gafeer","given":"Mohamad M","non-dropping-particle":"","parse-names":false,"suffix":""},{"dropping-particle":"","family":"Corrigan","given":"Frank E","non-dropping-particle":"","parse-names":false,"suffix":""},{"dropping-particle":"","family":"Shah","given":"Amit J","non-dropping-particle":"","parse-names":false,"suffix":""},{"dropping-particle":"","family":"Ward","given":"Laura","non-dropping-particle":"","parse-names":false,"suffix":""},{"dropping-particle":"","family":"Kutner","given":"Michael","non-dropping-particle":"","parse-names":false,"suffix":""},{"dropping-particle":"","family":"Bremner","given":"J. Douglas","non-dropping-particle":"","parse-names":false,"suffix":""},{"dropping-particle":"","family":"Sheps","given":"David S","non-dropping-particle":"","parse-names":false,"suffix":""},{"dropping-particle":"","family":"Raggi","given":"Paolo","non-dropping-particle":"","parse-names":false,"suffix":""},{"dropping-particle":"","family":"Vaccarino","given":"Viola","non-dropping-particle":"","parse-names":false,"suffix":""},{"dropping-particle":"","family":"Samady","given":"Habib","non-dropping-particle":"","parse-names":false,"suffix":""},{"dropping-particle":"","family":"Mavromatis","given":"Kreton","non-dropping-particle":"","parse-names":false,"suffix":""},{"dropping-particle":"","family":"Quyyumi","given":"Arshed A","non-dropping-particle":"","parse-names":false,"suffix":""}],"container-title":"Journal of the American Heart Association","id":"ITEM-1","issue":"10","issued":{"date-parts":[["2018"]]},"title":"Coronary and peripheral vasomotor responses to mental stress","type":"article-journal","volume":"7"},"uris":["http://www.mendeley.com/documents/?uuid=81866d6f-110c-4dc3-ab3b-f90164bfc5df"]},{"id":"ITEM-2","itemData":{"DOI":"10.1161/JAHA.113.000321","ISSN":"20479980","abstract":"Background--Mental stress-induced myocardial ischemia (MSIMI) is associated with adverse prognosis in patients with coronary artery disease (CAD), yet the mechanisms underlying this phenomenon remain unclear. We hypothesized that compared with exercise/pharmacological stress-induced myocardial ischemia (PSIMI) that is secondary to the atherosclerotic burden of CAD, MSIMI is primarily due to vasomotor changes. Methods and Results--Patients with angiographically documented CAD underwent 99mTc-sestamibi myocardial perfusion imaging at rest and following both mental and physical stress testing, performed on separate days. The severity and extent of CAD were quantified using the Gensini and Sullivan scores. Peripheral arterial tonometry (Itamar Inc) was used to assess the digital microvascular tone during mental stress as a ratio of pulse wave amplitude during speech compared with baseline. Measurements were made in a discovery sample (n=225) and verified in a replication sample (n=159). In the pooled (n=384) sample, CAD severity and extent scores were not significantly different between those with and without MSIMI, whereas they were greater in those with compared with those without PSIMI (P &lt; 0.04 for all). The peripheral arterial tonometry ratio was lower in those with compared with those without MSIMI (0.55±0.36 versus 0.76±0.52, P=0.009). In a multivariable analysis, the peripheral arterial tonometry ratio was the only independent predictor of MSIMI (P=0.009), whereas angiographic severity and extent of CAD independently predicted PSIMI. Conclusions--The degree of digital microvascular constriction, and not the angiographic burden of CAD, is associated with MSIMI. Varying causes of MSIMI compared with PSIMI may require different therapeutic interventions that require further study.","author":[{"dropping-particle":"","family":"Ramadan","given":"Ronnie","non-dropping-particle":"","parse-names":false,"suffix":""},{"dropping-particle":"","family":"Sheps","given":"David","non-dropping-particle":"","parse-names":false,"suffix":""},{"dropping-particle":"","family":"Esteves","given":"Fabio","non-dropping-particle":"","parse-names":false,"suffix":""},{"dropping-particle":"","family":"Zafari","given":"A. Maziar","non-dropping-particle":"","parse-names":false,"suffix":""},{"dropping-particle":"","family":"Bremner","given":"J. Douglas","non-dropping-particle":"","parse-names":false,"suffix":""},{"dropping-particle":"","family":"Vaccarino","given":"Viola","non-dropping-particle":"","parse-names":false,"suffix":""},{"dropping-particle":"","family":"Quyyumi","given":"Arshed A","non-dropping-particle":"","parse-names":false,"suffix":""}],"container-title":"Journal of the American Heart Association","id":"ITEM-2","issue":"5","issued":{"date-parts":[["2013"]]},"title":"Myocardial ischemia during mental stress: Role of coronary artery disease burden and vasomotion","type":"article-journal","volume":"2"},"uris":["http://www.mendeley.com/documents/?uuid=252b3bc4-2905-3843-8ce1-0c1e5b21b0ac"]}],"mendeley":{"formattedCitation":"&lt;sup&gt;5,6&lt;/sup&gt;","plainTextFormattedCitation":"5,6","previouslyFormattedCitation":"&lt;sup&gt;5,6&lt;/sup&gt;"},"properties":{"noteIndex":0},"schema":"https://github.com/citation-style-language/schema/raw/master/csl-citation.json"}</w:instrText>
+      </w:r>
+      <w:r>
+        <w:rPr>
+          <w:color w:val="000000" w:themeColor="text1"/>
+        </w:rPr>
+        <w:fldChar w:fldCharType="separate"/>
+      </w:r>
+      <w:r>
+        <w:rPr>
+          <w:noProof/>
+          <w:color w:val="000000" w:themeColor="text1"/>
+          <w:vertAlign w:val="superscript"/>
+        </w:rPr>
+        <w:t>5,6</w:t>
+      </w:r>
+      <w:r>
+        <w:rPr>
+          <w:color w:val="000000" w:themeColor="text1"/>
+        </w:rPr>
+        <w:fldChar w:fldCharType="end"/>
+      </w:r>
+      <w:r>
+        <w:rPr>
+          <w:color w:val="000000" w:themeColor="text1"/>
+        </w:rPr>
+        <w:t xml:space="preserve"> </w:t>
+      </w:r>
+      <w:r>
+        <w:rPr>
+          <w:color w:val="000000" w:themeColor="text1"/>
+        </w:rPr>
+        <w:t xml:space="preserve">Depression, a form of </w:t>
+      </w:r>
+      <w:r>
+        <w:rPr>
+          <w:color w:val="000000" w:themeColor="text1"/>
+        </w:rPr>
+        <w:t>chronic mental</w:t>
+      </w:r>
+      <w:r>
+        <w:rPr>
+          <w:color w:val="000000" w:themeColor="text1"/>
+        </w:rPr>
+        <w:t xml:space="preserve"> stress, </w:t>
+      </w:r>
+      <w:r>
+        <w:rPr>
+          <w:color w:val="000000" w:themeColor="text1"/>
+        </w:rPr>
+        <w:t>affects 20% of patients with acute coronary syndrome and leads to a 3-fold increase in cardiovascular mortality</w:t>
+      </w:r>
+      <w:r>
+        <w:rPr>
+          <w:color w:val="000000" w:themeColor="text1"/>
+        </w:rPr>
+        <w:t>,</w:t>
+      </w:r>
+      <w:r>
+        <w:rPr>
+          <w:color w:val="000000" w:themeColor="text1"/>
+        </w:rPr>
+        <w:fldChar w:fldCharType="begin" w:fldLock="1"/>
+      </w:r>
+      <w:r>
+        <w:rPr>
+          <w:color w:val="000000" w:themeColor="text1"/>
+        </w:rPr>
+        <w:instrText>ADDIN CSL_CITATION {"citationItems":[{"id":"ITEM-1","itemData":{"DOI":"10.1016/j.jacc.2019.01.041","ISSN":"15583597","PMID":"30975301","abstract":"Depression is a common problem in patients with cardiovascular disease (CVD) and is associated with increased mortality, excess disability, greater health care expenditures, and reduced quality of life. Depression is present in 1 of 5 patients with coronary artery disease, peripheral artery disease, and heart failure. Depression complicates the optimal management of CVD by worsening cardiovascular risk factors and decreasing adherence to healthy lifestyles and evidence-based medical therapies. As such, standardized screening pathways for depression in patients with CVD offer the potential for early identification and optimal management of depression to improve health outcomes. Unfortunately, the burden of depression in patients with CVD is under-recognized; as a result, screening and management strategies targeting depression have been poorly implemented in patients with CVD. In this review, the authors discuss a practical approach for the screening and management of depression in patients with CVD.","author":[{"dropping-particle":"","family":"Jha","given":"Manish K","non-dropping-particle":"","parse-names":false,"suffix":""},{"dropping-particle":"","family":"Qamar","given":"Arman","non-dropping-particle":"","parse-names":false,"suffix":""},{"dropping-particle":"","family":"Vaduganathan","given":"Muthiah","non-dropping-particle":"","parse-names":false,"suffix":""},{"dropping-particle":"","family":"Charney","given":"Dennis S","non-dropping-particle":"","parse-names":false,"suffix":""},{"dropping-particle":"","family":"Murrough","given":"James W","non-dropping-particle":"","parse-names":false,"suffix":""}],"container-title":"Journal of the American College of Cardiology","id":"ITEM-1","issue":"14","issued":{"date-parts":[["2019","4","16"]]},"page":"1827-1845","title":"Screening and Management of Depression in Patients With Cardiovascular Disease: JACC State-of-the-Art Review","type":"article","volume":"73"},"uris":["http://www.mendeley.com/documents/?uuid=586fbcad-6c28-329f-9d28-125750b64357"]},{"id":"ITEM-2","itemData":{"DOI":"10.1161/CIR.0000000000000019","ISSN":"15244539","abstract":"BACKGROUND - : Although prospective studies, systematic reviews, and meta-analyses have documented an association between depression and increased morbidity and mortality in a variety of cardiac populations, depression has not yet achieved formal recognition as a risk factor for poor prognosis in patients with acute coronary syndrome by the American Heart Association and other health organizations. The purpose of this scientific statement is to review available evidence and recommend whether depression should be elevated to the status of a risk factor for patients with acute coronary syndrome. METHODS AND RESULTS - : Writing group members were approved by the American Heart Association's Scientific Statement and Manuscript Oversight Committees. A systematic literature review on depression and adverse medical outcomes after acute coronary syndrome was conducted that included all-cause mortality, cardiac mortality, and composite outcomes for mortality and nonfatal events. The review assessed the strength, consistency, independence, and generalizability of the published studies. A total of 53 individual studies (32 reported on associations with all-cause mortality, 12 on cardiac mortality, and 22 on composite outcomes) and 4 meta-analyses met inclusion criteria. There was heterogeneity across studies in terms of the demographic composition of study samples, definition and measurement of depression, length of follow-up, and covariates included in the multivariable models. Despite limitations in some individual studies, our review identified generally consistent associations between depression and adverse outcomes. CONCLUSIONS - : Despite the heterogeneity of published studies included in this review, the preponderance of evidence supports the recommendation that the American Heart Association should elevate depression to the status of a risk factor for adverse medical outcomes in patients with acute coronary syndrome. © 2014 American Heart Association, Inc.","author":[{"dropping-particle":"","family":"Lichtman","given":"Judith H.","non-dropping-particle":"","parse-names":false,"suffix":""},{"dropping-particle":"","family":"Froelicher","given":"Erika S.","non-dropping-particle":"","parse-names":false,"suffix":""},{"dropping-particle":"","family":"Blumenthal","given":"James A.","non-dropping-particle":"","parse-names":false,"suffix":""},{"dropping-particle":"","family":"Carney","given":"Robert M.","non-dropping-particle":"","parse-names":false,"suffix":""},{"dropping-particle":"V.","family":"Doering","given":"Lynn","non-dropping-particle":"","parse-names":false,"suffix":""},{"dropping-particle":"","family":"Frasure-Smith","given":"Nancy","non-dropping-particle":"","parse-names":false,"suffix":""},{"dropping-particle":"","family":"Freedland","given":"Kenneth E.","non-dropping-particle":"","parse-names":false,"suffix":""},{"dropping-particle":"","family":"Jaffe","given":"Allan S.","non-dropping-particle":"","parse-names":false,"suffix":""},{"dropping-particle":"","family":"Leifheit-Limson","given":"Erica C.","non-dropping-particle":"","parse-names":false,"suffix":""},{"dropping-particle":"","family":"Sheps","given":"David S.","non-dropping-particle":"","parse-names":false,"suffix":""},{"dropping-particle":"","family":"Vaccarino","given":"Viola","non-dropping-particle":"","parse-names":false,"suffix":""},{"dropping-particle":"","family":"Wulsin","given":"Lawson","non-dropping-particle":"","parse-names":false,"suffix":""}],"container-title":"Circulation","id":"ITEM-2","issue":"12","issued":{"date-parts":[["2014","3","25"]]},"page":"1350-1369","publisher":"Lippincott Williams and Wilkins","title":"Depression as a risk factor for poor prognosis among patients with acute coronary syndrome: Systematic review and recommendations: A scientific statement from the american heart association","type":"article","volume":"129"},"uris":["http://www.mendeley.com/documents/?uuid=f03e4939-63e2-3e28-a5c3-48c868a287da"]},{"id":"ITEM-3","itemData":{"DOI":"10.1016/j.genhosppsych.2011.02.007","ISSN":"01638343","abstract":"Objective: A meta-analysis of over 25 years of research into the relationship between post-myocardial infarction (MI) depression and cardiac prognosis was conducted to investigate changes in this association over time and to investigate subgroup effects. Method: A systematic literature search was performed (Medline, Embase and PsycINFO; 1975-2011) without language restrictions. Studies investigating the impact of post-MI depression on cardiovascular outcome, defined as all-cause mortality, cardiac mortality and cardiac events within 24 months after the index MI, were identified. Depression had to be assessed within 3 months after MI using established instruments. Pooled odds ratios (ORs) were calculated using a random effects model. Results: A total of 29 studies were identified, resulting in 41 comparisons. Follow-up (on average 16 months) was described for 16,889 MI patients. Post-MI depression was associated with an increased risk of all-cause mortality [(OR), 2.25; 95% confidence interval [CI], 1.73-2.93; P&lt;.001], cardiac mortality (OR, 2.71; 95% CI, 1.68-4.36; P&lt;.001) and cardiac events (OR, 1.59; 95% CI, 1.37-1.85; P&lt;.001). ORs proved robust in subgroup analyses but declined over the years for cardiac events. Conclusions: Post-MI depression is associated with a 1.6- to 2.7-fold increased risk of impaired outcomes within 24 months. This association has been relatively stable over the past 25 years. © 2011 Elsevier Inc.","author":[{"dropping-particle":"","family":"Meijer","given":"Anna","non-dropping-particle":"","parse-names":false,"suffix":""},{"dropping-particle":"","family":"Conradi","given":"Henk Jan","non-dropping-particle":"","parse-names":false,"suffix":""},{"dropping-particle":"","family":"Bos","given":"Elisabeth H.","non-dropping-particle":"","parse-names":false,"suffix":""},{"dropping-particle":"","family":"Thombs","given":"Brett D.","non-dropping-particle":"","parse-names":false,"suffix":""},{"dropping-particle":"","family":"Melle","given":"Joost P.","non-dropping-particle":"van","parse-names":false,"suffix":""},{"dropping-particle":"","family":"Jonge","given":"Peter","non-dropping-particle":"de","parse-names":false,"suffix":""}],"container-title":"General Hospital Psychiatry","id":"ITEM-3","issue":"3","issued":{"date-parts":[["2011","5"]]},"page":"203-216","title":"Prognostic association of depression following myocardial infarction with mortality and cardiovascular events: A meta-analysis of 25 years of research","type":"article-journal","volume":"33"},"uris":["http://www.mendeley.com/documents/?uuid=66cbc225-7c90-3b5d-88e8-3b3a288ce73b"]}],"mendeley":{"formattedCitation":"&lt;sup&gt;7–9&lt;/sup&gt;","plainTextFormattedCitation":"7–9","previouslyFormattedCitation":"&lt;sup&gt;7–9&lt;/sup&gt;"},"properties":{"noteIndex":0},"schema":"https://github.com/citation-style-language/schema/raw/master/csl-citation.json"}</w:instrText>
+      </w:r>
+      <w:r>
+        <w:rPr>
+          <w:color w:val="000000" w:themeColor="text1"/>
+        </w:rPr>
+        <w:fldChar w:fldCharType="separate"/>
+      </w:r>
+      <w:r>
+        <w:rPr>
+          <w:noProof/>
+          <w:color w:val="000000" w:themeColor="text1"/>
+          <w:vertAlign w:val="superscript"/>
+        </w:rPr>
+        <w:t>7–9</w:t>
+      </w:r>
+      <w:r>
+        <w:rPr>
+          <w:color w:val="000000" w:themeColor="text1"/>
+        </w:rPr>
+        <w:fldChar w:fldCharType="end"/>
+      </w:r>
+      <w:r>
+        <w:rPr>
+          <w:color w:val="000000" w:themeColor="text1"/>
+        </w:rPr>
+        <w:t xml:space="preserve"> yet there remains contrasting evidence on interventions that decrease mortality</w:t>
+      </w:r>
+      <w:r>
+        <w:rPr>
+          <w:color w:val="000000" w:themeColor="text1"/>
+        </w:rPr>
         <w:t>.</w:t>
       </w:r>
       <w:r>
-        <w:t xml:space="preserve"> Coronary artery disease (CAD), the predominant substrate found in SCD, leads to increased cardiac sympathetic outflow and may cause changes in coronary vasoreactivity.</w:t>
-      </w:r>
-      <w:r>
+        <w:rPr>
+          <w:color w:val="000000" w:themeColor="text1"/>
+        </w:rPr>
+        <w:fldChar w:fldCharType="begin" w:fldLock="1"/>
+      </w:r>
+      <w:r>
+        <w:rPr>
+          <w:color w:val="000000" w:themeColor="text1"/>
+        </w:rPr>
+        <w:instrText>ADDIN CSL_CITATION {"citationItems":[{"id":"ITEM-1","itemData":{"DOI":"10.1161/CIRCULATIONAHA.116.025140","ISBN":"8169325846","ISSN":"15244539","PMID":"28209727","abstract":"BACKGROUND Depression among patients with acute myocardial infarction (AMI) is prevalent and associated with an adverse quality of life and prognosis. Despite recommendations from some national organizations to screen for depression, it is unclear whether treatment of depression in patients with AMI is associated with better outcomes. We aimed to determine whether the prognosis of patients with treated versus untreated depression differs. METHODS The TRIUMPH study (Translational Research Investigating Underlying Disparities in Acute Myocardial Infarction Patients' Health Status) is an observational multicenter cohort study that enrolled 4062 patients aged ≥18 years with AMI between April 11, 2005, and December 31, 2008, from 24 US hospitals. Research coordinators administered the Patient Health Questionnaire-9 (PHQ-9) during the index AMI admission. Depression was defined by a PHQ-9 score of ≥10. Depression was categorized as treated if there was documentation of a discharge diagnosis, medication prescribed for depression, or referral for counseling, and as untreated if none of these 3 criteria was documented in the medical records despite a PHQ score ≥10. One-year mortality was compared between patients with AMI having: (1) no depression (PHQ-9&lt;10; reference); (2) treated depression; and (3) untreated depression adjusting for demographics, AMI severity, and clinical factors. RESULTS Overall, 759 (18.7%) patients met PHQ-9 criteria for depression and 231 (30.4%) were treated. In comparison with 3303 patients without depression, the 231 patients with treated depression had 1-year mortality rates that were not different (6.1% versus 6.7%; adjusted hazard ratio, 1.12; 95% confidence interval, 0.63-1.99). In contrast, the 528 patients with untreated depression had higher 1-year mortality in comparison with patients without depression (10.8% versus 6.1%; adjusted hazard ratio, 1.91; 95% confidence interval, 1.39-2.62). CONCLUSIONS Although depression in patients with AMI is associated with increased long-term mortality, this association may be confined to patients with untreated depression.","author":[{"dropping-particle":"","family":"Smolderen","given":"Kim G.","non-dropping-particle":"","parse-names":false,"suffix":""},{"dropping-particle":"","family":"Buchanan","given":"Donna M.","non-dropping-particle":"","parse-names":false,"suffix":""},{"dropping-particle":"","family":"Gosch","given":"Kensey","non-dropping-particle":"","parse-names":false,"suffix":""},{"dropping-particle":"","family":"Whooley","given":"Mary","non-dropping-particle":"","parse-names":false,"suffix":""},{"dropping-particle":"","family":"Chan","given":"Paul S.","non-dropping-particle":"","parse-names":false,"suffix":""},{"dropping-particle":"","family":"Vaccarino","given":"Viola","non-dropping-particle":"","parse-names":false,"suffix":""},{"dropping-particle":"","family":"Parashar","given":"Susmita","non-dropping-particle":"","parse-names":false,"suffix":""},{"dropping-particle":"","family":"Shah","given":"Amit J.","non-dropping-particle":"","parse-names":false,"suffix":""},{"dropping-particle":"","family":"Ho","given":"P. Michael","non-dropping-particle":"","parse-names":false,"suffix":""},{"dropping-particle":"","family":"Spertus","given":"John A.","non-dropping-particle":"","parse-names":false,"suffix":""}],"container-title":"Circulation","id":"ITEM-1","issue":"18","issued":{"date-parts":[["2017"]]},"page":"1681-1689","title":"Depression Treatment and 1-Year Mortality after Acute Myocardial Infarction: Insights from the TRIUMPH Registry (Translational Research Investigating Underlying Disparities in Acute Myocardial Infarction Patients' Health Status)","type":"article-journal","volume":"135"},"uris":["http://www.mendeley.com/documents/?uuid=32f7f8f3-ea58-437a-8cf9-52bc23d68ec7"]},{"id":"ITEM-2","itemData":{"DOI":"10.1192/bjp.bp.106.028647","ISSN":"00071250","PMID":"17541103","abstract":"Background: Depression following myocardial infarction is associated with poor cardiac prognosis. It is unclear whether antidepressant treatment improves long-term depression status and cardiac prognosis. Aims: To evaluate the effects of antidepressant treatment compared with usual care in an effectiveness study. Method: In a multicentre randomised controlled trial, 2177 myocardial infarction patients were evaluated for ICD-10 depression and randomised to intervention (n=209) or care as usual (n=122). Both arms were evaluated at 18 months post-myocardial infarction for long-term depression status and new cardiac events. Results: No differences were observed between intervention and control groups in mean scores on the Beck Depression Inventory (11.0, s.d.=7.5 v. 10.2, s.d.=5.1, P=0.45) or presence of ICD-10 depression (30.5 v. 32.1%, P=0.68).The cardiac event rate was 14% among the intervention group and 13% among controls (OR=1.07,95% CI 0.57-2.00). Conclusions: Antidepressant treatment did not alter long-term depression post-myocardial infarction status or improve cardiac prognosis.","author":[{"dropping-particle":"","family":"Melle","given":"Joost P.","non-dropping-particle":"Van","parse-names":false,"suffix":""},{"dropping-particle":"","family":"Jonge","given":"Peter","non-dropping-particle":"De","parse-names":false,"suffix":""},{"dropping-particle":"","family":"Honig","given":"Adriaan","non-dropping-particle":"","parse-names":false,"suffix":""},{"dropping-particle":"","family":"Schene","given":"Aart H","non-dropping-particle":"","parse-names":false,"suffix":""},{"dropping-particle":"","family":"Kuyper","given":"Astrid M.G.","non-dropping-particle":"","parse-names":false,"suffix":""},{"dropping-particle":"","family":"Crijns","given":"Harry J.G.M.","non-dropping-particle":"","parse-names":false,"suffix":""},{"dropping-particle":"","family":"Schins","given":"Annique","non-dropping-particle":"","parse-names":false,"suffix":""},{"dropping-particle":"","family":"Tulner","given":"Dorien","non-dropping-particle":"","parse-names":false,"suffix":""},{"dropping-particle":"","family":"Berg","given":"Maarten P.","non-dropping-particle":"Van Den","parse-names":false,"suffix":""},{"dropping-particle":"","family":"Ormel","given":"Johan","non-dropping-particle":"","parse-names":false,"suffix":""}],"container-title":"British Journal of Psychiatry","id":"ITEM-2","issue":"JUNE","issued":{"date-parts":[["2007","6"]]},"page":"460-466","title":"Effects of antidepressant treatment following myocardial infarction","type":"article-journal","volume":"190"},"uris":["http://www.mendeley.com/documents/?uuid=028953fb-3ca6-3c80-b598-61849e51576d"]},{"id":"ITEM-3","itemData":{"DOI":"10.1001/jama.289.23.3106","ISSN":"00987484","abstract":"Context: Depression and low perceived social support (LPSS) after myocardial infarction (MI) are associated with higher morbidity and mortality, but little is known about whether this excess risk can be reduced through treatment. Objective: To determine whether mortality and recurrent infarction are reduced by treatment of depression and LPSS with cognitive behavior therapy (CBT), supplemented with a selective serotonin reuptake inhibitor (SSRI) antidepressant when indicated, in patients enrolled within 28 days after MI. Design, Setting, and Patients: Randomized clinical trial conducted from October 1996 to April 2001 in 2481 MI patients (1084 women, 1397 men) enrolled from 8 clinical centers. Major or minor depression was diagnosed by modified Diagnostic and Statistical Manual of Mental Disorders, Fourth Edition criteria and severity by the 17-item Hamilton Rating Scale for Depression (HRSD); LPSS was determined by the Enhancing Recovery in Coronary Heart Disease Patients (ENRICHD) Social Support Instrument (ESSI). Random allocation was to usual medical care or CBT-based psychosocial intervention. Intervention: Cognitive behavior therapy was initiated at a median of 17 days after the index MI for a median of 11 individual sessions throughout 6 months, plus group therapy when feasible, with SSRIs for patients scoring higher than 24 on the HRSD or having a less than 50% reduction in Beck Depression Inventory scores after 5 weeks. Main Outcome Measures: Composite primary end point of death or recurrent MI; secondary outcomes included change in HRSD (for depression) or ESSI scores (for LPSS) at 6 months. Results: Improvement in psychosocial outcomes at 6 months favored treatment: mean (SD) change in HRSD score, -10.1 (7.8) in the depression and psychosocial intervention group vs -8.4 (7.7) in the depression and usual care group (P&lt;.001); mean (SD) change in ESSI score, 5.1 (5.9) in the LPSS and psychosocial intervention group vs 3.4 (6.0) in the LPSS and usual care group (P&lt;.001). After an average follow-up of 29 months, there was no significant difference in event-free survival between usual care (75.9%) and psychosocial intervention (75.8%). There were also no differences in survival between the psychosocial intervention and usual care arms in any of the 3 psychosocial risk groups (depression, LPSS, and depression and LPSS patients). Conclusions: The intervention did not increase event-free survival. The intervention improved depression and social isolat…","author":[{"dropping-particle":"","family":"Berkman","given":"Lisa F.","non-dropping-particle":"","parse-names":false,"suffix":""},{"dropping-particle":"","family":"Blumenthal","given":"James","non-dropping-particle":"","parse-names":false,"suffix":""},{"dropping-particle":"","family":"Burg","given":"Matthew","non-dropping-particle":"","parse-names":false,"suffix":""},{"dropping-particle":"","family":"Carney","given":"Robert M.","non-dropping-particle":"","parse-names":false,"suffix":""},{"dropping-particle":"","family":"Catellier","given":"Diane","non-dropping-particle":"","parse-names":false,"suffix":""},{"dropping-particle":"","family":"Cowan","given":"Marie J.","non-dropping-particle":"","parse-names":false,"suffix":""},{"dropping-particle":"","family":"Czajkowski","given":"Susan M.","non-dropping-particle":"","parse-names":false,"suffix":""},{"dropping-particle":"","family":"Busk","given":"Robert","non-dropping-particle":"De","parse-names":false,"suffix":""},{"dropping-particle":"","family":"Hosking","given":"James","non-dropping-particle":"","parse-names":false,"suffix":""},{"dropping-particle":"","family":"Jaffe","given":"Allan","non-dropping-particle":"","parse-names":false,"suffix":""},{"dropping-particle":"","family":"Kaufmann","given":"Peter G.","non-dropping-particle":"","parse-names":false,"suffix":""},{"dropping-particle":"","family":"Mitchell","given":"Pamela","non-dropping-particle":"","parse-names":false,"suffix":""},{"dropping-particle":"","family":"Norman","given":"James","non-dropping-particle":"","parse-names":false,"suffix":""},{"dropping-particle":"","family":"Powell","given":"Lynda H.","non-dropping-particle":"","parse-names":false,"suffix":""},{"dropping-particle":"","family":"Raczynski","given":"James M.","non-dropping-particle":"","parse-names":false,"suffix":""},{"dropping-particle":"","family":"Schneiderman","given":"Neil","non-dropping-particle":"","parse-names":false,"suffix":""},{"dropping-particle":"","family":"Raczynski","given":"","non-dropping-particle":"","parse-names":false,"suffix":""}],"container-title":"Journal of the American Medical Association","id":"ITEM-3","issue":"23","issued":{"date-parts":[["2003","6","18"]]},"page":"3106-3116","publisher":"American Medical Association","title":"Effects of Treating Depression and Low Perceived Social Support on Clinical Events after Myocardial Infarction: The Enhancing Recovery in Coronary Heart Disease Patients (ENRICHD) Randomized Trial","type":"article-journal","volume":"289"},"uris":["http://www.mendeley.com/documents/?uuid=f85f9a8f-d19b-335b-8cde-a7e783424af2"]}],"mendeley":{"formattedCitation":"&lt;sup&gt;10–12&lt;/sup&gt;","plainTextFormattedCitation":"10–12","previouslyFormattedCitation":"&lt;sup&gt;10–12&lt;/sup&gt;"},"properties":{"noteIndex":0},"schema":"https://github.com/citation-style-language/schema/raw/master/csl-citation.json"}</w:instrText>
+      </w:r>
+      <w:r>
+        <w:rPr>
+          <w:color w:val="000000" w:themeColor="text1"/>
+        </w:rPr>
+        <w:fldChar w:fldCharType="separate"/>
+      </w:r>
+      <w:r>
+        <w:rPr>
+          <w:noProof/>
+          <w:color w:val="000000" w:themeColor="text1"/>
+          <w:vertAlign w:val="superscript"/>
+        </w:rPr>
+        <w:t>10–12</w:t>
+      </w:r>
+      <w:r>
+        <w:rPr>
+          <w:color w:val="000000" w:themeColor="text1"/>
+        </w:rPr>
+        <w:fldChar w:fldCharType="end"/>
+      </w:r>
+      <w:r>
+        <w:rPr>
+          <w:color w:val="000000" w:themeColor="text1"/>
+        </w:rPr>
         <w:t xml:space="preserve"> </w:t>
       </w:r>
       <w:r>
-        <w:t>Depression, a potential trigger of SCD, associates with increased mortality in coronary artery disease (CAD)</w:t>
-      </w:r>
-      <w:r>
-        <w:t xml:space="preserve"> and leads </w:t>
-      </w:r>
-      <w:r>
-        <w:t xml:space="preserve">to autonomic dysfunction, likely through vagal withdrawal. </w:t>
-      </w:r>
-      <w:r>
-        <w:t>ECG</w:t>
-      </w:r>
-      <w:r>
-        <w:t xml:space="preserve"> techniques, such as heart rate variability (HRV) or morphology</w:t>
-      </w:r>
-      <w:r>
-        <w:t xml:space="preserve"> analysis</w:t>
-      </w:r>
-      <w:r>
+        <w:rPr>
+          <w:color w:val="000000" w:themeColor="text1"/>
+        </w:rPr>
+        <w:t>Potential pathways to explore these pathways remains underway, exploring altered ANS functioning,</w:t>
+      </w:r>
+      <w:r>
+        <w:rPr>
+          <w:color w:val="000000" w:themeColor="text1"/>
+        </w:rPr>
+        <w:fldChar w:fldCharType="begin" w:fldLock="1"/>
+      </w:r>
+      <w:r>
+        <w:rPr>
+          <w:color w:val="000000" w:themeColor="text1"/>
+        </w:rPr>
+        <w:instrText>ADDIN CSL_CITATION {"citationItems":[{"id":"ITEM-1","itemData":{"DOI":"10.1038/nrcardio.2016.181","ISBN":"9780123739476","ISSN":"17595010","PMID":"20425245","abstract":"Depression often coexists with coronary heart disease and increases the risk of poor cardiac prognosis. The physiopathology of depression resembles that of chronic, severe stress. Because little research has evaluated the impact of depression treatment on cardiac events, there is no currently recommended depression-specific treatment to reduce cardiac risk. © 2007 Copyright © 2007 Elsevier Inc. All rights reserved.","author":[{"dropping-particle":"","family":"Carney","given":"Robert M.","non-dropping-particle":"","parse-names":false,"suffix":""},{"dropping-particle":"","family":"Freedland","given":"Kenneth E.","non-dropping-particle":"","parse-names":false,"suffix":""}],"container-title":"Nature Reviews Cardiology","id":"ITEM-1","issue":"3","issued":{"date-parts":[["2017","3","17"]]},"page":"145-155","title":"Depression and coronary heart disease","type":"article","volume":"14"},"uris":["http://www.mendeley.com/documents/?uuid=88cf80d2-ea65-4118-a6ce-41f627c6502b"]}],"mendeley":{"formattedCitation":"&lt;sup&gt;13&lt;/sup&gt;","plainTextFormattedCitation":"13","previouslyFormattedCitation":"&lt;sup&gt;13&lt;/sup&gt;"},"properties":{"noteIndex":0},"schema":"https://github.com/citation-style-language/schema/raw/master/csl-citation.json"}</w:instrText>
+      </w:r>
+      <w:r>
+        <w:rPr>
+          <w:color w:val="000000" w:themeColor="text1"/>
+        </w:rPr>
+        <w:fldChar w:fldCharType="separate"/>
+      </w:r>
+      <w:r>
+        <w:rPr>
+          <w:noProof/>
+          <w:color w:val="000000" w:themeColor="text1"/>
+          <w:vertAlign w:val="superscript"/>
+        </w:rPr>
+        <w:t>13</w:t>
+      </w:r>
+      <w:r>
+        <w:rPr>
+          <w:color w:val="000000" w:themeColor="text1"/>
+        </w:rPr>
+        <w:fldChar w:fldCharType="end"/>
+      </w:r>
+      <w:r>
+        <w:rPr>
+          <w:color w:val="000000" w:themeColor="text1"/>
+        </w:rPr>
+        <w:t xml:space="preserve"> coronary flow reserve,</w:t>
+      </w:r>
+      <w:r>
+        <w:rPr>
+          <w:color w:val="000000" w:themeColor="text1"/>
+        </w:rPr>
+        <w:fldChar w:fldCharType="begin" w:fldLock="1"/>
+      </w:r>
+      <w:r>
+        <w:rPr>
+          <w:color w:val="000000" w:themeColor="text1"/>
+        </w:rPr>
+        <w:instrText>ADDIN CSL_CITATION {"citationItems":[{"id":"ITEM-1","itemData":{"DOI":"10.1001/archinternmed.2009.330","ISSN":"00039926","abstract":"Background Major depressive disorder (MDD) is associated with coronary heart disease (CHD), but the mechanisms are unclear. The presence of MDD may increase CHD risk by affecting microvascular circulation. It is also plausible that genetic factors influencing MDD may overlap with those for CHD. We sought to examine the relationship between MDD and coronary flow reserve (CFR), the ratio of maximum flow during stress to flow at rest measured in milliliters per minute per gram of tissue. Methods We examined 289 male middle-aged twins, including 106 twins (53 twin pairs) discordant for a lifetime history of MDD and 183 control twins (unrelated to any twins in the experimental group) without MDD. To calculate CFR, we used positron emission tomography with nitrogen 13 (13N) ammonia to evaluate myocardial blood flow at rest and after adenosine stress. A standard perfusion defect score was also used to assess myocardial ischemia. Results There was no difference in myocardial ischemia between twins with and without MDD. Among the dizygotic twin pairs discordant for MDD, the CFR was 14% lower in the twins with MDD than in their brothers without MDD (2.36 vs 2.74) (P = .03). This association was not present in the monozygotic discordant pairs who were genetically matched (2.86 vs 2.64) (P = .19). The zygosity-MDD interaction after adjustment was significant (P = .006). The CFR in the dizygotic twins with MDD was also lower than in the control twins. Conclusions Our results provide evidence for a shared genetic pathway between MDD and microvascular dysfunction. Common pathophysiologic processes may link MDD and early atherosclerosis.","author":[{"dropping-particle":"","family":"Vaccarino","given":"Viola","non-dropping-particle":"","parse-names":false,"suffix":""},{"dropping-particle":"","family":"Votaw","given":"John","non-dropping-particle":"","parse-names":false,"suffix":""},{"dropping-particle":"","family":"Faber","given":"Tracy","non-dropping-particle":"","parse-names":false,"suffix":""},{"dropping-particle":"","family":"Veledar","given":"Emir","non-dropping-particle":"","parse-names":false,"suffix":""},{"dropping-particle":"V.","family":"Murrah","given":"Nancy","non-dropping-particle":"","parse-names":false,"suffix":""},{"dropping-particle":"","family":"Jones","given":"Linda R.","non-dropping-particle":"","parse-names":false,"suffix":""},{"dropping-particle":"","family":"Zhao","given":"Jinying","non-dropping-particle":"","parse-names":false,"suffix":""},{"dropping-particle":"","family":"Su","given":"Shaoyong","non-dropping-particle":"","parse-names":false,"suffix":""},{"dropping-particle":"","family":"Goldberg","given":"Jack","non-dropping-particle":"","parse-names":false,"suffix":""},{"dropping-particle":"","family":"Raggi","given":"J. Paolo","non-dropping-particle":"","parse-names":false,"suffix":""},{"dropping-particle":"","family":"Quyyumi","given":"Arshed A.","non-dropping-particle":"","parse-names":false,"suffix":""},{"dropping-particle":"","family":"Sheps","given":"David S.","non-dropping-particle":"","parse-names":false,"suffix":""},{"dropping-particle":"","family":"Bremner","given":"J. Douglas","non-dropping-particle":"","parse-names":false,"suffix":""}],"container-title":"Archives of Internal Medicine","id":"ITEM-1","issue":"18","issued":{"date-parts":[["2009","10","12"]]},"page":"1668-1676","publisher":"American Medical Association","title":"Major depression and coronary flow reserve detected by positron emission tomography","type":"article-journal","volume":"169"},"uris":["http://www.mendeley.com/documents/?uuid=c7ce0b29-6c3e-43a4-8d32-ed0694cfb9ba"]}],"mendeley":{"formattedCitation":"&lt;sup&gt;14&lt;/sup&gt;","plainTextFormattedCitation":"14","previouslyFormattedCitation":"&lt;sup&gt;14&lt;/sup&gt;"},"properties":{"noteIndex":0},"schema":"https://github.com/citation-style-language/schema/raw/master/csl-citation.json"}</w:instrText>
+      </w:r>
+      <w:r>
+        <w:rPr>
+          <w:color w:val="000000" w:themeColor="text1"/>
+        </w:rPr>
+        <w:fldChar w:fldCharType="separate"/>
+      </w:r>
+      <w:r>
+        <w:rPr>
+          <w:noProof/>
+          <w:color w:val="000000" w:themeColor="text1"/>
+          <w:vertAlign w:val="superscript"/>
+        </w:rPr>
+        <w:t>14</w:t>
+      </w:r>
+      <w:r>
+        <w:rPr>
+          <w:color w:val="000000" w:themeColor="text1"/>
+        </w:rPr>
+        <w:fldChar w:fldCharType="end"/>
+      </w:r>
+      <w:r>
+        <w:rPr>
+          <w:color w:val="000000" w:themeColor="text1"/>
+        </w:rPr>
+        <w:t xml:space="preserve"> and mental-stress induced myocardial ischemia.</w:t>
+      </w:r>
+      <w:r>
+        <w:rPr>
+          <w:color w:val="000000" w:themeColor="text1"/>
+        </w:rPr>
+        <w:fldChar w:fldCharType="begin" w:fldLock="1"/>
+      </w:r>
+      <w:r>
+        <w:rPr>
+          <w:color w:val="000000" w:themeColor="text1"/>
+        </w:rPr>
+        <w:instrText>ADDIN CSL_CITATION {"citationItems":[{"id":"ITEM-1","itemData":{"DOI":"10.1371/journal.pone.0102986","ISBN":"0009-7322","ISSN":"19326203","PMID":"25061993","abstract":"OBJECTIVES: Depression is an adverse prognostic factor after an acute myocardial infarction (MI), and an increased propensity toward emotionally-driven myocardial ischemia may play a role. We aimed to examine the association between depressive symptoms and mental stress-induced myocardial ischemia in young survivors of an MI.\\n\\nMETHODS: We studied 98 patients (49 women and 49 men) age 38-60 years who were hospitalized for acute MI in the previous 6 months. Patients underwent myocardial perfusion imaging at rest, after mental stress (speech task), and after exercise or pharmacological stress. A summed difference score (SDS), obtained with observer-independent software, was used to quantify myocardial ischemia under both stress conditions. The Beck Depression Inventory-II (BDI-II) was used to measure depressive symptoms, which were analyzed as overall score, and as separate somatic and cognitive depressive symptom scores.\\n\\nRESULTS: There was a significant positive association between depressive symptoms and SDS with mental stress, denoting more ischemia. After adjustment for demographic and lifestyle factors, disease severity and medications, each incremental depressive symptom was associated with 0.14 points higher SDS. When somatic and cognitive depressive symptoms were examined separately, both somatic [β = 0.17, 95% CI: (0.04, 0.30), p = 0.01] and cognitive symptoms [β = 0.31, 95% CI: (0.07, 0.56), p = 0.01] were significantly associated with mental stress-induced ischemia. Depressive symptoms were not associated with ischemia induced by exercise or pharmacological stress.\\n\\nCONCLUSION: Among young post-MI patients, higher levels of both cognitive and somatic depressive symptoms are associated with a higher propensity to develop myocardial ischemia with mental stress, but not with physical (exercise or pharmacological) stress.","author":[{"dropping-particle":"","family":"Wei","given":"Jingkai","non-dropping-particle":"","parse-names":false,"suffix":""},{"dropping-particle":"","family":"Pimple","given":"Pratik","non-dropping-particle":"","parse-names":false,"suffix":""},{"dropping-particle":"","family":"Shah","given":"Amit J.","non-dropping-particle":"","parse-names":false,"suffix":""},{"dropping-particle":"","family":"Rooks","given":"Cherie","non-dropping-particle":"","parse-names":false,"suffix":""},{"dropping-particle":"","family":"Bremner","given":"J. Douglas","non-dropping-particle":"","parse-names":false,"suffix":""},{"dropping-particle":"","family":"Nye","given":"Jonathon A.","non-dropping-particle":"","parse-names":false,"suffix":""},{"dropping-particle":"","family":"Ibeanu","given":"Ijeoma","non-dropping-particle":"","parse-names":false,"suffix":""},{"dropping-particle":"","family":"Murrah","given":"Nancy","non-dropping-particle":"","parse-names":false,"suffix":""},{"dropping-particle":"","family":"Shallenberger","given":"Lucy","non-dropping-particle":"","parse-names":false,"suffix":""},{"dropping-particle":"","family":"Raggi","given":"Paolo","non-dropping-particle":"","parse-names":false,"suffix":""},{"dropping-particle":"","family":"Vaccarino","given":"Viola","non-dropping-particle":"","parse-names":false,"suffix":""}],"container-title":"PLoS ONE","editor":[{"dropping-particle":"","family":"Hayley","given":"Shawn","non-dropping-particle":"","parse-names":false,"suffix":""}],"id":"ITEM-1","issue":"7","issued":{"date-parts":[["2014","7","25"]]},"page":"e102986","title":"Depressive symptoms are associated with mental stress-induced myocardial ischemia after acute myocardial infarction","type":"article-journal","volume":"9"},"uris":["http://www.mendeley.com/documents/?uuid=57d15a7a-76f7-4a43-8485-4d338ecd4a29"]}],"mendeley":{"formattedCitation":"&lt;sup&gt;15&lt;/sup&gt;","plainTextFormattedCitation":"15","previouslyFormattedCitation":"&lt;sup&gt;15&lt;/sup&gt;"},"properties":{"noteIndex":0},"schema":"https://github.com/citation-style-language/schema/raw/master/csl-citation.json"}</w:instrText>
+      </w:r>
+      <w:r>
+        <w:rPr>
+          <w:color w:val="000000" w:themeColor="text1"/>
+        </w:rPr>
+        <w:fldChar w:fldCharType="separate"/>
+      </w:r>
+      <w:r>
+        <w:rPr>
+          <w:noProof/>
+          <w:color w:val="000000" w:themeColor="text1"/>
+          <w:vertAlign w:val="superscript"/>
+        </w:rPr>
+        <w:t>15</w:t>
+      </w:r>
+      <w:r>
+        <w:rPr>
+          <w:color w:val="000000" w:themeColor="text1"/>
+        </w:rPr>
+        <w:fldChar w:fldCharType="end"/>
+      </w:r>
+      <w:r>
+        <w:rPr>
+          <w:color w:val="000000" w:themeColor="text1"/>
+        </w:rPr>
+        <w:t xml:space="preserve"> </w:t>
+      </w:r>
+      <w:r>
+        <w:rPr>
+          <w:color w:val="000000" w:themeColor="text1"/>
+        </w:rPr>
+        <w:t xml:space="preserve">A critical hurdle in </w:t>
+      </w:r>
+      <w:r>
+        <w:rPr>
+          <w:color w:val="000000" w:themeColor="text1"/>
+        </w:rPr>
+        <w:t>understanding</w:t>
+      </w:r>
+      <w:r>
+        <w:rPr>
+          <w:color w:val="000000" w:themeColor="text1"/>
+        </w:rPr>
+        <w:t xml:space="preserve"> the </w:t>
+      </w:r>
+      <w:r>
+        <w:rPr>
+          <w:color w:val="000000" w:themeColor="text1"/>
+        </w:rPr>
+        <w:t>mechanism</w:t>
+      </w:r>
+      <w:r>
+        <w:rPr>
+          <w:color w:val="000000" w:themeColor="text1"/>
+        </w:rPr>
+        <w:t>s</w:t>
+      </w:r>
+      <w:r>
+        <w:rPr>
+          <w:color w:val="000000" w:themeColor="text1"/>
+        </w:rPr>
+        <w:t xml:space="preserve"> of depression in cardiovascular mortality is </w:t>
+      </w:r>
+      <w:r>
+        <w:rPr>
+          <w:color w:val="000000" w:themeColor="text1"/>
+        </w:rPr>
+        <w:t xml:space="preserve">identifying </w:t>
+      </w:r>
+      <w:r>
+        <w:rPr>
+          <w:color w:val="000000" w:themeColor="text1"/>
+        </w:rPr>
+        <w:t xml:space="preserve">the </w:t>
+      </w:r>
+      <w:r>
+        <w:rPr>
+          <w:color w:val="000000" w:themeColor="text1"/>
+        </w:rPr>
+        <w:t xml:space="preserve">contributions </w:t>
+      </w:r>
+      <w:r>
+        <w:rPr>
+          <w:color w:val="000000" w:themeColor="text1"/>
+        </w:rPr>
+        <w:t>of autonomic outflow to the heart</w:t>
+      </w:r>
+      <w:r>
+        <w:rPr>
+          <w:color w:val="000000" w:themeColor="text1"/>
+        </w:rPr>
+        <w:t xml:space="preserve">. </w:t>
+      </w:r>
+      <w:r>
+        <w:rPr>
+          <w:color w:val="000000" w:themeColor="text1"/>
+        </w:rPr>
+        <w:t xml:space="preserve">Low heart rate variability (HRV), a </w:t>
+      </w:r>
+      <w:r>
+        <w:rPr>
+          <w:color w:val="000000" w:themeColor="text1"/>
+        </w:rPr>
+        <w:t>measurement of ANS dysfunction at the sinoatrial node</w:t>
+      </w:r>
+      <w:r>
+        <w:rPr>
+          <w:color w:val="000000" w:themeColor="text1"/>
+        </w:rPr>
+        <w:t>, is strongly associated with both depressive symptoms and overall cardiovascular mortality.</w:t>
+      </w:r>
+      <w:r>
+        <w:rPr>
+          <w:color w:val="000000" w:themeColor="text1"/>
+        </w:rPr>
+        <w:fldChar w:fldCharType="begin" w:fldLock="1"/>
+      </w:r>
+      <w:r>
+        <w:rPr>
+          <w:color w:val="000000" w:themeColor="text1"/>
+        </w:rPr>
+        <w:instrText>ADDIN CSL_CITATION {"citationItems":[{"id":"ITEM-1","itemData":{"DOI":"10.3949/ccjm.76.s2.03","ISBN":"3143627344","ISSN":"08911150","PMID":"19376975","abstract":"Depression is common in patients with coronary heart disease (CHD) and is a risk factor for cardiac morbidity and mortality in these patients. Depression is associated with autonomic nervous system dysfunction, which may at least partially explain this increased risk. Low heart rate variability (HRV), which reflects excessive sympathetic and/or inadequate parasympathetic modulation of heart rate, is a strong predictor of mortality in patients with CHD. Most studies-both in patients with stable CHD and in patients with a recent acute coronary event-have found HRV to be lower in depressed patients than in their nondepressed counterparts. This manuscript provides an overview of this literature and concludes that HRV may account for a substantial part of the risk associated with depression in CHD.","author":[{"dropping-particle":"","family":"Carney","given":"Robert M.","non-dropping-particle":"","parse-names":false,"suffix":""},{"dropping-particle":"","family":"Freedland","given":"Kenneth E.","non-dropping-particle":"","parse-names":false,"suffix":""}],"container-title":"Cleveland Clinic Journal of Medicine","id":"ITEM-1","issue":"SUPPL.2","issued":{"date-parts":[["2009"]]},"title":"Depression and heart rate variability in patients with coronary heart disease","type":"article-journal","volume":"76"},"uris":["http://www.mendeley.com/documents/?uuid=fba43147-4c4f-4d08-a30a-b0262929c484"]},{"id":"ITEM-2","itemData":{"DOI":"10.1097/01.psy.0000162254.61556.d5","ISBN":"1534-7796 (Electronic)\\r1534-7796 (Linking)","ISSN":"00333174","PMID":"15953797","abstract":"Depression is a risk factor for medical morbidity and mortality in patients with coronary heart disease (CHD). Dysregulation of the autonomic nervous system (ANS) may explain why depressed patients are at increased risk. Studies of medically well, depressed psychiatric patients have found elevated levels of plasma catecholamines and other markers of altered ANS function compared with controls. Studies of depressed patients with CHD have also uncovered evidence of ANS dysfunction, including elevated heart rate, low heart rate variability, exaggerated heart rate responses to physical stressors, high variability in ventricular repolarization, and low baroreceptor sensitivity. All of these indicators of ANS dysfunction have been associated with increased risks of mortality and cardiac morbidity in patients with CHD. Further research is needed to determine whether ANS dysfunction mediates the effects of depression on the course and outcome of CHD, and to develop clinical interventions that improve cardiovascular autonomic regulation while relieving depression in patients with CHD.","author":[{"dropping-particle":"","family":"Carney","given":"Robert M.","non-dropping-particle":"","parse-names":false,"suffix":""},{"dropping-particle":"","family":"Freedland","given":"Kenneth E.","non-dropping-particle":"","parse-names":false,"suffix":""},{"dropping-particle":"","family":"Veith","given":"Richard C.","non-dropping-particle":"","parse-names":false,"suffix":""}],"container-title":"Psychosomatic Medicine","id":"ITEM-2","issue":"SUPPL. 1","issued":{"date-parts":[["2005","5"]]},"page":"S29-S33","title":"Depression, the autonomic nervous system, and coronary heart disease","type":"article","volume":"67"},"uris":["http://www.mendeley.com/documents/?uuid=270731d4-6af5-421c-b6b3-7a669671ede2"]},{"id":"ITEM-3","itemData":{"DOI":"10.3109/10253890.2015.1045868","ISBN":"1607-8888 (Electronic)\\r1025-3890 (Linking)","ISSN":"16078888","PMID":"26004818","abstract":"Depression occurs in people of all ages across all world regions; it is the second leading cause of disability and its global burden increased by 37.5% between 1990 and 2010. Autonomic changes are often found in altered mood states and appear to be a central biological substrate linking depression to a number of physical dysfunctions. Alterations of autonomic nervous system functioning that promotes vagal withdrawal are reflected in reductions of heart rate variability (HRV) indexes. Reduced HRV characterizes emotional dysregulation, decreased psychological flexibility and defective social engagement, which in turn are linked to prefrontal cortex hypoactivity. Altogether, these pieces of evidence support the idea that HRV might represent a useful endophenotype for psychological/physical comorbidities, and its routine application should be advised to assess the efficacy of prevention/intervention therapies in a number of psychosomatic and psychiatric dysfunctions. Further research, also making use of appropriate animal models, could provide a significant support to this point of view and possibly help to identify appropriate antidepressant therapies that do not interefere with physical health.","author":[{"dropping-particle":"","family":"Sgoifo","given":"Andrea","non-dropping-particle":"","parse-names":false,"suffix":""},{"dropping-particle":"","family":"Carnevali","given":"Luca","non-dropping-particle":"","parse-names":false,"suffix":""},{"dropping-particle":"","family":"Pico Alfonso","given":"Maria de los Angeles","non-dropping-particle":"","parse-names":false,"suffix":""},{"dropping-particle":"","family":"Amore","given":"Mario","non-dropping-particle":"","parse-names":false,"suffix":""}],"container-title":"Stress","id":"ITEM-3","issue":"3","issued":{"date-parts":[["2015","5","4"]]},"page":"343-352","title":"Autonomic dysfunction and heart rate variability in depression","type":"article","volume":"18"},"uris":["http://www.mendeley.com/documents/?uuid=3e1bdb93-9de2-4b17-84f6-bc327945a026"]}],"mendeley":{"formattedCitation":"&lt;sup&gt;16–18&lt;/sup&gt;","plainTextFormattedCitation":"16–18","previouslyFormattedCitation":"&lt;sup&gt;16–18&lt;/sup&gt;"},"properties":{"noteIndex":0},"schema":"https://github.com/citation-style-language/schema/raw/master/csl-citation.json"}</w:instrText>
+      </w:r>
+      <w:r>
+        <w:rPr>
+          <w:color w:val="000000" w:themeColor="text1"/>
+        </w:rPr>
+        <w:fldChar w:fldCharType="separate"/>
+      </w:r>
+      <w:r>
+        <w:rPr>
+          <w:noProof/>
+          <w:color w:val="000000" w:themeColor="text1"/>
+          <w:vertAlign w:val="superscript"/>
+        </w:rPr>
+        <w:t>16–18</w:t>
+      </w:r>
+      <w:r>
+        <w:rPr>
+          <w:color w:val="000000" w:themeColor="text1"/>
+        </w:rPr>
+        <w:fldChar w:fldCharType="end"/>
+      </w:r>
+      <w:r>
+        <w:rPr>
+          <w:color w:val="000000" w:themeColor="text1"/>
+        </w:rPr>
+        <w:t xml:space="preserve"> </w:t>
+      </w:r>
+      <w:r>
+        <w:rPr>
+          <w:color w:val="000000" w:themeColor="text1"/>
+        </w:rPr>
+        <w:t>Low HRV is also suggestive of obstructive CAD independently and in depression</w:t>
+      </w:r>
+      <w:r>
+        <w:rPr>
+          <w:color w:val="000000" w:themeColor="text1"/>
+        </w:rPr>
         <w:t xml:space="preserve">, </w:t>
       </w:r>
       <w:r>
-        <w:t>of</w:t>
-      </w:r>
-      <w:r>
-        <w:t xml:space="preserve">fer a non-invasive </w:t>
-      </w:r>
-      <w:r>
-        <w:t xml:space="preserve">means to measure these </w:t>
-      </w:r>
-      <w:r>
-        <w:t xml:space="preserve">disorders. </w:t>
-      </w:r>
-    </w:p>
-    <w:p/>
-    <w:p>
-      <w:r>
-        <w:t>The major limitations in the non-invasive quantification of autonomic dysfunction stems from limited interdisciplinary teams (physicians, engineers, epidemiologists, and physiologists), the computational power required for long-term ECG analyses, and well-characterized population-based cohorts.</w:t>
-      </w:r>
-      <w:r>
+        <w:rPr>
+          <w:color w:val="000000" w:themeColor="text1"/>
+        </w:rPr>
+        <w:t>however studies are limited to time-independent measures, do not account for c</w:t>
+      </w:r>
+      <w:r>
+        <w:rPr>
+          <w:color w:val="000000" w:themeColor="text1"/>
+        </w:rPr>
+        <w:t xml:space="preserve">hanges in the intrinsic cardiac nervous system, and do not assess the </w:t>
+      </w:r>
+      <w:r>
+        <w:rPr>
+          <w:color w:val="000000" w:themeColor="text1"/>
+        </w:rPr>
+        <w:t xml:space="preserve">potential </w:t>
+      </w:r>
+      <w:r>
+        <w:rPr>
+          <w:color w:val="000000" w:themeColor="text1"/>
+        </w:rPr>
+        <w:t>mediating effect of ANS dysfunction.</w:t>
+      </w:r>
+      <w:r>
+        <w:rPr>
+          <w:color w:val="000000" w:themeColor="text1"/>
+        </w:rPr>
+        <w:fldChar w:fldCharType="begin" w:fldLock="1"/>
+      </w:r>
+      <w:r>
+        <w:rPr>
+          <w:color w:val="000000" w:themeColor="text1"/>
+        </w:rPr>
+        <w:instrText>ADDIN CSL_CITATION {"citationItems":[{"id":"ITEM-1","itemData":{"DOI":"10.1016/S0002-9149(99)80155-6","ISBN":"0002-9149","ISSN":"00029149","PMID":"7677077","abstract":"Decreased heart rate (HR) variability is an independent risk factor for mortality in cardiac populations. Clinical depression has also been associated with adverse outcomes in patients with coronary artery disease (CAD). This study tests the hypothesis that depressed patients with CAD have decreased HR variability compared with nondepressed CAD patients. Nineteen patients with angiographically documented CAD and either major or minor depression were compared with a sample of nondepressed CAD patients according to age, sex, and smoking status. All patients underwent 24-hour Holter monitoring, and the standard deviation of all normal-to-normal intervals was used as the primary index of HR variability. HR variability was significantly lower in depressed than nondepressed patients (90 ± 35 vs 117 ± 26 ms; p &lt; 0.01), even after adjusting for relevant covariates. Thus, decreased HR variability may help explain the increased risk for cardiac mortality and morbidity in depressed CAD patients. © 1995.","author":[{"dropping-particle":"","family":"Carney","given":"Robert M.","non-dropping-particle":"","parse-names":false,"suffix":""},{"dropping-particle":"","family":"Saunders","given":"Roger D.","non-dropping-particle":"","parse-names":false,"suffix":""},{"dropping-particle":"","family":"Freedland","given":"Kenneth E.","non-dropping-particle":"","parse-names":false,"suffix":""},{"dropping-particle":"","family":"Stein","given":"Phyllis","non-dropping-particle":"","parse-names":false,"suffix":""},{"dropping-particle":"","family":"Rich","given":"Michael W.","non-dropping-particle":"","parse-names":false,"suffix":""},{"dropping-particle":"","family":"Jaffe","given":"Allan S.","non-dropping-particle":"","parse-names":false,"suffix":""}],"container-title":"The American Journal of Cardiology","id":"ITEM-1","issue":"8","issued":{"date-parts":[["1995"]]},"page":"562-564","title":"Association of depression witk reduced heart rate variability in coronary artery disease","type":"article-journal","volume":"76"},"uris":["http://www.mendeley.com/documents/?uuid=af32276b-b369-4dad-a8d5-7043bf3278ff"]},{"id":"ITEM-2","itemData":{"DOI":"10.1097/01.psy.0000249733.33811.00","ISBN":"0033-3174","ISSN":"00333174","PMID":"17167127","abstract":"OBJECTIVE Depression is a risk factor for mortality after acute myocardial infarction (AMI), possibly as a result of altered autonomic nervous system (ANS) modulation of heart rate (HR) and rhythm. The purposes of this study were to determine: a) whether depressed patients are more likely to have an abnormal HR response (i.e., abnormal turbulence) to premature ventricular contractions (VPCs), and b) whether abnormal HR turbulence accounts for the effect of depression on increased mortality after AMI. METHODS Ambulatory electrocardiographic data were obtained from 666 (316 depressed, 350 nondepressed) patients with a recent AMI; 498 had VPCs with measurable HR turbulence. Of these, 260 had normal, 152 had equivocal, and 86 had abnormal HR turbulence. Patients were followed for up to 30 (median = 24) months. RESULTS Depressed patients were more likely to have abnormal HR turbulence (risk factor adjusted odds ratio = 1.8; 95% confidence interval [CI] = 1.0-3.0; p = .03) and have worse survival (odds ratio = 2.4; 95% CI = 1.2-4.6; p = .02) than nondepressed patients. When HR turbulence was added to the model, the adjusted hazard ratio for depression decreased to 1.9 (95% CI = 0.9-3.8; p = .08), and to 1.6 (95% CI = 0.8-3.4; p = .18) when a measure of HR variability (LnVLF) was added. The hazard was found to differ over time with depression posing little risk for mortality in year 1 but greater risk in years 2 and 3 of the follow up. CONCLUSION ANS dysregulation may partially mediate the increased risk for mortality in depressed patients with frequent VPCs after an AMI.","author":[{"dropping-particle":"","family":"Carney","given":"Robert M.","non-dropping-particle":"","parse-names":false,"suffix":""},{"dropping-particle":"","family":"Howells","given":"William B.","non-dropping-particle":"","parse-names":false,"suffix":""},{"dropping-particle":"","family":"Blumenthal","given":"James A.","non-dropping-particle":"","parse-names":false,"suffix":""},{"dropping-particle":"","family":"Freedland","given":"Kenneth E.","non-dropping-particle":"","parse-names":false,"suffix":""},{"dropping-particle":"","family":"Stein","given":"Phyllis K.","non-dropping-particle":"","parse-names":false,"suffix":""},{"dropping-particle":"","family":"Berkman","given":"Lisa F.","non-dropping-particle":"","parse-names":false,"suffix":""},{"dropping-particle":"","family":"Watkins","given":"Lana L.","non-dropping-particle":"","parse-names":false,"suffix":""},{"dropping-particle":"","family":"Czajkowski","given":"Susan M.","non-dropping-particle":"","parse-names":false,"suffix":""},{"dropping-particle":"","family":"Steinmeyer","given":"Brian","non-dropping-particle":"","parse-names":false,"suffix":""},{"dropping-particle":"","family":"Hayano","given":"Junichiro","non-dropping-particle":"","parse-names":false,"suffix":""},{"dropping-particle":"","family":"Domitrovich","given":"Peter P.","non-dropping-particle":"","parse-names":false,"suffix":""},{"dropping-particle":"","family":"Burg","given":"Matthew M.","non-dropping-particle":"","parse-names":false,"suffix":""},{"dropping-particle":"","family":"Jaffe","given":"Allan S.","non-dropping-particle":"","parse-names":false,"suffix":""}],"container-title":"Psychosomatic Medicine","id":"ITEM-2","issue":"1","issued":{"date-parts":[["2007"]]},"page":"4-9","title":"Heart rate turbulence, depression, and survival after acute myocardial infarction","type":"article-journal","volume":"69"},"uris":["http://www.mendeley.com/documents/?uuid=93753746-50be-41fd-be29-1544dba6a66d"]},{"id":"ITEM-3","itemData":{"DOI":"10.1136/heartjnl-2011-300033","ISSN":"13556037","abstract":"OBJECTIVE: Obstructive coronary artery disease (CAD) is evident in only half of patients referred for diagnostic angiography. Five-minute heart rate variability (HRV) is a non-invasive marker for autonomic control of the vasculature, which this study hypothesised could risk-stratify cardiac patients and reduce unnecessary angiograms.\\n\\nDESIGN: A prospective observational study (the Alternative Risk Markers in Coronary Artery Disease (ARM-CAD) study).\\n\\nSETTING: Three cardiac centres in Melbourne, Australia.\\n\\nPATIENTS: 470 consecutive patients undergoing elective angiography (with predominantly normal cardiac rhythm), regardless of co-morbidity.\\n\\nMAIN OUTCOME MEASURES: The presence of obstructive CAD (≥50% stenosis) on angiography.\\n\\nRESULTS: Patients with obstructive CAD had significantly reduced HRV, particularly in the low frequency (LF) range (median 180 vs 267 ms(2) without CAD; p&lt;0.001). There was a linear trend with the severity of CAD; median LF power (IQR) in patients with normal coronaries was 275 (612), with minor coronary irregularities 255 (400), single-vessel CAD 212 (396) and more severe disease 170 (327) ms(2); p value for trend 0.003. There was a similar reduction in LF power regardless of the anatomical location of coronary stenoses. Comparing patients with LF less than 250 and 250 ms(2) or greater, the adjusted OR for obstructive CAD using multivariate regression was 2.42, 95% CI 1.33 to 4.38 (p=0.004). No interactions were noted in subgroup analysis and HRV added to risk prediction irrespective of the baseline Framingham risk (p&lt;0.0001).\\n\\nCONCLUSION: Low HRV is strongly predictive of angiographic coronary disease regardless of other co-morbidities and is clinically useful as a risk predictor in patients with sinus rhythm.\\n\\nCLINICAL TRIAL REGISTRATION INFORMATION: http://clinicaltrials.gov/ct2/show/NCT00403351 www.armcad.com.","author":[{"dropping-particle":"","family":"Kotecha","given":"Dipak","non-dropping-particle":"","parse-names":false,"suffix":""},{"dropping-particle":"","family":"New","given":"G","non-dropping-particle":"","parse-names":false,"suffix":""},{"dropping-particle":"","family":"Flather","given":"M D","non-dropping-particle":"","parse-names":false,"suffix":""},{"dropping-particle":"","family":"Eccleston","given":"D","non-dropping-particle":"","parse-names":false,"suffix":""},{"dropping-particle":"","family":"Pepper","given":"J","non-dropping-particle":"","parse-names":false,"suffix":""},{"dropping-particle":"","family":"Krum","given":"H","non-dropping-particle":"","parse-names":false,"suffix":""}],"container-title":"Heart","id":"ITEM-3","issue":"5","issued":{"date-parts":[["2012"]]},"page":"395-401","title":"Five-minute heart rate variability can predict obstructive angiographic coronary disease","type":"article-journal","volume":"98"},"uris":["http://www.mendeley.com/documents/?uuid=3a51f41f-999f-49da-8d88-5aeee5a88265"]},{"id":"ITEM-4","itemData":{"DOI":"10.1016/0022-3999(88)90050-5","ISBN":"0022-3999","ISSN":"00223999","PMID":"3404497","abstract":"Seventy-seven patients undergoing elective cardiac catheterization were administered a diagnostic psychiatric interview and their mean heart rates and heart rate variability were determined from the results of a 24 hr ambulatory ECG. The mean heart rate for depressed patients with coronary artery disease (CAD) was significantly higher than for nondepressed CAD patients, independent of the patient's age, smoking status, and beta blocker therapy. Heart rate variability was lower in depressed patients but did not achieve significance. With the exception of smoking, which was more common in depressed patients, there were no significant differences between the depressed and nondepressed patients on any other medical or demographic variable assessed. It is concluded that elevated heart rate may represent increased sympathetic tone in depressed CAD patients, and may help to explain the increased morbidity and mortality reported in these patients. © 1988.","author":[{"dropping-particle":"","family":"Carney","given":"Robert M.","non-dropping-particle":"","parse-names":false,"suffix":""},{"dropping-particle":"","family":"Rich","given":"Michael W.","non-dropping-particle":"","parse-names":false,"suffix":""},{"dropping-particle":"","family":"TeVelde","given":"Adriaantje","non-dropping-particle":"","parse-names":false,"suffix":""},{"dropping-particle":"","family":"Saini","given":"Jasbir","non-dropping-particle":"","parse-names":false,"suffix":""},{"dropping-particle":"","family":"Clark","given":"Karen","non-dropping-particle":"","parse-names":false,"suffix":""},{"dropping-particle":"","family":"Freedland","given":"Kenneth E.","non-dropping-particle":"","parse-names":false,"suffix":""}],"container-title":"Journal of Psychosomatic Research","id":"ITEM-4","issue":"2","issued":{"date-parts":[["1988"]]},"number-of-pages":"159-164","title":"The relationship between heart rate, heart rate variability and depression in patients with coronary artery disease","type":"report","volume":"32"},"uris":["http://www.mendeley.com/documents/?uuid=64aff1fc-0fbc-44fd-b4e4-b82b4b3034a2"]}],"mendeley":{"formattedCitation":"&lt;sup&gt;19–22&lt;/sup&gt;","plainTextFormattedCitation":"19–22","previouslyFormattedCitation":"&lt;sup&gt;19–22&lt;/sup&gt;"},"properties":{"noteIndex":0},"schema":"https://github.com/citation-style-language/schema/raw/master/csl-citation.json"}</w:instrText>
+      </w:r>
+      <w:r>
+        <w:rPr>
+          <w:color w:val="000000" w:themeColor="text1"/>
+        </w:rPr>
+        <w:fldChar w:fldCharType="separate"/>
+      </w:r>
+      <w:r>
+        <w:rPr>
+          <w:noProof/>
+          <w:color w:val="000000" w:themeColor="text1"/>
+          <w:vertAlign w:val="superscript"/>
+        </w:rPr>
+        <w:t>19–22</w:t>
+      </w:r>
+      <w:r>
+        <w:rPr>
+          <w:color w:val="000000" w:themeColor="text1"/>
+        </w:rPr>
+        <w:fldChar w:fldCharType="end"/>
+      </w:r>
+      <w:r>
+        <w:rPr>
+          <w:color w:val="000000" w:themeColor="text1"/>
+        </w:rPr>
         <w:t xml:space="preserve"> </w:t>
       </w:r>
-    </w:p>
-    <w:p/>
-    <w:p/>
-    <w:p>
-      <w:pPr>
-        <w:rPr>
-          <w:color w:val="ED7D31" w:themeColor="accent2"/>
-        </w:rPr>
-      </w:pPr>
-      <w:r>
-        <w:rPr>
-          <w:color w:val="FFC000" w:themeColor="accent4"/>
-        </w:rPr>
-        <w:t>We are very well positioned to face this problem because of the interdisciplinary team we have created, including computer scientists (</w:t>
+      <w:r>
+        <w:rPr>
+          <w:color w:val="000000" w:themeColor="text1"/>
+        </w:rPr>
+        <w:t>T</w:t>
+      </w:r>
+      <w:r>
+        <w:rPr>
+          <w:color w:val="000000" w:themeColor="text1"/>
+        </w:rPr>
+        <w:t>he contribution of the ANS can be better characterized</w:t>
+      </w:r>
+      <w:r>
+        <w:rPr>
+          <w:color w:val="000000" w:themeColor="text1"/>
+        </w:rPr>
+        <w:t xml:space="preserve"> by studying</w:t>
+      </w:r>
+      <w:r>
+        <w:rPr>
+          <w:color w:val="000000" w:themeColor="text1"/>
+        </w:rPr>
+        <w:t xml:space="preserve"> the dose-dependent effect of both depression and CAD on ANS dysfunction using non-invasive markers of HRV and electrocardiographic (ECG) morphology</w:t>
+      </w:r>
+      <w:r>
+        <w:rPr>
+          <w:color w:val="000000" w:themeColor="text1"/>
+        </w:rPr>
+        <w:t xml:space="preserve">. </w:t>
+      </w:r>
+    </w:p>
+    <w:p>
+      <w:pPr>
+        <w:rPr>
+          <w:color w:val="000000" w:themeColor="text1"/>
+          <w:sz w:val="8"/>
+          <w:szCs w:val="8"/>
+        </w:rPr>
+      </w:pPr>
+    </w:p>
+    <w:p>
+      <w:pPr>
+        <w:rPr>
+          <w:color w:val="000000" w:themeColor="text1"/>
+        </w:rPr>
+      </w:pPr>
+      <w:r>
+        <w:rPr>
+          <w:color w:val="000000" w:themeColor="text1"/>
+        </w:rPr>
+        <w:t xml:space="preserve">This applicant, with the guidance of the mentoring team, is well-positioned to face this challenge. </w:t>
+      </w:r>
+      <w:r>
+        <w:rPr>
+          <w:color w:val="000000" w:themeColor="text1"/>
+        </w:rPr>
+        <w:t xml:space="preserve">His mentors are renowned experts in psychological stress and cardiovascular disease (Amit Shah), mental stress-induced myocardial ischemia (Viola Vaccarino), cardiovascular epidemiology (Alvaro Alonso), and neural control of cardiac physiology (Marc Thames). </w:t>
+      </w:r>
+      <w:r>
+        <w:rPr>
+          <w:color w:val="000000" w:themeColor="text1"/>
+        </w:rPr>
+        <w:t>In published work, this applicant has found that decreased</w:t>
+      </w:r>
+      <w:r>
+        <w:rPr>
+          <w:color w:val="000000" w:themeColor="text1"/>
+        </w:rPr>
+        <w:t xml:space="preserve"> early morning </w:t>
+      </w:r>
+      <w:r>
+        <w:rPr>
+          <w:color w:val="000000" w:themeColor="text1"/>
+        </w:rPr>
+        <w:t xml:space="preserve">non-linear HRV </w:t>
+      </w:r>
+      <w:r>
+        <w:rPr>
+          <w:color w:val="000000" w:themeColor="text1"/>
+        </w:rPr>
+        <w:t>was strongly predictive of</w:t>
+      </w:r>
+      <w:r>
+        <w:rPr>
+          <w:color w:val="000000" w:themeColor="text1"/>
+        </w:rPr>
+        <w:t xml:space="preserve"> abnormal coronary flow reserve in a cohort of 276 veteran twins without known CAD.</w:t>
+      </w:r>
+      <w:r>
+        <w:rPr>
+          <w:color w:val="000000" w:themeColor="text1"/>
+        </w:rPr>
+        <w:fldChar w:fldCharType="begin" w:fldLock="1"/>
+      </w:r>
+      <w:r>
+        <w:rPr>
+          <w:color w:val="000000" w:themeColor="text1"/>
+        </w:rPr>
+        <w:instrText>ADDIN CSL_CITATION {"citationItems":[{"id":"ITEM-1","itemData":{"DOI":"10.1161/circ.138.suppl_1.15216","abstract":"Introduction: About one-half of sudden cardiac deaths occur in those without known CAD suggesting the need for better risk-stratification tests. Autonomic dysfunction, measured by low heart rate variability (HRV), can occur with myocardial ischemia. Testing for low HRV may help to identify high-risk, asymptomatic individuals. The association of low HRV with ischemia may also be greatest during the morning hours, when cardiac events (MI, sudden death) are most likely to be triggered. Hypothesis: In a cohort of veteran males with no known CAD, subclinical myocardial ischemia is associated with autonomic dysfunction as measured by low HRV; this association is greatest during morning hours. Methods: We evaluated 24-hour ambulatory ECGs in middle-aged twins without known CAD from the Vietnam Era Twin Registry, and calculated frequency domain and non-linear (Dyx) HRV metrics. All subjects underwent [13N]-ammonia positron emission tomography with adenosine stress, with ischemia defined as greater than 5% perfusion deficit. Mixed models were used to compare HRV between ischemic and non-ischemic subjects in 1-hour intervals, and morning hours were 6 AM until 10 AM. Results: Data on 276 twin subjects were analyzed; the mean age (SD) was 53 (3) and 55 (20%) had ischemia. HRV was significantly different between ischemic and non-ischemic twins during morning hours (figure 1), with the largest magnitude difference occurring with Dyx at 7 AM. Each SD decrease in Dyx associated with an OR for ischemia of 4.8 (95% CI, 1.5 — 15.8). Dyx in morning hours remained significant in a subgroup of pairs discordant for ischemia and after risk factor adjustment. Significant differences by ischemia status were noted for low-frequency and very-low-frequency HRV. Conclusions: Lower HRV is strongly associated with subclinical myocardial ischemia primarily during morning hours. More research regarding this circadian autonomic vulnerability and its clinical implications are warranted.","author":[{"dropping-particle":"","family":"Shah","given":"Anish","non-dropping-particle":"","parse-names":false,"suffix":""},{"dropping-particle":"","family":"Lampert","given":"Rachel","non-dropping-particle":"","parse-names":false,"suffix":""},{"dropping-particle":"","family":"Goldberg","given":"Jack","non-dropping-particle":"","parse-names":false,"suffix":""},{"dropping-particle":"","family":"Bremner","given":"J Douglas","non-dropping-particle":"","parse-names":false,"suffix":""},{"dropping-particle":"","family":"Vaccarino","given":"Viola","non-dropping-particle":"","parse-names":false,"suffix":""},{"dropping-particle":"","family":"Shah","given":"Amit","non-dropping-particle":"","parse-names":false,"suffix":""}],"container-title":"Circulation","id":"ITEM-1","issue":"Suppl_1","issued":{"date-parts":[["2018","11","6"]]},"note":"doi: 10.1161/circ.138.suppl_1.15216","page":"A15216-A15216","publisher":"American Heart Association","publisher-place":"Chicago, IL","title":"Abstract 15216: Circadian Autonomic Inflexibility: A Marker of Ischemic Heart Disease","type":"article-journal","volume":"138"},"uris":["http://www.mendeley.com/documents/?uuid=904baa23-820a-4d7b-b815-ba39fbafa5c6"]}],"mendeley":{"formattedCitation":"&lt;sup&gt;23&lt;/sup&gt;","plainTextFormattedCitation":"23","previouslyFormattedCitation":"&lt;sup&gt;23&lt;/sup&gt;"},"properties":{"noteIndex":0},"schema":"https://github.com/citation-style-language/schema/raw/master/csl-citation.json"}</w:instrText>
+      </w:r>
+      <w:r>
+        <w:rPr>
+          <w:color w:val="000000" w:themeColor="text1"/>
+        </w:rPr>
+        <w:fldChar w:fldCharType="separate"/>
+      </w:r>
+      <w:r>
+        <w:rPr>
+          <w:noProof/>
+          <w:color w:val="000000" w:themeColor="text1"/>
+          <w:vertAlign w:val="superscript"/>
+        </w:rPr>
+        <w:t>23</w:t>
+      </w:r>
+      <w:r>
+        <w:rPr>
+          <w:color w:val="000000" w:themeColor="text1"/>
+        </w:rPr>
+        <w:fldChar w:fldCharType="end"/>
+      </w:r>
+      <w:r>
+        <w:rPr>
+          <w:color w:val="000000" w:themeColor="text1"/>
+        </w:rPr>
+        <w:t xml:space="preserve"> This suggests that coronary vasoreactivity may be mediated in part by the autonomic nervous system, however it remains unknown the contribution of obstructive CAD. </w:t>
+      </w:r>
+      <w:r>
+        <w:rPr>
+          <w:color w:val="000000" w:themeColor="text1"/>
+        </w:rPr>
+        <w:t xml:space="preserve">In </w:t>
+      </w:r>
+      <w:r>
+        <w:rPr>
+          <w:color w:val="000000" w:themeColor="text1"/>
+        </w:rPr>
+        <w:t>a subgroup</w:t>
+      </w:r>
+      <w:r>
+        <w:rPr>
+          <w:color w:val="000000" w:themeColor="text1"/>
+        </w:rPr>
+        <w:t xml:space="preserve"> analy</w:t>
+      </w:r>
+      <w:r>
+        <w:rPr>
+          <w:color w:val="000000" w:themeColor="text1"/>
+        </w:rPr>
+        <w:t>sis</w:t>
+      </w:r>
+      <w:r>
+        <w:rPr>
+          <w:color w:val="000000" w:themeColor="text1"/>
+        </w:rPr>
+        <w:t xml:space="preserve"> from the same cohort, it was found that non-linear HRV was also strongly associated with depressive symptoms. </w:t>
+      </w:r>
+      <w:r>
+        <w:rPr>
+          <w:color w:val="000000" w:themeColor="text1"/>
+        </w:rPr>
+        <w:t xml:space="preserve">If the role of ANS dysfunction in the pathogenesis of depression and CAD was better characterized, therapies that focus on ANS recovery (e.g. biofeedback, vagal nerve stimulators) could be used in target patients to reduce both symptom burden and overall mortality. </w:t>
+      </w:r>
+    </w:p>
+    <w:p>
+      <w:pPr>
+        <w:rPr>
+          <w:color w:val="000000" w:themeColor="text1"/>
+          <w:sz w:val="8"/>
+          <w:szCs w:val="8"/>
+        </w:rPr>
+      </w:pPr>
+    </w:p>
+    <w:p>
+      <w:pPr>
+        <w:rPr>
+          <w:color w:val="000000" w:themeColor="text1"/>
+        </w:rPr>
+      </w:pPr>
+      <w:r>
+        <w:rPr>
+          <w:color w:val="000000" w:themeColor="text1"/>
+        </w:rPr>
+        <w:t xml:space="preserve">We propose to </w:t>
+      </w:r>
+      <w:r>
+        <w:rPr>
+          <w:color w:val="000000" w:themeColor="text1"/>
+        </w:rPr>
+        <w:t>study ANS dysfunction by measuring HRV and ECG morphology through ambulatory ECG patches (</w:t>
       </w:r>
       <w:proofErr w:type="spellStart"/>
       <w:r>
         <w:rPr>
-          <w:color w:val="FFC000" w:themeColor="accent4"/>
+          <w:color w:val="000000" w:themeColor="text1"/>
+        </w:rPr>
+        <w:t>VivaLNK</w:t>
+      </w:r>
+      <w:proofErr w:type="spellEnd"/>
+      <w:r>
+        <w:rPr>
+          <w:color w:val="000000" w:themeColor="text1"/>
+        </w:rPr>
+        <w:t xml:space="preserve"> ECG recorder) in subjects with chronic stable angina undergoing evaluation in the Emory Cardiovascular Biobank (Arshed Quyyumi). </w:t>
+      </w:r>
+      <w:r>
+        <w:rPr>
+          <w:color w:val="000000" w:themeColor="text1"/>
+        </w:rPr>
+        <w:t>The Biobank is a</w:t>
+      </w:r>
+      <w:r>
+        <w:rPr>
+          <w:color w:val="000000" w:themeColor="text1"/>
+        </w:rPr>
+        <w:t xml:space="preserve">n active </w:t>
+      </w:r>
+      <w:r>
+        <w:rPr>
+          <w:color w:val="000000" w:themeColor="text1"/>
+        </w:rPr>
+        <w:t>prospective cohort study of individuals undergoing clinically indicated cardiac catherization, during which psychological profiling is also conducted. The applicant has training in digital signal processing using ECG patches, with close support from engineers in the department of biomedical informatics that developed the local HRV toolbox (</w:t>
+      </w:r>
+      <w:proofErr w:type="spellStart"/>
+      <w:r>
+        <w:rPr>
+          <w:color w:val="000000" w:themeColor="text1"/>
         </w:rPr>
         <w:t>Gari</w:t>
       </w:r>
       <w:proofErr w:type="spellEnd"/>
       <w:r>
         <w:rPr>
-          <w:color w:val="FFC000" w:themeColor="accent4"/>
-        </w:rPr>
-        <w:t xml:space="preserve"> Clifford), cardiovascular epidemiologists (Amit Shah, Alvaro Alonso), applied physiologists (Jeanie Park), and experts in the field of neurocardiology (Marc Thames) and mental stress (Viola Vaccarino, Arshed Quyyumi). With their support, I have been able to publish data that supports the role of HRV in coronary vasoreactivity, and the importance of psychosomatic symptoms in abnormal HRV. In addition, I have worked with this mentorship team to receive a TL1 award that has allowed me to enroll patients undergoing cardiac catherization</w:t>
-      </w:r>
-      <w:r>
-        <w:rPr>
-          <w:color w:val="FFC000" w:themeColor="accent4"/>
-        </w:rPr>
-        <w:t xml:space="preserve"> with the addition of long-term ECG recordings using the </w:t>
-      </w:r>
-      <w:proofErr w:type="spellStart"/>
-      <w:r>
-        <w:rPr>
-          <w:color w:val="FFC000" w:themeColor="accent4"/>
-        </w:rPr>
-        <w:t>VivaLNK</w:t>
-      </w:r>
-      <w:proofErr w:type="spellEnd"/>
-      <w:r>
-        <w:rPr>
-          <w:color w:val="FFC000" w:themeColor="accent4"/>
-        </w:rPr>
-        <w:t xml:space="preserve"> ECG patch. As of December 2019, we have enrolled over 80 patients, with the expectation to have enrolled over 200 patients by June 2020. My preliminary analysis suggests that there are certain ECG features that add predictive value to the likelihood of obstructive CAD. These analyses require not only clinical understanding of cardiac physiology, but also experience with programming and computer science and the HRV toolbox.</w:t>
-      </w:r>
-      <w:r>
-        <w:rPr>
-          <w:color w:val="FFC000" w:themeColor="accent4"/>
-        </w:rPr>
-        <w:t xml:space="preserve"> </w:t>
-      </w:r>
-      <w:r>
-        <w:rPr>
-          <w:color w:val="FFC000" w:themeColor="accent4"/>
-        </w:rPr>
-        <w:t>Determining clinically relevant, non-invasive markers of autonomic dysfunction will allow us to identify patients at risk, and study autonomic dysfunction at the population level, which will help us identify the mechanism by which neuropsychological and cardiovascular factors may lead to pathology.</w:t>
-      </w:r>
-      <w:r>
-        <w:rPr>
-          <w:color w:val="FFC000" w:themeColor="accent4"/>
-        </w:rPr>
-        <w:t xml:space="preserve"> </w:t>
-      </w:r>
-      <w:r>
-        <w:rPr>
-          <w:color w:val="FFC000" w:themeColor="accent4"/>
-        </w:rPr>
-        <w:t xml:space="preserve"> </w:t>
-      </w:r>
-      <w:r>
-        <w:rPr>
-          <w:color w:val="ED7D31" w:themeColor="accent2"/>
-        </w:rPr>
-        <w:t>We are proposing to test the hypothesis that ECG markers will reflect changes in sympathovagal balance in disease states — of both the brain and heart — with the following aims.</w:t>
-      </w:r>
-    </w:p>
-    <w:p>
-      <w:pPr>
-        <w:rPr>
-          <w:color w:val="ED7D31" w:themeColor="accent2"/>
-        </w:rPr>
-      </w:pPr>
-    </w:p>
-    <w:p>
-      <w:pPr>
-        <w:rPr>
-          <w:color w:val="ED7D31" w:themeColor="accent2"/>
+          <w:color w:val="000000" w:themeColor="text1"/>
+        </w:rPr>
+        <w:t xml:space="preserve"> Clifford). </w:t>
+      </w:r>
+      <w:r>
+        <w:rPr>
+          <w:color w:val="000000" w:themeColor="text1"/>
+        </w:rPr>
+        <w:t xml:space="preserve">This applicant has also enrolled over 80 patients at the time of writing from the Biobank, all with long-term ECG recordings. Preliminary analyses show prominent features of HRV and ECG morphology add predictive value to the finding of obstructive CAD over traditional risk factors. </w:t>
+      </w:r>
+      <w:r>
+        <w:rPr>
+          <w:color w:val="000000" w:themeColor="text1"/>
+        </w:rPr>
+        <w:t>The data we collect from this proposal will allow us to assess the contributions and mechanisms of ANS dysfunction on depression and CAD. We hypothesize that ECG markers will reflect changes in sympathovagal balance in diseases states of both the brain and heart, which we will test with the following aims:</w:t>
+      </w:r>
+    </w:p>
+    <w:p>
+      <w:pPr>
+        <w:ind w:firstLine="720"/>
+        <w:rPr>
+          <w:color w:val="000000" w:themeColor="text1"/>
+          <w:sz w:val="8"/>
+          <w:szCs w:val="8"/>
+        </w:rPr>
+      </w:pPr>
+    </w:p>
+    <w:p>
+      <w:pPr>
+        <w:pStyle w:val="ListParagraph"/>
+        <w:numPr>
+          <w:ilvl w:val="0"/>
+          <w:numId w:val="6"/>
+        </w:numPr>
+        <w:rPr>
+          <w:i/>
+          <w:iCs/>
+          <w:color w:val="000000" w:themeColor="text1"/>
         </w:rPr>
       </w:pPr>
       <w:r>
         <w:rPr>
           <w:b/>
           <w:bCs/>
-          <w:color w:val="ED7D31" w:themeColor="accent2"/>
-        </w:rPr>
-        <w:t xml:space="preserve">Aim #1: </w:t>
-      </w:r>
+          <w:color w:val="000000" w:themeColor="text1"/>
+        </w:rPr>
+        <w:t xml:space="preserve">Determine the relationship of neuropsychological distress, represented by depression, on ANS dysfunction: </w:t>
+      </w:r>
+      <w:r>
+        <w:rPr>
+          <w:color w:val="000000" w:themeColor="text1"/>
+        </w:rPr>
+        <w:t>We will A) assess psychological stress through depressive symptoms by questionnaires (</w:t>
+      </w:r>
+      <w:r>
+        <w:rPr>
+          <w:color w:val="000000" w:themeColor="text1"/>
+        </w:rPr>
+        <w:t>Patient Health Questionnaire-9, PHQ-9),</w:t>
+      </w:r>
+      <w:r>
+        <w:rPr>
+          <w:color w:val="000000" w:themeColor="text1"/>
+        </w:rPr>
+        <w:t xml:space="preserve"> and B) test the relationship with </w:t>
+      </w:r>
+      <w:r>
+        <w:rPr>
+          <w:color w:val="000000" w:themeColor="text1"/>
+        </w:rPr>
+        <w:t xml:space="preserve">changes in </w:t>
+      </w:r>
+      <w:r>
+        <w:rPr>
+          <w:color w:val="000000" w:themeColor="text1"/>
+        </w:rPr>
+        <w:t>ECG.</w:t>
+      </w:r>
+      <w:r>
+        <w:rPr>
+          <w:color w:val="000000" w:themeColor="text1"/>
+        </w:rPr>
+        <w:t xml:space="preserve"> </w:t>
+      </w:r>
+      <w:r>
+        <w:rPr>
+          <w:i/>
+          <w:iCs/>
+          <w:color w:val="000000" w:themeColor="text1"/>
+          <w:u w:val="single"/>
+        </w:rPr>
+        <w:t>Hypothesis</w:t>
+      </w:r>
+      <w:r>
+        <w:rPr>
+          <w:i/>
+          <w:iCs/>
+          <w:color w:val="000000" w:themeColor="text1"/>
+        </w:rPr>
+        <w:t xml:space="preserve">: Increased depressive symptoms will associate with abnormal HRV findings, with non-linear HRV </w:t>
+      </w:r>
+      <w:r>
+        <w:rPr>
+          <w:i/>
+          <w:iCs/>
+          <w:color w:val="000000" w:themeColor="text1"/>
+        </w:rPr>
+        <w:t>having</w:t>
+      </w:r>
+      <w:r>
+        <w:rPr>
+          <w:i/>
+          <w:iCs/>
+          <w:color w:val="000000" w:themeColor="text1"/>
+        </w:rPr>
+        <w:t xml:space="preserve"> the strongest association.</w:t>
+      </w:r>
+    </w:p>
+    <w:p>
+      <w:pPr>
+        <w:pStyle w:val="ListParagraph"/>
+        <w:numPr>
+          <w:ilvl w:val="0"/>
+          <w:numId w:val="6"/>
+        </w:numPr>
+        <w:rPr>
+          <w:i/>
+          <w:iCs/>
+          <w:color w:val="000000" w:themeColor="text1"/>
+        </w:rPr>
+      </w:pPr>
       <w:r>
         <w:rPr>
           <w:b/>
           <w:bCs/>
-          <w:color w:val="ED7D31" w:themeColor="accent2"/>
+          <w:color w:val="000000" w:themeColor="text1"/>
         </w:rPr>
         <w:t>E</w:t>
       </w:r>
@@ -664,291 +1075,278 @@
         <w:rPr>
           <w:b/>
           <w:bCs/>
-          <w:color w:val="ED7D31" w:themeColor="accent2"/>
-        </w:rPr>
-        <w:t>valuate the relationship of CAD with</w:t>
+          <w:color w:val="000000" w:themeColor="text1"/>
+        </w:rPr>
+        <w:t xml:space="preserve">valuate the relationship of </w:t>
       </w:r>
       <w:r>
         <w:rPr>
           <w:b/>
           <w:bCs/>
-          <w:color w:val="ED7D31" w:themeColor="accent2"/>
-        </w:rPr>
-        <w:t xml:space="preserve"> autonomic dysfunction:</w:t>
-      </w:r>
-      <w:r>
-        <w:rPr>
-          <w:color w:val="ED7D31" w:themeColor="accent2"/>
-        </w:rPr>
-        <w:t xml:space="preserve"> </w:t>
-      </w:r>
-      <w:r>
-        <w:rPr>
-          <w:color w:val="ED7D31" w:themeColor="accent2"/>
-        </w:rPr>
-        <w:t>W</w:t>
-      </w:r>
-      <w:r>
-        <w:rPr>
-          <w:color w:val="ED7D31" w:themeColor="accent2"/>
-        </w:rPr>
-        <w:t xml:space="preserve">e will A) measure </w:t>
-      </w:r>
-      <w:r>
-        <w:rPr>
-          <w:color w:val="ED7D31" w:themeColor="accent2"/>
-        </w:rPr>
-        <w:t>cardiac sympathetic outflow through ECG</w:t>
-      </w:r>
-      <w:r>
-        <w:rPr>
-          <w:color w:val="ED7D31" w:themeColor="accent2"/>
-        </w:rPr>
-        <w:t xml:space="preserve"> in patients undergoing cardiac catherization, B) analyze the effect of progressive CAD on HRV, and C) </w:t>
-      </w:r>
-      <w:r>
-        <w:rPr>
-          <w:color w:val="ED7D31" w:themeColor="accent2"/>
-        </w:rPr>
-        <w:t xml:space="preserve">describe the effect of revascularization on autonomic recovery. As an exploratory sub-aim, we will also measure spatial vector gradient variability using orthogonal three-lead ECG </w:t>
-      </w:r>
-      <w:r>
-        <w:rPr>
-          <w:color w:val="ED7D31" w:themeColor="accent2"/>
-        </w:rPr>
-        <w:lastRenderedPageBreak/>
-        <w:t xml:space="preserve">patches. </w:t>
-      </w:r>
-      <w:r>
-        <w:rPr>
-          <w:i/>
-          <w:iCs/>
-          <w:color w:val="ED7D31" w:themeColor="accent2"/>
-          <w:u w:val="single"/>
-        </w:rPr>
-        <w:t>Hypothesis</w:t>
-      </w:r>
-      <w:r>
-        <w:rPr>
-          <w:i/>
-          <w:iCs/>
-          <w:color w:val="ED7D31" w:themeColor="accent2"/>
-        </w:rPr>
-        <w:t xml:space="preserve">: Abnormal HRV and decreased T-wave amplitude will associate with obstructive CAD (stenosis </w:t>
-      </w:r>
-      <w:r>
-        <w:rPr>
-          <w:i/>
-          <w:iCs/>
-          <w:color w:val="ED7D31" w:themeColor="accent2"/>
-          <w:u w:val="single"/>
-        </w:rPr>
-        <w:t>&gt;</w:t>
-      </w:r>
-      <w:r>
-        <w:rPr>
-          <w:i/>
-          <w:iCs/>
-          <w:color w:val="ED7D31" w:themeColor="accent2"/>
-        </w:rPr>
-        <w:t xml:space="preserve"> 70%</w:t>
-      </w:r>
-      <w:proofErr w:type="gramStart"/>
-      <w:r>
-        <w:rPr>
-          <w:i/>
-          <w:iCs/>
-          <w:color w:val="ED7D31" w:themeColor="accent2"/>
-        </w:rPr>
-        <w:t>), and</w:t>
-      </w:r>
-      <w:proofErr w:type="gramEnd"/>
-      <w:r>
-        <w:rPr>
-          <w:i/>
-          <w:iCs/>
-          <w:color w:val="ED7D31" w:themeColor="accent2"/>
-        </w:rPr>
-        <w:t xml:space="preserve"> will associate with CAD plaque burden (</w:t>
-      </w:r>
-      <w:proofErr w:type="spellStart"/>
-      <w:r>
-        <w:rPr>
-          <w:i/>
-          <w:iCs/>
-          <w:color w:val="ED7D31" w:themeColor="accent2"/>
-        </w:rPr>
-        <w:t>Gensini</w:t>
-      </w:r>
-      <w:proofErr w:type="spellEnd"/>
-      <w:r>
-        <w:rPr>
-          <w:i/>
-          <w:iCs/>
-          <w:color w:val="ED7D31" w:themeColor="accent2"/>
-        </w:rPr>
-        <w:t xml:space="preserve"> score) in a dose-response relationship.</w:t>
-      </w:r>
-      <w:r>
-        <w:rPr>
-          <w:color w:val="ED7D31" w:themeColor="accent2"/>
-        </w:rPr>
-        <w:t xml:space="preserve"> </w:t>
-      </w:r>
-    </w:p>
-    <w:p>
-      <w:pPr>
-        <w:rPr>
-          <w:color w:val="ED7D31" w:themeColor="accent2"/>
-        </w:rPr>
-      </w:pPr>
-    </w:p>
-    <w:p>
-      <w:pPr>
-        <w:rPr>
-          <w:i/>
-          <w:iCs/>
-          <w:color w:val="ED7D31" w:themeColor="accent2"/>
-        </w:rPr>
-      </w:pPr>
+          <w:color w:val="000000" w:themeColor="text1"/>
+        </w:rPr>
+        <w:t xml:space="preserve">obstructive </w:t>
+      </w:r>
       <w:r>
         <w:rPr>
           <w:b/>
           <w:bCs/>
-          <w:color w:val="ED7D31" w:themeColor="accent2"/>
-        </w:rPr>
-        <w:t>Aim #2:</w:t>
-      </w:r>
-      <w:r>
-        <w:rPr>
-          <w:color w:val="ED7D31" w:themeColor="accent2"/>
-        </w:rPr>
-        <w:t xml:space="preserve"> </w:t>
+          <w:color w:val="000000" w:themeColor="text1"/>
+        </w:rPr>
+        <w:t>CAD with</w:t>
       </w:r>
       <w:r>
         <w:rPr>
           <w:b/>
           <w:bCs/>
-          <w:color w:val="ED7D31" w:themeColor="accent2"/>
-        </w:rPr>
-        <w:t>D</w:t>
-      </w:r>
+          <w:color w:val="000000" w:themeColor="text1"/>
+        </w:rPr>
+        <w:t xml:space="preserve"> autonomic dysfunction:</w:t>
+      </w:r>
+      <w:r>
+        <w:rPr>
+          <w:color w:val="000000" w:themeColor="text1"/>
+        </w:rPr>
+        <w:t xml:space="preserve"> </w:t>
+      </w:r>
+      <w:r>
+        <w:rPr>
+          <w:color w:val="000000" w:themeColor="text1"/>
+        </w:rPr>
+        <w:t>W</w:t>
+      </w:r>
+      <w:r>
+        <w:rPr>
+          <w:color w:val="000000" w:themeColor="text1"/>
+        </w:rPr>
+        <w:t>e will</w:t>
+      </w:r>
+      <w:r>
+        <w:rPr>
+          <w:color w:val="000000" w:themeColor="text1"/>
+        </w:rPr>
+        <w:t xml:space="preserve"> A) measure the severity of CAD in patients undergoing cardiac catherization, B) analyze the effect of progressive CAD, including that of revascularization, on HRV, and C) measure the changes in </w:t>
+      </w:r>
+      <w:r>
+        <w:rPr>
+          <w:color w:val="000000" w:themeColor="text1"/>
+        </w:rPr>
+        <w:t>ECG morphology</w:t>
+      </w:r>
+      <w:r>
+        <w:rPr>
+          <w:color w:val="000000" w:themeColor="text1"/>
+        </w:rPr>
+        <w:t xml:space="preserve"> </w:t>
+      </w:r>
+      <w:r>
+        <w:rPr>
+          <w:color w:val="000000" w:themeColor="text1"/>
+        </w:rPr>
+        <w:t>in</w:t>
+      </w:r>
+      <w:r>
+        <w:rPr>
+          <w:color w:val="000000" w:themeColor="text1"/>
+        </w:rPr>
+        <w:t xml:space="preserve"> orthogonal leads. </w:t>
+      </w:r>
+      <w:r>
+        <w:rPr>
+          <w:i/>
+          <w:iCs/>
+          <w:color w:val="000000" w:themeColor="text1"/>
+          <w:u w:val="single"/>
+        </w:rPr>
+        <w:t>Hypothesis</w:t>
+      </w:r>
+      <w:r>
+        <w:rPr>
+          <w:i/>
+          <w:iCs/>
+          <w:color w:val="000000" w:themeColor="text1"/>
+        </w:rPr>
+        <w:t xml:space="preserve">: Abnormal HRV and decreased T-wave amplitude will associate with obstructive CAD (stenosis </w:t>
+      </w:r>
+      <w:r>
+        <w:rPr>
+          <w:i/>
+          <w:iCs/>
+          <w:color w:val="000000" w:themeColor="text1"/>
+          <w:u w:val="single"/>
+        </w:rPr>
+        <w:t>&gt;</w:t>
+      </w:r>
+      <w:r>
+        <w:rPr>
+          <w:i/>
+          <w:iCs/>
+          <w:color w:val="000000" w:themeColor="text1"/>
+        </w:rPr>
+        <w:t xml:space="preserve"> 70%), and </w:t>
+      </w:r>
+      <w:r>
+        <w:rPr>
+          <w:i/>
+          <w:iCs/>
+          <w:color w:val="000000" w:themeColor="text1"/>
+        </w:rPr>
+        <w:t xml:space="preserve">overall </w:t>
+      </w:r>
+      <w:r>
+        <w:rPr>
+          <w:i/>
+          <w:iCs/>
+          <w:color w:val="000000" w:themeColor="text1"/>
+        </w:rPr>
+        <w:t>CAD plaque burden (</w:t>
+      </w:r>
+      <w:proofErr w:type="spellStart"/>
+      <w:r>
+        <w:rPr>
+          <w:i/>
+          <w:iCs/>
+          <w:color w:val="000000" w:themeColor="text1"/>
+        </w:rPr>
+        <w:t>Gensini</w:t>
+      </w:r>
+      <w:proofErr w:type="spellEnd"/>
+      <w:r>
+        <w:rPr>
+          <w:i/>
+          <w:iCs/>
+          <w:color w:val="000000" w:themeColor="text1"/>
+        </w:rPr>
+        <w:t xml:space="preserve"> score) in a dose-response relationship.</w:t>
+      </w:r>
+      <w:r>
+        <w:rPr>
+          <w:i/>
+          <w:iCs/>
+          <w:color w:val="000000" w:themeColor="text1"/>
+        </w:rPr>
+        <w:fldChar w:fldCharType="begin" w:fldLock="1"/>
+      </w:r>
+      <w:r>
+        <w:rPr>
+          <w:i/>
+          <w:iCs/>
+          <w:color w:val="000000" w:themeColor="text1"/>
+        </w:rPr>
+        <w:instrText>ADDIN CSL_CITATION {"citationItems":[{"id":"ITEM-1","itemData":{"DOI":"10.1016/S0002-9149(83)80105-2","ISSN":"00029149","PMID":"6823874","author":[{"dropping-particle":"","family":"Gensini","given":"Goffredo G","non-dropping-particle":"","parse-names":false,"suffix":""}],"container-title":"The American Journal of Cardiology","id":"ITEM-1","issue":"3","issued":{"date-parts":[["1983","2"]]},"page":"606","title":"A more meaningful scoring system for determining the severity of coronary heart disease","type":"article","volume":"51"},"uris":["http://www.mendeley.com/documents/?uuid=dbe558e2-68d5-4ffa-bb2b-e3812165c2ea"]}],"mendeley":{"formattedCitation":"&lt;sup&gt;24&lt;/sup&gt;","plainTextFormattedCitation":"24"},"properties":{"noteIndex":0},"schema":"https://github.com/citation-style-language/schema/raw/master/csl-citation.json"}</w:instrText>
+      </w:r>
+      <w:r>
+        <w:rPr>
+          <w:i/>
+          <w:iCs/>
+          <w:color w:val="000000" w:themeColor="text1"/>
+        </w:rPr>
+        <w:fldChar w:fldCharType="separate"/>
+      </w:r>
+      <w:r>
+        <w:rPr>
+          <w:iCs/>
+          <w:noProof/>
+          <w:color w:val="000000" w:themeColor="text1"/>
+          <w:vertAlign w:val="superscript"/>
+        </w:rPr>
+        <w:t>24</w:t>
+      </w:r>
+      <w:r>
+        <w:rPr>
+          <w:i/>
+          <w:iCs/>
+          <w:color w:val="000000" w:themeColor="text1"/>
+        </w:rPr>
+        <w:fldChar w:fldCharType="end"/>
+      </w:r>
+      <w:r>
+        <w:rPr>
+          <w:color w:val="000000" w:themeColor="text1"/>
+        </w:rPr>
+        <w:t xml:space="preserve"> </w:t>
+      </w:r>
+    </w:p>
+    <w:p>
+      <w:pPr>
+        <w:pStyle w:val="ListParagraph"/>
+        <w:numPr>
+          <w:ilvl w:val="0"/>
+          <w:numId w:val="6"/>
+        </w:numPr>
+        <w:rPr>
+          <w:color w:val="000000" w:themeColor="text1"/>
+        </w:rPr>
+      </w:pPr>
       <w:r>
         <w:rPr>
           <w:b/>
           <w:bCs/>
-          <w:color w:val="ED7D31" w:themeColor="accent2"/>
-        </w:rPr>
-        <w:t xml:space="preserve">etermine the effect of neuropsychological disturbances on autonomic dysfunction: </w:t>
-      </w:r>
-      <w:r>
-        <w:rPr>
-          <w:color w:val="ED7D31" w:themeColor="accent2"/>
-        </w:rPr>
-        <w:t>W</w:t>
-      </w:r>
-      <w:r>
-        <w:rPr>
-          <w:color w:val="ED7D31" w:themeColor="accent2"/>
-        </w:rPr>
-        <w:t xml:space="preserve">e will A) measure neuropsychological profiles, measured by depressed mood, through questionnaires (Patient Health Questionnaire-9, PHQ-9), </w:t>
-      </w:r>
-      <w:r>
-        <w:rPr>
-          <w:color w:val="ED7D31" w:themeColor="accent2"/>
-        </w:rPr>
-        <w:t xml:space="preserve">and B) </w:t>
-      </w:r>
-      <w:r>
-        <w:rPr>
-          <w:color w:val="ED7D31" w:themeColor="accent2"/>
-        </w:rPr>
-        <w:t xml:space="preserve">test the relationship with changes in ECG. </w:t>
-      </w:r>
-      <w:r>
-        <w:rPr>
-          <w:i/>
-          <w:iCs/>
-          <w:color w:val="ED7D31" w:themeColor="accent2"/>
-          <w:u w:val="single"/>
-        </w:rPr>
-        <w:t>Hypothesis</w:t>
-      </w:r>
-      <w:r>
-        <w:rPr>
-          <w:i/>
-          <w:iCs/>
-          <w:color w:val="ED7D31" w:themeColor="accent2"/>
-        </w:rPr>
-        <w:t xml:space="preserve">: </w:t>
-      </w:r>
-      <w:r>
-        <w:rPr>
-          <w:i/>
-          <w:iCs/>
-          <w:color w:val="ED7D31" w:themeColor="accent2"/>
-        </w:rPr>
-        <w:t xml:space="preserve">Increased depressive symptoms will associate with abnormal </w:t>
-      </w:r>
-      <w:r>
-        <w:rPr>
-          <w:i/>
-          <w:iCs/>
-          <w:color w:val="ED7D31" w:themeColor="accent2"/>
-        </w:rPr>
-        <w:t>HRV</w:t>
-      </w:r>
-      <w:r>
-        <w:rPr>
-          <w:i/>
-          <w:iCs/>
-          <w:color w:val="ED7D31" w:themeColor="accent2"/>
-        </w:rPr>
-        <w:t xml:space="preserve"> findings, with non-linear HRV being the strongest association. </w:t>
-      </w:r>
-    </w:p>
-    <w:p>
-      <w:pPr>
-        <w:rPr>
-          <w:color w:val="ED7D31" w:themeColor="accent2"/>
-        </w:rPr>
-      </w:pPr>
-    </w:p>
-    <w:p>
-      <w:pPr>
-        <w:rPr>
-          <w:color w:val="ED7D31" w:themeColor="accent2"/>
-        </w:rPr>
-      </w:pPr>
+          <w:color w:val="000000" w:themeColor="text1"/>
+        </w:rPr>
+        <w:t xml:space="preserve">Study clinical outcomes on individuals with </w:t>
+      </w:r>
       <w:r>
         <w:rPr>
           <w:b/>
           <w:bCs/>
-          <w:color w:val="ED7D31" w:themeColor="accent2"/>
-        </w:rPr>
-        <w:t>Aim #3: Study clinical outcomes on individuals with increased autonomic dysfunction:</w:t>
-      </w:r>
-      <w:r>
-        <w:rPr>
-          <w:color w:val="ED7D31" w:themeColor="accent2"/>
-        </w:rPr>
-        <w:t xml:space="preserve"> We will A) obtain follow-up information on patients over three years</w:t>
-      </w:r>
-      <w:r>
-        <w:rPr>
-          <w:color w:val="ED7D31" w:themeColor="accent2"/>
+          <w:color w:val="000000" w:themeColor="text1"/>
+        </w:rPr>
+        <w:t>ANS dysfunction (experimental)</w:t>
+      </w:r>
+      <w:r>
+        <w:rPr>
+          <w:b/>
+          <w:bCs/>
+          <w:color w:val="000000" w:themeColor="text1"/>
+        </w:rPr>
+        <w:t>:</w:t>
+      </w:r>
+      <w:r>
+        <w:rPr>
+          <w:color w:val="000000" w:themeColor="text1"/>
+        </w:rPr>
+        <w:t xml:space="preserve"> We will A) obtain follow-up information on patients </w:t>
+      </w:r>
+      <w:r>
+        <w:rPr>
+          <w:color w:val="000000" w:themeColor="text1"/>
+        </w:rPr>
+        <w:t xml:space="preserve">with ECG data </w:t>
+      </w:r>
+      <w:r>
+        <w:rPr>
+          <w:color w:val="000000" w:themeColor="text1"/>
+        </w:rPr>
+        <w:t xml:space="preserve">over </w:t>
+      </w:r>
+      <w:r>
+        <w:rPr>
+          <w:color w:val="000000" w:themeColor="text1"/>
+        </w:rPr>
+        <w:t xml:space="preserve">two </w:t>
+      </w:r>
+      <w:r>
+        <w:rPr>
+          <w:color w:val="000000" w:themeColor="text1"/>
+        </w:rPr>
+        <w:t>years</w:t>
+      </w:r>
+      <w:r>
+        <w:rPr>
+          <w:color w:val="000000" w:themeColor="text1"/>
         </w:rPr>
         <w:t xml:space="preserve">, </w:t>
       </w:r>
       <w:r>
         <w:rPr>
-          <w:color w:val="ED7D31" w:themeColor="accent2"/>
+          <w:color w:val="000000" w:themeColor="text1"/>
         </w:rPr>
         <w:t xml:space="preserve">and B) </w:t>
       </w:r>
       <w:r>
         <w:rPr>
-          <w:color w:val="ED7D31" w:themeColor="accent2"/>
+          <w:color w:val="000000" w:themeColor="text1"/>
         </w:rPr>
         <w:t xml:space="preserve">determine the effect of ECG abnormalities on morbidity and mortality. </w:t>
       </w:r>
@@ -956,7 +1354,7 @@
         <w:rPr>
           <w:i/>
           <w:iCs/>
-          <w:color w:val="ED7D31" w:themeColor="accent2"/>
+          <w:color w:val="000000" w:themeColor="text1"/>
           <w:u w:val="single"/>
         </w:rPr>
         <w:t>Hypothesis</w:t>
@@ -965,82 +1363,47 @@
         <w:rPr>
           <w:i/>
           <w:iCs/>
-          <w:color w:val="ED7D31" w:themeColor="accent2"/>
-        </w:rPr>
-        <w:t>: Abnormalities in ECG will associate with increased mortality, increased visit frequency, and increased chance of future chest pain workups.</w:t>
-      </w:r>
-      <w:r>
-        <w:rPr>
-          <w:color w:val="ED7D31" w:themeColor="accent2"/>
-        </w:rPr>
-        <w:t xml:space="preserve"> </w:t>
-      </w:r>
-      <w:r>
-        <w:rPr>
-          <w:i/>
-          <w:iCs/>
-          <w:color w:val="ED7D31" w:themeColor="accent2"/>
-        </w:rPr>
-        <w:t>Abnormalities in ECG will also account for the increased morbidity of patients with depressive symptoms.</w:t>
-      </w:r>
-      <w:r>
-        <w:rPr>
-          <w:color w:val="ED7D31" w:themeColor="accent2"/>
-        </w:rPr>
-        <w:t xml:space="preserve"> </w:t>
-      </w:r>
-    </w:p>
-    <w:p/>
-    <w:p>
-      <w:pPr>
-        <w:rPr>
-          <w:color w:val="70AD47" w:themeColor="accent6"/>
-        </w:rPr>
-      </w:pPr>
-      <w:r>
-        <w:rPr>
-          <w:color w:val="70AD47" w:themeColor="accent6"/>
-        </w:rPr>
-        <w:t xml:space="preserve">By establishing the predictive utility of non-invasive correlates of autonomic dysfunction in diseases of both the heart and brain, we can begin to understand </w:t>
-      </w:r>
-      <w:r>
-        <w:rPr>
-          <w:color w:val="70AD47" w:themeColor="accent6"/>
-        </w:rPr>
-        <w:t xml:space="preserve">how sympathovagal balance plays an important role in as </w:t>
-      </w:r>
-      <w:r>
-        <w:rPr>
-          <w:color w:val="70AD47" w:themeColor="accent6"/>
-        </w:rPr>
-        <w:t xml:space="preserve">SCD. The mentored research will let me </w:t>
-      </w:r>
-      <w:r>
-        <w:rPr>
-          <w:color w:val="70AD47" w:themeColor="accent6"/>
-        </w:rPr>
-        <w:t>collect data that can serve</w:t>
-      </w:r>
-      <w:r>
-        <w:rPr>
-          <w:color w:val="70AD47" w:themeColor="accent6"/>
-        </w:rPr>
-        <w:t xml:space="preserve"> as part of a larger, longitudinal study for a future K award focusing on translational studies in neurocardiology, risk stratification, and prevention. </w:t>
+          <w:color w:val="000000" w:themeColor="text1"/>
+        </w:rPr>
+        <w:t>: Abnormalities in ECG will associate with increased mortality,</w:t>
+      </w:r>
+      <w:r>
+        <w:rPr>
+          <w:i/>
+          <w:iCs/>
+          <w:color w:val="000000" w:themeColor="text1"/>
+        </w:rPr>
+        <w:t xml:space="preserve"> increased likelihood of revascularization, and increased hospitalization. Abnormalities in ECG will account for the increased morbidity in patients with depressive symptoms. </w:t>
       </w:r>
     </w:p>
     <w:p>
       <w:pPr>
         <w:pStyle w:val="Heading1"/>
-      </w:pPr>
-      <w:r>
+        <w:rPr>
+          <w:color w:val="000000" w:themeColor="text1"/>
+        </w:rPr>
+      </w:pPr>
+      <w:r>
+        <w:rPr>
+          <w:color w:val="000000" w:themeColor="text1"/>
+        </w:rPr>
         <w:br w:type="column"/>
       </w:r>
       <w:r>
+        <w:rPr>
+          <w:color w:val="000000" w:themeColor="text1"/>
+        </w:rPr>
         <w:lastRenderedPageBreak/>
         <w:t>REFERENCES</w:t>
       </w:r>
     </w:p>
-    <w:p/>
+    <w:p>
+      <w:pPr>
+        <w:rPr>
+          <w:color w:val="000000" w:themeColor="text1"/>
+        </w:rPr>
+      </w:pPr>
+    </w:p>
     <w:p>
       <w:pPr>
         <w:widowControl w:val="0"/>
@@ -1050,26 +1413,38 @@
         <w:ind w:left="640" w:hanging="640"/>
         <w:rPr>
           <w:noProof/>
-        </w:rPr>
-      </w:pPr>
-      <w:r>
+          <w:color w:val="000000" w:themeColor="text1"/>
+        </w:rPr>
+      </w:pPr>
+      <w:r>
+        <w:rPr>
+          <w:color w:val="000000" w:themeColor="text1"/>
+        </w:rPr>
         <w:fldChar w:fldCharType="begin" w:fldLock="1"/>
       </w:r>
       <w:r>
+        <w:rPr>
+          <w:color w:val="000000" w:themeColor="text1"/>
+        </w:rPr>
         <w:instrText xml:space="preserve">ADDIN Mendeley Bibliography CSL_BIBLIOGRAPHY </w:instrText>
       </w:r>
       <w:r>
+        <w:rPr>
+          <w:color w:val="000000" w:themeColor="text1"/>
+        </w:rPr>
         <w:fldChar w:fldCharType="separate"/>
       </w:r>
       <w:r>
         <w:rPr>
           <w:noProof/>
+          <w:color w:val="000000" w:themeColor="text1"/>
         </w:rPr>
         <w:t xml:space="preserve">1. </w:t>
       </w:r>
       <w:r>
         <w:rPr>
           <w:noProof/>
+          <w:color w:val="000000" w:themeColor="text1"/>
         </w:rPr>
         <w:tab/>
         <w:t xml:space="preserve">Leor J, Poole WK, Kloner RA. Sudden Cardiac Death Triggered by an Earthquake. </w:t>
@@ -1079,12 +1454,14 @@
           <w:i/>
           <w:iCs/>
           <w:noProof/>
+          <w:color w:val="000000" w:themeColor="text1"/>
         </w:rPr>
         <w:t>N Engl J Med</w:t>
       </w:r>
       <w:r>
         <w:rPr>
           <w:noProof/>
+          <w:color w:val="000000" w:themeColor="text1"/>
         </w:rPr>
         <w:t>. 1996;334(7):413-419. doi:10.1056/NEJM199602153340701</w:t>
       </w:r>
@@ -1098,34 +1475,39 @@
         <w:ind w:left="640" w:hanging="640"/>
         <w:rPr>
           <w:noProof/>
-        </w:rPr>
-      </w:pPr>
-      <w:r>
-        <w:rPr>
-          <w:noProof/>
+          <w:color w:val="000000" w:themeColor="text1"/>
+        </w:rPr>
+      </w:pPr>
+      <w:r>
+        <w:rPr>
+          <w:noProof/>
+          <w:color w:val="000000" w:themeColor="text1"/>
         </w:rPr>
         <w:t xml:space="preserve">2. </w:t>
       </w:r>
       <w:r>
         <w:rPr>
           <w:noProof/>
+          <w:color w:val="000000" w:themeColor="text1"/>
         </w:rPr>
         <w:tab/>
-        <w:t xml:space="preserve">Wei J, Pimple P, Shah AJ, et al. Depressive symptoms are associated with mental stress-induced myocardial ischemia after acute myocardial infarction. Hayley S, ed. </w:t>
-      </w:r>
-      <w:r>
-        <w:rPr>
-          <w:i/>
-          <w:iCs/>
-          <w:noProof/>
-        </w:rPr>
-        <w:t>PLoS One</w:t>
-      </w:r>
-      <w:r>
-        <w:rPr>
-          <w:noProof/>
-        </w:rPr>
-        <w:t>. 2014;9(7):e102986. doi:10.1371/journal.pone.0102986</w:t>
+        <w:t xml:space="preserve">Wei J, Rooks C, Ramadan R, et al. Meta-analysis of mental stress-induced myocardial ischemia and subsequent cardiac events in patients with coronary artery disease. In: </w:t>
+      </w:r>
+      <w:r>
+        <w:rPr>
+          <w:i/>
+          <w:iCs/>
+          <w:noProof/>
+          <w:color w:val="000000" w:themeColor="text1"/>
+        </w:rPr>
+        <w:t>American Journal of Cardiology</w:t>
+      </w:r>
+      <w:r>
+        <w:rPr>
+          <w:noProof/>
+          <w:color w:val="000000" w:themeColor="text1"/>
+        </w:rPr>
+        <w:t>. Vol 114. ; 2014:187-192. doi:10.1016/j.amjcard.2014.04.022</w:t>
       </w:r>
     </w:p>
     <w:p>
@@ -1137,17 +1519,20 @@
         <w:ind w:left="640" w:hanging="640"/>
         <w:rPr>
           <w:noProof/>
-        </w:rPr>
-      </w:pPr>
-      <w:r>
-        <w:rPr>
-          <w:noProof/>
+          <w:color w:val="000000" w:themeColor="text1"/>
+        </w:rPr>
+      </w:pPr>
+      <w:r>
+        <w:rPr>
+          <w:noProof/>
+          <w:color w:val="000000" w:themeColor="text1"/>
         </w:rPr>
         <w:t xml:space="preserve">3. </w:t>
       </w:r>
       <w:r>
         <w:rPr>
           <w:noProof/>
+          <w:color w:val="000000" w:themeColor="text1"/>
         </w:rPr>
         <w:tab/>
         <w:t xml:space="preserve">Jain D. Mental stress, a powerful provocateur of myocardial ischemia: Diagnostic, prognostic, and therapeutic implications. </w:t>
@@ -1157,12 +1542,14 @@
           <w:i/>
           <w:iCs/>
           <w:noProof/>
+          <w:color w:val="000000" w:themeColor="text1"/>
         </w:rPr>
         <w:t>J Nucl Cardiol</w:t>
       </w:r>
       <w:r>
         <w:rPr>
           <w:noProof/>
+          <w:color w:val="000000" w:themeColor="text1"/>
         </w:rPr>
         <w:t>. 2008;15(4):491-493. doi:10.1016/j.nuclcard.2008.05.003</w:t>
       </w:r>
@@ -1176,17 +1563,20 @@
         <w:ind w:left="640" w:hanging="640"/>
         <w:rPr>
           <w:noProof/>
-        </w:rPr>
-      </w:pPr>
-      <w:r>
-        <w:rPr>
-          <w:noProof/>
+          <w:color w:val="000000" w:themeColor="text1"/>
+        </w:rPr>
+      </w:pPr>
+      <w:r>
+        <w:rPr>
+          <w:noProof/>
+          <w:color w:val="000000" w:themeColor="text1"/>
         </w:rPr>
         <w:t xml:space="preserve">4. </w:t>
       </w:r>
       <w:r>
         <w:rPr>
           <w:noProof/>
+          <w:color w:val="000000" w:themeColor="text1"/>
         </w:rPr>
         <w:tab/>
         <w:t xml:space="preserve">Strike PC, Steptoe A. Systematic review of mental stress-induced myocardial ischaemia. </w:t>
@@ -1196,12 +1586,14 @@
           <w:i/>
           <w:iCs/>
           <w:noProof/>
+          <w:color w:val="000000" w:themeColor="text1"/>
         </w:rPr>
         <w:t>Eur Heart J</w:t>
       </w:r>
       <w:r>
         <w:rPr>
           <w:noProof/>
+          <w:color w:val="000000" w:themeColor="text1"/>
         </w:rPr>
         <w:t>. 2003;24(8):690-703. doi:10.1016/S0195-668X(02)00615-2</w:t>
       </w:r>
@@ -1215,17 +1607,20 @@
         <w:ind w:left="640" w:hanging="640"/>
         <w:rPr>
           <w:noProof/>
-        </w:rPr>
-      </w:pPr>
-      <w:r>
-        <w:rPr>
-          <w:noProof/>
+          <w:color w:val="000000" w:themeColor="text1"/>
+        </w:rPr>
+      </w:pPr>
+      <w:r>
+        <w:rPr>
+          <w:noProof/>
+          <w:color w:val="000000" w:themeColor="text1"/>
         </w:rPr>
         <w:t xml:space="preserve">5. </w:t>
       </w:r>
       <w:r>
         <w:rPr>
           <w:noProof/>
+          <w:color w:val="000000" w:themeColor="text1"/>
         </w:rPr>
         <w:tab/>
         <w:t xml:space="preserve">Hammadah M, Kim JH, Al Mheid I, et al. Coronary and peripheral vasomotor responses to mental stress. </w:t>
@@ -1235,12 +1630,14 @@
           <w:i/>
           <w:iCs/>
           <w:noProof/>
+          <w:color w:val="000000" w:themeColor="text1"/>
         </w:rPr>
         <w:t>J Am Heart Assoc</w:t>
       </w:r>
       <w:r>
         <w:rPr>
           <w:noProof/>
+          <w:color w:val="000000" w:themeColor="text1"/>
         </w:rPr>
         <w:t>. 2018;7(10). doi:10.1161/JAHA.118.008532</w:t>
       </w:r>
@@ -1254,17 +1651,20 @@
         <w:ind w:left="640" w:hanging="640"/>
         <w:rPr>
           <w:noProof/>
-        </w:rPr>
-      </w:pPr>
-      <w:r>
-        <w:rPr>
-          <w:noProof/>
+          <w:color w:val="000000" w:themeColor="text1"/>
+        </w:rPr>
+      </w:pPr>
+      <w:r>
+        <w:rPr>
+          <w:noProof/>
+          <w:color w:val="000000" w:themeColor="text1"/>
         </w:rPr>
         <w:t xml:space="preserve">6. </w:t>
       </w:r>
       <w:r>
         <w:rPr>
           <w:noProof/>
+          <w:color w:val="000000" w:themeColor="text1"/>
         </w:rPr>
         <w:tab/>
         <w:t xml:space="preserve">Ramadan R, Sheps D, Esteves F, et al. Myocardial ischemia during mental stress: Role of coronary artery disease burden and vasomotion. </w:t>
@@ -1274,12 +1674,14 @@
           <w:i/>
           <w:iCs/>
           <w:noProof/>
+          <w:color w:val="000000" w:themeColor="text1"/>
         </w:rPr>
         <w:t>J Am Heart Assoc</w:t>
       </w:r>
       <w:r>
         <w:rPr>
           <w:noProof/>
+          <w:color w:val="000000" w:themeColor="text1"/>
         </w:rPr>
         <w:t>. 2013;2(5). doi:10.1161/JAHA.113.000321</w:t>
       </w:r>
@@ -1293,17 +1695,20 @@
         <w:ind w:left="640" w:hanging="640"/>
         <w:rPr>
           <w:noProof/>
-        </w:rPr>
-      </w:pPr>
-      <w:r>
-        <w:rPr>
-          <w:noProof/>
+          <w:color w:val="000000" w:themeColor="text1"/>
+        </w:rPr>
+      </w:pPr>
+      <w:r>
+        <w:rPr>
+          <w:noProof/>
+          <w:color w:val="000000" w:themeColor="text1"/>
         </w:rPr>
         <w:t xml:space="preserve">7. </w:t>
       </w:r>
       <w:r>
         <w:rPr>
           <w:noProof/>
+          <w:color w:val="000000" w:themeColor="text1"/>
         </w:rPr>
         <w:tab/>
         <w:t xml:space="preserve">Jha MK, Qamar A, Vaduganathan M, Charney DS, Murrough JW. Screening and Management of Depression in Patients With Cardiovascular Disease: JACC State-of-the-Art Review. </w:t>
@@ -1313,12 +1718,14 @@
           <w:i/>
           <w:iCs/>
           <w:noProof/>
+          <w:color w:val="000000" w:themeColor="text1"/>
         </w:rPr>
         <w:t>J Am Coll Cardiol</w:t>
       </w:r>
       <w:r>
         <w:rPr>
           <w:noProof/>
+          <w:color w:val="000000" w:themeColor="text1"/>
         </w:rPr>
         <w:t>. 2019;73(14):1827-1845. doi:10.1016/j.jacc.2019.01.041</w:t>
       </w:r>
@@ -1332,17 +1739,20 @@
         <w:ind w:left="640" w:hanging="640"/>
         <w:rPr>
           <w:noProof/>
-        </w:rPr>
-      </w:pPr>
-      <w:r>
-        <w:rPr>
-          <w:noProof/>
+          <w:color w:val="000000" w:themeColor="text1"/>
+        </w:rPr>
+      </w:pPr>
+      <w:r>
+        <w:rPr>
+          <w:noProof/>
+          <w:color w:val="000000" w:themeColor="text1"/>
         </w:rPr>
         <w:t xml:space="preserve">8. </w:t>
       </w:r>
       <w:r>
         <w:rPr>
           <w:noProof/>
+          <w:color w:val="000000" w:themeColor="text1"/>
         </w:rPr>
         <w:tab/>
         <w:t xml:space="preserve">Lichtman JH, Froelicher ES, Blumenthal JA, et al. Depression as a risk factor for poor prognosis among patients with acute coronary syndrome: Systematic review and recommendations: A scientific statement from the american heart association. </w:t>
@@ -1352,12 +1762,14 @@
           <w:i/>
           <w:iCs/>
           <w:noProof/>
+          <w:color w:val="000000" w:themeColor="text1"/>
         </w:rPr>
         <w:t>Circulation</w:t>
       </w:r>
       <w:r>
         <w:rPr>
           <w:noProof/>
+          <w:color w:val="000000" w:themeColor="text1"/>
         </w:rPr>
         <w:t>. 2014;129(12):1350-1369. doi:10.1161/CIR.0000000000000019</w:t>
       </w:r>
@@ -1371,17 +1783,20 @@
         <w:ind w:left="640" w:hanging="640"/>
         <w:rPr>
           <w:noProof/>
-        </w:rPr>
-      </w:pPr>
-      <w:r>
-        <w:rPr>
-          <w:noProof/>
+          <w:color w:val="000000" w:themeColor="text1"/>
+        </w:rPr>
+      </w:pPr>
+      <w:r>
+        <w:rPr>
+          <w:noProof/>
+          <w:color w:val="000000" w:themeColor="text1"/>
         </w:rPr>
         <w:t xml:space="preserve">9. </w:t>
       </w:r>
       <w:r>
         <w:rPr>
           <w:noProof/>
+          <w:color w:val="000000" w:themeColor="text1"/>
         </w:rPr>
         <w:tab/>
         <w:t xml:space="preserve">Meijer A, Conradi HJ, Bos EH, Thombs BD, van Melle JP, de Jonge P. Prognostic association of depression following myocardial infarction with mortality and cardiovascular events: A meta-analysis of 25 years of research. </w:t>
@@ -1391,12 +1806,14 @@
           <w:i/>
           <w:iCs/>
           <w:noProof/>
+          <w:color w:val="000000" w:themeColor="text1"/>
         </w:rPr>
         <w:t>Gen Hosp Psychiatry</w:t>
       </w:r>
       <w:r>
         <w:rPr>
           <w:noProof/>
+          <w:color w:val="000000" w:themeColor="text1"/>
         </w:rPr>
         <w:t>. 2011;33(3):203-216. doi:10.1016/j.genhosppsych.2011.02.007</w:t>
       </w:r>
@@ -1410,17 +1827,20 @@
         <w:ind w:left="640" w:hanging="640"/>
         <w:rPr>
           <w:noProof/>
-        </w:rPr>
-      </w:pPr>
-      <w:r>
-        <w:rPr>
-          <w:noProof/>
+          <w:color w:val="000000" w:themeColor="text1"/>
+        </w:rPr>
+      </w:pPr>
+      <w:r>
+        <w:rPr>
+          <w:noProof/>
+          <w:color w:val="000000" w:themeColor="text1"/>
         </w:rPr>
         <w:t xml:space="preserve">10. </w:t>
       </w:r>
       <w:r>
         <w:rPr>
           <w:noProof/>
+          <w:color w:val="000000" w:themeColor="text1"/>
         </w:rPr>
         <w:tab/>
         <w:t xml:space="preserve">Smolderen KG, Buchanan DM, Gosch K, et al. Depression Treatment and 1-Year Mortality after Acute Myocardial Infarction: Insights from the TRIUMPH Registry (Translational Research Investigating Underlying Disparities in Acute Myocardial Infarction Patients’ Health Status). </w:t>
@@ -1430,12 +1850,14 @@
           <w:i/>
           <w:iCs/>
           <w:noProof/>
+          <w:color w:val="000000" w:themeColor="text1"/>
         </w:rPr>
         <w:t>Circulation</w:t>
       </w:r>
       <w:r>
         <w:rPr>
           <w:noProof/>
+          <w:color w:val="000000" w:themeColor="text1"/>
         </w:rPr>
         <w:t>. 2017;135(18):1681-1689. doi:10.1161/CIRCULATIONAHA.116.025140</w:t>
       </w:r>
@@ -1449,17 +1871,20 @@
         <w:ind w:left="640" w:hanging="640"/>
         <w:rPr>
           <w:noProof/>
-        </w:rPr>
-      </w:pPr>
-      <w:r>
-        <w:rPr>
-          <w:noProof/>
+          <w:color w:val="000000" w:themeColor="text1"/>
+        </w:rPr>
+      </w:pPr>
+      <w:r>
+        <w:rPr>
+          <w:noProof/>
+          <w:color w:val="000000" w:themeColor="text1"/>
         </w:rPr>
         <w:t xml:space="preserve">11. </w:t>
       </w:r>
       <w:r>
         <w:rPr>
           <w:noProof/>
+          <w:color w:val="000000" w:themeColor="text1"/>
         </w:rPr>
         <w:tab/>
         <w:t xml:space="preserve">Van Melle JP, De Jonge P, Honig A, et al. Effects of antidepressant treatment following myocardial infarction. </w:t>
@@ -1469,12 +1894,14 @@
           <w:i/>
           <w:iCs/>
           <w:noProof/>
+          <w:color w:val="000000" w:themeColor="text1"/>
         </w:rPr>
         <w:t>Br J Psychiatry</w:t>
       </w:r>
       <w:r>
         <w:rPr>
           <w:noProof/>
+          <w:color w:val="000000" w:themeColor="text1"/>
         </w:rPr>
         <w:t>. 2007;190(JUNE):460-466. doi:10.1192/bjp.bp.106.028647</w:t>
       </w:r>
@@ -1488,17 +1915,20 @@
         <w:ind w:left="640" w:hanging="640"/>
         <w:rPr>
           <w:noProof/>
-        </w:rPr>
-      </w:pPr>
-      <w:r>
-        <w:rPr>
-          <w:noProof/>
+          <w:color w:val="000000" w:themeColor="text1"/>
+        </w:rPr>
+      </w:pPr>
+      <w:r>
+        <w:rPr>
+          <w:noProof/>
+          <w:color w:val="000000" w:themeColor="text1"/>
         </w:rPr>
         <w:t xml:space="preserve">12. </w:t>
       </w:r>
       <w:r>
         <w:rPr>
           <w:noProof/>
+          <w:color w:val="000000" w:themeColor="text1"/>
         </w:rPr>
         <w:tab/>
         <w:t xml:space="preserve">Berkman LF, Blumenthal J, Burg M, et al. Effects of Treating Depression and Low Perceived Social Support on Clinical Events after Myocardial Infarction: The Enhancing Recovery in Coronary Heart Disease Patients (ENRICHD) Randomized Trial. </w:t>
@@ -1508,12 +1938,14 @@
           <w:i/>
           <w:iCs/>
           <w:noProof/>
+          <w:color w:val="000000" w:themeColor="text1"/>
         </w:rPr>
         <w:t>J Am Med Assoc</w:t>
       </w:r>
       <w:r>
         <w:rPr>
           <w:noProof/>
+          <w:color w:val="000000" w:themeColor="text1"/>
         </w:rPr>
         <w:t>. 2003;289(23):3106-3116. doi:10.1001/jama.289.23.3106</w:t>
       </w:r>
@@ -1527,17 +1959,20 @@
         <w:ind w:left="640" w:hanging="640"/>
         <w:rPr>
           <w:noProof/>
-        </w:rPr>
-      </w:pPr>
-      <w:r>
-        <w:rPr>
-          <w:noProof/>
+          <w:color w:val="000000" w:themeColor="text1"/>
+        </w:rPr>
+      </w:pPr>
+      <w:r>
+        <w:rPr>
+          <w:noProof/>
+          <w:color w:val="000000" w:themeColor="text1"/>
         </w:rPr>
         <w:t xml:space="preserve">13. </w:t>
       </w:r>
       <w:r>
         <w:rPr>
           <w:noProof/>
+          <w:color w:val="000000" w:themeColor="text1"/>
         </w:rPr>
         <w:tab/>
         <w:t xml:space="preserve">Carney RM, Freedland KE. Depression and coronary heart disease. </w:t>
@@ -1547,12 +1982,14 @@
           <w:i/>
           <w:iCs/>
           <w:noProof/>
+          <w:color w:val="000000" w:themeColor="text1"/>
         </w:rPr>
         <w:t>Nat Rev Cardiol</w:t>
       </w:r>
       <w:r>
         <w:rPr>
           <w:noProof/>
+          <w:color w:val="000000" w:themeColor="text1"/>
         </w:rPr>
         <w:t>. 2017;14(3):145-155. doi:10.1038/nrcardio.2016.181</w:t>
       </w:r>
@@ -1566,34 +2003,39 @@
         <w:ind w:left="640" w:hanging="640"/>
         <w:rPr>
           <w:noProof/>
-        </w:rPr>
-      </w:pPr>
-      <w:r>
-        <w:rPr>
-          <w:noProof/>
+          <w:color w:val="000000" w:themeColor="text1"/>
+        </w:rPr>
+      </w:pPr>
+      <w:r>
+        <w:rPr>
+          <w:noProof/>
+          <w:color w:val="000000" w:themeColor="text1"/>
         </w:rPr>
         <w:t xml:space="preserve">14. </w:t>
       </w:r>
       <w:r>
         <w:rPr>
           <w:noProof/>
+          <w:color w:val="000000" w:themeColor="text1"/>
         </w:rPr>
         <w:tab/>
-        <w:t xml:space="preserve">Carney RM, Freedland KE. Depression and heart rate variability in patients with coronary heart disease. </w:t>
-      </w:r>
-      <w:r>
-        <w:rPr>
-          <w:i/>
-          <w:iCs/>
-          <w:noProof/>
-        </w:rPr>
-        <w:t>Cleve Clin J Med</w:t>
-      </w:r>
-      <w:r>
-        <w:rPr>
-          <w:noProof/>
-        </w:rPr>
-        <w:t>. 2009;76(SUPPL.2). doi:10.3949/ccjm.76.s2.03</w:t>
+        <w:t xml:space="preserve">Vaccarino V, Votaw J, Faber T, et al. Major depression and coronary flow reserve detected by positron emission tomography. </w:t>
+      </w:r>
+      <w:r>
+        <w:rPr>
+          <w:i/>
+          <w:iCs/>
+          <w:noProof/>
+          <w:color w:val="000000" w:themeColor="text1"/>
+        </w:rPr>
+        <w:t>Arch Intern Med</w:t>
+      </w:r>
+      <w:r>
+        <w:rPr>
+          <w:noProof/>
+          <w:color w:val="000000" w:themeColor="text1"/>
+        </w:rPr>
+        <w:t>. 2009;169(18):1668-1676. doi:10.1001/archinternmed.2009.330</w:t>
       </w:r>
     </w:p>
     <w:p>
@@ -1605,34 +2047,39 @@
         <w:ind w:left="640" w:hanging="640"/>
         <w:rPr>
           <w:noProof/>
-        </w:rPr>
-      </w:pPr>
-      <w:r>
-        <w:rPr>
-          <w:noProof/>
+          <w:color w:val="000000" w:themeColor="text1"/>
+        </w:rPr>
+      </w:pPr>
+      <w:r>
+        <w:rPr>
+          <w:noProof/>
+          <w:color w:val="000000" w:themeColor="text1"/>
         </w:rPr>
         <w:t xml:space="preserve">15. </w:t>
       </w:r>
       <w:r>
         <w:rPr>
           <w:noProof/>
+          <w:color w:val="000000" w:themeColor="text1"/>
         </w:rPr>
         <w:tab/>
-        <w:t xml:space="preserve">Carney RM, Freedland KE, Veith RC. Depression, the autonomic nervous system, and coronary heart disease. </w:t>
-      </w:r>
-      <w:r>
-        <w:rPr>
-          <w:i/>
-          <w:iCs/>
-          <w:noProof/>
-        </w:rPr>
-        <w:t>Psychosom Med</w:t>
-      </w:r>
-      <w:r>
-        <w:rPr>
-          <w:noProof/>
-        </w:rPr>
-        <w:t>. 2005;67(SUPPL. 1):S29-S33. doi:10.1097/01.psy.0000162254.61556.d5</w:t>
+        <w:t xml:space="preserve">Wei J, Pimple P, Shah AJ, et al. Depressive symptoms are associated with mental stress-induced myocardial ischemia after acute myocardial infarction. Hayley S, ed. </w:t>
+      </w:r>
+      <w:r>
+        <w:rPr>
+          <w:i/>
+          <w:iCs/>
+          <w:noProof/>
+          <w:color w:val="000000" w:themeColor="text1"/>
+        </w:rPr>
+        <w:t>PLoS One</w:t>
+      </w:r>
+      <w:r>
+        <w:rPr>
+          <w:noProof/>
+          <w:color w:val="000000" w:themeColor="text1"/>
+        </w:rPr>
+        <w:t>. 2014;9(7):e102986. doi:10.1371/journal.pone.0102986</w:t>
       </w:r>
     </w:p>
     <w:p>
@@ -1644,34 +2091,39 @@
         <w:ind w:left="640" w:hanging="640"/>
         <w:rPr>
           <w:noProof/>
-        </w:rPr>
-      </w:pPr>
-      <w:r>
-        <w:rPr>
-          <w:noProof/>
+          <w:color w:val="000000" w:themeColor="text1"/>
+        </w:rPr>
+      </w:pPr>
+      <w:r>
+        <w:rPr>
+          <w:noProof/>
+          <w:color w:val="000000" w:themeColor="text1"/>
         </w:rPr>
         <w:t xml:space="preserve">16. </w:t>
       </w:r>
       <w:r>
         <w:rPr>
           <w:noProof/>
+          <w:color w:val="000000" w:themeColor="text1"/>
         </w:rPr>
         <w:tab/>
-        <w:t xml:space="preserve">Sgoifo A, Carnevali L, Pico Alfonso M de los A, Amore M. Autonomic dysfunction and heart rate variability in depression. </w:t>
-      </w:r>
-      <w:r>
-        <w:rPr>
-          <w:i/>
-          <w:iCs/>
-          <w:noProof/>
-        </w:rPr>
-        <w:t>Stress</w:t>
-      </w:r>
-      <w:r>
-        <w:rPr>
-          <w:noProof/>
-        </w:rPr>
-        <w:t>. 2015;18(3):343-352. doi:10.3109/10253890.2015.1045868</w:t>
+        <w:t xml:space="preserve">Carney RM, Freedland KE. Depression and heart rate variability in patients with coronary heart disease. </w:t>
+      </w:r>
+      <w:r>
+        <w:rPr>
+          <w:i/>
+          <w:iCs/>
+          <w:noProof/>
+          <w:color w:val="000000" w:themeColor="text1"/>
+        </w:rPr>
+        <w:t>Cleve Clin J Med</w:t>
+      </w:r>
+      <w:r>
+        <w:rPr>
+          <w:noProof/>
+          <w:color w:val="000000" w:themeColor="text1"/>
+        </w:rPr>
+        <w:t>. 2009;76(SUPPL.2). doi:10.3949/ccjm.76.s2.03</w:t>
       </w:r>
     </w:p>
     <w:p>
@@ -1683,34 +2135,39 @@
         <w:ind w:left="640" w:hanging="640"/>
         <w:rPr>
           <w:noProof/>
-        </w:rPr>
-      </w:pPr>
-      <w:r>
-        <w:rPr>
-          <w:noProof/>
+          <w:color w:val="000000" w:themeColor="text1"/>
+        </w:rPr>
+      </w:pPr>
+      <w:r>
+        <w:rPr>
+          <w:noProof/>
+          <w:color w:val="000000" w:themeColor="text1"/>
         </w:rPr>
         <w:t xml:space="preserve">17. </w:t>
       </w:r>
       <w:r>
         <w:rPr>
           <w:noProof/>
+          <w:color w:val="000000" w:themeColor="text1"/>
         </w:rPr>
         <w:tab/>
-        <w:t xml:space="preserve">Carney RM, Saunders RD, Freedland KE, Stein P, Rich MW, Jaffe AS. Association of depression witk reduced heart rate variability in coronary artery disease. </w:t>
-      </w:r>
-      <w:r>
-        <w:rPr>
-          <w:i/>
-          <w:iCs/>
-          <w:noProof/>
-        </w:rPr>
-        <w:t>Am J Cardiol</w:t>
-      </w:r>
-      <w:r>
-        <w:rPr>
-          <w:noProof/>
-        </w:rPr>
-        <w:t>. 1995;76(8):562-564. doi:10.1016/S0002-9149(99)80155-6</w:t>
+        <w:t xml:space="preserve">Carney RM, Freedland KE, Veith RC. Depression, the autonomic nervous system, and coronary heart disease. </w:t>
+      </w:r>
+      <w:r>
+        <w:rPr>
+          <w:i/>
+          <w:iCs/>
+          <w:noProof/>
+          <w:color w:val="000000" w:themeColor="text1"/>
+        </w:rPr>
+        <w:t>Psychosom Med</w:t>
+      </w:r>
+      <w:r>
+        <w:rPr>
+          <w:noProof/>
+          <w:color w:val="000000" w:themeColor="text1"/>
+        </w:rPr>
+        <w:t>. 2005;67(SUPPL. 1):S29-S33. doi:10.1097/01.psy.0000162254.61556.d5</w:t>
       </w:r>
     </w:p>
     <w:p>
@@ -1722,34 +2179,39 @@
         <w:ind w:left="640" w:hanging="640"/>
         <w:rPr>
           <w:noProof/>
-        </w:rPr>
-      </w:pPr>
-      <w:r>
-        <w:rPr>
-          <w:noProof/>
+          <w:color w:val="000000" w:themeColor="text1"/>
+        </w:rPr>
+      </w:pPr>
+      <w:r>
+        <w:rPr>
+          <w:noProof/>
+          <w:color w:val="000000" w:themeColor="text1"/>
         </w:rPr>
         <w:t xml:space="preserve">18. </w:t>
       </w:r>
       <w:r>
         <w:rPr>
           <w:noProof/>
+          <w:color w:val="000000" w:themeColor="text1"/>
         </w:rPr>
         <w:tab/>
-        <w:t xml:space="preserve">Carney RM, Howells WB, Blumenthal JA, et al. Heart rate turbulence, depression, and survival after acute myocardial infarction. </w:t>
-      </w:r>
-      <w:r>
-        <w:rPr>
-          <w:i/>
-          <w:iCs/>
-          <w:noProof/>
-        </w:rPr>
-        <w:t>Psychosom Med</w:t>
-      </w:r>
-      <w:r>
-        <w:rPr>
-          <w:noProof/>
-        </w:rPr>
-        <w:t>. 2007;69(1):4-9. doi:10.1097/01.psy.0000249733.33811.00</w:t>
+        <w:t xml:space="preserve">Sgoifo A, Carnevali L, Pico Alfonso M de los A, Amore M. Autonomic dysfunction and heart rate variability in depression. </w:t>
+      </w:r>
+      <w:r>
+        <w:rPr>
+          <w:i/>
+          <w:iCs/>
+          <w:noProof/>
+          <w:color w:val="000000" w:themeColor="text1"/>
+        </w:rPr>
+        <w:t>Stress</w:t>
+      </w:r>
+      <w:r>
+        <w:rPr>
+          <w:noProof/>
+          <w:color w:val="000000" w:themeColor="text1"/>
+        </w:rPr>
+        <w:t>. 2015;18(3):343-352. doi:10.3109/10253890.2015.1045868</w:t>
       </w:r>
     </w:p>
     <w:p>
@@ -1761,34 +2223,39 @@
         <w:ind w:left="640" w:hanging="640"/>
         <w:rPr>
           <w:noProof/>
-        </w:rPr>
-      </w:pPr>
-      <w:r>
-        <w:rPr>
-          <w:noProof/>
+          <w:color w:val="000000" w:themeColor="text1"/>
+        </w:rPr>
+      </w:pPr>
+      <w:r>
+        <w:rPr>
+          <w:noProof/>
+          <w:color w:val="000000" w:themeColor="text1"/>
         </w:rPr>
         <w:t xml:space="preserve">19. </w:t>
       </w:r>
       <w:r>
         <w:rPr>
           <w:noProof/>
+          <w:color w:val="000000" w:themeColor="text1"/>
         </w:rPr>
         <w:tab/>
-        <w:t xml:space="preserve">Kotecha D, New G, Flather MD, Eccleston D, Pepper J, Krum H. Five-minute heart rate variability can predict obstructive angiographic coronary disease. </w:t>
-      </w:r>
-      <w:r>
-        <w:rPr>
-          <w:i/>
-          <w:iCs/>
-          <w:noProof/>
-        </w:rPr>
-        <w:t>Heart</w:t>
-      </w:r>
-      <w:r>
-        <w:rPr>
-          <w:noProof/>
-        </w:rPr>
-        <w:t>. 2012;98(5):395-401. doi:10.1136/heartjnl-2011-300033</w:t>
+        <w:t xml:space="preserve">Carney RM, Saunders RD, Freedland KE, Stein P, Rich MW, Jaffe AS. Association of depression witk reduced heart rate variability in coronary artery disease. </w:t>
+      </w:r>
+      <w:r>
+        <w:rPr>
+          <w:i/>
+          <w:iCs/>
+          <w:noProof/>
+          <w:color w:val="000000" w:themeColor="text1"/>
+        </w:rPr>
+        <w:t>Am J Cardiol</w:t>
+      </w:r>
+      <w:r>
+        <w:rPr>
+          <w:noProof/>
+          <w:color w:val="000000" w:themeColor="text1"/>
+        </w:rPr>
+        <w:t>. 1995;76(8):562-564. doi:10.1016/S0002-9149(99)80155-6</w:t>
       </w:r>
     </w:p>
     <w:p>
@@ -1800,34 +2267,39 @@
         <w:ind w:left="640" w:hanging="640"/>
         <w:rPr>
           <w:noProof/>
-        </w:rPr>
-      </w:pPr>
-      <w:r>
-        <w:rPr>
-          <w:noProof/>
+          <w:color w:val="000000" w:themeColor="text1"/>
+        </w:rPr>
+      </w:pPr>
+      <w:r>
+        <w:rPr>
+          <w:noProof/>
+          <w:color w:val="000000" w:themeColor="text1"/>
         </w:rPr>
         <w:t xml:space="preserve">20. </w:t>
       </w:r>
       <w:r>
         <w:rPr>
           <w:noProof/>
+          <w:color w:val="000000" w:themeColor="text1"/>
         </w:rPr>
         <w:tab/>
-        <w:t xml:space="preserve">Carney RM, Rich MW, TeVelde A, Saini J, Clark K, Freedland KE. </w:t>
-      </w:r>
-      <w:r>
-        <w:rPr>
-          <w:i/>
-          <w:iCs/>
-          <w:noProof/>
-        </w:rPr>
-        <w:t>The Relationship between Heart Rate, Heart Rate Variability and Depression in Patients with Coronary Artery Disease</w:t>
-      </w:r>
-      <w:r>
-        <w:rPr>
-          <w:noProof/>
-        </w:rPr>
-        <w:t>. Vol 32.; 1988. doi:10.1016/0022-3999(88)90050-5</w:t>
+        <w:t xml:space="preserve">Carney RM, Howells WB, Blumenthal JA, et al. Heart rate turbulence, depression, and survival after acute myocardial infarction. </w:t>
+      </w:r>
+      <w:r>
+        <w:rPr>
+          <w:i/>
+          <w:iCs/>
+          <w:noProof/>
+          <w:color w:val="000000" w:themeColor="text1"/>
+        </w:rPr>
+        <w:t>Psychosom Med</w:t>
+      </w:r>
+      <w:r>
+        <w:rPr>
+          <w:noProof/>
+          <w:color w:val="000000" w:themeColor="text1"/>
+        </w:rPr>
+        <w:t>. 2007;69(1):4-9. doi:10.1097/01.psy.0000249733.33811.00</w:t>
       </w:r>
     </w:p>
     <w:p>
@@ -1837,9 +2309,198 @@
         <w:autoSpaceDN w:val="0"/>
         <w:adjustRightInd w:val="0"/>
         <w:ind w:left="640" w:hanging="640"/>
-      </w:pPr>
-      <w:r>
+        <w:rPr>
+          <w:noProof/>
+          <w:color w:val="000000" w:themeColor="text1"/>
+        </w:rPr>
+      </w:pPr>
+      <w:r>
+        <w:rPr>
+          <w:noProof/>
+          <w:color w:val="000000" w:themeColor="text1"/>
+        </w:rPr>
+        <w:t xml:space="preserve">21. </w:t>
+      </w:r>
+      <w:r>
+        <w:rPr>
+          <w:noProof/>
+          <w:color w:val="000000" w:themeColor="text1"/>
+        </w:rPr>
+        <w:tab/>
+        <w:t xml:space="preserve">Kotecha D, New G, Flather MD, Eccleston D, Pepper J, Krum H. Five-minute heart rate variability can </w:t>
+      </w:r>
+      <w:r>
+        <w:rPr>
+          <w:noProof/>
+          <w:color w:val="000000" w:themeColor="text1"/>
+        </w:rPr>
         <w:lastRenderedPageBreak/>
+        <w:t xml:space="preserve">predict obstructive angiographic coronary disease. </w:t>
+      </w:r>
+      <w:r>
+        <w:rPr>
+          <w:i/>
+          <w:iCs/>
+          <w:noProof/>
+          <w:color w:val="000000" w:themeColor="text1"/>
+        </w:rPr>
+        <w:t>Heart</w:t>
+      </w:r>
+      <w:r>
+        <w:rPr>
+          <w:noProof/>
+          <w:color w:val="000000" w:themeColor="text1"/>
+        </w:rPr>
+        <w:t>. 2012;98(5):395-401. doi:10.1136/heartjnl-2011-300033</w:t>
+      </w:r>
+    </w:p>
+    <w:p>
+      <w:pPr>
+        <w:widowControl w:val="0"/>
+        <w:autoSpaceDE w:val="0"/>
+        <w:autoSpaceDN w:val="0"/>
+        <w:adjustRightInd w:val="0"/>
+        <w:ind w:left="640" w:hanging="640"/>
+        <w:rPr>
+          <w:noProof/>
+          <w:color w:val="000000" w:themeColor="text1"/>
+        </w:rPr>
+      </w:pPr>
+      <w:r>
+        <w:rPr>
+          <w:noProof/>
+          <w:color w:val="000000" w:themeColor="text1"/>
+        </w:rPr>
+        <w:t xml:space="preserve">22. </w:t>
+      </w:r>
+      <w:r>
+        <w:rPr>
+          <w:noProof/>
+          <w:color w:val="000000" w:themeColor="text1"/>
+        </w:rPr>
+        <w:tab/>
+        <w:t xml:space="preserve">Carney RM, Rich MW, TeVelde A, Saini J, Clark K, Freedland KE. </w:t>
+      </w:r>
+      <w:r>
+        <w:rPr>
+          <w:i/>
+          <w:iCs/>
+          <w:noProof/>
+          <w:color w:val="000000" w:themeColor="text1"/>
+        </w:rPr>
+        <w:t>The Relationship between Heart Rate, Heart Rate Variability and Depression in Patients with Coronary Artery Disease</w:t>
+      </w:r>
+      <w:r>
+        <w:rPr>
+          <w:noProof/>
+          <w:color w:val="000000" w:themeColor="text1"/>
+        </w:rPr>
+        <w:t>. Vol 32.; 1988. doi:10.1016/0022-3999(88)90050-5</w:t>
+      </w:r>
+    </w:p>
+    <w:p>
+      <w:pPr>
+        <w:widowControl w:val="0"/>
+        <w:autoSpaceDE w:val="0"/>
+        <w:autoSpaceDN w:val="0"/>
+        <w:adjustRightInd w:val="0"/>
+        <w:ind w:left="640" w:hanging="640"/>
+        <w:rPr>
+          <w:noProof/>
+          <w:color w:val="000000" w:themeColor="text1"/>
+        </w:rPr>
+      </w:pPr>
+      <w:r>
+        <w:rPr>
+          <w:noProof/>
+          <w:color w:val="000000" w:themeColor="text1"/>
+        </w:rPr>
+        <w:t xml:space="preserve">23. </w:t>
+      </w:r>
+      <w:r>
+        <w:rPr>
+          <w:noProof/>
+          <w:color w:val="000000" w:themeColor="text1"/>
+        </w:rPr>
+        <w:tab/>
+        <w:t xml:space="preserve">Shah A, Lampert R, Goldberg J, Bremner JD, Vaccarino V, Shah A. Abstract 15216: Circadian Autonomic Inflexibility: A Marker of Ischemic Heart Disease. </w:t>
+      </w:r>
+      <w:r>
+        <w:rPr>
+          <w:i/>
+          <w:iCs/>
+          <w:noProof/>
+          <w:color w:val="000000" w:themeColor="text1"/>
+        </w:rPr>
+        <w:t>Circulation</w:t>
+      </w:r>
+      <w:r>
+        <w:rPr>
+          <w:noProof/>
+          <w:color w:val="000000" w:themeColor="text1"/>
+        </w:rPr>
+        <w:t>. 2018;138(Suppl_1):A15216-A15216. doi:10.1161/circ.138.suppl_1.15216</w:t>
+      </w:r>
+    </w:p>
+    <w:p>
+      <w:pPr>
+        <w:widowControl w:val="0"/>
+        <w:autoSpaceDE w:val="0"/>
+        <w:autoSpaceDN w:val="0"/>
+        <w:adjustRightInd w:val="0"/>
+        <w:ind w:left="640" w:hanging="640"/>
+        <w:rPr>
+          <w:noProof/>
+          <w:color w:val="000000" w:themeColor="text1"/>
+        </w:rPr>
+      </w:pPr>
+      <w:r>
+        <w:rPr>
+          <w:noProof/>
+          <w:color w:val="000000" w:themeColor="text1"/>
+        </w:rPr>
+        <w:t xml:space="preserve">24. </w:t>
+      </w:r>
+      <w:r>
+        <w:rPr>
+          <w:noProof/>
+          <w:color w:val="000000" w:themeColor="text1"/>
+        </w:rPr>
+        <w:tab/>
+        <w:t xml:space="preserve">Gensini GG. A more meaningful scoring system for determining the severity of coronary heart disease. </w:t>
+      </w:r>
+      <w:r>
+        <w:rPr>
+          <w:i/>
+          <w:iCs/>
+          <w:noProof/>
+          <w:color w:val="000000" w:themeColor="text1"/>
+        </w:rPr>
+        <w:t>Am J Cardiol</w:t>
+      </w:r>
+      <w:r>
+        <w:rPr>
+          <w:noProof/>
+          <w:color w:val="000000" w:themeColor="text1"/>
+        </w:rPr>
+        <w:t>. 1983;51(3):606. doi:10.1016/S0002-9149(83)80105-2</w:t>
+      </w:r>
+    </w:p>
+    <w:p>
+      <w:pPr>
+        <w:widowControl w:val="0"/>
+        <w:autoSpaceDE w:val="0"/>
+        <w:autoSpaceDN w:val="0"/>
+        <w:adjustRightInd w:val="0"/>
+        <w:ind w:left="640" w:hanging="640"/>
+        <w:rPr>
+          <w:color w:val="000000" w:themeColor="text1"/>
+        </w:rPr>
+      </w:pPr>
+      <w:r>
+        <w:rPr>
+          <w:color w:val="000000" w:themeColor="text1"/>
+        </w:rPr>
         <w:fldChar w:fldCharType="end"/>
       </w:r>
     </w:p>
@@ -1860,13 +2521,13 @@
       <w:pPr>
         <w:pStyle w:val="CommentText"/>
         <w:rPr>
-          <w:color w:val="4472C4" w:themeColor="accent1"/>
+          <w:color w:val="000000" w:themeColor="text1"/>
         </w:rPr>
       </w:pPr>
       <w:r>
         <w:rPr>
           <w:rStyle w:val="CommentReference"/>
-          <w:color w:val="4472C4" w:themeColor="accent1"/>
+          <w:color w:val="000000" w:themeColor="text1"/>
           <w:sz w:val="20"/>
           <w:szCs w:val="20"/>
         </w:rPr>
@@ -1874,7 +2535,7 @@
       </w:r>
       <w:r>
         <w:rPr>
-          <w:color w:val="4472C4" w:themeColor="accent1"/>
+          <w:color w:val="000000" w:themeColor="text1"/>
         </w:rPr>
         <w:t>Big picture of the problem, central challenge that is of interest to solve. Some details about how the field is approaching it. &lt;4 sentence.</w:t>
       </w:r>
@@ -1882,60 +2543,78 @@
     <w:p>
       <w:pPr>
         <w:pStyle w:val="CommentText"/>
+        <w:rPr>
+          <w:color w:val="000000" w:themeColor="text1"/>
+        </w:rPr>
       </w:pPr>
     </w:p>
     <w:p>
       <w:pPr>
         <w:pStyle w:val="CommentText"/>
-      </w:pPr>
-      <w:r>
+        <w:rPr>
+          <w:color w:val="000000" w:themeColor="text1"/>
+        </w:rPr>
+      </w:pPr>
+      <w:r>
+        <w:rPr>
+          <w:color w:val="000000" w:themeColor="text1"/>
+        </w:rPr>
         <w:t xml:space="preserve">Critical problem. Concise, critical gap/hurdle/bottleneck that is limiting the field in the big picture topic. MOST IMPORTANT SENTENCE IN AIMS. Elaborate on the </w:t>
       </w:r>
       <w:proofErr w:type="gramStart"/>
       <w:r>
+        <w:rPr>
+          <w:color w:val="000000" w:themeColor="text1"/>
+        </w:rPr>
         <w:t>problem, and</w:t>
       </w:r>
       <w:proofErr w:type="gramEnd"/>
       <w:r>
+        <w:rPr>
+          <w:color w:val="000000" w:themeColor="text1"/>
+        </w:rPr>
         <w:t xml:space="preserve"> propose an approach. Note why the approach hasn’t been implemented yet. &lt;7 sentences</w:t>
       </w:r>
     </w:p>
     <w:p>
       <w:pPr>
         <w:pStyle w:val="CommentText"/>
+        <w:rPr>
+          <w:color w:val="000000" w:themeColor="text1"/>
+        </w:rPr>
       </w:pPr>
     </w:p>
     <w:p>
       <w:pPr>
         <w:pStyle w:val="CommentText"/>
         <w:rPr>
-          <w:color w:val="FFC000" w:themeColor="accent4"/>
-        </w:rPr>
-      </w:pPr>
-      <w:r>
-        <w:rPr>
-          <w:color w:val="FFC000" w:themeColor="accent4"/>
+          <w:color w:val="000000" w:themeColor="text1"/>
+        </w:rPr>
+      </w:pPr>
+      <w:r>
+        <w:rPr>
+          <w:color w:val="000000" w:themeColor="text1"/>
         </w:rPr>
         <w:t xml:space="preserve">Approach. SECOND MOST IMPORTANT PART. Why I and my team </w:t>
       </w:r>
       <w:proofErr w:type="gramStart"/>
       <w:r>
         <w:rPr>
-          <w:color w:val="FFC000" w:themeColor="accent4"/>
+          <w:color w:val="000000" w:themeColor="text1"/>
         </w:rPr>
         <w:t>is</w:t>
       </w:r>
       <w:proofErr w:type="gramEnd"/>
       <w:r>
         <w:rPr>
-          <w:color w:val="FFC000" w:themeColor="accent4"/>
+          <w:color w:val="000000" w:themeColor="text1"/>
         </w:rPr>
         <w:t xml:space="preserve"> the best to tackle this problem. Point out why uniquely qualified and able. Add prelim data or prior papers.</w:t>
       </w:r>
       <w:r>
         <w:rPr>
           <w:rStyle w:val="CommentReference"/>
-          <w:color w:val="FFC000" w:themeColor="accent4"/>
+          <w:color w:val="000000" w:themeColor="text1"/>
           <w:sz w:val="20"/>
           <w:szCs w:val="20"/>
         </w:rPr>
@@ -1943,7 +2622,7 @@
       </w:r>
       <w:r>
         <w:rPr>
-          <w:color w:val="FFC000" w:themeColor="accent4"/>
+          <w:color w:val="000000" w:themeColor="text1"/>
         </w:rPr>
         <w:t xml:space="preserve"> &lt;3 sentences</w:t>
       </w:r>
@@ -1951,18 +2630,21 @@
     <w:p>
       <w:pPr>
         <w:pStyle w:val="CommentText"/>
+        <w:rPr>
+          <w:color w:val="000000" w:themeColor="text1"/>
+        </w:rPr>
       </w:pPr>
     </w:p>
     <w:p>
       <w:pPr>
         <w:pStyle w:val="CommentText"/>
         <w:rPr>
-          <w:color w:val="ED7D31" w:themeColor="accent2"/>
-        </w:rPr>
-      </w:pPr>
-      <w:r>
-        <w:rPr>
-          <w:color w:val="ED7D31" w:themeColor="accent2"/>
+          <w:color w:val="000000" w:themeColor="text1"/>
+        </w:rPr>
+      </w:pPr>
+      <w:r>
+        <w:rPr>
+          <w:color w:val="000000" w:themeColor="text1"/>
         </w:rPr>
         <w:t xml:space="preserve">Aims. “We are proposing to test the hypothesis that [state solution to gap/problem from above] with the following specific aims:” Break the aims down into a “To X, we will Y” format, and break Y down into specific steps as needed. </w:t>
       </w:r>
@@ -1970,17 +2652,20 @@
     <w:p>
       <w:pPr>
         <w:pStyle w:val="CommentText"/>
-      </w:pPr>
-    </w:p>
-    <w:p>
-      <w:pPr>
-        <w:rPr>
-          <w:color w:val="70AD47" w:themeColor="accent6"/>
-        </w:rPr>
-      </w:pPr>
-      <w:r>
-        <w:rPr>
-          <w:color w:val="70AD47" w:themeColor="accent6"/>
+        <w:rPr>
+          <w:color w:val="000000" w:themeColor="text1"/>
+        </w:rPr>
+      </w:pPr>
+    </w:p>
+    <w:p>
+      <w:pPr>
+        <w:rPr>
+          <w:color w:val="000000" w:themeColor="text1"/>
+        </w:rPr>
+      </w:pPr>
+      <w:r>
+        <w:rPr>
+          <w:color w:val="000000" w:themeColor="text1"/>
         </w:rPr>
         <w:t>Conclusion. Wrap up why clearing the hurdle will fit into the big picture. The NIH wants to see this tied to curing a disease. &lt;4 sentences</w:t>
       </w:r>
@@ -1988,6 +2673,9 @@
     <w:p>
       <w:pPr>
         <w:pStyle w:val="CommentText"/>
+        <w:rPr>
+          <w:color w:val="000000" w:themeColor="text1"/>
+        </w:rPr>
       </w:pPr>
     </w:p>
   </w:comment>
@@ -2427,6 +3115,97 @@
     </w:lvl>
   </w:abstractNum>
   <w:abstractNum w:abstractNumId="4" w15:restartNumberingAfterBreak="0">
+    <w:nsid w:val="66535BBA"/>
+    <w:multiLevelType w:val="hybridMultilevel"/>
+    <w:tmpl w:val="52F607CE"/>
+    <w:lvl w:ilvl="0" w:tplc="34FC2DAA">
+      <w:start w:val="1"/>
+      <w:numFmt w:val="decimal"/>
+      <w:lvlText w:val="%1."/>
+      <w:lvlJc w:val="left"/>
+      <w:pPr>
+        <w:ind w:left="360" w:hanging="360"/>
+      </w:pPr>
+      <w:rPr>
+        <w:rFonts w:hint="default"/>
+        <w:b/>
+        <w:i w:val="0"/>
+      </w:rPr>
+    </w:lvl>
+    <w:lvl w:ilvl="1" w:tplc="04090019" w:tentative="1">
+      <w:start w:val="1"/>
+      <w:numFmt w:val="lowerLetter"/>
+      <w:lvlText w:val="%2."/>
+      <w:lvlJc w:val="left"/>
+      <w:pPr>
+        <w:ind w:left="1080" w:hanging="360"/>
+      </w:pPr>
+    </w:lvl>
+    <w:lvl w:ilvl="2" w:tplc="0409001B" w:tentative="1">
+      <w:start w:val="1"/>
+      <w:numFmt w:val="lowerRoman"/>
+      <w:lvlText w:val="%3."/>
+      <w:lvlJc w:val="right"/>
+      <w:pPr>
+        <w:ind w:left="1800" w:hanging="180"/>
+      </w:pPr>
+    </w:lvl>
+    <w:lvl w:ilvl="3" w:tplc="0409000F" w:tentative="1">
+      <w:start w:val="1"/>
+      <w:numFmt w:val="decimal"/>
+      <w:lvlText w:val="%4."/>
+      <w:lvlJc w:val="left"/>
+      <w:pPr>
+        <w:ind w:left="2520" w:hanging="360"/>
+      </w:pPr>
+    </w:lvl>
+    <w:lvl w:ilvl="4" w:tplc="04090019" w:tentative="1">
+      <w:start w:val="1"/>
+      <w:numFmt w:val="lowerLetter"/>
+      <w:lvlText w:val="%5."/>
+      <w:lvlJc w:val="left"/>
+      <w:pPr>
+        <w:ind w:left="3240" w:hanging="360"/>
+      </w:pPr>
+    </w:lvl>
+    <w:lvl w:ilvl="5" w:tplc="0409001B" w:tentative="1">
+      <w:start w:val="1"/>
+      <w:numFmt w:val="lowerRoman"/>
+      <w:lvlText w:val="%6."/>
+      <w:lvlJc w:val="right"/>
+      <w:pPr>
+        <w:ind w:left="3960" w:hanging="180"/>
+      </w:pPr>
+    </w:lvl>
+    <w:lvl w:ilvl="6" w:tplc="0409000F" w:tentative="1">
+      <w:start w:val="1"/>
+      <w:numFmt w:val="decimal"/>
+      <w:lvlText w:val="%7."/>
+      <w:lvlJc w:val="left"/>
+      <w:pPr>
+        <w:ind w:left="4680" w:hanging="360"/>
+      </w:pPr>
+    </w:lvl>
+    <w:lvl w:ilvl="7" w:tplc="04090019" w:tentative="1">
+      <w:start w:val="1"/>
+      <w:numFmt w:val="lowerLetter"/>
+      <w:lvlText w:val="%8."/>
+      <w:lvlJc w:val="left"/>
+      <w:pPr>
+        <w:ind w:left="5400" w:hanging="360"/>
+      </w:pPr>
+    </w:lvl>
+    <w:lvl w:ilvl="8" w:tplc="0409001B" w:tentative="1">
+      <w:start w:val="1"/>
+      <w:numFmt w:val="lowerRoman"/>
+      <w:lvlText w:val="%9."/>
+      <w:lvlJc w:val="right"/>
+      <w:pPr>
+        <w:ind w:left="6120" w:hanging="180"/>
+      </w:pPr>
+    </w:lvl>
+  </w:abstractNum>
+  <w:abstractNum w:abstractNumId="5" w15:restartNumberingAfterBreak="0">
     <w:nsid w:val="72E168B3"/>
     <w:multiLevelType w:val="hybridMultilevel"/>
     <w:tmpl w:val="F2D6C4BE"/>
@@ -2531,6 +3310,9 @@
     <w:abstractNumId w:val="1"/>
   </w:num>
   <w:num w:numId="5">
+    <w:abstractNumId w:val="5"/>
+  </w:num>
+  <w:num w:numId="6">
     <w:abstractNumId w:val="4"/>
   </w:num>
 </w:numbering>
@@ -3508,7 +4290,7 @@
 </file>
 
 <file path=customXml/itemProps1.xml><?xml version="1.0" encoding="utf-8"?>
-<ds:datastoreItem xmlns:ds="http://schemas.openxmlformats.org/officeDocument/2006/customXml" ds:itemID="{6DFBFB83-8A5D-3B4B-9E62-45518AD69913}">
+<ds:datastoreItem xmlns:ds="http://schemas.openxmlformats.org/officeDocument/2006/customXml" ds:itemID="{1ABC771F-C0E1-B64A-B514-9CA2B5FBABEA}">
   <ds:schemaRefs>
     <ds:schemaRef ds:uri="http://schemas.openxmlformats.org/officeDocument/2006/bibliography"/>
   </ds:schemaRefs>

</xml_diff>

<commit_message>
finished first draft of SA
</commit_message>
<xml_diff>
--- a/1_specific-aims.docx
+++ b/1_specific-aims.docx
@@ -9,22 +9,11 @@
           <w:color w:val="000000" w:themeColor="text1"/>
         </w:rPr>
       </w:pPr>
-      <w:commentRangeStart w:id="0"/>
       <w:r>
         <w:rPr>
           <w:color w:val="000000" w:themeColor="text1"/>
         </w:rPr>
         <w:t>SPECIFIC AIMS</w:t>
-      </w:r>
-      <w:commentRangeEnd w:id="0"/>
-      <w:r>
-        <w:rPr>
-          <w:rStyle w:val="CommentReference"/>
-          <w:color w:val="000000" w:themeColor="text1"/>
-          <w:sz w:val="22"/>
-          <w:szCs w:val="22"/>
-        </w:rPr>
-        <w:commentReference w:id="0"/>
       </w:r>
     </w:p>
     <w:p>
@@ -46,37 +35,7 @@
         <w:rPr>
           <w:color w:val="000000" w:themeColor="text1"/>
         </w:rPr>
-        <w:t>The Northridge earthquake of 1994</w:t>
-      </w:r>
-      <w:r>
-        <w:rPr>
-          <w:color w:val="000000" w:themeColor="text1"/>
-        </w:rPr>
-        <w:t xml:space="preserve"> led to an abrupt</w:t>
-      </w:r>
-      <w:r>
-        <w:rPr>
-          <w:color w:val="000000" w:themeColor="text1"/>
-        </w:rPr>
-        <w:t xml:space="preserve"> 5-fold increase in c</w:t>
-      </w:r>
-      <w:r>
-        <w:rPr>
-          <w:color w:val="000000" w:themeColor="text1"/>
-        </w:rPr>
-        <w:t>ardiac deaths</w:t>
-      </w:r>
-      <w:r>
-        <w:rPr>
-          <w:color w:val="000000" w:themeColor="text1"/>
-        </w:rPr>
-        <w:t xml:space="preserve"> unaccounted for by physical stress</w:t>
-      </w:r>
-      <w:r>
-        <w:rPr>
-          <w:color w:val="000000" w:themeColor="text1"/>
-        </w:rPr>
-        <w:t>,</w:t>
+        <w:t>The Northridge earthquake of 1994 led to an abrupt 5-fold increase in cardiac deaths unaccounted for by physical stress,</w:t>
       </w:r>
       <w:r>
         <w:rPr>
@@ -114,73 +73,19 @@
         <w:rPr>
           <w:color w:val="000000" w:themeColor="text1"/>
         </w:rPr>
-        <w:t xml:space="preserve"> </w:t>
-      </w:r>
-      <w:r>
-        <w:rPr>
-          <w:color w:val="000000" w:themeColor="text1"/>
-        </w:rPr>
-        <w:t>which highlights</w:t>
-      </w:r>
-      <w:r>
-        <w:rPr>
-          <w:color w:val="000000" w:themeColor="text1"/>
-        </w:rPr>
-        <w:t xml:space="preserve"> the importance of </w:t>
-      </w:r>
-      <w:r>
-        <w:rPr>
-          <w:color w:val="000000" w:themeColor="text1"/>
-        </w:rPr>
-        <w:t>psychological distress</w:t>
-      </w:r>
-      <w:r>
-        <w:rPr>
-          <w:color w:val="000000" w:themeColor="text1"/>
-        </w:rPr>
-        <w:t xml:space="preserve"> in the </w:t>
-      </w:r>
-      <w:r>
-        <w:rPr>
-          <w:color w:val="000000" w:themeColor="text1"/>
-        </w:rPr>
-        <w:t>natural history</w:t>
-      </w:r>
-      <w:r>
-        <w:rPr>
-          <w:color w:val="000000" w:themeColor="text1"/>
-        </w:rPr>
-        <w:t xml:space="preserve"> of coronary artery disease (CAD).</w:t>
-      </w:r>
-      <w:r>
-        <w:rPr>
-          <w:color w:val="000000" w:themeColor="text1"/>
-        </w:rPr>
-        <w:t xml:space="preserve"> Regardless of severity of </w:t>
-      </w:r>
-      <w:r>
-        <w:rPr>
-          <w:color w:val="000000" w:themeColor="text1"/>
-        </w:rPr>
-        <w:t>disease</w:t>
-      </w:r>
-      <w:r>
-        <w:rPr>
-          <w:color w:val="000000" w:themeColor="text1"/>
-        </w:rPr>
-        <w:t xml:space="preserve">, </w:t>
-      </w:r>
-      <w:r>
-        <w:rPr>
-          <w:color w:val="000000" w:themeColor="text1"/>
-        </w:rPr>
-        <w:t>one-h</w:t>
-      </w:r>
-      <w:r>
-        <w:rPr>
-          <w:color w:val="000000" w:themeColor="text1"/>
-        </w:rPr>
-        <w:t>alf of patients with CAD develop ischemia due to mental stress,</w:t>
+        <w:t xml:space="preserve"> highlighting the importance of psychological distress in the natural history of coronary artery disease (CAD). Regardless of the severity of disease, </w:t>
+      </w:r>
+      <w:r>
+        <w:rPr>
+          <w:color w:val="000000" w:themeColor="text1"/>
+        </w:rPr>
+        <w:t xml:space="preserve">up to </w:t>
+      </w:r>
+      <w:r>
+        <w:rPr>
+          <w:color w:val="000000" w:themeColor="text1"/>
+        </w:rPr>
+        <w:t>one-half of patients with CAD develop ischemia due to mental stress,</w:t>
       </w:r>
       <w:r>
         <w:rPr>
@@ -218,21 +123,7 @@
         <w:rPr>
           <w:color w:val="000000" w:themeColor="text1"/>
         </w:rPr>
-        <w:t xml:space="preserve"> which may be a result of abnormal vasomotor control </w:t>
-      </w:r>
-      <w:r>
-        <w:rPr>
-          <w:color w:val="000000" w:themeColor="text1"/>
-        </w:rPr>
-        <w:t>from</w:t>
-      </w:r>
-      <w:bookmarkStart w:id="1" w:name="_GoBack"/>
-      <w:bookmarkEnd w:id="1"/>
-      <w:r>
-        <w:rPr>
-          <w:color w:val="000000" w:themeColor="text1"/>
-        </w:rPr>
-        <w:t xml:space="preserve"> to autonomic nervous system (ANS) dysfunction.</w:t>
+        <w:t xml:space="preserve"> which may be mediated by abnormal vasomotor control from autonomic nervous system (ANS) dysfunction.</w:t>
       </w:r>
       <w:r>
         <w:rPr>
@@ -270,37 +161,7 @@
         <w:rPr>
           <w:color w:val="000000" w:themeColor="text1"/>
         </w:rPr>
-        <w:t xml:space="preserve"> </w:t>
-      </w:r>
-      <w:r>
-        <w:rPr>
-          <w:color w:val="000000" w:themeColor="text1"/>
-        </w:rPr>
-        <w:t xml:space="preserve">Depression, a form of </w:t>
-      </w:r>
-      <w:r>
-        <w:rPr>
-          <w:color w:val="000000" w:themeColor="text1"/>
-        </w:rPr>
-        <w:t>chronic mental</w:t>
-      </w:r>
-      <w:r>
-        <w:rPr>
-          <w:color w:val="000000" w:themeColor="text1"/>
-        </w:rPr>
-        <w:t xml:space="preserve"> stress, </w:t>
-      </w:r>
-      <w:r>
-        <w:rPr>
-          <w:color w:val="000000" w:themeColor="text1"/>
-        </w:rPr>
-        <w:t>affects 20% of patients with acute coronary syndrome and leads to a 3-fold increase in cardiovascular mortality</w:t>
-      </w:r>
-      <w:r>
-        <w:rPr>
-          <w:color w:val="000000" w:themeColor="text1"/>
-        </w:rPr>
-        <w:t>,</w:t>
+        <w:t xml:space="preserve"> Depression, a form of chronic mental stress, affects 20% of patients with acute coronary syndrome and leads to a 3-fold increase in cardiovascular mortality,</w:t>
       </w:r>
       <w:r>
         <w:rPr>
@@ -338,7 +199,285 @@
         <w:rPr>
           <w:color w:val="000000" w:themeColor="text1"/>
         </w:rPr>
-        <w:t xml:space="preserve"> yet there remains contrasting evidence on interventions that decrease mortality</w:t>
+        <w:t xml:space="preserve"> yet there remains contrasting evidence on whether interventions for depression can reduce this excess risk.</w:t>
+      </w:r>
+      <w:r>
+        <w:rPr>
+          <w:color w:val="000000" w:themeColor="text1"/>
+        </w:rPr>
+        <w:fldChar w:fldCharType="begin" w:fldLock="1"/>
+      </w:r>
+      <w:r>
+        <w:rPr>
+          <w:color w:val="000000" w:themeColor="text1"/>
+        </w:rPr>
+        <w:instrText>ADDIN CSL_CITATION {"citationItems":[{"id":"ITEM-1","itemData":{"DOI":"10.1161/CIRCULATIONAHA.116.025140","ISBN":"8169325846","ISSN":"15244539","PMID":"28209727","abstract":"BACKGROUND Depression among patients with acute myocardial infarction (AMI) is prevalent and associated with an adverse quality of life and prognosis. Despite recommendations from some national organizations to screen for depression, it is unclear whether treatment of depression in patients with AMI is associated with better outcomes. We aimed to determine whether the prognosis of patients with treated versus untreated depression differs. METHODS The TRIUMPH study (Translational Research Investigating Underlying Disparities in Acute Myocardial Infarction Patients' Health Status) is an observational multicenter cohort study that enrolled 4062 patients aged ≥18 years with AMI between April 11, 2005, and December 31, 2008, from 24 US hospitals. Research coordinators administered the Patient Health Questionnaire-9 (PHQ-9) during the index AMI admission. Depression was defined by a PHQ-9 score of ≥10. Depression was categorized as treated if there was documentation of a discharge diagnosis, medication prescribed for depression, or referral for counseling, and as untreated if none of these 3 criteria was documented in the medical records despite a PHQ score ≥10. One-year mortality was compared between patients with AMI having: (1) no depression (PHQ-9&lt;10; reference); (2) treated depression; and (3) untreated depression adjusting for demographics, AMI severity, and clinical factors. RESULTS Overall, 759 (18.7%) patients met PHQ-9 criteria for depression and 231 (30.4%) were treated. In comparison with 3303 patients without depression, the 231 patients with treated depression had 1-year mortality rates that were not different (6.1% versus 6.7%; adjusted hazard ratio, 1.12; 95% confidence interval, 0.63-1.99). In contrast, the 528 patients with untreated depression had higher 1-year mortality in comparison with patients without depression (10.8% versus 6.1%; adjusted hazard ratio, 1.91; 95% confidence interval, 1.39-2.62). CONCLUSIONS Although depression in patients with AMI is associated with increased long-term mortality, this association may be confined to patients with untreated depression.","author":[{"dropping-particle":"","family":"Smolderen","given":"Kim G.","non-dropping-particle":"","parse-names":false,"suffix":""},{"dropping-particle":"","family":"Buchanan","given":"Donna M.","non-dropping-particle":"","parse-names":false,"suffix":""},{"dropping-particle":"","family":"Gosch","given":"Kensey","non-dropping-particle":"","parse-names":false,"suffix":""},{"dropping-particle":"","family":"Whooley","given":"Mary","non-dropping-particle":"","parse-names":false,"suffix":""},{"dropping-particle":"","family":"Chan","given":"Paul S.","non-dropping-particle":"","parse-names":false,"suffix":""},{"dropping-particle":"","family":"Vaccarino","given":"Viola","non-dropping-particle":"","parse-names":false,"suffix":""},{"dropping-particle":"","family":"Parashar","given":"Susmita","non-dropping-particle":"","parse-names":false,"suffix":""},{"dropping-particle":"","family":"Shah","given":"Amit J.","non-dropping-particle":"","parse-names":false,"suffix":""},{"dropping-particle":"","family":"Ho","given":"P. Michael","non-dropping-particle":"","parse-names":false,"suffix":""},{"dropping-particle":"","family":"Spertus","given":"John A.","non-dropping-particle":"","parse-names":false,"suffix":""}],"container-title":"Circulation","id":"ITEM-1","issue":"18","issued":{"date-parts":[["2017"]]},"page":"1681-1689","title":"Depression Treatment and 1-Year Mortality after Acute Myocardial Infarction: Insights from the TRIUMPH Registry (Translational Research Investigating Underlying Disparities in Acute Myocardial Infarction Patients' Health Status)","type":"article-journal","volume":"135"},"uris":["http://www.mendeley.com/documents/?uuid=32f7f8f3-ea58-437a-8cf9-52bc23d68ec7"]},{"id":"ITEM-2","itemData":{"DOI":"10.1192/bjp.bp.106.028647","ISSN":"00071250","PMID":"17541103","abstract":"Background: Depression following myocardial infarction is associated with poor cardiac prognosis. It is unclear whether antidepressant treatment improves long-term depression status and cardiac prognosis. Aims: To evaluate the effects of antidepressant treatment compared with usual care in an effectiveness study. Method: In a multicentre randomised controlled trial, 2177 myocardial infarction patients were evaluated for ICD-10 depression and randomised to intervention (n=209) or care as usual (n=122). Both arms were evaluated at 18 months post-myocardial infarction for long-term depression status and new cardiac events. Results: No differences were observed between intervention and control groups in mean scores on the Beck Depression Inventory (11.0, s.d.=7.5 v. 10.2, s.d.=5.1, P=0.45) or presence of ICD-10 depression (30.5 v. 32.1%, P=0.68).The cardiac event rate was 14% among the intervention group and 13% among controls (OR=1.07,95% CI 0.57-2.00). Conclusions: Antidepressant treatment did not alter long-term depression post-myocardial infarction status or improve cardiac prognosis.","author":[{"dropping-particle":"","family":"Melle","given":"Joost P.","non-dropping-particle":"Van","parse-names":false,"suffix":""},{"dropping-particle":"","family":"Jonge","given":"Peter","non-dropping-particle":"De","parse-names":false,"suffix":""},{"dropping-particle":"","family":"Honig","given":"Adriaan","non-dropping-particle":"","parse-names":false,"suffix":""},{"dropping-particle":"","family":"Schene","given":"Aart H","non-dropping-particle":"","parse-names":false,"suffix":""},{"dropping-particle":"","family":"Kuyper","given":"Astrid M.G.","non-dropping-particle":"","parse-names":false,"suffix":""},{"dropping-particle":"","family":"Crijns","given":"Harry J.G.M.","non-dropping-particle":"","parse-names":false,"suffix":""},{"dropping-particle":"","family":"Schins","given":"Annique","non-dropping-particle":"","parse-names":false,"suffix":""},{"dropping-particle":"","family":"Tulner","given":"Dorien","non-dropping-particle":"","parse-names":false,"suffix":""},{"dropping-particle":"","family":"Berg","given":"Maarten P.","non-dropping-particle":"Van Den","parse-names":false,"suffix":""},{"dropping-particle":"","family":"Ormel","given":"Johan","non-dropping-particle":"","parse-names":false,"suffix":""}],"container-title":"British Journal of Psychiatry","id":"ITEM-2","issue":"JUNE","issued":{"date-parts":[["2007","6"]]},"page":"460-466","title":"Effects of antidepressant treatment following myocardial infarction","type":"article-journal","volume":"190"},"uris":["http://www.mendeley.com/documents/?uuid=028953fb-3ca6-3c80-b598-61849e51576d"]},{"id":"ITEM-3","itemData":{"DOI":"10.1001/jama.289.23.3106","ISSN":"00987484","abstract":"Context: Depression and low perceived social support (LPSS) after myocardial infarction (MI) are associated with higher morbidity and mortality, but little is known about whether this excess risk can be reduced through treatment. Objective: To determine whether mortality and recurrent infarction are reduced by treatment of depression and LPSS with cognitive behavior therapy (CBT), supplemented with a selective serotonin reuptake inhibitor (SSRI) antidepressant when indicated, in patients enrolled within 28 days after MI. Design, Setting, and Patients: Randomized clinical trial conducted from October 1996 to April 2001 in 2481 MI patients (1084 women, 1397 men) enrolled from 8 clinical centers. Major or minor depression was diagnosed by modified Diagnostic and Statistical Manual of Mental Disorders, Fourth Edition criteria and severity by the 17-item Hamilton Rating Scale for Depression (HRSD); LPSS was determined by the Enhancing Recovery in Coronary Heart Disease Patients (ENRICHD) Social Support Instrument (ESSI). Random allocation was to usual medical care or CBT-based psychosocial intervention. Intervention: Cognitive behavior therapy was initiated at a median of 17 days after the index MI for a median of 11 individual sessions throughout 6 months, plus group therapy when feasible, with SSRIs for patients scoring higher than 24 on the HRSD or having a less than 50% reduction in Beck Depression Inventory scores after 5 weeks. Main Outcome Measures: Composite primary end point of death or recurrent MI; secondary outcomes included change in HRSD (for depression) or ESSI scores (for LPSS) at 6 months. Results: Improvement in psychosocial outcomes at 6 months favored treatment: mean (SD) change in HRSD score, -10.1 (7.8) in the depression and psychosocial intervention group vs -8.4 (7.7) in the depression and usual care group (P&lt;.001); mean (SD) change in ESSI score, 5.1 (5.9) in the LPSS and psychosocial intervention group vs 3.4 (6.0) in the LPSS and usual care group (P&lt;.001). After an average follow-up of 29 months, there was no significant difference in event-free survival between usual care (75.9%) and psychosocial intervention (75.8%). There were also no differences in survival between the psychosocial intervention and usual care arms in any of the 3 psychosocial risk groups (depression, LPSS, and depression and LPSS patients). Conclusions: The intervention did not increase event-free survival. The intervention improved depression and social isolat…","author":[{"dropping-particle":"","family":"Berkman","given":"Lisa F.","non-dropping-particle":"","parse-names":false,"suffix":""},{"dropping-particle":"","family":"Blumenthal","given":"James","non-dropping-particle":"","parse-names":false,"suffix":""},{"dropping-particle":"","family":"Burg","given":"Matthew","non-dropping-particle":"","parse-names":false,"suffix":""},{"dropping-particle":"","family":"Carney","given":"Robert M.","non-dropping-particle":"","parse-names":false,"suffix":""},{"dropping-particle":"","family":"Catellier","given":"Diane","non-dropping-particle":"","parse-names":false,"suffix":""},{"dropping-particle":"","family":"Cowan","given":"Marie J.","non-dropping-particle":"","parse-names":false,"suffix":""},{"dropping-particle":"","family":"Czajkowski","given":"Susan M.","non-dropping-particle":"","parse-names":false,"suffix":""},{"dropping-particle":"","family":"Busk","given":"Robert","non-dropping-particle":"De","parse-names":false,"suffix":""},{"dropping-particle":"","family":"Hosking","given":"James","non-dropping-particle":"","parse-names":false,"suffix":""},{"dropping-particle":"","family":"Jaffe","given":"Allan","non-dropping-particle":"","parse-names":false,"suffix":""},{"dropping-particle":"","family":"Kaufmann","given":"Peter G.","non-dropping-particle":"","parse-names":false,"suffix":""},{"dropping-particle":"","family":"Mitchell","given":"Pamela","non-dropping-particle":"","parse-names":false,"suffix":""},{"dropping-particle":"","family":"Norman","given":"James","non-dropping-particle":"","parse-names":false,"suffix":""},{"dropping-particle":"","family":"Powell","given":"Lynda H.","non-dropping-particle":"","parse-names":false,"suffix":""},{"dropping-particle":"","family":"Raczynski","given":"James M.","non-dropping-particle":"","parse-names":false,"suffix":""},{"dropping-particle":"","family":"Schneiderman","given":"Neil","non-dropping-particle":"","parse-names":false,"suffix":""},{"dropping-particle":"","family":"Raczynski","given":"","non-dropping-particle":"","parse-names":false,"suffix":""}],"container-title":"Journal of the American Medical Association","id":"ITEM-3","issue":"23","issued":{"date-parts":[["2003","6","18"]]},"page":"3106-3116","publisher":"American Medical Association","title":"Effects of Treating Depression and Low Perceived Social Support on Clinical Events after Myocardial Infarction: The Enhancing Recovery in Coronary Heart Disease Patients (ENRICHD) Randomized Trial","type":"article-journal","volume":"289"},"uris":["http://www.mendeley.com/documents/?uuid=f85f9a8f-d19b-335b-8cde-a7e783424af2"]}],"mendeley":{"formattedCitation":"&lt;sup&gt;10–12&lt;/sup&gt;","plainTextFormattedCitation":"10–12","previouslyFormattedCitation":"&lt;sup&gt;10–12&lt;/sup&gt;"},"properties":{"noteIndex":0},"schema":"https://github.com/citation-style-language/schema/raw/master/csl-citation.json"}</w:instrText>
+      </w:r>
+      <w:r>
+        <w:rPr>
+          <w:color w:val="000000" w:themeColor="text1"/>
+        </w:rPr>
+        <w:fldChar w:fldCharType="separate"/>
+      </w:r>
+      <w:r>
+        <w:rPr>
+          <w:noProof/>
+          <w:color w:val="000000" w:themeColor="text1"/>
+          <w:vertAlign w:val="superscript"/>
+        </w:rPr>
+        <w:t>10–12</w:t>
+      </w:r>
+      <w:r>
+        <w:rPr>
+          <w:color w:val="000000" w:themeColor="text1"/>
+        </w:rPr>
+        <w:fldChar w:fldCharType="end"/>
+      </w:r>
+      <w:r>
+        <w:rPr>
+          <w:color w:val="000000" w:themeColor="text1"/>
+        </w:rPr>
+        <w:t xml:space="preserve"> These interventions target depressive symptoms and not the underlying potential pathways, including sympathovagal imbalance,</w:t>
+      </w:r>
+      <w:r>
+        <w:rPr>
+          <w:color w:val="000000" w:themeColor="text1"/>
+        </w:rPr>
+        <w:fldChar w:fldCharType="begin" w:fldLock="1"/>
+      </w:r>
+      <w:r>
+        <w:rPr>
+          <w:color w:val="000000" w:themeColor="text1"/>
+        </w:rPr>
+        <w:instrText>ADDIN CSL_CITATION {"citationItems":[{"id":"ITEM-1","itemData":{"DOI":"10.1038/nrcardio.2016.181","ISBN":"9780123739476","ISSN":"17595010","PMID":"20425245","abstract":"Depression often coexists with coronary heart disease and increases the risk of poor cardiac prognosis. The physiopathology of depression resembles that of chronic, severe stress. Because little research has evaluated the impact of depression treatment on cardiac events, there is no currently recommended depression-specific treatment to reduce cardiac risk. © 2007 Copyright © 2007 Elsevier Inc. All rights reserved.","author":[{"dropping-particle":"","family":"Carney","given":"Robert M.","non-dropping-particle":"","parse-names":false,"suffix":""},{"dropping-particle":"","family":"Freedland","given":"Kenneth E.","non-dropping-particle":"","parse-names":false,"suffix":""}],"container-title":"Nature Reviews Cardiology","id":"ITEM-1","issue":"3","issued":{"date-parts":[["2017","3","17"]]},"page":"145-155","title":"Depression and coronary heart disease","type":"article","volume":"14"},"uris":["http://www.mendeley.com/documents/?uuid=88cf80d2-ea65-4118-a6ce-41f627c6502b"]}],"mendeley":{"formattedCitation":"&lt;sup&gt;13&lt;/sup&gt;","plainTextFormattedCitation":"13","previouslyFormattedCitation":"&lt;sup&gt;13&lt;/sup&gt;"},"properties":{"noteIndex":0},"schema":"https://github.com/citation-style-language/schema/raw/master/csl-citation.json"}</w:instrText>
+      </w:r>
+      <w:r>
+        <w:rPr>
+          <w:color w:val="000000" w:themeColor="text1"/>
+        </w:rPr>
+        <w:fldChar w:fldCharType="separate"/>
+      </w:r>
+      <w:r>
+        <w:rPr>
+          <w:noProof/>
+          <w:color w:val="000000" w:themeColor="text1"/>
+          <w:vertAlign w:val="superscript"/>
+        </w:rPr>
+        <w:t>13</w:t>
+      </w:r>
+      <w:r>
+        <w:rPr>
+          <w:color w:val="000000" w:themeColor="text1"/>
+        </w:rPr>
+        <w:fldChar w:fldCharType="end"/>
+      </w:r>
+      <w:r>
+        <w:rPr>
+          <w:color w:val="000000" w:themeColor="text1"/>
+        </w:rPr>
+        <w:t xml:space="preserve"> low coronary flow reserve,</w:t>
+      </w:r>
+      <w:r>
+        <w:rPr>
+          <w:color w:val="000000" w:themeColor="text1"/>
+        </w:rPr>
+        <w:fldChar w:fldCharType="begin" w:fldLock="1"/>
+      </w:r>
+      <w:r>
+        <w:rPr>
+          <w:color w:val="000000" w:themeColor="text1"/>
+        </w:rPr>
+        <w:instrText>ADDIN CSL_CITATION {"citationItems":[{"id":"ITEM-1","itemData":{"DOI":"10.1001/archinternmed.2009.330","ISSN":"00039926","abstract":"Background Major depressive disorder (MDD) is associated with coronary heart disease (CHD), but the mechanisms are unclear. The presence of MDD may increase CHD risk by affecting microvascular circulation. It is also plausible that genetic factors influencing MDD may overlap with those for CHD. We sought to examine the relationship between MDD and coronary flow reserve (CFR), the ratio of maximum flow during stress to flow at rest measured in milliliters per minute per gram of tissue. Methods We examined 289 male middle-aged twins, including 106 twins (53 twin pairs) discordant for a lifetime history of MDD and 183 control twins (unrelated to any twins in the experimental group) without MDD. To calculate CFR, we used positron emission tomography with nitrogen 13 (13N) ammonia to evaluate myocardial blood flow at rest and after adenosine stress. A standard perfusion defect score was also used to assess myocardial ischemia. Results There was no difference in myocardial ischemia between twins with and without MDD. Among the dizygotic twin pairs discordant for MDD, the CFR was 14% lower in the twins with MDD than in their brothers without MDD (2.36 vs 2.74) (P = .03). This association was not present in the monozygotic discordant pairs who were genetically matched (2.86 vs 2.64) (P = .19). The zygosity-MDD interaction after adjustment was significant (P = .006). The CFR in the dizygotic twins with MDD was also lower than in the control twins. Conclusions Our results provide evidence for a shared genetic pathway between MDD and microvascular dysfunction. Common pathophysiologic processes may link MDD and early atherosclerosis.","author":[{"dropping-particle":"","family":"Vaccarino","given":"Viola","non-dropping-particle":"","parse-names":false,"suffix":""},{"dropping-particle":"","family":"Votaw","given":"John","non-dropping-particle":"","parse-names":false,"suffix":""},{"dropping-particle":"","family":"Faber","given":"Tracy","non-dropping-particle":"","parse-names":false,"suffix":""},{"dropping-particle":"","family":"Veledar","given":"Emir","non-dropping-particle":"","parse-names":false,"suffix":""},{"dropping-particle":"V.","family":"Murrah","given":"Nancy","non-dropping-particle":"","parse-names":false,"suffix":""},{"dropping-particle":"","family":"Jones","given":"Linda R.","non-dropping-particle":"","parse-names":false,"suffix":""},{"dropping-particle":"","family":"Zhao","given":"Jinying","non-dropping-particle":"","parse-names":false,"suffix":""},{"dropping-particle":"","family":"Su","given":"Shaoyong","non-dropping-particle":"","parse-names":false,"suffix":""},{"dropping-particle":"","family":"Goldberg","given":"Jack","non-dropping-particle":"","parse-names":false,"suffix":""},{"dropping-particle":"","family":"Raggi","given":"J. Paolo","non-dropping-particle":"","parse-names":false,"suffix":""},{"dropping-particle":"","family":"Quyyumi","given":"Arshed A.","non-dropping-particle":"","parse-names":false,"suffix":""},{"dropping-particle":"","family":"Sheps","given":"David S.","non-dropping-particle":"","parse-names":false,"suffix":""},{"dropping-particle":"","family":"Bremner","given":"J. Douglas","non-dropping-particle":"","parse-names":false,"suffix":""}],"container-title":"Archives of Internal Medicine","id":"ITEM-1","issue":"18","issued":{"date-parts":[["2009","10","12"]]},"page":"1668-1676","publisher":"American Medical Association","title":"Major depression and coronary flow reserve detected by positron emission tomography","type":"article-journal","volume":"169"},"uris":["http://www.mendeley.com/documents/?uuid=c7ce0b29-6c3e-43a4-8d32-ed0694cfb9ba"]}],"mendeley":{"formattedCitation":"&lt;sup&gt;14&lt;/sup&gt;","plainTextFormattedCitation":"14","previouslyFormattedCitation":"&lt;sup&gt;14&lt;/sup&gt;"},"properties":{"noteIndex":0},"schema":"https://github.com/citation-style-language/schema/raw/master/csl-citation.json"}</w:instrText>
+      </w:r>
+      <w:r>
+        <w:rPr>
+          <w:color w:val="000000" w:themeColor="text1"/>
+        </w:rPr>
+        <w:fldChar w:fldCharType="separate"/>
+      </w:r>
+      <w:r>
+        <w:rPr>
+          <w:noProof/>
+          <w:color w:val="000000" w:themeColor="text1"/>
+          <w:vertAlign w:val="superscript"/>
+        </w:rPr>
+        <w:t>14</w:t>
+      </w:r>
+      <w:r>
+        <w:rPr>
+          <w:color w:val="000000" w:themeColor="text1"/>
+        </w:rPr>
+        <w:fldChar w:fldCharType="end"/>
+      </w:r>
+      <w:r>
+        <w:rPr>
+          <w:color w:val="000000" w:themeColor="text1"/>
+        </w:rPr>
+        <w:t xml:space="preserve"> and menta</w:t>
+      </w:r>
+      <w:bookmarkStart w:id="0" w:name="_GoBack"/>
+      <w:bookmarkEnd w:id="0"/>
+      <w:r>
+        <w:rPr>
+          <w:color w:val="000000" w:themeColor="text1"/>
+        </w:rPr>
+        <w:t>l-stress induced myocardial ischemia.</w:t>
+      </w:r>
+      <w:r>
+        <w:rPr>
+          <w:color w:val="000000" w:themeColor="text1"/>
+        </w:rPr>
+        <w:fldChar w:fldCharType="begin" w:fldLock="1"/>
+      </w:r>
+      <w:r>
+        <w:rPr>
+          <w:color w:val="000000" w:themeColor="text1"/>
+        </w:rPr>
+        <w:instrText>ADDIN CSL_CITATION {"citationItems":[{"id":"ITEM-1","itemData":{"DOI":"10.1371/journal.pone.0102986","ISBN":"0009-7322","ISSN":"19326203","PMID":"25061993","abstract":"OBJECTIVES: Depression is an adverse prognostic factor after an acute myocardial infarction (MI), and an increased propensity toward emotionally-driven myocardial ischemia may play a role. We aimed to examine the association between depressive symptoms and mental stress-induced myocardial ischemia in young survivors of an MI.\\n\\nMETHODS: We studied 98 patients (49 women and 49 men) age 38-60 years who were hospitalized for acute MI in the previous 6 months. Patients underwent myocardial perfusion imaging at rest, after mental stress (speech task), and after exercise or pharmacological stress. A summed difference score (SDS), obtained with observer-independent software, was used to quantify myocardial ischemia under both stress conditions. The Beck Depression Inventory-II (BDI-II) was used to measure depressive symptoms, which were analyzed as overall score, and as separate somatic and cognitive depressive symptom scores.\\n\\nRESULTS: There was a significant positive association between depressive symptoms and SDS with mental stress, denoting more ischemia. After adjustment for demographic and lifestyle factors, disease severity and medications, each incremental depressive symptom was associated with 0.14 points higher SDS. When somatic and cognitive depressive symptoms were examined separately, both somatic [β = 0.17, 95% CI: (0.04, 0.30), p = 0.01] and cognitive symptoms [β = 0.31, 95% CI: (0.07, 0.56), p = 0.01] were significantly associated with mental stress-induced ischemia. Depressive symptoms were not associated with ischemia induced by exercise or pharmacological stress.\\n\\nCONCLUSION: Among young post-MI patients, higher levels of both cognitive and somatic depressive symptoms are associated with a higher propensity to develop myocardial ischemia with mental stress, but not with physical (exercise or pharmacological) stress.","author":[{"dropping-particle":"","family":"Wei","given":"Jingkai","non-dropping-particle":"","parse-names":false,"suffix":""},{"dropping-particle":"","family":"Pimple","given":"Pratik","non-dropping-particle":"","parse-names":false,"suffix":""},{"dropping-particle":"","family":"Shah","given":"Amit J.","non-dropping-particle":"","parse-names":false,"suffix":""},{"dropping-particle":"","family":"Rooks","given":"Cherie","non-dropping-particle":"","parse-names":false,"suffix":""},{"dropping-particle":"","family":"Bremner","given":"J. Douglas","non-dropping-particle":"","parse-names":false,"suffix":""},{"dropping-particle":"","family":"Nye","given":"Jonathon A.","non-dropping-particle":"","parse-names":false,"suffix":""},{"dropping-particle":"","family":"Ibeanu","given":"Ijeoma","non-dropping-particle":"","parse-names":false,"suffix":""},{"dropping-particle":"","family":"Murrah","given":"Nancy","non-dropping-particle":"","parse-names":false,"suffix":""},{"dropping-particle":"","family":"Shallenberger","given":"Lucy","non-dropping-particle":"","parse-names":false,"suffix":""},{"dropping-particle":"","family":"Raggi","given":"Paolo","non-dropping-particle":"","parse-names":false,"suffix":""},{"dropping-particle":"","family":"Vaccarino","given":"Viola","non-dropping-particle":"","parse-names":false,"suffix":""}],"container-title":"PLoS ONE","editor":[{"dropping-particle":"","family":"Hayley","given":"Shawn","non-dropping-particle":"","parse-names":false,"suffix":""}],"id":"ITEM-1","issue":"7","issued":{"date-parts":[["2014","7","25"]]},"page":"e102986","title":"Depressive symptoms are associated with mental stress-induced myocardial ischemia after acute myocardial infarction","type":"article-journal","volume":"9"},"uris":["http://www.mendeley.com/documents/?uuid=57d15a7a-76f7-4a43-8485-4d338ecd4a29"]}],"mendeley":{"formattedCitation":"&lt;sup&gt;15&lt;/sup&gt;","plainTextFormattedCitation":"15","previouslyFormattedCitation":"&lt;sup&gt;15&lt;/sup&gt;"},"properties":{"noteIndex":0},"schema":"https://github.com/citation-style-language/schema/raw/master/csl-citation.json"}</w:instrText>
+      </w:r>
+      <w:r>
+        <w:rPr>
+          <w:color w:val="000000" w:themeColor="text1"/>
+        </w:rPr>
+        <w:fldChar w:fldCharType="separate"/>
+      </w:r>
+      <w:r>
+        <w:rPr>
+          <w:noProof/>
+          <w:color w:val="000000" w:themeColor="text1"/>
+          <w:vertAlign w:val="superscript"/>
+        </w:rPr>
+        <w:t>15</w:t>
+      </w:r>
+      <w:r>
+        <w:rPr>
+          <w:color w:val="000000" w:themeColor="text1"/>
+        </w:rPr>
+        <w:fldChar w:fldCharType="end"/>
+      </w:r>
+      <w:r>
+        <w:rPr>
+          <w:color w:val="000000" w:themeColor="text1"/>
+        </w:rPr>
+        <w:t xml:space="preserve"> A potentially important mechanism of depression in CAD is abnormal autonomic regulation of the heart, which may arise from central neurol</w:t>
+      </w:r>
+      <w:r>
+        <w:rPr>
+          <w:color w:val="000000" w:themeColor="text1"/>
+        </w:rPr>
+        <w:t>ogical</w:t>
+      </w:r>
+      <w:r>
+        <w:rPr>
+          <w:color w:val="000000" w:themeColor="text1"/>
+        </w:rPr>
+        <w:t xml:space="preserve"> abnormalities.</w:t>
+      </w:r>
+      <w:r>
+        <w:rPr>
+          <w:color w:val="000000" w:themeColor="text1"/>
+        </w:rPr>
+        <w:fldChar w:fldCharType="begin" w:fldLock="1"/>
+      </w:r>
+      <w:r>
+        <w:rPr>
+          <w:color w:val="000000" w:themeColor="text1"/>
+        </w:rPr>
+        <w:instrText>ADDIN CSL_CITATION {"citationItems":[{"id":"ITEM-1","itemData":{"DOI":"10.1016/S0165-0327(00)00338-4","ISBN":"0165-0327","ISSN":"01650327","PMID":"11163422","abstract":"In the present paper we present the outlines of a model that integrates autonomic, attentional, and affective systems into a functional and structural network that may help to guide us in our understanding of emotion regulation and dysregulation. We will emphasize the relationship between attentional regulation and affective processes and propose a group of underlying physiological systems that serve to integrate these functions in the service of self-regulation and adaptability of the organism. We will attempt to place this network in the context of dynamical systems models which involve feedback and feedforward circuits with special attention to negative feedback mechanisms, inhibitory processes, and their role in response selection. From a systems perspective, inhibitory processes can be viewed as negative feedback circuits that allow for the interruption of ongoing behavior and the re-deployment of resources to other tasks. When these negative feedback mechanisms are compromised, positive feedback loops may develop as a result (of dis-inhibition). From this perspective, the relative sympathetic activation seen in anxiety disorders may represent dis-inhibition due to faulty inhibitory mechanisms. © 2000 Elsevier Science B.V.","author":[{"dropping-particle":"","family":"Thayer","given":"Julian F.","non-dropping-particle":"","parse-names":false,"suffix":""},{"dropping-particle":"","family":"Lane","given":"Richard D.","non-dropping-particle":"","parse-names":false,"suffix":""}],"container-title":"Journal of Affective Disorders","id":"ITEM-1","issue":"3","issued":{"date-parts":[["2000"]]},"page":"201-216","title":"A model of neurovisceral integration in emotion regulation and dysregulation","type":"article-journal","volume":"61"},"uris":["http://www.mendeley.com/documents/?uuid=4b40ea97-a256-40a0-a1ad-ff5b9d6977bc"]},{"id":"ITEM-2","itemData":{"DOI":"10.1111/psyp.12319","ISSN":"14698986","abstract":"The neurovisceral integration hypothesis suggests in part that cerebral control of autonomic function conveys comparable control of executive function and, hence, correlation among vagally determined high frequency heart rate variability (HF-HRV), executive function, and regional cerebral blood flow (CBF). In 440 middle-aged men and women, resting HF-HRV was related to regional CBF derived from a resting arterial spin-labeled MRI scan and to seven neuropsychological tests of executive function. Despite some intercorrelations, regression modeling failed to support integrated central control of HF-HRV and executive function. Integration between autonomic and cognitive control appears more circumscribed than the general integration suggested by the neurovisceral integration hypothesis.","author":[{"dropping-particle":"","family":"Richard Jennings","given":"J.","non-dropping-particle":"","parse-names":false,"suffix":""},{"dropping-particle":"","family":"Allen","given":"Ben","non-dropping-particle":"","parse-names":false,"suffix":""},{"dropping-particle":"","family":"Gianaros","given":"Peter J","non-dropping-particle":"","parse-names":false,"suffix":""},{"dropping-particle":"","family":"Thayer","given":"Julian F","non-dropping-particle":"","parse-names":false,"suffix":""},{"dropping-particle":"","family":"Manuck","given":"Stephen B","non-dropping-particle":"","parse-names":false,"suffix":""}],"container-title":"Psychophysiology","id":"ITEM-2","issue":"2","issued":{"date-parts":[["2015"]]},"page":"214-224","title":"Focusing neurovisceral integration: Cognition, heart rate variability, and cerebral blood flow","type":"article-journal","volume":"52"},"uris":["http://www.mendeley.com/documents/?uuid=8f648ab2-ee70-48c8-b24e-f0b423e8bb6f"]}],"mendeley":{"formattedCitation":"&lt;sup&gt;16,17&lt;/sup&gt;","plainTextFormattedCitation":"16,17","previouslyFormattedCitation":"&lt;sup&gt;16,17&lt;/sup&gt;"},"properties":{"noteIndex":0},"schema":"https://github.com/citation-style-language/schema/raw/master/csl-citation.json"}</w:instrText>
+      </w:r>
+      <w:r>
+        <w:rPr>
+          <w:color w:val="000000" w:themeColor="text1"/>
+        </w:rPr>
+        <w:fldChar w:fldCharType="separate"/>
+      </w:r>
+      <w:r>
+        <w:rPr>
+          <w:noProof/>
+          <w:color w:val="000000" w:themeColor="text1"/>
+          <w:vertAlign w:val="superscript"/>
+        </w:rPr>
+        <w:t>16,17</w:t>
+      </w:r>
+      <w:r>
+        <w:rPr>
+          <w:color w:val="000000" w:themeColor="text1"/>
+        </w:rPr>
+        <w:fldChar w:fldCharType="end"/>
+      </w:r>
+      <w:r>
+        <w:rPr>
+          <w:color w:val="000000" w:themeColor="text1"/>
+        </w:rPr>
+        <w:t xml:space="preserve"> Abnormal autonomic regulation of the heart may also occur during myocardial ischemia or infarction due to dysfunction of the intrinsic cardiac nervous system.</w:t>
+      </w:r>
+      <w:r>
+        <w:rPr>
+          <w:color w:val="000000" w:themeColor="text1"/>
+        </w:rPr>
+        <w:fldChar w:fldCharType="begin" w:fldLock="1"/>
+      </w:r>
+      <w:r>
+        <w:rPr>
+          <w:color w:val="000000" w:themeColor="text1"/>
+        </w:rPr>
+        <w:instrText>ADDIN CSL_CITATION {"citationItems":[{"id":"ITEM-1","itemData":{"ISSN":"0195-668X","PMID":"8681998","abstract":"The intrinsic cardiac nervous system has been classically considered to contain only parasympathetic efferent postganglionic neurones which receive inputs from medullary parasympathetic efferent preganglionic neurones. In such a view, intrinsic cardiac ganglia act as simple relay stations of parasympathetic efferent neuronal input to the heart, the major autonomic control of the heart purported to reside solely in the brainstem and spinal cord. Data collected over the past two decades indicate that processing occurs within the mammalian intrinsic cardiac nervous system which involves afferent neurones, local circuit neurones (interconnecting neurones) as well as both sympathetic and parasympathetic efferent postganglionic neurones. As such, intrinsic cardiac ganglionic interactions represent the organ component of the hierarchy of intrathoracic nested feedback control loops which provide rapid and appropriate reflex coordination of efferent autonomic neuronal outflow to the heart. In such a concept, the intrinsic cardiac nervous system acts as a distributive processor, integrating parasympathetic and sympathetic efferent centrifugal information to the heart in addition to centripetal information arising from cardiac sensory neurites. A number of neurochemicals have been shown to influence the interneuronal interactions which occur within the intrathoracic cardiac nervous system. For instance, pharmacological interventions that modify b-adrenergic or angiotensin II receptors affect cardiomyocyte function not only directly, but indirectly by influencing the capacity of intrathoracic neurones to regulate cardiomyocytes. Thus, current pharmacological management of heart disease may influence cardiomyocyte function directly as well as indirectly secondary to modifying the cardiac nervous system. This review presents a brief summary of developing concepts about the role of the cardiac nervous system in regulating the normal heart. In addition, it provides some tentative ideas concerning the importance of this nervous system in cardiac disease states with a view to stimulating further interest in neural control of the heart so that appropriate neurocardiological strategies can be devised for the management of heart disease.","author":[{"dropping-particle":"","family":"Armour","given":"J Andrew","non-dropping-particle":"","parse-names":false,"suffix":""}],"container-title":"European heart journal","id":"ITEM-1","issue":"12","issued":{"date-parts":[["1999","12"]]},"page":"1751-2","title":"Myocardial ischaemia and the cardiac nervous system.","type":"article-journal","volume":"16"},"uris":["http://www.mendeley.com/documents/?uuid=78a5c08d-4413-4a17-bdd2-71274e1650f6"]}],"mendeley":{"formattedCitation":"&lt;sup&gt;18&lt;/sup&gt;","plainTextFormattedCitation":"18","previouslyFormattedCitation":"&lt;sup&gt;18&lt;/sup&gt;"},"properties":{"noteIndex":0},"schema":"https://github.com/citation-style-language/schema/raw/master/csl-citation.json"}</w:instrText>
+      </w:r>
+      <w:r>
+        <w:rPr>
+          <w:color w:val="000000" w:themeColor="text1"/>
+        </w:rPr>
+        <w:fldChar w:fldCharType="separate"/>
+      </w:r>
+      <w:r>
+        <w:rPr>
+          <w:noProof/>
+          <w:color w:val="000000" w:themeColor="text1"/>
+          <w:vertAlign w:val="superscript"/>
+        </w:rPr>
+        <w:t>18</w:t>
+      </w:r>
+      <w:r>
+        <w:rPr>
+          <w:color w:val="000000" w:themeColor="text1"/>
+        </w:rPr>
+        <w:fldChar w:fldCharType="end"/>
+      </w:r>
+      <w:r>
+        <w:rPr>
+          <w:color w:val="000000" w:themeColor="text1"/>
+        </w:rPr>
+        <w:t xml:space="preserve"> The </w:t>
+      </w:r>
+      <w:r>
+        <w:rPr>
+          <w:color w:val="000000" w:themeColor="text1"/>
+        </w:rPr>
+        <w:t>abnormalities</w:t>
+      </w:r>
+      <w:r>
+        <w:rPr>
+          <w:color w:val="000000" w:themeColor="text1"/>
+        </w:rPr>
+        <w:t xml:space="preserve"> are known to change the fundamental </w:t>
+      </w:r>
+      <w:r>
+        <w:rPr>
+          <w:color w:val="000000" w:themeColor="text1"/>
+        </w:rPr>
+        <w:t xml:space="preserve">functioning of the sinoatrial node, resulting in altered </w:t>
+      </w:r>
+      <w:r>
+        <w:rPr>
+          <w:color w:val="000000" w:themeColor="text1"/>
+        </w:rPr>
+        <w:t xml:space="preserve">heart rate patterns </w:t>
+      </w:r>
+      <w:r>
+        <w:rPr>
+          <w:color w:val="000000" w:themeColor="text1"/>
+        </w:rPr>
+        <w:t>and subsequently lowered heart rate variability (HRV)</w:t>
       </w:r>
       <w:r>
         <w:rPr>
@@ -356,7 +495,7 @@
         <w:rPr>
           <w:color w:val="000000" w:themeColor="text1"/>
         </w:rPr>
-        <w:instrText>ADDIN CSL_CITATION {"citationItems":[{"id":"ITEM-1","itemData":{"DOI":"10.1161/CIRCULATIONAHA.116.025140","ISBN":"8169325846","ISSN":"15244539","PMID":"28209727","abstract":"BACKGROUND Depression among patients with acute myocardial infarction (AMI) is prevalent and associated with an adverse quality of life and prognosis. Despite recommendations from some national organizations to screen for depression, it is unclear whether treatment of depression in patients with AMI is associated with better outcomes. We aimed to determine whether the prognosis of patients with treated versus untreated depression differs. METHODS The TRIUMPH study (Translational Research Investigating Underlying Disparities in Acute Myocardial Infarction Patients' Health Status) is an observational multicenter cohort study that enrolled 4062 patients aged ≥18 years with AMI between April 11, 2005, and December 31, 2008, from 24 US hospitals. Research coordinators administered the Patient Health Questionnaire-9 (PHQ-9) during the index AMI admission. Depression was defined by a PHQ-9 score of ≥10. Depression was categorized as treated if there was documentation of a discharge diagnosis, medication prescribed for depression, or referral for counseling, and as untreated if none of these 3 criteria was documented in the medical records despite a PHQ score ≥10. One-year mortality was compared between patients with AMI having: (1) no depression (PHQ-9&lt;10; reference); (2) treated depression; and (3) untreated depression adjusting for demographics, AMI severity, and clinical factors. RESULTS Overall, 759 (18.7%) patients met PHQ-9 criteria for depression and 231 (30.4%) were treated. In comparison with 3303 patients without depression, the 231 patients with treated depression had 1-year mortality rates that were not different (6.1% versus 6.7%; adjusted hazard ratio, 1.12; 95% confidence interval, 0.63-1.99). In contrast, the 528 patients with untreated depression had higher 1-year mortality in comparison with patients without depression (10.8% versus 6.1%; adjusted hazard ratio, 1.91; 95% confidence interval, 1.39-2.62). CONCLUSIONS Although depression in patients with AMI is associated with increased long-term mortality, this association may be confined to patients with untreated depression.","author":[{"dropping-particle":"","family":"Smolderen","given":"Kim G.","non-dropping-particle":"","parse-names":false,"suffix":""},{"dropping-particle":"","family":"Buchanan","given":"Donna M.","non-dropping-particle":"","parse-names":false,"suffix":""},{"dropping-particle":"","family":"Gosch","given":"Kensey","non-dropping-particle":"","parse-names":false,"suffix":""},{"dropping-particle":"","family":"Whooley","given":"Mary","non-dropping-particle":"","parse-names":false,"suffix":""},{"dropping-particle":"","family":"Chan","given":"Paul S.","non-dropping-particle":"","parse-names":false,"suffix":""},{"dropping-particle":"","family":"Vaccarino","given":"Viola","non-dropping-particle":"","parse-names":false,"suffix":""},{"dropping-particle":"","family":"Parashar","given":"Susmita","non-dropping-particle":"","parse-names":false,"suffix":""},{"dropping-particle":"","family":"Shah","given":"Amit J.","non-dropping-particle":"","parse-names":false,"suffix":""},{"dropping-particle":"","family":"Ho","given":"P. Michael","non-dropping-particle":"","parse-names":false,"suffix":""},{"dropping-particle":"","family":"Spertus","given":"John A.","non-dropping-particle":"","parse-names":false,"suffix":""}],"container-title":"Circulation","id":"ITEM-1","issue":"18","issued":{"date-parts":[["2017"]]},"page":"1681-1689","title":"Depression Treatment and 1-Year Mortality after Acute Myocardial Infarction: Insights from the TRIUMPH Registry (Translational Research Investigating Underlying Disparities in Acute Myocardial Infarction Patients' Health Status)","type":"article-journal","volume":"135"},"uris":["http://www.mendeley.com/documents/?uuid=32f7f8f3-ea58-437a-8cf9-52bc23d68ec7"]},{"id":"ITEM-2","itemData":{"DOI":"10.1192/bjp.bp.106.028647","ISSN":"00071250","PMID":"17541103","abstract":"Background: Depression following myocardial infarction is associated with poor cardiac prognosis. It is unclear whether antidepressant treatment improves long-term depression status and cardiac prognosis. Aims: To evaluate the effects of antidepressant treatment compared with usual care in an effectiveness study. Method: In a multicentre randomised controlled trial, 2177 myocardial infarction patients were evaluated for ICD-10 depression and randomised to intervention (n=209) or care as usual (n=122). Both arms were evaluated at 18 months post-myocardial infarction for long-term depression status and new cardiac events. Results: No differences were observed between intervention and control groups in mean scores on the Beck Depression Inventory (11.0, s.d.=7.5 v. 10.2, s.d.=5.1, P=0.45) or presence of ICD-10 depression (30.5 v. 32.1%, P=0.68).The cardiac event rate was 14% among the intervention group and 13% among controls (OR=1.07,95% CI 0.57-2.00). Conclusions: Antidepressant treatment did not alter long-term depression post-myocardial infarction status or improve cardiac prognosis.","author":[{"dropping-particle":"","family":"Melle","given":"Joost P.","non-dropping-particle":"Van","parse-names":false,"suffix":""},{"dropping-particle":"","family":"Jonge","given":"Peter","non-dropping-particle":"De","parse-names":false,"suffix":""},{"dropping-particle":"","family":"Honig","given":"Adriaan","non-dropping-particle":"","parse-names":false,"suffix":""},{"dropping-particle":"","family":"Schene","given":"Aart H","non-dropping-particle":"","parse-names":false,"suffix":""},{"dropping-particle":"","family":"Kuyper","given":"Astrid M.G.","non-dropping-particle":"","parse-names":false,"suffix":""},{"dropping-particle":"","family":"Crijns","given":"Harry J.G.M.","non-dropping-particle":"","parse-names":false,"suffix":""},{"dropping-particle":"","family":"Schins","given":"Annique","non-dropping-particle":"","parse-names":false,"suffix":""},{"dropping-particle":"","family":"Tulner","given":"Dorien","non-dropping-particle":"","parse-names":false,"suffix":""},{"dropping-particle":"","family":"Berg","given":"Maarten P.","non-dropping-particle":"Van Den","parse-names":false,"suffix":""},{"dropping-particle":"","family":"Ormel","given":"Johan","non-dropping-particle":"","parse-names":false,"suffix":""}],"container-title":"British Journal of Psychiatry","id":"ITEM-2","issue":"JUNE","issued":{"date-parts":[["2007","6"]]},"page":"460-466","title":"Effects of antidepressant treatment following myocardial infarction","type":"article-journal","volume":"190"},"uris":["http://www.mendeley.com/documents/?uuid=028953fb-3ca6-3c80-b598-61849e51576d"]},{"id":"ITEM-3","itemData":{"DOI":"10.1001/jama.289.23.3106","ISSN":"00987484","abstract":"Context: Depression and low perceived social support (LPSS) after myocardial infarction (MI) are associated with higher morbidity and mortality, but little is known about whether this excess risk can be reduced through treatment. Objective: To determine whether mortality and recurrent infarction are reduced by treatment of depression and LPSS with cognitive behavior therapy (CBT), supplemented with a selective serotonin reuptake inhibitor (SSRI) antidepressant when indicated, in patients enrolled within 28 days after MI. Design, Setting, and Patients: Randomized clinical trial conducted from October 1996 to April 2001 in 2481 MI patients (1084 women, 1397 men) enrolled from 8 clinical centers. Major or minor depression was diagnosed by modified Diagnostic and Statistical Manual of Mental Disorders, Fourth Edition criteria and severity by the 17-item Hamilton Rating Scale for Depression (HRSD); LPSS was determined by the Enhancing Recovery in Coronary Heart Disease Patients (ENRICHD) Social Support Instrument (ESSI). Random allocation was to usual medical care or CBT-based psychosocial intervention. Intervention: Cognitive behavior therapy was initiated at a median of 17 days after the index MI for a median of 11 individual sessions throughout 6 months, plus group therapy when feasible, with SSRIs for patients scoring higher than 24 on the HRSD or having a less than 50% reduction in Beck Depression Inventory scores after 5 weeks. Main Outcome Measures: Composite primary end point of death or recurrent MI; secondary outcomes included change in HRSD (for depression) or ESSI scores (for LPSS) at 6 months. Results: Improvement in psychosocial outcomes at 6 months favored treatment: mean (SD) change in HRSD score, -10.1 (7.8) in the depression and psychosocial intervention group vs -8.4 (7.7) in the depression and usual care group (P&lt;.001); mean (SD) change in ESSI score, 5.1 (5.9) in the LPSS and psychosocial intervention group vs 3.4 (6.0) in the LPSS and usual care group (P&lt;.001). After an average follow-up of 29 months, there was no significant difference in event-free survival between usual care (75.9%) and psychosocial intervention (75.8%). There were also no differences in survival between the psychosocial intervention and usual care arms in any of the 3 psychosocial risk groups (depression, LPSS, and depression and LPSS patients). Conclusions: The intervention did not increase event-free survival. The intervention improved depression and social isolat…","author":[{"dropping-particle":"","family":"Berkman","given":"Lisa F.","non-dropping-particle":"","parse-names":false,"suffix":""},{"dropping-particle":"","family":"Blumenthal","given":"James","non-dropping-particle":"","parse-names":false,"suffix":""},{"dropping-particle":"","family":"Burg","given":"Matthew","non-dropping-particle":"","parse-names":false,"suffix":""},{"dropping-particle":"","family":"Carney","given":"Robert M.","non-dropping-particle":"","parse-names":false,"suffix":""},{"dropping-particle":"","family":"Catellier","given":"Diane","non-dropping-particle":"","parse-names":false,"suffix":""},{"dropping-particle":"","family":"Cowan","given":"Marie J.","non-dropping-particle":"","parse-names":false,"suffix":""},{"dropping-particle":"","family":"Czajkowski","given":"Susan M.","non-dropping-particle":"","parse-names":false,"suffix":""},{"dropping-particle":"","family":"Busk","given":"Robert","non-dropping-particle":"De","parse-names":false,"suffix":""},{"dropping-particle":"","family":"Hosking","given":"James","non-dropping-particle":"","parse-names":false,"suffix":""},{"dropping-particle":"","family":"Jaffe","given":"Allan","non-dropping-particle":"","parse-names":false,"suffix":""},{"dropping-particle":"","family":"Kaufmann","given":"Peter G.","non-dropping-particle":"","parse-names":false,"suffix":""},{"dropping-particle":"","family":"Mitchell","given":"Pamela","non-dropping-particle":"","parse-names":false,"suffix":""},{"dropping-particle":"","family":"Norman","given":"James","non-dropping-particle":"","parse-names":false,"suffix":""},{"dropping-particle":"","family":"Powell","given":"Lynda H.","non-dropping-particle":"","parse-names":false,"suffix":""},{"dropping-particle":"","family":"Raczynski","given":"James M.","non-dropping-particle":"","parse-names":false,"suffix":""},{"dropping-particle":"","family":"Schneiderman","given":"Neil","non-dropping-particle":"","parse-names":false,"suffix":""},{"dropping-particle":"","family":"Raczynski","given":"","non-dropping-particle":"","parse-names":false,"suffix":""}],"container-title":"Journal of the American Medical Association","id":"ITEM-3","issue":"23","issued":{"date-parts":[["2003","6","18"]]},"page":"3106-3116","publisher":"American Medical Association","title":"Effects of Treating Depression and Low Perceived Social Support on Clinical Events after Myocardial Infarction: The Enhancing Recovery in Coronary Heart Disease Patients (ENRICHD) Randomized Trial","type":"article-journal","volume":"289"},"uris":["http://www.mendeley.com/documents/?uuid=f85f9a8f-d19b-335b-8cde-a7e783424af2"]}],"mendeley":{"formattedCitation":"&lt;sup&gt;10–12&lt;/sup&gt;","plainTextFormattedCitation":"10–12","previouslyFormattedCitation":"&lt;sup&gt;10–12&lt;/sup&gt;"},"properties":{"noteIndex":0},"schema":"https://github.com/citation-style-language/schema/raw/master/csl-citation.json"}</w:instrText>
+        <w:instrText>ADDIN CSL_CITATION {"citationItems":[{"id":"ITEM-1","itemData":{"DOI":"10.1161/01.CIR.93.5.1043","ISBN":"0195-668X","ISSN":"0195-668X","PMID":"8737210","abstract":"The last two decades have witnessed the recognition of a significant relationship between the autonomic nervous system and cardiovascular mortality, including sudden cardiac death[1–4]. Experimental evidence for an associ- ation between a propensity for lethal arrhythmias and signs of either increased sympathetic or reduced vagal activity has encouraged the development of quantitative markers of autonomic activity. Heart rate variability (HRV) represents one of the most promising such markers. The apparently easy derivation of this measure has popularized its use. As many commercial devices now provide automated measurement of HRV, the cardiologist has been pro- vided with a seemingly simple tool for both research and clinical studies[5]. However, the significance and meaning of the many different measures of HRV are more complex than generally appreciated and there is a potential for incorrect conclusions and for excessive or unfounded extrapolations. Recognition of these problems led the European Society of Cardiology and the North American Society","author":[{"dropping-particle":"","family":"Task Force of the ESC and NAS","given":"","non-dropping-particle":"","parse-names":false,"suffix":""}],"container-title":"European Heart Journal","id":"ITEM-1","issue":"5","issued":{"date-parts":[["1996"]]},"page":"354-381","title":"Heart Rate Variability","type":"article-journal","volume":"17"},"uris":["http://www.mendeley.com/documents/?uuid=84f7c6d2-f171-463b-b4b3-7f20d6009f25"]}],"mendeley":{"formattedCitation":"&lt;sup&gt;19&lt;/sup&gt;","plainTextFormattedCitation":"19","previouslyFormattedCitation":"&lt;sup&gt;19&lt;/sup&gt;"},"properties":{"noteIndex":0},"schema":"https://github.com/citation-style-language/schema/raw/master/csl-citation.json"}</w:instrText>
       </w:r>
       <w:r>
         <w:rPr>
@@ -370,7 +509,7 @@
           <w:color w:val="000000" w:themeColor="text1"/>
           <w:vertAlign w:val="superscript"/>
         </w:rPr>
-        <w:t>10–12</w:t>
+        <w:t>19</w:t>
       </w:r>
       <w:r>
         <w:rPr>
@@ -382,13 +521,43 @@
         <w:rPr>
           <w:color w:val="000000" w:themeColor="text1"/>
         </w:rPr>
-        <w:t xml:space="preserve"> </w:t>
-      </w:r>
-      <w:r>
-        <w:rPr>
-          <w:color w:val="000000" w:themeColor="text1"/>
-        </w:rPr>
-        <w:t>Potential pathways to explore these pathways remains underway, exploring altered ANS functioning,</w:t>
+        <w:t xml:space="preserve"> Low </w:t>
+      </w:r>
+      <w:r>
+        <w:rPr>
+          <w:color w:val="000000" w:themeColor="text1"/>
+        </w:rPr>
+        <w:t>HRV serves as</w:t>
+      </w:r>
+      <w:r>
+        <w:rPr>
+          <w:color w:val="000000" w:themeColor="text1"/>
+        </w:rPr>
+        <w:t xml:space="preserve"> electrocardiogra</w:t>
+      </w:r>
+      <w:r>
+        <w:rPr>
+          <w:color w:val="000000" w:themeColor="text1"/>
+        </w:rPr>
+        <w:t>phic</w:t>
+      </w:r>
+      <w:r>
+        <w:rPr>
+          <w:color w:val="000000" w:themeColor="text1"/>
+        </w:rPr>
+        <w:t xml:space="preserve"> (ECG) measurement of ANS dysfunction</w:t>
+      </w:r>
+      <w:r>
+        <w:rPr>
+          <w:color w:val="000000" w:themeColor="text1"/>
+        </w:rPr>
+        <w:t xml:space="preserve"> and </w:t>
+      </w:r>
+      <w:r>
+        <w:rPr>
+          <w:color w:val="000000" w:themeColor="text1"/>
+        </w:rPr>
+        <w:t>is strongly associated with both depressive symptoms and overall cardiovascular mortality.</w:t>
       </w:r>
       <w:r>
         <w:rPr>
@@ -400,7 +569,7 @@
         <w:rPr>
           <w:color w:val="000000" w:themeColor="text1"/>
         </w:rPr>
-        <w:instrText>ADDIN CSL_CITATION {"citationItems":[{"id":"ITEM-1","itemData":{"DOI":"10.1038/nrcardio.2016.181","ISBN":"9780123739476","ISSN":"17595010","PMID":"20425245","abstract":"Depression often coexists with coronary heart disease and increases the risk of poor cardiac prognosis. The physiopathology of depression resembles that of chronic, severe stress. Because little research has evaluated the impact of depression treatment on cardiac events, there is no currently recommended depression-specific treatment to reduce cardiac risk. © 2007 Copyright © 2007 Elsevier Inc. All rights reserved.","author":[{"dropping-particle":"","family":"Carney","given":"Robert M.","non-dropping-particle":"","parse-names":false,"suffix":""},{"dropping-particle":"","family":"Freedland","given":"Kenneth E.","non-dropping-particle":"","parse-names":false,"suffix":""}],"container-title":"Nature Reviews Cardiology","id":"ITEM-1","issue":"3","issued":{"date-parts":[["2017","3","17"]]},"page":"145-155","title":"Depression and coronary heart disease","type":"article","volume":"14"},"uris":["http://www.mendeley.com/documents/?uuid=88cf80d2-ea65-4118-a6ce-41f627c6502b"]}],"mendeley":{"formattedCitation":"&lt;sup&gt;13&lt;/sup&gt;","plainTextFormattedCitation":"13","previouslyFormattedCitation":"&lt;sup&gt;13&lt;/sup&gt;"},"properties":{"noteIndex":0},"schema":"https://github.com/citation-style-language/schema/raw/master/csl-citation.json"}</w:instrText>
+        <w:instrText>ADDIN CSL_CITATION {"citationItems":[{"id":"ITEM-1","itemData":{"DOI":"10.3949/ccjm.76.s2.03","ISBN":"3143627344","ISSN":"08911150","PMID":"19376975","abstract":"Depression is common in patients with coronary heart disease (CHD) and is a risk factor for cardiac morbidity and mortality in these patients. Depression is associated with autonomic nervous system dysfunction, which may at least partially explain this increased risk. Low heart rate variability (HRV), which reflects excessive sympathetic and/or inadequate parasympathetic modulation of heart rate, is a strong predictor of mortality in patients with CHD. Most studies-both in patients with stable CHD and in patients with a recent acute coronary event-have found HRV to be lower in depressed patients than in their nondepressed counterparts. This manuscript provides an overview of this literature and concludes that HRV may account for a substantial part of the risk associated with depression in CHD.","author":[{"dropping-particle":"","family":"Carney","given":"Robert M.","non-dropping-particle":"","parse-names":false,"suffix":""},{"dropping-particle":"","family":"Freedland","given":"Kenneth E.","non-dropping-particle":"","parse-names":false,"suffix":""}],"container-title":"Cleveland Clinic Journal of Medicine","id":"ITEM-1","issue":"SUPPL.2","issued":{"date-parts":[["2009"]]},"title":"Depression and heart rate variability in patients with coronary heart disease","type":"article-journal","volume":"76"},"uris":["http://www.mendeley.com/documents/?uuid=fba43147-4c4f-4d08-a30a-b0262929c484"]},{"id":"ITEM-2","itemData":{"DOI":"10.1097/01.psy.0000162254.61556.d5","ISBN":"1534-7796 (Electronic)\\r1534-7796 (Linking)","ISSN":"00333174","PMID":"15953797","abstract":"Depression is a risk factor for medical morbidity and mortality in patients with coronary heart disease (CHD). Dysregulation of the autonomic nervous system (ANS) may explain why depressed patients are at increased risk. Studies of medically well, depressed psychiatric patients have found elevated levels of plasma catecholamines and other markers of altered ANS function compared with controls. Studies of depressed patients with CHD have also uncovered evidence of ANS dysfunction, including elevated heart rate, low heart rate variability, exaggerated heart rate responses to physical stressors, high variability in ventricular repolarization, and low baroreceptor sensitivity. All of these indicators of ANS dysfunction have been associated with increased risks of mortality and cardiac morbidity in patients with CHD. Further research is needed to determine whether ANS dysfunction mediates the effects of depression on the course and outcome of CHD, and to develop clinical interventions that improve cardiovascular autonomic regulation while relieving depression in patients with CHD.","author":[{"dropping-particle":"","family":"Carney","given":"Robert M.","non-dropping-particle":"","parse-names":false,"suffix":""},{"dropping-particle":"","family":"Freedland","given":"Kenneth E.","non-dropping-particle":"","parse-names":false,"suffix":""},{"dropping-particle":"","family":"Veith","given":"Richard C.","non-dropping-particle":"","parse-names":false,"suffix":""}],"container-title":"Psychosomatic Medicine","id":"ITEM-2","issue":"SUPPL. 1","issued":{"date-parts":[["2005","5"]]},"page":"S29-S33","title":"Depression, the autonomic nervous system, and coronary heart disease","type":"article","volume":"67"},"uris":["http://www.mendeley.com/documents/?uuid=270731d4-6af5-421c-b6b3-7a669671ede2"]},{"id":"ITEM-3","itemData":{"DOI":"10.3109/10253890.2015.1045868","ISBN":"1607-8888 (Electronic)\\r1025-3890 (Linking)","ISSN":"16078888","PMID":"26004818","abstract":"Depression occurs in people of all ages across all world regions; it is the second leading cause of disability and its global burden increased by 37.5% between 1990 and 2010. Autonomic changes are often found in altered mood states and appear to be a central biological substrate linking depression to a number of physical dysfunctions. Alterations of autonomic nervous system functioning that promotes vagal withdrawal are reflected in reductions of heart rate variability (HRV) indexes. Reduced HRV characterizes emotional dysregulation, decreased psychological flexibility and defective social engagement, which in turn are linked to prefrontal cortex hypoactivity. Altogether, these pieces of evidence support the idea that HRV might represent a useful endophenotype for psychological/physical comorbidities, and its routine application should be advised to assess the efficacy of prevention/intervention therapies in a number of psychosomatic and psychiatric dysfunctions. Further research, also making use of appropriate animal models, could provide a significant support to this point of view and possibly help to identify appropriate antidepressant therapies that do not interefere with physical health.","author":[{"dropping-particle":"","family":"Sgoifo","given":"Andrea","non-dropping-particle":"","parse-names":false,"suffix":""},{"dropping-particle":"","family":"Carnevali","given":"Luca","non-dropping-particle":"","parse-names":false,"suffix":""},{"dropping-particle":"","family":"Pico Alfonso","given":"Maria de los Angeles","non-dropping-particle":"","parse-names":false,"suffix":""},{"dropping-particle":"","family":"Amore","given":"Mario","non-dropping-particle":"","parse-names":false,"suffix":""}],"container-title":"Stress","id":"ITEM-3","issue":"3","issued":{"date-parts":[["2015","5","4"]]},"page":"343-352","title":"Autonomic dysfunction and heart rate variability in depression","type":"article","volume":"18"},"uris":["http://www.mendeley.com/documents/?uuid=3e1bdb93-9de2-4b17-84f6-bc327945a026"]}],"mendeley":{"formattedCitation":"&lt;sup&gt;20–22&lt;/sup&gt;","plainTextFormattedCitation":"20–22","previouslyFormattedCitation":"&lt;sup&gt;20–22&lt;/sup&gt;"},"properties":{"noteIndex":0},"schema":"https://github.com/citation-style-language/schema/raw/master/csl-citation.json"}</w:instrText>
       </w:r>
       <w:r>
         <w:rPr>
@@ -414,7 +583,7 @@
           <w:color w:val="000000" w:themeColor="text1"/>
           <w:vertAlign w:val="superscript"/>
         </w:rPr>
-        <w:t>13</w:t>
+        <w:t>20–22</w:t>
       </w:r>
       <w:r>
         <w:rPr>
@@ -426,7 +595,7 @@
         <w:rPr>
           <w:color w:val="000000" w:themeColor="text1"/>
         </w:rPr>
-        <w:t xml:space="preserve"> coronary flow reserve,</w:t>
+        <w:t xml:space="preserve"> Low HRV is also suggestive of obstructive CAD, and therefore a potentially useful autonomic measure of cardiotoxicity in depression.</w:t>
       </w:r>
       <w:r>
         <w:rPr>
@@ -438,7 +607,7 @@
         <w:rPr>
           <w:color w:val="000000" w:themeColor="text1"/>
         </w:rPr>
-        <w:instrText>ADDIN CSL_CITATION {"citationItems":[{"id":"ITEM-1","itemData":{"DOI":"10.1001/archinternmed.2009.330","ISSN":"00039926","abstract":"Background Major depressive disorder (MDD) is associated with coronary heart disease (CHD), but the mechanisms are unclear. The presence of MDD may increase CHD risk by affecting microvascular circulation. It is also plausible that genetic factors influencing MDD may overlap with those for CHD. We sought to examine the relationship between MDD and coronary flow reserve (CFR), the ratio of maximum flow during stress to flow at rest measured in milliliters per minute per gram of tissue. Methods We examined 289 male middle-aged twins, including 106 twins (53 twin pairs) discordant for a lifetime history of MDD and 183 control twins (unrelated to any twins in the experimental group) without MDD. To calculate CFR, we used positron emission tomography with nitrogen 13 (13N) ammonia to evaluate myocardial blood flow at rest and after adenosine stress. A standard perfusion defect score was also used to assess myocardial ischemia. Results There was no difference in myocardial ischemia between twins with and without MDD. Among the dizygotic twin pairs discordant for MDD, the CFR was 14% lower in the twins with MDD than in their brothers without MDD (2.36 vs 2.74) (P = .03). This association was not present in the monozygotic discordant pairs who were genetically matched (2.86 vs 2.64) (P = .19). The zygosity-MDD interaction after adjustment was significant (P = .006). The CFR in the dizygotic twins with MDD was also lower than in the control twins. Conclusions Our results provide evidence for a shared genetic pathway between MDD and microvascular dysfunction. Common pathophysiologic processes may link MDD and early atherosclerosis.","author":[{"dropping-particle":"","family":"Vaccarino","given":"Viola","non-dropping-particle":"","parse-names":false,"suffix":""},{"dropping-particle":"","family":"Votaw","given":"John","non-dropping-particle":"","parse-names":false,"suffix":""},{"dropping-particle":"","family":"Faber","given":"Tracy","non-dropping-particle":"","parse-names":false,"suffix":""},{"dropping-particle":"","family":"Veledar","given":"Emir","non-dropping-particle":"","parse-names":false,"suffix":""},{"dropping-particle":"V.","family":"Murrah","given":"Nancy","non-dropping-particle":"","parse-names":false,"suffix":""},{"dropping-particle":"","family":"Jones","given":"Linda R.","non-dropping-particle":"","parse-names":false,"suffix":""},{"dropping-particle":"","family":"Zhao","given":"Jinying","non-dropping-particle":"","parse-names":false,"suffix":""},{"dropping-particle":"","family":"Su","given":"Shaoyong","non-dropping-particle":"","parse-names":false,"suffix":""},{"dropping-particle":"","family":"Goldberg","given":"Jack","non-dropping-particle":"","parse-names":false,"suffix":""},{"dropping-particle":"","family":"Raggi","given":"J. Paolo","non-dropping-particle":"","parse-names":false,"suffix":""},{"dropping-particle":"","family":"Quyyumi","given":"Arshed A.","non-dropping-particle":"","parse-names":false,"suffix":""},{"dropping-particle":"","family":"Sheps","given":"David S.","non-dropping-particle":"","parse-names":false,"suffix":""},{"dropping-particle":"","family":"Bremner","given":"J. Douglas","non-dropping-particle":"","parse-names":false,"suffix":""}],"container-title":"Archives of Internal Medicine","id":"ITEM-1","issue":"18","issued":{"date-parts":[["2009","10","12"]]},"page":"1668-1676","publisher":"American Medical Association","title":"Major depression and coronary flow reserve detected by positron emission tomography","type":"article-journal","volume":"169"},"uris":["http://www.mendeley.com/documents/?uuid=c7ce0b29-6c3e-43a4-8d32-ed0694cfb9ba"]}],"mendeley":{"formattedCitation":"&lt;sup&gt;14&lt;/sup&gt;","plainTextFormattedCitation":"14","previouslyFormattedCitation":"&lt;sup&gt;14&lt;/sup&gt;"},"properties":{"noteIndex":0},"schema":"https://github.com/citation-style-language/schema/raw/master/csl-citation.json"}</w:instrText>
+        <w:instrText>ADDIN CSL_CITATION {"citationItems":[{"id":"ITEM-1","itemData":{"DOI":"10.1016/S0002-9149(99)80155-6","ISBN":"0002-9149","ISSN":"00029149","PMID":"7677077","abstract":"Decreased heart rate (HR) variability is an independent risk factor for mortality in cardiac populations. Clinical depression has also been associated with adverse outcomes in patients with coronary artery disease (CAD). This study tests the hypothesis that depressed patients with CAD have decreased HR variability compared with nondepressed CAD patients. Nineteen patients with angiographically documented CAD and either major or minor depression were compared with a sample of nondepressed CAD patients according to age, sex, and smoking status. All patients underwent 24-hour Holter monitoring, and the standard deviation of all normal-to-normal intervals was used as the primary index of HR variability. HR variability was significantly lower in depressed than nondepressed patients (90 ± 35 vs 117 ± 26 ms; p &lt; 0.01), even after adjusting for relevant covariates. Thus, decreased HR variability may help explain the increased risk for cardiac mortality and morbidity in depressed CAD patients. © 1995.","author":[{"dropping-particle":"","family":"Carney","given":"Robert M.","non-dropping-particle":"","parse-names":false,"suffix":""},{"dropping-particle":"","family":"Saunders","given":"Roger D.","non-dropping-particle":"","parse-names":false,"suffix":""},{"dropping-particle":"","family":"Freedland","given":"Kenneth E.","non-dropping-particle":"","parse-names":false,"suffix":""},{"dropping-particle":"","family":"Stein","given":"Phyllis","non-dropping-particle":"","parse-names":false,"suffix":""},{"dropping-particle":"","family":"Rich","given":"Michael W.","non-dropping-particle":"","parse-names":false,"suffix":""},{"dropping-particle":"","family":"Jaffe","given":"Allan S.","non-dropping-particle":"","parse-names":false,"suffix":""}],"container-title":"The American Journal of Cardiology","id":"ITEM-1","issue":"8","issued":{"date-parts":[["1995"]]},"page":"562-564","title":"Association of depression witk reduced heart rate variability in coronary artery disease","type":"article-journal","volume":"76"},"uris":["http://www.mendeley.com/documents/?uuid=af32276b-b369-4dad-a8d5-7043bf3278ff"]},{"id":"ITEM-2","itemData":{"DOI":"10.1097/01.psy.0000249733.33811.00","ISBN":"0033-3174","ISSN":"00333174","PMID":"17167127","abstract":"OBJECTIVE Depression is a risk factor for mortality after acute myocardial infarction (AMI), possibly as a result of altered autonomic nervous system (ANS) modulation of heart rate (HR) and rhythm. The purposes of this study were to determine: a) whether depressed patients are more likely to have an abnormal HR response (i.e., abnormal turbulence) to premature ventricular contractions (VPCs), and b) whether abnormal HR turbulence accounts for the effect of depression on increased mortality after AMI. METHODS Ambulatory electrocardiographic data were obtained from 666 (316 depressed, 350 nondepressed) patients with a recent AMI; 498 had VPCs with measurable HR turbulence. Of these, 260 had normal, 152 had equivocal, and 86 had abnormal HR turbulence. Patients were followed for up to 30 (median = 24) months. RESULTS Depressed patients were more likely to have abnormal HR turbulence (risk factor adjusted odds ratio = 1.8; 95% confidence interval [CI] = 1.0-3.0; p = .03) and have worse survival (odds ratio = 2.4; 95% CI = 1.2-4.6; p = .02) than nondepressed patients. When HR turbulence was added to the model, the adjusted hazard ratio for depression decreased to 1.9 (95% CI = 0.9-3.8; p = .08), and to 1.6 (95% CI = 0.8-3.4; p = .18) when a measure of HR variability (LnVLF) was added. The hazard was found to differ over time with depression posing little risk for mortality in year 1 but greater risk in years 2 and 3 of the follow up. CONCLUSION ANS dysregulation may partially mediate the increased risk for mortality in depressed patients with frequent VPCs after an AMI.","author":[{"dropping-particle":"","family":"Carney","given":"Robert M.","non-dropping-particle":"","parse-names":false,"suffix":""},{"dropping-particle":"","family":"Howells","given":"William B.","non-dropping-particle":"","parse-names":false,"suffix":""},{"dropping-particle":"","family":"Blumenthal","given":"James A.","non-dropping-particle":"","parse-names":false,"suffix":""},{"dropping-particle":"","family":"Freedland","given":"Kenneth E.","non-dropping-particle":"","parse-names":false,"suffix":""},{"dropping-particle":"","family":"Stein","given":"Phyllis K.","non-dropping-particle":"","parse-names":false,"suffix":""},{"dropping-particle":"","family":"Berkman","given":"Lisa F.","non-dropping-particle":"","parse-names":false,"suffix":""},{"dropping-particle":"","family":"Watkins","given":"Lana L.","non-dropping-particle":"","parse-names":false,"suffix":""},{"dropping-particle":"","family":"Czajkowski","given":"Susan M.","non-dropping-particle":"","parse-names":false,"suffix":""},{"dropping-particle":"","family":"Steinmeyer","given":"Brian","non-dropping-particle":"","parse-names":false,"suffix":""},{"dropping-particle":"","family":"Hayano","given":"Junichiro","non-dropping-particle":"","parse-names":false,"suffix":""},{"dropping-particle":"","family":"Domitrovich","given":"Peter P.","non-dropping-particle":"","parse-names":false,"suffix":""},{"dropping-particle":"","family":"Burg","given":"Matthew M.","non-dropping-particle":"","parse-names":false,"suffix":""},{"dropping-particle":"","family":"Jaffe","given":"Allan S.","non-dropping-particle":"","parse-names":false,"suffix":""}],"container-title":"Psychosomatic Medicine","id":"ITEM-2","issue":"1","issued":{"date-parts":[["2007"]]},"page":"4-9","title":"Heart rate turbulence, depression, and survival after acute myocardial infarction","type":"article-journal","volume":"69"},"uris":["http://www.mendeley.com/documents/?uuid=93753746-50be-41fd-be29-1544dba6a66d"]},{"id":"ITEM-3","itemData":{"DOI":"10.1136/heartjnl-2011-300033","ISSN":"13556037","abstract":"OBJECTIVE: Obstructive coronary artery disease (CAD) is evident in only half of patients referred for diagnostic angiography. Five-minute heart rate variability (HRV) is a non-invasive marker for autonomic control of the vasculature, which this study hypothesised could risk-stratify cardiac patients and reduce unnecessary angiograms.\\n\\nDESIGN: A prospective observational study (the Alternative Risk Markers in Coronary Artery Disease (ARM-CAD) study).\\n\\nSETTING: Three cardiac centres in Melbourne, Australia.\\n\\nPATIENTS: 470 consecutive patients undergoing elective angiography (with predominantly normal cardiac rhythm), regardless of co-morbidity.\\n\\nMAIN OUTCOME MEASURES: The presence of obstructive CAD (≥50% stenosis) on angiography.\\n\\nRESULTS: Patients with obstructive CAD had significantly reduced HRV, particularly in the low frequency (LF) range (median 180 vs 267 ms(2) without CAD; p&lt;0.001). There was a linear trend with the severity of CAD; median LF power (IQR) in patients with normal coronaries was 275 (612), with minor coronary irregularities 255 (400), single-vessel CAD 212 (396) and more severe disease 170 (327) ms(2); p value for trend 0.003. There was a similar reduction in LF power regardless of the anatomical location of coronary stenoses. Comparing patients with LF less than 250 and 250 ms(2) or greater, the adjusted OR for obstructive CAD using multivariate regression was 2.42, 95% CI 1.33 to 4.38 (p=0.004). No interactions were noted in subgroup analysis and HRV added to risk prediction irrespective of the baseline Framingham risk (p&lt;0.0001).\\n\\nCONCLUSION: Low HRV is strongly predictive of angiographic coronary disease regardless of other co-morbidities and is clinically useful as a risk predictor in patients with sinus rhythm.\\n\\nCLINICAL TRIAL REGISTRATION INFORMATION: http://clinicaltrials.gov/ct2/show/NCT00403351 www.armcad.com.","author":[{"dropping-particle":"","family":"Kotecha","given":"Dipak","non-dropping-particle":"","parse-names":false,"suffix":""},{"dropping-particle":"","family":"New","given":"G","non-dropping-particle":"","parse-names":false,"suffix":""},{"dropping-particle":"","family":"Flather","given":"M D","non-dropping-particle":"","parse-names":false,"suffix":""},{"dropping-particle":"","family":"Eccleston","given":"D","non-dropping-particle":"","parse-names":false,"suffix":""},{"dropping-particle":"","family":"Pepper","given":"J","non-dropping-particle":"","parse-names":false,"suffix":""},{"dropping-particle":"","family":"Krum","given":"H","non-dropping-particle":"","parse-names":false,"suffix":""}],"container-title":"Heart","id":"ITEM-3","issue":"5","issued":{"date-parts":[["2012"]]},"page":"395-401","title":"Five-minute heart rate variability can predict obstructive angiographic coronary disease","type":"article-journal","volume":"98"},"uris":["http://www.mendeley.com/documents/?uuid=3a51f41f-999f-49da-8d88-5aeee5a88265"]},{"id":"ITEM-4","itemData":{"DOI":"10.1016/0022-3999(88)90050-5","ISBN":"0022-3999","ISSN":"00223999","PMID":"3404497","abstract":"Seventy-seven patients undergoing elective cardiac catheterization were administered a diagnostic psychiatric interview and their mean heart rates and heart rate variability were determined from the results of a 24 hr ambulatory ECG. The mean heart rate for depressed patients with coronary artery disease (CAD) was significantly higher than for nondepressed CAD patients, independent of the patient's age, smoking status, and beta blocker therapy. Heart rate variability was lower in depressed patients but did not achieve significance. With the exception of smoking, which was more common in depressed patients, there were no significant differences between the depressed and nondepressed patients on any other medical or demographic variable assessed. It is concluded that elevated heart rate may represent increased sympathetic tone in depressed CAD patients, and may help to explain the increased morbidity and mortality reported in these patients. © 1988.","author":[{"dropping-particle":"","family":"Carney","given":"Robert M.","non-dropping-particle":"","parse-names":false,"suffix":""},{"dropping-particle":"","family":"Rich","given":"Michael W.","non-dropping-particle":"","parse-names":false,"suffix":""},{"dropping-particle":"","family":"TeVelde","given":"Adriaantje","non-dropping-particle":"","parse-names":false,"suffix":""},{"dropping-particle":"","family":"Saini","given":"Jasbir","non-dropping-particle":"","parse-names":false,"suffix":""},{"dropping-particle":"","family":"Clark","given":"Karen","non-dropping-particle":"","parse-names":false,"suffix":""},{"dropping-particle":"","family":"Freedland","given":"Kenneth E.","non-dropping-particle":"","parse-names":false,"suffix":""}],"container-title":"Journal of Psychosomatic Research","id":"ITEM-4","issue":"2","issued":{"date-parts":[["1988"]]},"number-of-pages":"159-164","title":"The relationship between heart rate, heart rate variability and depression in patients with coronary artery disease","type":"report","volume":"32"},"uris":["http://www.mendeley.com/documents/?uuid=64aff1fc-0fbc-44fd-b4e4-b82b4b3034a2"]}],"mendeley":{"formattedCitation":"&lt;sup&gt;23–26&lt;/sup&gt;","plainTextFormattedCitation":"23–26","previouslyFormattedCitation":"&lt;sup&gt;23–26&lt;/sup&gt;"},"properties":{"noteIndex":0},"schema":"https://github.com/citation-style-language/schema/raw/master/csl-citation.json"}</w:instrText>
       </w:r>
       <w:r>
         <w:rPr>
@@ -452,7 +621,7 @@
           <w:color w:val="000000" w:themeColor="text1"/>
           <w:vertAlign w:val="superscript"/>
         </w:rPr>
-        <w:t>14</w:t>
+        <w:t>23–26</w:t>
       </w:r>
       <w:r>
         <w:rPr>
@@ -464,271 +633,7 @@
         <w:rPr>
           <w:color w:val="000000" w:themeColor="text1"/>
         </w:rPr>
-        <w:t xml:space="preserve"> and mental-stress induced myocardial ischemia.</w:t>
-      </w:r>
-      <w:r>
-        <w:rPr>
-          <w:color w:val="000000" w:themeColor="text1"/>
-        </w:rPr>
-        <w:fldChar w:fldCharType="begin" w:fldLock="1"/>
-      </w:r>
-      <w:r>
-        <w:rPr>
-          <w:color w:val="000000" w:themeColor="text1"/>
-        </w:rPr>
-        <w:instrText>ADDIN CSL_CITATION {"citationItems":[{"id":"ITEM-1","itemData":{"DOI":"10.1371/journal.pone.0102986","ISBN":"0009-7322","ISSN":"19326203","PMID":"25061993","abstract":"OBJECTIVES: Depression is an adverse prognostic factor after an acute myocardial infarction (MI), and an increased propensity toward emotionally-driven myocardial ischemia may play a role. We aimed to examine the association between depressive symptoms and mental stress-induced myocardial ischemia in young survivors of an MI.\\n\\nMETHODS: We studied 98 patients (49 women and 49 men) age 38-60 years who were hospitalized for acute MI in the previous 6 months. Patients underwent myocardial perfusion imaging at rest, after mental stress (speech task), and after exercise or pharmacological stress. A summed difference score (SDS), obtained with observer-independent software, was used to quantify myocardial ischemia under both stress conditions. The Beck Depression Inventory-II (BDI-II) was used to measure depressive symptoms, which were analyzed as overall score, and as separate somatic and cognitive depressive symptom scores.\\n\\nRESULTS: There was a significant positive association between depressive symptoms and SDS with mental stress, denoting more ischemia. After adjustment for demographic and lifestyle factors, disease severity and medications, each incremental depressive symptom was associated with 0.14 points higher SDS. When somatic and cognitive depressive symptoms were examined separately, both somatic [β = 0.17, 95% CI: (0.04, 0.30), p = 0.01] and cognitive symptoms [β = 0.31, 95% CI: (0.07, 0.56), p = 0.01] were significantly associated with mental stress-induced ischemia. Depressive symptoms were not associated with ischemia induced by exercise or pharmacological stress.\\n\\nCONCLUSION: Among young post-MI patients, higher levels of both cognitive and somatic depressive symptoms are associated with a higher propensity to develop myocardial ischemia with mental stress, but not with physical (exercise or pharmacological) stress.","author":[{"dropping-particle":"","family":"Wei","given":"Jingkai","non-dropping-particle":"","parse-names":false,"suffix":""},{"dropping-particle":"","family":"Pimple","given":"Pratik","non-dropping-particle":"","parse-names":false,"suffix":""},{"dropping-particle":"","family":"Shah","given":"Amit J.","non-dropping-particle":"","parse-names":false,"suffix":""},{"dropping-particle":"","family":"Rooks","given":"Cherie","non-dropping-particle":"","parse-names":false,"suffix":""},{"dropping-particle":"","family":"Bremner","given":"J. Douglas","non-dropping-particle":"","parse-names":false,"suffix":""},{"dropping-particle":"","family":"Nye","given":"Jonathon A.","non-dropping-particle":"","parse-names":false,"suffix":""},{"dropping-particle":"","family":"Ibeanu","given":"Ijeoma","non-dropping-particle":"","parse-names":false,"suffix":""},{"dropping-particle":"","family":"Murrah","given":"Nancy","non-dropping-particle":"","parse-names":false,"suffix":""},{"dropping-particle":"","family":"Shallenberger","given":"Lucy","non-dropping-particle":"","parse-names":false,"suffix":""},{"dropping-particle":"","family":"Raggi","given":"Paolo","non-dropping-particle":"","parse-names":false,"suffix":""},{"dropping-particle":"","family":"Vaccarino","given":"Viola","non-dropping-particle":"","parse-names":false,"suffix":""}],"container-title":"PLoS ONE","editor":[{"dropping-particle":"","family":"Hayley","given":"Shawn","non-dropping-particle":"","parse-names":false,"suffix":""}],"id":"ITEM-1","issue":"7","issued":{"date-parts":[["2014","7","25"]]},"page":"e102986","title":"Depressive symptoms are associated with mental stress-induced myocardial ischemia after acute myocardial infarction","type":"article-journal","volume":"9"},"uris":["http://www.mendeley.com/documents/?uuid=57d15a7a-76f7-4a43-8485-4d338ecd4a29"]}],"mendeley":{"formattedCitation":"&lt;sup&gt;15&lt;/sup&gt;","plainTextFormattedCitation":"15","previouslyFormattedCitation":"&lt;sup&gt;15&lt;/sup&gt;"},"properties":{"noteIndex":0},"schema":"https://github.com/citation-style-language/schema/raw/master/csl-citation.json"}</w:instrText>
-      </w:r>
-      <w:r>
-        <w:rPr>
-          <w:color w:val="000000" w:themeColor="text1"/>
-        </w:rPr>
-        <w:fldChar w:fldCharType="separate"/>
-      </w:r>
-      <w:r>
-        <w:rPr>
-          <w:noProof/>
-          <w:color w:val="000000" w:themeColor="text1"/>
-          <w:vertAlign w:val="superscript"/>
-        </w:rPr>
-        <w:t>15</w:t>
-      </w:r>
-      <w:r>
-        <w:rPr>
-          <w:color w:val="000000" w:themeColor="text1"/>
-        </w:rPr>
-        <w:fldChar w:fldCharType="end"/>
-      </w:r>
-      <w:r>
-        <w:rPr>
-          <w:color w:val="000000" w:themeColor="text1"/>
-        </w:rPr>
-        <w:t xml:space="preserve"> </w:t>
-      </w:r>
-      <w:r>
-        <w:rPr>
-          <w:color w:val="000000" w:themeColor="text1"/>
-        </w:rPr>
-        <w:t xml:space="preserve">A critical hurdle in </w:t>
-      </w:r>
-      <w:r>
-        <w:rPr>
-          <w:color w:val="000000" w:themeColor="text1"/>
-        </w:rPr>
-        <w:t>understanding</w:t>
-      </w:r>
-      <w:r>
-        <w:rPr>
-          <w:color w:val="000000" w:themeColor="text1"/>
-        </w:rPr>
-        <w:t xml:space="preserve"> the </w:t>
-      </w:r>
-      <w:r>
-        <w:rPr>
-          <w:color w:val="000000" w:themeColor="text1"/>
-        </w:rPr>
-        <w:t>mechanism</w:t>
-      </w:r>
-      <w:r>
-        <w:rPr>
-          <w:color w:val="000000" w:themeColor="text1"/>
-        </w:rPr>
-        <w:t>s</w:t>
-      </w:r>
-      <w:r>
-        <w:rPr>
-          <w:color w:val="000000" w:themeColor="text1"/>
-        </w:rPr>
-        <w:t xml:space="preserve"> of depression in cardiovascular mortality is </w:t>
-      </w:r>
-      <w:r>
-        <w:rPr>
-          <w:color w:val="000000" w:themeColor="text1"/>
-        </w:rPr>
-        <w:t xml:space="preserve">identifying </w:t>
-      </w:r>
-      <w:r>
-        <w:rPr>
-          <w:color w:val="000000" w:themeColor="text1"/>
-        </w:rPr>
-        <w:t xml:space="preserve">the </w:t>
-      </w:r>
-      <w:r>
-        <w:rPr>
-          <w:color w:val="000000" w:themeColor="text1"/>
-        </w:rPr>
-        <w:t xml:space="preserve">contributions </w:t>
-      </w:r>
-      <w:r>
-        <w:rPr>
-          <w:color w:val="000000" w:themeColor="text1"/>
-        </w:rPr>
-        <w:t>of autonomic outflow to the heart</w:t>
-      </w:r>
-      <w:r>
-        <w:rPr>
-          <w:color w:val="000000" w:themeColor="text1"/>
-        </w:rPr>
-        <w:t xml:space="preserve">. </w:t>
-      </w:r>
-      <w:r>
-        <w:rPr>
-          <w:color w:val="000000" w:themeColor="text1"/>
-        </w:rPr>
-        <w:t xml:space="preserve">Low heart rate variability (HRV), a </w:t>
-      </w:r>
-      <w:r>
-        <w:rPr>
-          <w:color w:val="000000" w:themeColor="text1"/>
-        </w:rPr>
-        <w:t>measurement of ANS dysfunction at the sinoatrial node</w:t>
-      </w:r>
-      <w:r>
-        <w:rPr>
-          <w:color w:val="000000" w:themeColor="text1"/>
-        </w:rPr>
-        <w:t>, is strongly associated with both depressive symptoms and overall cardiovascular mortality.</w:t>
-      </w:r>
-      <w:r>
-        <w:rPr>
-          <w:color w:val="000000" w:themeColor="text1"/>
-        </w:rPr>
-        <w:fldChar w:fldCharType="begin" w:fldLock="1"/>
-      </w:r>
-      <w:r>
-        <w:rPr>
-          <w:color w:val="000000" w:themeColor="text1"/>
-        </w:rPr>
-        <w:instrText>ADDIN CSL_CITATION {"citationItems":[{"id":"ITEM-1","itemData":{"DOI":"10.3949/ccjm.76.s2.03","ISBN":"3143627344","ISSN":"08911150","PMID":"19376975","abstract":"Depression is common in patients with coronary heart disease (CHD) and is a risk factor for cardiac morbidity and mortality in these patients. Depression is associated with autonomic nervous system dysfunction, which may at least partially explain this increased risk. Low heart rate variability (HRV), which reflects excessive sympathetic and/or inadequate parasympathetic modulation of heart rate, is a strong predictor of mortality in patients with CHD. Most studies-both in patients with stable CHD and in patients with a recent acute coronary event-have found HRV to be lower in depressed patients than in their nondepressed counterparts. This manuscript provides an overview of this literature and concludes that HRV may account for a substantial part of the risk associated with depression in CHD.","author":[{"dropping-particle":"","family":"Carney","given":"Robert M.","non-dropping-particle":"","parse-names":false,"suffix":""},{"dropping-particle":"","family":"Freedland","given":"Kenneth E.","non-dropping-particle":"","parse-names":false,"suffix":""}],"container-title":"Cleveland Clinic Journal of Medicine","id":"ITEM-1","issue":"SUPPL.2","issued":{"date-parts":[["2009"]]},"title":"Depression and heart rate variability in patients with coronary heart disease","type":"article-journal","volume":"76"},"uris":["http://www.mendeley.com/documents/?uuid=fba43147-4c4f-4d08-a30a-b0262929c484"]},{"id":"ITEM-2","itemData":{"DOI":"10.1097/01.psy.0000162254.61556.d5","ISBN":"1534-7796 (Electronic)\\r1534-7796 (Linking)","ISSN":"00333174","PMID":"15953797","abstract":"Depression is a risk factor for medical morbidity and mortality in patients with coronary heart disease (CHD). Dysregulation of the autonomic nervous system (ANS) may explain why depressed patients are at increased risk. Studies of medically well, depressed psychiatric patients have found elevated levels of plasma catecholamines and other markers of altered ANS function compared with controls. Studies of depressed patients with CHD have also uncovered evidence of ANS dysfunction, including elevated heart rate, low heart rate variability, exaggerated heart rate responses to physical stressors, high variability in ventricular repolarization, and low baroreceptor sensitivity. All of these indicators of ANS dysfunction have been associated with increased risks of mortality and cardiac morbidity in patients with CHD. Further research is needed to determine whether ANS dysfunction mediates the effects of depression on the course and outcome of CHD, and to develop clinical interventions that improve cardiovascular autonomic regulation while relieving depression in patients with CHD.","author":[{"dropping-particle":"","family":"Carney","given":"Robert M.","non-dropping-particle":"","parse-names":false,"suffix":""},{"dropping-particle":"","family":"Freedland","given":"Kenneth E.","non-dropping-particle":"","parse-names":false,"suffix":""},{"dropping-particle":"","family":"Veith","given":"Richard C.","non-dropping-particle":"","parse-names":false,"suffix":""}],"container-title":"Psychosomatic Medicine","id":"ITEM-2","issue":"SUPPL. 1","issued":{"date-parts":[["2005","5"]]},"page":"S29-S33","title":"Depression, the autonomic nervous system, and coronary heart disease","type":"article","volume":"67"},"uris":["http://www.mendeley.com/documents/?uuid=270731d4-6af5-421c-b6b3-7a669671ede2"]},{"id":"ITEM-3","itemData":{"DOI":"10.3109/10253890.2015.1045868","ISBN":"1607-8888 (Electronic)\\r1025-3890 (Linking)","ISSN":"16078888","PMID":"26004818","abstract":"Depression occurs in people of all ages across all world regions; it is the second leading cause of disability and its global burden increased by 37.5% between 1990 and 2010. Autonomic changes are often found in altered mood states and appear to be a central biological substrate linking depression to a number of physical dysfunctions. Alterations of autonomic nervous system functioning that promotes vagal withdrawal are reflected in reductions of heart rate variability (HRV) indexes. Reduced HRV characterizes emotional dysregulation, decreased psychological flexibility and defective social engagement, which in turn are linked to prefrontal cortex hypoactivity. Altogether, these pieces of evidence support the idea that HRV might represent a useful endophenotype for psychological/physical comorbidities, and its routine application should be advised to assess the efficacy of prevention/intervention therapies in a number of psychosomatic and psychiatric dysfunctions. Further research, also making use of appropriate animal models, could provide a significant support to this point of view and possibly help to identify appropriate antidepressant therapies that do not interefere with physical health.","author":[{"dropping-particle":"","family":"Sgoifo","given":"Andrea","non-dropping-particle":"","parse-names":false,"suffix":""},{"dropping-particle":"","family":"Carnevali","given":"Luca","non-dropping-particle":"","parse-names":false,"suffix":""},{"dropping-particle":"","family":"Pico Alfonso","given":"Maria de los Angeles","non-dropping-particle":"","parse-names":false,"suffix":""},{"dropping-particle":"","family":"Amore","given":"Mario","non-dropping-particle":"","parse-names":false,"suffix":""}],"container-title":"Stress","id":"ITEM-3","issue":"3","issued":{"date-parts":[["2015","5","4"]]},"page":"343-352","title":"Autonomic dysfunction and heart rate variability in depression","type":"article","volume":"18"},"uris":["http://www.mendeley.com/documents/?uuid=3e1bdb93-9de2-4b17-84f6-bc327945a026"]}],"mendeley":{"formattedCitation":"&lt;sup&gt;16–18&lt;/sup&gt;","plainTextFormattedCitation":"16–18","previouslyFormattedCitation":"&lt;sup&gt;16–18&lt;/sup&gt;"},"properties":{"noteIndex":0},"schema":"https://github.com/citation-style-language/schema/raw/master/csl-citation.json"}</w:instrText>
-      </w:r>
-      <w:r>
-        <w:rPr>
-          <w:color w:val="000000" w:themeColor="text1"/>
-        </w:rPr>
-        <w:fldChar w:fldCharType="separate"/>
-      </w:r>
-      <w:r>
-        <w:rPr>
-          <w:noProof/>
-          <w:color w:val="000000" w:themeColor="text1"/>
-          <w:vertAlign w:val="superscript"/>
-        </w:rPr>
-        <w:t>16–18</w:t>
-      </w:r>
-      <w:r>
-        <w:rPr>
-          <w:color w:val="000000" w:themeColor="text1"/>
-        </w:rPr>
-        <w:fldChar w:fldCharType="end"/>
-      </w:r>
-      <w:r>
-        <w:rPr>
-          <w:color w:val="000000" w:themeColor="text1"/>
-        </w:rPr>
-        <w:t xml:space="preserve"> </w:t>
-      </w:r>
-      <w:r>
-        <w:rPr>
-          <w:color w:val="000000" w:themeColor="text1"/>
-        </w:rPr>
-        <w:t>Low HRV is also suggestive of obstructive CAD independently and in depression</w:t>
-      </w:r>
-      <w:r>
-        <w:rPr>
-          <w:color w:val="000000" w:themeColor="text1"/>
-        </w:rPr>
-        <w:t xml:space="preserve">, </w:t>
-      </w:r>
-      <w:r>
-        <w:rPr>
-          <w:color w:val="000000" w:themeColor="text1"/>
-        </w:rPr>
-        <w:t>however studies are limited to time-independent measures, do not account for c</w:t>
-      </w:r>
-      <w:r>
-        <w:rPr>
-          <w:color w:val="000000" w:themeColor="text1"/>
-        </w:rPr>
-        <w:t xml:space="preserve">hanges in the intrinsic cardiac nervous system, and do not assess the </w:t>
-      </w:r>
-      <w:r>
-        <w:rPr>
-          <w:color w:val="000000" w:themeColor="text1"/>
-        </w:rPr>
-        <w:t xml:space="preserve">potential </w:t>
-      </w:r>
-      <w:r>
-        <w:rPr>
-          <w:color w:val="000000" w:themeColor="text1"/>
-        </w:rPr>
-        <w:t>mediating effect of ANS dysfunction.</w:t>
-      </w:r>
-      <w:r>
-        <w:rPr>
-          <w:color w:val="000000" w:themeColor="text1"/>
-        </w:rPr>
-        <w:fldChar w:fldCharType="begin" w:fldLock="1"/>
-      </w:r>
-      <w:r>
-        <w:rPr>
-          <w:color w:val="000000" w:themeColor="text1"/>
-        </w:rPr>
-        <w:instrText>ADDIN CSL_CITATION {"citationItems":[{"id":"ITEM-1","itemData":{"DOI":"10.1016/S0002-9149(99)80155-6","ISBN":"0002-9149","ISSN":"00029149","PMID":"7677077","abstract":"Decreased heart rate (HR) variability is an independent risk factor for mortality in cardiac populations. Clinical depression has also been associated with adverse outcomes in patients with coronary artery disease (CAD). This study tests the hypothesis that depressed patients with CAD have decreased HR variability compared with nondepressed CAD patients. Nineteen patients with angiographically documented CAD and either major or minor depression were compared with a sample of nondepressed CAD patients according to age, sex, and smoking status. All patients underwent 24-hour Holter monitoring, and the standard deviation of all normal-to-normal intervals was used as the primary index of HR variability. HR variability was significantly lower in depressed than nondepressed patients (90 ± 35 vs 117 ± 26 ms; p &lt; 0.01), even after adjusting for relevant covariates. Thus, decreased HR variability may help explain the increased risk for cardiac mortality and morbidity in depressed CAD patients. © 1995.","author":[{"dropping-particle":"","family":"Carney","given":"Robert M.","non-dropping-particle":"","parse-names":false,"suffix":""},{"dropping-particle":"","family":"Saunders","given":"Roger D.","non-dropping-particle":"","parse-names":false,"suffix":""},{"dropping-particle":"","family":"Freedland","given":"Kenneth E.","non-dropping-particle":"","parse-names":false,"suffix":""},{"dropping-particle":"","family":"Stein","given":"Phyllis","non-dropping-particle":"","parse-names":false,"suffix":""},{"dropping-particle":"","family":"Rich","given":"Michael W.","non-dropping-particle":"","parse-names":false,"suffix":""},{"dropping-particle":"","family":"Jaffe","given":"Allan S.","non-dropping-particle":"","parse-names":false,"suffix":""}],"container-title":"The American Journal of Cardiology","id":"ITEM-1","issue":"8","issued":{"date-parts":[["1995"]]},"page":"562-564","title":"Association of depression witk reduced heart rate variability in coronary artery disease","type":"article-journal","volume":"76"},"uris":["http://www.mendeley.com/documents/?uuid=af32276b-b369-4dad-a8d5-7043bf3278ff"]},{"id":"ITEM-2","itemData":{"DOI":"10.1097/01.psy.0000249733.33811.00","ISBN":"0033-3174","ISSN":"00333174","PMID":"17167127","abstract":"OBJECTIVE Depression is a risk factor for mortality after acute myocardial infarction (AMI), possibly as a result of altered autonomic nervous system (ANS) modulation of heart rate (HR) and rhythm. The purposes of this study were to determine: a) whether depressed patients are more likely to have an abnormal HR response (i.e., abnormal turbulence) to premature ventricular contractions (VPCs), and b) whether abnormal HR turbulence accounts for the effect of depression on increased mortality after AMI. METHODS Ambulatory electrocardiographic data were obtained from 666 (316 depressed, 350 nondepressed) patients with a recent AMI; 498 had VPCs with measurable HR turbulence. Of these, 260 had normal, 152 had equivocal, and 86 had abnormal HR turbulence. Patients were followed for up to 30 (median = 24) months. RESULTS Depressed patients were more likely to have abnormal HR turbulence (risk factor adjusted odds ratio = 1.8; 95% confidence interval [CI] = 1.0-3.0; p = .03) and have worse survival (odds ratio = 2.4; 95% CI = 1.2-4.6; p = .02) than nondepressed patients. When HR turbulence was added to the model, the adjusted hazard ratio for depression decreased to 1.9 (95% CI = 0.9-3.8; p = .08), and to 1.6 (95% CI = 0.8-3.4; p = .18) when a measure of HR variability (LnVLF) was added. The hazard was found to differ over time with depression posing little risk for mortality in year 1 but greater risk in years 2 and 3 of the follow up. CONCLUSION ANS dysregulation may partially mediate the increased risk for mortality in depressed patients with frequent VPCs after an AMI.","author":[{"dropping-particle":"","family":"Carney","given":"Robert M.","non-dropping-particle":"","parse-names":false,"suffix":""},{"dropping-particle":"","family":"Howells","given":"William B.","non-dropping-particle":"","parse-names":false,"suffix":""},{"dropping-particle":"","family":"Blumenthal","given":"James A.","non-dropping-particle":"","parse-names":false,"suffix":""},{"dropping-particle":"","family":"Freedland","given":"Kenneth E.","non-dropping-particle":"","parse-names":false,"suffix":""},{"dropping-particle":"","family":"Stein","given":"Phyllis K.","non-dropping-particle":"","parse-names":false,"suffix":""},{"dropping-particle":"","family":"Berkman","given":"Lisa F.","non-dropping-particle":"","parse-names":false,"suffix":""},{"dropping-particle":"","family":"Watkins","given":"Lana L.","non-dropping-particle":"","parse-names":false,"suffix":""},{"dropping-particle":"","family":"Czajkowski","given":"Susan M.","non-dropping-particle":"","parse-names":false,"suffix":""},{"dropping-particle":"","family":"Steinmeyer","given":"Brian","non-dropping-particle":"","parse-names":false,"suffix":""},{"dropping-particle":"","family":"Hayano","given":"Junichiro","non-dropping-particle":"","parse-names":false,"suffix":""},{"dropping-particle":"","family":"Domitrovich","given":"Peter P.","non-dropping-particle":"","parse-names":false,"suffix":""},{"dropping-particle":"","family":"Burg","given":"Matthew M.","non-dropping-particle":"","parse-names":false,"suffix":""},{"dropping-particle":"","family":"Jaffe","given":"Allan S.","non-dropping-particle":"","parse-names":false,"suffix":""}],"container-title":"Psychosomatic Medicine","id":"ITEM-2","issue":"1","issued":{"date-parts":[["2007"]]},"page":"4-9","title":"Heart rate turbulence, depression, and survival after acute myocardial infarction","type":"article-journal","volume":"69"},"uris":["http://www.mendeley.com/documents/?uuid=93753746-50be-41fd-be29-1544dba6a66d"]},{"id":"ITEM-3","itemData":{"DOI":"10.1136/heartjnl-2011-300033","ISSN":"13556037","abstract":"OBJECTIVE: Obstructive coronary artery disease (CAD) is evident in only half of patients referred for diagnostic angiography. Five-minute heart rate variability (HRV) is a non-invasive marker for autonomic control of the vasculature, which this study hypothesised could risk-stratify cardiac patients and reduce unnecessary angiograms.\\n\\nDESIGN: A prospective observational study (the Alternative Risk Markers in Coronary Artery Disease (ARM-CAD) study).\\n\\nSETTING: Three cardiac centres in Melbourne, Australia.\\n\\nPATIENTS: 470 consecutive patients undergoing elective angiography (with predominantly normal cardiac rhythm), regardless of co-morbidity.\\n\\nMAIN OUTCOME MEASURES: The presence of obstructive CAD (≥50% stenosis) on angiography.\\n\\nRESULTS: Patients with obstructive CAD had significantly reduced HRV, particularly in the low frequency (LF) range (median 180 vs 267 ms(2) without CAD; p&lt;0.001). There was a linear trend with the severity of CAD; median LF power (IQR) in patients with normal coronaries was 275 (612), with minor coronary irregularities 255 (400), single-vessel CAD 212 (396) and more severe disease 170 (327) ms(2); p value for trend 0.003. There was a similar reduction in LF power regardless of the anatomical location of coronary stenoses. Comparing patients with LF less than 250 and 250 ms(2) or greater, the adjusted OR for obstructive CAD using multivariate regression was 2.42, 95% CI 1.33 to 4.38 (p=0.004). No interactions were noted in subgroup analysis and HRV added to risk prediction irrespective of the baseline Framingham risk (p&lt;0.0001).\\n\\nCONCLUSION: Low HRV is strongly predictive of angiographic coronary disease regardless of other co-morbidities and is clinically useful as a risk predictor in patients with sinus rhythm.\\n\\nCLINICAL TRIAL REGISTRATION INFORMATION: http://clinicaltrials.gov/ct2/show/NCT00403351 www.armcad.com.","author":[{"dropping-particle":"","family":"Kotecha","given":"Dipak","non-dropping-particle":"","parse-names":false,"suffix":""},{"dropping-particle":"","family":"New","given":"G","non-dropping-particle":"","parse-names":false,"suffix":""},{"dropping-particle":"","family":"Flather","given":"M D","non-dropping-particle":"","parse-names":false,"suffix":""},{"dropping-particle":"","family":"Eccleston","given":"D","non-dropping-particle":"","parse-names":false,"suffix":""},{"dropping-particle":"","family":"Pepper","given":"J","non-dropping-particle":"","parse-names":false,"suffix":""},{"dropping-particle":"","family":"Krum","given":"H","non-dropping-particle":"","parse-names":false,"suffix":""}],"container-title":"Heart","id":"ITEM-3","issue":"5","issued":{"date-parts":[["2012"]]},"page":"395-401","title":"Five-minute heart rate variability can predict obstructive angiographic coronary disease","type":"article-journal","volume":"98"},"uris":["http://www.mendeley.com/documents/?uuid=3a51f41f-999f-49da-8d88-5aeee5a88265"]},{"id":"ITEM-4","itemData":{"DOI":"10.1016/0022-3999(88)90050-5","ISBN":"0022-3999","ISSN":"00223999","PMID":"3404497","abstract":"Seventy-seven patients undergoing elective cardiac catheterization were administered a diagnostic psychiatric interview and their mean heart rates and heart rate variability were determined from the results of a 24 hr ambulatory ECG. The mean heart rate for depressed patients with coronary artery disease (CAD) was significantly higher than for nondepressed CAD patients, independent of the patient's age, smoking status, and beta blocker therapy. Heart rate variability was lower in depressed patients but did not achieve significance. With the exception of smoking, which was more common in depressed patients, there were no significant differences between the depressed and nondepressed patients on any other medical or demographic variable assessed. It is concluded that elevated heart rate may represent increased sympathetic tone in depressed CAD patients, and may help to explain the increased morbidity and mortality reported in these patients. © 1988.","author":[{"dropping-particle":"","family":"Carney","given":"Robert M.","non-dropping-particle":"","parse-names":false,"suffix":""},{"dropping-particle":"","family":"Rich","given":"Michael W.","non-dropping-particle":"","parse-names":false,"suffix":""},{"dropping-particle":"","family":"TeVelde","given":"Adriaantje","non-dropping-particle":"","parse-names":false,"suffix":""},{"dropping-particle":"","family":"Saini","given":"Jasbir","non-dropping-particle":"","parse-names":false,"suffix":""},{"dropping-particle":"","family":"Clark","given":"Karen","non-dropping-particle":"","parse-names":false,"suffix":""},{"dropping-particle":"","family":"Freedland","given":"Kenneth E.","non-dropping-particle":"","parse-names":false,"suffix":""}],"container-title":"Journal of Psychosomatic Research","id":"ITEM-4","issue":"2","issued":{"date-parts":[["1988"]]},"number-of-pages":"159-164","title":"The relationship between heart rate, heart rate variability and depression in patients with coronary artery disease","type":"report","volume":"32"},"uris":["http://www.mendeley.com/documents/?uuid=64aff1fc-0fbc-44fd-b4e4-b82b4b3034a2"]}],"mendeley":{"formattedCitation":"&lt;sup&gt;19–22&lt;/sup&gt;","plainTextFormattedCitation":"19–22","previouslyFormattedCitation":"&lt;sup&gt;19–22&lt;/sup&gt;"},"properties":{"noteIndex":0},"schema":"https://github.com/citation-style-language/schema/raw/master/csl-citation.json"}</w:instrText>
-      </w:r>
-      <w:r>
-        <w:rPr>
-          <w:color w:val="000000" w:themeColor="text1"/>
-        </w:rPr>
-        <w:fldChar w:fldCharType="separate"/>
-      </w:r>
-      <w:r>
-        <w:rPr>
-          <w:noProof/>
-          <w:color w:val="000000" w:themeColor="text1"/>
-          <w:vertAlign w:val="superscript"/>
-        </w:rPr>
-        <w:t>19–22</w:t>
-      </w:r>
-      <w:r>
-        <w:rPr>
-          <w:color w:val="000000" w:themeColor="text1"/>
-        </w:rPr>
-        <w:fldChar w:fldCharType="end"/>
-      </w:r>
-      <w:r>
-        <w:rPr>
-          <w:color w:val="000000" w:themeColor="text1"/>
-        </w:rPr>
-        <w:t xml:space="preserve"> </w:t>
-      </w:r>
-      <w:r>
-        <w:rPr>
-          <w:color w:val="000000" w:themeColor="text1"/>
-        </w:rPr>
-        <w:t>T</w:t>
-      </w:r>
-      <w:r>
-        <w:rPr>
-          <w:color w:val="000000" w:themeColor="text1"/>
-        </w:rPr>
-        <w:t>he contribution of the ANS can be better characterized</w:t>
-      </w:r>
-      <w:r>
-        <w:rPr>
-          <w:color w:val="000000" w:themeColor="text1"/>
-        </w:rPr>
-        <w:t xml:space="preserve"> by studying</w:t>
-      </w:r>
-      <w:r>
-        <w:rPr>
-          <w:color w:val="000000" w:themeColor="text1"/>
-        </w:rPr>
-        <w:t xml:space="preserve"> the dose-dependent effect of both depression and CAD on ANS dysfunction using non-invasive markers of HRV and electrocardiographic (ECG) morphology</w:t>
-      </w:r>
-      <w:r>
-        <w:rPr>
-          <w:color w:val="000000" w:themeColor="text1"/>
-        </w:rPr>
-        <w:t xml:space="preserve">. </w:t>
+        <w:t xml:space="preserve"> Few studies have examined these pathways, which may have important diagnostic and therapeutic implications. </w:t>
       </w:r>
     </w:p>
     <w:p>
@@ -750,43 +655,7 @@
         <w:rPr>
           <w:color w:val="000000" w:themeColor="text1"/>
         </w:rPr>
-        <w:t xml:space="preserve">This applicant, with the guidance of the mentoring team, is well-positioned to face this challenge. </w:t>
-      </w:r>
-      <w:r>
-        <w:rPr>
-          <w:color w:val="000000" w:themeColor="text1"/>
-        </w:rPr>
-        <w:t xml:space="preserve">His mentors are renowned experts in psychological stress and cardiovascular disease (Amit Shah), mental stress-induced myocardial ischemia (Viola Vaccarino), cardiovascular epidemiology (Alvaro Alonso), and neural control of cardiac physiology (Marc Thames). </w:t>
-      </w:r>
-      <w:r>
-        <w:rPr>
-          <w:color w:val="000000" w:themeColor="text1"/>
-        </w:rPr>
-        <w:t>In published work, this applicant has found that decreased</w:t>
-      </w:r>
-      <w:r>
-        <w:rPr>
-          <w:color w:val="000000" w:themeColor="text1"/>
-        </w:rPr>
-        <w:t xml:space="preserve"> early morning </w:t>
-      </w:r>
-      <w:r>
-        <w:rPr>
-          <w:color w:val="000000" w:themeColor="text1"/>
-        </w:rPr>
-        <w:t xml:space="preserve">non-linear HRV </w:t>
-      </w:r>
-      <w:r>
-        <w:rPr>
-          <w:color w:val="000000" w:themeColor="text1"/>
-        </w:rPr>
-        <w:t>was strongly predictive of</w:t>
-      </w:r>
-      <w:r>
-        <w:rPr>
-          <w:color w:val="000000" w:themeColor="text1"/>
-        </w:rPr>
-        <w:t xml:space="preserve"> abnormal coronary flow reserve in a cohort of 276 veteran twins without known CAD.</w:t>
+        <w:t>This applicant, with the support of the mentoring team, is well-positioned to face this challenge. His mentors are renowned experts in depression and cardiovascular pathophysiology (Amit Shah), mental stress-induced myocardial ischemia (Viola Vaccarino), cardiovascular epidemiology (Alvaro Alonso), and neural control of cardiac physiology (Marc Thames). In published work, this applicant found that decreased early morning non-linear HRV was strongly predictive of abnormal coronary flow reserve in a cohort of 276 veteran twins without known CAD,</w:t>
       </w:r>
       <w:r>
         <w:rPr>
@@ -798,7 +667,7 @@
         <w:rPr>
           <w:color w:val="000000" w:themeColor="text1"/>
         </w:rPr>
-        <w:instrText>ADDIN CSL_CITATION {"citationItems":[{"id":"ITEM-1","itemData":{"DOI":"10.1161/circ.138.suppl_1.15216","abstract":"Introduction: About one-half of sudden cardiac deaths occur in those without known CAD suggesting the need for better risk-stratification tests. Autonomic dysfunction, measured by low heart rate variability (HRV), can occur with myocardial ischemia. Testing for low HRV may help to identify high-risk, asymptomatic individuals. The association of low HRV with ischemia may also be greatest during the morning hours, when cardiac events (MI, sudden death) are most likely to be triggered. Hypothesis: In a cohort of veteran males with no known CAD, subclinical myocardial ischemia is associated with autonomic dysfunction as measured by low HRV; this association is greatest during morning hours. Methods: We evaluated 24-hour ambulatory ECGs in middle-aged twins without known CAD from the Vietnam Era Twin Registry, and calculated frequency domain and non-linear (Dyx) HRV metrics. All subjects underwent [13N]-ammonia positron emission tomography with adenosine stress, with ischemia defined as greater than 5% perfusion deficit. Mixed models were used to compare HRV between ischemic and non-ischemic subjects in 1-hour intervals, and morning hours were 6 AM until 10 AM. Results: Data on 276 twin subjects were analyzed; the mean age (SD) was 53 (3) and 55 (20%) had ischemia. HRV was significantly different between ischemic and non-ischemic twins during morning hours (figure 1), with the largest magnitude difference occurring with Dyx at 7 AM. Each SD decrease in Dyx associated with an OR for ischemia of 4.8 (95% CI, 1.5 — 15.8). Dyx in morning hours remained significant in a subgroup of pairs discordant for ischemia and after risk factor adjustment. Significant differences by ischemia status were noted for low-frequency and very-low-frequency HRV. Conclusions: Lower HRV is strongly associated with subclinical myocardial ischemia primarily during morning hours. More research regarding this circadian autonomic vulnerability and its clinical implications are warranted.","author":[{"dropping-particle":"","family":"Shah","given":"Anish","non-dropping-particle":"","parse-names":false,"suffix":""},{"dropping-particle":"","family":"Lampert","given":"Rachel","non-dropping-particle":"","parse-names":false,"suffix":""},{"dropping-particle":"","family":"Goldberg","given":"Jack","non-dropping-particle":"","parse-names":false,"suffix":""},{"dropping-particle":"","family":"Bremner","given":"J Douglas","non-dropping-particle":"","parse-names":false,"suffix":""},{"dropping-particle":"","family":"Vaccarino","given":"Viola","non-dropping-particle":"","parse-names":false,"suffix":""},{"dropping-particle":"","family":"Shah","given":"Amit","non-dropping-particle":"","parse-names":false,"suffix":""}],"container-title":"Circulation","id":"ITEM-1","issue":"Suppl_1","issued":{"date-parts":[["2018","11","6"]]},"note":"doi: 10.1161/circ.138.suppl_1.15216","page":"A15216-A15216","publisher":"American Heart Association","publisher-place":"Chicago, IL","title":"Abstract 15216: Circadian Autonomic Inflexibility: A Marker of Ischemic Heart Disease","type":"article-journal","volume":"138"},"uris":["http://www.mendeley.com/documents/?uuid=904baa23-820a-4d7b-b815-ba39fbafa5c6"]}],"mendeley":{"formattedCitation":"&lt;sup&gt;23&lt;/sup&gt;","plainTextFormattedCitation":"23","previouslyFormattedCitation":"&lt;sup&gt;23&lt;/sup&gt;"},"properties":{"noteIndex":0},"schema":"https://github.com/citation-style-language/schema/raw/master/csl-citation.json"}</w:instrText>
+        <w:instrText>ADDIN CSL_CITATION {"citationItems":[{"id":"ITEM-1","itemData":{"DOI":"10.1161/circ.138.suppl_1.15216","abstract":"Introduction: About one-half of sudden cardiac deaths occur in those without known CAD suggesting the need for better risk-stratification tests. Autonomic dysfunction, measured by low heart rate variability (HRV), can occur with myocardial ischemia. Testing for low HRV may help to identify high-risk, asymptomatic individuals. The association of low HRV with ischemia may also be greatest during the morning hours, when cardiac events (MI, sudden death) are most likely to be triggered. Hypothesis: In a cohort of veteran males with no known CAD, subclinical myocardial ischemia is associated with autonomic dysfunction as measured by low HRV; this association is greatest during morning hours. Methods: We evaluated 24-hour ambulatory ECGs in middle-aged twins without known CAD from the Vietnam Era Twin Registry, and calculated frequency domain and non-linear (Dyx) HRV metrics. All subjects underwent [13N]-ammonia positron emission tomography with adenosine stress, with ischemia defined as greater than 5% perfusion deficit. Mixed models were used to compare HRV between ischemic and non-ischemic subjects in 1-hour intervals, and morning hours were 6 AM until 10 AM. Results: Data on 276 twin subjects were analyzed; the mean age (SD) was 53 (3) and 55 (20%) had ischemia. HRV was significantly different between ischemic and non-ischemic twins during morning hours (figure 1), with the largest magnitude difference occurring with Dyx at 7 AM. Each SD decrease in Dyx associated with an OR for ischemia of 4.8 (95% CI, 1.5 — 15.8). Dyx in morning hours remained significant in a subgroup of pairs discordant for ischemia and after risk factor adjustment. Significant differences by ischemia status were noted for low-frequency and very-low-frequency HRV. Conclusions: Lower HRV is strongly associated with subclinical myocardial ischemia primarily during morning hours. More research regarding this circadian autonomic vulnerability and its clinical implications are warranted.","author":[{"dropping-particle":"","family":"Shah","given":"Anish","non-dropping-particle":"","parse-names":false,"suffix":""},{"dropping-particle":"","family":"Lampert","given":"Rachel","non-dropping-particle":"","parse-names":false,"suffix":""},{"dropping-particle":"","family":"Goldberg","given":"Jack","non-dropping-particle":"","parse-names":false,"suffix":""},{"dropping-particle":"","family":"Bremner","given":"J Douglas","non-dropping-particle":"","parse-names":false,"suffix":""},{"dropping-particle":"","family":"Vaccarino","given":"Viola","non-dropping-particle":"","parse-names":false,"suffix":""},{"dropping-particle":"","family":"Shah","given":"Amit","non-dropping-particle":"","parse-names":false,"suffix":""}],"container-title":"Circulation","id":"ITEM-1","issue":"Suppl_1","issued":{"date-parts":[["2018","11","6"]]},"note":"doi: 10.1161/circ.138.suppl_1.15216","page":"A15216-A15216","publisher":"American Heart Association","publisher-place":"Chicago, IL","title":"Abstract 15216: Circadian Autonomic Inflexibility: A Marker of Ischemic Heart Disease","type":"article-journal","volume":"138"},"uris":["http://www.mendeley.com/documents/?uuid=904baa23-820a-4d7b-b815-ba39fbafa5c6"]}],"mendeley":{"formattedCitation":"&lt;sup&gt;27&lt;/sup&gt;","plainTextFormattedCitation":"27","previouslyFormattedCitation":"&lt;sup&gt;27&lt;/sup&gt;"},"properties":{"noteIndex":0},"schema":"https://github.com/citation-style-language/schema/raw/master/csl-citation.json"}</w:instrText>
       </w:r>
       <w:r>
         <w:rPr>
@@ -812,7 +681,7 @@
           <w:color w:val="000000" w:themeColor="text1"/>
           <w:vertAlign w:val="superscript"/>
         </w:rPr>
-        <w:t>23</w:t>
+        <w:t>27</w:t>
       </w:r>
       <w:r>
         <w:rPr>
@@ -824,43 +693,7 @@
         <w:rPr>
           <w:color w:val="000000" w:themeColor="text1"/>
         </w:rPr>
-        <w:t xml:space="preserve"> This suggests that coronary vasoreactivity may be mediated in part by the autonomic nervous system, however it remains unknown the contribution of obstructive CAD. </w:t>
-      </w:r>
-      <w:r>
-        <w:rPr>
-          <w:color w:val="000000" w:themeColor="text1"/>
-        </w:rPr>
-        <w:t xml:space="preserve">In </w:t>
-      </w:r>
-      <w:r>
-        <w:rPr>
-          <w:color w:val="000000" w:themeColor="text1"/>
-        </w:rPr>
-        <w:t>a subgroup</w:t>
-      </w:r>
-      <w:r>
-        <w:rPr>
-          <w:color w:val="000000" w:themeColor="text1"/>
-        </w:rPr>
-        <w:t xml:space="preserve"> analy</w:t>
-      </w:r>
-      <w:r>
-        <w:rPr>
-          <w:color w:val="000000" w:themeColor="text1"/>
-        </w:rPr>
-        <w:t>sis</w:t>
-      </w:r>
-      <w:r>
-        <w:rPr>
-          <w:color w:val="000000" w:themeColor="text1"/>
-        </w:rPr>
-        <w:t xml:space="preserve"> from the same cohort, it was found that non-linear HRV was also strongly associated with depressive symptoms. </w:t>
-      </w:r>
-      <w:r>
-        <w:rPr>
-          <w:color w:val="000000" w:themeColor="text1"/>
-        </w:rPr>
-        <w:t xml:space="preserve">If the role of ANS dysfunction in the pathogenesis of depression and CAD was better characterized, therapies that focus on ANS recovery (e.g. biofeedback, vagal nerve stimulators) could be used in target patients to reduce both symptom burden and overall mortality. </w:t>
+        <w:t xml:space="preserve"> suggesting that coronary vasoreactivity may be driven by the ANS. Additionally, non-linear HRV was found to be strongly associated with depressive symptoms. In a recent analysis, the applicant found a strong association between somatic depressive symptoms and HRV. By elucidating the role of ANS dysfunction in the pathogenesis of depression and CAD, we can better assess the potential benefit of interventions that target the ANS such as biofeedback and vagal nerve stimulation. </w:t>
       </w:r>
     </w:p>
     <w:p>
@@ -882,13 +715,19 @@
         <w:rPr>
           <w:color w:val="000000" w:themeColor="text1"/>
         </w:rPr>
-        <w:t xml:space="preserve">We propose to </w:t>
-      </w:r>
-      <w:r>
-        <w:rPr>
-          <w:color w:val="000000" w:themeColor="text1"/>
-        </w:rPr>
-        <w:t>study ANS dysfunction by measuring HRV and ECG morphology through ambulatory ECG patches (</w:t>
+        <w:t xml:space="preserve">We propose to study ANS dysfunction by measuring HRV </w:t>
+      </w:r>
+      <w:r>
+        <w:rPr>
+          <w:color w:val="000000" w:themeColor="text1"/>
+        </w:rPr>
+        <w:t>t</w:t>
+      </w:r>
+      <w:r>
+        <w:rPr>
+          <w:color w:val="000000" w:themeColor="text1"/>
+        </w:rPr>
+        <w:t>hrough ambulatory ECG patches (</w:t>
       </w:r>
       <w:proofErr w:type="spellStart"/>
       <w:r>
@@ -902,51 +741,151 @@
         <w:rPr>
           <w:color w:val="000000" w:themeColor="text1"/>
         </w:rPr>
-        <w:t xml:space="preserve"> ECG recorder) in subjects with chronic stable angina undergoing evaluation in the Emory Cardiovascular Biobank (Arshed Quyyumi). </w:t>
-      </w:r>
-      <w:r>
-        <w:rPr>
-          <w:color w:val="000000" w:themeColor="text1"/>
-        </w:rPr>
-        <w:t>The Biobank is a</w:t>
-      </w:r>
-      <w:r>
-        <w:rPr>
-          <w:color w:val="000000" w:themeColor="text1"/>
-        </w:rPr>
-        <w:t xml:space="preserve">n active </w:t>
-      </w:r>
-      <w:r>
-        <w:rPr>
-          <w:color w:val="000000" w:themeColor="text1"/>
-        </w:rPr>
-        <w:t>prospective cohort study of individuals undergoing clinically indicated cardiac catherization, during which psychological profiling is also conducted. The applicant has training in digital signal processing using ECG patches, with close support from engineers in the department of biomedical informatics that developed the local HRV toolbox (</w:t>
-      </w:r>
-      <w:proofErr w:type="spellStart"/>
-      <w:r>
-        <w:rPr>
-          <w:color w:val="000000" w:themeColor="text1"/>
-        </w:rPr>
-        <w:t>Gari</w:t>
-      </w:r>
-      <w:proofErr w:type="spellEnd"/>
-      <w:r>
-        <w:rPr>
-          <w:color w:val="000000" w:themeColor="text1"/>
-        </w:rPr>
-        <w:t xml:space="preserve"> Clifford). </w:t>
-      </w:r>
-      <w:r>
-        <w:rPr>
-          <w:color w:val="000000" w:themeColor="text1"/>
-        </w:rPr>
-        <w:t xml:space="preserve">This applicant has also enrolled over 80 patients at the time of writing from the Biobank, all with long-term ECG recordings. Preliminary analyses show prominent features of HRV and ECG morphology add predictive value to the finding of obstructive CAD over traditional risk factors. </w:t>
-      </w:r>
-      <w:r>
-        <w:rPr>
-          <w:color w:val="000000" w:themeColor="text1"/>
-        </w:rPr>
-        <w:t>The data we collect from this proposal will allow us to assess the contributions and mechanisms of ANS dysfunction on depression and CAD. We hypothesize that ECG markers will reflect changes in sympathovagal balance in diseases states of both the brain and heart, which we will test with the following aims:</w:t>
+        <w:t xml:space="preserve"> ECG recorder) in subjects with chronic stable angina undergoing evaluation in the Emory Cardiovascular Biobank,</w:t>
+      </w:r>
+      <w:r>
+        <w:rPr>
+          <w:color w:val="000000" w:themeColor="text1"/>
+        </w:rPr>
+        <w:fldChar w:fldCharType="begin" w:fldLock="1"/>
+      </w:r>
+      <w:r>
+        <w:rPr>
+          <w:color w:val="000000" w:themeColor="text1"/>
+        </w:rPr>
+        <w:instrText>ADDIN CSL_CITATION {"citationItems":[{"id":"ITEM-1","itemData":{"DOI":"10.1136/bmjopen-2017-018753","ISSN":"20446055","PMID":"29288185","abstract":"A series of calcineurin-inhibiting compds. consisting of a central arom. N-heterocycle, two aryl substituents and a 3-(dimethylamino)propyl chain was synthesized by introduction of the side chain. A corresponding haloheterocyclic compd. was transformed into a 3-(dimethylamino)propynyl heterocyclic compd. by Sonogashira coupling and was in turn hydrogenated in the presence of Pd/C to afford the 3-(dimethylamino)propyl-substituted target compds. Some of the products showed calcineurin inhibiting activity. [on SciFinder(R)]","author":[{"dropping-particle":"","family":"Ko","given":"Yi An","non-dropping-particle":"","parse-names":false,"suffix":""},{"dropping-particle":"","family":"Hayek","given":"Salim","non-dropping-particle":"","parse-names":false,"suffix":""},{"dropping-particle":"","family":"Sandesara","given":"Pratik","non-dropping-particle":"","parse-names":false,"suffix":""},{"dropping-particle":"","family":"Samman Tahhan","given":"Ayman","non-dropping-particle":"","parse-names":false,"suffix":""},{"dropping-particle":"","family":"Quyyumi","given":"Arshed","non-dropping-particle":"","parse-names":false,"suffix":""}],"container-title":"BMJ Open","id":"ITEM-1","issue":"12","issued":{"date-parts":[["2017"]]},"page":"e018753","publisher":"BMJ Publishing Group","title":"Cohort profile: The Emory Cardiovascular Biobank (EmCAB)","type":"article-journal","volume":"7"},"uris":["http://www.mendeley.com/documents/?uuid=9bc2f85c-3adc-4603-96f2-aa05093c7338"]}],"mendeley":{"formattedCitation":"&lt;sup&gt;28&lt;/sup&gt;","plainTextFormattedCitation":"28","previouslyFormattedCitation":"&lt;sup&gt;28&lt;/sup&gt;"},"properties":{"noteIndex":0},"schema":"https://github.com/citation-style-language/schema/raw/master/csl-citation.json"}</w:instrText>
+      </w:r>
+      <w:r>
+        <w:rPr>
+          <w:color w:val="000000" w:themeColor="text1"/>
+        </w:rPr>
+        <w:fldChar w:fldCharType="separate"/>
+      </w:r>
+      <w:r>
+        <w:rPr>
+          <w:noProof/>
+          <w:color w:val="000000" w:themeColor="text1"/>
+          <w:vertAlign w:val="superscript"/>
+        </w:rPr>
+        <w:t>28</w:t>
+      </w:r>
+      <w:r>
+        <w:rPr>
+          <w:color w:val="000000" w:themeColor="text1"/>
+        </w:rPr>
+        <w:fldChar w:fldCharType="end"/>
+      </w:r>
+      <w:r>
+        <w:rPr>
+          <w:color w:val="000000" w:themeColor="text1"/>
+        </w:rPr>
+        <w:t xml:space="preserve"> a multidisciplinary study led by Dr. Arshed Quyyumi (advisor). The Biobank is an active prospective cohort of individuals undergoing clinically indicated cardiac catherization, during which depressive symptoms are also assessed using validated metrics.</w:t>
+      </w:r>
+      <w:r>
+        <w:rPr>
+          <w:color w:val="000000" w:themeColor="text1"/>
+        </w:rPr>
+        <w:fldChar w:fldCharType="begin" w:fldLock="1"/>
+      </w:r>
+      <w:r>
+        <w:rPr>
+          <w:color w:val="000000" w:themeColor="text1"/>
+        </w:rPr>
+        <w:instrText>ADDIN CSL_CITATION {"citationItems":[{"id":"ITEM-1","itemData":{"DOI":"10.1161/JAHA.113.000741","ISBN":"2047-9980","ISSN":"20479980","PMID":"24943475","abstract":"BACKGROUND: Young women with coronary heart disease have high rates of depression and a higher risk of adverse events than men of similar age. Whether depression has a higher prognostic value in this group than in men and older women is not known. Our objective was to assess whether depression in young women is associated with higher risk of coronary artery disease (CAD) and adverse outcomes compared with similarly aged men and older women. METHODS AND RESULTS: We examined 3237 patients undergoing coronary angiography for evaluation of CAD and followed them for 2.9 years (median). Depressive symptoms were assessed with the Patient Health Questionnaire (PHQ)-9, and CAD burden was dichotomized based on its presence or absence. After multivariable adjustment for CAD risk factors, depressive symptoms predicted CAD presence in women aged ≤ 55 years (odds ratio=1.07 95% confidence interval [CI] 1.02 to 1.13 per 1 point increase in PHQ-9 score), but not in men aged ≤ 55 years or women aged &gt;55 years. Depressive symptoms also predicted increased risk of death in women aged ≤ 55 years (adjusted hazard ratio=1.07, 95% CI 1.02 to 1.14, per 1 point increase in PHQ-9 score), but not in men aged ≤ 55 years and women aged &gt;55 years, with P=0.02 for the depression-sex interaction and P=0.02 for depression-sex-age interaction. CONCLUSIONS: Among patients with suspected or established CAD, depressive symptoms are associated with increased risk of death, particularly in young women. This group may be especially vulnerable to the adverse cardiovascular effects of depression.","author":[{"dropping-particle":"","family":"Shah","given":"Amit J.","non-dropping-particle":"","parse-names":false,"suffix":""},{"dropping-particle":"","family":"Ghasemzadeh","given":"Nima","non-dropping-particle":"","parse-names":false,"suffix":""},{"dropping-particle":"","family":"Zaragoza-Macias","given":"Elisa","non-dropping-particle":"","parse-names":false,"suffix":""},{"dropping-particle":"","family":"Patel","given":"Riyaz","non-dropping-particle":"","parse-names":false,"suffix":""},{"dropping-particle":"","family":"Eapen","given":"Danny J.","non-dropping-particle":"","parse-names":false,"suffix":""},{"dropping-particle":"","family":"Neeland","given":"Ian J.","non-dropping-particle":"","parse-names":false,"suffix":""},{"dropping-particle":"","family":"Pimple","given":"Pratik M.","non-dropping-particle":"","parse-names":false,"suffix":""},{"dropping-particle":"","family":"Zafari","given":"A. Maziar","non-dropping-particle":"","parse-names":false,"suffix":""},{"dropping-particle":"","family":"Quyyumi","given":"Arshed A.","non-dropping-particle":"","parse-names":false,"suffix":""},{"dropping-particle":"","family":"Vaccarino","given":"Viola","non-dropping-particle":"","parse-names":false,"suffix":""}],"container-title":"Journal of the American Heart Association","id":"ITEM-1","issue":"3","issued":{"date-parts":[["2014","6","18"]]},"page":"e000741","publisher":"American Heart Association, Inc.","title":"Sex and age differences in the association of depression with obstructive coronary artery disease and adverse cardiovascular events","type":"article-journal","volume":"3"},"uris":["http://www.mendeley.com/documents/?uuid=38eaff28-0230-49e1-b608-041005e4ad5a"]}],"mendeley":{"formattedCitation":"&lt;sup&gt;29&lt;/sup&gt;","plainTextFormattedCitation":"29","previouslyFormattedCitation":"&lt;sup&gt;29&lt;/sup&gt;"},"properties":{"noteIndex":0},"schema":"https://github.com/citation-style-language/schema/raw/master/csl-citation.json"}</w:instrText>
+      </w:r>
+      <w:r>
+        <w:rPr>
+          <w:color w:val="000000" w:themeColor="text1"/>
+        </w:rPr>
+        <w:fldChar w:fldCharType="separate"/>
+      </w:r>
+      <w:r>
+        <w:rPr>
+          <w:noProof/>
+          <w:color w:val="000000" w:themeColor="text1"/>
+          <w:vertAlign w:val="superscript"/>
+        </w:rPr>
+        <w:t>29</w:t>
+      </w:r>
+      <w:r>
+        <w:rPr>
+          <w:color w:val="000000" w:themeColor="text1"/>
+        </w:rPr>
+        <w:fldChar w:fldCharType="end"/>
+      </w:r>
+      <w:r>
+        <w:rPr>
+          <w:color w:val="000000" w:themeColor="text1"/>
+        </w:rPr>
+        <w:t xml:space="preserve"> They enroll approximately 15 participants per week, and the mentoring team has a long history of collaboration with the study.</w:t>
+      </w:r>
+      <w:r>
+        <w:rPr>
+          <w:color w:val="000000" w:themeColor="text1"/>
+        </w:rPr>
+        <w:t xml:space="preserve"> The applicant has been trained in ECG analysis using the pre-existing HRV toolbox, developed at Emory.</w:t>
+      </w:r>
+      <w:r>
+        <w:rPr>
+          <w:color w:val="000000" w:themeColor="text1"/>
+        </w:rPr>
+        <w:fldChar w:fldCharType="begin" w:fldLock="1"/>
+      </w:r>
+      <w:r>
+        <w:rPr>
+          <w:color w:val="000000" w:themeColor="text1"/>
+        </w:rPr>
+        <w:instrText>ADDIN CSL_CITATION {"citationItems":[{"id":"ITEM-1","itemData":{"DOI":"10.1088/1361-6579/aae021","ISBN":"2514599342","ISSN":"1361-6579","PMID":"30199376","abstract":"Abstract Variability metrics hold promise as potential indicators for autonomic function, prediction of adverse cardiovascular outcomes, psychophysiological status, and general wellness. Although the investigation of heart rate variability (HRV) has been prevalent for several decades, the methods used for preprocessing, windowing, and choosing appropriate parameters lacks consensus among academic and clinical investigators. Moreover, many of the important steps are omitted from publications, preventing reproducibility. To address this, we have compiled a comprehensive and open-source modular toolbox for calculating HRV metrics and other related variability indices, on both raw cardiovascular time series, and RR intervals. The software, known as the PhysioNet Cardiovascular Signal Toolbox, is implemented in the MATLAB programming language, with standard (open) input and output formats, and requires no external libraries. The functioning of our software is compared with other widely used and referenced HRV toolboxes to identify important differences. Our findings demonstrate how modest differences in the approach to HRV analysis can lead to divergent results, a factor that might have contributed to the lack of repeatability of studies and clinical applicability of HRV metrics. Existing HRV toolboxes do not include standardized preprocessing, signal quality indices (for noisy segment removal), and abnormal rhythm detection and are therefore likely to lead to significant errors in the presence of moderate to high noise or arrhythmias. We therefore describe the inclusion of validated tools to address these issues. We also make recommendations for default values and testing/reporting.","author":[{"dropping-particle":"","family":"Vest","given":"Adriana N.","non-dropping-particle":"","parse-names":false,"suffix":""},{"dropping-particle":"","family":"Poian","given":"Giulia","non-dropping-particle":"Da","parse-names":false,"suffix":""},{"dropping-particle":"","family":"Li","given":"Qiao","non-dropping-particle":"","parse-names":false,"suffix":""},{"dropping-particle":"","family":"Liu","given":"Chengyu","non-dropping-particle":"","parse-names":false,"suffix":""},{"dropping-particle":"","family":"Nemati","given":"Shamim","non-dropping-particle":"","parse-names":false,"suffix":""},{"dropping-particle":"","family":"Shah","given":"Amit J.","non-dropping-particle":"","parse-names":false,"suffix":""},{"dropping-particle":"","family":"Clifford","given":"Gari D.","non-dropping-particle":"","parse-names":false,"suffix":""}],"container-title":"Physiological Measurement","id":"ITEM-1","issue":"10","issued":{"date-parts":[["2018","10","11"]]},"page":"105004","title":"An open source benchmarked toolbox for cardiovascular waveform and interval analysis","type":"article-journal","volume":"39"},"uris":["http://www.mendeley.com/documents/?uuid=61b6bc55-ada3-452a-97c5-7be5b427a028"]}],"mendeley":{"formattedCitation":"&lt;sup&gt;30&lt;/sup&gt;","plainTextFormattedCitation":"30","previouslyFormattedCitation":"&lt;sup&gt;30&lt;/sup&gt;"},"properties":{"noteIndex":0},"schema":"https://github.com/citation-style-language/schema/raw/master/csl-citation.json"}</w:instrText>
+      </w:r>
+      <w:r>
+        <w:rPr>
+          <w:color w:val="000000" w:themeColor="text1"/>
+        </w:rPr>
+        <w:fldChar w:fldCharType="separate"/>
+      </w:r>
+      <w:r>
+        <w:rPr>
+          <w:noProof/>
+          <w:color w:val="000000" w:themeColor="text1"/>
+          <w:vertAlign w:val="superscript"/>
+        </w:rPr>
+        <w:t>30</w:t>
+      </w:r>
+      <w:r>
+        <w:rPr>
+          <w:color w:val="000000" w:themeColor="text1"/>
+        </w:rPr>
+        <w:fldChar w:fldCharType="end"/>
+      </w:r>
+      <w:r>
+        <w:rPr>
+          <w:color w:val="000000" w:themeColor="text1"/>
+        </w:rPr>
+        <w:t xml:space="preserve"> This applicant, who is currently </w:t>
+      </w:r>
+      <w:r>
+        <w:rPr>
+          <w:color w:val="000000" w:themeColor="text1"/>
+        </w:rPr>
+        <w:t xml:space="preserve">a postdoctoral epidemiology fellow </w:t>
+      </w:r>
+      <w:r>
+        <w:rPr>
+          <w:color w:val="000000" w:themeColor="text1"/>
+        </w:rPr>
+        <w:t xml:space="preserve">and Emory TL1 scholar, has already enrolled </w:t>
+      </w:r>
+      <w:r>
+        <w:rPr>
+          <w:color w:val="000000" w:themeColor="text1"/>
+        </w:rPr>
+        <w:t>32</w:t>
+      </w:r>
+      <w:r>
+        <w:rPr>
+          <w:color w:val="000000" w:themeColor="text1"/>
+        </w:rPr>
+        <w:t xml:space="preserve"> patients from the Biobank with long-term ECG recordings. The data we collect from this proposal will allow us to assess the contributions and mechanisms of ANS dysfunction on depression and CAD, and prepare the applicant for future career development awards that evaluate more detailed mechanisms, outcomes, and/or interventions. We hypothesize that ECG markers will reflect both cardiac autonomic dysregulation and psychological stress, which we will test with the following aims:</w:t>
       </w:r>
     </w:p>
     <w:p>
@@ -978,43 +917,64 @@
           <w:bCs/>
           <w:color w:val="000000" w:themeColor="text1"/>
         </w:rPr>
-        <w:t xml:space="preserve">Determine the relationship of neuropsychological distress, represented by depression, on ANS dysfunction: </w:t>
-      </w:r>
-      <w:r>
-        <w:rPr>
-          <w:color w:val="000000" w:themeColor="text1"/>
-        </w:rPr>
-        <w:t>We will A) assess psychological stress through depressive symptoms by questionnaires (</w:t>
-      </w:r>
-      <w:r>
-        <w:rPr>
-          <w:color w:val="000000" w:themeColor="text1"/>
-        </w:rPr>
-        <w:t>Patient Health Questionnaire-9, PHQ-9),</w:t>
-      </w:r>
-      <w:r>
-        <w:rPr>
-          <w:color w:val="000000" w:themeColor="text1"/>
-        </w:rPr>
-        <w:t xml:space="preserve"> and B) test the relationship with </w:t>
-      </w:r>
-      <w:r>
-        <w:rPr>
-          <w:color w:val="000000" w:themeColor="text1"/>
-        </w:rPr>
-        <w:t xml:space="preserve">changes in </w:t>
-      </w:r>
-      <w:r>
-        <w:rPr>
-          <w:color w:val="000000" w:themeColor="text1"/>
-        </w:rPr>
-        <w:t>ECG.</w:t>
-      </w:r>
-      <w:r>
-        <w:rPr>
-          <w:color w:val="000000" w:themeColor="text1"/>
-        </w:rPr>
-        <w:t xml:space="preserve"> </w:t>
+        <w:t xml:space="preserve">Examine the relationship between psychological distress and cardiac autonomic dysregulation: </w:t>
+      </w:r>
+      <w:r>
+        <w:rPr>
+          <w:color w:val="000000" w:themeColor="text1"/>
+        </w:rPr>
+        <w:t>We will A) measure psychological stress through depressive symptoms by validated questionnaires (Patient Health Questionnaire-9, PHQ-9),</w:t>
+      </w:r>
+      <w:r>
+        <w:rPr>
+          <w:color w:val="000000" w:themeColor="text1"/>
+        </w:rPr>
+        <w:fldChar w:fldCharType="begin" w:fldLock="1"/>
+      </w:r>
+      <w:r>
+        <w:rPr>
+          <w:color w:val="000000" w:themeColor="text1"/>
+        </w:rPr>
+        <w:instrText>ADDIN CSL_CITATION {"citationItems":[{"id":"ITEM-1","itemData":{"ISSN":"0884-8734","PMID":"11556941","abstract":"OBJECTIVE While considerable attention has focused on improving the detection of depression, assessment of severity is also important in guiding treatment decisions. Therefore, we examined the validity of a brief, new measure of depression severity. MEASUREMENTS The Patient Health Questionnaire (PHQ) is a self-administered version of the PRIME-MD diagnostic instrument for common mental disorders. The PHQ-9 is the depression module, which scores each of the 9 DSM-IV criteria as \"0\" (not at all) to \"3\" (nearly every day). The PHQ-9 was completed by 6,000 patients in 8 primary care clinics and 7 obstetrics-gynecology clinics. Construct validity was assessed using the 20-item Short-Form General Health Survey, self-reported sick days and clinic visits, and symptom-related difficulty. Criterion validity was assessed against an independent structured mental health professional (MHP) interview in a sample of 580 patients. RESULTS As PHQ-9 depression severity increased, there was a substantial decrease in functional status on all 6 SF-20 subscales. Also, symptom-related difficulty, sick days, and health care utilization increased. Using the MHP reinterview as the criterion standard, a PHQ-9 score &gt; or =10 had a sensitivity of 88% and a specificity of 88% for major depression. PHQ-9 scores of 5, 10, 15, and 20 represented mild, moderate, moderately severe, and severe depression, respectively. Results were similar in the primary care and obstetrics-gynecology samples. CONCLUSION In addition to making criteria-based diagnoses of depressive disorders, the PHQ-9 is also a reliable and valid measure of depression severity. These characteristics plus its brevity make the PHQ-9 a useful clinical and research tool.","author":[{"dropping-particle":"","family":"Kroenke","given":"K","non-dropping-particle":"","parse-names":false,"suffix":""},{"dropping-particle":"","family":"Spitzer","given":"R L","non-dropping-particle":"","parse-names":false,"suffix":""},{"dropping-particle":"","family":"Williams","given":"J B","non-dropping-particle":"","parse-names":false,"suffix":""}],"container-title":"Journal of general internal medicine","id":"ITEM-1","issue":"9","issued":{"date-parts":[["2001","9"]]},"page":"606-13","title":"The PHQ-9: validity of a brief depression severity measure.","type":"article-journal","volume":"16"},"uris":["http://www.mendeley.com/documents/?uuid=68f586a9-fb34-4128-bd99-f13db07f7a56"]}],"mendeley":{"formattedCitation":"&lt;sup&gt;31&lt;/sup&gt;","plainTextFormattedCitation":"31","previouslyFormattedCitation":"&lt;sup&gt;31&lt;/sup&gt;"},"properties":{"noteIndex":0},"schema":"https://github.com/citation-style-language/schema/raw/master/csl-citation.json"}</w:instrText>
+      </w:r>
+      <w:r>
+        <w:rPr>
+          <w:color w:val="000000" w:themeColor="text1"/>
+        </w:rPr>
+        <w:fldChar w:fldCharType="separate"/>
+      </w:r>
+      <w:r>
+        <w:rPr>
+          <w:noProof/>
+          <w:color w:val="000000" w:themeColor="text1"/>
+          <w:vertAlign w:val="superscript"/>
+        </w:rPr>
+        <w:t>31</w:t>
+      </w:r>
+      <w:r>
+        <w:rPr>
+          <w:color w:val="000000" w:themeColor="text1"/>
+        </w:rPr>
+        <w:fldChar w:fldCharType="end"/>
+      </w:r>
+      <w:r>
+        <w:rPr>
+          <w:color w:val="000000" w:themeColor="text1"/>
+        </w:rPr>
+        <w:t xml:space="preserve"> and B) measure cardiac autonomic dysregulation with non-linear HRV. </w:t>
+      </w:r>
+      <w:r>
+        <w:rPr>
+          <w:color w:val="000000" w:themeColor="text1"/>
+        </w:rPr>
+        <w:t xml:space="preserve">Non-linear techniques allows for the measurement of the complexity and unpredictability of heart </w:t>
+      </w:r>
+      <w:proofErr w:type="spellStart"/>
+      <w:r>
+        <w:rPr>
+          <w:color w:val="000000" w:themeColor="text1"/>
+        </w:rPr>
+        <w:t xml:space="preserve">rate. </w:t>
       </w:r>
       <w:r>
         <w:rPr>
@@ -1023,31 +983,25 @@
           <w:color w:val="000000" w:themeColor="text1"/>
           <w:u w:val="single"/>
         </w:rPr>
-        <w:t>Hypothesis</w:t>
-      </w:r>
-      <w:r>
-        <w:rPr>
-          <w:i/>
-          <w:iCs/>
-          <w:color w:val="000000" w:themeColor="text1"/>
-        </w:rPr>
-        <w:t xml:space="preserve">: Increased depressive symptoms will associate with abnormal HRV findings, with non-linear HRV </w:t>
-      </w:r>
-      <w:r>
-        <w:rPr>
-          <w:i/>
-          <w:iCs/>
-          <w:color w:val="000000" w:themeColor="text1"/>
-        </w:rPr>
-        <w:t>having</w:t>
-      </w:r>
-      <w:r>
-        <w:rPr>
-          <w:i/>
-          <w:iCs/>
-          <w:color w:val="000000" w:themeColor="text1"/>
-        </w:rPr>
-        <w:t xml:space="preserve"> the strongest association.</w:t>
+        <w:t>Hypothes</w:t>
+      </w:r>
+      <w:proofErr w:type="spellEnd"/>
+      <w:r>
+        <w:rPr>
+          <w:i/>
+          <w:iCs/>
+          <w:color w:val="000000" w:themeColor="text1"/>
+          <w:u w:val="single"/>
+        </w:rPr>
+        <w:t>is</w:t>
+      </w:r>
+      <w:r>
+        <w:rPr>
+          <w:i/>
+          <w:iCs/>
+          <w:color w:val="000000" w:themeColor="text1"/>
+        </w:rPr>
+        <w:t>: Elevated depressive symptoms will associate with abnormally low non-linear HRV.</w:t>
       </w:r>
     </w:p>
     <w:p>
@@ -1069,39 +1023,57 @@
           <w:bCs/>
           <w:color w:val="000000" w:themeColor="text1"/>
         </w:rPr>
-        <w:t>E</w:t>
-      </w:r>
-      <w:r>
-        <w:rPr>
-          <w:b/>
-          <w:bCs/>
-          <w:color w:val="000000" w:themeColor="text1"/>
-        </w:rPr>
-        <w:t xml:space="preserve">valuate the relationship of </w:t>
-      </w:r>
-      <w:r>
-        <w:rPr>
-          <w:b/>
-          <w:bCs/>
-          <w:color w:val="000000" w:themeColor="text1"/>
-        </w:rPr>
-        <w:t xml:space="preserve">obstructive </w:t>
-      </w:r>
-      <w:r>
-        <w:rPr>
-          <w:b/>
-          <w:bCs/>
-          <w:color w:val="000000" w:themeColor="text1"/>
-        </w:rPr>
-        <w:t>CAD with</w:t>
-      </w:r>
-      <w:r>
-        <w:rPr>
-          <w:b/>
-          <w:bCs/>
-          <w:color w:val="000000" w:themeColor="text1"/>
-        </w:rPr>
-        <w:t xml:space="preserve"> autonomic dysfunction:</w:t>
+        <w:t>Evaluate the relationship of obstructive CAD with cardiac autonomic dysregulation:</w:t>
+      </w:r>
+      <w:r>
+        <w:rPr>
+          <w:color w:val="000000" w:themeColor="text1"/>
+        </w:rPr>
+        <w:t xml:space="preserve"> We will A) assess the CAD burden with the </w:t>
+      </w:r>
+      <w:r>
+        <w:rPr>
+          <w:color w:val="000000" w:themeColor="text1"/>
+        </w:rPr>
+        <w:t>CASS-50</w:t>
+      </w:r>
+      <w:r>
+        <w:rPr>
+          <w:color w:val="000000" w:themeColor="text1"/>
+        </w:rPr>
+        <w:t xml:space="preserve"> score.</w:t>
+      </w:r>
+      <w:r>
+        <w:rPr>
+          <w:color w:val="000000" w:themeColor="text1"/>
+        </w:rPr>
+        <w:fldChar w:fldCharType="begin" w:fldLock="1"/>
+      </w:r>
+      <w:r>
+        <w:rPr>
+          <w:color w:val="000000" w:themeColor="text1"/>
+        </w:rPr>
+        <w:instrText>ADDIN CSL_CITATION {"citationItems":[{"id":"ITEM-1","itemData":{"DOI":"10.1172/JCI110941","ISSN":"00219738","PMID":"6863543","abstract":"The Coronary Artery Surgery Study, CASS, enrolled 24,959 patients between August 1975 and June 1979 who were studied angiographically for suspected coronary artery disease. This paper compares the prognostic value for survival without early elective surgery of eight different indices of the extent of coronary artery disease: the number of diseased vessels, two indices using the number of proximal arterial segments diseased, two empirically generated indices from the CASS data, and the published indices of Friesinger, Gensini, and the National Heart and Chest Hospital, London. All had considerable prognostic information. Typically 80% of the prognostic information in one index was also contained in another. Our analysis shows that good prediction from angiographic data results from a combination of left ventricular function and arteriographic extent of disease. Prognosis may reasonably be obtained from three simple indices: the number of vessels diseased, the number of proximal arterial segments diseased, and a left ventricular wall motion score. These three indices account for an estimated 84% of the prognostic information available. 6-yr survival varies between 93 and 16% depending upon the values of these three indices.","author":[{"dropping-particle":"","family":"Ringqvist","given":"I.","non-dropping-particle":"","parse-names":false,"suffix":""},{"dropping-particle":"","family":"Fisher","given":"L. D.","non-dropping-particle":"","parse-names":false,"suffix":""},{"dropping-particle":"","family":"Mock","given":"M.","non-dropping-particle":"","parse-names":false,"suffix":""},{"dropping-particle":"","family":"Davis","given":"K. B.","non-dropping-particle":"","parse-names":false,"suffix":""},{"dropping-particle":"","family":"Wedel","given":"H.","non-dropping-particle":"","parse-names":false,"suffix":""},{"dropping-particle":"","family":"Chaitman","given":"B. R.","non-dropping-particle":"","parse-names":false,"suffix":""},{"dropping-particle":"","family":"Passamani","given":"E.","non-dropping-particle":"","parse-names":false,"suffix":""},{"dropping-particle":"","family":"Russell","given":"R. O.","non-dropping-particle":"","parse-names":false,"suffix":""},{"dropping-particle":"","family":"Alderman","given":"E. L.","non-dropping-particle":"","parse-names":false,"suffix":""},{"dropping-particle":"","family":"Kouchoukas","given":"N. T.","non-dropping-particle":"","parse-names":false,"suffix":""},{"dropping-particle":"","family":"Kaiser","given":"G. C.","non-dropping-particle":"","parse-names":false,"suffix":""},{"dropping-particle":"","family":"Ryan","given":"T. J.","non-dropping-particle":"","parse-names":false,"suffix":""},{"dropping-particle":"","family":"Killip","given":"T.","non-dropping-particle":"","parse-names":false,"suffix":""},{"dropping-particle":"","family":"Fray","given":"D.","non-dropping-particle":"","parse-names":false,"suffix":""}],"container-title":"Journal of Clinical Investigation","id":"ITEM-1","issue":"6","issued":{"date-parts":[["1983"]]},"page":"1854-1866","title":"Prognostic value of angiographic indices of coronary artery disease from the Coronary Artery Surgery Study (CASS)","type":"article-journal","volume":"71"},"uris":["http://www.mendeley.com/documents/?uuid=dfe4573b-afcb-34a7-ab02-1c7362c46101"]}],"mendeley":{"formattedCitation":"&lt;sup&gt;32&lt;/sup&gt;","plainTextFormattedCitation":"32"},"properties":{"noteIndex":0},"schema":"https://github.com/citation-style-language/schema/raw/master/csl-citation.json"}</w:instrText>
+      </w:r>
+      <w:r>
+        <w:rPr>
+          <w:color w:val="000000" w:themeColor="text1"/>
+        </w:rPr>
+        <w:fldChar w:fldCharType="separate"/>
+      </w:r>
+      <w:r>
+        <w:rPr>
+          <w:noProof/>
+          <w:color w:val="000000" w:themeColor="text1"/>
+          <w:vertAlign w:val="superscript"/>
+        </w:rPr>
+        <w:t>32</w:t>
+      </w:r>
+      <w:r>
+        <w:rPr>
+          <w:color w:val="000000" w:themeColor="text1"/>
+        </w:rPr>
+        <w:fldChar w:fldCharType="end"/>
       </w:r>
       <w:r>
         <w:rPr>
@@ -1111,48 +1083,6 @@
       </w:r>
       <w:r>
         <w:rPr>
-          <w:color w:val="000000" w:themeColor="text1"/>
-        </w:rPr>
-        <w:t>W</w:t>
-      </w:r>
-      <w:r>
-        <w:rPr>
-          <w:color w:val="000000" w:themeColor="text1"/>
-        </w:rPr>
-        <w:t>e will</w:t>
-      </w:r>
-      <w:r>
-        <w:rPr>
-          <w:color w:val="000000" w:themeColor="text1"/>
-        </w:rPr>
-        <w:t xml:space="preserve"> A) measure the severity of CAD in patients undergoing cardiac catherization, B) analyze the effect of progressive CAD, including that of revascularization, on HRV, and C) measure the changes in </w:t>
-      </w:r>
-      <w:r>
-        <w:rPr>
-          <w:color w:val="000000" w:themeColor="text1"/>
-        </w:rPr>
-        <w:t>ECG morphology</w:t>
-      </w:r>
-      <w:r>
-        <w:rPr>
-          <w:color w:val="000000" w:themeColor="text1"/>
-        </w:rPr>
-        <w:t xml:space="preserve"> </w:t>
-      </w:r>
-      <w:r>
-        <w:rPr>
-          <w:color w:val="000000" w:themeColor="text1"/>
-        </w:rPr>
-        <w:t>in</w:t>
-      </w:r>
-      <w:r>
-        <w:rPr>
-          <w:color w:val="000000" w:themeColor="text1"/>
-        </w:rPr>
-        <w:t xml:space="preserve"> orthogonal leads. </w:t>
-      </w:r>
-      <w:r>
-        <w:rPr>
           <w:i/>
           <w:iCs/>
           <w:color w:val="000000" w:themeColor="text1"/>
@@ -1166,7 +1096,7 @@
           <w:iCs/>
           <w:color w:val="000000" w:themeColor="text1"/>
         </w:rPr>
-        <w:t xml:space="preserve">: Abnormal HRV and decreased T-wave amplitude will associate with obstructive CAD (stenosis </w:t>
+        <w:t xml:space="preserve">: Abnormal HRV will associate with obstructive CAD (stenosis </w:t>
       </w:r>
       <w:r>
         <w:rPr>
@@ -1183,41 +1113,23 @@
           <w:iCs/>
           <w:color w:val="000000" w:themeColor="text1"/>
         </w:rPr>
-        <w:t xml:space="preserve"> 70%), and </w:t>
-      </w:r>
-      <w:r>
-        <w:rPr>
-          <w:i/>
-          <w:iCs/>
-          <w:color w:val="000000" w:themeColor="text1"/>
-        </w:rPr>
-        <w:t xml:space="preserve">overall </w:t>
-      </w:r>
-      <w:r>
-        <w:rPr>
-          <w:i/>
-          <w:iCs/>
-          <w:color w:val="000000" w:themeColor="text1"/>
-        </w:rPr>
-        <w:t>CAD plaque burden (</w:t>
-      </w:r>
-      <w:proofErr w:type="spellStart"/>
-      <w:r>
-        <w:rPr>
-          <w:i/>
-          <w:iCs/>
-          <w:color w:val="000000" w:themeColor="text1"/>
-        </w:rPr>
-        <w:t>Gensini</w:t>
-      </w:r>
-      <w:proofErr w:type="spellEnd"/>
-      <w:r>
-        <w:rPr>
-          <w:i/>
-          <w:iCs/>
-          <w:color w:val="000000" w:themeColor="text1"/>
-        </w:rPr>
-        <w:t xml:space="preserve"> score) in a dose-response relationship.</w:t>
+        <w:t xml:space="preserve"> 70%), and CAD plaque burden by </w:t>
+      </w:r>
+      <w:r>
+        <w:rPr>
+          <w:i/>
+          <w:iCs/>
+          <w:color w:val="000000" w:themeColor="text1"/>
+        </w:rPr>
+        <w:t>CASS-50</w:t>
+      </w:r>
+      <w:r>
+        <w:rPr>
+          <w:i/>
+          <w:iCs/>
+          <w:color w:val="000000" w:themeColor="text1"/>
+        </w:rPr>
+        <w:t xml:space="preserve"> score in a dose-response relationship.</w:t>
       </w:r>
       <w:r>
         <w:rPr>
@@ -1233,7 +1145,7 @@
           <w:iCs/>
           <w:color w:val="000000" w:themeColor="text1"/>
         </w:rPr>
-        <w:instrText>ADDIN CSL_CITATION {"citationItems":[{"id":"ITEM-1","itemData":{"DOI":"10.1016/S0002-9149(83)80105-2","ISSN":"00029149","PMID":"6823874","author":[{"dropping-particle":"","family":"Gensini","given":"Goffredo G","non-dropping-particle":"","parse-names":false,"suffix":""}],"container-title":"The American Journal of Cardiology","id":"ITEM-1","issue":"3","issued":{"date-parts":[["1983","2"]]},"page":"606","title":"A more meaningful scoring system for determining the severity of coronary heart disease","type":"article","volume":"51"},"uris":["http://www.mendeley.com/documents/?uuid=dbe558e2-68d5-4ffa-bb2b-e3812165c2ea"]}],"mendeley":{"formattedCitation":"&lt;sup&gt;24&lt;/sup&gt;","plainTextFormattedCitation":"24"},"properties":{"noteIndex":0},"schema":"https://github.com/citation-style-language/schema/raw/master/csl-citation.json"}</w:instrText>
+        <w:instrText>ADDIN CSL_CITATION {"citationItems":[{"id":"ITEM-1","itemData":{"DOI":"10.1016/S0002-9149(83)80105-2","ISSN":"00029149","PMID":"6823874","author":[{"dropping-particle":"","family":"Gensini","given":"Goffredo G","non-dropping-particle":"","parse-names":false,"suffix":""}],"container-title":"The American Journal of Cardiology","id":"ITEM-1","issue":"3","issued":{"date-parts":[["1983","2"]]},"page":"606","title":"A more meaningful scoring system for determining the severity of coronary heart disease","type":"article","volume":"51"},"uris":["http://www.mendeley.com/documents/?uuid=dbe558e2-68d5-4ffa-bb2b-e3812165c2ea"]}],"mendeley":{"formattedCitation":"&lt;sup&gt;33&lt;/sup&gt;","plainTextFormattedCitation":"33","previouslyFormattedCitation":"&lt;sup&gt;32&lt;/sup&gt;"},"properties":{"noteIndex":0},"schema":"https://github.com/citation-style-language/schema/raw/master/csl-citation.json"}</w:instrText>
       </w:r>
       <w:r>
         <w:rPr>
@@ -1250,7 +1162,7 @@
           <w:color w:val="000000" w:themeColor="text1"/>
           <w:vertAlign w:val="superscript"/>
         </w:rPr>
-        <w:t>24</w:t>
+        <w:t>33</w:t>
       </w:r>
       <w:r>
         <w:rPr>
@@ -1284,71 +1196,13 @@
           <w:bCs/>
           <w:color w:val="000000" w:themeColor="text1"/>
         </w:rPr>
-        <w:t xml:space="preserve">Study clinical outcomes on individuals with </w:t>
-      </w:r>
-      <w:r>
-        <w:rPr>
-          <w:b/>
-          <w:bCs/>
-          <w:color w:val="000000" w:themeColor="text1"/>
-        </w:rPr>
-        <w:t>ANS dysfunction (experimental)</w:t>
-      </w:r>
-      <w:r>
-        <w:rPr>
-          <w:b/>
-          <w:bCs/>
-          <w:color w:val="000000" w:themeColor="text1"/>
-        </w:rPr>
-        <w:t>:</w:t>
-      </w:r>
-      <w:r>
-        <w:rPr>
-          <w:color w:val="000000" w:themeColor="text1"/>
-        </w:rPr>
-        <w:t xml:space="preserve"> We will A) obtain follow-up information on patients </w:t>
-      </w:r>
-      <w:r>
-        <w:rPr>
-          <w:color w:val="000000" w:themeColor="text1"/>
-        </w:rPr>
-        <w:t xml:space="preserve">with ECG data </w:t>
-      </w:r>
-      <w:r>
-        <w:rPr>
-          <w:color w:val="000000" w:themeColor="text1"/>
-        </w:rPr>
-        <w:t xml:space="preserve">over </w:t>
-      </w:r>
-      <w:r>
-        <w:rPr>
-          <w:color w:val="000000" w:themeColor="text1"/>
-        </w:rPr>
-        <w:t xml:space="preserve">two </w:t>
-      </w:r>
-      <w:r>
-        <w:rPr>
-          <w:color w:val="000000" w:themeColor="text1"/>
-        </w:rPr>
-        <w:t>years</w:t>
-      </w:r>
-      <w:r>
-        <w:rPr>
-          <w:color w:val="000000" w:themeColor="text1"/>
-        </w:rPr>
-        <w:t xml:space="preserve">, </w:t>
-      </w:r>
-      <w:r>
-        <w:rPr>
-          <w:color w:val="000000" w:themeColor="text1"/>
-        </w:rPr>
-        <w:t xml:space="preserve">and B) </w:t>
-      </w:r>
-      <w:r>
-        <w:rPr>
-          <w:color w:val="000000" w:themeColor="text1"/>
-        </w:rPr>
-        <w:t xml:space="preserve">determine the effect of ECG abnormalities on morbidity and mortality. </w:t>
+        <w:t>[Exploratory] Study clinical outcomes of individuals with ANS dysfunction:</w:t>
+      </w:r>
+      <w:r>
+        <w:rPr>
+          <w:color w:val="000000" w:themeColor="text1"/>
+        </w:rPr>
+        <w:t xml:space="preserve"> We will leverage ongoing efforts from the Biobank to follow participants for adverse 1-year fatal and non-fatal outcomes. </w:t>
       </w:r>
       <w:r>
         <w:rPr>
@@ -1365,15 +1219,7 @@
           <w:iCs/>
           <w:color w:val="000000" w:themeColor="text1"/>
         </w:rPr>
-        <w:t>: Abnormalities in ECG will associate with increased mortality,</w:t>
-      </w:r>
-      <w:r>
-        <w:rPr>
-          <w:i/>
-          <w:iCs/>
-          <w:color w:val="000000" w:themeColor="text1"/>
-        </w:rPr>
-        <w:t xml:space="preserve"> increased likelihood of revascularization, and increased hospitalization. Abnormalities in ECG will account for the increased morbidity in patients with depressive symptoms. </w:t>
+        <w:t>: Depressive symptoms and low non-linear HRV will associate with an increased risk of composite myocardial infarction and cardiovascular death after 1 year of follow-up.</w:t>
       </w:r>
     </w:p>
     <w:p>
@@ -2107,23 +1953,23 @@
           <w:color w:val="000000" w:themeColor="text1"/>
         </w:rPr>
         <w:tab/>
-        <w:t xml:space="preserve">Carney RM, Freedland KE. Depression and heart rate variability in patients with coronary heart disease. </w:t>
-      </w:r>
-      <w:r>
-        <w:rPr>
-          <w:i/>
-          <w:iCs/>
-          <w:noProof/>
-          <w:color w:val="000000" w:themeColor="text1"/>
-        </w:rPr>
-        <w:t>Cleve Clin J Med</w:t>
-      </w:r>
-      <w:r>
-        <w:rPr>
-          <w:noProof/>
-          <w:color w:val="000000" w:themeColor="text1"/>
-        </w:rPr>
-        <w:t>. 2009;76(SUPPL.2). doi:10.3949/ccjm.76.s2.03</w:t>
+        <w:t xml:space="preserve">Thayer JF, Lane RD. A model of neurovisceral integration in emotion regulation and dysregulation. </w:t>
+      </w:r>
+      <w:r>
+        <w:rPr>
+          <w:i/>
+          <w:iCs/>
+          <w:noProof/>
+          <w:color w:val="000000" w:themeColor="text1"/>
+        </w:rPr>
+        <w:t>J Affect Disord</w:t>
+      </w:r>
+      <w:r>
+        <w:rPr>
+          <w:noProof/>
+          <w:color w:val="000000" w:themeColor="text1"/>
+        </w:rPr>
+        <w:t>. 2000;61(3):201-216. doi:10.1016/S0165-0327(00)00338-4</w:t>
       </w:r>
     </w:p>
     <w:p>
@@ -2151,23 +1997,23 @@
           <w:color w:val="000000" w:themeColor="text1"/>
         </w:rPr>
         <w:tab/>
-        <w:t xml:space="preserve">Carney RM, Freedland KE, Veith RC. Depression, the autonomic nervous system, and coronary heart disease. </w:t>
-      </w:r>
-      <w:r>
-        <w:rPr>
-          <w:i/>
-          <w:iCs/>
-          <w:noProof/>
-          <w:color w:val="000000" w:themeColor="text1"/>
-        </w:rPr>
-        <w:t>Psychosom Med</w:t>
-      </w:r>
-      <w:r>
-        <w:rPr>
-          <w:noProof/>
-          <w:color w:val="000000" w:themeColor="text1"/>
-        </w:rPr>
-        <w:t>. 2005;67(SUPPL. 1):S29-S33. doi:10.1097/01.psy.0000162254.61556.d5</w:t>
+        <w:t xml:space="preserve">Richard Jennings J, Allen B, Gianaros PJ, Thayer JF, Manuck SB. Focusing neurovisceral integration: Cognition, heart rate variability, and cerebral blood flow. </w:t>
+      </w:r>
+      <w:r>
+        <w:rPr>
+          <w:i/>
+          <w:iCs/>
+          <w:noProof/>
+          <w:color w:val="000000" w:themeColor="text1"/>
+        </w:rPr>
+        <w:t>Psychophysiology</w:t>
+      </w:r>
+      <w:r>
+        <w:rPr>
+          <w:noProof/>
+          <w:color w:val="000000" w:themeColor="text1"/>
+        </w:rPr>
+        <w:t>. 2015;52(2):214-224. doi:10.1111/psyp.12319</w:t>
       </w:r>
     </w:p>
     <w:p>
@@ -2195,23 +2041,23 @@
           <w:color w:val="000000" w:themeColor="text1"/>
         </w:rPr>
         <w:tab/>
-        <w:t xml:space="preserve">Sgoifo A, Carnevali L, Pico Alfonso M de los A, Amore M. Autonomic dysfunction and heart rate variability in depression. </w:t>
-      </w:r>
-      <w:r>
-        <w:rPr>
-          <w:i/>
-          <w:iCs/>
-          <w:noProof/>
-          <w:color w:val="000000" w:themeColor="text1"/>
-        </w:rPr>
-        <w:t>Stress</w:t>
-      </w:r>
-      <w:r>
-        <w:rPr>
-          <w:noProof/>
-          <w:color w:val="000000" w:themeColor="text1"/>
-        </w:rPr>
-        <w:t>. 2015;18(3):343-352. doi:10.3109/10253890.2015.1045868</w:t>
+        <w:t xml:space="preserve">Armour JA. Myocardial ischaemia and the cardiac nervous system. </w:t>
+      </w:r>
+      <w:r>
+        <w:rPr>
+          <w:i/>
+          <w:iCs/>
+          <w:noProof/>
+          <w:color w:val="000000" w:themeColor="text1"/>
+        </w:rPr>
+        <w:t>Eur Heart J</w:t>
+      </w:r>
+      <w:r>
+        <w:rPr>
+          <w:noProof/>
+          <w:color w:val="000000" w:themeColor="text1"/>
+        </w:rPr>
+        <w:t>. 1999;16(12):1751-1752.</w:t>
       </w:r>
     </w:p>
     <w:p>
@@ -2239,23 +2085,23 @@
           <w:color w:val="000000" w:themeColor="text1"/>
         </w:rPr>
         <w:tab/>
-        <w:t xml:space="preserve">Carney RM, Saunders RD, Freedland KE, Stein P, Rich MW, Jaffe AS. Association of depression witk reduced heart rate variability in coronary artery disease. </w:t>
-      </w:r>
-      <w:r>
-        <w:rPr>
-          <w:i/>
-          <w:iCs/>
-          <w:noProof/>
-          <w:color w:val="000000" w:themeColor="text1"/>
-        </w:rPr>
-        <w:t>Am J Cardiol</w:t>
-      </w:r>
-      <w:r>
-        <w:rPr>
-          <w:noProof/>
-          <w:color w:val="000000" w:themeColor="text1"/>
-        </w:rPr>
-        <w:t>. 1995;76(8):562-564. doi:10.1016/S0002-9149(99)80155-6</w:t>
+        <w:t xml:space="preserve">Task Force of the ESC and NAS. Heart Rate Variability. </w:t>
+      </w:r>
+      <w:r>
+        <w:rPr>
+          <w:i/>
+          <w:iCs/>
+          <w:noProof/>
+          <w:color w:val="000000" w:themeColor="text1"/>
+        </w:rPr>
+        <w:t>Eur Heart J</w:t>
+      </w:r>
+      <w:r>
+        <w:rPr>
+          <w:noProof/>
+          <w:color w:val="000000" w:themeColor="text1"/>
+        </w:rPr>
+        <w:t>. 1996;17(5):354-381. doi:10.1161/01.CIR.93.5.1043</w:t>
       </w:r>
     </w:p>
     <w:p>
@@ -2283,7 +2129,7 @@
           <w:color w:val="000000" w:themeColor="text1"/>
         </w:rPr>
         <w:tab/>
-        <w:t xml:space="preserve">Carney RM, Howells WB, Blumenthal JA, et al. Heart rate turbulence, depression, and survival after acute myocardial infarction. </w:t>
+        <w:t xml:space="preserve">Carney RM, Freedland KE, Veith RC. Depression, the autonomic nervous system, and coronary heart disease. </w:t>
       </w:r>
       <w:r>
         <w:rPr>
@@ -2299,7 +2145,7 @@
           <w:noProof/>
           <w:color w:val="000000" w:themeColor="text1"/>
         </w:rPr>
-        <w:t>. 2007;69(1):4-9. doi:10.1097/01.psy.0000249733.33811.00</w:t>
+        <w:t>. 2005;67(SUPPL. 1):S29-S33. doi:10.1097/01.psy.0000162254.61556.d5</w:t>
       </w:r>
     </w:p>
     <w:p>
@@ -2327,31 +2173,23 @@
           <w:color w:val="000000" w:themeColor="text1"/>
         </w:rPr>
         <w:tab/>
-        <w:t xml:space="preserve">Kotecha D, New G, Flather MD, Eccleston D, Pepper J, Krum H. Five-minute heart rate variability can </w:t>
-      </w:r>
-      <w:r>
-        <w:rPr>
-          <w:noProof/>
-          <w:color w:val="000000" w:themeColor="text1"/>
-        </w:rPr>
-        <w:lastRenderedPageBreak/>
-        <w:t xml:space="preserve">predict obstructive angiographic coronary disease. </w:t>
-      </w:r>
-      <w:r>
-        <w:rPr>
-          <w:i/>
-          <w:iCs/>
-          <w:noProof/>
-          <w:color w:val="000000" w:themeColor="text1"/>
-        </w:rPr>
-        <w:t>Heart</w:t>
-      </w:r>
-      <w:r>
-        <w:rPr>
-          <w:noProof/>
-          <w:color w:val="000000" w:themeColor="text1"/>
-        </w:rPr>
-        <w:t>. 2012;98(5):395-401. doi:10.1136/heartjnl-2011-300033</w:t>
+        <w:t xml:space="preserve">Carney RM, Freedland KE. Depression and heart rate variability in patients with coronary heart disease. </w:t>
+      </w:r>
+      <w:r>
+        <w:rPr>
+          <w:i/>
+          <w:iCs/>
+          <w:noProof/>
+          <w:color w:val="000000" w:themeColor="text1"/>
+        </w:rPr>
+        <w:t>Cleve Clin J Med</w:t>
+      </w:r>
+      <w:r>
+        <w:rPr>
+          <w:noProof/>
+          <w:color w:val="000000" w:themeColor="text1"/>
+        </w:rPr>
+        <w:t>. 2009;76(SUPPL.2). doi:10.3949/ccjm.76.s2.03</w:t>
       </w:r>
     </w:p>
     <w:p>
@@ -2371,6 +2209,7 @@
           <w:noProof/>
           <w:color w:val="000000" w:themeColor="text1"/>
         </w:rPr>
+        <w:lastRenderedPageBreak/>
         <w:t xml:space="preserve">22. </w:t>
       </w:r>
       <w:r>
@@ -2379,23 +2218,23 @@
           <w:color w:val="000000" w:themeColor="text1"/>
         </w:rPr>
         <w:tab/>
-        <w:t xml:space="preserve">Carney RM, Rich MW, TeVelde A, Saini J, Clark K, Freedland KE. </w:t>
-      </w:r>
-      <w:r>
-        <w:rPr>
-          <w:i/>
-          <w:iCs/>
-          <w:noProof/>
-          <w:color w:val="000000" w:themeColor="text1"/>
-        </w:rPr>
-        <w:t>The Relationship between Heart Rate, Heart Rate Variability and Depression in Patients with Coronary Artery Disease</w:t>
-      </w:r>
-      <w:r>
-        <w:rPr>
-          <w:noProof/>
-          <w:color w:val="000000" w:themeColor="text1"/>
-        </w:rPr>
-        <w:t>. Vol 32.; 1988. doi:10.1016/0022-3999(88)90050-5</w:t>
+        <w:t xml:space="preserve">Sgoifo A, Carnevali L, Pico Alfonso M de los A, Amore M. Autonomic dysfunction and heart rate variability in depression. </w:t>
+      </w:r>
+      <w:r>
+        <w:rPr>
+          <w:i/>
+          <w:iCs/>
+          <w:noProof/>
+          <w:color w:val="000000" w:themeColor="text1"/>
+        </w:rPr>
+        <w:t>Stress</w:t>
+      </w:r>
+      <w:r>
+        <w:rPr>
+          <w:noProof/>
+          <w:color w:val="000000" w:themeColor="text1"/>
+        </w:rPr>
+        <w:t>. 2015;18(3):343-352. doi:10.3109/10253890.2015.1045868</w:t>
       </w:r>
     </w:p>
     <w:p>
@@ -2423,23 +2262,23 @@
           <w:color w:val="000000" w:themeColor="text1"/>
         </w:rPr>
         <w:tab/>
-        <w:t xml:space="preserve">Shah A, Lampert R, Goldberg J, Bremner JD, Vaccarino V, Shah A. Abstract 15216: Circadian Autonomic Inflexibility: A Marker of Ischemic Heart Disease. </w:t>
-      </w:r>
-      <w:r>
-        <w:rPr>
-          <w:i/>
-          <w:iCs/>
-          <w:noProof/>
-          <w:color w:val="000000" w:themeColor="text1"/>
-        </w:rPr>
-        <w:t>Circulation</w:t>
-      </w:r>
-      <w:r>
-        <w:rPr>
-          <w:noProof/>
-          <w:color w:val="000000" w:themeColor="text1"/>
-        </w:rPr>
-        <w:t>. 2018;138(Suppl_1):A15216-A15216. doi:10.1161/circ.138.suppl_1.15216</w:t>
+        <w:t xml:space="preserve">Carney RM, Saunders RD, Freedland KE, Stein P, Rich MW, Jaffe AS. Association of depression witk reduced heart rate variability in coronary artery disease. </w:t>
+      </w:r>
+      <w:r>
+        <w:rPr>
+          <w:i/>
+          <w:iCs/>
+          <w:noProof/>
+          <w:color w:val="000000" w:themeColor="text1"/>
+        </w:rPr>
+        <w:t>Am J Cardiol</w:t>
+      </w:r>
+      <w:r>
+        <w:rPr>
+          <w:noProof/>
+          <w:color w:val="000000" w:themeColor="text1"/>
+        </w:rPr>
+        <w:t>. 1995;76(8):562-564. doi:10.1016/S0002-9149(99)80155-6</w:t>
       </w:r>
     </w:p>
     <w:p>
@@ -2460,6 +2299,402 @@
           <w:color w:val="000000" w:themeColor="text1"/>
         </w:rPr>
         <w:t xml:space="preserve">24. </w:t>
+      </w:r>
+      <w:r>
+        <w:rPr>
+          <w:noProof/>
+          <w:color w:val="000000" w:themeColor="text1"/>
+        </w:rPr>
+        <w:tab/>
+        <w:t xml:space="preserve">Carney RM, Howells WB, Blumenthal JA, et al. Heart rate turbulence, depression, and survival after acute myocardial infarction. </w:t>
+      </w:r>
+      <w:r>
+        <w:rPr>
+          <w:i/>
+          <w:iCs/>
+          <w:noProof/>
+          <w:color w:val="000000" w:themeColor="text1"/>
+        </w:rPr>
+        <w:t>Psychosom Med</w:t>
+      </w:r>
+      <w:r>
+        <w:rPr>
+          <w:noProof/>
+          <w:color w:val="000000" w:themeColor="text1"/>
+        </w:rPr>
+        <w:t>. 2007;69(1):4-9. doi:10.1097/01.psy.0000249733.33811.00</w:t>
+      </w:r>
+    </w:p>
+    <w:p>
+      <w:pPr>
+        <w:widowControl w:val="0"/>
+        <w:autoSpaceDE w:val="0"/>
+        <w:autoSpaceDN w:val="0"/>
+        <w:adjustRightInd w:val="0"/>
+        <w:ind w:left="640" w:hanging="640"/>
+        <w:rPr>
+          <w:noProof/>
+          <w:color w:val="000000" w:themeColor="text1"/>
+        </w:rPr>
+      </w:pPr>
+      <w:r>
+        <w:rPr>
+          <w:noProof/>
+          <w:color w:val="000000" w:themeColor="text1"/>
+        </w:rPr>
+        <w:t xml:space="preserve">25. </w:t>
+      </w:r>
+      <w:r>
+        <w:rPr>
+          <w:noProof/>
+          <w:color w:val="000000" w:themeColor="text1"/>
+        </w:rPr>
+        <w:tab/>
+        <w:t xml:space="preserve">Kotecha D, New G, Flather MD, Eccleston D, Pepper J, Krum H. Five-minute heart rate variability can predict obstructive angiographic coronary disease. </w:t>
+      </w:r>
+      <w:r>
+        <w:rPr>
+          <w:i/>
+          <w:iCs/>
+          <w:noProof/>
+          <w:color w:val="000000" w:themeColor="text1"/>
+        </w:rPr>
+        <w:t>Heart</w:t>
+      </w:r>
+      <w:r>
+        <w:rPr>
+          <w:noProof/>
+          <w:color w:val="000000" w:themeColor="text1"/>
+        </w:rPr>
+        <w:t>. 2012;98(5):395-401. doi:10.1136/heartjnl-2011-300033</w:t>
+      </w:r>
+    </w:p>
+    <w:p>
+      <w:pPr>
+        <w:widowControl w:val="0"/>
+        <w:autoSpaceDE w:val="0"/>
+        <w:autoSpaceDN w:val="0"/>
+        <w:adjustRightInd w:val="0"/>
+        <w:ind w:left="640" w:hanging="640"/>
+        <w:rPr>
+          <w:noProof/>
+          <w:color w:val="000000" w:themeColor="text1"/>
+        </w:rPr>
+      </w:pPr>
+      <w:r>
+        <w:rPr>
+          <w:noProof/>
+          <w:color w:val="000000" w:themeColor="text1"/>
+        </w:rPr>
+        <w:t xml:space="preserve">26. </w:t>
+      </w:r>
+      <w:r>
+        <w:rPr>
+          <w:noProof/>
+          <w:color w:val="000000" w:themeColor="text1"/>
+        </w:rPr>
+        <w:tab/>
+        <w:t xml:space="preserve">Carney RM, Rich MW, TeVelde A, Saini J, Clark K, Freedland KE. </w:t>
+      </w:r>
+      <w:r>
+        <w:rPr>
+          <w:i/>
+          <w:iCs/>
+          <w:noProof/>
+          <w:color w:val="000000" w:themeColor="text1"/>
+        </w:rPr>
+        <w:t>The Relationship between Heart Rate, Heart Rate Variability and Depression in Patients with Coronary Artery Disease</w:t>
+      </w:r>
+      <w:r>
+        <w:rPr>
+          <w:noProof/>
+          <w:color w:val="000000" w:themeColor="text1"/>
+        </w:rPr>
+        <w:t>. Vol 32.; 1988. doi:10.1016/0022-3999(88)90050-5</w:t>
+      </w:r>
+    </w:p>
+    <w:p>
+      <w:pPr>
+        <w:widowControl w:val="0"/>
+        <w:autoSpaceDE w:val="0"/>
+        <w:autoSpaceDN w:val="0"/>
+        <w:adjustRightInd w:val="0"/>
+        <w:ind w:left="640" w:hanging="640"/>
+        <w:rPr>
+          <w:noProof/>
+          <w:color w:val="000000" w:themeColor="text1"/>
+        </w:rPr>
+      </w:pPr>
+      <w:r>
+        <w:rPr>
+          <w:noProof/>
+          <w:color w:val="000000" w:themeColor="text1"/>
+        </w:rPr>
+        <w:t xml:space="preserve">27. </w:t>
+      </w:r>
+      <w:r>
+        <w:rPr>
+          <w:noProof/>
+          <w:color w:val="000000" w:themeColor="text1"/>
+        </w:rPr>
+        <w:tab/>
+        <w:t xml:space="preserve">Shah A, Lampert R, Goldberg J, Bremner JD, Vaccarino V, Shah A. Abstract 15216: Circadian Autonomic Inflexibility: A Marker of Ischemic Heart Disease. </w:t>
+      </w:r>
+      <w:r>
+        <w:rPr>
+          <w:i/>
+          <w:iCs/>
+          <w:noProof/>
+          <w:color w:val="000000" w:themeColor="text1"/>
+        </w:rPr>
+        <w:t>Circulation</w:t>
+      </w:r>
+      <w:r>
+        <w:rPr>
+          <w:noProof/>
+          <w:color w:val="000000" w:themeColor="text1"/>
+        </w:rPr>
+        <w:t>. 2018;138(Suppl_1):A15216-A15216. doi:10.1161/circ.138.suppl_1.15216</w:t>
+      </w:r>
+    </w:p>
+    <w:p>
+      <w:pPr>
+        <w:widowControl w:val="0"/>
+        <w:autoSpaceDE w:val="0"/>
+        <w:autoSpaceDN w:val="0"/>
+        <w:adjustRightInd w:val="0"/>
+        <w:ind w:left="640" w:hanging="640"/>
+        <w:rPr>
+          <w:noProof/>
+          <w:color w:val="000000" w:themeColor="text1"/>
+        </w:rPr>
+      </w:pPr>
+      <w:r>
+        <w:rPr>
+          <w:noProof/>
+          <w:color w:val="000000" w:themeColor="text1"/>
+        </w:rPr>
+        <w:t xml:space="preserve">28. </w:t>
+      </w:r>
+      <w:r>
+        <w:rPr>
+          <w:noProof/>
+          <w:color w:val="000000" w:themeColor="text1"/>
+        </w:rPr>
+        <w:tab/>
+        <w:t xml:space="preserve">Ko YA, Hayek S, Sandesara P, Samman Tahhan A, Quyyumi A. Cohort profile: The Emory Cardiovascular Biobank (EmCAB). </w:t>
+      </w:r>
+      <w:r>
+        <w:rPr>
+          <w:i/>
+          <w:iCs/>
+          <w:noProof/>
+          <w:color w:val="000000" w:themeColor="text1"/>
+        </w:rPr>
+        <w:t>BMJ Open</w:t>
+      </w:r>
+      <w:r>
+        <w:rPr>
+          <w:noProof/>
+          <w:color w:val="000000" w:themeColor="text1"/>
+        </w:rPr>
+        <w:t>. 2017;7(12):e018753. doi:10.1136/bmjopen-2017-018753</w:t>
+      </w:r>
+    </w:p>
+    <w:p>
+      <w:pPr>
+        <w:widowControl w:val="0"/>
+        <w:autoSpaceDE w:val="0"/>
+        <w:autoSpaceDN w:val="0"/>
+        <w:adjustRightInd w:val="0"/>
+        <w:ind w:left="640" w:hanging="640"/>
+        <w:rPr>
+          <w:noProof/>
+          <w:color w:val="000000" w:themeColor="text1"/>
+        </w:rPr>
+      </w:pPr>
+      <w:r>
+        <w:rPr>
+          <w:noProof/>
+          <w:color w:val="000000" w:themeColor="text1"/>
+        </w:rPr>
+        <w:t xml:space="preserve">29. </w:t>
+      </w:r>
+      <w:r>
+        <w:rPr>
+          <w:noProof/>
+          <w:color w:val="000000" w:themeColor="text1"/>
+        </w:rPr>
+        <w:tab/>
+        <w:t xml:space="preserve">Shah AJ, Ghasemzadeh N, Zaragoza-Macias E, et al. Sex and age differences in the association of depression with obstructive coronary artery disease and adverse cardiovascular events. </w:t>
+      </w:r>
+      <w:r>
+        <w:rPr>
+          <w:i/>
+          <w:iCs/>
+          <w:noProof/>
+          <w:color w:val="000000" w:themeColor="text1"/>
+        </w:rPr>
+        <w:t>J Am Heart Assoc</w:t>
+      </w:r>
+      <w:r>
+        <w:rPr>
+          <w:noProof/>
+          <w:color w:val="000000" w:themeColor="text1"/>
+        </w:rPr>
+        <w:t>. 2014;3(3):e000741. doi:10.1161/JAHA.113.000741</w:t>
+      </w:r>
+    </w:p>
+    <w:p>
+      <w:pPr>
+        <w:widowControl w:val="0"/>
+        <w:autoSpaceDE w:val="0"/>
+        <w:autoSpaceDN w:val="0"/>
+        <w:adjustRightInd w:val="0"/>
+        <w:ind w:left="640" w:hanging="640"/>
+        <w:rPr>
+          <w:noProof/>
+          <w:color w:val="000000" w:themeColor="text1"/>
+        </w:rPr>
+      </w:pPr>
+      <w:r>
+        <w:rPr>
+          <w:noProof/>
+          <w:color w:val="000000" w:themeColor="text1"/>
+        </w:rPr>
+        <w:t xml:space="preserve">30. </w:t>
+      </w:r>
+      <w:r>
+        <w:rPr>
+          <w:noProof/>
+          <w:color w:val="000000" w:themeColor="text1"/>
+        </w:rPr>
+        <w:tab/>
+        <w:t xml:space="preserve">Vest AN, Da Poian G, Li Q, et al. An open source benchmarked toolbox for cardiovascular waveform and interval analysis. </w:t>
+      </w:r>
+      <w:r>
+        <w:rPr>
+          <w:i/>
+          <w:iCs/>
+          <w:noProof/>
+          <w:color w:val="000000" w:themeColor="text1"/>
+        </w:rPr>
+        <w:t>Physiol Meas</w:t>
+      </w:r>
+      <w:r>
+        <w:rPr>
+          <w:noProof/>
+          <w:color w:val="000000" w:themeColor="text1"/>
+        </w:rPr>
+        <w:t>. 2018;39(10):105004. doi:10.1088/1361-6579/aae021</w:t>
+      </w:r>
+    </w:p>
+    <w:p>
+      <w:pPr>
+        <w:widowControl w:val="0"/>
+        <w:autoSpaceDE w:val="0"/>
+        <w:autoSpaceDN w:val="0"/>
+        <w:adjustRightInd w:val="0"/>
+        <w:ind w:left="640" w:hanging="640"/>
+        <w:rPr>
+          <w:noProof/>
+          <w:color w:val="000000" w:themeColor="text1"/>
+        </w:rPr>
+      </w:pPr>
+      <w:r>
+        <w:rPr>
+          <w:noProof/>
+          <w:color w:val="000000" w:themeColor="text1"/>
+        </w:rPr>
+        <w:t xml:space="preserve">31. </w:t>
+      </w:r>
+      <w:r>
+        <w:rPr>
+          <w:noProof/>
+          <w:color w:val="000000" w:themeColor="text1"/>
+        </w:rPr>
+        <w:tab/>
+        <w:t xml:space="preserve">Kroenke K, Spitzer RL, Williams JB. The PHQ-9: validity of a brief depression severity measure. </w:t>
+      </w:r>
+      <w:r>
+        <w:rPr>
+          <w:i/>
+          <w:iCs/>
+          <w:noProof/>
+          <w:color w:val="000000" w:themeColor="text1"/>
+        </w:rPr>
+        <w:t>J Gen Intern Med</w:t>
+      </w:r>
+      <w:r>
+        <w:rPr>
+          <w:noProof/>
+          <w:color w:val="000000" w:themeColor="text1"/>
+        </w:rPr>
+        <w:t>. 2001;16(9):606-613.</w:t>
+      </w:r>
+    </w:p>
+    <w:p>
+      <w:pPr>
+        <w:widowControl w:val="0"/>
+        <w:autoSpaceDE w:val="0"/>
+        <w:autoSpaceDN w:val="0"/>
+        <w:adjustRightInd w:val="0"/>
+        <w:ind w:left="640" w:hanging="640"/>
+        <w:rPr>
+          <w:noProof/>
+          <w:color w:val="000000" w:themeColor="text1"/>
+        </w:rPr>
+      </w:pPr>
+      <w:r>
+        <w:rPr>
+          <w:noProof/>
+          <w:color w:val="000000" w:themeColor="text1"/>
+        </w:rPr>
+        <w:t xml:space="preserve">32. </w:t>
+      </w:r>
+      <w:r>
+        <w:rPr>
+          <w:noProof/>
+          <w:color w:val="000000" w:themeColor="text1"/>
+        </w:rPr>
+        <w:tab/>
+        <w:t xml:space="preserve">Ringqvist I, Fisher LD, Mock M, et al. Prognostic value of angiographic indices of coronary artery disease from the Coronary Artery Surgery Study (CASS). </w:t>
+      </w:r>
+      <w:r>
+        <w:rPr>
+          <w:i/>
+          <w:iCs/>
+          <w:noProof/>
+          <w:color w:val="000000" w:themeColor="text1"/>
+        </w:rPr>
+        <w:t>J Clin Invest</w:t>
+      </w:r>
+      <w:r>
+        <w:rPr>
+          <w:noProof/>
+          <w:color w:val="000000" w:themeColor="text1"/>
+        </w:rPr>
+        <w:t>. 1983;71(6):1854-1866. doi:10.1172/JCI110941</w:t>
+      </w:r>
+    </w:p>
+    <w:p>
+      <w:pPr>
+        <w:widowControl w:val="0"/>
+        <w:autoSpaceDE w:val="0"/>
+        <w:autoSpaceDN w:val="0"/>
+        <w:adjustRightInd w:val="0"/>
+        <w:ind w:left="640" w:hanging="640"/>
+        <w:rPr>
+          <w:noProof/>
+          <w:color w:val="000000" w:themeColor="text1"/>
+        </w:rPr>
+      </w:pPr>
+      <w:r>
+        <w:rPr>
+          <w:noProof/>
+          <w:color w:val="000000" w:themeColor="text1"/>
+        </w:rPr>
+        <w:t xml:space="preserve">33. </w:t>
       </w:r>
       <w:r>
         <w:rPr>
@@ -2512,186 +2747,6 @@
     </w:sectPr>
   </w:body>
 </w:document>
-</file>
-
-<file path=word/comments.xml><?xml version="1.0" encoding="utf-8"?>
-<w:comments xmlns:wpc="http://schemas.microsoft.com/office/word/2010/wordprocessingCanvas" xmlns:cx="http://schemas.microsoft.com/office/drawing/2014/chartex" xmlns:cx1="http://schemas.microsoft.com/office/drawing/2015/9/8/chartex" xmlns:cx2="http://schemas.microsoft.com/office/drawing/2015/10/21/chartex" xmlns:cx3="http://schemas.microsoft.com/office/drawing/2016/5/9/chartex" xmlns:cx4="http://schemas.microsoft.com/office/drawing/2016/5/10/chartex" xmlns:cx5="http://schemas.microsoft.com/office/drawing/2016/5/11/chartex" xmlns:cx6="http://schemas.microsoft.com/office/drawing/2016/5/12/chartex" xmlns:cx7="http://schemas.microsoft.com/office/drawing/2016/5/13/chartex" xmlns:cx8="http://schemas.microsoft.com/office/drawing/2016/5/14/chartex" xmlns:mc="http://schemas.openxmlformats.org/markup-compatibility/2006" xmlns:aink="http://schemas.microsoft.com/office/drawing/2016/ink" xmlns:am3d="http://schemas.microsoft.com/office/drawing/2017/model3d" xmlns:o="urn:schemas-microsoft-com:office:office" xmlns:r="http://schemas.openxmlformats.org/officeDocument/2006/relationships" xmlns:m="http://schemas.openxmlformats.org/officeDocument/2006/math" xmlns:v="urn:schemas-microsoft-com:vml" xmlns:wp14="http://schemas.microsoft.com/office/word/2010/wordprocessingDrawing" xmlns:wp="http://schemas.openxmlformats.org/drawingml/2006/wordprocessingDrawing" xmlns:w10="urn:schemas-microsoft-com:office:word" xmlns:w="http://schemas.openxmlformats.org/wordprocessingml/2006/main" xmlns:w14="http://schemas.microsoft.com/office/word/2010/wordml" xmlns:w15="http://schemas.microsoft.com/office/word/2012/wordml" xmlns:w16cid="http://schemas.microsoft.com/office/word/2016/wordml/cid" xmlns:w16se="http://schemas.microsoft.com/office/word/2015/wordml/symex" xmlns:wpg="http://schemas.microsoft.com/office/word/2010/wordprocessingGroup" xmlns:wpi="http://schemas.microsoft.com/office/word/2010/wordprocessingInk" xmlns:wne="http://schemas.microsoft.com/office/word/2006/wordml" xmlns:wps="http://schemas.microsoft.com/office/word/2010/wordprocessingShape" mc:Ignorable="w14 w15 w16se w16cid wp14">
-  <w:comment w:id="0" w:author="Anish Shah" w:date="2019-10-18T14:48:00Z" w:initials="AS">
-    <w:p>
-      <w:pPr>
-        <w:pStyle w:val="CommentText"/>
-        <w:rPr>
-          <w:color w:val="000000" w:themeColor="text1"/>
-        </w:rPr>
-      </w:pPr>
-      <w:r>
-        <w:rPr>
-          <w:rStyle w:val="CommentReference"/>
-          <w:color w:val="000000" w:themeColor="text1"/>
-          <w:sz w:val="20"/>
-          <w:szCs w:val="20"/>
-        </w:rPr>
-        <w:annotationRef/>
-      </w:r>
-      <w:r>
-        <w:rPr>
-          <w:color w:val="000000" w:themeColor="text1"/>
-        </w:rPr>
-        <w:t>Big picture of the problem, central challenge that is of interest to solve. Some details about how the field is approaching it. &lt;4 sentence.</w:t>
-      </w:r>
-    </w:p>
-    <w:p>
-      <w:pPr>
-        <w:pStyle w:val="CommentText"/>
-        <w:rPr>
-          <w:color w:val="000000" w:themeColor="text1"/>
-        </w:rPr>
-      </w:pPr>
-    </w:p>
-    <w:p>
-      <w:pPr>
-        <w:pStyle w:val="CommentText"/>
-        <w:rPr>
-          <w:color w:val="000000" w:themeColor="text1"/>
-        </w:rPr>
-      </w:pPr>
-      <w:r>
-        <w:rPr>
-          <w:color w:val="000000" w:themeColor="text1"/>
-        </w:rPr>
-        <w:t xml:space="preserve">Critical problem. Concise, critical gap/hurdle/bottleneck that is limiting the field in the big picture topic. MOST IMPORTANT SENTENCE IN AIMS. Elaborate on the </w:t>
-      </w:r>
-      <w:proofErr w:type="gramStart"/>
-      <w:r>
-        <w:rPr>
-          <w:color w:val="000000" w:themeColor="text1"/>
-        </w:rPr>
-        <w:t>problem, and</w:t>
-      </w:r>
-      <w:proofErr w:type="gramEnd"/>
-      <w:r>
-        <w:rPr>
-          <w:color w:val="000000" w:themeColor="text1"/>
-        </w:rPr>
-        <w:t xml:space="preserve"> propose an approach. Note why the approach hasn’t been implemented yet. &lt;7 sentences</w:t>
-      </w:r>
-    </w:p>
-    <w:p>
-      <w:pPr>
-        <w:pStyle w:val="CommentText"/>
-        <w:rPr>
-          <w:color w:val="000000" w:themeColor="text1"/>
-        </w:rPr>
-      </w:pPr>
-    </w:p>
-    <w:p>
-      <w:pPr>
-        <w:pStyle w:val="CommentText"/>
-        <w:rPr>
-          <w:color w:val="000000" w:themeColor="text1"/>
-        </w:rPr>
-      </w:pPr>
-      <w:r>
-        <w:rPr>
-          <w:color w:val="000000" w:themeColor="text1"/>
-        </w:rPr>
-        <w:t xml:space="preserve">Approach. SECOND MOST IMPORTANT PART. Why I and my team </w:t>
-      </w:r>
-      <w:proofErr w:type="gramStart"/>
-      <w:r>
-        <w:rPr>
-          <w:color w:val="000000" w:themeColor="text1"/>
-        </w:rPr>
-        <w:t>is</w:t>
-      </w:r>
-      <w:proofErr w:type="gramEnd"/>
-      <w:r>
-        <w:rPr>
-          <w:color w:val="000000" w:themeColor="text1"/>
-        </w:rPr>
-        <w:t xml:space="preserve"> the best to tackle this problem. Point out why uniquely qualified and able. Add prelim data or prior papers.</w:t>
-      </w:r>
-      <w:r>
-        <w:rPr>
-          <w:rStyle w:val="CommentReference"/>
-          <w:color w:val="000000" w:themeColor="text1"/>
-          <w:sz w:val="20"/>
-          <w:szCs w:val="20"/>
-        </w:rPr>
-        <w:t xml:space="preserve"> Recount the hurdle and how tackling this will advance the field. </w:t>
-      </w:r>
-      <w:r>
-        <w:rPr>
-          <w:color w:val="000000" w:themeColor="text1"/>
-        </w:rPr>
-        <w:t xml:space="preserve"> &lt;3 sentences</w:t>
-      </w:r>
-    </w:p>
-    <w:p>
-      <w:pPr>
-        <w:pStyle w:val="CommentText"/>
-        <w:rPr>
-          <w:color w:val="000000" w:themeColor="text1"/>
-        </w:rPr>
-      </w:pPr>
-    </w:p>
-    <w:p>
-      <w:pPr>
-        <w:pStyle w:val="CommentText"/>
-        <w:rPr>
-          <w:color w:val="000000" w:themeColor="text1"/>
-        </w:rPr>
-      </w:pPr>
-      <w:r>
-        <w:rPr>
-          <w:color w:val="000000" w:themeColor="text1"/>
-        </w:rPr>
-        <w:t xml:space="preserve">Aims. “We are proposing to test the hypothesis that [state solution to gap/problem from above] with the following specific aims:” Break the aims down into a “To X, we will Y” format, and break Y down into specific steps as needed. </w:t>
-      </w:r>
-    </w:p>
-    <w:p>
-      <w:pPr>
-        <w:pStyle w:val="CommentText"/>
-        <w:rPr>
-          <w:color w:val="000000" w:themeColor="text1"/>
-        </w:rPr>
-      </w:pPr>
-    </w:p>
-    <w:p>
-      <w:pPr>
-        <w:rPr>
-          <w:color w:val="000000" w:themeColor="text1"/>
-        </w:rPr>
-      </w:pPr>
-      <w:r>
-        <w:rPr>
-          <w:color w:val="000000" w:themeColor="text1"/>
-        </w:rPr>
-        <w:t>Conclusion. Wrap up why clearing the hurdle will fit into the big picture. The NIH wants to see this tied to curing a disease. &lt;4 sentences</w:t>
-      </w:r>
-    </w:p>
-    <w:p>
-      <w:pPr>
-        <w:pStyle w:val="CommentText"/>
-        <w:rPr>
-          <w:color w:val="000000" w:themeColor="text1"/>
-        </w:rPr>
-      </w:pPr>
-    </w:p>
-  </w:comment>
-</w:comments>
-</file>
-
-<file path=word/commentsExtended.xml><?xml version="1.0" encoding="utf-8"?>
-<w15:commentsEx xmlns:wpc="http://schemas.microsoft.com/office/word/2010/wordprocessingCanvas" xmlns:cx="http://schemas.microsoft.com/office/drawing/2014/chartex" xmlns:cx1="http://schemas.microsoft.com/office/drawing/2015/9/8/chartex" xmlns:cx2="http://schemas.microsoft.com/office/drawing/2015/10/21/chartex" xmlns:cx3="http://schemas.microsoft.com/office/drawing/2016/5/9/chartex" xmlns:cx4="http://schemas.microsoft.com/office/drawing/2016/5/10/chartex" xmlns:cx5="http://schemas.microsoft.com/office/drawing/2016/5/11/chartex" xmlns:cx6="http://schemas.microsoft.com/office/drawing/2016/5/12/chartex" xmlns:cx7="http://schemas.microsoft.com/office/drawing/2016/5/13/chartex" xmlns:cx8="http://schemas.microsoft.com/office/drawing/2016/5/14/chartex" xmlns:mc="http://schemas.openxmlformats.org/markup-compatibility/2006" xmlns:aink="http://schemas.microsoft.com/office/drawing/2016/ink" xmlns:am3d="http://schemas.microsoft.com/office/drawing/2017/model3d" xmlns:o="urn:schemas-microsoft-com:office:office" xmlns:r="http://schemas.openxmlformats.org/officeDocument/2006/relationships" xmlns:m="http://schemas.openxmlformats.org/officeDocument/2006/math" xmlns:v="urn:schemas-microsoft-com:vml" xmlns:wp14="http://schemas.microsoft.com/office/word/2010/wordprocessingDrawing" xmlns:wp="http://schemas.openxmlformats.org/drawingml/2006/wordprocessingDrawing" xmlns:w10="urn:schemas-microsoft-com:office:word" xmlns:w="http://schemas.openxmlformats.org/wordprocessingml/2006/main" xmlns:w14="http://schemas.microsoft.com/office/word/2010/wordml" xmlns:w15="http://schemas.microsoft.com/office/word/2012/wordml" xmlns:w16cid="http://schemas.microsoft.com/office/word/2016/wordml/cid" xmlns:w16se="http://schemas.microsoft.com/office/word/2015/wordml/symex" xmlns:wpg="http://schemas.microsoft.com/office/word/2010/wordprocessingGroup" xmlns:wpi="http://schemas.microsoft.com/office/word/2010/wordprocessingInk" xmlns:wne="http://schemas.microsoft.com/office/word/2006/wordml" xmlns:wps="http://schemas.microsoft.com/office/word/2010/wordprocessingShape" mc:Ignorable="w14 w15 w16se w16cid wp14">
-  <w15:commentEx w15:paraId="5D340ADC" w15:done="0"/>
-</w15:commentsEx>
-</file>
-
-<file path=word/commentsIds.xml><?xml version="1.0" encoding="utf-8"?>
-<w16cid:commentsIds xmlns:wpc="http://schemas.microsoft.com/office/word/2010/wordprocessingCanvas" xmlns:cx="http://schemas.microsoft.com/office/drawing/2014/chartex" xmlns:cx1="http://schemas.microsoft.com/office/drawing/2015/9/8/chartex" xmlns:cx2="http://schemas.microsoft.com/office/drawing/2015/10/21/chartex" xmlns:cx3="http://schemas.microsoft.com/office/drawing/2016/5/9/chartex" xmlns:cx4="http://schemas.microsoft.com/office/drawing/2016/5/10/chartex" xmlns:cx5="http://schemas.microsoft.com/office/drawing/2016/5/11/chartex" xmlns:cx6="http://schemas.microsoft.com/office/drawing/2016/5/12/chartex" xmlns:cx7="http://schemas.microsoft.com/office/drawing/2016/5/13/chartex" xmlns:cx8="http://schemas.microsoft.com/office/drawing/2016/5/14/chartex" xmlns:mc="http://schemas.openxmlformats.org/markup-compatibility/2006" xmlns:aink="http://schemas.microsoft.com/office/drawing/2016/ink" xmlns:am3d="http://schemas.microsoft.com/office/drawing/2017/model3d" xmlns:o="urn:schemas-microsoft-com:office:office" xmlns:r="http://schemas.openxmlformats.org/officeDocument/2006/relationships" xmlns:m="http://schemas.openxmlformats.org/officeDocument/2006/math" xmlns:v="urn:schemas-microsoft-com:vml" xmlns:wp14="http://schemas.microsoft.com/office/word/2010/wordprocessingDrawing" xmlns:wp="http://schemas.openxmlformats.org/drawingml/2006/wordprocessingDrawing" xmlns:w10="urn:schemas-microsoft-com:office:word" xmlns:w="http://schemas.openxmlformats.org/wordprocessingml/2006/main" xmlns:w14="http://schemas.microsoft.com/office/word/2010/wordml" xmlns:w15="http://schemas.microsoft.com/office/word/2012/wordml" xmlns:w16cid="http://schemas.microsoft.com/office/word/2016/wordml/cid" xmlns:w16se="http://schemas.microsoft.com/office/word/2015/wordml/symex" xmlns:wpg="http://schemas.microsoft.com/office/word/2010/wordprocessingGroup" xmlns:wpi="http://schemas.microsoft.com/office/word/2010/wordprocessingInk" xmlns:wne="http://schemas.microsoft.com/office/word/2006/wordml" xmlns:wps="http://schemas.microsoft.com/office/word/2010/wordprocessingShape" mc:Ignorable="w14 w15 w16se w16cid wp14">
-  <w16cid:commentId w16cid:paraId="5D340ADC" w16cid:durableId="21544F48"/>
-</w16cid:commentsIds>
 </file>
 
 <file path=word/endnotes.xml><?xml version="1.0" encoding="utf-8"?>
@@ -3318,14 +3373,6 @@
 </w:numbering>
 </file>
 
-<file path=word/people.xml><?xml version="1.0" encoding="utf-8"?>
-<w15:people xmlns:wpc="http://schemas.microsoft.com/office/word/2010/wordprocessingCanvas" xmlns:cx="http://schemas.microsoft.com/office/drawing/2014/chartex" xmlns:cx1="http://schemas.microsoft.com/office/drawing/2015/9/8/chartex" xmlns:cx2="http://schemas.microsoft.com/office/drawing/2015/10/21/chartex" xmlns:cx3="http://schemas.microsoft.com/office/drawing/2016/5/9/chartex" xmlns:cx4="http://schemas.microsoft.com/office/drawing/2016/5/10/chartex" xmlns:cx5="http://schemas.microsoft.com/office/drawing/2016/5/11/chartex" xmlns:cx6="http://schemas.microsoft.com/office/drawing/2016/5/12/chartex" xmlns:cx7="http://schemas.microsoft.com/office/drawing/2016/5/13/chartex" xmlns:cx8="http://schemas.microsoft.com/office/drawing/2016/5/14/chartex" xmlns:mc="http://schemas.openxmlformats.org/markup-compatibility/2006" xmlns:aink="http://schemas.microsoft.com/office/drawing/2016/ink" xmlns:am3d="http://schemas.microsoft.com/office/drawing/2017/model3d" xmlns:o="urn:schemas-microsoft-com:office:office" xmlns:r="http://schemas.openxmlformats.org/officeDocument/2006/relationships" xmlns:m="http://schemas.openxmlformats.org/officeDocument/2006/math" xmlns:v="urn:schemas-microsoft-com:vml" xmlns:wp14="http://schemas.microsoft.com/office/word/2010/wordprocessingDrawing" xmlns:wp="http://schemas.openxmlformats.org/drawingml/2006/wordprocessingDrawing" xmlns:w10="urn:schemas-microsoft-com:office:word" xmlns:w="http://schemas.openxmlformats.org/wordprocessingml/2006/main" xmlns:w14="http://schemas.microsoft.com/office/word/2010/wordml" xmlns:w15="http://schemas.microsoft.com/office/word/2012/wordml" xmlns:w16cid="http://schemas.microsoft.com/office/word/2016/wordml/cid" xmlns:w16se="http://schemas.microsoft.com/office/word/2015/wordml/symex" xmlns:wpg="http://schemas.microsoft.com/office/word/2010/wordprocessingGroup" xmlns:wpi="http://schemas.microsoft.com/office/word/2010/wordprocessingInk" xmlns:wne="http://schemas.microsoft.com/office/word/2006/wordml" xmlns:wps="http://schemas.microsoft.com/office/word/2010/wordprocessingShape" mc:Ignorable="w14 w15 w16se w16cid wp14">
-  <w15:person w15:author="Anish Shah">
-    <w15:presenceInfo w15:providerId="Windows Live" w15:userId="23718d869fdba1c3"/>
-  </w15:person>
-</w15:people>
-</file>
-
 <file path=word/styles.xml><?xml version="1.0" encoding="utf-8"?>
 <w:styles xmlns:mc="http://schemas.openxmlformats.org/markup-compatibility/2006" xmlns:r="http://schemas.openxmlformats.org/officeDocument/2006/relationships" xmlns:w="http://schemas.openxmlformats.org/wordprocessingml/2006/main" xmlns:w14="http://schemas.microsoft.com/office/word/2010/wordml" xmlns:w15="http://schemas.microsoft.com/office/word/2012/wordml" xmlns:w16cid="http://schemas.microsoft.com/office/word/2016/wordml/cid" xmlns:w16se="http://schemas.microsoft.com/office/word/2015/wordml/symex" mc:Ignorable="w14 w15 w16se w16cid">
   <w:docDefaults>
@@ -3339,7 +3386,7 @@
     </w:rPrDefault>
     <w:pPrDefault/>
   </w:docDefaults>
-  <w:latentStyles w:defLockedState="0" w:defUIPriority="99" w:defSemiHidden="0" w:defUnhideWhenUsed="0" w:defQFormat="0" w:count="377">
+  <w:latentStyles w:defLockedState="0" w:defUIPriority="99" w:defSemiHidden="0" w:defUnhideWhenUsed="0" w:defQFormat="0" w:count="376">
     <w:lsdException w:name="Normal" w:uiPriority="0" w:qFormat="1"/>
     <w:lsdException w:name="heading 1" w:uiPriority="9" w:qFormat="1"/>
     <w:lsdException w:name="heading 2" w:semiHidden="1" w:uiPriority="9" w:unhideWhenUsed="1" w:qFormat="1"/>
@@ -3716,7 +3763,6 @@
     <w:lsdException w:name="Hashtag" w:semiHidden="1" w:unhideWhenUsed="1"/>
     <w:lsdException w:name="Unresolved Mention" w:semiHidden="1" w:unhideWhenUsed="1"/>
     <w:lsdException w:name="Smart Link" w:semiHidden="1" w:unhideWhenUsed="1"/>
-    <w:lsdException w:name="Smart Link Error" w:semiHidden="1" w:unhideWhenUsed="1"/>
   </w:latentStyles>
   <w:style w:type="paragraph" w:default="1" w:styleId="Normal">
     <w:name w:val="Normal"/>
@@ -4290,7 +4336,7 @@
 </file>
 
 <file path=customXml/itemProps1.xml><?xml version="1.0" encoding="utf-8"?>
-<ds:datastoreItem xmlns:ds="http://schemas.openxmlformats.org/officeDocument/2006/customXml" ds:itemID="{1ABC771F-C0E1-B64A-B514-9CA2B5FBABEA}">
+<ds:datastoreItem xmlns:ds="http://schemas.openxmlformats.org/officeDocument/2006/customXml" ds:itemID="{DD361595-205F-D548-AA49-9F9E2310F77D}">
   <ds:schemaRefs>
     <ds:schemaRef ds:uri="http://schemas.openxmlformats.org/officeDocument/2006/bibliography"/>
   </ds:schemaRefs>

</xml_diff>

<commit_message>
finished specific aim adjustments for kempker
</commit_message>
<xml_diff>
--- a/1_specific-aims.docx
+++ b/1_specific-aims.docx
@@ -243,6 +243,179 @@
         <w:t xml:space="preserve"> measure to quantify ANS dysfunction</w:t>
       </w:r>
       <w:r>
+        <w:t xml:space="preserve">. </w:t>
+      </w:r>
+      <w:r>
+        <w:t>The Biobank</w:t>
+      </w:r>
+      <w:r>
+        <w:t xml:space="preserve">, </w:t>
+      </w:r>
+      <w:r>
+        <w:t>a multidisciplinary study led by Dr. Arshed Quyyumi (advisor</w:t>
+      </w:r>
+      <w:r>
+        <w:t>),</w:t>
+      </w:r>
+      <w:r>
+        <w:t xml:space="preserve"> is an active prospective cohort of individuals undergoing clinically indicated cardiac catherization, during which depressive symptoms are also assessed using validated metrics.</w:t>
+      </w:r>
+      <w:r>
+        <w:fldChar w:fldCharType="begin" w:fldLock="1"/>
+      </w:r>
+      <w:r>
+        <w:instrText>ADDIN CSL_CITATION {"citationItems":[{"id":"ITEM-1","itemData":{"DOI":"10.1136/bmjopen-2017-018753","ISSN":"20446055","PMID":"29288185","abstract":"A series of calcineurin-inhibiting compds. consisting of a central arom. N-heterocycle, two aryl substituents and a 3-(dimethylamino)propyl chain was synthesized by introduction of the side chain. A corresponding haloheterocyclic compd. was transformed into a 3-(dimethylamino)propynyl heterocyclic compd. by Sonogashira coupling and was in turn hydrogenated in the presence of Pd/C to afford the 3-(dimethylamino)propyl-substituted target compds. Some of the products showed calcineurin inhibiting activity. [on SciFinder(R)]","author":[{"dropping-particle":"","family":"Ko","given":"Yi An","non-dropping-particle":"","parse-names":false,"suffix":""},{"dropping-particle":"","family":"Hayek","given":"Salim","non-dropping-particle":"","parse-names":false,"suffix":""},{"dropping-particle":"","family":"Sandesara","given":"Pratik","non-dropping-particle":"","parse-names":false,"suffix":""},{"dropping-particle":"","family":"Samman Tahhan","given":"Ayman","non-dropping-particle":"","parse-names":false,"suffix":""},{"dropping-particle":"","family":"Quyyumi","given":"Arshed","non-dropping-particle":"","parse-names":false,"suffix":""}],"container-title":"BMJ Open","id":"ITEM-1","issue":"12","issued":{"date-parts":[["2017"]]},"page":"e018753","publisher":"BMJ Publishing Group","title":"Cohort profile: The Emory Cardiovascular Biobank (EmCAB)","type":"article-journal","volume":"7"},"uris":["http://www.mendeley.com/documents/?uuid=9bc2f85c-3adc-4603-96f2-aa05093c7338"]},{"id":"ITEM-2","itemData":{"DOI":"10.1161/JAHA.113.000741","ISBN":"2047-9980","ISSN":"20479980","PMID":"24943475","abstract":"BACKGROUND: Young women with coronary heart disease have high rates of depression and a higher risk of adverse events than men of similar age. Whether depression has a higher prognostic value in this group than in men and older women is not known. Our objective was to assess whether depression in young women is associated with higher risk of coronary artery disease (CAD) and adverse outcomes compared with similarly aged men and older women. METHODS AND RESULTS: We examined 3237 patients undergoing coronary angiography for evaluation of CAD and followed them for 2.9 years (median). Depressive symptoms were assessed with the Patient Health Questionnaire (PHQ)-9, and CAD burden was dichotomized based on its presence or absence. After multivariable adjustment for CAD risk factors, depressive symptoms predicted CAD presence in women aged ≤ 55 years (odds ratio=1.07 95% confidence interval [CI] 1.02 to 1.13 per 1 point increase in PHQ-9 score), but not in men aged ≤ 55 years or women aged &gt;55 years. Depressive symptoms also predicted increased risk of death in women aged ≤ 55 years (adjusted hazard ratio=1.07, 95% CI 1.02 to 1.14, per 1 point increase in PHQ-9 score), but not in men aged ≤ 55 years and women aged &gt;55 years, with P=0.02 for the depression-sex interaction and P=0.02 for depression-sex-age interaction. CONCLUSIONS: Among patients with suspected or established CAD, depressive symptoms are associated with increased risk of death, particularly in young women. This group may be especially vulnerable to the adverse cardiovascular effects of depression.","author":[{"dropping-particle":"","family":"Shah","given":"Amit J.","non-dropping-particle":"","parse-names":false,"suffix":""},{"dropping-particle":"","family":"Ghasemzadeh","given":"Nima","non-dropping-particle":"","parse-names":false,"suffix":""},{"dropping-particle":"","family":"Zaragoza-Macias","given":"Elisa","non-dropping-particle":"","parse-names":false,"suffix":""},{"dropping-particle":"","family":"Patel","given":"Riyaz","non-dropping-particle":"","parse-names":false,"suffix":""},{"dropping-particle":"","family":"Eapen","given":"Danny J.","non-dropping-particle":"","parse-names":false,"suffix":""},{"dropping-particle":"","family":"Neeland","given":"Ian J.","non-dropping-particle":"","parse-names":false,"suffix":""},{"dropping-particle":"","family":"Pimple","given":"Pratik M.","non-dropping-particle":"","parse-names":false,"suffix":""},{"dropping-particle":"","family":"Zafari","given":"A. Maziar","non-dropping-particle":"","parse-names":false,"suffix":""},{"dropping-particle":"","family":"Quyyumi","given":"Arshed A.","non-dropping-particle":"","parse-names":false,"suffix":""},{"dropping-particle":"","family":"Vaccarino","given":"Viola","non-dropping-particle":"","parse-names":false,"suffix":""}],"container-title":"Journal of the American Heart Association","id":"ITEM-2","issue":"3","issued":{"date-parts":[["2014","6","18"]]},"page":"e000741","publisher":"American Heart Association, Inc.","title":"Sex and age differences in the association of depression with obstructive coronary artery disease and adverse cardiovascular events","type":"article-journal","volume":"3"},"uris":["http://www.mendeley.com/documents/?uuid=38eaff28-0230-49e1-b608-041005e4ad5a"]}],"mendeley":{"formattedCitation":"&lt;sup&gt;13,14&lt;/sup&gt;","plainTextFormattedCitation":"13,14","previouslyFormattedCitation":"&lt;sup&gt;17,18&lt;/sup&gt;"},"properties":{"noteIndex":0},"schema":"https://github.com/citation-style-language/schema/raw/master/csl-citation.json"}</w:instrText>
+      </w:r>
+      <w:r>
+        <w:fldChar w:fldCharType="separate"/>
+      </w:r>
+      <w:r>
+        <w:rPr>
+          <w:noProof/>
+          <w:vertAlign w:val="superscript"/>
+        </w:rPr>
+        <w:t>13,14</w:t>
+      </w:r>
+      <w:r>
+        <w:fldChar w:fldCharType="end"/>
+      </w:r>
+      <w:r>
+        <w:t xml:space="preserve"> HRV is a measure of sinoatrial node function, which is altered in the setting of ANS dysfunction.</w:t>
+      </w:r>
+      <w:r>
+        <w:fldChar w:fldCharType="begin" w:fldLock="1"/>
+      </w:r>
+      <w:r>
+        <w:instrText>ADDIN CSL_CITATION {"citationItems":[{"id":"ITEM-1","itemData":{"DOI":"10.1161/01.CIR.93.5.1043","ISBN":"0195-668X","ISSN":"0195-668X","PMID":"8737210","abstract":"The last two decades have witnessed the recognition of a significant relationship between the autonomic nervous system and cardiovascular mortality, including sudden cardiac death[1–4]. Experimental evidence for an associ- ation between a propensity for lethal arrhythmias and signs of either increased sympathetic or reduced vagal activity has encouraged the development of quantitative markers of autonomic activity. Heart rate variability (HRV) represents one of the most promising such markers. The apparently easy derivation of this measure has popularized its use. As many commercial devices now provide automated measurement of HRV, the cardiologist has been pro- vided with a seemingly simple tool for both research and clinical studies[5]. However, the significance and meaning of the many different measures of HRV are more complex than generally appreciated and there is a potential for incorrect conclusions and for excessive or unfounded extrapolations. Recognition of these problems led the European Society of Cardiology and the North American Society","author":[{"dropping-particle":"","family":"Task Force of the ESC and NAS","given":"","non-dropping-particle":"","parse-names":false,"suffix":""}],"container-title":"European Heart Journal","id":"ITEM-1","issue":"5","issued":{"date-parts":[["1996"]]},"page":"354-381","title":"Heart Rate Variability","type":"article-journal","volume":"17"},"uris":["http://www.mendeley.com/documents/?uuid=84f7c6d2-f171-463b-b4b3-7f20d6009f25"]}],"mendeley":{"formattedCitation":"&lt;sup&gt;15&lt;/sup&gt;","plainTextFormattedCitation":"15","previouslyFormattedCitation":"&lt;sup&gt;13&lt;/sup&gt;"},"properties":{"noteIndex":0},"schema":"https://github.com/citation-style-language/schema/raw/master/csl-citation.json"}</w:instrText>
+      </w:r>
+      <w:r>
+        <w:fldChar w:fldCharType="separate"/>
+      </w:r>
+      <w:r>
+        <w:rPr>
+          <w:noProof/>
+          <w:vertAlign w:val="superscript"/>
+        </w:rPr>
+        <w:t>15</w:t>
+      </w:r>
+      <w:r>
+        <w:fldChar w:fldCharType="end"/>
+      </w:r>
+      <w:r>
+        <w:t xml:space="preserve"> Abnormal or low HRV, which can be measured non-invasively through electrocardiogram (ECG), is independently </w:t>
+      </w:r>
+      <w:r>
+        <w:t>associated with depressive symptoms,</w:t>
+      </w:r>
+      <w:r>
+        <w:fldChar w:fldCharType="begin" w:fldLock="1"/>
+      </w:r>
+      <w:r>
+        <w:instrText>ADDIN CSL_CITATION {"citationItems":[{"id":"ITEM-1","itemData":{"DOI":"10.3949/ccjm.76.s2.03","ISBN":"3143627344","ISSN":"08911150","PMID":"19376975","abstract":"Depression is common in patients with coronary heart disease (CHD) and is a risk factor for cardiac morbidity and mortality in these patients. Depression is associated with autonomic nervous system dysfunction, which may at least partially explain this increased risk. Low heart rate variability (HRV), which reflects excessive sympathetic and/or inadequate parasympathetic modulation of heart rate, is a strong predictor of mortality in patients with CHD. Most studies-both in patients with stable CHD and in patients with a recent acute coronary event-have found HRV to be lower in depressed patients than in their nondepressed counterparts. This manuscript provides an overview of this literature and concludes that HRV may account for a substantial part of the risk associated with depression in CHD.","author":[{"dropping-particle":"","family":"Carney","given":"Robert M.","non-dropping-particle":"","parse-names":false,"suffix":""},{"dropping-particle":"","family":"Freedland","given":"Kenneth E.","non-dropping-particle":"","parse-names":false,"suffix":""}],"container-title":"Cleveland Clinic Journal of Medicine","id":"ITEM-1","issue":"SUPPL.2","issued":{"date-parts":[["2009"]]},"title":"Depression and heart rate variability in patients with coronary heart disease","type":"article-journal","volume":"76"},"uris":["http://www.mendeley.com/documents/?uuid=fba43147-4c4f-4d08-a30a-b0262929c484"]}],"mendeley":{"formattedCitation":"&lt;sup&gt;16&lt;/sup&gt;","plainTextFormattedCitation":"16","previouslyFormattedCitation":"&lt;sup&gt;14&lt;/sup&gt;"},"properties":{"noteIndex":0},"schema":"https://github.com/citation-style-language/schema/raw/master/csl-citation.json"}</w:instrText>
+      </w:r>
+      <w:r>
+        <w:fldChar w:fldCharType="separate"/>
+      </w:r>
+      <w:r>
+        <w:rPr>
+          <w:noProof/>
+          <w:vertAlign w:val="superscript"/>
+        </w:rPr>
+        <w:t>16</w:t>
+      </w:r>
+      <w:r>
+        <w:fldChar w:fldCharType="end"/>
+      </w:r>
+      <w:r>
+        <w:t xml:space="preserve"> cardiovascular mortality,</w:t>
+      </w:r>
+      <w:r>
+        <w:fldChar w:fldCharType="begin" w:fldLock="1"/>
+      </w:r>
+      <w:r>
+        <w:instrText>ADDIN CSL_CITATION {"citationItems":[{"id":"ITEM-1","itemData":{"DOI":"10.1097/01.psy.0000249733.33811.00","ISBN":"0033-3174","ISSN":"00333174","PMID":"17167127","abstract":"OBJECTIVE Depression is a risk factor for mortality after acute myocardial infarction (AMI), possibly as a result of altered autonomic nervous system (ANS) modulation of heart rate (HR) and rhythm. The purposes of this study were to determine: a) whether depressed patients are more likely to have an abnormal HR response (i.e., abnormal turbulence) to premature ventricular contractions (VPCs), and b) whether abnormal HR turbulence accounts for the effect of depression on increased mortality after AMI. METHODS Ambulatory electrocardiographic data were obtained from 666 (316 depressed, 350 nondepressed) patients with a recent AMI; 498 had VPCs with measurable HR turbulence. Of these, 260 had normal, 152 had equivocal, and 86 had abnormal HR turbulence. Patients were followed for up to 30 (median = 24) months. RESULTS Depressed patients were more likely to have abnormal HR turbulence (risk factor adjusted odds ratio = 1.8; 95% confidence interval [CI] = 1.0-3.0; p = .03) and have worse survival (odds ratio = 2.4; 95% CI = 1.2-4.6; p = .02) than nondepressed patients. When HR turbulence was added to the model, the adjusted hazard ratio for depression decreased to 1.9 (95% CI = 0.9-3.8; p = .08), and to 1.6 (95% CI = 0.8-3.4; p = .18) when a measure of HR variability (LnVLF) was added. The hazard was found to differ over time with depression posing little risk for mortality in year 1 but greater risk in years 2 and 3 of the follow up. CONCLUSION ANS dysregulation may partially mediate the increased risk for mortality in depressed patients with frequent VPCs after an AMI.","author":[{"dropping-particle":"","family":"Carney","given":"Robert M.","non-dropping-particle":"","parse-names":false,"suffix":""},{"dropping-particle":"","family":"Howells","given":"William B.","non-dropping-particle":"","parse-names":false,"suffix":""},{"dropping-particle":"","family":"Blumenthal","given":"James A.","non-dropping-particle":"","parse-names":false,"suffix":""},{"dropping-particle":"","family":"Freedland","given":"Kenneth E.","non-dropping-particle":"","parse-names":false,"suffix":""},{"dropping-particle":"","family":"Stein","given":"Phyllis K.","non-dropping-particle":"","parse-names":false,"suffix":""},{"dropping-particle":"","family":"Berkman","given":"Lisa F.","non-dropping-particle":"","parse-names":false,"suffix":""},{"dropping-particle":"","family":"Watkins","given":"Lana L.","non-dropping-particle":"","parse-names":false,"suffix":""},{"dropping-particle":"","family":"Czajkowski","given":"Susan M.","non-dropping-particle":"","parse-names":false,"suffix":""},{"dropping-particle":"","family":"Steinmeyer","given":"Brian","non-dropping-particle":"","parse-names":false,"suffix":""},{"dropping-particle":"","family":"Hayano","given":"Junichiro","non-dropping-particle":"","parse-names":false,"suffix":""},{"dropping-particle":"","family":"Domitrovich","given":"Peter P.","non-dropping-particle":"","parse-names":false,"suffix":""},{"dropping-particle":"","family":"Burg","given":"Matthew M.","non-dropping-particle":"","parse-names":false,"suffix":""},{"dropping-particle":"","family":"Jaffe","given":"Allan S.","non-dropping-particle":"","parse-names":false,"suffix":""}],"container-title":"Psychosomatic Medicine","id":"ITEM-1","issue":"1","issued":{"date-parts":[["2007"]]},"page":"4-9","title":"Heart rate turbulence, depression, and survival after acute myocardial infarction","type":"article-journal","volume":"69"},"uris":["http://www.mendeley.com/documents/?uuid=93753746-50be-41fd-be29-1544dba6a66d"]}],"mendeley":{"formattedCitation":"&lt;sup&gt;17&lt;/sup&gt;","plainTextFormattedCitation":"17","previouslyFormattedCitation":"&lt;sup&gt;15&lt;/sup&gt;"},"properties":{"noteIndex":0},"schema":"https://github.com/citation-style-language/schema/raw/master/csl-citation.json"}</w:instrText>
+      </w:r>
+      <w:r>
+        <w:fldChar w:fldCharType="separate"/>
+      </w:r>
+      <w:r>
+        <w:rPr>
+          <w:noProof/>
+          <w:vertAlign w:val="superscript"/>
+        </w:rPr>
+        <w:t>17</w:t>
+      </w:r>
+      <w:r>
+        <w:fldChar w:fldCharType="end"/>
+      </w:r>
+      <w:r>
+        <w:t xml:space="preserve"> and obstructive CAD.</w:t>
+      </w:r>
+      <w:r>
+        <w:fldChar w:fldCharType="begin" w:fldLock="1"/>
+      </w:r>
+      <w:r>
+        <w:instrText>ADDIN CSL_CITATION {"citationItems":[{"id":"ITEM-1","itemData":{"DOI":"10.1136/heartjnl-2011-300033","ISSN":"13556037","abstract":"OBJECTIVE: Obstructive coronary artery disease (CAD) is evident in only half of patients referred for diagnostic angiography. Five-minute heart rate variability (HRV) is a non-invasive marker for autonomic control of the vasculature, which this study hypothesised could risk-stratify cardiac patients and reduce unnecessary angiograms.\\n\\nDESIGN: A prospective observational study (the Alternative Risk Markers in Coronary Artery Disease (ARM-CAD) study).\\n\\nSETTING: Three cardiac centres in Melbourne, Australia.\\n\\nPATIENTS: 470 consecutive patients undergoing elective angiography (with predominantly normal cardiac rhythm), regardless of co-morbidity.\\n\\nMAIN OUTCOME MEASURES: The presence of obstructive CAD (≥50% stenosis) on angiography.\\n\\nRESULTS: Patients with obstructive CAD had significantly reduced HRV, particularly in the low frequency (LF) range (median 180 vs 267 ms(2) without CAD; p&lt;0.001). There was a linear trend with the severity of CAD; median LF power (IQR) in patients with normal coronaries was 275 (612), with minor coronary irregularities 255 (400), single-vessel CAD 212 (396) and more severe disease 170 (327) ms(2); p value for trend 0.003. There was a similar reduction in LF power regardless of the anatomical location of coronary stenoses. Comparing patients with LF less than 250 and 250 ms(2) or greater, the adjusted OR for obstructive CAD using multivariate regression was 2.42, 95% CI 1.33 to 4.38 (p=0.004). No interactions were noted in subgroup analysis and HRV added to risk prediction irrespective of the baseline Framingham risk (p&lt;0.0001).\\n\\nCONCLUSION: Low HRV is strongly predictive of angiographic coronary disease regardless of other co-morbidities and is clinically useful as a risk predictor in patients with sinus rhythm.\\n\\nCLINICAL TRIAL REGISTRATION INFORMATION: http://clinicaltrials.gov/ct2/show/NCT00403351 www.armcad.com.","author":[{"dropping-particle":"","family":"Kotecha","given":"Dipak","non-dropping-particle":"","parse-names":false,"suffix":""},{"dropping-particle":"","family":"New","given":"G","non-dropping-particle":"","parse-names":false,"suffix":""},{"dropping-particle":"","family":"Flather","given":"M D","non-dropping-particle":"","parse-names":false,"suffix":""},{"dropping-particle":"","family":"Eccleston","given":"D","non-dropping-particle":"","parse-names":false,"suffix":""},{"dropping-particle":"","family":"Pepper","given":"J","non-dropping-particle":"","parse-names":false,"suffix":""},{"dropping-particle":"","family":"Krum","given":"H","non-dropping-particle":"","parse-names":false,"suffix":""}],"container-title":"Heart","id":"ITEM-1","issue":"5","issued":{"date-parts":[["2012"]]},"page":"395-401","title":"Five-minute heart rate variability can predict obstructive angiographic coronary disease","type":"article-journal","volume":"98"},"uris":["http://www.mendeley.com/documents/?uuid=3a51f41f-999f-49da-8d88-5aeee5a88265"]}],"mendeley":{"formattedCitation":"&lt;sup&gt;18&lt;/sup&gt;","plainTextFormattedCitation":"18","previouslyFormattedCitation":"&lt;sup&gt;16&lt;/sup&gt;"},"properties":{"noteIndex":0},"schema":"https://github.com/citation-style-language/schema/raw/master/csl-citation.json"}</w:instrText>
+      </w:r>
+      <w:r>
+        <w:fldChar w:fldCharType="separate"/>
+      </w:r>
+      <w:r>
+        <w:rPr>
+          <w:noProof/>
+          <w:vertAlign w:val="superscript"/>
+        </w:rPr>
+        <w:t>18</w:t>
+      </w:r>
+      <w:r>
+        <w:fldChar w:fldCharType="end"/>
+      </w:r>
+      <w:r>
+        <w:t xml:space="preserve"> </w:t>
+      </w:r>
+      <w:r>
+        <w:rPr>
+          <w:u w:val="single"/>
+        </w:rPr>
+        <w:t xml:space="preserve">Our overall goal is to gain greater insight into the relationship of depression, CAD, </w:t>
+      </w:r>
+      <w:r>
+        <w:rPr>
+          <w:u w:val="single"/>
+        </w:rPr>
+        <w:t xml:space="preserve">and </w:t>
+      </w:r>
+      <w:r>
+        <w:rPr>
+          <w:u w:val="single"/>
+        </w:rPr>
+        <w:t>HRV</w:t>
+      </w:r>
+      <w:r>
+        <w:t xml:space="preserve">, </w:t>
+      </w:r>
+      <w:r>
+        <w:t xml:space="preserve">and eventually translate these findings into targeted interventions. </w:t>
+      </w:r>
+      <w:r>
+        <w:t xml:space="preserve">HRV will be </w:t>
+      </w:r>
+      <w:r>
+        <w:t>generated</w:t>
+      </w:r>
+      <w:r>
+        <w:t xml:space="preserve"> from</w:t>
+      </w:r>
+      <w:r>
+        <w:t xml:space="preserve"> up to 72-hours of</w:t>
+      </w:r>
+      <w:r>
+        <w:t xml:space="preserve"> raw ECG data</w:t>
+      </w:r>
+      <w:r>
+        <w:t xml:space="preserve"> on 200 patients</w:t>
+      </w:r>
+      <w:r>
         <w:t>, collected by ambulatory ECG patches (</w:t>
       </w:r>
       <w:proofErr w:type="spellStart"/>
@@ -254,28 +427,407 @@
         <w:t xml:space="preserve"> ECG recorder)</w:t>
       </w:r>
       <w:r>
-        <w:t xml:space="preserve">. </w:t>
-      </w:r>
-      <w:r>
-        <w:t>The Biobank</w:t>
+        <w:t xml:space="preserve"> on day of catheterization</w:t>
+      </w:r>
+      <w:r>
+        <w:t>.</w:t>
+      </w:r>
+      <w:r>
+        <w:t xml:space="preserve"> We will use </w:t>
+      </w:r>
+      <w:r>
+        <w:t>adjusted</w:t>
+      </w:r>
+      <w:r>
+        <w:t xml:space="preserve"> linear regression models for analysis</w:t>
+      </w:r>
+      <w:r>
+        <w:t xml:space="preserve"> </w:t>
+      </w:r>
+      <w:r>
+        <w:t xml:space="preserve">with special consideration given to </w:t>
+      </w:r>
+      <w:r>
+        <w:t>sex, which has a strong effect on depression, CAD, and HRV,</w:t>
+      </w:r>
+      <w:r>
+        <w:fldChar w:fldCharType="begin" w:fldLock="1"/>
+      </w:r>
+      <w:r>
+        <w:instrText>ADDIN CSL_CITATION {"citationItems":[{"id":"ITEM-1","itemData":{"DOI":"10.1016/j.ijcard.2013.11.116","ISSN":"01675273","PMID":"24365620","abstract":"International Journal of Cardiology, 171 (2014) e42-e45. doi:10.1016/j.ijcard.2013.11.116","author":[{"dropping-particle":"","family":"Sacha","given":"Jerzy","non-dropping-particle":"","parse-names":false,"suffix":""},{"dropping-particle":"","family":"Barabach","given":"Szymon","non-dropping-particle":"","parse-names":false,"suffix":""},{"dropping-particle":"","family":"Statkiewicz-Barabach","given":"Gabriela","non-dropping-particle":"","parse-names":false,"suffix":""},{"dropping-particle":"","family":"Sacha","given":"Krzysztof","non-dropping-particle":"","parse-names":false,"suffix":""},{"dropping-particle":"","family":"Müller","given":"Alexander","non-dropping-particle":"","parse-names":false,"suffix":""},{"dropping-particle":"","family":"Piskorski","given":"Jaroslaw","non-dropping-particle":"","parse-names":false,"suffix":""},{"dropping-particle":"","family":"Barthel","given":"Petra","non-dropping-particle":"","parse-names":false,"suffix":""},{"dropping-particle":"","family":"Schmidt","given":"Georg","non-dropping-particle":"","parse-names":false,"suffix":""}],"container-title":"International Journal of Cardiology","id":"ITEM-1","issue":"2","issued":{"date-parts":[["2014"]]},"page":"42-45","title":"Gender differences in the interaction between heart rate and its variability - How to use it to improve the prognostic power of heart rate variability","type":"article","volume":"171"},"uris":["http://www.mendeley.com/documents/?uuid=4e83a6c8-e761-409b-af84-63546b7672b5"]},{"id":"ITEM-2","itemData":{"DOI":"10.1161/JAHA.113.000741","ISBN":"2047-9980","ISSN":"20479980","PMID":"24943475","abstract":"BACKGROUND: Young women with coronary heart disease have high rates of depression and a higher risk of adverse events than men of similar age. Whether depression has a higher prognostic value in this group than in men and older women is not known. Our objective was to assess whether depression in young women is associated with higher risk of coronary artery disease (CAD) and adverse outcomes compared with similarly aged men and older women. METHODS AND RESULTS: We examined 3237 patients undergoing coronary angiography for evaluation of CAD and followed them for 2.9 years (median). Depressive symptoms were assessed with the Patient Health Questionnaire (PHQ)-9, and CAD burden was dichotomized based on its presence or absence. After multivariable adjustment for CAD risk factors, depressive symptoms predicted CAD presence in women aged ≤ 55 years (odds ratio=1.07 95% confidence interval [CI] 1.02 to 1.13 per 1 point increase in PHQ-9 score), but not in men aged ≤ 55 years or women aged &gt;55 years. Depressive symptoms also predicted increased risk of death in women aged ≤ 55 years (adjusted hazard ratio=1.07, 95% CI 1.02 to 1.14, per 1 point increase in PHQ-9 score), but not in men aged ≤ 55 years and women aged &gt;55 years, with P=0.02 for the depression-sex interaction and P=0.02 for depression-sex-age interaction. CONCLUSIONS: Among patients with suspected or established CAD, depressive symptoms are associated with increased risk of death, particularly in young women. This group may be especially vulnerable to the adverse cardiovascular effects of depression.","author":[{"dropping-particle":"","family":"Shah","given":"Amit J.","non-dropping-particle":"","parse-names":false,"suffix":""},{"dropping-particle":"","family":"Ghasemzadeh","given":"Nima","non-dropping-particle":"","parse-names":false,"suffix":""},{"dropping-particle":"","family":"Zaragoza-Macias","given":"Elisa","non-dropping-particle":"","parse-names":false,"suffix":""},{"dropping-particle":"","family":"Patel","given":"Riyaz","non-dropping-particle":"","parse-names":false,"suffix":""},{"dropping-particle":"","family":"Eapen","given":"Danny J.","non-dropping-particle":"","parse-names":false,"suffix":""},{"dropping-particle":"","family":"Neeland","given":"Ian J.","non-dropping-particle":"","parse-names":false,"suffix":""},{"dropping-particle":"","family":"Pimple","given":"Pratik M.","non-dropping-particle":"","parse-names":false,"suffix":""},{"dropping-particle":"","family":"Zafari","given":"A. Maziar","non-dropping-particle":"","parse-names":false,"suffix":""},{"dropping-particle":"","family":"Quyyumi","given":"Arshed A.","non-dropping-particle":"","parse-names":false,"suffix":""},{"dropping-particle":"","family":"Vaccarino","given":"Viola","non-dropping-particle":"","parse-names":false,"suffix":""}],"container-title":"Journal of the American Heart Association","id":"ITEM-2","issue":"3","issued":{"date-parts":[["2014","6","18"]]},"page":"e000741","publisher":"American Heart Association, Inc.","title":"Sex and age differences in the association of depression with obstructive coronary artery disease and adverse cardiovascular events","type":"article-journal","volume":"3"},"uris":["http://www.mendeley.com/documents/?uuid=38eaff28-0230-49e1-b608-041005e4ad5a"]}],"mendeley":{"formattedCitation":"&lt;sup&gt;14,19&lt;/sup&gt;","plainTextFormattedCitation":"14,19","previouslyFormattedCitation":"&lt;sup&gt;18,19&lt;/sup&gt;"},"properties":{"noteIndex":0},"schema":"https://github.com/citation-style-language/schema/raw/master/csl-citation.json"}</w:instrText>
+      </w:r>
+      <w:r>
+        <w:fldChar w:fldCharType="separate"/>
+      </w:r>
+      <w:r>
+        <w:rPr>
+          <w:noProof/>
+          <w:vertAlign w:val="superscript"/>
+        </w:rPr>
+        <w:t>14,19</w:t>
+      </w:r>
+      <w:r>
+        <w:fldChar w:fldCharType="end"/>
+      </w:r>
+      <w:r>
+        <w:t xml:space="preserve"> and the circadian rhythm of the heart.</w:t>
+      </w:r>
+      <w:r>
+        <w:fldChar w:fldCharType="begin" w:fldLock="1"/>
+      </w:r>
+      <w:r>
+        <w:instrText>ADDIN CSL_CITATION {"citationItems":[{"id":"ITEM-1","itemData":{"DOI":"10.1016/S0002-8703(02)94797-6","ISSN":"00028703","abstract":"Background: We reviewed recent progress in the study of the chronobiological aspects of the cardiovascular system. Methods: Medline was used as the main search tool, and the full texts of selected papers were obtained. Results: More than 300 references were found, and 52 of them, representing the major findings in this field, were included in the reference list. Results of these studies confirm that most cardiovascular physiological parameters (such as heart rate, blood pressure, electrocardiogram indices) and pathophysiological events (myocardial ischemia/infarction, sudden cardiac death) show circadian rhythms. Results also suggest that consideration of these rhythms is important for the diagnosis and treatment of cardiovascular disorders and that restoration of normal circadian rhythms may be associated with clinical improvement. Conclusion: The study of circadian rhythms in the cardiovascular system is emerging as an important area of investigation because of its potential implications for patient management.","author":[{"dropping-particle":"","family":"Guo","given":"Yi Fang","non-dropping-particle":"","parse-names":false,"suffix":""},{"dropping-particle":"","family":"Stein","given":"Phyllis K.","non-dropping-particle":"","parse-names":false,"suffix":""}],"container-title":"American Heart Journal","id":"ITEM-1","issue":"5","issued":{"date-parts":[["2003"]]},"page":"779-786","title":"Circadian rhythm in the cardiovascular system: Chronocardiology","type":"article-journal","volume":"145"},"uris":["http://www.mendeley.com/documents/?uuid=4a9868f5-6aef-425e-b826-a9c1db3c9545"]}],"mendeley":{"formattedCitation":"&lt;sup&gt;20&lt;/sup&gt;","plainTextFormattedCitation":"20"},"properties":{"noteIndex":0},"schema":"https://github.com/citation-style-language/schema/raw/master/csl-citation.json"}</w:instrText>
+      </w:r>
+      <w:r>
+        <w:fldChar w:fldCharType="separate"/>
+      </w:r>
+      <w:r>
+        <w:rPr>
+          <w:noProof/>
+          <w:vertAlign w:val="superscript"/>
+        </w:rPr>
+        <w:t>20</w:t>
+      </w:r>
+      <w:r>
+        <w:fldChar w:fldCharType="end"/>
+      </w:r>
+      <w:r>
+        <w:t xml:space="preserve"> </w:t>
+      </w:r>
+      <w:r>
+        <w:rPr>
+          <w:u w:val="single"/>
+        </w:rPr>
+        <w:t xml:space="preserve">The novel HRV measure, </w:t>
+      </w:r>
+      <w:r>
+        <w:rPr>
+          <w:i/>
+          <w:iCs/>
+          <w:u w:val="single"/>
+        </w:rPr>
+        <w:t>Dyx</w:t>
+      </w:r>
+      <w:r>
+        <w:rPr>
+          <w:u w:val="single"/>
+        </w:rPr>
+        <w:t>, is a non-linear measure that represents the ratio of the kurtosis along the y-axis and x-axis of the elliptical Poincaré plot of RR intervals, and is associated with increased cardiovascular mortality</w:t>
+      </w:r>
+      <w:r>
+        <w:t>.</w:t>
+      </w:r>
+      <w:r>
+        <w:fldChar w:fldCharType="begin" w:fldLock="1"/>
+      </w:r>
+      <w:r>
+        <w:instrText>ADDIN CSL_CITATION {"citationItems":[{"id":"ITEM-1","itemData":{"DOI":"10.1088/0967-3334/26/5/002","ISBN":"0020-7713","ISSN":"09673334","PMID":"9226893","abstract":"Proliferative enteritis is an enteric disease that affects a variety of animals. The causative agent in swine has been determined to be an obligate intracellular bacterium, Lawsonia intracellularis, related to the sulfate-reducing bacterium Desulfovibrio desulfuricans. The intracellular agents found in the lesions of different animal species are antigenically similar. In addition, strains from the pig, ferret, and hamster have been shown to be genetically similar. In this study we performed a partial 16S ribosomal DNA sequence analysis on the intracellular agent of proliferative enteritis from a hamster, a deer, and an ostrich and compared these sequences to that of the porcine L. intracellularis isolate. Results of this study indicate that the intracellular agents from these species with proliferative enteritis have high sequence similarity, indicating that they are all in the genus Lawsonia and that they may also be the same species, L. intracellularis.","author":[{"dropping-particle":"","family":"Olesen","given":"R. M.","non-dropping-particle":"","parse-names":false,"suffix":""},{"dropping-particle":"","family":"Bloch Thomsen","given":"P. E.","non-dropping-particle":"","parse-names":false,"suffix":""},{"dropping-particle":"","family":"Saermark","given":"K.","non-dropping-particle":"","parse-names":false,"suffix":""},{"dropping-particle":"","family":"Glikson","given":"M.","non-dropping-particle":"","parse-names":false,"suffix":""},{"dropping-particle":"","family":"Feldman","given":"S.","non-dropping-particle":"","parse-names":false,"suffix":""},{"dropping-particle":"","family":"Lewkowicz","given":"M.","non-dropping-particle":"","parse-names":false,"suffix":""},{"dropping-particle":"","family":"Levitan","given":"J.","non-dropping-particle":"","parse-names":false,"suffix":""}],"container-title":"Physiological Measurement","id":"ITEM-1","issue":"5","issued":{"date-parts":[["2005","10","1"]]},"page":"591-598","title":"Statistical analysis of the DIAMOND MI study by the multipole method","type":"article-journal","volume":"26"},"uris":["http://www.mendeley.com/documents/?uuid=8d290a0a-0a11-47ed-baf5-44960f9201ca"]},{"id":"ITEM-2","itemData":{"DOI":"10.1111/anec.12297","ISSN":"1082720X","abstract":"AIMS:The density HRV parameter Dyx is a new heart rate variability (HRV) measure based on multipole analysis of the Poincaré plot obtained from RR interval time series, deriving information from both the time and frequency domain. Preliminary results have suggested that the parameter may provide new predictive information on mortality in survivors of acute myocardial infarction (MI). This study compares the prognostic significance of Dyx to that of traditional linear and nonlinear measures of HRV.\\n\\nMETHODS AND RESULTS:In the Nordic ICD pilot study, patients with an acute MI were screened with 2D echocardiography and 24-hour Holter recordings. The study was designed to assess the power of several HRV measures to predict mortality. Dyx was tested in a subset of 206 consecutive Danish patients with analysable Holter recordings. After a median follow-up of 8.5 years 70 patients had died. Of all traditional and multipole HRV parameters, reduced Dyx was the most powerful predictor of all-cause mortality (HR 2.4; CI 1.5 to 3.8; P &lt; 0.001). After adjustment for known risk markers, such as age, diabetes, ejection fraction, previous MI and hypertension, Dyx remained an independent predictor of mortality (P = 0.02). Reduced Dyx also predicted cardiovascular death (P &lt; 0.01) and sudden cardiovascular death (P = 0.05). In Kaplan-Meier analysis, Dyx significantly predicted mortality in patients both with and without impaired left ventricular systolic function (P &lt; 0.0001).\\n\\nCONCLUSION:The new nonlinear HRV measure Dyx is a promising independent predictor of mortality in a long-term follow-up study of patients surviving a MI, irrespectively of left ventricular systolic function.","author":[{"dropping-particle":"","family":"Jørgensen","given":"Rikke Mørch","non-dropping-particle":"","parse-names":false,"suffix":""},{"dropping-particle":"","family":"Abildstrøm","given":"Steen Z","non-dropping-particle":"","parse-names":false,"suffix":""},{"dropping-particle":"","family":"Levitan","given":"Jacob","non-dropping-particle":"","parse-names":false,"suffix":""},{"dropping-particle":"","family":"Kobo","given":"Roi","non-dropping-particle":"","parse-names":false,"suffix":""},{"dropping-particle":"","family":"Puzanov","given":"Natalia","non-dropping-particle":"","parse-names":false,"suffix":""},{"dropping-particle":"","family":"Lewkowicz","given":"Meir","non-dropping-particle":"","parse-names":false,"suffix":""},{"dropping-particle":"","family":"Huikuri","given":"Heikki","non-dropping-particle":"","parse-names":false,"suffix":""},{"dropping-particle":"","family":"Peltola","given":"Mirja","non-dropping-particle":"","parse-names":false,"suffix":""},{"dropping-particle":"","family":"Haarbo","given":"Jens","non-dropping-particle":"","parse-names":false,"suffix":""},{"dropping-particle":"","family":"Thomsen","given":"Poul Erik Bloch","non-dropping-particle":"","parse-names":false,"suffix":""},{"dropping-particle":"","family":"Group","given":"Nordic I C D pilot study","non-dropping-particle":"","parse-names":false,"suffix":""}],"container-title":"Annals of noninvasive electrocardiology : the official journal of the International Society for Holter and Noninvasive Electrocardiology, Inc","id":"ITEM-2","issue":"1","issued":{"date-parts":[["2016"]]},"page":"60-68","title":"Heart Rate Variability Density Analysis (Dyx) and Prediction of Long-Term Mortality after Acute Myocardial Infarction.","type":"article-journal","volume":"21"},"uris":["http://www.mendeley.com/documents/?uuid=4f5bcf8d-711e-49a3-9ee3-f914ec7e1961"]}],"mendeley":{"formattedCitation":"&lt;sup&gt;21,22&lt;/sup&gt;","plainTextFormattedCitation":"21,22","previouslyFormattedCitation":"&lt;sup&gt;20,21&lt;/sup&gt;"},"properties":{"noteIndex":0},"schema":"https://github.com/citation-style-language/schema/raw/master/csl-citation.json"}</w:instrText>
+      </w:r>
+      <w:r>
+        <w:fldChar w:fldCharType="separate"/>
+      </w:r>
+      <w:r>
+        <w:rPr>
+          <w:noProof/>
+          <w:vertAlign w:val="superscript"/>
+        </w:rPr>
+        <w:t>21,22</w:t>
+      </w:r>
+      <w:r>
+        <w:fldChar w:fldCharType="end"/>
+      </w:r>
+      <w:r>
+        <w:t xml:space="preserve"> In prior work, compared to traditional HRV, we found that </w:t>
+      </w:r>
+      <w:r>
+        <w:t xml:space="preserve">1) low </w:t>
+      </w:r>
+      <w:r>
+        <w:rPr>
+          <w:i/>
+          <w:iCs/>
+        </w:rPr>
+        <w:t xml:space="preserve">Dyx </w:t>
+      </w:r>
+      <w:r>
+        <w:t>in the early morning predicted abnormal coronary flow reserve,</w:t>
+      </w:r>
+      <w:r>
+        <w:fldChar w:fldCharType="begin" w:fldLock="1"/>
+      </w:r>
+      <w:r>
+        <w:instrText>ADDIN CSL_CITATION {"citationItems":[{"id":"ITEM-1","itemData":{"DOI":"10.1161/circ.138.suppl_1.15216","abstract":"Introduction: About one-half of sudden cardiac deaths occur in those without known CAD suggesting the need for better risk-stratification tests. Autonomic dysfunction, measured by low heart rate variability (HRV), can occur with myocardial ischemia. Testing for low HRV may help to identify high-risk, asymptomatic individuals. The association of low HRV with ischemia may also be greatest during the morning hours, when cardiac events (MI, sudden death) are most likely to be triggered. Hypothesis: In a cohort of veteran males with no known CAD, subclinical myocardial ischemia is associated with autonomic dysfunction as measured by low HRV; this association is greatest during morning hours. Methods: We evaluated 24-hour ambulatory ECGs in middle-aged twins without known CAD from the Vietnam Era Twin Registry, and calculated frequency domain and non-linear (Dyx) HRV metrics. All subjects underwent [13N]-ammonia positron emission tomography with adenosine stress, with ischemia defined as greater than 5% perfusion deficit. Mixed models were used to compare HRV between ischemic and non-ischemic subjects in 1-hour intervals, and morning hours were 6 AM until 10 AM. Results: Data on 276 twin subjects were analyzed; the mean age (SD) was 53 (3) and 55 (20%) had ischemia. HRV was significantly different between ischemic and non-ischemic twins during morning hours (figure 1), with the largest magnitude difference occurring with Dyx at 7 AM. Each SD decrease in Dyx associated with an OR for ischemia of 4.8 (95% CI, 1.5 — 15.8). Dyx in morning hours remained significant in a subgroup of pairs discordant for ischemia and after risk factor adjustment. Significant differences by ischemia status were noted for low-frequency and very-low-frequency HRV. Conclusions: Lower HRV is strongly associated with subclinical myocardial ischemia primarily during morning hours. More research regarding this circadian autonomic vulnerability and its clinical implications are warranted.","author":[{"dropping-particle":"","family":"Shah","given":"Anish","non-dropping-particle":"","parse-names":false,"suffix":""},{"dropping-particle":"","family":"Lampert","given":"Rachel","non-dropping-particle":"","parse-names":false,"suffix":""},{"dropping-particle":"","family":"Goldberg","given":"Jack","non-dropping-particle":"","parse-names":false,"suffix":""},{"dropping-particle":"","family":"Bremner","given":"J Douglas","non-dropping-particle":"","parse-names":false,"suffix":""},{"dropping-particle":"","family":"Vaccarino","given":"Viola","non-dropping-particle":"","parse-names":false,"suffix":""},{"dropping-particle":"","family":"Shah","given":"Amit","non-dropping-particle":"","parse-names":false,"suffix":""}],"container-title":"Circulation","id":"ITEM-1","issue":"Suppl_1","issued":{"date-parts":[["2018","11","6"]]},"note":"doi: 10.1161/circ.138.suppl_1.15216","page":"A15216-A15216","publisher":"American Heart Association","publisher-place":"Chicago, IL","title":"Abstract 15216: Circadian Autonomic Inflexibility: A Marker of Ischemic Heart Disease","type":"article-journal","volume":"138"},"uris":["http://www.mendeley.com/documents/?uuid=904baa23-820a-4d7b-b815-ba39fbafa5c6"]}],"mendeley":{"formattedCitation":"&lt;sup&gt;23&lt;/sup&gt;","plainTextFormattedCitation":"23","previouslyFormattedCitation":"&lt;sup&gt;22&lt;/sup&gt;"},"properties":{"noteIndex":0},"schema":"https://github.com/citation-style-language/schema/raw/master/csl-citation.json"}</w:instrText>
+      </w:r>
+      <w:r>
+        <w:fldChar w:fldCharType="separate"/>
+      </w:r>
+      <w:r>
+        <w:rPr>
+          <w:noProof/>
+          <w:vertAlign w:val="superscript"/>
+        </w:rPr>
+        <w:t>23</w:t>
+      </w:r>
+      <w:r>
+        <w:fldChar w:fldCharType="end"/>
+      </w:r>
+      <w:r>
+        <w:t xml:space="preserve"> and 2) in preliminary analyses low Dyx strongly associated with depressive symptom burden.</w:t>
+      </w:r>
+      <w:r>
+        <w:t xml:space="preserve"> </w:t>
+      </w:r>
+      <w:r>
+        <w:t xml:space="preserve">This makes </w:t>
+      </w:r>
+      <w:r>
+        <w:rPr>
+          <w:i/>
+          <w:iCs/>
+        </w:rPr>
+        <w:t>Dyx</w:t>
+      </w:r>
+      <w:r>
+        <w:t xml:space="preserve"> a strong candidate for assessing ANS dysfunction in our pro</w:t>
+      </w:r>
+      <w:r>
+        <w:t>posal</w:t>
+      </w:r>
+      <w:r>
+        <w:t xml:space="preserve">. I will build upon existing skills in ECG analysis </w:t>
+      </w:r>
+      <w:r>
+        <w:t xml:space="preserve">signal processing </w:t>
+      </w:r>
+      <w:r>
+        <w:t>using the pre-existing HRV toolbox, developed at Emory with the assistance of Dr. Amit Shah (mentor).</w:t>
+      </w:r>
+      <w:r>
+        <w:fldChar w:fldCharType="begin" w:fldLock="1"/>
+      </w:r>
+      <w:r>
+        <w:instrText>ADDIN CSL_CITATION {"citationItems":[{"id":"ITEM-1","itemData":{"DOI":"10.1088/1361-6579/aae021","ISBN":"2514599342","ISSN":"1361-6579","PMID":"30199376","abstract":"Abstract Variability metrics hold promise as potential indicators for autonomic function, prediction of adverse cardiovascular outcomes, psychophysiological status, and general wellness. Although the investigation of heart rate variability (HRV) has been prevalent for several decades, the methods used for preprocessing, windowing, and choosing appropriate parameters lacks consensus among academic and clinical investigators. Moreover, many of the important steps are omitted from publications, preventing reproducibility. To address this, we have compiled a comprehensive and open-source modular toolbox for calculating HRV metrics and other related variability indices, on both raw cardiovascular time series, and RR intervals. The software, known as the PhysioNet Cardiovascular Signal Toolbox, is implemented in the MATLAB programming language, with standard (open) input and output formats, and requires no external libraries. The functioning of our software is compared with other widely used and referenced HRV toolboxes to identify important differences. Our findings demonstrate how modest differences in the approach to HRV analysis can lead to divergent results, a factor that might have contributed to the lack of repeatability of studies and clinical applicability of HRV metrics. Existing HRV toolboxes do not include standardized preprocessing, signal quality indices (for noisy segment removal), and abnormal rhythm detection and are therefore likely to lead to significant errors in the presence of moderate to high noise or arrhythmias. We therefore describe the inclusion of validated tools to address these issues. We also make recommendations for default values and testing/reporting.","author":[{"dropping-particle":"","family":"Vest","given":"Adriana N.","non-dropping-particle":"","parse-names":false,"suffix":""},{"dropping-particle":"","family":"Poian","given":"Giulia","non-dropping-particle":"Da","parse-names":false,"suffix":""},{"dropping-particle":"","family":"Li","given":"Qiao","non-dropping-particle":"","parse-names":false,"suffix":""},{"dropping-particle":"","family":"Liu","given":"Chengyu","non-dropping-particle":"","parse-names":false,"suffix":""},{"dropping-particle":"","family":"Nemati","given":"Shamim","non-dropping-particle":"","parse-names":false,"suffix":""},{"dropping-particle":"","family":"Shah","given":"Amit J.","non-dropping-particle":"","parse-names":false,"suffix":""},{"dropping-particle":"","family":"Clifford","given":"Gari D.","non-dropping-particle":"","parse-names":false,"suffix":""}],"container-title":"Physiological Measurement","id":"ITEM-1","issue":"10","issued":{"date-parts":[["2018","10","11"]]},"page":"105004","title":"An open source benchmarked toolbox for cardiovascular waveform and interval analysis","type":"article-journal","volume":"39"},"uris":["http://www.mendeley.com/documents/?uuid=61b6bc55-ada3-452a-97c5-7be5b427a028"]}],"mendeley":{"formattedCitation":"&lt;sup&gt;24&lt;/sup&gt;","plainTextFormattedCitation":"24","previouslyFormattedCitation":"&lt;sup&gt;23&lt;/sup&gt;"},"properties":{"noteIndex":0},"schema":"https://github.com/citation-style-language/schema/raw/master/csl-citation.json"}</w:instrText>
+      </w:r>
+      <w:r>
+        <w:fldChar w:fldCharType="separate"/>
+      </w:r>
+      <w:r>
+        <w:rPr>
+          <w:noProof/>
+          <w:vertAlign w:val="superscript"/>
+        </w:rPr>
+        <w:t>24</w:t>
+      </w:r>
+      <w:r>
+        <w:fldChar w:fldCharType="end"/>
+      </w:r>
+      <w:r>
+        <w:t xml:space="preserve"> </w:t>
+      </w:r>
+      <w:r>
+        <w:rPr>
+          <w:i/>
+          <w:iCs/>
+        </w:rPr>
+        <w:t>I hypothesize that ANS dysfunction, as measured by non-linear HRV, mediates the effect of depression on CAD</w:t>
+      </w:r>
+      <w:r>
+        <w:t>.</w:t>
+      </w:r>
+    </w:p>
+    <w:p>
+      <w:pPr>
+        <w:rPr>
+          <w:sz w:val="8"/>
+          <w:szCs w:val="8"/>
+        </w:rPr>
+      </w:pPr>
+      <w:r>
+        <w:rPr>
+          <w:sz w:val="8"/>
+          <w:szCs w:val="8"/>
+        </w:rPr>
+        <w:t xml:space="preserve">  </w:t>
+      </w:r>
+    </w:p>
+    <w:p>
+      <w:pPr>
+        <w:rPr>
+          <w:i/>
+          <w:iCs/>
+        </w:rPr>
+      </w:pPr>
+      <w:r>
+        <w:rPr>
+          <w:b/>
+          <w:bCs/>
+        </w:rPr>
+        <w:t xml:space="preserve">Aim 1. </w:t>
+      </w:r>
+      <w:r>
+        <w:rPr>
+          <w:b/>
+          <w:bCs/>
+        </w:rPr>
+        <w:t>Establish the relationship between depression and ANS dysfunction</w:t>
+      </w:r>
+      <w:r>
+        <w:t>.</w:t>
+      </w:r>
+      <w:r>
+        <w:t xml:space="preserve"> </w:t>
+      </w:r>
+      <w:r>
+        <w:t>We</w:t>
+      </w:r>
+      <w:r>
+        <w:t xml:space="preserve"> will (A) assess depressive symptoms by validated questionnaires (Patient Health Questionnaire-9, PHQ-9),</w:t>
+      </w:r>
+      <w:r>
+        <w:fldChar w:fldCharType="begin" w:fldLock="1"/>
+      </w:r>
+      <w:r>
+        <w:instrText>ADDIN CSL_CITATION {"citationItems":[{"id":"ITEM-1","itemData":{"ISSN":"0884-8734","PMID":"11556941","abstract":"OBJECTIVE While considerable attention has focused on improving the detection of depression, assessment of severity is also important in guiding treatment decisions. Therefore, we examined the validity of a brief, new measure of depression severity. MEASUREMENTS The Patient Health Questionnaire (PHQ) is a self-administered version of the PRIME-MD diagnostic instrument for common mental disorders. The PHQ-9 is the depression module, which scores each of the 9 DSM-IV criteria as \"0\" (not at all) to \"3\" (nearly every day). The PHQ-9 was completed by 6,000 patients in 8 primary care clinics and 7 obstetrics-gynecology clinics. Construct validity was assessed using the 20-item Short-Form General Health Survey, self-reported sick days and clinic visits, and symptom-related difficulty. Criterion validity was assessed against an independent structured mental health professional (MHP) interview in a sample of 580 patients. RESULTS As PHQ-9 depression severity increased, there was a substantial decrease in functional status on all 6 SF-20 subscales. Also, symptom-related difficulty, sick days, and health care utilization increased. Using the MHP reinterview as the criterion standard, a PHQ-9 score &gt; or =10 had a sensitivity of 88% and a specificity of 88% for major depression. PHQ-9 scores of 5, 10, 15, and 20 represented mild, moderate, moderately severe, and severe depression, respectively. Results were similar in the primary care and obstetrics-gynecology samples. CONCLUSION In addition to making criteria-based diagnoses of depressive disorders, the PHQ-9 is also a reliable and valid measure of depression severity. These characteristics plus its brevity make the PHQ-9 a useful clinical and research tool.","author":[{"dropping-particle":"","family":"Kroenke","given":"K","non-dropping-particle":"","parse-names":false,"suffix":""},{"dropping-particle":"","family":"Spitzer","given":"R L","non-dropping-particle":"","parse-names":false,"suffix":""},{"dropping-particle":"","family":"Williams","given":"J B","non-dropping-particle":"","parse-names":false,"suffix":""}],"container-title":"Journal of general internal medicine","id":"ITEM-1","issue":"9","issued":{"date-parts":[["2001","9"]]},"page":"606-13","title":"The PHQ-9: validity of a brief depression severity measure.","type":"article-journal","volume":"16"},"uris":["http://www.mendeley.com/documents/?uuid=68f586a9-fb34-4128-bd99-f13db07f7a56"]}],"mendeley":{"formattedCitation":"&lt;sup&gt;25&lt;/sup&gt;","plainTextFormattedCitation":"25","previouslyFormattedCitation":"&lt;sup&gt;24&lt;/sup&gt;"},"properties":{"noteIndex":0},"schema":"https://github.com/citation-style-language/schema/raw/master/csl-citation.json"}</w:instrText>
+      </w:r>
+      <w:r>
+        <w:fldChar w:fldCharType="separate"/>
+      </w:r>
+      <w:r>
+        <w:rPr>
+          <w:noProof/>
+          <w:vertAlign w:val="superscript"/>
+        </w:rPr>
+        <w:t>25</w:t>
+      </w:r>
+      <w:r>
+        <w:fldChar w:fldCharType="end"/>
+      </w:r>
+      <w:r>
+        <w:t xml:space="preserve"> and (B) </w:t>
+      </w:r>
+      <w:r>
+        <w:t>test</w:t>
+      </w:r>
+      <w:r>
+        <w:t xml:space="preserve"> the association of depressive symptoms with ANS dysfunction, </w:t>
+      </w:r>
+      <w:r>
+        <w:t>measured by</w:t>
+      </w:r>
+      <w:r>
+        <w:t xml:space="preserve"> </w:t>
+      </w:r>
+      <w:r>
+        <w:rPr>
+          <w:i/>
+          <w:iCs/>
+        </w:rPr>
+        <w:t>Dyx</w:t>
       </w:r>
       <w:r>
         <w:t xml:space="preserve">, </w:t>
       </w:r>
       <w:r>
-        <w:t>a multidisciplinary study led by Dr. Arshed Quyyumi (advisor</w:t>
-      </w:r>
-      <w:r>
-        <w:t>),</w:t>
-      </w:r>
-      <w:r>
-        <w:t xml:space="preserve"> is an active prospective cohort of individuals undergoing clinically indicated cardiac catherization, during which depressive symptoms are also assessed using validated metrics.</w:t>
+        <w:t xml:space="preserve">using adjusted linear regression models. This may </w:t>
+      </w:r>
+      <w:r>
+        <w:t>generat</w:t>
+      </w:r>
+      <w:r>
+        <w:t>e</w:t>
+      </w:r>
+      <w:r>
+        <w:t xml:space="preserve"> a novel and robust non-invasive marker </w:t>
+      </w:r>
+      <w:r>
+        <w:t>for</w:t>
+      </w:r>
+      <w:r>
+        <w:t xml:space="preserve"> the effect of depression on the ANS. </w:t>
+      </w:r>
+      <w:r>
+        <w:rPr>
+          <w:i/>
+          <w:iCs/>
+          <w:u w:val="single"/>
+        </w:rPr>
+        <w:t>Hypothesis</w:t>
+      </w:r>
+      <w:r>
+        <w:rPr>
+          <w:i/>
+          <w:iCs/>
+        </w:rPr>
+        <w:t xml:space="preserve">: Elevated depressive symptoms will associate with low </w:t>
+      </w:r>
+      <w:r>
+        <w:rPr>
+          <w:i/>
+          <w:iCs/>
+        </w:rPr>
+        <w:t>HRV</w:t>
+      </w:r>
+      <w:r>
+        <w:rPr>
+          <w:i/>
+          <w:iCs/>
+        </w:rPr>
+        <w:t>.</w:t>
+      </w:r>
+    </w:p>
+    <w:p>
+      <w:pPr>
+        <w:rPr>
+          <w:sz w:val="8"/>
+          <w:szCs w:val="8"/>
+        </w:rPr>
+      </w:pPr>
+      <w:r>
+        <w:rPr>
+          <w:sz w:val="8"/>
+          <w:szCs w:val="8"/>
+        </w:rPr>
+        <w:t xml:space="preserve">  </w:t>
+      </w:r>
+    </w:p>
+    <w:p>
+      <w:r>
+        <w:rPr>
+          <w:b/>
+          <w:bCs/>
+        </w:rPr>
+        <w:t xml:space="preserve">Aim 2. </w:t>
+      </w:r>
+      <w:r>
+        <w:rPr>
+          <w:b/>
+          <w:bCs/>
+        </w:rPr>
+        <w:t>Examine the effect of obstructive CAD on ANS dysfunction:</w:t>
+      </w:r>
+      <w:r>
+        <w:t xml:space="preserve"> We will (A) assess the CAD burden with the CASS-50 score</w:t>
+      </w:r>
+      <w:r>
+        <w:t xml:space="preserve">, an angiographic estimate of plaque </w:t>
+      </w:r>
+      <w:r>
+        <w:t>burden</w:t>
+      </w:r>
+      <w:r>
+        <w:t xml:space="preserve">, and (B) measure HRV before, during, and after catherization and/or </w:t>
+      </w:r>
+      <w:r>
+        <w:t>revascularization</w:t>
+      </w:r>
+      <w:r>
+        <w:t>.</w:t>
       </w:r>
       <w:r>
         <w:fldChar w:fldCharType="begin" w:fldLock="1"/>
       </w:r>
       <w:r>
-        <w:instrText>ADDIN CSL_CITATION {"citationItems":[{"id":"ITEM-1","itemData":{"DOI":"10.1136/bmjopen-2017-018753","ISSN":"20446055","PMID":"29288185","abstract":"A series of calcineurin-inhibiting compds. consisting of a central arom. N-heterocycle, two aryl substituents and a 3-(dimethylamino)propyl chain was synthesized by introduction of the side chain. A corresponding haloheterocyclic compd. was transformed into a 3-(dimethylamino)propynyl heterocyclic compd. by Sonogashira coupling and was in turn hydrogenated in the presence of Pd/C to afford the 3-(dimethylamino)propyl-substituted target compds. Some of the products showed calcineurin inhibiting activity. [on SciFinder(R)]","author":[{"dropping-particle":"","family":"Ko","given":"Yi An","non-dropping-particle":"","parse-names":false,"suffix":""},{"dropping-particle":"","family":"Hayek","given":"Salim","non-dropping-particle":"","parse-names":false,"suffix":""},{"dropping-particle":"","family":"Sandesara","given":"Pratik","non-dropping-particle":"","parse-names":false,"suffix":""},{"dropping-particle":"","family":"Samman Tahhan","given":"Ayman","non-dropping-particle":"","parse-names":false,"suffix":""},{"dropping-particle":"","family":"Quyyumi","given":"Arshed","non-dropping-particle":"","parse-names":false,"suffix":""}],"container-title":"BMJ Open","id":"ITEM-1","issue":"12","issued":{"date-parts":[["2017"]]},"page":"e018753","publisher":"BMJ Publishing Group","title":"Cohort profile: The Emory Cardiovascular Biobank (EmCAB)","type":"article-journal","volume":"7"},"uris":["http://www.mendeley.com/documents/?uuid=9bc2f85c-3adc-4603-96f2-aa05093c7338"]},{"id":"ITEM-2","itemData":{"DOI":"10.1161/JAHA.113.000741","ISBN":"2047-9980","ISSN":"20479980","PMID":"24943475","abstract":"BACKGROUND: Young women with coronary heart disease have high rates of depression and a higher risk of adverse events than men of similar age. Whether depression has a higher prognostic value in this group than in men and older women is not known. Our objective was to assess whether depression in young women is associated with higher risk of coronary artery disease (CAD) and adverse outcomes compared with similarly aged men and older women. METHODS AND RESULTS: We examined 3237 patients undergoing coronary angiography for evaluation of CAD and followed them for 2.9 years (median). Depressive symptoms were assessed with the Patient Health Questionnaire (PHQ)-9, and CAD burden was dichotomized based on its presence or absence. After multivariable adjustment for CAD risk factors, depressive symptoms predicted CAD presence in women aged ≤ 55 years (odds ratio=1.07 95% confidence interval [CI] 1.02 to 1.13 per 1 point increase in PHQ-9 score), but not in men aged ≤ 55 years or women aged &gt;55 years. Depressive symptoms also predicted increased risk of death in women aged ≤ 55 years (adjusted hazard ratio=1.07, 95% CI 1.02 to 1.14, per 1 point increase in PHQ-9 score), but not in men aged ≤ 55 years and women aged &gt;55 years, with P=0.02 for the depression-sex interaction and P=0.02 for depression-sex-age interaction. CONCLUSIONS: Among patients with suspected or established CAD, depressive symptoms are associated with increased risk of death, particularly in young women. This group may be especially vulnerable to the adverse cardiovascular effects of depression.","author":[{"dropping-particle":"","family":"Shah","given":"Amit J.","non-dropping-particle":"","parse-names":false,"suffix":""},{"dropping-particle":"","family":"Ghasemzadeh","given":"Nima","non-dropping-particle":"","parse-names":false,"suffix":""},{"dropping-particle":"","family":"Zaragoza-Macias","given":"Elisa","non-dropping-particle":"","parse-names":false,"suffix":""},{"dropping-particle":"","family":"Patel","given":"Riyaz","non-dropping-particle":"","parse-names":false,"suffix":""},{"dropping-particle":"","family":"Eapen","given":"Danny J.","non-dropping-particle":"","parse-names":false,"suffix":""},{"dropping-particle":"","family":"Neeland","given":"Ian J.","non-dropping-particle":"","parse-names":false,"suffix":""},{"dropping-particle":"","family":"Pimple","given":"Pratik M.","non-dropping-particle":"","parse-names":false,"suffix":""},{"dropping-particle":"","family":"Zafari","given":"A. Maziar","non-dropping-particle":"","parse-names":false,"suffix":""},{"dropping-particle":"","family":"Quyyumi","given":"Arshed A.","non-dropping-particle":"","parse-names":false,"suffix":""},{"dropping-particle":"","family":"Vaccarino","given":"Viola","non-dropping-particle":"","parse-names":false,"suffix":""}],"container-title":"Journal of the American Heart Association","id":"ITEM-2","issue":"3","issued":{"date-parts":[["2014","6","18"]]},"page":"e000741","publisher":"American Heart Association, Inc.","title":"Sex and age differences in the association of depression with obstructive coronary artery disease and adverse cardiovascular events","type":"article-journal","volume":"3"},"uris":["http://www.mendeley.com/documents/?uuid=38eaff28-0230-49e1-b608-041005e4ad5a"]}],"mendeley":{"formattedCitation":"&lt;sup&gt;17,18&lt;/sup&gt;","plainTextFormattedCitation":"17,18"},"properties":{"noteIndex":0},"schema":"https://github.com/citation-style-language/schema/raw/master/csl-citation.json"}</w:instrText>
+        <w:instrText>ADDIN CSL_CITATION {"citationItems":[{"id":"ITEM-1","itemData":{"DOI":"10.1172/JCI110941","ISSN":"00219738","PMID":"6863543","abstract":"The Coronary Artery Surgery Study, CASS, enrolled 24,959 patients between August 1975 and June 1979 who were studied angiographically for suspected coronary artery disease. This paper compares the prognostic value for survival without early elective surgery of eight different indices of the extent of coronary artery disease: the number of diseased vessels, two indices using the number of proximal arterial segments diseased, two empirically generated indices from the CASS data, and the published indices of Friesinger, Gensini, and the National Heart and Chest Hospital, London. All had considerable prognostic information. Typically 80% of the prognostic information in one index was also contained in another. Our analysis shows that good prediction from angiographic data results from a combination of left ventricular function and arteriographic extent of disease. Prognosis may reasonably be obtained from three simple indices: the number of vessels diseased, the number of proximal arterial segments diseased, and a left ventricular wall motion score. These three indices account for an estimated 84% of the prognostic information available. 6-yr survival varies between 93 and 16% depending upon the values of these three indices.","author":[{"dropping-particle":"","family":"Ringqvist","given":"I.","non-dropping-particle":"","parse-names":false,"suffix":""},{"dropping-particle":"","family":"Fisher","given":"L. D.","non-dropping-particle":"","parse-names":false,"suffix":""},{"dropping-particle":"","family":"Mock","given":"M.","non-dropping-particle":"","parse-names":false,"suffix":""},{"dropping-particle":"","family":"Davis","given":"K. B.","non-dropping-particle":"","parse-names":false,"suffix":""},{"dropping-particle":"","family":"Wedel","given":"H.","non-dropping-particle":"","parse-names":false,"suffix":""},{"dropping-particle":"","family":"Chaitman","given":"B. R.","non-dropping-particle":"","parse-names":false,"suffix":""},{"dropping-particle":"","family":"Passamani","given":"E.","non-dropping-particle":"","parse-names":false,"suffix":""},{"dropping-particle":"","family":"Russell","given":"R. O.","non-dropping-particle":"","parse-names":false,"suffix":""},{"dropping-particle":"","family":"Alderman","given":"E. L.","non-dropping-particle":"","parse-names":false,"suffix":""},{"dropping-particle":"","family":"Kouchoukas","given":"N. T.","non-dropping-particle":"","parse-names":false,"suffix":""},{"dropping-particle":"","family":"Kaiser","given":"G. C.","non-dropping-particle":"","parse-names":false,"suffix":""},{"dropping-particle":"","family":"Ryan","given":"T. J.","non-dropping-particle":"","parse-names":false,"suffix":""},{"dropping-particle":"","family":"Killip","given":"T.","non-dropping-particle":"","parse-names":false,"suffix":""},{"dropping-particle":"","family":"Fray","given":"D.","non-dropping-particle":"","parse-names":false,"suffix":""}],"container-title":"Journal of Clinical Investigation","id":"ITEM-1","issue":"6","issued":{"date-parts":[["1983"]]},"page":"1854-1866","title":"Prognostic value of angiographic indices of coronary artery disease from the Coronary Artery Surgery Study (CASS)","type":"article-journal","volume":"71"},"uris":["http://www.mendeley.com/documents/?uuid=dfe4573b-afcb-34a7-ab02-1c7362c46101"]}],"mendeley":{"formattedCitation":"&lt;sup&gt;26&lt;/sup&gt;","plainTextFormattedCitation":"26","previouslyFormattedCitation":"&lt;sup&gt;25&lt;/sup&gt;"},"properties":{"noteIndex":0},"schema":"https://github.com/citation-style-language/schema/raw/master/csl-citation.json"}</w:instrText>
       </w:r>
       <w:r>
         <w:fldChar w:fldCharType="separate"/>
@@ -285,348 +837,131 @@
           <w:noProof/>
           <w:vertAlign w:val="superscript"/>
         </w:rPr>
-        <w:t>17,18</w:t>
+        <w:t>26</w:t>
       </w:r>
       <w:r>
         <w:fldChar w:fldCharType="end"/>
       </w:r>
       <w:r>
-        <w:t xml:space="preserve"> HRV is a measure of sinoatrial node function, which is altered in the setting of ANS dysfunction.</w:t>
-      </w:r>
-      <w:r>
-        <w:fldChar w:fldCharType="begin" w:fldLock="1"/>
-      </w:r>
-      <w:r>
-        <w:instrText>ADDIN CSL_CITATION {"citationItems":[{"id":"ITEM-1","itemData":{"DOI":"10.1161/01.CIR.93.5.1043","ISBN":"0195-668X","ISSN":"0195-668X","PMID":"8737210","abstract":"The last two decades have witnessed the recognition of a significant relationship between the autonomic nervous system and cardiovascular mortality, including sudden cardiac death[1–4]. Experimental evidence for an associ- ation between a propensity for lethal arrhythmias and signs of either increased sympathetic or reduced vagal activity has encouraged the development of quantitative markers of autonomic activity. Heart rate variability (HRV) represents one of the most promising such markers. The apparently easy derivation of this measure has popularized its use. As many commercial devices now provide automated measurement of HRV, the cardiologist has been pro- vided with a seemingly simple tool for both research and clinical studies[5]. However, the significance and meaning of the many different measures of HRV are more complex than generally appreciated and there is a potential for incorrect conclusions and for excessive or unfounded extrapolations. Recognition of these problems led the European Society of Cardiology and the North American Society","author":[{"dropping-particle":"","family":"Task Force of the ESC and NAS","given":"","non-dropping-particle":"","parse-names":false,"suffix":""}],"container-title":"European Heart Journal","id":"ITEM-1","issue":"5","issued":{"date-parts":[["1996"]]},"page":"354-381","title":"Heart Rate Variability","type":"article-journal","volume":"17"},"uris":["http://www.mendeley.com/documents/?uuid=84f7c6d2-f171-463b-b4b3-7f20d6009f25"]}],"mendeley":{"formattedCitation":"&lt;sup&gt;13&lt;/sup&gt;","plainTextFormattedCitation":"13","previouslyFormattedCitation":"&lt;sup&gt;13&lt;/sup&gt;"},"properties":{"noteIndex":0},"schema":"https://github.com/citation-style-language/schema/raw/master/csl-citation.json"}</w:instrText>
-      </w:r>
-      <w:r>
-        <w:fldChar w:fldCharType="separate"/>
-      </w:r>
-      <w:r>
-        <w:rPr>
-          <w:noProof/>
-          <w:vertAlign w:val="superscript"/>
-        </w:rPr>
-        <w:t>13</w:t>
-      </w:r>
-      <w:r>
-        <w:fldChar w:fldCharType="end"/>
-      </w:r>
-      <w:r>
-        <w:t xml:space="preserve"> Abnormal or low HRV, which can be measured non-invasively through electrocardiogram (ECG), is independently </w:t>
-      </w:r>
-      <w:r>
-        <w:t>associated with depressive symptoms,</w:t>
-      </w:r>
-      <w:r>
-        <w:fldChar w:fldCharType="begin" w:fldLock="1"/>
-      </w:r>
-      <w:r>
-        <w:instrText>ADDIN CSL_CITATION {"citationItems":[{"id":"ITEM-1","itemData":{"DOI":"10.3949/ccjm.76.s2.03","ISBN":"3143627344","ISSN":"08911150","PMID":"19376975","abstract":"Depression is common in patients with coronary heart disease (CHD) and is a risk factor for cardiac morbidity and mortality in these patients. Depression is associated with autonomic nervous system dysfunction, which may at least partially explain this increased risk. Low heart rate variability (HRV), which reflects excessive sympathetic and/or inadequate parasympathetic modulation of heart rate, is a strong predictor of mortality in patients with CHD. Most studies-both in patients with stable CHD and in patients with a recent acute coronary event-have found HRV to be lower in depressed patients than in their nondepressed counterparts. This manuscript provides an overview of this literature and concludes that HRV may account for a substantial part of the risk associated with depression in CHD.","author":[{"dropping-particle":"","family":"Carney","given":"Robert M.","non-dropping-particle":"","parse-names":false,"suffix":""},{"dropping-particle":"","family":"Freedland","given":"Kenneth E.","non-dropping-particle":"","parse-names":false,"suffix":""}],"container-title":"Cleveland Clinic Journal of Medicine","id":"ITEM-1","issue":"SUPPL.2","issued":{"date-parts":[["2009"]]},"title":"Depression and heart rate variability in patients with coronary heart disease","type":"article-journal","volume":"76"},"uris":["http://www.mendeley.com/documents/?uuid=fba43147-4c4f-4d08-a30a-b0262929c484"]}],"mendeley":{"formattedCitation":"&lt;sup&gt;14&lt;/sup&gt;","plainTextFormattedCitation":"14","previouslyFormattedCitation":"&lt;sup&gt;14&lt;/sup&gt;"},"properties":{"noteIndex":0},"schema":"https://github.com/citation-style-language/schema/raw/master/csl-citation.json"}</w:instrText>
-      </w:r>
-      <w:r>
-        <w:fldChar w:fldCharType="separate"/>
-      </w:r>
-      <w:r>
-        <w:rPr>
-          <w:noProof/>
-          <w:vertAlign w:val="superscript"/>
-        </w:rPr>
-        <w:t>14</w:t>
-      </w:r>
-      <w:r>
-        <w:fldChar w:fldCharType="end"/>
-      </w:r>
-      <w:r>
-        <w:t xml:space="preserve"> cardiovascular mortality,</w:t>
-      </w:r>
-      <w:r>
-        <w:fldChar w:fldCharType="begin" w:fldLock="1"/>
-      </w:r>
-      <w:r>
-        <w:instrText>ADDIN CSL_CITATION {"citationItems":[{"id":"ITEM-1","itemData":{"DOI":"10.1097/01.psy.0000249733.33811.00","ISBN":"0033-3174","ISSN":"00333174","PMID":"17167127","abstract":"OBJECTIVE Depression is a risk factor for mortality after acute myocardial infarction (AMI), possibly as a result of altered autonomic nervous system (ANS) modulation of heart rate (HR) and rhythm. The purposes of this study were to determine: a) whether depressed patients are more likely to have an abnormal HR response (i.e., abnormal turbulence) to premature ventricular contractions (VPCs), and b) whether abnormal HR turbulence accounts for the effect of depression on increased mortality after AMI. METHODS Ambulatory electrocardiographic data were obtained from 666 (316 depressed, 350 nondepressed) patients with a recent AMI; 498 had VPCs with measurable HR turbulence. Of these, 260 had normal, 152 had equivocal, and 86 had abnormal HR turbulence. Patients were followed for up to 30 (median = 24) months. RESULTS Depressed patients were more likely to have abnormal HR turbulence (risk factor adjusted odds ratio = 1.8; 95% confidence interval [CI] = 1.0-3.0; p = .03) and have worse survival (odds ratio = 2.4; 95% CI = 1.2-4.6; p = .02) than nondepressed patients. When HR turbulence was added to the model, the adjusted hazard ratio for depression decreased to 1.9 (95% CI = 0.9-3.8; p = .08), and to 1.6 (95% CI = 0.8-3.4; p = .18) when a measure of HR variability (LnVLF) was added. The hazard was found to differ over time with depression posing little risk for mortality in year 1 but greater risk in years 2 and 3 of the follow up. CONCLUSION ANS dysregulation may partially mediate the increased risk for mortality in depressed patients with frequent VPCs after an AMI.","author":[{"dropping-particle":"","family":"Carney","given":"Robert M.","non-dropping-particle":"","parse-names":false,"suffix":""},{"dropping-particle":"","family":"Howells","given":"William B.","non-dropping-particle":"","parse-names":false,"suffix":""},{"dropping-particle":"","family":"Blumenthal","given":"James A.","non-dropping-particle":"","parse-names":false,"suffix":""},{"dropping-particle":"","family":"Freedland","given":"Kenneth E.","non-dropping-particle":"","parse-names":false,"suffix":""},{"dropping-particle":"","family":"Stein","given":"Phyllis K.","non-dropping-particle":"","parse-names":false,"suffix":""},{"dropping-particle":"","family":"Berkman","given":"Lisa F.","non-dropping-particle":"","parse-names":false,"suffix":""},{"dropping-particle":"","family":"Watkins","given":"Lana L.","non-dropping-particle":"","parse-names":false,"suffix":""},{"dropping-particle":"","family":"Czajkowski","given":"Susan M.","non-dropping-particle":"","parse-names":false,"suffix":""},{"dropping-particle":"","family":"Steinmeyer","given":"Brian","non-dropping-particle":"","parse-names":false,"suffix":""},{"dropping-particle":"","family":"Hayano","given":"Junichiro","non-dropping-particle":"","parse-names":false,"suffix":""},{"dropping-particle":"","family":"Domitrovich","given":"Peter P.","non-dropping-particle":"","parse-names":false,"suffix":""},{"dropping-particle":"","family":"Burg","given":"Matthew M.","non-dropping-particle":"","parse-names":false,"suffix":""},{"dropping-particle":"","family":"Jaffe","given":"Allan S.","non-dropping-particle":"","parse-names":false,"suffix":""}],"container-title":"Psychosomatic Medicine","id":"ITEM-1","issue":"1","issued":{"date-parts":[["2007"]]},"page":"4-9","title":"Heart rate turbulence, depression, and survival after acute myocardial infarction","type":"article-journal","volume":"69"},"uris":["http://www.mendeley.com/documents/?uuid=93753746-50be-41fd-be29-1544dba6a66d"]}],"mendeley":{"formattedCitation":"&lt;sup&gt;15&lt;/sup&gt;","plainTextFormattedCitation":"15","previouslyFormattedCitation":"&lt;sup&gt;15&lt;/sup&gt;"},"properties":{"noteIndex":0},"schema":"https://github.com/citation-style-language/schema/raw/master/csl-citation.json"}</w:instrText>
-      </w:r>
-      <w:r>
-        <w:fldChar w:fldCharType="separate"/>
-      </w:r>
-      <w:r>
-        <w:rPr>
-          <w:noProof/>
-          <w:vertAlign w:val="superscript"/>
-        </w:rPr>
-        <w:t>15</w:t>
-      </w:r>
-      <w:r>
-        <w:fldChar w:fldCharType="end"/>
-      </w:r>
-      <w:r>
-        <w:t xml:space="preserve"> and obstructive CAD.</w:t>
-      </w:r>
-      <w:r>
-        <w:fldChar w:fldCharType="begin" w:fldLock="1"/>
-      </w:r>
-      <w:r>
-        <w:instrText>ADDIN CSL_CITATION {"citationItems":[{"id":"ITEM-1","itemData":{"DOI":"10.1136/heartjnl-2011-300033","ISSN":"13556037","abstract":"OBJECTIVE: Obstructive coronary artery disease (CAD) is evident in only half of patients referred for diagnostic angiography. Five-minute heart rate variability (HRV) is a non-invasive marker for autonomic control of the vasculature, which this study hypothesised could risk-stratify cardiac patients and reduce unnecessary angiograms.\\n\\nDESIGN: A prospective observational study (the Alternative Risk Markers in Coronary Artery Disease (ARM-CAD) study).\\n\\nSETTING: Three cardiac centres in Melbourne, Australia.\\n\\nPATIENTS: 470 consecutive patients undergoing elective angiography (with predominantly normal cardiac rhythm), regardless of co-morbidity.\\n\\nMAIN OUTCOME MEASURES: The presence of obstructive CAD (≥50% stenosis) on angiography.\\n\\nRESULTS: Patients with obstructive CAD had significantly reduced HRV, particularly in the low frequency (LF) range (median 180 vs 267 ms(2) without CAD; p&lt;0.001). There was a linear trend with the severity of CAD; median LF power (IQR) in patients with normal coronaries was 275 (612), with minor coronary irregularities 255 (400), single-vessel CAD 212 (396) and more severe disease 170 (327) ms(2); p value for trend 0.003. There was a similar reduction in LF power regardless of the anatomical location of coronary stenoses. Comparing patients with LF less than 250 and 250 ms(2) or greater, the adjusted OR for obstructive CAD using multivariate regression was 2.42, 95% CI 1.33 to 4.38 (p=0.004). No interactions were noted in subgroup analysis and HRV added to risk prediction irrespective of the baseline Framingham risk (p&lt;0.0001).\\n\\nCONCLUSION: Low HRV is strongly predictive of angiographic coronary disease regardless of other co-morbidities and is clinically useful as a risk predictor in patients with sinus rhythm.\\n\\nCLINICAL TRIAL REGISTRATION INFORMATION: http://clinicaltrials.gov/ct2/show/NCT00403351 www.armcad.com.","author":[{"dropping-particle":"","family":"Kotecha","given":"Dipak","non-dropping-particle":"","parse-names":false,"suffix":""},{"dropping-particle":"","family":"New","given":"G","non-dropping-particle":"","parse-names":false,"suffix":""},{"dropping-particle":"","family":"Flather","given":"M D","non-dropping-particle":"","parse-names":false,"suffix":""},{"dropping-particle":"","family":"Eccleston","given":"D","non-dropping-particle":"","parse-names":false,"suffix":""},{"dropping-particle":"","family":"Pepper","given":"J","non-dropping-particle":"","parse-names":false,"suffix":""},{"dropping-particle":"","family":"Krum","given":"H","non-dropping-particle":"","parse-names":false,"suffix":""}],"container-title":"Heart","id":"ITEM-1","issue":"5","issued":{"date-parts":[["2012"]]},"page":"395-401","title":"Five-minute heart rate variability can predict obstructive angiographic coronary disease","type":"article-journal","volume":"98"},"uris":["http://www.mendeley.com/documents/?uuid=3a51f41f-999f-49da-8d88-5aeee5a88265"]}],"mendeley":{"formattedCitation":"&lt;sup&gt;16&lt;/sup&gt;","plainTextFormattedCitation":"16","previouslyFormattedCitation":"&lt;sup&gt;16&lt;/sup&gt;"},"properties":{"noteIndex":0},"schema":"https://github.com/citation-style-language/schema/raw/master/csl-citation.json"}</w:instrText>
-      </w:r>
-      <w:r>
-        <w:fldChar w:fldCharType="separate"/>
-      </w:r>
-      <w:r>
-        <w:rPr>
-          <w:noProof/>
-          <w:vertAlign w:val="superscript"/>
-        </w:rPr>
-        <w:t>16</w:t>
-      </w:r>
-      <w:r>
-        <w:fldChar w:fldCharType="end"/>
-      </w:r>
-      <w:r>
         <w:t xml:space="preserve"> </w:t>
       </w:r>
       <w:r>
-        <w:t xml:space="preserve">Our overall goal is to gain greater insight into the relationship of depression, CAD, and HRV and eventually translate these findings into targeted interventions. </w:t>
-      </w:r>
-    </w:p>
-    <w:p>
+        <w:t>Findings will help</w:t>
+      </w:r>
+      <w:r>
+        <w:t xml:space="preserve"> clarify the role of</w:t>
+      </w:r>
+      <w:r>
+        <w:t xml:space="preserve"> ANS dysfunction in</w:t>
+      </w:r>
+      <w:r>
+        <w:t xml:space="preserve"> obstructive versus microvascular CAD. </w:t>
+      </w:r>
+      <w:r>
+        <w:rPr>
+          <w:i/>
+          <w:iCs/>
+          <w:u w:val="single"/>
+        </w:rPr>
+        <w:t>Hypothesis</w:t>
+      </w:r>
+      <w:r>
+        <w:rPr>
+          <w:i/>
+          <w:iCs/>
+        </w:rPr>
+        <w:t>: Low</w:t>
+      </w:r>
       <w:bookmarkStart w:id="0" w:name="_GoBack"/>
       <w:bookmarkEnd w:id="0"/>
-    </w:p>
-    <w:p>
-      <w:r>
-        <w:t>using ambulatory ECG patches (</w:t>
-      </w:r>
-      <w:proofErr w:type="spellStart"/>
-      <w:r>
-        <w:t>VivaLNK</w:t>
-      </w:r>
-      <w:proofErr w:type="spellEnd"/>
-      <w:r>
-        <w:t xml:space="preserve"> ECG recorder) in subjects with chronic stable angina undergoing evaluation in the Emory Cardiovascular Biobank, a multidisciplinary study led by Dr. Arshed Quyyumi (advisor). The Biobank is an active prospective cohort of individuals undergoing clinically indicated cardiac catherization, during which depressive symptoms are also assessed using validated metrics.</w:t>
-      </w:r>
-      <w:r>
+      <w:r>
+        <w:rPr>
+          <w:i/>
+          <w:iCs/>
+        </w:rPr>
+        <w:t xml:space="preserve"> </w:t>
+      </w:r>
+      <w:r>
+        <w:rPr>
+          <w:i/>
+          <w:iCs/>
+        </w:rPr>
+        <w:t>HRV</w:t>
+      </w:r>
+      <w:r>
+        <w:rPr>
+          <w:i/>
+          <w:iCs/>
+        </w:rPr>
+        <w:t xml:space="preserve"> will be associated with obstructive CAD (stenosis </w:t>
+      </w:r>
+      <w:r>
+        <w:rPr>
+          <w:i/>
+          <w:iCs/>
+          <w:u w:val="single"/>
+        </w:rPr>
+        <w:t>&gt;</w:t>
+      </w:r>
+      <w:r>
+        <w:rPr>
+          <w:i/>
+          <w:iCs/>
+        </w:rPr>
+        <w:t xml:space="preserve"> 70%) and plaque burden by CASS-50 in a dose-response relationship</w:t>
+      </w:r>
+      <w:r>
+        <w:rPr>
+          <w:i/>
+          <w:iCs/>
+        </w:rPr>
+        <w:t>,</w:t>
+      </w:r>
+      <w:r>
+        <w:rPr>
+          <w:i/>
+          <w:iCs/>
+        </w:rPr>
         <w:fldChar w:fldCharType="begin" w:fldLock="1"/>
       </w:r>
       <w:r>
-        <w:instrText>ADDIN CSL_CITATION {"citationItems":[{"id":"ITEM-1","itemData":{"DOI":"10.1161/JAHA.113.000741","ISBN":"2047-9980","ISSN":"20479980","PMID":"24943475","abstract":"BACKGROUND: Young women with coronary heart disease have high rates of depression and a higher risk of adverse events than men of similar age. Whether depression has a higher prognostic value in this group than in men and older women is not known. Our objective was to assess whether depression in young women is associated with higher risk of coronary artery disease (CAD) and adverse outcomes compared with similarly aged men and older women. METHODS AND RESULTS: We examined 3237 patients undergoing coronary angiography for evaluation of CAD and followed them for 2.9 years (median). Depressive symptoms were assessed with the Patient Health Questionnaire (PHQ)-9, and CAD burden was dichotomized based on its presence or absence. After multivariable adjustment for CAD risk factors, depressive symptoms predicted CAD presence in women aged ≤ 55 years (odds ratio=1.07 95% confidence interval [CI] 1.02 to 1.13 per 1 point increase in PHQ-9 score), but not in men aged ≤ 55 years or women aged &gt;55 years. Depressive symptoms also predicted increased risk of death in women aged ≤ 55 years (adjusted hazard ratio=1.07, 95% CI 1.02 to 1.14, per 1 point increase in PHQ-9 score), but not in men aged ≤ 55 years and women aged &gt;55 years, with P=0.02 for the depression-sex interaction and P=0.02 for depression-sex-age interaction. CONCLUSIONS: Among patients with suspected or established CAD, depressive symptoms are associated with increased risk of death, particularly in young women. This group may be especially vulnerable to the adverse cardiovascular effects of depression.","author":[{"dropping-particle":"","family":"Shah","given":"Amit J.","non-dropping-particle":"","parse-names":false,"suffix":""},{"dropping-particle":"","family":"Ghasemzadeh","given":"Nima","non-dropping-particle":"","parse-names":false,"suffix":""},{"dropping-particle":"","family":"Zaragoza-Macias","given":"Elisa","non-dropping-particle":"","parse-names":false,"suffix":""},{"dropping-particle":"","family":"Patel","given":"Riyaz","non-dropping-particle":"","parse-names":false,"suffix":""},{"dropping-particle":"","family":"Eapen","given":"Danny J.","non-dropping-particle":"","parse-names":false,"suffix":""},{"dropping-particle":"","family":"Neeland","given":"Ian J.","non-dropping-particle":"","parse-names":false,"suffix":""},{"dropping-particle":"","family":"Pimple","given":"Pratik M.","non-dropping-particle":"","parse-names":false,"suffix":""},{"dropping-particle":"","family":"Zafari","given":"A. Maziar","non-dropping-particle":"","parse-names":false,"suffix":""},{"dropping-particle":"","family":"Quyyumi","given":"Arshed A.","non-dropping-particle":"","parse-names":false,"suffix":""},{"dropping-particle":"","family":"Vaccarino","given":"Viola","non-dropping-particle":"","parse-names":false,"suffix":""}],"container-title":"Journal of the American Heart Association","id":"ITEM-1","issue":"3","issued":{"date-parts":[["2014","6","18"]]},"page":"e000741","publisher":"American Heart Association, Inc.","title":"Sex and age differences in the association of depression with obstructive coronary artery disease and adverse cardiovascular events","type":"article-journal","volume":"3"},"uris":["http://www.mendeley.com/documents/?uuid=38eaff28-0230-49e1-b608-041005e4ad5a"]}],"mendeley":{"formattedCitation":"&lt;sup&gt;18&lt;/sup&gt;","plainTextFormattedCitation":"18","previouslyFormattedCitation":"&lt;sup&gt;18&lt;/sup&gt;"},"properties":{"noteIndex":0},"schema":"https://github.com/citation-style-language/schema/raw/master/csl-citation.json"}</w:instrText>
-      </w:r>
-      <w:r>
+        <w:rPr>
+          <w:i/>
+          <w:iCs/>
+        </w:rPr>
+        <w:instrText>ADDIN CSL_CITATION {"citationItems":[{"id":"ITEM-1","itemData":{"DOI":"10.1016/S0002-9149(83)80105-2","ISSN":"00029149","PMID":"6823874","author":[{"dropping-particle":"","family":"Gensini","given":"Goffredo G","non-dropping-particle":"","parse-names":false,"suffix":""}],"container-title":"The American Journal of Cardiology","id":"ITEM-1","issue":"3","issued":{"date-parts":[["1983","2"]]},"page":"606","title":"A more meaningful scoring system for determining the severity of coronary heart disease","type":"article","volume":"51"},"uris":["http://www.mendeley.com/documents/?uuid=dbe558e2-68d5-4ffa-bb2b-e3812165c2ea"]}],"mendeley":{"formattedCitation":"&lt;sup&gt;27&lt;/sup&gt;","plainTextFormattedCitation":"27","previouslyFormattedCitation":"&lt;sup&gt;26&lt;/sup&gt;"},"properties":{"noteIndex":0},"schema":"https://github.com/citation-style-language/schema/raw/master/csl-citation.json"}</w:instrText>
+      </w:r>
+      <w:r>
+        <w:rPr>
+          <w:i/>
+          <w:iCs/>
+        </w:rPr>
         <w:fldChar w:fldCharType="separate"/>
       </w:r>
       <w:r>
         <w:rPr>
+          <w:iCs/>
           <w:noProof/>
           <w:vertAlign w:val="superscript"/>
         </w:rPr>
-        <w:t>18</w:t>
-      </w:r>
-      <w:r>
+        <w:t>27</w:t>
+      </w:r>
+      <w:r>
+        <w:rPr>
+          <w:i/>
+          <w:iCs/>
+        </w:rPr>
         <w:fldChar w:fldCharType="end"/>
       </w:r>
       <w:r>
+        <w:rPr>
+          <w:i/>
+          <w:iCs/>
+        </w:rPr>
+        <w:t xml:space="preserve"> and HRV will improve after revascularization.</w:t>
+      </w:r>
+      <w:r>
         <w:t xml:space="preserve"> </w:t>
-      </w:r>
-      <w:commentRangeStart w:id="1"/>
-      <w:r>
-        <w:t xml:space="preserve">They enroll approximately 15 participants per week, and the mentoring team has a long history of collaboration with the study. </w:t>
-      </w:r>
-      <w:commentRangeEnd w:id="1"/>
-      <w:r>
-        <w:rPr>
-          <w:rStyle w:val="CommentReference"/>
-        </w:rPr>
-        <w:commentReference w:id="1"/>
-      </w:r>
-      <w:r>
-        <w:t>We will test the relationship of depression, CAD, and HRV, with additional stratification by sex due to its known effect on these variables</w:t>
-      </w:r>
-      <w:r>
-        <w:t>.</w:t>
-      </w:r>
-      <w:r>
-        <w:fldChar w:fldCharType="begin" w:fldLock="1"/>
-      </w:r>
-      <w:r>
-        <w:instrText>ADDIN CSL_CITATION {"citationItems":[{"id":"ITEM-1","itemData":{"DOI":"10.1016/j.ijcard.2013.11.116","ISSN":"01675273","PMID":"24365620","abstract":"International Journal of Cardiology, 171 (2014) e42-e45. doi:10.1016/j.ijcard.2013.11.116","author":[{"dropping-particle":"","family":"Sacha","given":"Jerzy","non-dropping-particle":"","parse-names":false,"suffix":""},{"dropping-particle":"","family":"Barabach","given":"Szymon","non-dropping-particle":"","parse-names":false,"suffix":""},{"dropping-particle":"","family":"Statkiewicz-Barabach","given":"Gabriela","non-dropping-particle":"","parse-names":false,"suffix":""},{"dropping-particle":"","family":"Sacha","given":"Krzysztof","non-dropping-particle":"","parse-names":false,"suffix":""},{"dropping-particle":"","family":"Müller","given":"Alexander","non-dropping-particle":"","parse-names":false,"suffix":""},{"dropping-particle":"","family":"Piskorski","given":"Jaroslaw","non-dropping-particle":"","parse-names":false,"suffix":""},{"dropping-particle":"","family":"Barthel","given":"Petra","non-dropping-particle":"","parse-names":false,"suffix":""},{"dropping-particle":"","family":"Schmidt","given":"Georg","non-dropping-particle":"","parse-names":false,"suffix":""}],"container-title":"International Journal of Cardiology","id":"ITEM-1","issue":"2","issued":{"date-parts":[["2014"]]},"page":"42-45","title":"Gender differences in the interaction between heart rate and its variability - How to use it to improve the prognostic power of heart rate variability","type":"article","volume":"171"},"uris":["http://www.mendeley.com/documents/?uuid=4e83a6c8-e761-409b-af84-63546b7672b5"]},{"id":"ITEM-2","itemData":{"DOI":"10.1161/JAHA.113.000741","ISBN":"2047-9980","ISSN":"20479980","PMID":"24943475","abstract":"BACKGROUND: Young women with coronary heart disease have high rates of depression and a higher risk of adverse events than men of similar age. Whether depression has a higher prognostic value in this group than in men and older women is not known. Our objective was to assess whether depression in young women is associated with higher risk of coronary artery disease (CAD) and adverse outcomes compared with similarly aged men and older women. METHODS AND RESULTS: We examined 3237 patients undergoing coronary angiography for evaluation of CAD and followed them for 2.9 years (median). Depressive symptoms were assessed with the Patient Health Questionnaire (PHQ)-9, and CAD burden was dichotomized based on its presence or absence. After multivariable adjustment for CAD risk factors, depressive symptoms predicted CAD presence in women aged ≤ 55 years (odds ratio=1.07 95% confidence interval [CI] 1.02 to 1.13 per 1 point increase in PHQ-9 score), but not in men aged ≤ 55 years or women aged &gt;55 years. Depressive symptoms also predicted increased risk of death in women aged ≤ 55 years (adjusted hazard ratio=1.07, 95% CI 1.02 to 1.14, per 1 point increase in PHQ-9 score), but not in men aged ≤ 55 years and women aged &gt;55 years, with P=0.02 for the depression-sex interaction and P=0.02 for depression-sex-age interaction. CONCLUSIONS: Among patients with suspected or established CAD, depressive symptoms are associated with increased risk of death, particularly in young women. This group may be especially vulnerable to the adverse cardiovascular effects of depression.","author":[{"dropping-particle":"","family":"Shah","given":"Amit J.","non-dropping-particle":"","parse-names":false,"suffix":""},{"dropping-particle":"","family":"Ghasemzadeh","given":"Nima","non-dropping-particle":"","parse-names":false,"suffix":""},{"dropping-particle":"","family":"Zaragoza-Macias","given":"Elisa","non-dropping-particle":"","parse-names":false,"suffix":""},{"dropping-particle":"","family":"Patel","given":"Riyaz","non-dropping-particle":"","parse-names":false,"suffix":""},{"dropping-particle":"","family":"Eapen","given":"Danny J.","non-dropping-particle":"","parse-names":false,"suffix":""},{"dropping-particle":"","family":"Neeland","given":"Ian J.","non-dropping-particle":"","parse-names":false,"suffix":""},{"dropping-particle":"","family":"Pimple","given":"Pratik M.","non-dropping-particle":"","parse-names":false,"suffix":""},{"dropping-particle":"","family":"Zafari","given":"A. Maziar","non-dropping-particle":"","parse-names":false,"suffix":""},{"dropping-particle":"","family":"Quyyumi","given":"Arshed A.","non-dropping-particle":"","parse-names":false,"suffix":""},{"dropping-particle":"","family":"Vaccarino","given":"Viola","non-dropping-particle":"","parse-names":false,"suffix":""}],"container-title":"Journal of the American Heart Association","id":"ITEM-2","issue":"3","issued":{"date-parts":[["2014","6","18"]]},"page":"e000741","publisher":"American Heart Association, Inc.","title":"Sex and age differences in the association of depression with obstructive coronary artery disease and adverse cardiovascular events","type":"article-journal","volume":"3"},"uris":["http://www.mendeley.com/documents/?uuid=38eaff28-0230-49e1-b608-041005e4ad5a"]}],"mendeley":{"formattedCitation":"&lt;sup&gt;18,19&lt;/sup&gt;","plainTextFormattedCitation":"18,19","previouslyFormattedCitation":"&lt;sup&gt;18,19&lt;/sup&gt;"},"properties":{"noteIndex":0},"schema":"https://github.com/citation-style-language/schema/raw/master/csl-citation.json"}</w:instrText>
-      </w:r>
-      <w:r>
-        <w:fldChar w:fldCharType="separate"/>
-      </w:r>
-      <w:r>
-        <w:rPr>
-          <w:noProof/>
-          <w:vertAlign w:val="superscript"/>
-        </w:rPr>
-        <w:t>18,19</w:t>
-      </w:r>
-      <w:r>
-        <w:fldChar w:fldCharType="end"/>
-      </w:r>
-      <w:r>
-        <w:t xml:space="preserve"> </w:t>
-      </w:r>
-      <w:r>
-        <w:rPr>
-          <w:u w:val="single"/>
-        </w:rPr>
-        <w:t xml:space="preserve">The novel HRV measure, </w:t>
-      </w:r>
-      <w:r>
-        <w:rPr>
-          <w:i/>
-          <w:iCs/>
-          <w:u w:val="single"/>
-        </w:rPr>
-        <w:t>Dyx</w:t>
-      </w:r>
-      <w:r>
-        <w:rPr>
-          <w:u w:val="single"/>
-        </w:rPr>
-        <w:t>, is a non-linear measure that represents the ratio of the kurtosis along the y-axis and x-axis of the elliptical Poincaré plot of RR intervals, and is associated with increased cardiovascular mortality</w:t>
-      </w:r>
-      <w:r>
-        <w:t>.</w:t>
-      </w:r>
-      <w:r>
-        <w:fldChar w:fldCharType="begin" w:fldLock="1"/>
-      </w:r>
-      <w:r>
-        <w:instrText>ADDIN CSL_CITATION {"citationItems":[{"id":"ITEM-1","itemData":{"DOI":"10.1088/0967-3334/26/5/002","ISBN":"0020-7713","ISSN":"09673334","PMID":"9226893","abstract":"Proliferative enteritis is an enteric disease that affects a variety of animals. The causative agent in swine has been determined to be an obligate intracellular bacterium, Lawsonia intracellularis, related to the sulfate-reducing bacterium Desulfovibrio desulfuricans. The intracellular agents found in the lesions of different animal species are antigenically similar. In addition, strains from the pig, ferret, and hamster have been shown to be genetically similar. In this study we performed a partial 16S ribosomal DNA sequence analysis on the intracellular agent of proliferative enteritis from a hamster, a deer, and an ostrich and compared these sequences to that of the porcine L. intracellularis isolate. Results of this study indicate that the intracellular agents from these species with proliferative enteritis have high sequence similarity, indicating that they are all in the genus Lawsonia and that they may also be the same species, L. intracellularis.","author":[{"dropping-particle":"","family":"Olesen","given":"R. M.","non-dropping-particle":"","parse-names":false,"suffix":""},{"dropping-particle":"","family":"Bloch Thomsen","given":"P. E.","non-dropping-particle":"","parse-names":false,"suffix":""},{"dropping-particle":"","family":"Saermark","given":"K.","non-dropping-particle":"","parse-names":false,"suffix":""},{"dropping-particle":"","family":"Glikson","given":"M.","non-dropping-particle":"","parse-names":false,"suffix":""},{"dropping-particle":"","family":"Feldman","given":"S.","non-dropping-particle":"","parse-names":false,"suffix":""},{"dropping-particle":"","family":"Lewkowicz","given":"M.","non-dropping-particle":"","parse-names":false,"suffix":""},{"dropping-particle":"","family":"Levitan","given":"J.","non-dropping-particle":"","parse-names":false,"suffix":""}],"container-title":"Physiological Measurement","id":"ITEM-1","issue":"5","issued":{"date-parts":[["2005","10","1"]]},"page":"591-598","title":"Statistical analysis of the DIAMOND MI study by the multipole method","type":"article-journal","volume":"26"},"uris":["http://www.mendeley.com/documents/?uuid=8d290a0a-0a11-47ed-baf5-44960f9201ca"]},{"id":"ITEM-2","itemData":{"DOI":"10.1111/anec.12297","ISSN":"1082720X","abstract":"AIMS:The density HRV parameter Dyx is a new heart rate variability (HRV) measure based on multipole analysis of the Poincaré plot obtained from RR interval time series, deriving information from both the time and frequency domain. Preliminary results have suggested that the parameter may provide new predictive information on mortality in survivors of acute myocardial infarction (MI). This study compares the prognostic significance of Dyx to that of traditional linear and nonlinear measures of HRV.\\n\\nMETHODS AND RESULTS:In the Nordic ICD pilot study, patients with an acute MI were screened with 2D echocardiography and 24-hour Holter recordings. The study was designed to assess the power of several HRV measures to predict mortality. Dyx was tested in a subset of 206 consecutive Danish patients with analysable Holter recordings. After a median follow-up of 8.5 years 70 patients had died. Of all traditional and multipole HRV parameters, reduced Dyx was the most powerful predictor of all-cause mortality (HR 2.4; CI 1.5 to 3.8; P &lt; 0.001). After adjustment for known risk markers, such as age, diabetes, ejection fraction, previous MI and hypertension, Dyx remained an independent predictor of mortality (P = 0.02). Reduced Dyx also predicted cardiovascular death (P &lt; 0.01) and sudden cardiovascular death (P = 0.05). In Kaplan-Meier analysis, Dyx significantly predicted mortality in patients both with and without impaired left ventricular systolic function (P &lt; 0.0001).\\n\\nCONCLUSION:The new nonlinear HRV measure Dyx is a promising independent predictor of mortality in a long-term follow-up study of patients surviving a MI, irrespectively of left ventricular systolic function.","author":[{"dropping-particle":"","family":"Jørgensen","given":"Rikke Mørch","non-dropping-particle":"","parse-names":false,"suffix":""},{"dropping-particle":"","family":"Abildstrøm","given":"Steen Z","non-dropping-particle":"","parse-names":false,"suffix":""},{"dropping-particle":"","family":"Levitan","given":"Jacob","non-dropping-particle":"","parse-names":false,"suffix":""},{"dropping-particle":"","family":"Kobo","given":"Roi","non-dropping-particle":"","parse-names":false,"suffix":""},{"dropping-particle":"","family":"Puzanov","given":"Natalia","non-dropping-particle":"","parse-names":false,"suffix":""},{"dropping-particle":"","family":"Lewkowicz","given":"Meir","non-dropping-particle":"","parse-names":false,"suffix":""},{"dropping-particle":"","family":"Huikuri","given":"Heikki","non-dropping-particle":"","parse-names":false,"suffix":""},{"dropping-particle":"","family":"Peltola","given":"Mirja","non-dropping-particle":"","parse-names":false,"suffix":""},{"dropping-particle":"","family":"Haarbo","given":"Jens","non-dropping-particle":"","parse-names":false,"suffix":""},{"dropping-particle":"","family":"Thomsen","given":"Poul Erik Bloch","non-dropping-particle":"","parse-names":false,"suffix":""},{"dropping-particle":"","family":"Group","given":"Nordic I C D pilot study","non-dropping-particle":"","parse-names":false,"suffix":""}],"container-title":"Annals of noninvasive electrocardiology : the official journal of the International Society for Holter and Noninvasive Electrocardiology, Inc","id":"ITEM-2","issue":"1","issued":{"date-parts":[["2016"]]},"page":"60-68","title":"Heart Rate Variability Density Analysis (Dyx) and Prediction of Long-Term Mortality after Acute Myocardial Infarction.","type":"article-journal","volume":"21"},"uris":["http://www.mendeley.com/documents/?uuid=4f5bcf8d-711e-49a3-9ee3-f914ec7e1961"]}],"mendeley":{"formattedCitation":"&lt;sup&gt;20,21&lt;/sup&gt;","plainTextFormattedCitation":"20,21","previouslyFormattedCitation":"&lt;sup&gt;20,21&lt;/sup&gt;"},"properties":{"noteIndex":0},"schema":"https://github.com/citation-style-language/schema/raw/master/csl-citation.json"}</w:instrText>
-      </w:r>
-      <w:r>
-        <w:fldChar w:fldCharType="separate"/>
-      </w:r>
-      <w:r>
-        <w:rPr>
-          <w:noProof/>
-          <w:vertAlign w:val="superscript"/>
-        </w:rPr>
-        <w:t>20,21</w:t>
-      </w:r>
-      <w:r>
-        <w:fldChar w:fldCharType="end"/>
-      </w:r>
-      <w:r>
-        <w:t xml:space="preserve"> </w:t>
-      </w:r>
-      <w:commentRangeStart w:id="2"/>
-      <w:r>
-        <w:t>Compared to traditional HRV</w:t>
-      </w:r>
-      <w:commentRangeEnd w:id="2"/>
-      <w:r>
-        <w:rPr>
-          <w:rStyle w:val="CommentReference"/>
-        </w:rPr>
-        <w:commentReference w:id="2"/>
-      </w:r>
-      <w:r>
-        <w:t xml:space="preserve">, we found that 1) low </w:t>
-      </w:r>
-      <w:r>
-        <w:rPr>
-          <w:i/>
-          <w:iCs/>
-        </w:rPr>
-        <w:t xml:space="preserve">Dyx </w:t>
-      </w:r>
-      <w:r>
-        <w:t>in the early morning predicted abnormal coronary flow reserve,</w:t>
-      </w:r>
-      <w:r>
-        <w:fldChar w:fldCharType="begin" w:fldLock="1"/>
-      </w:r>
-      <w:r>
-        <w:instrText>ADDIN CSL_CITATION {"citationItems":[{"id":"ITEM-1","itemData":{"DOI":"10.1161/circ.138.suppl_1.15216","abstract":"Introduction: About one-half of sudden cardiac deaths occur in those without known CAD suggesting the need for better risk-stratification tests. Autonomic dysfunction, measured by low heart rate variability (HRV), can occur with myocardial ischemia. Testing for low HRV may help to identify high-risk, asymptomatic individuals. The association of low HRV with ischemia may also be greatest during the morning hours, when cardiac events (MI, sudden death) are most likely to be triggered. Hypothesis: In a cohort of veteran males with no known CAD, subclinical myocardial ischemia is associated with autonomic dysfunction as measured by low HRV; this association is greatest during morning hours. Methods: We evaluated 24-hour ambulatory ECGs in middle-aged twins without known CAD from the Vietnam Era Twin Registry, and calculated frequency domain and non-linear (Dyx) HRV metrics. All subjects underwent [13N]-ammonia positron emission tomography with adenosine stress, with ischemia defined as greater than 5% perfusion deficit. Mixed models were used to compare HRV between ischemic and non-ischemic subjects in 1-hour intervals, and morning hours were 6 AM until 10 AM. Results: Data on 276 twin subjects were analyzed; the mean age (SD) was 53 (3) and 55 (20%) had ischemia. HRV was significantly different between ischemic and non-ischemic twins during morning hours (figure 1), with the largest magnitude difference occurring with Dyx at 7 AM. Each SD decrease in Dyx associated with an OR for ischemia of 4.8 (95% CI, 1.5 — 15.8). Dyx in morning hours remained significant in a subgroup of pairs discordant for ischemia and after risk factor adjustment. Significant differences by ischemia status were noted for low-frequency and very-low-frequency HRV. Conclusions: Lower HRV is strongly associated with subclinical myocardial ischemia primarily during morning hours. More research regarding this circadian autonomic vulnerability and its clinical implications are warranted.","author":[{"dropping-particle":"","family":"Shah","given":"Anish","non-dropping-particle":"","parse-names":false,"suffix":""},{"dropping-particle":"","family":"Lampert","given":"Rachel","non-dropping-particle":"","parse-names":false,"suffix":""},{"dropping-particle":"","family":"Goldberg","given":"Jack","non-dropping-particle":"","parse-names":false,"suffix":""},{"dropping-particle":"","family":"Bremner","given":"J Douglas","non-dropping-particle":"","parse-names":false,"suffix":""},{"dropping-particle":"","family":"Vaccarino","given":"Viola","non-dropping-particle":"","parse-names":false,"suffix":""},{"dropping-particle":"","family":"Shah","given":"Amit","non-dropping-particle":"","parse-names":false,"suffix":""}],"container-title":"Circulation","id":"ITEM-1","issue":"Suppl_1","issued":{"date-parts":[["2018","11","6"]]},"note":"doi: 10.1161/circ.138.suppl_1.15216","page":"A15216-A15216","publisher":"American Heart Association","publisher-place":"Chicago, IL","title":"Abstract 15216: Circadian Autonomic Inflexibility: A Marker of Ischemic Heart Disease","type":"article-journal","volume":"138"},"uris":["http://www.mendeley.com/documents/?uuid=904baa23-820a-4d7b-b815-ba39fbafa5c6"]}],"mendeley":{"formattedCitation":"&lt;sup&gt;22&lt;/sup&gt;","plainTextFormattedCitation":"22","previouslyFormattedCitation":"&lt;sup&gt;22&lt;/sup&gt;"},"properties":{"noteIndex":0},"schema":"https://github.com/citation-style-language/schema/raw/master/csl-citation.json"}</w:instrText>
-      </w:r>
-      <w:r>
-        <w:fldChar w:fldCharType="separate"/>
-      </w:r>
-      <w:r>
-        <w:rPr>
-          <w:noProof/>
-          <w:vertAlign w:val="superscript"/>
-        </w:rPr>
-        <w:t>22</w:t>
-      </w:r>
-      <w:r>
-        <w:fldChar w:fldCharType="end"/>
-      </w:r>
-      <w:r>
-        <w:t xml:space="preserve"> and 2) in preliminary analyses low Dyx strongly associated with depressive symptom burden. This makes </w:t>
-      </w:r>
-      <w:r>
-        <w:rPr>
-          <w:i/>
-          <w:iCs/>
-        </w:rPr>
-        <w:t>Dyx</w:t>
-      </w:r>
-      <w:r>
-        <w:t xml:space="preserve"> a strong candidate for assessing ANS dysfunction in our pro</w:t>
-      </w:r>
-      <w:r>
-        <w:t>posal</w:t>
-      </w:r>
-      <w:commentRangeStart w:id="3"/>
-      <w:r>
-        <w:t>. As a postdoctoral epidemiology fellow and Emory TL1 scholar, I have already enrolled 32 out of a target of 200 patients from the Biobank with long-term ECG recordings</w:t>
-      </w:r>
-      <w:commentRangeEnd w:id="3"/>
-      <w:r>
-        <w:rPr>
-          <w:rStyle w:val="CommentReference"/>
-        </w:rPr>
-        <w:commentReference w:id="3"/>
-      </w:r>
-      <w:r>
-        <w:t xml:space="preserve">. I </w:t>
-      </w:r>
-      <w:commentRangeStart w:id="4"/>
-      <w:r>
-        <w:t>have been trained in ECG analysis using the pre-existing HRV toolbox, developed at Emory with the assistance of Dr. Amit Shah (mentor</w:t>
-      </w:r>
-      <w:commentRangeEnd w:id="4"/>
-      <w:r>
-        <w:rPr>
-          <w:rStyle w:val="CommentReference"/>
-        </w:rPr>
-        <w:commentReference w:id="4"/>
-      </w:r>
-      <w:r>
-        <w:t>).</w:t>
-      </w:r>
-      <w:r>
-        <w:fldChar w:fldCharType="begin" w:fldLock="1"/>
-      </w:r>
-      <w:r>
-        <w:instrText>ADDIN CSL_CITATION {"citationItems":[{"id":"ITEM-1","itemData":{"DOI":"10.1088/1361-6579/aae021","ISBN":"2514599342","ISSN":"1361-6579","PMID":"30199376","abstract":"Abstract Variability metrics hold promise as potential indicators for autonomic function, prediction of adverse cardiovascular outcomes, psychophysiological status, and general wellness. Although the investigation of heart rate variability (HRV) has been prevalent for several decades, the methods used for preprocessing, windowing, and choosing appropriate parameters lacks consensus among academic and clinical investigators. Moreover, many of the important steps are omitted from publications, preventing reproducibility. To address this, we have compiled a comprehensive and open-source modular toolbox for calculating HRV metrics and other related variability indices, on both raw cardiovascular time series, and RR intervals. The software, known as the PhysioNet Cardiovascular Signal Toolbox, is implemented in the MATLAB programming language, with standard (open) input and output formats, and requires no external libraries. The functioning of our software is compared with other widely used and referenced HRV toolboxes to identify important differences. Our findings demonstrate how modest differences in the approach to HRV analysis can lead to divergent results, a factor that might have contributed to the lack of repeatability of studies and clinical applicability of HRV metrics. Existing HRV toolboxes do not include standardized preprocessing, signal quality indices (for noisy segment removal), and abnormal rhythm detection and are therefore likely to lead to significant errors in the presence of moderate to high noise or arrhythmias. We therefore describe the inclusion of validated tools to address these issues. We also make recommendations for default values and testing/reporting.","author":[{"dropping-particle":"","family":"Vest","given":"Adriana N.","non-dropping-particle":"","parse-names":false,"suffix":""},{"dropping-particle":"","family":"Poian","given":"Giulia","non-dropping-particle":"Da","parse-names":false,"suffix":""},{"dropping-particle":"","family":"Li","given":"Qiao","non-dropping-particle":"","parse-names":false,"suffix":""},{"dropping-particle":"","family":"Liu","given":"Chengyu","non-dropping-particle":"","parse-names":false,"suffix":""},{"dropping-particle":"","family":"Nemati","given":"Shamim","non-dropping-particle":"","parse-names":false,"suffix":""},{"dropping-particle":"","family":"Shah","given":"Amit J.","non-dropping-particle":"","parse-names":false,"suffix":""},{"dropping-particle":"","family":"Clifford","given":"Gari D.","non-dropping-particle":"","parse-names":false,"suffix":""}],"container-title":"Physiological Measurement","id":"ITEM-1","issue":"10","issued":{"date-parts":[["2018","10","11"]]},"page":"105004","title":"An open source benchmarked toolbox for cardiovascular waveform and interval analysis","type":"article-journal","volume":"39"},"uris":["http://www.mendeley.com/documents/?uuid=61b6bc55-ada3-452a-97c5-7be5b427a028"]}],"mendeley":{"formattedCitation":"&lt;sup&gt;23&lt;/sup&gt;","plainTextFormattedCitation":"23","previouslyFormattedCitation":"&lt;sup&gt;23&lt;/sup&gt;"},"properties":{"noteIndex":0},"schema":"https://github.com/citation-style-language/schema/raw/master/csl-citation.json"}</w:instrText>
-      </w:r>
-      <w:r>
-        <w:fldChar w:fldCharType="separate"/>
-      </w:r>
-      <w:r>
-        <w:rPr>
-          <w:noProof/>
-          <w:vertAlign w:val="superscript"/>
-        </w:rPr>
-        <w:t>23</w:t>
-      </w:r>
-      <w:r>
-        <w:fldChar w:fldCharType="end"/>
-      </w:r>
-      <w:r>
-        <w:t xml:space="preserve"> </w:t>
-      </w:r>
-      <w:r>
-        <w:rPr>
-          <w:u w:val="single"/>
-        </w:rPr>
-        <w:t>I hypothesize that ANS dysfunction, as measured by non-linear HRV, mediates the effect of depression on CAD</w:t>
-      </w:r>
-      <w:r>
-        <w:t>, which we will test with the following aims:</w:t>
       </w:r>
     </w:p>
     <w:p>
@@ -645,92 +980,22 @@
       </w:r>
     </w:p>
     <w:p>
-      <w:pPr>
-        <w:rPr>
-          <w:i/>
-          <w:iCs/>
-        </w:rPr>
-      </w:pPr>
       <w:r>
         <w:rPr>
           <w:b/>
           <w:bCs/>
         </w:rPr>
-        <w:t xml:space="preserve">Aim 1. </w:t>
+        <w:t xml:space="preserve">Aim 3. </w:t>
       </w:r>
       <w:r>
         <w:rPr>
           <w:b/>
           <w:bCs/>
         </w:rPr>
-        <w:t>Establish the relationship between depression and ANS dysfunction</w:t>
-      </w:r>
-      <w:r>
-        <w:t xml:space="preserve">. </w:t>
-      </w:r>
-      <w:commentRangeStart w:id="5"/>
-      <w:r>
-        <w:t>We</w:t>
-      </w:r>
-      <w:commentRangeEnd w:id="5"/>
-      <w:r>
-        <w:rPr>
-          <w:rStyle w:val="CommentReference"/>
-        </w:rPr>
-        <w:commentReference w:id="5"/>
-      </w:r>
-      <w:r>
-        <w:t xml:space="preserve"> will (A) assess depressive symptoms by validated questionnaires (Patient Health Questionnaire-9, PHQ-9),</w:t>
-      </w:r>
-      <w:r>
-        <w:fldChar w:fldCharType="begin" w:fldLock="1"/>
-      </w:r>
-      <w:r>
-        <w:instrText>ADDIN CSL_CITATION {"citationItems":[{"id":"ITEM-1","itemData":{"ISSN":"0884-8734","PMID":"11556941","abstract":"OBJECTIVE While considerable attention has focused on improving the detection of depression, assessment of severity is also important in guiding treatment decisions. Therefore, we examined the validity of a brief, new measure of depression severity. MEASUREMENTS The Patient Health Questionnaire (PHQ) is a self-administered version of the PRIME-MD diagnostic instrument for common mental disorders. The PHQ-9 is the depression module, which scores each of the 9 DSM-IV criteria as \"0\" (not at all) to \"3\" (nearly every day). The PHQ-9 was completed by 6,000 patients in 8 primary care clinics and 7 obstetrics-gynecology clinics. Construct validity was assessed using the 20-item Short-Form General Health Survey, self-reported sick days and clinic visits, and symptom-related difficulty. Criterion validity was assessed against an independent structured mental health professional (MHP) interview in a sample of 580 patients. RESULTS As PHQ-9 depression severity increased, there was a substantial decrease in functional status on all 6 SF-20 subscales. Also, symptom-related difficulty, sick days, and health care utilization increased. Using the MHP reinterview as the criterion standard, a PHQ-9 score &gt; or =10 had a sensitivity of 88% and a specificity of 88% for major depression. PHQ-9 scores of 5, 10, 15, and 20 represented mild, moderate, moderately severe, and severe depression, respectively. Results were similar in the primary care and obstetrics-gynecology samples. CONCLUSION In addition to making criteria-based diagnoses of depressive disorders, the PHQ-9 is also a reliable and valid measure of depression severity. These characteristics plus its brevity make the PHQ-9 a useful clinical and research tool.","author":[{"dropping-particle":"","family":"Kroenke","given":"K","non-dropping-particle":"","parse-names":false,"suffix":""},{"dropping-particle":"","family":"Spitzer","given":"R L","non-dropping-particle":"","parse-names":false,"suffix":""},{"dropping-particle":"","family":"Williams","given":"J B","non-dropping-particle":"","parse-names":false,"suffix":""}],"container-title":"Journal of general internal medicine","id":"ITEM-1","issue":"9","issued":{"date-parts":[["2001","9"]]},"page":"606-13","title":"The PHQ-9: validity of a brief depression severity measure.","type":"article-journal","volume":"16"},"uris":["http://www.mendeley.com/documents/?uuid=68f586a9-fb34-4128-bd99-f13db07f7a56"]}],"mendeley":{"formattedCitation":"&lt;sup&gt;24&lt;/sup&gt;","plainTextFormattedCitation":"24","previouslyFormattedCitation":"&lt;sup&gt;24&lt;/sup&gt;"},"properties":{"noteIndex":0},"schema":"https://github.com/citation-style-language/schema/raw/master/csl-citation.json"}</w:instrText>
-      </w:r>
-      <w:r>
-        <w:fldChar w:fldCharType="separate"/>
-      </w:r>
-      <w:r>
-        <w:rPr>
-          <w:noProof/>
-          <w:vertAlign w:val="superscript"/>
-        </w:rPr>
-        <w:t>24</w:t>
-      </w:r>
-      <w:r>
-        <w:fldChar w:fldCharType="end"/>
-      </w:r>
-      <w:r>
-        <w:t xml:space="preserve"> and (B) </w:t>
-      </w:r>
-      <w:r>
-        <w:t>test</w:t>
-      </w:r>
-      <w:r>
-        <w:t xml:space="preserve"> the association of depressive symptoms with ANS dysfunction, </w:t>
-      </w:r>
-      <w:r>
-        <w:t>measured by</w:t>
-      </w:r>
-      <w:r>
-        <w:t xml:space="preserve"> </w:t>
-      </w:r>
-      <w:r>
-        <w:rPr>
-          <w:i/>
-          <w:iCs/>
-        </w:rPr>
-        <w:t>Dyx</w:t>
-      </w:r>
-      <w:r>
-        <w:t xml:space="preserve">, generating a novel and robust non-invasive marker </w:t>
-      </w:r>
-      <w:r>
-        <w:t>for</w:t>
-      </w:r>
-      <w:r>
-        <w:t xml:space="preserve"> the effect of depression on the ANS. </w:t>
+        <w:t>Determine how much ANS dysfunction mediates the relationship between depression and obstructive CAD:</w:t>
+      </w:r>
+      <w:r>
+        <w:t xml:space="preserve"> Preliminary data suggests a strong relationship between ANS dysfunction and both depression and CAD respectively. We will analyze the association between depression and CAD with ANS dysfunction as a potential mediator variable. </w:t>
       </w:r>
       <w:r>
         <w:rPr>
@@ -745,7 +1010,42 @@
           <w:i/>
           <w:iCs/>
         </w:rPr>
-        <w:t>: Elevated depressive symptoms will associate with low Dyx.</w:t>
+        <w:t xml:space="preserve">: The relationship between depression and CAD will be </w:t>
+      </w:r>
+      <w:r>
+        <w:rPr>
+          <w:i/>
+          <w:iCs/>
+        </w:rPr>
+        <w:t>partially</w:t>
+      </w:r>
+      <w:r>
+        <w:rPr>
+          <w:i/>
+          <w:iCs/>
+        </w:rPr>
+        <w:t xml:space="preserve"> mediated by low </w:t>
+      </w:r>
+      <w:r>
+        <w:rPr>
+          <w:i/>
+          <w:iCs/>
+        </w:rPr>
+        <w:t>HRV</w:t>
+      </w:r>
+      <w:r>
+        <w:rPr>
+          <w:i/>
+          <w:iCs/>
+        </w:rPr>
+        <w:t xml:space="preserve"> after adjustment for confounders</w:t>
+      </w:r>
+      <w:r>
+        <w:rPr>
+          <w:i/>
+          <w:iCs/>
+        </w:rPr>
+        <w:t>.</w:t>
       </w:r>
     </w:p>
     <w:p>
@@ -755,310 +1055,32 @@
           <w:szCs w:val="8"/>
         </w:rPr>
       </w:pPr>
-      <w:r>
-        <w:rPr>
-          <w:sz w:val="8"/>
-          <w:szCs w:val="8"/>
-        </w:rPr>
-        <w:t xml:space="preserve">  </w:t>
-      </w:r>
-    </w:p>
-    <w:p>
-      <w:r>
-        <w:rPr>
-          <w:b/>
-          <w:bCs/>
-        </w:rPr>
-        <w:t xml:space="preserve">Aim 2. </w:t>
-      </w:r>
-      <w:r>
-        <w:rPr>
-          <w:b/>
-          <w:bCs/>
-        </w:rPr>
-        <w:t>Examine the effect of obstructive CAD on ANS dysfunction:</w:t>
-      </w:r>
-      <w:r>
-        <w:t xml:space="preserve"> We will (A) assess the CAD burden with the </w:t>
-      </w:r>
-      <w:commentRangeStart w:id="6"/>
-      <w:r>
-        <w:t xml:space="preserve">CASS-50 </w:t>
-      </w:r>
-      <w:commentRangeEnd w:id="6"/>
-      <w:r>
-        <w:rPr>
-          <w:rStyle w:val="CommentReference"/>
-        </w:rPr>
-        <w:commentReference w:id="6"/>
-      </w:r>
-      <w:r>
-        <w:t xml:space="preserve">score, and (B) measure </w:t>
-      </w:r>
-      <w:commentRangeStart w:id="7"/>
-      <w:r>
-        <w:t>HRV before, during, and after catherization and/or intervention</w:t>
-      </w:r>
-      <w:commentRangeEnd w:id="7"/>
-      <w:r>
-        <w:rPr>
-          <w:rStyle w:val="CommentReference"/>
-        </w:rPr>
-        <w:commentReference w:id="7"/>
-      </w:r>
-      <w:r>
-        <w:t>.</w:t>
-      </w:r>
-      <w:r>
-        <w:fldChar w:fldCharType="begin" w:fldLock="1"/>
-      </w:r>
-      <w:r>
-        <w:instrText>ADDIN CSL_CITATION {"citationItems":[{"id":"ITEM-1","itemData":{"DOI":"10.1172/JCI110941","ISSN":"00219738","PMID":"6863543","abstract":"The Coronary Artery Surgery Study, CASS, enrolled 24,959 patients between August 1975 and June 1979 who were studied angiographically for suspected coronary artery disease. This paper compares the prognostic value for survival without early elective surgery of eight different indices of the extent of coronary artery disease: the number of diseased vessels, two indices using the number of proximal arterial segments diseased, two empirically generated indices from the CASS data, and the published indices of Friesinger, Gensini, and the National Heart and Chest Hospital, London. All had considerable prognostic information. Typically 80% of the prognostic information in one index was also contained in another. Our analysis shows that good prediction from angiographic data results from a combination of left ventricular function and arteriographic extent of disease. Prognosis may reasonably be obtained from three simple indices: the number of vessels diseased, the number of proximal arterial segments diseased, and a left ventricular wall motion score. These three indices account for an estimated 84% of the prognostic information available. 6-yr survival varies between 93 and 16% depending upon the values of these three indices.","author":[{"dropping-particle":"","family":"Ringqvist","given":"I.","non-dropping-particle":"","parse-names":false,"suffix":""},{"dropping-particle":"","family":"Fisher","given":"L. D.","non-dropping-particle":"","parse-names":false,"suffix":""},{"dropping-particle":"","family":"Mock","given":"M.","non-dropping-particle":"","parse-names":false,"suffix":""},{"dropping-particle":"","family":"Davis","given":"K. B.","non-dropping-particle":"","parse-names":false,"suffix":""},{"dropping-particle":"","family":"Wedel","given":"H.","non-dropping-particle":"","parse-names":false,"suffix":""},{"dropping-particle":"","family":"Chaitman","given":"B. R.","non-dropping-particle":"","parse-names":false,"suffix":""},{"dropping-particle":"","family":"Passamani","given":"E.","non-dropping-particle":"","parse-names":false,"suffix":""},{"dropping-particle":"","family":"Russell","given":"R. O.","non-dropping-particle":"","parse-names":false,"suffix":""},{"dropping-particle":"","family":"Alderman","given":"E. L.","non-dropping-particle":"","parse-names":false,"suffix":""},{"dropping-particle":"","family":"Kouchoukas","given":"N. T.","non-dropping-particle":"","parse-names":false,"suffix":""},{"dropping-particle":"","family":"Kaiser","given":"G. C.","non-dropping-particle":"","parse-names":false,"suffix":""},{"dropping-particle":"","family":"Ryan","given":"T. J.","non-dropping-particle":"","parse-names":false,"suffix":""},{"dropping-particle":"","family":"Killip","given":"T.","non-dropping-particle":"","parse-names":false,"suffix":""},{"dropping-particle":"","family":"Fray","given":"D.","non-dropping-particle":"","parse-names":false,"suffix":""}],"container-title":"Journal of Clinical Investigation","id":"ITEM-1","issue":"6","issued":{"date-parts":[["1983"]]},"page":"1854-1866","title":"Prognostic value of angiographic indices of coronary artery disease from the Coronary Artery Surgery Study (CASS)","type":"article-journal","volume":"71"},"uris":["http://www.mendeley.com/documents/?uuid=dfe4573b-afcb-34a7-ab02-1c7362c46101"]}],"mendeley":{"formattedCitation":"&lt;sup&gt;25&lt;/sup&gt;","plainTextFormattedCitation":"25","previouslyFormattedCitation":"&lt;sup&gt;25&lt;/sup&gt;"},"properties":{"noteIndex":0},"schema":"https://github.com/citation-style-language/schema/raw/master/csl-citation.json"}</w:instrText>
-      </w:r>
-      <w:r>
-        <w:fldChar w:fldCharType="separate"/>
-      </w:r>
-      <w:r>
-        <w:rPr>
-          <w:noProof/>
-          <w:vertAlign w:val="superscript"/>
-        </w:rPr>
-        <w:t>25</w:t>
-      </w:r>
-      <w:r>
-        <w:fldChar w:fldCharType="end"/>
+    </w:p>
+    <w:p>
+      <w:r>
+        <w:t xml:space="preserve">This proposal will </w:t>
+      </w:r>
+      <w:r>
+        <w:t xml:space="preserve">address a critical need in understanding the </w:t>
+      </w:r>
+      <w:r>
+        <w:t xml:space="preserve">contributions and mechanisms of ANS dysfunction on depression and CAD, and may lead to potential therapies </w:t>
+      </w:r>
+      <w:r>
+        <w:t>targeting</w:t>
+      </w:r>
+      <w:r>
+        <w:t xml:space="preserve"> ANS dysfunction, such as biofeedback and vagal nerve stimulation.</w:t>
+      </w:r>
+      <w:r>
+        <w:t xml:space="preserve"> My mentors are renowned experts in mental-stress induced myocardial ischemia (Viola Vaccarino), cardiovascular epidemiology (Alvaro Alonso), and depression in cardiovascular pathophysiology (Amit Shah). With their support and the additional training in computational </w:t>
+      </w:r>
+      <w:r>
+        <w:lastRenderedPageBreak/>
+        <w:t>biology, quantitative epidemiology, and autonomic physiology that results from this work, I will be</w:t>
       </w:r>
       <w:r>
         <w:t xml:space="preserve"> </w:t>
-      </w:r>
-      <w:r>
-        <w:t>Findings will help</w:t>
-      </w:r>
-      <w:r>
-        <w:t xml:space="preserve"> clarify the role of</w:t>
-      </w:r>
-      <w:r>
-        <w:t xml:space="preserve"> ANS dysfunction in</w:t>
-      </w:r>
-      <w:r>
-        <w:t xml:space="preserve"> obstructive versus microvascular CAD. </w:t>
-      </w:r>
-      <w:r>
-        <w:rPr>
-          <w:i/>
-          <w:iCs/>
-          <w:u w:val="single"/>
-        </w:rPr>
-        <w:t>Hypothesis</w:t>
-      </w:r>
-      <w:r>
-        <w:rPr>
-          <w:i/>
-          <w:iCs/>
-        </w:rPr>
-        <w:t xml:space="preserve">: Low Dyx will be associated with obstructive CAD (stenosis </w:t>
-      </w:r>
-      <w:r>
-        <w:rPr>
-          <w:i/>
-          <w:iCs/>
-          <w:u w:val="single"/>
-        </w:rPr>
-        <w:t>&gt;</w:t>
-      </w:r>
-      <w:r>
-        <w:rPr>
-          <w:i/>
-          <w:iCs/>
-        </w:rPr>
-        <w:t xml:space="preserve"> 70%) and plaque burden by CASS-50 </w:t>
-      </w:r>
-      <w:commentRangeStart w:id="8"/>
-      <w:r>
-        <w:rPr>
-          <w:i/>
-          <w:iCs/>
-        </w:rPr>
-        <w:t>in a dose-response relationship.</w:t>
-      </w:r>
-      <w:r>
-        <w:rPr>
-          <w:i/>
-          <w:iCs/>
-        </w:rPr>
-        <w:fldChar w:fldCharType="begin" w:fldLock="1"/>
-      </w:r>
-      <w:r>
-        <w:rPr>
-          <w:i/>
-          <w:iCs/>
-        </w:rPr>
-        <w:instrText>ADDIN CSL_CITATION {"citationItems":[{"id":"ITEM-1","itemData":{"DOI":"10.1016/S0002-9149(83)80105-2","ISSN":"00029149","PMID":"6823874","author":[{"dropping-particle":"","family":"Gensini","given":"Goffredo G","non-dropping-particle":"","parse-names":false,"suffix":""}],"container-title":"The American Journal of Cardiology","id":"ITEM-1","issue":"3","issued":{"date-parts":[["1983","2"]]},"page":"606","title":"A more meaningful scoring system for determining the severity of coronary heart disease","type":"article","volume":"51"},"uris":["http://www.mendeley.com/documents/?uuid=dbe558e2-68d5-4ffa-bb2b-e3812165c2ea"]}],"mendeley":{"formattedCitation":"&lt;sup&gt;26&lt;/sup&gt;","plainTextFormattedCitation":"26","previouslyFormattedCitation":"&lt;sup&gt;26&lt;/sup&gt;"},"properties":{"noteIndex":0},"schema":"https://github.com/citation-style-language/schema/raw/master/csl-citation.json"}</w:instrText>
-      </w:r>
-      <w:r>
-        <w:rPr>
-          <w:i/>
-          <w:iCs/>
-        </w:rPr>
-        <w:fldChar w:fldCharType="separate"/>
-      </w:r>
-      <w:r>
-        <w:rPr>
-          <w:iCs/>
-          <w:noProof/>
-          <w:vertAlign w:val="superscript"/>
-        </w:rPr>
-        <w:t>26</w:t>
-      </w:r>
-      <w:r>
-        <w:rPr>
-          <w:i/>
-          <w:iCs/>
-        </w:rPr>
-        <w:fldChar w:fldCharType="end"/>
-      </w:r>
-      <w:r>
-        <w:t xml:space="preserve"> </w:t>
-      </w:r>
-      <w:commentRangeEnd w:id="8"/>
-      <w:r>
-        <w:rPr>
-          <w:rStyle w:val="CommentReference"/>
-        </w:rPr>
-        <w:commentReference w:id="8"/>
-      </w:r>
-    </w:p>
-    <w:p>
-      <w:pPr>
-        <w:rPr>
-          <w:sz w:val="8"/>
-          <w:szCs w:val="8"/>
-        </w:rPr>
-      </w:pPr>
-      <w:r>
-        <w:rPr>
-          <w:sz w:val="8"/>
-          <w:szCs w:val="8"/>
-        </w:rPr>
-        <w:t xml:space="preserve">  </w:t>
-      </w:r>
-    </w:p>
-    <w:p>
-      <w:r>
-        <w:rPr>
-          <w:b/>
-          <w:bCs/>
-        </w:rPr>
-        <w:t xml:space="preserve">Aim 3. </w:t>
-      </w:r>
-      <w:r>
-        <w:rPr>
-          <w:b/>
-          <w:bCs/>
-        </w:rPr>
-        <w:t>Determine how much ANS dysfunction mediates the relationship between depression and obstructive CAD:</w:t>
-      </w:r>
-      <w:r>
-        <w:t xml:space="preserve"> Preliminary data suggests a strong relationship between ANS dysfunction and both depression and CAD respectively. We will analyze the association between depression and CAD with ANS dysfunction as a potential mediator variable. </w:t>
-      </w:r>
-      <w:r>
-        <w:rPr>
-          <w:i/>
-          <w:iCs/>
-          <w:u w:val="single"/>
-        </w:rPr>
-        <w:t>Hypothesis</w:t>
-      </w:r>
-      <w:r>
-        <w:rPr>
-          <w:i/>
-          <w:iCs/>
-        </w:rPr>
-        <w:t xml:space="preserve">: The relationship between depression and CAD will be </w:t>
-      </w:r>
-      <w:r>
-        <w:rPr>
-          <w:i/>
-          <w:iCs/>
-        </w:rPr>
-        <w:t>partially</w:t>
-      </w:r>
-      <w:commentRangeStart w:id="9"/>
-      <w:r>
-        <w:rPr>
-          <w:i/>
-          <w:iCs/>
-        </w:rPr>
-        <w:t xml:space="preserve"> mediated </w:t>
-      </w:r>
-      <w:commentRangeEnd w:id="9"/>
-      <w:r>
-        <w:rPr>
-          <w:rStyle w:val="CommentReference"/>
-        </w:rPr>
-        <w:commentReference w:id="9"/>
-      </w:r>
-      <w:r>
-        <w:rPr>
-          <w:i/>
-          <w:iCs/>
-        </w:rPr>
-        <w:t>by low Dyx.</w:t>
-      </w:r>
-    </w:p>
-    <w:p>
-      <w:pPr>
-        <w:rPr>
-          <w:sz w:val="8"/>
-          <w:szCs w:val="8"/>
-        </w:rPr>
-      </w:pPr>
-    </w:p>
-    <w:p>
-      <w:r>
-        <w:t xml:space="preserve">This proposal will </w:t>
-      </w:r>
-      <w:r>
-        <w:t xml:space="preserve">address a critical need in understanding the </w:t>
-      </w:r>
-      <w:r>
-        <w:t xml:space="preserve">contributions and mechanisms of ANS dysfunction on depression and CAD, and may lead to potential therapies </w:t>
-      </w:r>
-      <w:r>
-        <w:t>targeting</w:t>
-      </w:r>
-      <w:r>
-        <w:t xml:space="preserve"> ANS dysfunction, such as biofeedback and vagal nerve stimulation. With the support of my</w:t>
-      </w:r>
-      <w:r>
-        <w:t xml:space="preserve"> multidisciplinary</w:t>
-      </w:r>
-      <w:r>
-        <w:t xml:space="preserve"> mentoring team</w:t>
-      </w:r>
-      <w:r>
-        <w:t>, and the</w:t>
-      </w:r>
-      <w:r>
-        <w:t xml:space="preserve"> training in quantitative epidemiology and autonomic physiology</w:t>
-      </w:r>
-      <w:r>
-        <w:t xml:space="preserve"> </w:t>
-      </w:r>
-      <w:r>
-        <w:t>that</w:t>
-      </w:r>
-      <w:r>
-        <w:t xml:space="preserve"> results </w:t>
-      </w:r>
-      <w:r>
-        <w:t>from</w:t>
-      </w:r>
-      <w:r>
-        <w:t xml:space="preserve"> this work</w:t>
-      </w:r>
-      <w:r>
-        <w:t xml:space="preserve">, I will be </w:t>
       </w:r>
       <w:r>
         <w:t xml:space="preserve">well </w:t>
@@ -1597,21 +1619,21 @@
           <w:noProof/>
         </w:rPr>
         <w:tab/>
-        <w:t xml:space="preserve">Task Force of the ESC and NAS. Heart Rate Variability. </w:t>
-      </w:r>
-      <w:r>
-        <w:rPr>
-          <w:i/>
-          <w:iCs/>
-          <w:noProof/>
-        </w:rPr>
-        <w:t>Eur Heart J</w:t>
-      </w:r>
-      <w:r>
-        <w:rPr>
-          <w:noProof/>
-        </w:rPr>
-        <w:t>. 1996;17(5):354-381. doi:10.1161/01.CIR.93.5.1043</w:t>
+        <w:t xml:space="preserve">Ko YA, Hayek S, Sandesara P, Samman Tahhan A, Quyyumi A. Cohort profile: The Emory Cardiovascular Biobank (EmCAB). </w:t>
+      </w:r>
+      <w:r>
+        <w:rPr>
+          <w:i/>
+          <w:iCs/>
+          <w:noProof/>
+        </w:rPr>
+        <w:t>BMJ Open</w:t>
+      </w:r>
+      <w:r>
+        <w:rPr>
+          <w:noProof/>
+        </w:rPr>
+        <w:t>. 2017;7(12):e018753. doi:10.1136/bmjopen-2017-018753</w:t>
       </w:r>
     </w:p>
     <w:p>
@@ -1636,21 +1658,21 @@
           <w:noProof/>
         </w:rPr>
         <w:tab/>
-        <w:t xml:space="preserve">Carney RM, Freedland KE. Depression and heart rate variability in patients with coronary heart disease. </w:t>
-      </w:r>
-      <w:r>
-        <w:rPr>
-          <w:i/>
-          <w:iCs/>
-          <w:noProof/>
-        </w:rPr>
-        <w:t>Cleve Clin J Med</w:t>
-      </w:r>
-      <w:r>
-        <w:rPr>
-          <w:noProof/>
-        </w:rPr>
-        <w:t>. 2009;76(SUPPL.2). doi:10.3949/ccjm.76.s2.03</w:t>
+        <w:t xml:space="preserve">Shah AJ, Ghasemzadeh N, Zaragoza-Macias E, et al. Sex and age differences in the association of depression with obstructive coronary artery disease and adverse cardiovascular events. </w:t>
+      </w:r>
+      <w:r>
+        <w:rPr>
+          <w:i/>
+          <w:iCs/>
+          <w:noProof/>
+        </w:rPr>
+        <w:t>J Am Heart Assoc</w:t>
+      </w:r>
+      <w:r>
+        <w:rPr>
+          <w:noProof/>
+        </w:rPr>
+        <w:t>. 2014;3(3):e000741. doi:10.1161/JAHA.113.000741</w:t>
       </w:r>
     </w:p>
     <w:p>
@@ -1675,21 +1697,21 @@
           <w:noProof/>
         </w:rPr>
         <w:tab/>
-        <w:t xml:space="preserve">Carney RM, Howells WB, Blumenthal JA, et al. Heart rate turbulence, depression, and survival after acute myocardial infarction. </w:t>
-      </w:r>
-      <w:r>
-        <w:rPr>
-          <w:i/>
-          <w:iCs/>
-          <w:noProof/>
-        </w:rPr>
-        <w:t>Psychosom Med</w:t>
-      </w:r>
-      <w:r>
-        <w:rPr>
-          <w:noProof/>
-        </w:rPr>
-        <w:t>. 2007;69(1):4-9. doi:10.1097/01.psy.0000249733.33811.00</w:t>
+        <w:t xml:space="preserve">Task Force of the ESC and NAS. Heart Rate Variability. </w:t>
+      </w:r>
+      <w:r>
+        <w:rPr>
+          <w:i/>
+          <w:iCs/>
+          <w:noProof/>
+        </w:rPr>
+        <w:t>Eur Heart J</w:t>
+      </w:r>
+      <w:r>
+        <w:rPr>
+          <w:noProof/>
+        </w:rPr>
+        <w:t>. 1996;17(5):354-381. doi:10.1161/01.CIR.93.5.1043</w:t>
       </w:r>
     </w:p>
     <w:p>
@@ -1714,21 +1736,21 @@
           <w:noProof/>
         </w:rPr>
         <w:tab/>
-        <w:t xml:space="preserve">Kotecha D, New G, Flather MD, Eccleston D, Pepper J, Krum H. Five-minute heart rate variability can predict obstructive angiographic coronary disease. </w:t>
-      </w:r>
-      <w:r>
-        <w:rPr>
-          <w:i/>
-          <w:iCs/>
-          <w:noProof/>
-        </w:rPr>
-        <w:t>Heart</w:t>
-      </w:r>
-      <w:r>
-        <w:rPr>
-          <w:noProof/>
-        </w:rPr>
-        <w:t>. 2012;98(5):395-401. doi:10.1136/heartjnl-2011-300033</w:t>
+        <w:t xml:space="preserve">Carney RM, Freedland KE. Depression and heart rate variability in patients with coronary heart disease. </w:t>
+      </w:r>
+      <w:r>
+        <w:rPr>
+          <w:i/>
+          <w:iCs/>
+          <w:noProof/>
+        </w:rPr>
+        <w:t>Cleve Clin J Med</w:t>
+      </w:r>
+      <w:r>
+        <w:rPr>
+          <w:noProof/>
+        </w:rPr>
+        <w:t>. 2009;76(SUPPL.2). doi:10.3949/ccjm.76.s2.03</w:t>
       </w:r>
     </w:p>
     <w:p>
@@ -1753,21 +1775,21 @@
           <w:noProof/>
         </w:rPr>
         <w:tab/>
-        <w:t xml:space="preserve">Ko YA, Hayek S, Sandesara P, Samman Tahhan A, Quyyumi A. Cohort profile: The Emory Cardiovascular Biobank (EmCAB). </w:t>
-      </w:r>
-      <w:r>
-        <w:rPr>
-          <w:i/>
-          <w:iCs/>
-          <w:noProof/>
-        </w:rPr>
-        <w:t>BMJ Open</w:t>
-      </w:r>
-      <w:r>
-        <w:rPr>
-          <w:noProof/>
-        </w:rPr>
-        <w:t>. 2017;7(12):e018753. doi:10.1136/bmjopen-2017-018753</w:t>
+        <w:t xml:space="preserve">Carney RM, Howells WB, Blumenthal JA, et al. Heart rate turbulence, depression, and survival after acute myocardial infarction. </w:t>
+      </w:r>
+      <w:r>
+        <w:rPr>
+          <w:i/>
+          <w:iCs/>
+          <w:noProof/>
+        </w:rPr>
+        <w:t>Psychosom Med</w:t>
+      </w:r>
+      <w:r>
+        <w:rPr>
+          <w:noProof/>
+        </w:rPr>
+        <w:t>. 2007;69(1):4-9. doi:10.1097/01.psy.0000249733.33811.00</w:t>
       </w:r>
     </w:p>
     <w:p>
@@ -1792,21 +1814,21 @@
           <w:noProof/>
         </w:rPr>
         <w:tab/>
-        <w:t xml:space="preserve">Shah AJ, Ghasemzadeh N, Zaragoza-Macias E, et al. Sex and age differences in the association of depression with obstructive coronary artery disease and adverse cardiovascular events. </w:t>
-      </w:r>
-      <w:r>
-        <w:rPr>
-          <w:i/>
-          <w:iCs/>
-          <w:noProof/>
-        </w:rPr>
-        <w:t>J Am Heart Assoc</w:t>
-      </w:r>
-      <w:r>
-        <w:rPr>
-          <w:noProof/>
-        </w:rPr>
-        <w:t>. 2014;3(3):e000741. doi:10.1161/JAHA.113.000741</w:t>
+        <w:t xml:space="preserve">Kotecha D, New G, Flather MD, Eccleston D, Pepper J, Krum H. Five-minute heart rate variability can predict obstructive angiographic coronary disease. </w:t>
+      </w:r>
+      <w:r>
+        <w:rPr>
+          <w:i/>
+          <w:iCs/>
+          <w:noProof/>
+        </w:rPr>
+        <w:t>Heart</w:t>
+      </w:r>
+      <w:r>
+        <w:rPr>
+          <w:noProof/>
+        </w:rPr>
+        <w:t>. 2012;98(5):395-401. doi:10.1136/heartjnl-2011-300033</w:t>
       </w:r>
     </w:p>
     <w:p>
@@ -1870,28 +1892,28 @@
           <w:noProof/>
         </w:rPr>
         <w:tab/>
-        <w:t xml:space="preserve">Olesen RM, Bloch Thomsen PE, Saermark K, et al. Statistical analysis of the DIAMOND MI study by the </w:t>
+        <w:t xml:space="preserve">Guo YF, Stein PK. Circadian rhythm in the cardiovascular system: Chronocardiology. </w:t>
+      </w:r>
+      <w:r>
+        <w:rPr>
+          <w:i/>
+          <w:iCs/>
+          <w:noProof/>
+        </w:rPr>
+        <w:t>Am Heart J</w:t>
+      </w:r>
+      <w:r>
+        <w:rPr>
+          <w:noProof/>
+        </w:rPr>
+        <w:t xml:space="preserve">. </w:t>
       </w:r>
       <w:r>
         <w:rPr>
           <w:noProof/>
         </w:rPr>
         <w:lastRenderedPageBreak/>
-        <w:t xml:space="preserve">multipole method. </w:t>
-      </w:r>
-      <w:r>
-        <w:rPr>
-          <w:i/>
-          <w:iCs/>
-          <w:noProof/>
-        </w:rPr>
-        <w:t>Physiol Meas</w:t>
-      </w:r>
-      <w:r>
-        <w:rPr>
-          <w:noProof/>
-        </w:rPr>
-        <w:t>. 2005;26(5):591-598. doi:10.1088/0967-3334/26/5/002</w:t>
+        <w:t>2003;145(5):779-786. doi:10.1016/S0002-8703(02)94797-6</w:t>
       </w:r>
     </w:p>
     <w:p>
@@ -1916,21 +1938,21 @@
           <w:noProof/>
         </w:rPr>
         <w:tab/>
-        <w:t xml:space="preserve">Jørgensen RM, Abildstrøm SZ, Levitan J, et al. Heart Rate Variability Density Analysis (Dyx) and Prediction of Long-Term Mortality after Acute Myocardial Infarction. </w:t>
-      </w:r>
-      <w:r>
-        <w:rPr>
-          <w:i/>
-          <w:iCs/>
-          <w:noProof/>
-        </w:rPr>
-        <w:t>Ann Noninvasive Electrocardiol</w:t>
-      </w:r>
-      <w:r>
-        <w:rPr>
-          <w:noProof/>
-        </w:rPr>
-        <w:t>. 2016;21(1):60-68. doi:10.1111/anec.12297</w:t>
+        <w:t xml:space="preserve">Olesen RM, Bloch Thomsen PE, Saermark K, et al. Statistical analysis of the DIAMOND MI study by the multipole method. </w:t>
+      </w:r>
+      <w:r>
+        <w:rPr>
+          <w:i/>
+          <w:iCs/>
+          <w:noProof/>
+        </w:rPr>
+        <w:t>Physiol Meas</w:t>
+      </w:r>
+      <w:r>
+        <w:rPr>
+          <w:noProof/>
+        </w:rPr>
+        <w:t>. 2005;26(5):591-598. doi:10.1088/0967-3334/26/5/002</w:t>
       </w:r>
     </w:p>
     <w:p>
@@ -1955,21 +1977,21 @@
           <w:noProof/>
         </w:rPr>
         <w:tab/>
-        <w:t xml:space="preserve">Shah A, Lampert R, Goldberg J, Bremner JD, Vaccarino V, Shah A. Abstract 15216: Circadian Autonomic Inflexibility: A Marker of Ischemic Heart Disease. </w:t>
-      </w:r>
-      <w:r>
-        <w:rPr>
-          <w:i/>
-          <w:iCs/>
-          <w:noProof/>
-        </w:rPr>
-        <w:t>Circulation</w:t>
-      </w:r>
-      <w:r>
-        <w:rPr>
-          <w:noProof/>
-        </w:rPr>
-        <w:t>. 2018;138(Suppl_1):A15216-A15216. doi:10.1161/circ.138.suppl_1.15216</w:t>
+        <w:t xml:space="preserve">Jørgensen RM, Abildstrøm SZ, Levitan J, et al. Heart Rate Variability Density Analysis (Dyx) and Prediction of Long-Term Mortality after Acute Myocardial Infarction. </w:t>
+      </w:r>
+      <w:r>
+        <w:rPr>
+          <w:i/>
+          <w:iCs/>
+          <w:noProof/>
+        </w:rPr>
+        <w:t>Ann Noninvasive Electrocardiol</w:t>
+      </w:r>
+      <w:r>
+        <w:rPr>
+          <w:noProof/>
+        </w:rPr>
+        <w:t>. 2016;21(1):60-68. doi:10.1111/anec.12297</w:t>
       </w:r>
     </w:p>
     <w:p>
@@ -1994,21 +2016,21 @@
           <w:noProof/>
         </w:rPr>
         <w:tab/>
-        <w:t xml:space="preserve">Vest AN, Da Poian G, Li Q, et al. An open source benchmarked toolbox for cardiovascular waveform and interval analysis. </w:t>
-      </w:r>
-      <w:r>
-        <w:rPr>
-          <w:i/>
-          <w:iCs/>
-          <w:noProof/>
-        </w:rPr>
-        <w:t>Physiol Meas</w:t>
-      </w:r>
-      <w:r>
-        <w:rPr>
-          <w:noProof/>
-        </w:rPr>
-        <w:t>. 2018;39(10):105004. doi:10.1088/1361-6579/aae021</w:t>
+        <w:t xml:space="preserve">Shah A, Lampert R, Goldberg J, Bremner JD, Vaccarino V, Shah A. Abstract 15216: Circadian Autonomic Inflexibility: A Marker of Ischemic Heart Disease. </w:t>
+      </w:r>
+      <w:r>
+        <w:rPr>
+          <w:i/>
+          <w:iCs/>
+          <w:noProof/>
+        </w:rPr>
+        <w:t>Circulation</w:t>
+      </w:r>
+      <w:r>
+        <w:rPr>
+          <w:noProof/>
+        </w:rPr>
+        <w:t>. 2018;138(Suppl_1):A15216-A15216. doi:10.1161/circ.138.suppl_1.15216</w:t>
       </w:r>
     </w:p>
     <w:p>
@@ -2033,21 +2055,21 @@
           <w:noProof/>
         </w:rPr>
         <w:tab/>
-        <w:t xml:space="preserve">Kroenke K, Spitzer RL, Williams JB. The PHQ-9: validity of a brief depression severity measure. </w:t>
-      </w:r>
-      <w:r>
-        <w:rPr>
-          <w:i/>
-          <w:iCs/>
-          <w:noProof/>
-        </w:rPr>
-        <w:t>J Gen Intern Med</w:t>
-      </w:r>
-      <w:r>
-        <w:rPr>
-          <w:noProof/>
-        </w:rPr>
-        <w:t>. 2001;16(9):606-613.</w:t>
+        <w:t xml:space="preserve">Vest AN, Da Poian G, Li Q, et al. An open source benchmarked toolbox for cardiovascular waveform and interval analysis. </w:t>
+      </w:r>
+      <w:r>
+        <w:rPr>
+          <w:i/>
+          <w:iCs/>
+          <w:noProof/>
+        </w:rPr>
+        <w:t>Physiol Meas</w:t>
+      </w:r>
+      <w:r>
+        <w:rPr>
+          <w:noProof/>
+        </w:rPr>
+        <w:t>. 2018;39(10):105004. doi:10.1088/1361-6579/aae021</w:t>
       </w:r>
     </w:p>
     <w:p>
@@ -2072,21 +2094,21 @@
           <w:noProof/>
         </w:rPr>
         <w:tab/>
-        <w:t xml:space="preserve">Ringqvist I, Fisher LD, Mock M, et al. Prognostic value of angiographic indices of coronary artery disease from the Coronary Artery Surgery Study (CASS). </w:t>
-      </w:r>
-      <w:r>
-        <w:rPr>
-          <w:i/>
-          <w:iCs/>
-          <w:noProof/>
-        </w:rPr>
-        <w:t>J Clin Invest</w:t>
-      </w:r>
-      <w:r>
-        <w:rPr>
-          <w:noProof/>
-        </w:rPr>
-        <w:t>. 1983;71(6):1854-1866. doi:10.1172/JCI110941</w:t>
+        <w:t xml:space="preserve">Kroenke K, Spitzer RL, Williams JB. The PHQ-9: validity of a brief depression severity measure. </w:t>
+      </w:r>
+      <w:r>
+        <w:rPr>
+          <w:i/>
+          <w:iCs/>
+          <w:noProof/>
+        </w:rPr>
+        <w:t>J Gen Intern Med</w:t>
+      </w:r>
+      <w:r>
+        <w:rPr>
+          <w:noProof/>
+        </w:rPr>
+        <w:t>. 2001;16(9):606-613.</w:t>
       </w:r>
     </w:p>
     <w:p>
@@ -2105,6 +2127,45 @@
           <w:noProof/>
         </w:rPr>
         <w:t xml:space="preserve">26. </w:t>
+      </w:r>
+      <w:r>
+        <w:rPr>
+          <w:noProof/>
+        </w:rPr>
+        <w:tab/>
+        <w:t xml:space="preserve">Ringqvist I, Fisher LD, Mock M, et al. Prognostic value of angiographic indices of coronary artery disease from the Coronary Artery Surgery Study (CASS). </w:t>
+      </w:r>
+      <w:r>
+        <w:rPr>
+          <w:i/>
+          <w:iCs/>
+          <w:noProof/>
+        </w:rPr>
+        <w:t>J Clin Invest</w:t>
+      </w:r>
+      <w:r>
+        <w:rPr>
+          <w:noProof/>
+        </w:rPr>
+        <w:t>. 1983;71(6):1854-1866. doi:10.1172/JCI110941</w:t>
+      </w:r>
+    </w:p>
+    <w:p>
+      <w:pPr>
+        <w:widowControl w:val="0"/>
+        <w:autoSpaceDE w:val="0"/>
+        <w:autoSpaceDN w:val="0"/>
+        <w:adjustRightInd w:val="0"/>
+        <w:ind w:left="640" w:hanging="640"/>
+        <w:rPr>
+          <w:noProof/>
+        </w:rPr>
+      </w:pPr>
+      <w:r>
+        <w:rPr>
+          <w:noProof/>
+        </w:rPr>
+        <w:t xml:space="preserve">27. </w:t>
       </w:r>
       <w:r>
         <w:rPr>
@@ -2148,263 +2209,6 @@
     </w:sectPr>
   </w:body>
 </w:document>
-</file>
-
-<file path=word/comments.xml><?xml version="1.0" encoding="utf-8"?>
-<w:comments xmlns:wpc="http://schemas.microsoft.com/office/word/2010/wordprocessingCanvas" xmlns:cx="http://schemas.microsoft.com/office/drawing/2014/chartex" xmlns:cx1="http://schemas.microsoft.com/office/drawing/2015/9/8/chartex" xmlns:cx2="http://schemas.microsoft.com/office/drawing/2015/10/21/chartex" xmlns:cx3="http://schemas.microsoft.com/office/drawing/2016/5/9/chartex" xmlns:cx4="http://schemas.microsoft.com/office/drawing/2016/5/10/chartex" xmlns:cx5="http://schemas.microsoft.com/office/drawing/2016/5/11/chartex" xmlns:cx6="http://schemas.microsoft.com/office/drawing/2016/5/12/chartex" xmlns:cx7="http://schemas.microsoft.com/office/drawing/2016/5/13/chartex" xmlns:cx8="http://schemas.microsoft.com/office/drawing/2016/5/14/chartex" xmlns:mc="http://schemas.openxmlformats.org/markup-compatibility/2006" xmlns:aink="http://schemas.microsoft.com/office/drawing/2016/ink" xmlns:am3d="http://schemas.microsoft.com/office/drawing/2017/model3d" xmlns:o="urn:schemas-microsoft-com:office:office" xmlns:r="http://schemas.openxmlformats.org/officeDocument/2006/relationships" xmlns:m="http://schemas.openxmlformats.org/officeDocument/2006/math" xmlns:v="urn:schemas-microsoft-com:vml" xmlns:wp14="http://schemas.microsoft.com/office/word/2010/wordprocessingDrawing" xmlns:wp="http://schemas.openxmlformats.org/drawingml/2006/wordprocessingDrawing" xmlns:w10="urn:schemas-microsoft-com:office:word" xmlns:w="http://schemas.openxmlformats.org/wordprocessingml/2006/main" xmlns:w14="http://schemas.microsoft.com/office/word/2010/wordml" xmlns:w15="http://schemas.microsoft.com/office/word/2012/wordml" xmlns:w16cid="http://schemas.microsoft.com/office/word/2016/wordml/cid" xmlns:w16se="http://schemas.microsoft.com/office/word/2015/wordml/symex" xmlns:wpg="http://schemas.microsoft.com/office/word/2010/wordprocessingGroup" xmlns:wpi="http://schemas.microsoft.com/office/word/2010/wordprocessingInk" xmlns:wne="http://schemas.microsoft.com/office/word/2006/wordml" xmlns:wps="http://schemas.microsoft.com/office/word/2010/wordprocessingShape" mc:Ignorable="w14 w15 w16se w16cid wp14">
-  <w:comment w:id="1" w:author="Kempker, Russell" w:date="2019-10-31T11:38:00Z" w:initials="KR">
-    <w:p>
-      <w:pPr>
-        <w:pStyle w:val="CommentText"/>
-      </w:pPr>
-      <w:r>
-        <w:rPr>
-          <w:rStyle w:val="CommentReference"/>
-        </w:rPr>
-        <w:annotationRef/>
-      </w:r>
-      <w:r>
-        <w:t xml:space="preserve">Not needed here… space is better used to mention your mentoring </w:t>
-      </w:r>
-      <w:proofErr w:type="gramStart"/>
-      <w:r>
-        <w:t>team..</w:t>
-      </w:r>
-      <w:proofErr w:type="gramEnd"/>
-      <w:r>
-        <w:t xml:space="preserve"> </w:t>
-      </w:r>
-    </w:p>
-  </w:comment>
-  <w:comment w:id="2" w:author="Kempker, Russell" w:date="2019-10-31T11:41:00Z" w:initials="KR">
-    <w:p>
-      <w:pPr>
-        <w:pStyle w:val="CommentText"/>
-      </w:pPr>
-      <w:r>
-        <w:rPr>
-          <w:rStyle w:val="CommentReference"/>
-        </w:rPr>
-        <w:annotationRef/>
-      </w:r>
-      <w:r>
-        <w:t xml:space="preserve">In prior work we found… </w:t>
-      </w:r>
-    </w:p>
-  </w:comment>
-  <w:comment w:id="3" w:author="Kempker, Russell" w:date="2019-10-31T11:41:00Z" w:initials="KR">
-    <w:p>
-      <w:pPr>
-        <w:pStyle w:val="CommentText"/>
-      </w:pPr>
-      <w:r>
-        <w:rPr>
-          <w:rStyle w:val="CommentReference"/>
-        </w:rPr>
-        <w:annotationRef/>
-      </w:r>
-      <w:r>
-        <w:t xml:space="preserve">Not sure these is needed, you have already stated the strength of the cohort you will leverage above do not need to mention again later on in the paragraph, a bit </w:t>
-      </w:r>
-      <w:proofErr w:type="gramStart"/>
-      <w:r>
-        <w:t>disjointed..</w:t>
-      </w:r>
-      <w:proofErr w:type="gramEnd"/>
-      <w:r>
-        <w:t xml:space="preserve"> and to me doesn’t sound great that you still have to enroll 168 patients! Would make me questions feasibility, enough to say you are leveraging a </w:t>
-      </w:r>
-      <w:proofErr w:type="spellStart"/>
-      <w:r>
-        <w:t>well funded</w:t>
-      </w:r>
-      <w:proofErr w:type="spellEnd"/>
-      <w:r>
-        <w:t xml:space="preserve"> cohort led by strong </w:t>
-      </w:r>
-      <w:proofErr w:type="gramStart"/>
-      <w:r>
-        <w:t>investigators..</w:t>
-      </w:r>
-      <w:proofErr w:type="gramEnd"/>
-      <w:r>
-        <w:t xml:space="preserve"> </w:t>
-      </w:r>
-    </w:p>
-  </w:comment>
-  <w:comment w:id="4" w:author="Kempker, Russell" w:date="2019-10-31T11:43:00Z" w:initials="KR">
-    <w:p>
-      <w:pPr>
-        <w:pStyle w:val="CommentText"/>
-      </w:pPr>
-      <w:r>
-        <w:rPr>
-          <w:rStyle w:val="CommentReference"/>
-        </w:rPr>
-        <w:annotationRef/>
-      </w:r>
-      <w:r>
-        <w:t xml:space="preserve">Fine to mention existing skills but also good to mention skills you will fain, can slight change this sentence to say I will build on existing skills in XXX and gain further training in…. </w:t>
-      </w:r>
-    </w:p>
-  </w:comment>
-  <w:comment w:id="5" w:author="Kempker, Russell" w:date="2019-10-31T11:45:00Z" w:initials="KR">
-    <w:p>
-      <w:pPr>
-        <w:pStyle w:val="CommentText"/>
-      </w:pPr>
-      <w:r>
-        <w:rPr>
-          <w:rStyle w:val="CommentReference"/>
-        </w:rPr>
-        <w:annotationRef/>
-      </w:r>
-      <w:r>
-        <w:t xml:space="preserve">Sometimes people put in details about the cohort, i.e. Among 200 patients enrolled in the X study we will …. Not necessary, can </w:t>
-      </w:r>
-      <w:proofErr w:type="gramStart"/>
-      <w:r>
-        <w:t>consider..</w:t>
-      </w:r>
-      <w:proofErr w:type="gramEnd"/>
-      <w:r>
-        <w:t xml:space="preserve"> </w:t>
-      </w:r>
-    </w:p>
-  </w:comment>
-  <w:comment w:id="6" w:author="Kempker, Russell" w:date="2019-10-31T11:46:00Z" w:initials="KR">
-    <w:p>
-      <w:pPr>
-        <w:pStyle w:val="CommentText"/>
-      </w:pPr>
-      <w:r>
-        <w:rPr>
-          <w:rStyle w:val="CommentReference"/>
-        </w:rPr>
-        <w:annotationRef/>
-      </w:r>
-      <w:r>
-        <w:t xml:space="preserve">Not familiar with this, unless a really common and understood some very basic description may be </w:t>
-      </w:r>
-      <w:proofErr w:type="gramStart"/>
-      <w:r>
-        <w:t>warranted..</w:t>
-      </w:r>
-      <w:proofErr w:type="gramEnd"/>
-      <w:r>
-        <w:t xml:space="preserve"> </w:t>
-      </w:r>
-    </w:p>
-  </w:comment>
-  <w:comment w:id="7" w:author="Kempker, Russell" w:date="2019-10-31T11:48:00Z" w:initials="KR">
-    <w:p>
-      <w:pPr>
-        <w:pStyle w:val="CommentText"/>
-      </w:pPr>
-      <w:r>
-        <w:rPr>
-          <w:rStyle w:val="CommentReference"/>
-        </w:rPr>
-        <w:annotationRef/>
-      </w:r>
-      <w:r>
-        <w:t xml:space="preserve">Unclear what is the purpose of measuring </w:t>
-      </w:r>
-      <w:proofErr w:type="gramStart"/>
-      <w:r>
-        <w:t>HRV  at</w:t>
-      </w:r>
-      <w:proofErr w:type="gramEnd"/>
-      <w:r>
-        <w:t xml:space="preserve"> different time points? </w:t>
-      </w:r>
-      <w:proofErr w:type="gramStart"/>
-      <w:r>
-        <w:t>Also</w:t>
-      </w:r>
-      <w:proofErr w:type="gramEnd"/>
-      <w:r>
-        <w:t xml:space="preserve"> what intervention are you talking about here? </w:t>
-      </w:r>
-    </w:p>
-  </w:comment>
-  <w:comment w:id="8" w:author="Kempker, Russell" w:date="2019-10-31T11:47:00Z" w:initials="KR">
-    <w:p>
-      <w:pPr>
-        <w:pStyle w:val="CommentText"/>
-      </w:pPr>
-      <w:r>
-        <w:rPr>
-          <w:rStyle w:val="CommentReference"/>
-        </w:rPr>
-        <w:annotationRef/>
-      </w:r>
-      <w:r>
-        <w:t xml:space="preserve">If any high level or novel data analytic methods will be used would mention </w:t>
-      </w:r>
-      <w:proofErr w:type="gramStart"/>
-      <w:r>
-        <w:t>here..</w:t>
-      </w:r>
-      <w:proofErr w:type="gramEnd"/>
-      <w:r>
-        <w:t xml:space="preserve"> </w:t>
-      </w:r>
-    </w:p>
-  </w:comment>
-  <w:comment w:id="9" w:author="Kempker, Russell" w:date="2019-10-31T11:50:00Z" w:initials="KR">
-    <w:p>
-      <w:pPr>
-        <w:pStyle w:val="CommentText"/>
-      </w:pPr>
-      <w:r>
-        <w:rPr>
-          <w:rStyle w:val="CommentReference"/>
-        </w:rPr>
-        <w:annotationRef/>
-      </w:r>
-      <w:r>
-        <w:t xml:space="preserve">Full mediated? This sounds ambitious and like not thinking of other potential factors… what type of analysis are you </w:t>
-      </w:r>
-      <w:proofErr w:type="gramStart"/>
-      <w:r>
-        <w:t>using..</w:t>
-      </w:r>
-      <w:proofErr w:type="gramEnd"/>
-      <w:r>
-        <w:t xml:space="preserve"> some discussion of biostatistics methods somewhere would be very valuable… and some mention of what and how you are going to control for additional confounders (just some mention to show cognizant of this and can explain later)&gt; </w:t>
-      </w:r>
-    </w:p>
-  </w:comment>
-</w:comments>
-</file>
-
-<file path=word/commentsExtended.xml><?xml version="1.0" encoding="utf-8"?>
-<w15:commentsEx xmlns:wpc="http://schemas.microsoft.com/office/word/2010/wordprocessingCanvas" xmlns:cx="http://schemas.microsoft.com/office/drawing/2014/chartex" xmlns:cx1="http://schemas.microsoft.com/office/drawing/2015/9/8/chartex" xmlns:cx2="http://schemas.microsoft.com/office/drawing/2015/10/21/chartex" xmlns:cx3="http://schemas.microsoft.com/office/drawing/2016/5/9/chartex" xmlns:cx4="http://schemas.microsoft.com/office/drawing/2016/5/10/chartex" xmlns:cx5="http://schemas.microsoft.com/office/drawing/2016/5/11/chartex" xmlns:cx6="http://schemas.microsoft.com/office/drawing/2016/5/12/chartex" xmlns:cx7="http://schemas.microsoft.com/office/drawing/2016/5/13/chartex" xmlns:cx8="http://schemas.microsoft.com/office/drawing/2016/5/14/chartex" xmlns:mc="http://schemas.openxmlformats.org/markup-compatibility/2006" xmlns:aink="http://schemas.microsoft.com/office/drawing/2016/ink" xmlns:am3d="http://schemas.microsoft.com/office/drawing/2017/model3d" xmlns:o="urn:schemas-microsoft-com:office:office" xmlns:r="http://schemas.openxmlformats.org/officeDocument/2006/relationships" xmlns:m="http://schemas.openxmlformats.org/officeDocument/2006/math" xmlns:v="urn:schemas-microsoft-com:vml" xmlns:wp14="http://schemas.microsoft.com/office/word/2010/wordprocessingDrawing" xmlns:wp="http://schemas.openxmlformats.org/drawingml/2006/wordprocessingDrawing" xmlns:w10="urn:schemas-microsoft-com:office:word" xmlns:w="http://schemas.openxmlformats.org/wordprocessingml/2006/main" xmlns:w14="http://schemas.microsoft.com/office/word/2010/wordml" xmlns:w15="http://schemas.microsoft.com/office/word/2012/wordml" xmlns:w16cid="http://schemas.microsoft.com/office/word/2016/wordml/cid" xmlns:w16se="http://schemas.microsoft.com/office/word/2015/wordml/symex" xmlns:wpg="http://schemas.microsoft.com/office/word/2010/wordprocessingGroup" xmlns:wpi="http://schemas.microsoft.com/office/word/2010/wordprocessingInk" xmlns:wne="http://schemas.microsoft.com/office/word/2006/wordml" xmlns:wps="http://schemas.microsoft.com/office/word/2010/wordprocessingShape" mc:Ignorable="w14 w15 w16se w16cid wp14">
-  <w15:commentEx w15:paraId="44E848CA" w15:done="0"/>
-  <w15:commentEx w15:paraId="2F63AD12" w15:done="0"/>
-  <w15:commentEx w15:paraId="1DF35A71" w15:done="0"/>
-  <w15:commentEx w15:paraId="1BE15ECB" w15:done="0"/>
-  <w15:commentEx w15:paraId="0B67C4BC" w15:done="0"/>
-  <w15:commentEx w15:paraId="067F738E" w15:done="0"/>
-  <w15:commentEx w15:paraId="6280AFED" w15:done="0"/>
-  <w15:commentEx w15:paraId="7DEA10C7" w15:done="0"/>
-  <w15:commentEx w15:paraId="337FF8BA" w15:done="0"/>
-</w15:commentsEx>
-</file>
-
-<file path=word/commentsIds.xml><?xml version="1.0" encoding="utf-8"?>
-<w16cid:commentsIds xmlns:wpc="http://schemas.microsoft.com/office/word/2010/wordprocessingCanvas" xmlns:cx="http://schemas.microsoft.com/office/drawing/2014/chartex" xmlns:cx1="http://schemas.microsoft.com/office/drawing/2015/9/8/chartex" xmlns:cx2="http://schemas.microsoft.com/office/drawing/2015/10/21/chartex" xmlns:cx3="http://schemas.microsoft.com/office/drawing/2016/5/9/chartex" xmlns:cx4="http://schemas.microsoft.com/office/drawing/2016/5/10/chartex" xmlns:cx5="http://schemas.microsoft.com/office/drawing/2016/5/11/chartex" xmlns:cx6="http://schemas.microsoft.com/office/drawing/2016/5/12/chartex" xmlns:cx7="http://schemas.microsoft.com/office/drawing/2016/5/13/chartex" xmlns:cx8="http://schemas.microsoft.com/office/drawing/2016/5/14/chartex" xmlns:mc="http://schemas.openxmlformats.org/markup-compatibility/2006" xmlns:aink="http://schemas.microsoft.com/office/drawing/2016/ink" xmlns:am3d="http://schemas.microsoft.com/office/drawing/2017/model3d" xmlns:o="urn:schemas-microsoft-com:office:office" xmlns:r="http://schemas.openxmlformats.org/officeDocument/2006/relationships" xmlns:m="http://schemas.openxmlformats.org/officeDocument/2006/math" xmlns:v="urn:schemas-microsoft-com:vml" xmlns:wp14="http://schemas.microsoft.com/office/word/2010/wordprocessingDrawing" xmlns:wp="http://schemas.openxmlformats.org/drawingml/2006/wordprocessingDrawing" xmlns:w10="urn:schemas-microsoft-com:office:word" xmlns:w="http://schemas.openxmlformats.org/wordprocessingml/2006/main" xmlns:w14="http://schemas.microsoft.com/office/word/2010/wordml" xmlns:w15="http://schemas.microsoft.com/office/word/2012/wordml" xmlns:w16cid="http://schemas.microsoft.com/office/word/2016/wordml/cid" xmlns:w16se="http://schemas.microsoft.com/office/word/2015/wordml/symex" xmlns:wpg="http://schemas.microsoft.com/office/word/2010/wordprocessingGroup" xmlns:wpi="http://schemas.microsoft.com/office/word/2010/wordprocessingInk" xmlns:wne="http://schemas.microsoft.com/office/word/2006/wordml" xmlns:wps="http://schemas.microsoft.com/office/word/2010/wordprocessingShape" mc:Ignorable="w14 w15 w16se w16cid wp14">
-  <w16cid:commentId w16cid:paraId="44E848CA" w16cid:durableId="21655883"/>
-  <w16cid:commentId w16cid:paraId="2F63AD12" w16cid:durableId="21655885"/>
-  <w16cid:commentId w16cid:paraId="1DF35A71" w16cid:durableId="21655886"/>
-  <w16cid:commentId w16cid:paraId="1BE15ECB" w16cid:durableId="21655887"/>
-  <w16cid:commentId w16cid:paraId="0B67C4BC" w16cid:durableId="21655889"/>
-  <w16cid:commentId w16cid:paraId="067F738E" w16cid:durableId="2165588A"/>
-  <w16cid:commentId w16cid:paraId="6280AFED" w16cid:durableId="2165588B"/>
-  <w16cid:commentId w16cid:paraId="7DEA10C7" w16cid:durableId="2165588C"/>
-  <w16cid:commentId w16cid:paraId="337FF8BA" w16cid:durableId="2165588D"/>
-</w16cid:commentsIds>
 </file>
 
 <file path=word/endnotes.xml><?xml version="1.0" encoding="utf-8"?>
@@ -3404,14 +3208,6 @@
     <w:abstractNumId w:val="1"/>
   </w:num>
 </w:numbering>
-</file>
-
-<file path=word/people.xml><?xml version="1.0" encoding="utf-8"?>
-<w15:people xmlns:wpc="http://schemas.microsoft.com/office/word/2010/wordprocessingCanvas" xmlns:cx="http://schemas.microsoft.com/office/drawing/2014/chartex" xmlns:cx1="http://schemas.microsoft.com/office/drawing/2015/9/8/chartex" xmlns:cx2="http://schemas.microsoft.com/office/drawing/2015/10/21/chartex" xmlns:cx3="http://schemas.microsoft.com/office/drawing/2016/5/9/chartex" xmlns:cx4="http://schemas.microsoft.com/office/drawing/2016/5/10/chartex" xmlns:cx5="http://schemas.microsoft.com/office/drawing/2016/5/11/chartex" xmlns:cx6="http://schemas.microsoft.com/office/drawing/2016/5/12/chartex" xmlns:cx7="http://schemas.microsoft.com/office/drawing/2016/5/13/chartex" xmlns:cx8="http://schemas.microsoft.com/office/drawing/2016/5/14/chartex" xmlns:mc="http://schemas.openxmlformats.org/markup-compatibility/2006" xmlns:aink="http://schemas.microsoft.com/office/drawing/2016/ink" xmlns:am3d="http://schemas.microsoft.com/office/drawing/2017/model3d" xmlns:o="urn:schemas-microsoft-com:office:office" xmlns:r="http://schemas.openxmlformats.org/officeDocument/2006/relationships" xmlns:m="http://schemas.openxmlformats.org/officeDocument/2006/math" xmlns:v="urn:schemas-microsoft-com:vml" xmlns:wp14="http://schemas.microsoft.com/office/word/2010/wordprocessingDrawing" xmlns:wp="http://schemas.openxmlformats.org/drawingml/2006/wordprocessingDrawing" xmlns:w10="urn:schemas-microsoft-com:office:word" xmlns:w="http://schemas.openxmlformats.org/wordprocessingml/2006/main" xmlns:w14="http://schemas.microsoft.com/office/word/2010/wordml" xmlns:w15="http://schemas.microsoft.com/office/word/2012/wordml" xmlns:w16cid="http://schemas.microsoft.com/office/word/2016/wordml/cid" xmlns:w16se="http://schemas.microsoft.com/office/word/2015/wordml/symex" xmlns:wpg="http://schemas.microsoft.com/office/word/2010/wordprocessingGroup" xmlns:wpi="http://schemas.microsoft.com/office/word/2010/wordprocessingInk" xmlns:wne="http://schemas.microsoft.com/office/word/2006/wordml" xmlns:wps="http://schemas.microsoft.com/office/word/2010/wordprocessingShape" mc:Ignorable="w14 w15 w16se w16cid wp14">
-  <w15:person w15:author="Kempker, Russell">
-    <w15:presenceInfo w15:providerId="AD" w15:userId="S-1-5-21-4279633407-28481931-2677731258-70701"/>
-  </w15:person>
-</w15:people>
 </file>
 
 <file path=word/styles.xml><?xml version="1.0" encoding="utf-8"?>
@@ -4377,7 +4173,7 @@
 </file>
 
 <file path=customXml/itemProps1.xml><?xml version="1.0" encoding="utf-8"?>
-<ds:datastoreItem xmlns:ds="http://schemas.openxmlformats.org/officeDocument/2006/customXml" ds:itemID="{E8CB53F0-AE41-C344-A12D-BAFB05CF3152}">
+<ds:datastoreItem xmlns:ds="http://schemas.openxmlformats.org/officeDocument/2006/customXml" ds:itemID="{0737078C-E498-B342-BD1C-00356EF93E13}">
   <ds:schemaRefs>
     <ds:schemaRef ds:uri="http://schemas.openxmlformats.org/officeDocument/2006/bibliography"/>
   </ds:schemaRefs>

</xml_diff>

<commit_message>
updated for janet gross recommendations
</commit_message>
<xml_diff>
--- a/1_specific-aims.docx
+++ b/1_specific-aims.docx
@@ -26,7 +26,13 @@
         <w:t xml:space="preserve">up to </w:t>
       </w:r>
       <w:r>
-        <w:t xml:space="preserve">20% of patients with acute coronary syndrome and </w:t>
+        <w:t xml:space="preserve">20% of patients with </w:t>
+      </w:r>
+      <w:r>
+        <w:t xml:space="preserve">coronary artery disease (CAD) </w:t>
+      </w:r>
+      <w:r>
+        <w:t xml:space="preserve">and </w:t>
       </w:r>
       <w:r>
         <w:t>has been associated with</w:t>
@@ -60,7 +66,13 @@
         <w:t xml:space="preserve"> </w:t>
       </w:r>
       <w:r>
-        <w:t xml:space="preserve">The evidence that treating depression </w:t>
+        <w:t>The evidence that treating depression</w:t>
+      </w:r>
+      <w:r>
+        <w:t xml:space="preserve"> with counseling or antidepressants</w:t>
+      </w:r>
+      <w:r>
+        <w:t xml:space="preserve"> </w:t>
       </w:r>
       <w:r>
         <w:t>can</w:t>
@@ -103,10 +115,28 @@
         <w:t>suggesting a key knowledge gap in the management of depression in cardiovascular disease.</w:t>
       </w:r>
       <w:r>
-        <w:t xml:space="preserve"> Developing interventions that </w:t>
-      </w:r>
-      <w:r>
-        <w:t>target underlying potential pathways, such as low coronary flow reserve or mental-stress induced myocardial ischemia,</w:t>
+        <w:t xml:space="preserve"> </w:t>
+      </w:r>
+      <w:r>
+        <w:t>Instead of treating depressive symptoms, d</w:t>
+      </w:r>
+      <w:r>
+        <w:t xml:space="preserve">eveloping interventions that </w:t>
+      </w:r>
+      <w:r>
+        <w:t>target underlying potential pathways, such as</w:t>
+      </w:r>
+      <w:r>
+        <w:t xml:space="preserve"> </w:t>
+      </w:r>
+      <w:r>
+        <w:t xml:space="preserve">low coronary flow reserve </w:t>
+      </w:r>
+      <w:r>
+        <w:t>or</w:t>
+      </w:r>
+      <w:r>
+        <w:t xml:space="preserve"> mental-stress induced myocardial ischemia,</w:t>
       </w:r>
       <w:r>
         <w:fldChar w:fldCharType="begin" w:fldLock="1"/>
@@ -128,19 +158,28 @@
         <w:fldChar w:fldCharType="end"/>
       </w:r>
       <w:r>
-        <w:t xml:space="preserve"> instead of depressive symptoms will require </w:t>
+        <w:t xml:space="preserve"> will require </w:t>
       </w:r>
       <w:r>
         <w:rPr>
           <w:u w:val="single"/>
         </w:rPr>
-        <w:t>a better understanding of the mechanisms by which depression leads to an increased mortality in coronary artery disease (CAD)</w:t>
+        <w:t>a better understanding of the mechanisms by which depression leads to an increased mortality in CAD</w:t>
       </w:r>
       <w:r>
         <w:t xml:space="preserve">. </w:t>
       </w:r>
       <w:r>
-        <w:t>Autonomic nervous system (ANS) dysfunction may play an important role in this pathway</w:t>
+        <w:t xml:space="preserve">Autonomic nervous system (ANS) dysfunction may play an important role in </w:t>
+      </w:r>
+      <w:r>
+        <w:t>these</w:t>
+      </w:r>
+      <w:r>
+        <w:t xml:space="preserve"> pathway</w:t>
+      </w:r>
+      <w:r>
+        <w:t>s</w:t>
       </w:r>
       <w:r>
         <w:t>,</w:t>
@@ -168,13 +207,16 @@
         <w:t xml:space="preserve"> as </w:t>
       </w:r>
       <w:r>
-        <w:t>it occurs in both depression, from central neurological abnormalities,</w:t>
+        <w:t>it occurs in both depression</w:t>
+      </w:r>
+      <w:r>
+        <w:t xml:space="preserve"> and coronary artery disease.</w:t>
       </w:r>
       <w:r>
         <w:fldChar w:fldCharType="begin" w:fldLock="1"/>
       </w:r>
       <w:r>
-        <w:instrText>ADDIN CSL_CITATION {"citationItems":[{"id":"ITEM-1","itemData":{"DOI":"10.1016/S0165-0327(00)00338-4","ISBN":"0165-0327","ISSN":"01650327","PMID":"11163422","abstract":"In the present paper we present the outlines of a model that integrates autonomic, attentional, and affective systems into a functional and structural network that may help to guide us in our understanding of emotion regulation and dysregulation. We will emphasize the relationship between attentional regulation and affective processes and propose a group of underlying physiological systems that serve to integrate these functions in the service of self-regulation and adaptability of the organism. We will attempt to place this network in the context of dynamical systems models which involve feedback and feedforward circuits with special attention to negative feedback mechanisms, inhibitory processes, and their role in response selection. From a systems perspective, inhibitory processes can be viewed as negative feedback circuits that allow for the interruption of ongoing behavior and the re-deployment of resources to other tasks. When these negative feedback mechanisms are compromised, positive feedback loops may develop as a result (of dis-inhibition). From this perspective, the relative sympathetic activation seen in anxiety disorders may represent dis-inhibition due to faulty inhibitory mechanisms. © 2000 Elsevier Science B.V.","author":[{"dropping-particle":"","family":"Thayer","given":"Julian F.","non-dropping-particle":"","parse-names":false,"suffix":""},{"dropping-particle":"","family":"Lane","given":"Richard D.","non-dropping-particle":"","parse-names":false,"suffix":""}],"container-title":"Journal of Affective Disorders","id":"ITEM-1","issue":"3","issued":{"date-parts":[["2000"]]},"page":"201-216","title":"A model of neurovisceral integration in emotion regulation and dysregulation","type":"article-journal","volume":"61"},"uris":["http://www.mendeley.com/documents/?uuid=4b40ea97-a256-40a0-a1ad-ff5b9d6977bc"]},{"id":"ITEM-2","itemData":{"DOI":"10.1111/psyp.12319","ISSN":"14698986","abstract":"The neurovisceral integration hypothesis suggests in part that cerebral control of autonomic function conveys comparable control of executive function and, hence, correlation among vagally determined high frequency heart rate variability (HF-HRV), executive function, and regional cerebral blood flow (CBF). In 440 middle-aged men and women, resting HF-HRV was related to regional CBF derived from a resting arterial spin-labeled MRI scan and to seven neuropsychological tests of executive function. Despite some intercorrelations, regression modeling failed to support integrated central control of HF-HRV and executive function. Integration between autonomic and cognitive control appears more circumscribed than the general integration suggested by the neurovisceral integration hypothesis.","author":[{"dropping-particle":"","family":"Richard Jennings","given":"J.","non-dropping-particle":"","parse-names":false,"suffix":""},{"dropping-particle":"","family":"Allen","given":"Ben","non-dropping-particle":"","parse-names":false,"suffix":""},{"dropping-particle":"","family":"Gianaros","given":"Peter J","non-dropping-particle":"","parse-names":false,"suffix":""},{"dropping-particle":"","family":"Thayer","given":"Julian F","non-dropping-particle":"","parse-names":false,"suffix":""},{"dropping-particle":"","family":"Manuck","given":"Stephen B","non-dropping-particle":"","parse-names":false,"suffix":""}],"container-title":"Psychophysiology","id":"ITEM-2","issue":"2","issued":{"date-parts":[["2015"]]},"page":"214-224","title":"Focusing neurovisceral integration: Cognition, heart rate variability, and cerebral blood flow","type":"article-journal","volume":"52"},"uris":["http://www.mendeley.com/documents/?uuid=8f648ab2-ee70-48c8-b24e-f0b423e8bb6f"]}],"mendeley":{"formattedCitation":"&lt;sup&gt;10,11&lt;/sup&gt;","plainTextFormattedCitation":"10,11","previouslyFormattedCitation":"&lt;sup&gt;10,11&lt;/sup&gt;"},"properties":{"noteIndex":0},"schema":"https://github.com/citation-style-language/schema/raw/master/csl-citation.json"}</w:instrText>
+        <w:instrText>ADDIN CSL_CITATION {"citationItems":[{"id":"ITEM-1","itemData":{"DOI":"10.1016/S0165-0327(00)00338-4","ISBN":"0165-0327","ISSN":"01650327","PMID":"11163422","abstract":"In the present paper we present the outlines of a model that integrates autonomic, attentional, and affective systems into a functional and structural network that may help to guide us in our understanding of emotion regulation and dysregulation. We will emphasize the relationship between attentional regulation and affective processes and propose a group of underlying physiological systems that serve to integrate these functions in the service of self-regulation and adaptability of the organism. We will attempt to place this network in the context of dynamical systems models which involve feedback and feedforward circuits with special attention to negative feedback mechanisms, inhibitory processes, and their role in response selection. From a systems perspective, inhibitory processes can be viewed as negative feedback circuits that allow for the interruption of ongoing behavior and the re-deployment of resources to other tasks. When these negative feedback mechanisms are compromised, positive feedback loops may develop as a result (of dis-inhibition). From this perspective, the relative sympathetic activation seen in anxiety disorders may represent dis-inhibition due to faulty inhibitory mechanisms. © 2000 Elsevier Science B.V.","author":[{"dropping-particle":"","family":"Thayer","given":"Julian F.","non-dropping-particle":"","parse-names":false,"suffix":""},{"dropping-particle":"","family":"Lane","given":"Richard D.","non-dropping-particle":"","parse-names":false,"suffix":""}],"container-title":"Journal of Affective Disorders","id":"ITEM-1","issue":"3","issued":{"date-parts":[["2000"]]},"page":"201-216","title":"A model of neurovisceral integration in emotion regulation and dysregulation","type":"article-journal","volume":"61"},"uris":["http://www.mendeley.com/documents/?uuid=4b40ea97-a256-40a0-a1ad-ff5b9d6977bc"]},{"id":"ITEM-2","itemData":{"DOI":"10.1111/psyp.12319","ISSN":"14698986","abstract":"The neurovisceral integration hypothesis suggests in part that cerebral control of autonomic function conveys comparable control of executive function and, hence, correlation among vagally determined high frequency heart rate variability (HF-HRV), executive function, and regional cerebral blood flow (CBF). In 440 middle-aged men and women, resting HF-HRV was related to regional CBF derived from a resting arterial spin-labeled MRI scan and to seven neuropsychological tests of executive function. Despite some intercorrelations, regression modeling failed to support integrated central control of HF-HRV and executive function. Integration between autonomic and cognitive control appears more circumscribed than the general integration suggested by the neurovisceral integration hypothesis.","author":[{"dropping-particle":"","family":"Richard Jennings","given":"J.","non-dropping-particle":"","parse-names":false,"suffix":""},{"dropping-particle":"","family":"Allen","given":"Ben","non-dropping-particle":"","parse-names":false,"suffix":""},{"dropping-particle":"","family":"Gianaros","given":"Peter J","non-dropping-particle":"","parse-names":false,"suffix":""},{"dropping-particle":"","family":"Thayer","given":"Julian F","non-dropping-particle":"","parse-names":false,"suffix":""},{"dropping-particle":"","family":"Manuck","given":"Stephen B","non-dropping-particle":"","parse-names":false,"suffix":""}],"container-title":"Psychophysiology","id":"ITEM-2","issue":"2","issued":{"date-parts":[["2015"]]},"page":"214-224","title":"Focusing neurovisceral integration: Cognition, heart rate variability, and cerebral blood flow","type":"article-journal","volume":"52"},"uris":["http://www.mendeley.com/documents/?uuid=8f648ab2-ee70-48c8-b24e-f0b423e8bb6f"]},{"id":"ITEM-3","itemData":{"ISSN":"0195-668X","PMID":"8681998","abstract":"The intrinsic cardiac nervous system has been classically considered to contain only parasympathetic efferent postganglionic neurones which receive inputs from medullary parasympathetic efferent preganglionic neurones. In such a view, intrinsic cardiac ganglia act as simple relay stations of parasympathetic efferent neuronal input to the heart, the major autonomic control of the heart purported to reside solely in the brainstem and spinal cord. Data collected over the past two decades indicate that processing occurs within the mammalian intrinsic cardiac nervous system which involves afferent neurones, local circuit neurones (interconnecting neurones) as well as both sympathetic and parasympathetic efferent postganglionic neurones. As such, intrinsic cardiac ganglionic interactions represent the organ component of the hierarchy of intrathoracic nested feedback control loops which provide rapid and appropriate reflex coordination of efferent autonomic neuronal outflow to the heart. In such a concept, the intrinsic cardiac nervous system acts as a distributive processor, integrating parasympathetic and sympathetic efferent centrifugal information to the heart in addition to centripetal information arising from cardiac sensory neurites. A number of neurochemicals have been shown to influence the interneuronal interactions which occur within the intrathoracic cardiac nervous system. For instance, pharmacological interventions that modify b-adrenergic or angiotensin II receptors affect cardiomyocyte function not only directly, but indirectly by influencing the capacity of intrathoracic neurones to regulate cardiomyocytes. Thus, current pharmacological management of heart disease may influence cardiomyocyte function directly as well as indirectly secondary to modifying the cardiac nervous system. This review presents a brief summary of developing concepts about the role of the cardiac nervous system in regulating the normal heart. In addition, it provides some tentative ideas concerning the importance of this nervous system in cardiac disease states with a view to stimulating further interest in neural control of the heart so that appropriate neurocardiological strategies can be devised for the management of heart disease.","author":[{"dropping-particle":"","family":"Armour","given":"J Andrew","non-dropping-particle":"","parse-names":false,"suffix":""}],"container-title":"European heart journal","id":"ITEM-3","issue":"12","issued":{"date-parts":[["1999","12"]]},"page":"1751-2","title":"Myocardial ischaemia and the cardiac nervous system.","type":"article-journal","volume":"16"},"uris":["http://www.mendeley.com/documents/?uuid=78a5c08d-4413-4a17-bdd2-71274e1650f6"]}],"mendeley":{"formattedCitation":"&lt;sup&gt;10–12&lt;/sup&gt;","plainTextFormattedCitation":"10–12"},"properties":{"noteIndex":0},"schema":"https://github.com/citation-style-language/schema/raw/master/csl-citation.json"}</w:instrText>
       </w:r>
       <w:r>
         <w:fldChar w:fldCharType="separate"/>
@@ -184,29 +226,7 @@
           <w:noProof/>
           <w:vertAlign w:val="superscript"/>
         </w:rPr>
-        <w:t>10,11</w:t>
-      </w:r>
-      <w:r>
-        <w:fldChar w:fldCharType="end"/>
-      </w:r>
-      <w:r>
-        <w:t xml:space="preserve"> and in myocardial ischemia or infarction, from damage to the intrinsic cardiac nervous system.</w:t>
-      </w:r>
-      <w:r>
-        <w:fldChar w:fldCharType="begin" w:fldLock="1"/>
-      </w:r>
-      <w:r>
-        <w:instrText>ADDIN CSL_CITATION {"citationItems":[{"id":"ITEM-1","itemData":{"ISSN":"0195-668X","PMID":"8681998","abstract":"The intrinsic cardiac nervous system has been classically considered to contain only parasympathetic efferent postganglionic neurones which receive inputs from medullary parasympathetic efferent preganglionic neurones. In such a view, intrinsic cardiac ganglia act as simple relay stations of parasympathetic efferent neuronal input to the heart, the major autonomic control of the heart purported to reside solely in the brainstem and spinal cord. Data collected over the past two decades indicate that processing occurs within the mammalian intrinsic cardiac nervous system which involves afferent neurones, local circuit neurones (interconnecting neurones) as well as both sympathetic and parasympathetic efferent postganglionic neurones. As such, intrinsic cardiac ganglionic interactions represent the organ component of the hierarchy of intrathoracic nested feedback control loops which provide rapid and appropriate reflex coordination of efferent autonomic neuronal outflow to the heart. In such a concept, the intrinsic cardiac nervous system acts as a distributive processor, integrating parasympathetic and sympathetic efferent centrifugal information to the heart in addition to centripetal information arising from cardiac sensory neurites. A number of neurochemicals have been shown to influence the interneuronal interactions which occur within the intrathoracic cardiac nervous system. For instance, pharmacological interventions that modify b-adrenergic or angiotensin II receptors affect cardiomyocyte function not only directly, but indirectly by influencing the capacity of intrathoracic neurones to regulate cardiomyocytes. Thus, current pharmacological management of heart disease may influence cardiomyocyte function directly as well as indirectly secondary to modifying the cardiac nervous system. This review presents a brief summary of developing concepts about the role of the cardiac nervous system in regulating the normal heart. In addition, it provides some tentative ideas concerning the importance of this nervous system in cardiac disease states with a view to stimulating further interest in neural control of the heart so that appropriate neurocardiological strategies can be devised for the management of heart disease.","author":[{"dropping-particle":"","family":"Armour","given":"J Andrew","non-dropping-particle":"","parse-names":false,"suffix":""}],"container-title":"European heart journal","id":"ITEM-1","issue":"12","issued":{"date-parts":[["1999","12"]]},"page":"1751-2","title":"Myocardial ischaemia and the cardiac nervous system.","type":"article-journal","volume":"16"},"uris":["http://www.mendeley.com/documents/?uuid=78a5c08d-4413-4a17-bdd2-71274e1650f6"]}],"mendeley":{"formattedCitation":"&lt;sup&gt;12&lt;/sup&gt;","plainTextFormattedCitation":"12","previouslyFormattedCitation":"&lt;sup&gt;12&lt;/sup&gt;"},"properties":{"noteIndex":0},"schema":"https://github.com/citation-style-language/schema/raw/master/csl-citation.json"}</w:instrText>
-      </w:r>
-      <w:r>
-        <w:fldChar w:fldCharType="separate"/>
-      </w:r>
-      <w:r>
-        <w:rPr>
-          <w:noProof/>
-          <w:vertAlign w:val="superscript"/>
-        </w:rPr>
-        <w:t>12</w:t>
+        <w:t>10–12</w:t>
       </w:r>
       <w:r>
         <w:fldChar w:fldCharType="end"/>
@@ -228,13 +248,25 @@
         <w:t>To overcome this challenge, we will</w:t>
       </w:r>
       <w:r>
-        <w:t xml:space="preserve"> leverage the Emory Cardiovascular Biobank to enroll patients with chronic stable angina </w:t>
-      </w:r>
-      <w:r>
-        <w:t>and</w:t>
-      </w:r>
-      <w:r>
-        <w:t xml:space="preserve"> use a novel </w:t>
+        <w:t xml:space="preserve"> leverage the Emory Cardiovascular Biobank to </w:t>
+      </w:r>
+      <w:r>
+        <w:t>examine</w:t>
+      </w:r>
+      <w:r>
+        <w:t xml:space="preserve"> patients with stable </w:t>
+      </w:r>
+      <w:r>
+        <w:t>CAD</w:t>
+      </w:r>
+      <w:r>
+        <w:t xml:space="preserve"> </w:t>
+      </w:r>
+      <w:r>
+        <w:t>using</w:t>
+      </w:r>
+      <w:r>
+        <w:t xml:space="preserve"> a novel </w:t>
       </w:r>
       <w:r>
         <w:t>heart rate variability (HRV)</w:t>
@@ -264,7 +296,7 @@
         <w:fldChar w:fldCharType="begin" w:fldLock="1"/>
       </w:r>
       <w:r>
-        <w:instrText>ADDIN CSL_CITATION {"citationItems":[{"id":"ITEM-1","itemData":{"DOI":"10.1136/bmjopen-2017-018753","ISSN":"20446055","PMID":"29288185","abstract":"A series of calcineurin-inhibiting compds. consisting of a central arom. N-heterocycle, two aryl substituents and a 3-(dimethylamino)propyl chain was synthesized by introduction of the side chain. A corresponding haloheterocyclic compd. was transformed into a 3-(dimethylamino)propynyl heterocyclic compd. by Sonogashira coupling and was in turn hydrogenated in the presence of Pd/C to afford the 3-(dimethylamino)propyl-substituted target compds. Some of the products showed calcineurin inhibiting activity. [on SciFinder(R)]","author":[{"dropping-particle":"","family":"Ko","given":"Yi An","non-dropping-particle":"","parse-names":false,"suffix":""},{"dropping-particle":"","family":"Hayek","given":"Salim","non-dropping-particle":"","parse-names":false,"suffix":""},{"dropping-particle":"","family":"Sandesara","given":"Pratik","non-dropping-particle":"","parse-names":false,"suffix":""},{"dropping-particle":"","family":"Samman Tahhan","given":"Ayman","non-dropping-particle":"","parse-names":false,"suffix":""},{"dropping-particle":"","family":"Quyyumi","given":"Arshed","non-dropping-particle":"","parse-names":false,"suffix":""}],"container-title":"BMJ Open","id":"ITEM-1","issue":"12","issued":{"date-parts":[["2017"]]},"page":"e018753","publisher":"BMJ Publishing Group","title":"Cohort profile: The Emory Cardiovascular Biobank (EmCAB)","type":"article-journal","volume":"7"},"uris":["http://www.mendeley.com/documents/?uuid=9bc2f85c-3adc-4603-96f2-aa05093c7338"]},{"id":"ITEM-2","itemData":{"DOI":"10.1161/JAHA.113.000741","ISBN":"2047-9980","ISSN":"20479980","PMID":"24943475","abstract":"BACKGROUND: Young women with coronary heart disease have high rates of depression and a higher risk of adverse events than men of similar age. Whether depression has a higher prognostic value in this group than in men and older women is not known. Our objective was to assess whether depression in young women is associated with higher risk of coronary artery disease (CAD) and adverse outcomes compared with similarly aged men and older women. METHODS AND RESULTS: We examined 3237 patients undergoing coronary angiography for evaluation of CAD and followed them for 2.9 years (median). Depressive symptoms were assessed with the Patient Health Questionnaire (PHQ)-9, and CAD burden was dichotomized based on its presence or absence. After multivariable adjustment for CAD risk factors, depressive symptoms predicted CAD presence in women aged ≤ 55 years (odds ratio=1.07 95% confidence interval [CI] 1.02 to 1.13 per 1 point increase in PHQ-9 score), but not in men aged ≤ 55 years or women aged &gt;55 years. Depressive symptoms also predicted increased risk of death in women aged ≤ 55 years (adjusted hazard ratio=1.07, 95% CI 1.02 to 1.14, per 1 point increase in PHQ-9 score), but not in men aged ≤ 55 years and women aged &gt;55 years, with P=0.02 for the depression-sex interaction and P=0.02 for depression-sex-age interaction. CONCLUSIONS: Among patients with suspected or established CAD, depressive symptoms are associated with increased risk of death, particularly in young women. This group may be especially vulnerable to the adverse cardiovascular effects of depression.","author":[{"dropping-particle":"","family":"Shah","given":"Amit J.","non-dropping-particle":"","parse-names":false,"suffix":""},{"dropping-particle":"","family":"Ghasemzadeh","given":"Nima","non-dropping-particle":"","parse-names":false,"suffix":""},{"dropping-particle":"","family":"Zaragoza-Macias","given":"Elisa","non-dropping-particle":"","parse-names":false,"suffix":""},{"dropping-particle":"","family":"Patel","given":"Riyaz","non-dropping-particle":"","parse-names":false,"suffix":""},{"dropping-particle":"","family":"Eapen","given":"Danny J.","non-dropping-particle":"","parse-names":false,"suffix":""},{"dropping-particle":"","family":"Neeland","given":"Ian J.","non-dropping-particle":"","parse-names":false,"suffix":""},{"dropping-particle":"","family":"Pimple","given":"Pratik M.","non-dropping-particle":"","parse-names":false,"suffix":""},{"dropping-particle":"","family":"Zafari","given":"A. Maziar","non-dropping-particle":"","parse-names":false,"suffix":""},{"dropping-particle":"","family":"Quyyumi","given":"Arshed A.","non-dropping-particle":"","parse-names":false,"suffix":""},{"dropping-particle":"","family":"Vaccarino","given":"Viola","non-dropping-particle":"","parse-names":false,"suffix":""}],"container-title":"Journal of the American Heart Association","id":"ITEM-2","issue":"3","issued":{"date-parts":[["2014","6","18"]]},"page":"e000741","publisher":"American Heart Association, Inc.","title":"Sex and age differences in the association of depression with obstructive coronary artery disease and adverse cardiovascular events","type":"article-journal","volume":"3"},"uris":["http://www.mendeley.com/documents/?uuid=38eaff28-0230-49e1-b608-041005e4ad5a"]}],"mendeley":{"formattedCitation":"&lt;sup&gt;13,14&lt;/sup&gt;","plainTextFormattedCitation":"13,14","previouslyFormattedCitation":"&lt;sup&gt;17,18&lt;/sup&gt;"},"properties":{"noteIndex":0},"schema":"https://github.com/citation-style-language/schema/raw/master/csl-citation.json"}</w:instrText>
+        <w:instrText>ADDIN CSL_CITATION {"citationItems":[{"id":"ITEM-1","itemData":{"DOI":"10.1136/bmjopen-2017-018753","ISSN":"20446055","PMID":"29288185","abstract":"A series of calcineurin-inhibiting compds. consisting of a central arom. N-heterocycle, two aryl substituents and a 3-(dimethylamino)propyl chain was synthesized by introduction of the side chain. A corresponding haloheterocyclic compd. was transformed into a 3-(dimethylamino)propynyl heterocyclic compd. by Sonogashira coupling and was in turn hydrogenated in the presence of Pd/C to afford the 3-(dimethylamino)propyl-substituted target compds. Some of the products showed calcineurin inhibiting activity. [on SciFinder(R)]","author":[{"dropping-particle":"","family":"Ko","given":"Yi An","non-dropping-particle":"","parse-names":false,"suffix":""},{"dropping-particle":"","family":"Hayek","given":"Salim","non-dropping-particle":"","parse-names":false,"suffix":""},{"dropping-particle":"","family":"Sandesara","given":"Pratik","non-dropping-particle":"","parse-names":false,"suffix":""},{"dropping-particle":"","family":"Samman Tahhan","given":"Ayman","non-dropping-particle":"","parse-names":false,"suffix":""},{"dropping-particle":"","family":"Quyyumi","given":"Arshed","non-dropping-particle":"","parse-names":false,"suffix":""}],"container-title":"BMJ Open","id":"ITEM-1","issue":"12","issued":{"date-parts":[["2017"]]},"page":"e018753","publisher":"BMJ Publishing Group","title":"Cohort profile: The Emory Cardiovascular Biobank (EmCAB)","type":"article-journal","volume":"7"},"uris":["http://www.mendeley.com/documents/?uuid=9bc2f85c-3adc-4603-96f2-aa05093c7338"]},{"id":"ITEM-2","itemData":{"DOI":"10.1161/JAHA.113.000741","ISBN":"2047-9980","ISSN":"20479980","PMID":"24943475","abstract":"BACKGROUND: Young women with coronary heart disease have high rates of depression and a higher risk of adverse events than men of similar age. Whether depression has a higher prognostic value in this group than in men and older women is not known. Our objective was to assess whether depression in young women is associated with higher risk of coronary artery disease (CAD) and adverse outcomes compared with similarly aged men and older women. METHODS AND RESULTS: We examined 3237 patients undergoing coronary angiography for evaluation of CAD and followed them for 2.9 years (median). Depressive symptoms were assessed with the Patient Health Questionnaire (PHQ)-9, and CAD burden was dichotomized based on its presence or absence. After multivariable adjustment for CAD risk factors, depressive symptoms predicted CAD presence in women aged ≤ 55 years (odds ratio=1.07 95% confidence interval [CI] 1.02 to 1.13 per 1 point increase in PHQ-9 score), but not in men aged ≤ 55 years or women aged &gt;55 years. Depressive symptoms also predicted increased risk of death in women aged ≤ 55 years (adjusted hazard ratio=1.07, 95% CI 1.02 to 1.14, per 1 point increase in PHQ-9 score), but not in men aged ≤ 55 years and women aged &gt;55 years, with P=0.02 for the depression-sex interaction and P=0.02 for depression-sex-age interaction. CONCLUSIONS: Among patients with suspected or established CAD, depressive symptoms are associated with increased risk of death, particularly in young women. This group may be especially vulnerable to the adverse cardiovascular effects of depression.","author":[{"dropping-particle":"","family":"Shah","given":"Amit J.","non-dropping-particle":"","parse-names":false,"suffix":""},{"dropping-particle":"","family":"Ghasemzadeh","given":"Nima","non-dropping-particle":"","parse-names":false,"suffix":""},{"dropping-particle":"","family":"Zaragoza-Macias","given":"Elisa","non-dropping-particle":"","parse-names":false,"suffix":""},{"dropping-particle":"","family":"Patel","given":"Riyaz","non-dropping-particle":"","parse-names":false,"suffix":""},{"dropping-particle":"","family":"Eapen","given":"Danny J.","non-dropping-particle":"","parse-names":false,"suffix":""},{"dropping-particle":"","family":"Neeland","given":"Ian J.","non-dropping-particle":"","parse-names":false,"suffix":""},{"dropping-particle":"","family":"Pimple","given":"Pratik M.","non-dropping-particle":"","parse-names":false,"suffix":""},{"dropping-particle":"","family":"Zafari","given":"A. Maziar","non-dropping-particle":"","parse-names":false,"suffix":""},{"dropping-particle":"","family":"Quyyumi","given":"Arshed A.","non-dropping-particle":"","parse-names":false,"suffix":""},{"dropping-particle":"","family":"Vaccarino","given":"Viola","non-dropping-particle":"","parse-names":false,"suffix":""}],"container-title":"Journal of the American Heart Association","id":"ITEM-2","issue":"3","issued":{"date-parts":[["2014","6","18"]]},"page":"e000741","publisher":"American Heart Association, Inc.","title":"Sex and age differences in the association of depression with obstructive coronary artery disease and adverse cardiovascular events","type":"article-journal","volume":"3"},"uris":["http://www.mendeley.com/documents/?uuid=38eaff28-0230-49e1-b608-041005e4ad5a"]}],"mendeley":{"formattedCitation":"&lt;sup&gt;13,14&lt;/sup&gt;","plainTextFormattedCitation":"13,14","previouslyFormattedCitation":"&lt;sup&gt;13,14&lt;/sup&gt;"},"properties":{"noteIndex":0},"schema":"https://github.com/citation-style-language/schema/raw/master/csl-citation.json"}</w:instrText>
       </w:r>
       <w:r>
         <w:fldChar w:fldCharType="separate"/>
@@ -286,7 +318,7 @@
         <w:fldChar w:fldCharType="begin" w:fldLock="1"/>
       </w:r>
       <w:r>
-        <w:instrText>ADDIN CSL_CITATION {"citationItems":[{"id":"ITEM-1","itemData":{"DOI":"10.1161/01.CIR.93.5.1043","ISBN":"0195-668X","ISSN":"0195-668X","PMID":"8737210","abstract":"The last two decades have witnessed the recognition of a significant relationship between the autonomic nervous system and cardiovascular mortality, including sudden cardiac death[1–4]. Experimental evidence for an associ- ation between a propensity for lethal arrhythmias and signs of either increased sympathetic or reduced vagal activity has encouraged the development of quantitative markers of autonomic activity. Heart rate variability (HRV) represents one of the most promising such markers. The apparently easy derivation of this measure has popularized its use. As many commercial devices now provide automated measurement of HRV, the cardiologist has been pro- vided with a seemingly simple tool for both research and clinical studies[5]. However, the significance and meaning of the many different measures of HRV are more complex than generally appreciated and there is a potential for incorrect conclusions and for excessive or unfounded extrapolations. Recognition of these problems led the European Society of Cardiology and the North American Society","author":[{"dropping-particle":"","family":"Task Force of the ESC and NAS","given":"","non-dropping-particle":"","parse-names":false,"suffix":""}],"container-title":"European Heart Journal","id":"ITEM-1","issue":"5","issued":{"date-parts":[["1996"]]},"page":"354-381","title":"Heart Rate Variability","type":"article-journal","volume":"17"},"uris":["http://www.mendeley.com/documents/?uuid=84f7c6d2-f171-463b-b4b3-7f20d6009f25"]}],"mendeley":{"formattedCitation":"&lt;sup&gt;15&lt;/sup&gt;","plainTextFormattedCitation":"15","previouslyFormattedCitation":"&lt;sup&gt;13&lt;/sup&gt;"},"properties":{"noteIndex":0},"schema":"https://github.com/citation-style-language/schema/raw/master/csl-citation.json"}</w:instrText>
+        <w:instrText>ADDIN CSL_CITATION {"citationItems":[{"id":"ITEM-1","itemData":{"DOI":"10.1161/01.CIR.93.5.1043","ISBN":"0195-668X","ISSN":"0195-668X","PMID":"8737210","abstract":"The last two decades have witnessed the recognition of a significant relationship between the autonomic nervous system and cardiovascular mortality, including sudden cardiac death[1–4]. Experimental evidence for an associ- ation between a propensity for lethal arrhythmias and signs of either increased sympathetic or reduced vagal activity has encouraged the development of quantitative markers of autonomic activity. Heart rate variability (HRV) represents one of the most promising such markers. The apparently easy derivation of this measure has popularized its use. As many commercial devices now provide automated measurement of HRV, the cardiologist has been pro- vided with a seemingly simple tool for both research and clinical studies[5]. However, the significance and meaning of the many different measures of HRV are more complex than generally appreciated and there is a potential for incorrect conclusions and for excessive or unfounded extrapolations. Recognition of these problems led the European Society of Cardiology and the North American Society","author":[{"dropping-particle":"","family":"Task Force of the ESC and NAS","given":"","non-dropping-particle":"","parse-names":false,"suffix":""}],"container-title":"European Heart Journal","id":"ITEM-1","issue":"5","issued":{"date-parts":[["1996"]]},"page":"354-381","title":"Heart Rate Variability","type":"article-journal","volume":"17"},"uris":["http://www.mendeley.com/documents/?uuid=84f7c6d2-f171-463b-b4b3-7f20d6009f25"]}],"mendeley":{"formattedCitation":"&lt;sup&gt;15&lt;/sup&gt;","plainTextFormattedCitation":"15","previouslyFormattedCitation":"&lt;sup&gt;15&lt;/sup&gt;"},"properties":{"noteIndex":0},"schema":"https://github.com/citation-style-language/schema/raw/master/csl-citation.json"}</w:instrText>
       </w:r>
       <w:r>
         <w:fldChar w:fldCharType="separate"/>
@@ -311,7 +343,7 @@
         <w:fldChar w:fldCharType="begin" w:fldLock="1"/>
       </w:r>
       <w:r>
-        <w:instrText>ADDIN CSL_CITATION {"citationItems":[{"id":"ITEM-1","itemData":{"DOI":"10.3949/ccjm.76.s2.03","ISBN":"3143627344","ISSN":"08911150","PMID":"19376975","abstract":"Depression is common in patients with coronary heart disease (CHD) and is a risk factor for cardiac morbidity and mortality in these patients. Depression is associated with autonomic nervous system dysfunction, which may at least partially explain this increased risk. Low heart rate variability (HRV), which reflects excessive sympathetic and/or inadequate parasympathetic modulation of heart rate, is a strong predictor of mortality in patients with CHD. Most studies-both in patients with stable CHD and in patients with a recent acute coronary event-have found HRV to be lower in depressed patients than in their nondepressed counterparts. This manuscript provides an overview of this literature and concludes that HRV may account for a substantial part of the risk associated with depression in CHD.","author":[{"dropping-particle":"","family":"Carney","given":"Robert M.","non-dropping-particle":"","parse-names":false,"suffix":""},{"dropping-particle":"","family":"Freedland","given":"Kenneth E.","non-dropping-particle":"","parse-names":false,"suffix":""}],"container-title":"Cleveland Clinic Journal of Medicine","id":"ITEM-1","issue":"SUPPL.2","issued":{"date-parts":[["2009"]]},"title":"Depression and heart rate variability in patients with coronary heart disease","type":"article-journal","volume":"76"},"uris":["http://www.mendeley.com/documents/?uuid=fba43147-4c4f-4d08-a30a-b0262929c484"]}],"mendeley":{"formattedCitation":"&lt;sup&gt;16&lt;/sup&gt;","plainTextFormattedCitation":"16","previouslyFormattedCitation":"&lt;sup&gt;14&lt;/sup&gt;"},"properties":{"noteIndex":0},"schema":"https://github.com/citation-style-language/schema/raw/master/csl-citation.json"}</w:instrText>
+        <w:instrText>ADDIN CSL_CITATION {"citationItems":[{"id":"ITEM-1","itemData":{"DOI":"10.3949/ccjm.76.s2.03","ISBN":"3143627344","ISSN":"08911150","PMID":"19376975","abstract":"Depression is common in patients with coronary heart disease (CHD) and is a risk factor for cardiac morbidity and mortality in these patients. Depression is associated with autonomic nervous system dysfunction, which may at least partially explain this increased risk. Low heart rate variability (HRV), which reflects excessive sympathetic and/or inadequate parasympathetic modulation of heart rate, is a strong predictor of mortality in patients with CHD. Most studies-both in patients with stable CHD and in patients with a recent acute coronary event-have found HRV to be lower in depressed patients than in their nondepressed counterparts. This manuscript provides an overview of this literature and concludes that HRV may account for a substantial part of the risk associated with depression in CHD.","author":[{"dropping-particle":"","family":"Carney","given":"Robert M.","non-dropping-particle":"","parse-names":false,"suffix":""},{"dropping-particle":"","family":"Freedland","given":"Kenneth E.","non-dropping-particle":"","parse-names":false,"suffix":""}],"container-title":"Cleveland Clinic Journal of Medicine","id":"ITEM-1","issue":"SUPPL.2","issued":{"date-parts":[["2009"]]},"title":"Depression and heart rate variability in patients with coronary heart disease","type":"article-journal","volume":"76"},"uris":["http://www.mendeley.com/documents/?uuid=fba43147-4c4f-4d08-a30a-b0262929c484"]}],"mendeley":{"formattedCitation":"&lt;sup&gt;16&lt;/sup&gt;","plainTextFormattedCitation":"16","previouslyFormattedCitation":"&lt;sup&gt;16&lt;/sup&gt;"},"properties":{"noteIndex":0},"schema":"https://github.com/citation-style-language/schema/raw/master/csl-citation.json"}</w:instrText>
       </w:r>
       <w:r>
         <w:fldChar w:fldCharType="separate"/>
@@ -333,7 +365,7 @@
         <w:fldChar w:fldCharType="begin" w:fldLock="1"/>
       </w:r>
       <w:r>
-        <w:instrText>ADDIN CSL_CITATION {"citationItems":[{"id":"ITEM-1","itemData":{"DOI":"10.1097/01.psy.0000249733.33811.00","ISBN":"0033-3174","ISSN":"00333174","PMID":"17167127","abstract":"OBJECTIVE Depression is a risk factor for mortality after acute myocardial infarction (AMI), possibly as a result of altered autonomic nervous system (ANS) modulation of heart rate (HR) and rhythm. The purposes of this study were to determine: a) whether depressed patients are more likely to have an abnormal HR response (i.e., abnormal turbulence) to premature ventricular contractions (VPCs), and b) whether abnormal HR turbulence accounts for the effect of depression on increased mortality after AMI. METHODS Ambulatory electrocardiographic data were obtained from 666 (316 depressed, 350 nondepressed) patients with a recent AMI; 498 had VPCs with measurable HR turbulence. Of these, 260 had normal, 152 had equivocal, and 86 had abnormal HR turbulence. Patients were followed for up to 30 (median = 24) months. RESULTS Depressed patients were more likely to have abnormal HR turbulence (risk factor adjusted odds ratio = 1.8; 95% confidence interval [CI] = 1.0-3.0; p = .03) and have worse survival (odds ratio = 2.4; 95% CI = 1.2-4.6; p = .02) than nondepressed patients. When HR turbulence was added to the model, the adjusted hazard ratio for depression decreased to 1.9 (95% CI = 0.9-3.8; p = .08), and to 1.6 (95% CI = 0.8-3.4; p = .18) when a measure of HR variability (LnVLF) was added. The hazard was found to differ over time with depression posing little risk for mortality in year 1 but greater risk in years 2 and 3 of the follow up. CONCLUSION ANS dysregulation may partially mediate the increased risk for mortality in depressed patients with frequent VPCs after an AMI.","author":[{"dropping-particle":"","family":"Carney","given":"Robert M.","non-dropping-particle":"","parse-names":false,"suffix":""},{"dropping-particle":"","family":"Howells","given":"William B.","non-dropping-particle":"","parse-names":false,"suffix":""},{"dropping-particle":"","family":"Blumenthal","given":"James A.","non-dropping-particle":"","parse-names":false,"suffix":""},{"dropping-particle":"","family":"Freedland","given":"Kenneth E.","non-dropping-particle":"","parse-names":false,"suffix":""},{"dropping-particle":"","family":"Stein","given":"Phyllis K.","non-dropping-particle":"","parse-names":false,"suffix":""},{"dropping-particle":"","family":"Berkman","given":"Lisa F.","non-dropping-particle":"","parse-names":false,"suffix":""},{"dropping-particle":"","family":"Watkins","given":"Lana L.","non-dropping-particle":"","parse-names":false,"suffix":""},{"dropping-particle":"","family":"Czajkowski","given":"Susan M.","non-dropping-particle":"","parse-names":false,"suffix":""},{"dropping-particle":"","family":"Steinmeyer","given":"Brian","non-dropping-particle":"","parse-names":false,"suffix":""},{"dropping-particle":"","family":"Hayano","given":"Junichiro","non-dropping-particle":"","parse-names":false,"suffix":""},{"dropping-particle":"","family":"Domitrovich","given":"Peter P.","non-dropping-particle":"","parse-names":false,"suffix":""},{"dropping-particle":"","family":"Burg","given":"Matthew M.","non-dropping-particle":"","parse-names":false,"suffix":""},{"dropping-particle":"","family":"Jaffe","given":"Allan S.","non-dropping-particle":"","parse-names":false,"suffix":""}],"container-title":"Psychosomatic Medicine","id":"ITEM-1","issue":"1","issued":{"date-parts":[["2007"]]},"page":"4-9","title":"Heart rate turbulence, depression, and survival after acute myocardial infarction","type":"article-journal","volume":"69"},"uris":["http://www.mendeley.com/documents/?uuid=93753746-50be-41fd-be29-1544dba6a66d"]}],"mendeley":{"formattedCitation":"&lt;sup&gt;17&lt;/sup&gt;","plainTextFormattedCitation":"17","previouslyFormattedCitation":"&lt;sup&gt;15&lt;/sup&gt;"},"properties":{"noteIndex":0},"schema":"https://github.com/citation-style-language/schema/raw/master/csl-citation.json"}</w:instrText>
+        <w:instrText>ADDIN CSL_CITATION {"citationItems":[{"id":"ITEM-1","itemData":{"DOI":"10.1097/01.psy.0000249733.33811.00","ISBN":"0033-3174","ISSN":"00333174","PMID":"17167127","abstract":"OBJECTIVE Depression is a risk factor for mortality after acute myocardial infarction (AMI), possibly as a result of altered autonomic nervous system (ANS) modulation of heart rate (HR) and rhythm. The purposes of this study were to determine: a) whether depressed patients are more likely to have an abnormal HR response (i.e., abnormal turbulence) to premature ventricular contractions (VPCs), and b) whether abnormal HR turbulence accounts for the effect of depression on increased mortality after AMI. METHODS Ambulatory electrocardiographic data were obtained from 666 (316 depressed, 350 nondepressed) patients with a recent AMI; 498 had VPCs with measurable HR turbulence. Of these, 260 had normal, 152 had equivocal, and 86 had abnormal HR turbulence. Patients were followed for up to 30 (median = 24) months. RESULTS Depressed patients were more likely to have abnormal HR turbulence (risk factor adjusted odds ratio = 1.8; 95% confidence interval [CI] = 1.0-3.0; p = .03) and have worse survival (odds ratio = 2.4; 95% CI = 1.2-4.6; p = .02) than nondepressed patients. When HR turbulence was added to the model, the adjusted hazard ratio for depression decreased to 1.9 (95% CI = 0.9-3.8; p = .08), and to 1.6 (95% CI = 0.8-3.4; p = .18) when a measure of HR variability (LnVLF) was added. The hazard was found to differ over time with depression posing little risk for mortality in year 1 but greater risk in years 2 and 3 of the follow up. CONCLUSION ANS dysregulation may partially mediate the increased risk for mortality in depressed patients with frequent VPCs after an AMI.","author":[{"dropping-particle":"","family":"Carney","given":"Robert M.","non-dropping-particle":"","parse-names":false,"suffix":""},{"dropping-particle":"","family":"Howells","given":"William B.","non-dropping-particle":"","parse-names":false,"suffix":""},{"dropping-particle":"","family":"Blumenthal","given":"James A.","non-dropping-particle":"","parse-names":false,"suffix":""},{"dropping-particle":"","family":"Freedland","given":"Kenneth E.","non-dropping-particle":"","parse-names":false,"suffix":""},{"dropping-particle":"","family":"Stein","given":"Phyllis K.","non-dropping-particle":"","parse-names":false,"suffix":""},{"dropping-particle":"","family":"Berkman","given":"Lisa F.","non-dropping-particle":"","parse-names":false,"suffix":""},{"dropping-particle":"","family":"Watkins","given":"Lana L.","non-dropping-particle":"","parse-names":false,"suffix":""},{"dropping-particle":"","family":"Czajkowski","given":"Susan M.","non-dropping-particle":"","parse-names":false,"suffix":""},{"dropping-particle":"","family":"Steinmeyer","given":"Brian","non-dropping-particle":"","parse-names":false,"suffix":""},{"dropping-particle":"","family":"Hayano","given":"Junichiro","non-dropping-particle":"","parse-names":false,"suffix":""},{"dropping-particle":"","family":"Domitrovich","given":"Peter P.","non-dropping-particle":"","parse-names":false,"suffix":""},{"dropping-particle":"","family":"Burg","given":"Matthew M.","non-dropping-particle":"","parse-names":false,"suffix":""},{"dropping-particle":"","family":"Jaffe","given":"Allan S.","non-dropping-particle":"","parse-names":false,"suffix":""}],"container-title":"Psychosomatic Medicine","id":"ITEM-1","issue":"1","issued":{"date-parts":[["2007"]]},"page":"4-9","title":"Heart rate turbulence, depression, and survival after acute myocardial infarction","type":"article-journal","volume":"69"},"uris":["http://www.mendeley.com/documents/?uuid=93753746-50be-41fd-be29-1544dba6a66d"]}],"mendeley":{"formattedCitation":"&lt;sup&gt;17&lt;/sup&gt;","plainTextFormattedCitation":"17","previouslyFormattedCitation":"&lt;sup&gt;17&lt;/sup&gt;"},"properties":{"noteIndex":0},"schema":"https://github.com/citation-style-language/schema/raw/master/csl-citation.json"}</w:instrText>
       </w:r>
       <w:r>
         <w:fldChar w:fldCharType="separate"/>
@@ -355,7 +387,7 @@
         <w:fldChar w:fldCharType="begin" w:fldLock="1"/>
       </w:r>
       <w:r>
-        <w:instrText>ADDIN CSL_CITATION {"citationItems":[{"id":"ITEM-1","itemData":{"DOI":"10.1136/heartjnl-2011-300033","ISSN":"13556037","abstract":"OBJECTIVE: Obstructive coronary artery disease (CAD) is evident in only half of patients referred for diagnostic angiography. Five-minute heart rate variability (HRV) is a non-invasive marker for autonomic control of the vasculature, which this study hypothesised could risk-stratify cardiac patients and reduce unnecessary angiograms.\\n\\nDESIGN: A prospective observational study (the Alternative Risk Markers in Coronary Artery Disease (ARM-CAD) study).\\n\\nSETTING: Three cardiac centres in Melbourne, Australia.\\n\\nPATIENTS: 470 consecutive patients undergoing elective angiography (with predominantly normal cardiac rhythm), regardless of co-morbidity.\\n\\nMAIN OUTCOME MEASURES: The presence of obstructive CAD (≥50% stenosis) on angiography.\\n\\nRESULTS: Patients with obstructive CAD had significantly reduced HRV, particularly in the low frequency (LF) range (median 180 vs 267 ms(2) without CAD; p&lt;0.001). There was a linear trend with the severity of CAD; median LF power (IQR) in patients with normal coronaries was 275 (612), with minor coronary irregularities 255 (400), single-vessel CAD 212 (396) and more severe disease 170 (327) ms(2); p value for trend 0.003. There was a similar reduction in LF power regardless of the anatomical location of coronary stenoses. Comparing patients with LF less than 250 and 250 ms(2) or greater, the adjusted OR for obstructive CAD using multivariate regression was 2.42, 95% CI 1.33 to 4.38 (p=0.004). No interactions were noted in subgroup analysis and HRV added to risk prediction irrespective of the baseline Framingham risk (p&lt;0.0001).\\n\\nCONCLUSION: Low HRV is strongly predictive of angiographic coronary disease regardless of other co-morbidities and is clinically useful as a risk predictor in patients with sinus rhythm.\\n\\nCLINICAL TRIAL REGISTRATION INFORMATION: http://clinicaltrials.gov/ct2/show/NCT00403351 www.armcad.com.","author":[{"dropping-particle":"","family":"Kotecha","given":"Dipak","non-dropping-particle":"","parse-names":false,"suffix":""},{"dropping-particle":"","family":"New","given":"G","non-dropping-particle":"","parse-names":false,"suffix":""},{"dropping-particle":"","family":"Flather","given":"M D","non-dropping-particle":"","parse-names":false,"suffix":""},{"dropping-particle":"","family":"Eccleston","given":"D","non-dropping-particle":"","parse-names":false,"suffix":""},{"dropping-particle":"","family":"Pepper","given":"J","non-dropping-particle":"","parse-names":false,"suffix":""},{"dropping-particle":"","family":"Krum","given":"H","non-dropping-particle":"","parse-names":false,"suffix":""}],"container-title":"Heart","id":"ITEM-1","issue":"5","issued":{"date-parts":[["2012"]]},"page":"395-401","title":"Five-minute heart rate variability can predict obstructive angiographic coronary disease","type":"article-journal","volume":"98"},"uris":["http://www.mendeley.com/documents/?uuid=3a51f41f-999f-49da-8d88-5aeee5a88265"]}],"mendeley":{"formattedCitation":"&lt;sup&gt;18&lt;/sup&gt;","plainTextFormattedCitation":"18","previouslyFormattedCitation":"&lt;sup&gt;16&lt;/sup&gt;"},"properties":{"noteIndex":0},"schema":"https://github.com/citation-style-language/schema/raw/master/csl-citation.json"}</w:instrText>
+        <w:instrText>ADDIN CSL_CITATION {"citationItems":[{"id":"ITEM-1","itemData":{"DOI":"10.1136/heartjnl-2011-300033","ISSN":"13556037","abstract":"OBJECTIVE: Obstructive coronary artery disease (CAD) is evident in only half of patients referred for diagnostic angiography. Five-minute heart rate variability (HRV) is a non-invasive marker for autonomic control of the vasculature, which this study hypothesised could risk-stratify cardiac patients and reduce unnecessary angiograms.\\n\\nDESIGN: A prospective observational study (the Alternative Risk Markers in Coronary Artery Disease (ARM-CAD) study).\\n\\nSETTING: Three cardiac centres in Melbourne, Australia.\\n\\nPATIENTS: 470 consecutive patients undergoing elective angiography (with predominantly normal cardiac rhythm), regardless of co-morbidity.\\n\\nMAIN OUTCOME MEASURES: The presence of obstructive CAD (≥50% stenosis) on angiography.\\n\\nRESULTS: Patients with obstructive CAD had significantly reduced HRV, particularly in the low frequency (LF) range (median 180 vs 267 ms(2) without CAD; p&lt;0.001). There was a linear trend with the severity of CAD; median LF power (IQR) in patients with normal coronaries was 275 (612), with minor coronary irregularities 255 (400), single-vessel CAD 212 (396) and more severe disease 170 (327) ms(2); p value for trend 0.003. There was a similar reduction in LF power regardless of the anatomical location of coronary stenoses. Comparing patients with LF less than 250 and 250 ms(2) or greater, the adjusted OR for obstructive CAD using multivariate regression was 2.42, 95% CI 1.33 to 4.38 (p=0.004). No interactions were noted in subgroup analysis and HRV added to risk prediction irrespective of the baseline Framingham risk (p&lt;0.0001).\\n\\nCONCLUSION: Low HRV is strongly predictive of angiographic coronary disease regardless of other co-morbidities and is clinically useful as a risk predictor in patients with sinus rhythm.\\n\\nCLINICAL TRIAL REGISTRATION INFORMATION: http://clinicaltrials.gov/ct2/show/NCT00403351 www.armcad.com.","author":[{"dropping-particle":"","family":"Kotecha","given":"Dipak","non-dropping-particle":"","parse-names":false,"suffix":""},{"dropping-particle":"","family":"New","given":"G","non-dropping-particle":"","parse-names":false,"suffix":""},{"dropping-particle":"","family":"Flather","given":"M D","non-dropping-particle":"","parse-names":false,"suffix":""},{"dropping-particle":"","family":"Eccleston","given":"D","non-dropping-particle":"","parse-names":false,"suffix":""},{"dropping-particle":"","family":"Pepper","given":"J","non-dropping-particle":"","parse-names":false,"suffix":""},{"dropping-particle":"","family":"Krum","given":"H","non-dropping-particle":"","parse-names":false,"suffix":""}],"container-title":"Heart","id":"ITEM-1","issue":"5","issued":{"date-parts":[["2012"]]},"page":"395-401","title":"Five-minute heart rate variability can predict obstructive angiographic coronary disease","type":"article-journal","volume":"98"},"uris":["http://www.mendeley.com/documents/?uuid=3a51f41f-999f-49da-8d88-5aeee5a88265"]}],"mendeley":{"formattedCitation":"&lt;sup&gt;18&lt;/sup&gt;","plainTextFormattedCitation":"18","previouslyFormattedCitation":"&lt;sup&gt;18&lt;/sup&gt;"},"properties":{"noteIndex":0},"schema":"https://github.com/citation-style-language/schema/raw/master/csl-citation.json"}</w:instrText>
       </w:r>
       <w:r>
         <w:fldChar w:fldCharType="separate"/>
@@ -448,13 +480,19 @@
         <w:t xml:space="preserve">with special consideration given to </w:t>
       </w:r>
       <w:r>
-        <w:t>sex, which has a strong effect on depression, CAD, and HRV,</w:t>
+        <w:t xml:space="preserve">sex, which has a </w:t>
+      </w:r>
+      <w:r>
+        <w:t>known</w:t>
+      </w:r>
+      <w:r>
+        <w:t xml:space="preserve"> effect on depression, CAD, and HRV,</w:t>
       </w:r>
       <w:r>
         <w:fldChar w:fldCharType="begin" w:fldLock="1"/>
       </w:r>
       <w:r>
-        <w:instrText>ADDIN CSL_CITATION {"citationItems":[{"id":"ITEM-1","itemData":{"DOI":"10.1016/j.ijcard.2013.11.116","ISSN":"01675273","PMID":"24365620","abstract":"International Journal of Cardiology, 171 (2014) e42-e45. doi:10.1016/j.ijcard.2013.11.116","author":[{"dropping-particle":"","family":"Sacha","given":"Jerzy","non-dropping-particle":"","parse-names":false,"suffix":""},{"dropping-particle":"","family":"Barabach","given":"Szymon","non-dropping-particle":"","parse-names":false,"suffix":""},{"dropping-particle":"","family":"Statkiewicz-Barabach","given":"Gabriela","non-dropping-particle":"","parse-names":false,"suffix":""},{"dropping-particle":"","family":"Sacha","given":"Krzysztof","non-dropping-particle":"","parse-names":false,"suffix":""},{"dropping-particle":"","family":"Müller","given":"Alexander","non-dropping-particle":"","parse-names":false,"suffix":""},{"dropping-particle":"","family":"Piskorski","given":"Jaroslaw","non-dropping-particle":"","parse-names":false,"suffix":""},{"dropping-particle":"","family":"Barthel","given":"Petra","non-dropping-particle":"","parse-names":false,"suffix":""},{"dropping-particle":"","family":"Schmidt","given":"Georg","non-dropping-particle":"","parse-names":false,"suffix":""}],"container-title":"International Journal of Cardiology","id":"ITEM-1","issue":"2","issued":{"date-parts":[["2014"]]},"page":"42-45","title":"Gender differences in the interaction between heart rate and its variability - How to use it to improve the prognostic power of heart rate variability","type":"article","volume":"171"},"uris":["http://www.mendeley.com/documents/?uuid=4e83a6c8-e761-409b-af84-63546b7672b5"]},{"id":"ITEM-2","itemData":{"DOI":"10.1161/JAHA.113.000741","ISBN":"2047-9980","ISSN":"20479980","PMID":"24943475","abstract":"BACKGROUND: Young women with coronary heart disease have high rates of depression and a higher risk of adverse events than men of similar age. Whether depression has a higher prognostic value in this group than in men and older women is not known. Our objective was to assess whether depression in young women is associated with higher risk of coronary artery disease (CAD) and adverse outcomes compared with similarly aged men and older women. METHODS AND RESULTS: We examined 3237 patients undergoing coronary angiography for evaluation of CAD and followed them for 2.9 years (median). Depressive symptoms were assessed with the Patient Health Questionnaire (PHQ)-9, and CAD burden was dichotomized based on its presence or absence. After multivariable adjustment for CAD risk factors, depressive symptoms predicted CAD presence in women aged ≤ 55 years (odds ratio=1.07 95% confidence interval [CI] 1.02 to 1.13 per 1 point increase in PHQ-9 score), but not in men aged ≤ 55 years or women aged &gt;55 years. Depressive symptoms also predicted increased risk of death in women aged ≤ 55 years (adjusted hazard ratio=1.07, 95% CI 1.02 to 1.14, per 1 point increase in PHQ-9 score), but not in men aged ≤ 55 years and women aged &gt;55 years, with P=0.02 for the depression-sex interaction and P=0.02 for depression-sex-age interaction. CONCLUSIONS: Among patients with suspected or established CAD, depressive symptoms are associated with increased risk of death, particularly in young women. This group may be especially vulnerable to the adverse cardiovascular effects of depression.","author":[{"dropping-particle":"","family":"Shah","given":"Amit J.","non-dropping-particle":"","parse-names":false,"suffix":""},{"dropping-particle":"","family":"Ghasemzadeh","given":"Nima","non-dropping-particle":"","parse-names":false,"suffix":""},{"dropping-particle":"","family":"Zaragoza-Macias","given":"Elisa","non-dropping-particle":"","parse-names":false,"suffix":""},{"dropping-particle":"","family":"Patel","given":"Riyaz","non-dropping-particle":"","parse-names":false,"suffix":""},{"dropping-particle":"","family":"Eapen","given":"Danny J.","non-dropping-particle":"","parse-names":false,"suffix":""},{"dropping-particle":"","family":"Neeland","given":"Ian J.","non-dropping-particle":"","parse-names":false,"suffix":""},{"dropping-particle":"","family":"Pimple","given":"Pratik M.","non-dropping-particle":"","parse-names":false,"suffix":""},{"dropping-particle":"","family":"Zafari","given":"A. Maziar","non-dropping-particle":"","parse-names":false,"suffix":""},{"dropping-particle":"","family":"Quyyumi","given":"Arshed A.","non-dropping-particle":"","parse-names":false,"suffix":""},{"dropping-particle":"","family":"Vaccarino","given":"Viola","non-dropping-particle":"","parse-names":false,"suffix":""}],"container-title":"Journal of the American Heart Association","id":"ITEM-2","issue":"3","issued":{"date-parts":[["2014","6","18"]]},"page":"e000741","publisher":"American Heart Association, Inc.","title":"Sex and age differences in the association of depression with obstructive coronary artery disease and adverse cardiovascular events","type":"article-journal","volume":"3"},"uris":["http://www.mendeley.com/documents/?uuid=38eaff28-0230-49e1-b608-041005e4ad5a"]}],"mendeley":{"formattedCitation":"&lt;sup&gt;14,19&lt;/sup&gt;","plainTextFormattedCitation":"14,19","previouslyFormattedCitation":"&lt;sup&gt;18,19&lt;/sup&gt;"},"properties":{"noteIndex":0},"schema":"https://github.com/citation-style-language/schema/raw/master/csl-citation.json"}</w:instrText>
+        <w:instrText>ADDIN CSL_CITATION {"citationItems":[{"id":"ITEM-1","itemData":{"DOI":"10.1016/j.ijcard.2013.11.116","ISSN":"01675273","PMID":"24365620","abstract":"International Journal of Cardiology, 171 (2014) e42-e45. doi:10.1016/j.ijcard.2013.11.116","author":[{"dropping-particle":"","family":"Sacha","given":"Jerzy","non-dropping-particle":"","parse-names":false,"suffix":""},{"dropping-particle":"","family":"Barabach","given":"Szymon","non-dropping-particle":"","parse-names":false,"suffix":""},{"dropping-particle":"","family":"Statkiewicz-Barabach","given":"Gabriela","non-dropping-particle":"","parse-names":false,"suffix":""},{"dropping-particle":"","family":"Sacha","given":"Krzysztof","non-dropping-particle":"","parse-names":false,"suffix":""},{"dropping-particle":"","family":"Müller","given":"Alexander","non-dropping-particle":"","parse-names":false,"suffix":""},{"dropping-particle":"","family":"Piskorski","given":"Jaroslaw","non-dropping-particle":"","parse-names":false,"suffix":""},{"dropping-particle":"","family":"Barthel","given":"Petra","non-dropping-particle":"","parse-names":false,"suffix":""},{"dropping-particle":"","family":"Schmidt","given":"Georg","non-dropping-particle":"","parse-names":false,"suffix":""}],"container-title":"International Journal of Cardiology","id":"ITEM-1","issue":"2","issued":{"date-parts":[["2014"]]},"page":"42-45","title":"Gender differences in the interaction between heart rate and its variability - How to use it to improve the prognostic power of heart rate variability","type":"article","volume":"171"},"uris":["http://www.mendeley.com/documents/?uuid=4e83a6c8-e761-409b-af84-63546b7672b5"]},{"id":"ITEM-2","itemData":{"DOI":"10.1161/JAHA.113.000741","ISBN":"2047-9980","ISSN":"20479980","PMID":"24943475","abstract":"BACKGROUND: Young women with coronary heart disease have high rates of depression and a higher risk of adverse events than men of similar age. Whether depression has a higher prognostic value in this group than in men and older women is not known. Our objective was to assess whether depression in young women is associated with higher risk of coronary artery disease (CAD) and adverse outcomes compared with similarly aged men and older women. METHODS AND RESULTS: We examined 3237 patients undergoing coronary angiography for evaluation of CAD and followed them for 2.9 years (median). Depressive symptoms were assessed with the Patient Health Questionnaire (PHQ)-9, and CAD burden was dichotomized based on its presence or absence. After multivariable adjustment for CAD risk factors, depressive symptoms predicted CAD presence in women aged ≤ 55 years (odds ratio=1.07 95% confidence interval [CI] 1.02 to 1.13 per 1 point increase in PHQ-9 score), but not in men aged ≤ 55 years or women aged &gt;55 years. Depressive symptoms also predicted increased risk of death in women aged ≤ 55 years (adjusted hazard ratio=1.07, 95% CI 1.02 to 1.14, per 1 point increase in PHQ-9 score), but not in men aged ≤ 55 years and women aged &gt;55 years, with P=0.02 for the depression-sex interaction and P=0.02 for depression-sex-age interaction. CONCLUSIONS: Among patients with suspected or established CAD, depressive symptoms are associated with increased risk of death, particularly in young women. This group may be especially vulnerable to the adverse cardiovascular effects of depression.","author":[{"dropping-particle":"","family":"Shah","given":"Amit J.","non-dropping-particle":"","parse-names":false,"suffix":""},{"dropping-particle":"","family":"Ghasemzadeh","given":"Nima","non-dropping-particle":"","parse-names":false,"suffix":""},{"dropping-particle":"","family":"Zaragoza-Macias","given":"Elisa","non-dropping-particle":"","parse-names":false,"suffix":""},{"dropping-particle":"","family":"Patel","given":"Riyaz","non-dropping-particle":"","parse-names":false,"suffix":""},{"dropping-particle":"","family":"Eapen","given":"Danny J.","non-dropping-particle":"","parse-names":false,"suffix":""},{"dropping-particle":"","family":"Neeland","given":"Ian J.","non-dropping-particle":"","parse-names":false,"suffix":""},{"dropping-particle":"","family":"Pimple","given":"Pratik M.","non-dropping-particle":"","parse-names":false,"suffix":""},{"dropping-particle":"","family":"Zafari","given":"A. Maziar","non-dropping-particle":"","parse-names":false,"suffix":""},{"dropping-particle":"","family":"Quyyumi","given":"Arshed A.","non-dropping-particle":"","parse-names":false,"suffix":""},{"dropping-particle":"","family":"Vaccarino","given":"Viola","non-dropping-particle":"","parse-names":false,"suffix":""}],"container-title":"Journal of the American Heart Association","id":"ITEM-2","issue":"3","issued":{"date-parts":[["2014","6","18"]]},"page":"e000741","publisher":"American Heart Association, Inc.","title":"Sex and age differences in the association of depression with obstructive coronary artery disease and adverse cardiovascular events","type":"article-journal","volume":"3"},"uris":["http://www.mendeley.com/documents/?uuid=38eaff28-0230-49e1-b608-041005e4ad5a"]}],"mendeley":{"formattedCitation":"&lt;sup&gt;14,19&lt;/sup&gt;","plainTextFormattedCitation":"14,19","previouslyFormattedCitation":"&lt;sup&gt;14,19&lt;/sup&gt;"},"properties":{"noteIndex":0},"schema":"https://github.com/citation-style-language/schema/raw/master/csl-citation.json"}</w:instrText>
       </w:r>
       <w:r>
         <w:fldChar w:fldCharType="separate"/>
@@ -476,7 +514,7 @@
         <w:fldChar w:fldCharType="begin" w:fldLock="1"/>
       </w:r>
       <w:r>
-        <w:instrText>ADDIN CSL_CITATION {"citationItems":[{"id":"ITEM-1","itemData":{"DOI":"10.1016/S0002-8703(02)94797-6","ISSN":"00028703","abstract":"Background: We reviewed recent progress in the study of the chronobiological aspects of the cardiovascular system. Methods: Medline was used as the main search tool, and the full texts of selected papers were obtained. Results: More than 300 references were found, and 52 of them, representing the major findings in this field, were included in the reference list. Results of these studies confirm that most cardiovascular physiological parameters (such as heart rate, blood pressure, electrocardiogram indices) and pathophysiological events (myocardial ischemia/infarction, sudden cardiac death) show circadian rhythms. Results also suggest that consideration of these rhythms is important for the diagnosis and treatment of cardiovascular disorders and that restoration of normal circadian rhythms may be associated with clinical improvement. Conclusion: The study of circadian rhythms in the cardiovascular system is emerging as an important area of investigation because of its potential implications for patient management.","author":[{"dropping-particle":"","family":"Guo","given":"Yi Fang","non-dropping-particle":"","parse-names":false,"suffix":""},{"dropping-particle":"","family":"Stein","given":"Phyllis K.","non-dropping-particle":"","parse-names":false,"suffix":""}],"container-title":"American Heart Journal","id":"ITEM-1","issue":"5","issued":{"date-parts":[["2003"]]},"page":"779-786","title":"Circadian rhythm in the cardiovascular system: Chronocardiology","type":"article-journal","volume":"145"},"uris":["http://www.mendeley.com/documents/?uuid=4a9868f5-6aef-425e-b826-a9c1db3c9545"]}],"mendeley":{"formattedCitation":"&lt;sup&gt;20&lt;/sup&gt;","plainTextFormattedCitation":"20"},"properties":{"noteIndex":0},"schema":"https://github.com/citation-style-language/schema/raw/master/csl-citation.json"}</w:instrText>
+        <w:instrText>ADDIN CSL_CITATION {"citationItems":[{"id":"ITEM-1","itemData":{"DOI":"10.1016/S0002-8703(02)94797-6","ISSN":"00028703","abstract":"Background: We reviewed recent progress in the study of the chronobiological aspects of the cardiovascular system. Methods: Medline was used as the main search tool, and the full texts of selected papers were obtained. Results: More than 300 references were found, and 52 of them, representing the major findings in this field, were included in the reference list. Results of these studies confirm that most cardiovascular physiological parameters (such as heart rate, blood pressure, electrocardiogram indices) and pathophysiological events (myocardial ischemia/infarction, sudden cardiac death) show circadian rhythms. Results also suggest that consideration of these rhythms is important for the diagnosis and treatment of cardiovascular disorders and that restoration of normal circadian rhythms may be associated with clinical improvement. Conclusion: The study of circadian rhythms in the cardiovascular system is emerging as an important area of investigation because of its potential implications for patient management.","author":[{"dropping-particle":"","family":"Guo","given":"Yi Fang","non-dropping-particle":"","parse-names":false,"suffix":""},{"dropping-particle":"","family":"Stein","given":"Phyllis K.","non-dropping-particle":"","parse-names":false,"suffix":""}],"container-title":"American Heart Journal","id":"ITEM-1","issue":"5","issued":{"date-parts":[["2003"]]},"page":"779-786","title":"Circadian rhythm in the cardiovascular system: Chronocardiology","type":"article-journal","volume":"145"},"uris":["http://www.mendeley.com/documents/?uuid=4a9868f5-6aef-425e-b826-a9c1db3c9545"]}],"mendeley":{"formattedCitation":"&lt;sup&gt;20&lt;/sup&gt;","plainTextFormattedCitation":"20","previouslyFormattedCitation":"&lt;sup&gt;20&lt;/sup&gt;"},"properties":{"noteIndex":0},"schema":"https://github.com/citation-style-language/schema/raw/master/csl-citation.json"}</w:instrText>
       </w:r>
       <w:r>
         <w:fldChar w:fldCharType="separate"/>
@@ -512,7 +550,19 @@
         <w:rPr>
           <w:u w:val="single"/>
         </w:rPr>
-        <w:t>, is a non-linear measure that represents the ratio of the kurtosis along the y-axis and x-axis of the elliptical Poincaré plot of RR intervals, and is associated with increased cardiovascular mortality</w:t>
+        <w:t xml:space="preserve">, is a non-linear measure </w:t>
+      </w:r>
+      <w:r>
+        <w:rPr>
+          <w:u w:val="single"/>
+        </w:rPr>
+        <w:t xml:space="preserve">of the complexity and unpredictability of heart rate </w:t>
+      </w:r>
+      <w:r>
+        <w:rPr>
+          <w:u w:val="single"/>
+        </w:rPr>
+        <w:t>and is associated with increased cardiovascular mortality</w:t>
       </w:r>
       <w:r>
         <w:t>.</w:t>
@@ -521,7 +571,7 @@
         <w:fldChar w:fldCharType="begin" w:fldLock="1"/>
       </w:r>
       <w:r>
-        <w:instrText>ADDIN CSL_CITATION {"citationItems":[{"id":"ITEM-1","itemData":{"DOI":"10.1088/0967-3334/26/5/002","ISBN":"0020-7713","ISSN":"09673334","PMID":"9226893","abstract":"Proliferative enteritis is an enteric disease that affects a variety of animals. The causative agent in swine has been determined to be an obligate intracellular bacterium, Lawsonia intracellularis, related to the sulfate-reducing bacterium Desulfovibrio desulfuricans. The intracellular agents found in the lesions of different animal species are antigenically similar. In addition, strains from the pig, ferret, and hamster have been shown to be genetically similar. In this study we performed a partial 16S ribosomal DNA sequence analysis on the intracellular agent of proliferative enteritis from a hamster, a deer, and an ostrich and compared these sequences to that of the porcine L. intracellularis isolate. Results of this study indicate that the intracellular agents from these species with proliferative enteritis have high sequence similarity, indicating that they are all in the genus Lawsonia and that they may also be the same species, L. intracellularis.","author":[{"dropping-particle":"","family":"Olesen","given":"R. M.","non-dropping-particle":"","parse-names":false,"suffix":""},{"dropping-particle":"","family":"Bloch Thomsen","given":"P. E.","non-dropping-particle":"","parse-names":false,"suffix":""},{"dropping-particle":"","family":"Saermark","given":"K.","non-dropping-particle":"","parse-names":false,"suffix":""},{"dropping-particle":"","family":"Glikson","given":"M.","non-dropping-particle":"","parse-names":false,"suffix":""},{"dropping-particle":"","family":"Feldman","given":"S.","non-dropping-particle":"","parse-names":false,"suffix":""},{"dropping-particle":"","family":"Lewkowicz","given":"M.","non-dropping-particle":"","parse-names":false,"suffix":""},{"dropping-particle":"","family":"Levitan","given":"J.","non-dropping-particle":"","parse-names":false,"suffix":""}],"container-title":"Physiological Measurement","id":"ITEM-1","issue":"5","issued":{"date-parts":[["2005","10","1"]]},"page":"591-598","title":"Statistical analysis of the DIAMOND MI study by the multipole method","type":"article-journal","volume":"26"},"uris":["http://www.mendeley.com/documents/?uuid=8d290a0a-0a11-47ed-baf5-44960f9201ca"]},{"id":"ITEM-2","itemData":{"DOI":"10.1111/anec.12297","ISSN":"1082720X","abstract":"AIMS:The density HRV parameter Dyx is a new heart rate variability (HRV) measure based on multipole analysis of the Poincaré plot obtained from RR interval time series, deriving information from both the time and frequency domain. Preliminary results have suggested that the parameter may provide new predictive information on mortality in survivors of acute myocardial infarction (MI). This study compares the prognostic significance of Dyx to that of traditional linear and nonlinear measures of HRV.\\n\\nMETHODS AND RESULTS:In the Nordic ICD pilot study, patients with an acute MI were screened with 2D echocardiography and 24-hour Holter recordings. The study was designed to assess the power of several HRV measures to predict mortality. Dyx was tested in a subset of 206 consecutive Danish patients with analysable Holter recordings. After a median follow-up of 8.5 years 70 patients had died. Of all traditional and multipole HRV parameters, reduced Dyx was the most powerful predictor of all-cause mortality (HR 2.4; CI 1.5 to 3.8; P &lt; 0.001). After adjustment for known risk markers, such as age, diabetes, ejection fraction, previous MI and hypertension, Dyx remained an independent predictor of mortality (P = 0.02). Reduced Dyx also predicted cardiovascular death (P &lt; 0.01) and sudden cardiovascular death (P = 0.05). In Kaplan-Meier analysis, Dyx significantly predicted mortality in patients both with and without impaired left ventricular systolic function (P &lt; 0.0001).\\n\\nCONCLUSION:The new nonlinear HRV measure Dyx is a promising independent predictor of mortality in a long-term follow-up study of patients surviving a MI, irrespectively of left ventricular systolic function.","author":[{"dropping-particle":"","family":"Jørgensen","given":"Rikke Mørch","non-dropping-particle":"","parse-names":false,"suffix":""},{"dropping-particle":"","family":"Abildstrøm","given":"Steen Z","non-dropping-particle":"","parse-names":false,"suffix":""},{"dropping-particle":"","family":"Levitan","given":"Jacob","non-dropping-particle":"","parse-names":false,"suffix":""},{"dropping-particle":"","family":"Kobo","given":"Roi","non-dropping-particle":"","parse-names":false,"suffix":""},{"dropping-particle":"","family":"Puzanov","given":"Natalia","non-dropping-particle":"","parse-names":false,"suffix":""},{"dropping-particle":"","family":"Lewkowicz","given":"Meir","non-dropping-particle":"","parse-names":false,"suffix":""},{"dropping-particle":"","family":"Huikuri","given":"Heikki","non-dropping-particle":"","parse-names":false,"suffix":""},{"dropping-particle":"","family":"Peltola","given":"Mirja","non-dropping-particle":"","parse-names":false,"suffix":""},{"dropping-particle":"","family":"Haarbo","given":"Jens","non-dropping-particle":"","parse-names":false,"suffix":""},{"dropping-particle":"","family":"Thomsen","given":"Poul Erik Bloch","non-dropping-particle":"","parse-names":false,"suffix":""},{"dropping-particle":"","family":"Group","given":"Nordic I C D pilot study","non-dropping-particle":"","parse-names":false,"suffix":""}],"container-title":"Annals of noninvasive electrocardiology : the official journal of the International Society for Holter and Noninvasive Electrocardiology, Inc","id":"ITEM-2","issue":"1","issued":{"date-parts":[["2016"]]},"page":"60-68","title":"Heart Rate Variability Density Analysis (Dyx) and Prediction of Long-Term Mortality after Acute Myocardial Infarction.","type":"article-journal","volume":"21"},"uris":["http://www.mendeley.com/documents/?uuid=4f5bcf8d-711e-49a3-9ee3-f914ec7e1961"]}],"mendeley":{"formattedCitation":"&lt;sup&gt;21,22&lt;/sup&gt;","plainTextFormattedCitation":"21,22","previouslyFormattedCitation":"&lt;sup&gt;20,21&lt;/sup&gt;"},"properties":{"noteIndex":0},"schema":"https://github.com/citation-style-language/schema/raw/master/csl-citation.json"}</w:instrText>
+        <w:instrText>ADDIN CSL_CITATION {"citationItems":[{"id":"ITEM-1","itemData":{"DOI":"10.1088/0967-3334/26/5/002","ISBN":"0020-7713","ISSN":"09673334","PMID":"9226893","abstract":"Proliferative enteritis is an enteric disease that affects a variety of animals. The causative agent in swine has been determined to be an obligate intracellular bacterium, Lawsonia intracellularis, related to the sulfate-reducing bacterium Desulfovibrio desulfuricans. The intracellular agents found in the lesions of different animal species are antigenically similar. In addition, strains from the pig, ferret, and hamster have been shown to be genetically similar. In this study we performed a partial 16S ribosomal DNA sequence analysis on the intracellular agent of proliferative enteritis from a hamster, a deer, and an ostrich and compared these sequences to that of the porcine L. intracellularis isolate. Results of this study indicate that the intracellular agents from these species with proliferative enteritis have high sequence similarity, indicating that they are all in the genus Lawsonia and that they may also be the same species, L. intracellularis.","author":[{"dropping-particle":"","family":"Olesen","given":"R. M.","non-dropping-particle":"","parse-names":false,"suffix":""},{"dropping-particle":"","family":"Bloch Thomsen","given":"P. E.","non-dropping-particle":"","parse-names":false,"suffix":""},{"dropping-particle":"","family":"Saermark","given":"K.","non-dropping-particle":"","parse-names":false,"suffix":""},{"dropping-particle":"","family":"Glikson","given":"M.","non-dropping-particle":"","parse-names":false,"suffix":""},{"dropping-particle":"","family":"Feldman","given":"S.","non-dropping-particle":"","parse-names":false,"suffix":""},{"dropping-particle":"","family":"Lewkowicz","given":"M.","non-dropping-particle":"","parse-names":false,"suffix":""},{"dropping-particle":"","family":"Levitan","given":"J.","non-dropping-particle":"","parse-names":false,"suffix":""}],"container-title":"Physiological Measurement","id":"ITEM-1","issue":"5","issued":{"date-parts":[["2005","10","1"]]},"page":"591-598","title":"Statistical analysis of the DIAMOND MI study by the multipole method","type":"article-journal","volume":"26"},"uris":["http://www.mendeley.com/documents/?uuid=8d290a0a-0a11-47ed-baf5-44960f9201ca"]},{"id":"ITEM-2","itemData":{"DOI":"10.1111/anec.12297","ISSN":"1082720X","abstract":"AIMS:The density HRV parameter Dyx is a new heart rate variability (HRV) measure based on multipole analysis of the Poincaré plot obtained from RR interval time series, deriving information from both the time and frequency domain. Preliminary results have suggested that the parameter may provide new predictive information on mortality in survivors of acute myocardial infarction (MI). This study compares the prognostic significance of Dyx to that of traditional linear and nonlinear measures of HRV.\\n\\nMETHODS AND RESULTS:In the Nordic ICD pilot study, patients with an acute MI were screened with 2D echocardiography and 24-hour Holter recordings. The study was designed to assess the power of several HRV measures to predict mortality. Dyx was tested in a subset of 206 consecutive Danish patients with analysable Holter recordings. After a median follow-up of 8.5 years 70 patients had died. Of all traditional and multipole HRV parameters, reduced Dyx was the most powerful predictor of all-cause mortality (HR 2.4; CI 1.5 to 3.8; P &lt; 0.001). After adjustment for known risk markers, such as age, diabetes, ejection fraction, previous MI and hypertension, Dyx remained an independent predictor of mortality (P = 0.02). Reduced Dyx also predicted cardiovascular death (P &lt; 0.01) and sudden cardiovascular death (P = 0.05). In Kaplan-Meier analysis, Dyx significantly predicted mortality in patients both with and without impaired left ventricular systolic function (P &lt; 0.0001).\\n\\nCONCLUSION:The new nonlinear HRV measure Dyx is a promising independent predictor of mortality in a long-term follow-up study of patients surviving a MI, irrespectively of left ventricular systolic function.","author":[{"dropping-particle":"","family":"Jørgensen","given":"Rikke Mørch","non-dropping-particle":"","parse-names":false,"suffix":""},{"dropping-particle":"","family":"Abildstrøm","given":"Steen Z","non-dropping-particle":"","parse-names":false,"suffix":""},{"dropping-particle":"","family":"Levitan","given":"Jacob","non-dropping-particle":"","parse-names":false,"suffix":""},{"dropping-particle":"","family":"Kobo","given":"Roi","non-dropping-particle":"","parse-names":false,"suffix":""},{"dropping-particle":"","family":"Puzanov","given":"Natalia","non-dropping-particle":"","parse-names":false,"suffix":""},{"dropping-particle":"","family":"Lewkowicz","given":"Meir","non-dropping-particle":"","parse-names":false,"suffix":""},{"dropping-particle":"","family":"Huikuri","given":"Heikki","non-dropping-particle":"","parse-names":false,"suffix":""},{"dropping-particle":"","family":"Peltola","given":"Mirja","non-dropping-particle":"","parse-names":false,"suffix":""},{"dropping-particle":"","family":"Haarbo","given":"Jens","non-dropping-particle":"","parse-names":false,"suffix":""},{"dropping-particle":"","family":"Thomsen","given":"Poul Erik Bloch","non-dropping-particle":"","parse-names":false,"suffix":""},{"dropping-particle":"","family":"Group","given":"Nordic I C D pilot study","non-dropping-particle":"","parse-names":false,"suffix":""}],"container-title":"Annals of noninvasive electrocardiology : the official journal of the International Society for Holter and Noninvasive Electrocardiology, Inc","id":"ITEM-2","issue":"1","issued":{"date-parts":[["2016"]]},"page":"60-68","title":"Heart Rate Variability Density Analysis (Dyx) and Prediction of Long-Term Mortality after Acute Myocardial Infarction.","type":"article-journal","volume":"21"},"uris":["http://www.mendeley.com/documents/?uuid=4f5bcf8d-711e-49a3-9ee3-f914ec7e1961"]}],"mendeley":{"formattedCitation":"&lt;sup&gt;21,22&lt;/sup&gt;","plainTextFormattedCitation":"21,22","previouslyFormattedCitation":"&lt;sup&gt;21,22&lt;/sup&gt;"},"properties":{"noteIndex":0},"schema":"https://github.com/citation-style-language/schema/raw/master/csl-citation.json"}</w:instrText>
       </w:r>
       <w:r>
         <w:fldChar w:fldCharType="separate"/>
@@ -556,7 +606,7 @@
         <w:fldChar w:fldCharType="begin" w:fldLock="1"/>
       </w:r>
       <w:r>
-        <w:instrText>ADDIN CSL_CITATION {"citationItems":[{"id":"ITEM-1","itemData":{"DOI":"10.1161/circ.138.suppl_1.15216","abstract":"Introduction: About one-half of sudden cardiac deaths occur in those without known CAD suggesting the need for better risk-stratification tests. Autonomic dysfunction, measured by low heart rate variability (HRV), can occur with myocardial ischemia. Testing for low HRV may help to identify high-risk, asymptomatic individuals. The association of low HRV with ischemia may also be greatest during the morning hours, when cardiac events (MI, sudden death) are most likely to be triggered. Hypothesis: In a cohort of veteran males with no known CAD, subclinical myocardial ischemia is associated with autonomic dysfunction as measured by low HRV; this association is greatest during morning hours. Methods: We evaluated 24-hour ambulatory ECGs in middle-aged twins without known CAD from the Vietnam Era Twin Registry, and calculated frequency domain and non-linear (Dyx) HRV metrics. All subjects underwent [13N]-ammonia positron emission tomography with adenosine stress, with ischemia defined as greater than 5% perfusion deficit. Mixed models were used to compare HRV between ischemic and non-ischemic subjects in 1-hour intervals, and morning hours were 6 AM until 10 AM. Results: Data on 276 twin subjects were analyzed; the mean age (SD) was 53 (3) and 55 (20%) had ischemia. HRV was significantly different between ischemic and non-ischemic twins during morning hours (figure 1), with the largest magnitude difference occurring with Dyx at 7 AM. Each SD decrease in Dyx associated with an OR for ischemia of 4.8 (95% CI, 1.5 — 15.8). Dyx in morning hours remained significant in a subgroup of pairs discordant for ischemia and after risk factor adjustment. Significant differences by ischemia status were noted for low-frequency and very-low-frequency HRV. Conclusions: Lower HRV is strongly associated with subclinical myocardial ischemia primarily during morning hours. More research regarding this circadian autonomic vulnerability and its clinical implications are warranted.","author":[{"dropping-particle":"","family":"Shah","given":"Anish","non-dropping-particle":"","parse-names":false,"suffix":""},{"dropping-particle":"","family":"Lampert","given":"Rachel","non-dropping-particle":"","parse-names":false,"suffix":""},{"dropping-particle":"","family":"Goldberg","given":"Jack","non-dropping-particle":"","parse-names":false,"suffix":""},{"dropping-particle":"","family":"Bremner","given":"J Douglas","non-dropping-particle":"","parse-names":false,"suffix":""},{"dropping-particle":"","family":"Vaccarino","given":"Viola","non-dropping-particle":"","parse-names":false,"suffix":""},{"dropping-particle":"","family":"Shah","given":"Amit","non-dropping-particle":"","parse-names":false,"suffix":""}],"container-title":"Circulation","id":"ITEM-1","issue":"Suppl_1","issued":{"date-parts":[["2018","11","6"]]},"note":"doi: 10.1161/circ.138.suppl_1.15216","page":"A15216-A15216","publisher":"American Heart Association","publisher-place":"Chicago, IL","title":"Abstract 15216: Circadian Autonomic Inflexibility: A Marker of Ischemic Heart Disease","type":"article-journal","volume":"138"},"uris":["http://www.mendeley.com/documents/?uuid=904baa23-820a-4d7b-b815-ba39fbafa5c6"]}],"mendeley":{"formattedCitation":"&lt;sup&gt;23&lt;/sup&gt;","plainTextFormattedCitation":"23","previouslyFormattedCitation":"&lt;sup&gt;22&lt;/sup&gt;"},"properties":{"noteIndex":0},"schema":"https://github.com/citation-style-language/schema/raw/master/csl-citation.json"}</w:instrText>
+        <w:instrText>ADDIN CSL_CITATION {"citationItems":[{"id":"ITEM-1","itemData":{"DOI":"10.1161/circ.138.suppl_1.15216","abstract":"Introduction: About one-half of sudden cardiac deaths occur in those without known CAD suggesting the need for better risk-stratification tests. Autonomic dysfunction, measured by low heart rate variability (HRV), can occur with myocardial ischemia. Testing for low HRV may help to identify high-risk, asymptomatic individuals. The association of low HRV with ischemia may also be greatest during the morning hours, when cardiac events (MI, sudden death) are most likely to be triggered. Hypothesis: In a cohort of veteran males with no known CAD, subclinical myocardial ischemia is associated with autonomic dysfunction as measured by low HRV; this association is greatest during morning hours. Methods: We evaluated 24-hour ambulatory ECGs in middle-aged twins without known CAD from the Vietnam Era Twin Registry, and calculated frequency domain and non-linear (Dyx) HRV metrics. All subjects underwent [13N]-ammonia positron emission tomography with adenosine stress, with ischemia defined as greater than 5% perfusion deficit. Mixed models were used to compare HRV between ischemic and non-ischemic subjects in 1-hour intervals, and morning hours were 6 AM until 10 AM. Results: Data on 276 twin subjects were analyzed; the mean age (SD) was 53 (3) and 55 (20%) had ischemia. HRV was significantly different between ischemic and non-ischemic twins during morning hours (figure 1), with the largest magnitude difference occurring with Dyx at 7 AM. Each SD decrease in Dyx associated with an OR for ischemia of 4.8 (95% CI, 1.5 — 15.8). Dyx in morning hours remained significant in a subgroup of pairs discordant for ischemia and after risk factor adjustment. Significant differences by ischemia status were noted for low-frequency and very-low-frequency HRV. Conclusions: Lower HRV is strongly associated with subclinical myocardial ischemia primarily during morning hours. More research regarding this circadian autonomic vulnerability and its clinical implications are warranted.","author":[{"dropping-particle":"","family":"Shah","given":"Anish","non-dropping-particle":"","parse-names":false,"suffix":""},{"dropping-particle":"","family":"Lampert","given":"Rachel","non-dropping-particle":"","parse-names":false,"suffix":""},{"dropping-particle":"","family":"Goldberg","given":"Jack","non-dropping-particle":"","parse-names":false,"suffix":""},{"dropping-particle":"","family":"Bremner","given":"J Douglas","non-dropping-particle":"","parse-names":false,"suffix":""},{"dropping-particle":"","family":"Vaccarino","given":"Viola","non-dropping-particle":"","parse-names":false,"suffix":""},{"dropping-particle":"","family":"Shah","given":"Amit","non-dropping-particle":"","parse-names":false,"suffix":""}],"container-title":"Circulation","id":"ITEM-1","issue":"Suppl_1","issued":{"date-parts":[["2018","11","6"]]},"note":"doi: 10.1161/circ.138.suppl_1.15216","page":"A15216-A15216","publisher":"American Heart Association","publisher-place":"Chicago, IL","title":"Abstract 15216: Circadian Autonomic Inflexibility: A Marker of Ischemic Heart Disease","type":"article-journal","volume":"138"},"uris":["http://www.mendeley.com/documents/?uuid=904baa23-820a-4d7b-b815-ba39fbafa5c6"]}],"mendeley":{"formattedCitation":"&lt;sup&gt;23&lt;/sup&gt;","plainTextFormattedCitation":"23","previouslyFormattedCitation":"&lt;sup&gt;23&lt;/sup&gt;"},"properties":{"noteIndex":0},"schema":"https://github.com/citation-style-language/schema/raw/master/csl-citation.json"}</w:instrText>
       </w:r>
       <w:r>
         <w:fldChar w:fldCharType="separate"/>
@@ -606,7 +656,7 @@
         <w:fldChar w:fldCharType="begin" w:fldLock="1"/>
       </w:r>
       <w:r>
-        <w:instrText>ADDIN CSL_CITATION {"citationItems":[{"id":"ITEM-1","itemData":{"DOI":"10.1088/1361-6579/aae021","ISBN":"2514599342","ISSN":"1361-6579","PMID":"30199376","abstract":"Abstract Variability metrics hold promise as potential indicators for autonomic function, prediction of adverse cardiovascular outcomes, psychophysiological status, and general wellness. Although the investigation of heart rate variability (HRV) has been prevalent for several decades, the methods used for preprocessing, windowing, and choosing appropriate parameters lacks consensus among academic and clinical investigators. Moreover, many of the important steps are omitted from publications, preventing reproducibility. To address this, we have compiled a comprehensive and open-source modular toolbox for calculating HRV metrics and other related variability indices, on both raw cardiovascular time series, and RR intervals. The software, known as the PhysioNet Cardiovascular Signal Toolbox, is implemented in the MATLAB programming language, with standard (open) input and output formats, and requires no external libraries. The functioning of our software is compared with other widely used and referenced HRV toolboxes to identify important differences. Our findings demonstrate how modest differences in the approach to HRV analysis can lead to divergent results, a factor that might have contributed to the lack of repeatability of studies and clinical applicability of HRV metrics. Existing HRV toolboxes do not include standardized preprocessing, signal quality indices (for noisy segment removal), and abnormal rhythm detection and are therefore likely to lead to significant errors in the presence of moderate to high noise or arrhythmias. We therefore describe the inclusion of validated tools to address these issues. We also make recommendations for default values and testing/reporting.","author":[{"dropping-particle":"","family":"Vest","given":"Adriana N.","non-dropping-particle":"","parse-names":false,"suffix":""},{"dropping-particle":"","family":"Poian","given":"Giulia","non-dropping-particle":"Da","parse-names":false,"suffix":""},{"dropping-particle":"","family":"Li","given":"Qiao","non-dropping-particle":"","parse-names":false,"suffix":""},{"dropping-particle":"","family":"Liu","given":"Chengyu","non-dropping-particle":"","parse-names":false,"suffix":""},{"dropping-particle":"","family":"Nemati","given":"Shamim","non-dropping-particle":"","parse-names":false,"suffix":""},{"dropping-particle":"","family":"Shah","given":"Amit J.","non-dropping-particle":"","parse-names":false,"suffix":""},{"dropping-particle":"","family":"Clifford","given":"Gari D.","non-dropping-particle":"","parse-names":false,"suffix":""}],"container-title":"Physiological Measurement","id":"ITEM-1","issue":"10","issued":{"date-parts":[["2018","10","11"]]},"page":"105004","title":"An open source benchmarked toolbox for cardiovascular waveform and interval analysis","type":"article-journal","volume":"39"},"uris":["http://www.mendeley.com/documents/?uuid=61b6bc55-ada3-452a-97c5-7be5b427a028"]}],"mendeley":{"formattedCitation":"&lt;sup&gt;24&lt;/sup&gt;","plainTextFormattedCitation":"24","previouslyFormattedCitation":"&lt;sup&gt;23&lt;/sup&gt;"},"properties":{"noteIndex":0},"schema":"https://github.com/citation-style-language/schema/raw/master/csl-citation.json"}</w:instrText>
+        <w:instrText>ADDIN CSL_CITATION {"citationItems":[{"id":"ITEM-1","itemData":{"DOI":"10.1088/1361-6579/aae021","ISBN":"2514599342","ISSN":"1361-6579","PMID":"30199376","abstract":"Abstract Variability metrics hold promise as potential indicators for autonomic function, prediction of adverse cardiovascular outcomes, psychophysiological status, and general wellness. Although the investigation of heart rate variability (HRV) has been prevalent for several decades, the methods used for preprocessing, windowing, and choosing appropriate parameters lacks consensus among academic and clinical investigators. Moreover, many of the important steps are omitted from publications, preventing reproducibility. To address this, we have compiled a comprehensive and open-source modular toolbox for calculating HRV metrics and other related variability indices, on both raw cardiovascular time series, and RR intervals. The software, known as the PhysioNet Cardiovascular Signal Toolbox, is implemented in the MATLAB programming language, with standard (open) input and output formats, and requires no external libraries. The functioning of our software is compared with other widely used and referenced HRV toolboxes to identify important differences. Our findings demonstrate how modest differences in the approach to HRV analysis can lead to divergent results, a factor that might have contributed to the lack of repeatability of studies and clinical applicability of HRV metrics. Existing HRV toolboxes do not include standardized preprocessing, signal quality indices (for noisy segment removal), and abnormal rhythm detection and are therefore likely to lead to significant errors in the presence of moderate to high noise or arrhythmias. We therefore describe the inclusion of validated tools to address these issues. We also make recommendations for default values and testing/reporting.","author":[{"dropping-particle":"","family":"Vest","given":"Adriana N.","non-dropping-particle":"","parse-names":false,"suffix":""},{"dropping-particle":"","family":"Poian","given":"Giulia","non-dropping-particle":"Da","parse-names":false,"suffix":""},{"dropping-particle":"","family":"Li","given":"Qiao","non-dropping-particle":"","parse-names":false,"suffix":""},{"dropping-particle":"","family":"Liu","given":"Chengyu","non-dropping-particle":"","parse-names":false,"suffix":""},{"dropping-particle":"","family":"Nemati","given":"Shamim","non-dropping-particle":"","parse-names":false,"suffix":""},{"dropping-particle":"","family":"Shah","given":"Amit J.","non-dropping-particle":"","parse-names":false,"suffix":""},{"dropping-particle":"","family":"Clifford","given":"Gari D.","non-dropping-particle":"","parse-names":false,"suffix":""}],"container-title":"Physiological Measurement","id":"ITEM-1","issue":"10","issued":{"date-parts":[["2018","10","11"]]},"page":"105004","title":"An open source benchmarked toolbox for cardiovascular waveform and interval analysis","type":"article-journal","volume":"39"},"uris":["http://www.mendeley.com/documents/?uuid=61b6bc55-ada3-452a-97c5-7be5b427a028"]}],"mendeley":{"formattedCitation":"&lt;sup&gt;24&lt;/sup&gt;","plainTextFormattedCitation":"24","previouslyFormattedCitation":"&lt;sup&gt;24&lt;/sup&gt;"},"properties":{"noteIndex":0},"schema":"https://github.com/citation-style-language/schema/raw/master/csl-citation.json"}</w:instrText>
       </w:r>
       <w:r>
         <w:fldChar w:fldCharType="separate"/>
@@ -681,13 +731,19 @@
         <w:t>We</w:t>
       </w:r>
       <w:r>
-        <w:t xml:space="preserve"> will (A) assess depressive symptoms by validated questionnaires (Patient Health Questionnaire-9, PHQ-9),</w:t>
+        <w:t xml:space="preserve"> will </w:t>
+      </w:r>
+      <w:r>
+        <w:t>a)</w:t>
+      </w:r>
+      <w:r>
+        <w:t xml:space="preserve"> assess depressive symptoms by validated questionnaires (Patient Health Questionnaire-9, PHQ-9),</w:t>
       </w:r>
       <w:r>
         <w:fldChar w:fldCharType="begin" w:fldLock="1"/>
       </w:r>
       <w:r>
-        <w:instrText>ADDIN CSL_CITATION {"citationItems":[{"id":"ITEM-1","itemData":{"ISSN":"0884-8734","PMID":"11556941","abstract":"OBJECTIVE While considerable attention has focused on improving the detection of depression, assessment of severity is also important in guiding treatment decisions. Therefore, we examined the validity of a brief, new measure of depression severity. MEASUREMENTS The Patient Health Questionnaire (PHQ) is a self-administered version of the PRIME-MD diagnostic instrument for common mental disorders. The PHQ-9 is the depression module, which scores each of the 9 DSM-IV criteria as \"0\" (not at all) to \"3\" (nearly every day). The PHQ-9 was completed by 6,000 patients in 8 primary care clinics and 7 obstetrics-gynecology clinics. Construct validity was assessed using the 20-item Short-Form General Health Survey, self-reported sick days and clinic visits, and symptom-related difficulty. Criterion validity was assessed against an independent structured mental health professional (MHP) interview in a sample of 580 patients. RESULTS As PHQ-9 depression severity increased, there was a substantial decrease in functional status on all 6 SF-20 subscales. Also, symptom-related difficulty, sick days, and health care utilization increased. Using the MHP reinterview as the criterion standard, a PHQ-9 score &gt; or =10 had a sensitivity of 88% and a specificity of 88% for major depression. PHQ-9 scores of 5, 10, 15, and 20 represented mild, moderate, moderately severe, and severe depression, respectively. Results were similar in the primary care and obstetrics-gynecology samples. CONCLUSION In addition to making criteria-based diagnoses of depressive disorders, the PHQ-9 is also a reliable and valid measure of depression severity. These characteristics plus its brevity make the PHQ-9 a useful clinical and research tool.","author":[{"dropping-particle":"","family":"Kroenke","given":"K","non-dropping-particle":"","parse-names":false,"suffix":""},{"dropping-particle":"","family":"Spitzer","given":"R L","non-dropping-particle":"","parse-names":false,"suffix":""},{"dropping-particle":"","family":"Williams","given":"J B","non-dropping-particle":"","parse-names":false,"suffix":""}],"container-title":"Journal of general internal medicine","id":"ITEM-1","issue":"9","issued":{"date-parts":[["2001","9"]]},"page":"606-13","title":"The PHQ-9: validity of a brief depression severity measure.","type":"article-journal","volume":"16"},"uris":["http://www.mendeley.com/documents/?uuid=68f586a9-fb34-4128-bd99-f13db07f7a56"]}],"mendeley":{"formattedCitation":"&lt;sup&gt;25&lt;/sup&gt;","plainTextFormattedCitation":"25","previouslyFormattedCitation":"&lt;sup&gt;24&lt;/sup&gt;"},"properties":{"noteIndex":0},"schema":"https://github.com/citation-style-language/schema/raw/master/csl-citation.json"}</w:instrText>
+        <w:instrText>ADDIN CSL_CITATION {"citationItems":[{"id":"ITEM-1","itemData":{"ISSN":"0884-8734","PMID":"11556941","abstract":"OBJECTIVE While considerable attention has focused on improving the detection of depression, assessment of severity is also important in guiding treatment decisions. Therefore, we examined the validity of a brief, new measure of depression severity. MEASUREMENTS The Patient Health Questionnaire (PHQ) is a self-administered version of the PRIME-MD diagnostic instrument for common mental disorders. The PHQ-9 is the depression module, which scores each of the 9 DSM-IV criteria as \"0\" (not at all) to \"3\" (nearly every day). The PHQ-9 was completed by 6,000 patients in 8 primary care clinics and 7 obstetrics-gynecology clinics. Construct validity was assessed using the 20-item Short-Form General Health Survey, self-reported sick days and clinic visits, and symptom-related difficulty. Criterion validity was assessed against an independent structured mental health professional (MHP) interview in a sample of 580 patients. RESULTS As PHQ-9 depression severity increased, there was a substantial decrease in functional status on all 6 SF-20 subscales. Also, symptom-related difficulty, sick days, and health care utilization increased. Using the MHP reinterview as the criterion standard, a PHQ-9 score &gt; or =10 had a sensitivity of 88% and a specificity of 88% for major depression. PHQ-9 scores of 5, 10, 15, and 20 represented mild, moderate, moderately severe, and severe depression, respectively. Results were similar in the primary care and obstetrics-gynecology samples. CONCLUSION In addition to making criteria-based diagnoses of depressive disorders, the PHQ-9 is also a reliable and valid measure of depression severity. These characteristics plus its brevity make the PHQ-9 a useful clinical and research tool.","author":[{"dropping-particle":"","family":"Kroenke","given":"K","non-dropping-particle":"","parse-names":false,"suffix":""},{"dropping-particle":"","family":"Spitzer","given":"R L","non-dropping-particle":"","parse-names":false,"suffix":""},{"dropping-particle":"","family":"Williams","given":"J B","non-dropping-particle":"","parse-names":false,"suffix":""}],"container-title":"Journal of general internal medicine","id":"ITEM-1","issue":"9","issued":{"date-parts":[["2001","9"]]},"page":"606-13","title":"The PHQ-9: validity of a brief depression severity measure.","type":"article-journal","volume":"16"},"uris":["http://www.mendeley.com/documents/?uuid=68f586a9-fb34-4128-bd99-f13db07f7a56"]}],"mendeley":{"formattedCitation":"&lt;sup&gt;25&lt;/sup&gt;","plainTextFormattedCitation":"25","previouslyFormattedCitation":"&lt;sup&gt;25&lt;/sup&gt;"},"properties":{"noteIndex":0},"schema":"https://github.com/citation-style-language/schema/raw/master/csl-citation.json"}</w:instrText>
       </w:r>
       <w:r>
         <w:fldChar w:fldCharType="separate"/>
@@ -703,13 +759,22 @@
         <w:fldChar w:fldCharType="end"/>
       </w:r>
       <w:r>
-        <w:t xml:space="preserve"> and (B) </w:t>
+        <w:t xml:space="preserve"> and </w:t>
+      </w:r>
+      <w:r>
+        <w:t xml:space="preserve">b) </w:t>
       </w:r>
       <w:r>
         <w:t>test</w:t>
       </w:r>
       <w:r>
-        <w:t xml:space="preserve"> the association of depressive symptoms with ANS dysfunction, </w:t>
+        <w:t xml:space="preserve"> the association of depressive symptoms w</w:t>
+      </w:r>
+      <w:r>
+        <w:t>ith HRV</w:t>
+      </w:r>
+      <w:r>
+        <w:t xml:space="preserve">, </w:t>
       </w:r>
       <w:r>
         <w:t>measured by</w:t>
@@ -722,13 +787,17 @@
           <w:i/>
           <w:iCs/>
         </w:rPr>
-        <w:t>Dyx</w:t>
-      </w:r>
-      <w:r>
-        <w:t xml:space="preserve">, </w:t>
-      </w:r>
-      <w:r>
-        <w:t xml:space="preserve">using adjusted linear regression models. This may </w:t>
+        <w:t>Dy</w:t>
+      </w:r>
+      <w:r>
+        <w:rPr>
+          <w:i/>
+          <w:iCs/>
+        </w:rPr>
+        <w:t>x</w:t>
+      </w:r>
+      <w:r>
+        <w:t xml:space="preserve">. This may </w:t>
       </w:r>
       <w:r>
         <w:t>generat</w:t>
@@ -758,14 +827,14 @@
           <w:i/>
           <w:iCs/>
         </w:rPr>
-        <w:t xml:space="preserve">: Elevated depressive symptoms will associate with low </w:t>
-      </w:r>
-      <w:r>
-        <w:rPr>
-          <w:i/>
-          <w:iCs/>
-        </w:rPr>
-        <w:t>HRV</w:t>
+        <w:t xml:space="preserve">: Elevated depressive symptoms will associate with </w:t>
+      </w:r>
+      <w:r>
+        <w:rPr>
+          <w:i/>
+          <w:iCs/>
+        </w:rPr>
+        <w:t>ANS dysfunction</w:t>
       </w:r>
       <w:r>
         <w:rPr>
@@ -774,6 +843,8 @@
         </w:rPr>
         <w:t>.</w:t>
       </w:r>
+      <w:bookmarkStart w:id="0" w:name="_GoBack"/>
+      <w:bookmarkEnd w:id="0"/>
     </w:p>
     <w:p>
       <w:pPr>
@@ -806,7 +877,13 @@
         <w:t>Examine the effect of obstructive CAD on ANS dysfunction:</w:t>
       </w:r>
       <w:r>
-        <w:t xml:space="preserve"> We will (A) assess the CAD burden with the CASS-50 score</w:t>
+        <w:t xml:space="preserve"> We will</w:t>
+      </w:r>
+      <w:r>
+        <w:t xml:space="preserve"> a)</w:t>
+      </w:r>
+      <w:r>
+        <w:t xml:space="preserve"> assess the CAD burden with the CASS-50 score</w:t>
       </w:r>
       <w:r>
         <w:t xml:space="preserve">, an angiographic estimate of plaque </w:t>
@@ -815,7 +892,13 @@
         <w:t>burden</w:t>
       </w:r>
       <w:r>
-        <w:t xml:space="preserve">, and (B) measure HRV before, during, and after catherization and/or </w:t>
+        <w:t xml:space="preserve">, and </w:t>
+      </w:r>
+      <w:r>
+        <w:t>b)</w:t>
+      </w:r>
+      <w:r>
+        <w:t xml:space="preserve"> measure HRV before, during, and after catherization and/or </w:t>
       </w:r>
       <w:r>
         <w:t>revascularization</w:t>
@@ -827,7 +910,7 @@
         <w:fldChar w:fldCharType="begin" w:fldLock="1"/>
       </w:r>
       <w:r>
-        <w:instrText>ADDIN CSL_CITATION {"citationItems":[{"id":"ITEM-1","itemData":{"DOI":"10.1172/JCI110941","ISSN":"00219738","PMID":"6863543","abstract":"The Coronary Artery Surgery Study, CASS, enrolled 24,959 patients between August 1975 and June 1979 who were studied angiographically for suspected coronary artery disease. This paper compares the prognostic value for survival without early elective surgery of eight different indices of the extent of coronary artery disease: the number of diseased vessels, two indices using the number of proximal arterial segments diseased, two empirically generated indices from the CASS data, and the published indices of Friesinger, Gensini, and the National Heart and Chest Hospital, London. All had considerable prognostic information. Typically 80% of the prognostic information in one index was also contained in another. Our analysis shows that good prediction from angiographic data results from a combination of left ventricular function and arteriographic extent of disease. Prognosis may reasonably be obtained from three simple indices: the number of vessels diseased, the number of proximal arterial segments diseased, and a left ventricular wall motion score. These three indices account for an estimated 84% of the prognostic information available. 6-yr survival varies between 93 and 16% depending upon the values of these three indices.","author":[{"dropping-particle":"","family":"Ringqvist","given":"I.","non-dropping-particle":"","parse-names":false,"suffix":""},{"dropping-particle":"","family":"Fisher","given":"L. D.","non-dropping-particle":"","parse-names":false,"suffix":""},{"dropping-particle":"","family":"Mock","given":"M.","non-dropping-particle":"","parse-names":false,"suffix":""},{"dropping-particle":"","family":"Davis","given":"K. B.","non-dropping-particle":"","parse-names":false,"suffix":""},{"dropping-particle":"","family":"Wedel","given":"H.","non-dropping-particle":"","parse-names":false,"suffix":""},{"dropping-particle":"","family":"Chaitman","given":"B. R.","non-dropping-particle":"","parse-names":false,"suffix":""},{"dropping-particle":"","family":"Passamani","given":"E.","non-dropping-particle":"","parse-names":false,"suffix":""},{"dropping-particle":"","family":"Russell","given":"R. O.","non-dropping-particle":"","parse-names":false,"suffix":""},{"dropping-particle":"","family":"Alderman","given":"E. L.","non-dropping-particle":"","parse-names":false,"suffix":""},{"dropping-particle":"","family":"Kouchoukas","given":"N. T.","non-dropping-particle":"","parse-names":false,"suffix":""},{"dropping-particle":"","family":"Kaiser","given":"G. C.","non-dropping-particle":"","parse-names":false,"suffix":""},{"dropping-particle":"","family":"Ryan","given":"T. J.","non-dropping-particle":"","parse-names":false,"suffix":""},{"dropping-particle":"","family":"Killip","given":"T.","non-dropping-particle":"","parse-names":false,"suffix":""},{"dropping-particle":"","family":"Fray","given":"D.","non-dropping-particle":"","parse-names":false,"suffix":""}],"container-title":"Journal of Clinical Investigation","id":"ITEM-1","issue":"6","issued":{"date-parts":[["1983"]]},"page":"1854-1866","title":"Prognostic value of angiographic indices of coronary artery disease from the Coronary Artery Surgery Study (CASS)","type":"article-journal","volume":"71"},"uris":["http://www.mendeley.com/documents/?uuid=dfe4573b-afcb-34a7-ab02-1c7362c46101"]}],"mendeley":{"formattedCitation":"&lt;sup&gt;26&lt;/sup&gt;","plainTextFormattedCitation":"26","previouslyFormattedCitation":"&lt;sup&gt;25&lt;/sup&gt;"},"properties":{"noteIndex":0},"schema":"https://github.com/citation-style-language/schema/raw/master/csl-citation.json"}</w:instrText>
+        <w:instrText>ADDIN CSL_CITATION {"citationItems":[{"id":"ITEM-1","itemData":{"DOI":"10.1172/JCI110941","ISSN":"00219738","PMID":"6863543","abstract":"The Coronary Artery Surgery Study, CASS, enrolled 24,959 patients between August 1975 and June 1979 who were studied angiographically for suspected coronary artery disease. This paper compares the prognostic value for survival without early elective surgery of eight different indices of the extent of coronary artery disease: the number of diseased vessels, two indices using the number of proximal arterial segments diseased, two empirically generated indices from the CASS data, and the published indices of Friesinger, Gensini, and the National Heart and Chest Hospital, London. All had considerable prognostic information. Typically 80% of the prognostic information in one index was also contained in another. Our analysis shows that good prediction from angiographic data results from a combination of left ventricular function and arteriographic extent of disease. Prognosis may reasonably be obtained from three simple indices: the number of vessels diseased, the number of proximal arterial segments diseased, and a left ventricular wall motion score. These three indices account for an estimated 84% of the prognostic information available. 6-yr survival varies between 93 and 16% depending upon the values of these three indices.","author":[{"dropping-particle":"","family":"Ringqvist","given":"I.","non-dropping-particle":"","parse-names":false,"suffix":""},{"dropping-particle":"","family":"Fisher","given":"L. D.","non-dropping-particle":"","parse-names":false,"suffix":""},{"dropping-particle":"","family":"Mock","given":"M.","non-dropping-particle":"","parse-names":false,"suffix":""},{"dropping-particle":"","family":"Davis","given":"K. B.","non-dropping-particle":"","parse-names":false,"suffix":""},{"dropping-particle":"","family":"Wedel","given":"H.","non-dropping-particle":"","parse-names":false,"suffix":""},{"dropping-particle":"","family":"Chaitman","given":"B. R.","non-dropping-particle":"","parse-names":false,"suffix":""},{"dropping-particle":"","family":"Passamani","given":"E.","non-dropping-particle":"","parse-names":false,"suffix":""},{"dropping-particle":"","family":"Russell","given":"R. O.","non-dropping-particle":"","parse-names":false,"suffix":""},{"dropping-particle":"","family":"Alderman","given":"E. L.","non-dropping-particle":"","parse-names":false,"suffix":""},{"dropping-particle":"","family":"Kouchoukas","given":"N. T.","non-dropping-particle":"","parse-names":false,"suffix":""},{"dropping-particle":"","family":"Kaiser","given":"G. C.","non-dropping-particle":"","parse-names":false,"suffix":""},{"dropping-particle":"","family":"Ryan","given":"T. J.","non-dropping-particle":"","parse-names":false,"suffix":""},{"dropping-particle":"","family":"Killip","given":"T.","non-dropping-particle":"","parse-names":false,"suffix":""},{"dropping-particle":"","family":"Fray","given":"D.","non-dropping-particle":"","parse-names":false,"suffix":""}],"container-title":"Journal of Clinical Investigation","id":"ITEM-1","issue":"6","issued":{"date-parts":[["1983"]]},"page":"1854-1866","title":"Prognostic value of angiographic indices of coronary artery disease from the Coronary Artery Surgery Study (CASS)","type":"article-journal","volume":"71"},"uris":["http://www.mendeley.com/documents/?uuid=dfe4573b-afcb-34a7-ab02-1c7362c46101"]}],"mendeley":{"formattedCitation":"&lt;sup&gt;26&lt;/sup&gt;","plainTextFormattedCitation":"26","previouslyFormattedCitation":"&lt;sup&gt;26&lt;/sup&gt;"},"properties":{"noteIndex":0},"schema":"https://github.com/citation-style-language/schema/raw/master/csl-citation.json"}</w:instrText>
       </w:r>
       <w:r>
         <w:fldChar w:fldCharType="separate"/>
@@ -870,16 +953,7 @@
           <w:i/>
           <w:iCs/>
         </w:rPr>
-        <w:t>: Low</w:t>
-      </w:r>
-      <w:bookmarkStart w:id="0" w:name="_GoBack"/>
-      <w:bookmarkEnd w:id="0"/>
-      <w:r>
-        <w:rPr>
-          <w:i/>
-          <w:iCs/>
-        </w:rPr>
-        <w:t xml:space="preserve"> </w:t>
+        <w:t xml:space="preserve">: Low </w:t>
       </w:r>
       <w:r>
         <w:rPr>
@@ -929,7 +1003,7 @@
           <w:i/>
           <w:iCs/>
         </w:rPr>
-        <w:instrText>ADDIN CSL_CITATION {"citationItems":[{"id":"ITEM-1","itemData":{"DOI":"10.1016/S0002-9149(83)80105-2","ISSN":"00029149","PMID":"6823874","author":[{"dropping-particle":"","family":"Gensini","given":"Goffredo G","non-dropping-particle":"","parse-names":false,"suffix":""}],"container-title":"The American Journal of Cardiology","id":"ITEM-1","issue":"3","issued":{"date-parts":[["1983","2"]]},"page":"606","title":"A more meaningful scoring system for determining the severity of coronary heart disease","type":"article","volume":"51"},"uris":["http://www.mendeley.com/documents/?uuid=dbe558e2-68d5-4ffa-bb2b-e3812165c2ea"]}],"mendeley":{"formattedCitation":"&lt;sup&gt;27&lt;/sup&gt;","plainTextFormattedCitation":"27","previouslyFormattedCitation":"&lt;sup&gt;26&lt;/sup&gt;"},"properties":{"noteIndex":0},"schema":"https://github.com/citation-style-language/schema/raw/master/csl-citation.json"}</w:instrText>
+        <w:instrText>ADDIN CSL_CITATION {"citationItems":[{"id":"ITEM-1","itemData":{"DOI":"10.1016/S0002-9149(83)80105-2","ISSN":"00029149","PMID":"6823874","author":[{"dropping-particle":"","family":"Gensini","given":"Goffredo G","non-dropping-particle":"","parse-names":false,"suffix":""}],"container-title":"The American Journal of Cardiology","id":"ITEM-1","issue":"3","issued":{"date-parts":[["1983","2"]]},"page":"606","title":"A more meaningful scoring system for determining the severity of coronary heart disease","type":"article","volume":"51"},"uris":["http://www.mendeley.com/documents/?uuid=dbe558e2-68d5-4ffa-bb2b-e3812165c2ea"]}],"mendeley":{"formattedCitation":"&lt;sup&gt;27&lt;/sup&gt;","plainTextFormattedCitation":"27","previouslyFormattedCitation":"&lt;sup&gt;27&lt;/sup&gt;"},"properties":{"noteIndex":0},"schema":"https://github.com/citation-style-language/schema/raw/master/csl-citation.json"}</w:instrText>
       </w:r>
       <w:r>
         <w:rPr>
@@ -1058,26 +1132,39 @@
     </w:p>
     <w:p>
       <w:r>
-        <w:t xml:space="preserve">This proposal will </w:t>
-      </w:r>
-      <w:r>
-        <w:t xml:space="preserve">address a critical need in understanding the </w:t>
-      </w:r>
-      <w:r>
-        <w:t xml:space="preserve">contributions and mechanisms of ANS dysfunction on depression and CAD, and may lead to potential therapies </w:t>
-      </w:r>
-      <w:r>
-        <w:t>targeting</w:t>
-      </w:r>
-      <w:r>
-        <w:t xml:space="preserve"> ANS dysfunction, such as biofeedback and vagal nerve stimulation.</w:t>
-      </w:r>
-      <w:r>
-        <w:t xml:space="preserve"> My mentors are renowned experts in mental-stress induced myocardial ischemia (Viola Vaccarino), cardiovascular epidemiology (Alvaro Alonso), and depression in cardiovascular pathophysiology (Amit Shah). With their support and the additional training in computational </w:t>
-      </w:r>
-      <w:r>
-        <w:lastRenderedPageBreak/>
-        <w:t>biology, quantitative epidemiology, and autonomic physiology that results from this work, I will be</w:t>
+        <w:t>By elucidating the role of ANS dysfunction in the pathogenesis of depression and CAD, we can better assess the potential benefit of interventions that target the ANS</w:t>
+      </w:r>
+      <w:r>
+        <w:t>,</w:t>
+      </w:r>
+      <w:r>
+        <w:t xml:space="preserve"> such as biofeedback </w:t>
+      </w:r>
+      <w:r>
+        <w:t>or</w:t>
+      </w:r>
+      <w:r>
+        <w:t xml:space="preserve"> vagal nerve stimulation. </w:t>
+      </w:r>
+      <w:r>
+        <w:t>The F32 will allow me to work with</w:t>
+      </w:r>
+      <w:r>
+        <w:t xml:space="preserve"> experts in </w:t>
+      </w:r>
+      <w:proofErr w:type="gramStart"/>
+      <w:r>
+        <w:t>mental-stress</w:t>
+      </w:r>
+      <w:proofErr w:type="gramEnd"/>
+      <w:r>
+        <w:t xml:space="preserve"> induced myocardial ischemia (Viola Vaccarino), cardiovascular epidemiology (Alvaro Alonso), and depression in cardiovascular pathophysiology (Amit Shah). With their support and additional training in computational </w:t>
+      </w:r>
+      <w:r>
+        <w:t>methods</w:t>
+      </w:r>
+      <w:r>
+        <w:t>, quantitative epidemiology, and autonomic physiology from this work, I will be</w:t>
       </w:r>
       <w:r>
         <w:t xml:space="preserve"> </w:t>
@@ -1098,13 +1185,24 @@
         <w:t xml:space="preserve"> </w:t>
       </w:r>
       <w:r>
-        <w:t>evaluat</w:t>
-      </w:r>
-      <w:r>
-        <w:t>ing</w:t>
-      </w:r>
-      <w:r>
-        <w:t xml:space="preserve"> more detailed mechanisms, outcomes, and interventions in neurocardiology and translational research. </w:t>
+        <w:t xml:space="preserve">to </w:t>
+      </w:r>
+      <w:commentRangeStart w:id="1"/>
+      <w:r>
+        <w:t>evaluate</w:t>
+      </w:r>
+      <w:r>
+        <w:t xml:space="preserve"> more detailed mechanisms, outcomes, and interventions </w:t>
+      </w:r>
+      <w:commentRangeEnd w:id="1"/>
+      <w:r>
+        <w:rPr>
+          <w:rStyle w:val="CommentReference"/>
+        </w:rPr>
+        <w:commentReference w:id="1"/>
+      </w:r>
+      <w:r>
+        <w:t xml:space="preserve">in neurocardiology and translational research. </w:t>
       </w:r>
     </w:p>
     <w:p>
@@ -2209,6 +2307,39 @@
     </w:sectPr>
   </w:body>
 </w:document>
+</file>
+
+<file path=word/comments.xml><?xml version="1.0" encoding="utf-8"?>
+<w:comments xmlns:wpc="http://schemas.microsoft.com/office/word/2010/wordprocessingCanvas" xmlns:cx="http://schemas.microsoft.com/office/drawing/2014/chartex" xmlns:cx1="http://schemas.microsoft.com/office/drawing/2015/9/8/chartex" xmlns:cx2="http://schemas.microsoft.com/office/drawing/2015/10/21/chartex" xmlns:cx3="http://schemas.microsoft.com/office/drawing/2016/5/9/chartex" xmlns:cx4="http://schemas.microsoft.com/office/drawing/2016/5/10/chartex" xmlns:cx5="http://schemas.microsoft.com/office/drawing/2016/5/11/chartex" xmlns:cx6="http://schemas.microsoft.com/office/drawing/2016/5/12/chartex" xmlns:cx7="http://schemas.microsoft.com/office/drawing/2016/5/13/chartex" xmlns:cx8="http://schemas.microsoft.com/office/drawing/2016/5/14/chartex" xmlns:mc="http://schemas.openxmlformats.org/markup-compatibility/2006" xmlns:aink="http://schemas.microsoft.com/office/drawing/2016/ink" xmlns:am3d="http://schemas.microsoft.com/office/drawing/2017/model3d" xmlns:o="urn:schemas-microsoft-com:office:office" xmlns:r="http://schemas.openxmlformats.org/officeDocument/2006/relationships" xmlns:m="http://schemas.openxmlformats.org/officeDocument/2006/math" xmlns:v="urn:schemas-microsoft-com:vml" xmlns:wp14="http://schemas.microsoft.com/office/word/2010/wordprocessingDrawing" xmlns:wp="http://schemas.openxmlformats.org/drawingml/2006/wordprocessingDrawing" xmlns:w10="urn:schemas-microsoft-com:office:word" xmlns:w="http://schemas.openxmlformats.org/wordprocessingml/2006/main" xmlns:w14="http://schemas.microsoft.com/office/word/2010/wordml" xmlns:w15="http://schemas.microsoft.com/office/word/2012/wordml" xmlns:w16cid="http://schemas.microsoft.com/office/word/2016/wordml/cid" xmlns:w16se="http://schemas.microsoft.com/office/word/2015/wordml/symex" xmlns:wpg="http://schemas.microsoft.com/office/word/2010/wordprocessingGroup" xmlns:wpi="http://schemas.microsoft.com/office/word/2010/wordprocessingInk" xmlns:wne="http://schemas.microsoft.com/office/word/2006/wordml" xmlns:wps="http://schemas.microsoft.com/office/word/2010/wordprocessingShape" mc:Ignorable="w14 w15 w16se w16cid wp14">
+  <w:comment w:id="1" w:author="Anish Shah" w:date="2019-11-01T18:11:00Z" w:initials="AS">
+    <w:p>
+      <w:pPr>
+        <w:pStyle w:val="CommentText"/>
+      </w:pPr>
+      <w:r>
+        <w:rPr>
+          <w:rStyle w:val="CommentReference"/>
+        </w:rPr>
+        <w:annotationRef/>
+      </w:r>
+      <w:r>
+        <w:t>Very vague. Not sure about specifics yet.</w:t>
+      </w:r>
+    </w:p>
+  </w:comment>
+</w:comments>
+</file>
+
+<file path=word/commentsExtended.xml><?xml version="1.0" encoding="utf-8"?>
+<w15:commentsEx xmlns:wpc="http://schemas.microsoft.com/office/word/2010/wordprocessingCanvas" xmlns:cx="http://schemas.microsoft.com/office/drawing/2014/chartex" xmlns:cx1="http://schemas.microsoft.com/office/drawing/2015/9/8/chartex" xmlns:cx2="http://schemas.microsoft.com/office/drawing/2015/10/21/chartex" xmlns:cx3="http://schemas.microsoft.com/office/drawing/2016/5/9/chartex" xmlns:cx4="http://schemas.microsoft.com/office/drawing/2016/5/10/chartex" xmlns:cx5="http://schemas.microsoft.com/office/drawing/2016/5/11/chartex" xmlns:cx6="http://schemas.microsoft.com/office/drawing/2016/5/12/chartex" xmlns:cx7="http://schemas.microsoft.com/office/drawing/2016/5/13/chartex" xmlns:cx8="http://schemas.microsoft.com/office/drawing/2016/5/14/chartex" xmlns:mc="http://schemas.openxmlformats.org/markup-compatibility/2006" xmlns:aink="http://schemas.microsoft.com/office/drawing/2016/ink" xmlns:am3d="http://schemas.microsoft.com/office/drawing/2017/model3d" xmlns:o="urn:schemas-microsoft-com:office:office" xmlns:r="http://schemas.openxmlformats.org/officeDocument/2006/relationships" xmlns:m="http://schemas.openxmlformats.org/officeDocument/2006/math" xmlns:v="urn:schemas-microsoft-com:vml" xmlns:wp14="http://schemas.microsoft.com/office/word/2010/wordprocessingDrawing" xmlns:wp="http://schemas.openxmlformats.org/drawingml/2006/wordprocessingDrawing" xmlns:w10="urn:schemas-microsoft-com:office:word" xmlns:w="http://schemas.openxmlformats.org/wordprocessingml/2006/main" xmlns:w14="http://schemas.microsoft.com/office/word/2010/wordml" xmlns:w15="http://schemas.microsoft.com/office/word/2012/wordml" xmlns:w16cid="http://schemas.microsoft.com/office/word/2016/wordml/cid" xmlns:w16se="http://schemas.microsoft.com/office/word/2015/wordml/symex" xmlns:wpg="http://schemas.microsoft.com/office/word/2010/wordprocessingGroup" xmlns:wpi="http://schemas.microsoft.com/office/word/2010/wordprocessingInk" xmlns:wne="http://schemas.microsoft.com/office/word/2006/wordml" xmlns:wps="http://schemas.microsoft.com/office/word/2010/wordprocessingShape" mc:Ignorable="w14 w15 w16se w16cid wp14">
+  <w15:commentEx w15:paraId="363BA305" w15:done="0"/>
+</w15:commentsEx>
+</file>
+
+<file path=word/commentsIds.xml><?xml version="1.0" encoding="utf-8"?>
+<w16cid:commentsIds xmlns:wpc="http://schemas.microsoft.com/office/word/2010/wordprocessingCanvas" xmlns:cx="http://schemas.microsoft.com/office/drawing/2014/chartex" xmlns:cx1="http://schemas.microsoft.com/office/drawing/2015/9/8/chartex" xmlns:cx2="http://schemas.microsoft.com/office/drawing/2015/10/21/chartex" xmlns:cx3="http://schemas.microsoft.com/office/drawing/2016/5/9/chartex" xmlns:cx4="http://schemas.microsoft.com/office/drawing/2016/5/10/chartex" xmlns:cx5="http://schemas.microsoft.com/office/drawing/2016/5/11/chartex" xmlns:cx6="http://schemas.microsoft.com/office/drawing/2016/5/12/chartex" xmlns:cx7="http://schemas.microsoft.com/office/drawing/2016/5/13/chartex" xmlns:cx8="http://schemas.microsoft.com/office/drawing/2016/5/14/chartex" xmlns:mc="http://schemas.openxmlformats.org/markup-compatibility/2006" xmlns:aink="http://schemas.microsoft.com/office/drawing/2016/ink" xmlns:am3d="http://schemas.microsoft.com/office/drawing/2017/model3d" xmlns:o="urn:schemas-microsoft-com:office:office" xmlns:r="http://schemas.openxmlformats.org/officeDocument/2006/relationships" xmlns:m="http://schemas.openxmlformats.org/officeDocument/2006/math" xmlns:v="urn:schemas-microsoft-com:vml" xmlns:wp14="http://schemas.microsoft.com/office/word/2010/wordprocessingDrawing" xmlns:wp="http://schemas.openxmlformats.org/drawingml/2006/wordprocessingDrawing" xmlns:w10="urn:schemas-microsoft-com:office:word" xmlns:w="http://schemas.openxmlformats.org/wordprocessingml/2006/main" xmlns:w14="http://schemas.microsoft.com/office/word/2010/wordml" xmlns:w15="http://schemas.microsoft.com/office/word/2012/wordml" xmlns:w16cid="http://schemas.microsoft.com/office/word/2016/wordml/cid" xmlns:w16se="http://schemas.microsoft.com/office/word/2015/wordml/symex" xmlns:wpg="http://schemas.microsoft.com/office/word/2010/wordprocessingGroup" xmlns:wpi="http://schemas.microsoft.com/office/word/2010/wordprocessingInk" xmlns:wne="http://schemas.microsoft.com/office/word/2006/wordml" xmlns:wps="http://schemas.microsoft.com/office/word/2010/wordprocessingShape" mc:Ignorable="w14 w15 w16se w16cid wp14">
+  <w16cid:commentId w16cid:paraId="363BA305" w16cid:durableId="2166F3D4"/>
+</w16cid:commentsIds>
 </file>
 
 <file path=word/endnotes.xml><?xml version="1.0" encoding="utf-8"?>
@@ -3208,6 +3339,14 @@
     <w:abstractNumId w:val="1"/>
   </w:num>
 </w:numbering>
+</file>
+
+<file path=word/people.xml><?xml version="1.0" encoding="utf-8"?>
+<w15:people xmlns:wpc="http://schemas.microsoft.com/office/word/2010/wordprocessingCanvas" xmlns:cx="http://schemas.microsoft.com/office/drawing/2014/chartex" xmlns:cx1="http://schemas.microsoft.com/office/drawing/2015/9/8/chartex" xmlns:cx2="http://schemas.microsoft.com/office/drawing/2015/10/21/chartex" xmlns:cx3="http://schemas.microsoft.com/office/drawing/2016/5/9/chartex" xmlns:cx4="http://schemas.microsoft.com/office/drawing/2016/5/10/chartex" xmlns:cx5="http://schemas.microsoft.com/office/drawing/2016/5/11/chartex" xmlns:cx6="http://schemas.microsoft.com/office/drawing/2016/5/12/chartex" xmlns:cx7="http://schemas.microsoft.com/office/drawing/2016/5/13/chartex" xmlns:cx8="http://schemas.microsoft.com/office/drawing/2016/5/14/chartex" xmlns:mc="http://schemas.openxmlformats.org/markup-compatibility/2006" xmlns:aink="http://schemas.microsoft.com/office/drawing/2016/ink" xmlns:am3d="http://schemas.microsoft.com/office/drawing/2017/model3d" xmlns:o="urn:schemas-microsoft-com:office:office" xmlns:r="http://schemas.openxmlformats.org/officeDocument/2006/relationships" xmlns:m="http://schemas.openxmlformats.org/officeDocument/2006/math" xmlns:v="urn:schemas-microsoft-com:vml" xmlns:wp14="http://schemas.microsoft.com/office/word/2010/wordprocessingDrawing" xmlns:wp="http://schemas.openxmlformats.org/drawingml/2006/wordprocessingDrawing" xmlns:w10="urn:schemas-microsoft-com:office:word" xmlns:w="http://schemas.openxmlformats.org/wordprocessingml/2006/main" xmlns:w14="http://schemas.microsoft.com/office/word/2010/wordml" xmlns:w15="http://schemas.microsoft.com/office/word/2012/wordml" xmlns:w16cid="http://schemas.microsoft.com/office/word/2016/wordml/cid" xmlns:w16se="http://schemas.microsoft.com/office/word/2015/wordml/symex" xmlns:wpg="http://schemas.microsoft.com/office/word/2010/wordprocessingGroup" xmlns:wpi="http://schemas.microsoft.com/office/word/2010/wordprocessingInk" xmlns:wne="http://schemas.microsoft.com/office/word/2006/wordml" xmlns:wps="http://schemas.microsoft.com/office/word/2010/wordprocessingShape" mc:Ignorable="w14 w15 w16se w16cid wp14">
+  <w15:person w15:author="Anish Shah">
+    <w15:presenceInfo w15:providerId="Windows Live" w15:userId="23718d869fdba1c3"/>
+  </w15:person>
+</w15:people>
 </file>
 
 <file path=word/styles.xml><?xml version="1.0" encoding="utf-8"?>
@@ -4173,7 +4312,7 @@
 </file>
 
 <file path=customXml/itemProps1.xml><?xml version="1.0" encoding="utf-8"?>
-<ds:datastoreItem xmlns:ds="http://schemas.openxmlformats.org/officeDocument/2006/customXml" ds:itemID="{0737078C-E498-B342-BD1C-00356EF93E13}">
+<ds:datastoreItem xmlns:ds="http://schemas.openxmlformats.org/officeDocument/2006/customXml" ds:itemID="{F09A4701-6321-E04F-89EB-D01B8455D4AA}">
   <ds:schemaRefs>
     <ds:schemaRef ds:uri="http://schemas.openxmlformats.org/officeDocument/2006/bibliography"/>
   </ds:schemaRefs>

</xml_diff>